<commit_message>
fixed damaged frame displayed as shadow for some building
</commit_message>
<xml_diff>
--- a/Supplementary/文档/FA2SP HDM Edition说明文档.docx
+++ b/Supplementary/文档/FA2SP HDM Edition说明文档.docx
@@ -225,21 +225,7 @@
         <w:rPr>
           <w:rFonts w:ascii="Times New Roman" w:eastAsia="宋体" w:hAnsi="Times New Roman" w:cs="Times New Roman" w:hint="eastAsia"/>
         </w:rPr>
-        <w:t>修复了在开启自动海岸的情况下，放置地形会</w:t>
-      </w:r>
-      <w:proofErr w:type="gramStart"/>
-      <w:r>
-        <w:rPr>
-          <w:rFonts w:ascii="Times New Roman" w:eastAsia="宋体" w:hAnsi="Times New Roman" w:cs="Times New Roman" w:hint="eastAsia"/>
-        </w:rPr>
-        <w:t>导致笔刷边缘</w:t>
-      </w:r>
-      <w:proofErr w:type="gramEnd"/>
-      <w:r>
-        <w:rPr>
-          <w:rFonts w:ascii="Times New Roman" w:eastAsia="宋体" w:hAnsi="Times New Roman" w:cs="Times New Roman" w:hint="eastAsia"/>
-        </w:rPr>
-        <w:t>区域进行不必要的</w:t>
+        <w:t>修复了在开启自动海岸的情况下，放置地形会导致笔刷边缘区域进行不必要的</w:t>
       </w:r>
       <w:r>
         <w:rPr>
@@ -416,7 +402,7 @@
       <w:pPr>
         <w:ind w:firstLineChars="200" w:firstLine="440"/>
         <w:rPr>
-          <w:rFonts w:ascii="Times New Roman" w:eastAsia="宋体" w:hAnsi="Times New Roman" w:cs="Times New Roman" w:hint="eastAsia"/>
+          <w:rFonts w:ascii="Times New Roman" w:eastAsia="宋体" w:hAnsi="Times New Roman" w:cs="Times New Roman"/>
         </w:rPr>
       </w:pPr>
       <w:r>
@@ -429,21 +415,45 @@
         <w:rPr>
           <w:rFonts w:ascii="Times New Roman" w:eastAsia="宋体" w:hAnsi="Times New Roman" w:cs="Times New Roman" w:hint="eastAsia"/>
         </w:rPr>
-        <w:t>修复当地形生成器</w:t>
-      </w:r>
-      <w:proofErr w:type="gramStart"/>
-      <w:r>
-        <w:rPr>
-          <w:rFonts w:ascii="Times New Roman" w:eastAsia="宋体" w:hAnsi="Times New Roman" w:cs="Times New Roman" w:hint="eastAsia"/>
-        </w:rPr>
-        <w:t>没有勾选覆盖</w:t>
-      </w:r>
-      <w:proofErr w:type="gramEnd"/>
-      <w:r>
-        <w:rPr>
-          <w:rFonts w:ascii="Times New Roman" w:eastAsia="宋体" w:hAnsi="Times New Roman" w:cs="Times New Roman" w:hint="eastAsia"/>
-        </w:rPr>
-        <w:t>时，无法正常摆放默认地形的</w:t>
+        <w:t>修复当地形生成器没有勾选覆盖时，无法正常摆放默认地形的</w:t>
+      </w:r>
+      <w:r>
+        <w:rPr>
+          <w:rFonts w:ascii="Times New Roman" w:eastAsia="宋体" w:hAnsi="Times New Roman" w:cs="Times New Roman" w:hint="eastAsia"/>
+        </w:rPr>
+        <w:t>bug</w:t>
+      </w:r>
+    </w:p>
+    <w:p>
+      <w:pPr>
+        <w:ind w:firstLineChars="200" w:firstLine="440"/>
+        <w:rPr>
+          <w:rFonts w:ascii="Times New Roman" w:eastAsia="宋体" w:hAnsi="Times New Roman" w:cs="Times New Roman" w:hint="eastAsia"/>
+        </w:rPr>
+      </w:pPr>
+      <w:r>
+        <w:rPr>
+          <w:rFonts w:ascii="Times New Roman" w:eastAsia="宋体" w:hAnsi="Times New Roman" w:cs="Times New Roman" w:hint="eastAsia"/>
+        </w:rPr>
+        <w:t>(7)</w:t>
+      </w:r>
+      <w:r>
+        <w:rPr>
+          <w:rFonts w:ascii="Times New Roman" w:eastAsia="宋体" w:hAnsi="Times New Roman" w:cs="Times New Roman" w:hint="eastAsia"/>
+        </w:rPr>
+        <w:t>修复当建筑</w:t>
+      </w:r>
+      <w:r>
+        <w:rPr>
+          <w:rFonts w:ascii="Times New Roman" w:eastAsia="宋体" w:hAnsi="Times New Roman" w:cs="Times New Roman" w:hint="eastAsia"/>
+        </w:rPr>
+        <w:t>shp</w:t>
+      </w:r>
+      <w:r>
+        <w:rPr>
+          <w:rFonts w:ascii="Times New Roman" w:eastAsia="宋体" w:hAnsi="Times New Roman" w:cs="Times New Roman" w:hint="eastAsia"/>
+        </w:rPr>
+        <w:t>缺少破损帧时，破损建筑图像会错误显示为影子的</w:t>
       </w:r>
       <w:r>
         <w:rPr>
@@ -811,6 +821,7 @@
         <w:rPr>
           <w:rFonts w:ascii="Times New Roman" w:eastAsia="宋体" w:hAnsi="Times New Roman" w:cs="Times New Roman" w:hint="eastAsia"/>
         </w:rPr>
+        <w:lastRenderedPageBreak/>
         <w:t>(7)</w:t>
       </w:r>
       <w:r>
@@ -823,16 +834,8 @@
         <w:rPr>
           <w:rFonts w:ascii="Times New Roman" w:eastAsia="宋体" w:hAnsi="Times New Roman" w:cs="Times New Roman" w:hint="eastAsia"/>
         </w:rPr>
-        <w:t>当覆盖</w:t>
-      </w:r>
-      <w:proofErr w:type="gramStart"/>
-      <w:r>
-        <w:rPr>
-          <w:rFonts w:ascii="Times New Roman" w:eastAsia="宋体" w:hAnsi="Times New Roman" w:cs="Times New Roman" w:hint="eastAsia"/>
-        </w:rPr>
-        <w:t>图超过</w:t>
-      </w:r>
-      <w:proofErr w:type="gramEnd"/>
+        <w:t>当覆盖图超过</w:t>
+      </w:r>
       <w:r>
         <w:rPr>
           <w:rFonts w:ascii="Times New Roman" w:eastAsia="宋体" w:hAnsi="Times New Roman" w:cs="Times New Roman" w:hint="eastAsia"/>
@@ -893,7 +896,6 @@
         <w:rPr>
           <w:rFonts w:ascii="Times New Roman" w:eastAsia="宋体" w:hAnsi="Times New Roman" w:cs="Times New Roman" w:hint="eastAsia"/>
         </w:rPr>
-        <w:lastRenderedPageBreak/>
         <w:t>(8)</w:t>
       </w:r>
       <w:r>
@@ -1542,28 +1544,8 @@
         <w:rPr>
           <w:rFonts w:ascii="Times New Roman" w:eastAsia="宋体" w:hAnsi="Times New Roman" w:cs="Times New Roman" w:hint="eastAsia"/>
         </w:rPr>
-        <w:t>重新加载游戏目录：当检测到打开的地图文件位于另</w:t>
-      </w:r>
-      <w:proofErr w:type="gramStart"/>
-      <w:r>
-        <w:rPr>
-          <w:rFonts w:ascii="Times New Roman" w:eastAsia="宋体" w:hAnsi="Times New Roman" w:cs="Times New Roman" w:hint="eastAsia"/>
-        </w:rPr>
-        <w:t>一个尤复游戏</w:t>
-      </w:r>
-      <w:proofErr w:type="gramEnd"/>
-      <w:r>
-        <w:rPr>
-          <w:rFonts w:ascii="Times New Roman" w:eastAsia="宋体" w:hAnsi="Times New Roman" w:cs="Times New Roman" w:hint="eastAsia"/>
-        </w:rPr>
-        <w:t>文件夹下时，</w:t>
-      </w:r>
-      <w:r>
-        <w:rPr>
-          <w:rFonts w:ascii="Times New Roman" w:eastAsia="宋体" w:hAnsi="Times New Roman" w:cs="Times New Roman" w:hint="eastAsia"/>
-        </w:rPr>
         <w:lastRenderedPageBreak/>
-        <w:t>会提示是否重新加载对应目录的游戏资源</w:t>
+        <w:t>重新加载游戏目录：当检测到打开的地图文件位于另一个尤复游戏文件夹下时，会提示是否重新加载对应目录的游戏资源</w:t>
       </w:r>
     </w:p>
     <w:p>
@@ -1751,21 +1733,7 @@
         <w:rPr>
           <w:rFonts w:ascii="Times New Roman" w:eastAsia="宋体" w:hAnsi="Times New Roman" w:cs="Times New Roman" w:hint="eastAsia"/>
         </w:rPr>
-        <w:t>查找引用：触发、作战小队、特遣部队、动作脚本编辑器新增“查找引用”按键，可以查找引用了当</w:t>
-      </w:r>
-      <w:proofErr w:type="gramStart"/>
-      <w:r>
-        <w:rPr>
-          <w:rFonts w:ascii="Times New Roman" w:eastAsia="宋体" w:hAnsi="Times New Roman" w:cs="Times New Roman" w:hint="eastAsia"/>
-        </w:rPr>
-        <w:t>前对象</w:t>
-      </w:r>
-      <w:proofErr w:type="gramEnd"/>
-      <w:r>
-        <w:rPr>
-          <w:rFonts w:ascii="Times New Roman" w:eastAsia="宋体" w:hAnsi="Times New Roman" w:cs="Times New Roman" w:hint="eastAsia"/>
-        </w:rPr>
-        <w:t>的对象</w:t>
+        <w:t>查找引用：触发、作战小队、特遣部队、动作脚本编辑器新增“查找引用”按键，可以查找引用了当前对象的对象</w:t>
       </w:r>
     </w:p>
     <w:p>
@@ -2053,21 +2021,7 @@
         <w:rPr>
           <w:rFonts w:ascii="Times New Roman" w:eastAsia="宋体" w:hAnsi="Times New Roman" w:cs="Times New Roman" w:hint="eastAsia"/>
         </w:rPr>
-        <w:t>可以在划定的矩形区域或多</w:t>
-      </w:r>
-      <w:proofErr w:type="gramStart"/>
-      <w:r>
-        <w:rPr>
-          <w:rFonts w:ascii="Times New Roman" w:eastAsia="宋体" w:hAnsi="Times New Roman" w:cs="Times New Roman" w:hint="eastAsia"/>
-        </w:rPr>
-        <w:t>选模式下的</w:t>
-      </w:r>
-      <w:proofErr w:type="gramEnd"/>
-      <w:r>
-        <w:rPr>
-          <w:rFonts w:ascii="Times New Roman" w:eastAsia="宋体" w:hAnsi="Times New Roman" w:cs="Times New Roman" w:hint="eastAsia"/>
-        </w:rPr>
-        <w:t>区域中随机生成预设的地形、地形对象、覆盖图或污染。地形生成</w:t>
+        <w:t>可以在划定的矩形区域或多选模式下的区域中随机生成预设的地形、地形对象、覆盖图或污染。地形生成</w:t>
       </w:r>
       <w:r>
         <w:rPr>
@@ -2155,21 +2109,27 @@
         <w:rPr>
           <w:rFonts w:ascii="Times New Roman" w:eastAsia="宋体" w:hAnsi="Times New Roman" w:cs="Times New Roman" w:hint="eastAsia"/>
         </w:rPr>
-        <w:t>”，加载其中的额外资源文件</w:t>
-      </w:r>
-    </w:p>
-    <w:p>
-      <w:pPr>
-        <w:ind w:firstLineChars="200" w:firstLine="440"/>
-        <w:rPr>
-          <w:rFonts w:ascii="Times New Roman" w:eastAsia="宋体" w:hAnsi="Times New Roman" w:cs="Times New Roman"/>
-        </w:rPr>
-      </w:pPr>
+        <w:t>”，加载其中的额外资源</w:t>
+      </w:r>
       <w:r>
         <w:rPr>
           <w:rFonts w:ascii="Times New Roman" w:eastAsia="宋体" w:hAnsi="Times New Roman" w:cs="Times New Roman" w:hint="eastAsia"/>
         </w:rPr>
         <w:lastRenderedPageBreak/>
+        <w:t>文件</w:t>
+      </w:r>
+    </w:p>
+    <w:p>
+      <w:pPr>
+        <w:ind w:firstLineChars="200" w:firstLine="440"/>
+        <w:rPr>
+          <w:rFonts w:ascii="Times New Roman" w:eastAsia="宋体" w:hAnsi="Times New Roman" w:cs="Times New Roman"/>
+        </w:rPr>
+      </w:pPr>
+      <w:r>
+        <w:rPr>
+          <w:rFonts w:ascii="Times New Roman" w:eastAsia="宋体" w:hAnsi="Times New Roman" w:cs="Times New Roman" w:hint="eastAsia"/>
+        </w:rPr>
         <w:t>额外</w:t>
       </w:r>
       <w:r>
@@ -2416,21 +2376,7 @@
         <w:rPr>
           <w:rFonts w:ascii="Times New Roman" w:eastAsia="宋体" w:hAnsi="Times New Roman" w:cs="Times New Roman" w:hint="eastAsia"/>
         </w:rPr>
-        <w:t>多选模式：现在多选模</w:t>
-      </w:r>
-      <w:proofErr w:type="gramStart"/>
-      <w:r>
-        <w:rPr>
-          <w:rFonts w:ascii="Times New Roman" w:eastAsia="宋体" w:hAnsi="Times New Roman" w:cs="Times New Roman" w:hint="eastAsia"/>
-        </w:rPr>
-        <w:t>式需要</w:t>
-      </w:r>
-      <w:proofErr w:type="gramEnd"/>
-      <w:r>
-        <w:rPr>
-          <w:rFonts w:ascii="Times New Roman" w:eastAsia="宋体" w:hAnsi="Times New Roman" w:cs="Times New Roman" w:hint="eastAsia"/>
-        </w:rPr>
-        <w:t>在物品浏览器中点击才能进行选择，同时提供了矩形添加和矩形删除功能。多选模式还能与复制粘贴、地形生成器</w:t>
+        <w:t>多选模式：现在多选模式需要在物品浏览器中点击才能进行选择，同时提供了矩形添加和矩形删除功能。多选模式还能与复制粘贴、地形生成器</w:t>
       </w:r>
       <w:r>
         <w:rPr>
@@ -2720,7 +2666,14 @@
         <w:rPr>
           <w:rFonts w:ascii="Times New Roman" w:eastAsia="宋体" w:hAnsi="Times New Roman" w:cs="Times New Roman" w:hint="eastAsia"/>
         </w:rPr>
-        <w:t>地形，让他们与游戏引擎内一致（如水泥地会自动与公路硬连接）的同时，支持在</w:t>
+        <w:t>地形，让他们与游戏引擎内一致</w:t>
+      </w:r>
+      <w:r>
+        <w:rPr>
+          <w:rFonts w:ascii="Times New Roman" w:eastAsia="宋体" w:hAnsi="Times New Roman" w:cs="Times New Roman" w:hint="eastAsia"/>
+        </w:rPr>
+        <w:lastRenderedPageBreak/>
+        <w:t>（如水泥地会自动与公路硬连接）的同时，支持在</w:t>
       </w:r>
       <w:r>
         <w:rPr>
@@ -2744,225 +2697,653 @@
         <w:rPr>
           <w:rFonts w:ascii="Times New Roman" w:eastAsia="宋体" w:hAnsi="Times New Roman" w:cs="Times New Roman" w:hint="eastAsia"/>
         </w:rPr>
-        <w:t>，可以实</w:t>
+        <w:t>，可以实现自动为</w:t>
+      </w:r>
+      <w:r>
+        <w:rPr>
+          <w:rFonts w:ascii="Times New Roman" w:eastAsia="宋体" w:hAnsi="Times New Roman" w:cs="Times New Roman" w:hint="eastAsia"/>
+        </w:rPr>
+        <w:t>TX</w:t>
+      </w:r>
+      <w:r>
+        <w:rPr>
+          <w:rFonts w:ascii="Times New Roman" w:eastAsia="宋体" w:hAnsi="Times New Roman" w:cs="Times New Roman" w:hint="eastAsia"/>
+        </w:rPr>
+        <w:t>的新增</w:t>
+      </w:r>
+      <w:r>
+        <w:rPr>
+          <w:rFonts w:ascii="Times New Roman" w:eastAsia="宋体" w:hAnsi="Times New Roman" w:cs="Times New Roman" w:hint="eastAsia"/>
+        </w:rPr>
+        <w:t>LAT</w:t>
+      </w:r>
+      <w:r>
+        <w:rPr>
+          <w:rFonts w:ascii="Times New Roman" w:eastAsia="宋体" w:hAnsi="Times New Roman" w:cs="Times New Roman" w:hint="eastAsia"/>
+        </w:rPr>
+        <w:t>地形进行计算</w:t>
+      </w:r>
+    </w:p>
+    <w:p>
+      <w:pPr>
+        <w:ind w:firstLineChars="200" w:firstLine="440"/>
+        <w:rPr>
+          <w:rFonts w:ascii="Times New Roman" w:eastAsia="宋体" w:hAnsi="Times New Roman" w:cs="Times New Roman"/>
+        </w:rPr>
+      </w:pPr>
+      <w:r>
+        <w:rPr>
+          <w:rFonts w:ascii="Times New Roman" w:eastAsia="宋体" w:hAnsi="Times New Roman" w:cs="Times New Roman" w:hint="eastAsia"/>
+        </w:rPr>
+        <w:t>工具脚本：新增多个函数，提供了读取指定</w:t>
+      </w:r>
+      <w:r>
+        <w:rPr>
+          <w:rFonts w:ascii="Times New Roman" w:eastAsia="宋体" w:hAnsi="Times New Roman" w:cs="Times New Roman" w:hint="eastAsia"/>
+        </w:rPr>
+        <w:t>INI</w:t>
+      </w:r>
+      <w:r>
+        <w:rPr>
+          <w:rFonts w:ascii="Times New Roman" w:eastAsia="宋体" w:hAnsi="Times New Roman" w:cs="Times New Roman" w:hint="eastAsia"/>
+        </w:rPr>
+        <w:t>、对地形进行操作、获取地形信息等功能，详见“</w:t>
+      </w:r>
+      <w:r>
+        <w:rPr>
+          <w:rFonts w:ascii="Times New Roman" w:eastAsia="宋体" w:hAnsi="Times New Roman" w:cs="Times New Roman" w:hint="eastAsia"/>
+        </w:rPr>
+        <w:t>工具脚本词典</w:t>
+      </w:r>
+      <w:r>
+        <w:rPr>
+          <w:rFonts w:ascii="Times New Roman" w:eastAsia="宋体" w:hAnsi="Times New Roman" w:cs="Times New Roman" w:hint="eastAsia"/>
+        </w:rPr>
+        <w:t>.docx</w:t>
+      </w:r>
+      <w:r>
+        <w:rPr>
+          <w:rFonts w:ascii="Times New Roman" w:eastAsia="宋体" w:hAnsi="Times New Roman" w:cs="Times New Roman" w:hint="eastAsia"/>
+        </w:rPr>
+        <w:t>”</w:t>
+      </w:r>
+    </w:p>
+    <w:p>
+      <w:pPr>
+        <w:ind w:firstLineChars="200" w:firstLine="440"/>
+        <w:rPr>
+          <w:rFonts w:ascii="Times New Roman" w:eastAsia="宋体" w:hAnsi="Times New Roman" w:cs="Times New Roman"/>
+        </w:rPr>
+      </w:pPr>
+      <w:r>
+        <w:rPr>
+          <w:rFonts w:ascii="Times New Roman" w:eastAsia="宋体" w:hAnsi="Times New Roman" w:cs="Times New Roman" w:hint="eastAsia"/>
+        </w:rPr>
+        <w:t>小地图：将小地图窗口变为</w:t>
+      </w:r>
+      <w:r>
+        <w:rPr>
+          <w:rFonts w:ascii="Times New Roman" w:eastAsia="宋体" w:hAnsi="Times New Roman" w:cs="Times New Roman" w:hint="eastAsia"/>
+        </w:rPr>
+        <w:t>FA2</w:t>
+      </w:r>
+      <w:r>
+        <w:rPr>
+          <w:rFonts w:ascii="Times New Roman" w:eastAsia="宋体" w:hAnsi="Times New Roman" w:cs="Times New Roman" w:hint="eastAsia"/>
+        </w:rPr>
+        <w:t>的子窗口，不会在</w:t>
+      </w:r>
+      <w:r>
+        <w:rPr>
+          <w:rFonts w:ascii="Times New Roman" w:eastAsia="宋体" w:hAnsi="Times New Roman" w:cs="Times New Roman" w:hint="eastAsia"/>
+        </w:rPr>
+        <w:t>Windows</w:t>
+      </w:r>
+      <w:r>
+        <w:rPr>
+          <w:rFonts w:ascii="Times New Roman" w:eastAsia="宋体" w:hAnsi="Times New Roman" w:cs="Times New Roman" w:hint="eastAsia"/>
+        </w:rPr>
+        <w:t>菜单栏中显示为独立的窗口，删掉了它的最小化与最大化按钮</w:t>
+      </w:r>
+    </w:p>
+    <w:p>
+      <w:pPr>
+        <w:ind w:firstLineChars="200" w:firstLine="440"/>
+        <w:rPr>
+          <w:rFonts w:ascii="Times New Roman" w:eastAsia="宋体" w:hAnsi="Times New Roman" w:cs="Times New Roman"/>
+        </w:rPr>
+      </w:pPr>
+      <w:r>
+        <w:rPr>
+          <w:rFonts w:ascii="Times New Roman" w:eastAsia="宋体" w:hAnsi="Times New Roman" w:cs="Times New Roman" w:hint="eastAsia"/>
+        </w:rPr>
+        <w:t>地图边界：在地图上边界显示一条细线，指示游戏内实际可以到达的顶部区域</w:t>
+      </w:r>
+    </w:p>
+    <w:p>
+      <w:pPr>
+        <w:ind w:firstLineChars="200" w:firstLine="440"/>
+        <w:rPr>
+          <w:rFonts w:ascii="Times New Roman" w:eastAsia="宋体" w:hAnsi="Times New Roman" w:cs="Times New Roman"/>
+        </w:rPr>
+      </w:pPr>
+      <w:r>
+        <w:rPr>
+          <w:rFonts w:ascii="Times New Roman" w:eastAsia="宋体" w:hAnsi="Times New Roman" w:cs="Times New Roman" w:hint="eastAsia"/>
+        </w:rPr>
+        <w:t>显示建筑轮廓：当在图层中隐藏建筑时，建筑</w:t>
+      </w:r>
+      <w:r>
+        <w:rPr>
+          <w:rFonts w:ascii="Times New Roman" w:eastAsia="宋体" w:hAnsi="Times New Roman" w:cs="Times New Roman" w:hint="eastAsia"/>
+        </w:rPr>
+        <w:t>轮廓</w:t>
+      </w:r>
+      <w:r>
+        <w:rPr>
+          <w:rFonts w:ascii="Times New Roman" w:eastAsia="宋体" w:hAnsi="Times New Roman" w:cs="Times New Roman" w:hint="eastAsia"/>
+        </w:rPr>
+        <w:t>不会被隐藏</w:t>
+      </w:r>
+    </w:p>
+    <w:p>
+      <w:pPr>
+        <w:ind w:firstLineChars="200" w:firstLine="440"/>
+        <w:rPr>
+          <w:rFonts w:ascii="Times New Roman" w:eastAsia="宋体" w:hAnsi="Times New Roman" w:cs="Times New Roman"/>
+        </w:rPr>
+      </w:pPr>
+      <w:r>
+        <w:rPr>
+          <w:rFonts w:ascii="Times New Roman" w:eastAsia="宋体" w:hAnsi="Times New Roman" w:cs="Times New Roman" w:hint="eastAsia"/>
+        </w:rPr>
+        <w:t>粘贴选项：位于菜单栏中，可以选择粘贴的指定类型，注意除覆盖图和地形之外的选项，不能跨编辑器粘贴，也不支持撤销</w:t>
+      </w:r>
+    </w:p>
+    <w:p>
+      <w:pPr>
+        <w:ind w:firstLineChars="200" w:firstLine="440"/>
+        <w:rPr>
+          <w:rFonts w:ascii="Times New Roman" w:eastAsia="宋体" w:hAnsi="Times New Roman" w:cs="Times New Roman"/>
+        </w:rPr>
+      </w:pPr>
+      <w:r>
+        <w:rPr>
+          <w:rFonts w:ascii="Times New Roman" w:eastAsia="宋体" w:hAnsi="Times New Roman" w:cs="Times New Roman" w:hint="eastAsia"/>
+        </w:rPr>
+        <w:t>平面显示：将“使用悬崖模式自动升高地形”按钮替换为了平面显示按钮，同时开启平面显示时，会在视图左上角进行文本提示</w:t>
+      </w:r>
+    </w:p>
+    <w:p>
+      <w:pPr>
+        <w:ind w:firstLineChars="200" w:firstLine="440"/>
+        <w:rPr>
+          <w:rFonts w:ascii="Times New Roman" w:eastAsia="宋体" w:hAnsi="Times New Roman" w:cs="Times New Roman"/>
+        </w:rPr>
+      </w:pPr>
+      <w:r>
+        <w:rPr>
+          <w:rFonts w:ascii="Times New Roman" w:eastAsia="宋体" w:hAnsi="Times New Roman" w:cs="Times New Roman" w:hint="eastAsia"/>
+        </w:rPr>
+        <w:t>触发列表：位于地形浏览器的菜单栏中。现在触发列表支持查找上级触发与下级触发</w:t>
+      </w:r>
+    </w:p>
+    <w:p>
+      <w:pPr>
+        <w:ind w:firstLineChars="200" w:firstLine="440"/>
+        <w:rPr>
+          <w:rFonts w:ascii="Times New Roman" w:eastAsia="宋体" w:hAnsi="Times New Roman" w:cs="Times New Roman"/>
+        </w:rPr>
+      </w:pPr>
+      <w:r>
+        <w:rPr>
+          <w:rFonts w:ascii="Times New Roman" w:eastAsia="宋体" w:hAnsi="Times New Roman" w:cs="Times New Roman" w:hint="eastAsia"/>
+        </w:rPr>
+        <w:t>笔刷大小：支持在</w:t>
+      </w:r>
+      <w:r>
+        <w:rPr>
+          <w:rFonts w:ascii="Times New Roman" w:eastAsia="宋体" w:hAnsi="Times New Roman" w:cs="Times New Roman" w:hint="eastAsia"/>
+        </w:rPr>
+        <w:t>FAData</w:t>
+      </w:r>
+      <w:r>
+        <w:rPr>
+          <w:rFonts w:ascii="Times New Roman" w:eastAsia="宋体" w:hAnsi="Times New Roman" w:cs="Times New Roman" w:hint="eastAsia"/>
+        </w:rPr>
+        <w:t>中自定义笔刷大小</w:t>
+      </w:r>
+    </w:p>
+    <w:p>
+      <w:pPr>
+        <w:ind w:firstLineChars="200" w:firstLine="440"/>
+        <w:rPr>
+          <w:rFonts w:ascii="Times New Roman" w:eastAsia="宋体" w:hAnsi="Times New Roman" w:cs="Times New Roman"/>
+        </w:rPr>
+      </w:pPr>
+      <w:r>
+        <w:rPr>
+          <w:rFonts w:ascii="Times New Roman" w:eastAsia="宋体" w:hAnsi="Times New Roman" w:cs="Times New Roman" w:hint="eastAsia"/>
+        </w:rPr>
+        <w:t>BMP</w:t>
+      </w:r>
+      <w:r>
+        <w:rPr>
+          <w:rFonts w:ascii="Times New Roman" w:eastAsia="宋体" w:hAnsi="Times New Roman" w:cs="Times New Roman" w:hint="eastAsia"/>
+        </w:rPr>
+        <w:t>导入地图：支持生成最大</w:t>
+      </w:r>
+      <w:r>
+        <w:rPr>
+          <w:rFonts w:ascii="Times New Roman" w:eastAsia="宋体" w:hAnsi="Times New Roman" w:cs="Times New Roman" w:hint="eastAsia"/>
+        </w:rPr>
+        <w:t>255*255</w:t>
+      </w:r>
+      <w:r>
+        <w:rPr>
+          <w:rFonts w:ascii="Times New Roman" w:eastAsia="宋体" w:hAnsi="Times New Roman" w:cs="Times New Roman" w:hint="eastAsia"/>
+        </w:rPr>
+        <w:t>的地图，长</w:t>
+      </w:r>
+      <w:r>
+        <w:rPr>
+          <w:rFonts w:ascii="Times New Roman" w:eastAsia="宋体" w:hAnsi="Times New Roman" w:cs="Times New Roman" w:hint="eastAsia"/>
+        </w:rPr>
+        <w:t>+</w:t>
+      </w:r>
+      <w:r>
+        <w:rPr>
+          <w:rFonts w:ascii="Times New Roman" w:eastAsia="宋体" w:hAnsi="Times New Roman" w:cs="Times New Roman" w:hint="eastAsia"/>
+        </w:rPr>
+        <w:t>宽大于</w:t>
+      </w:r>
+      <w:r>
+        <w:rPr>
+          <w:rFonts w:ascii="Times New Roman" w:eastAsia="宋体" w:hAnsi="Times New Roman" w:cs="Times New Roman" w:hint="eastAsia"/>
+        </w:rPr>
+        <w:t>511</w:t>
+      </w:r>
+      <w:r>
+        <w:rPr>
+          <w:rFonts w:ascii="Times New Roman" w:eastAsia="宋体" w:hAnsi="Times New Roman" w:cs="Times New Roman" w:hint="eastAsia"/>
+        </w:rPr>
+        <w:t>后才会对图片进行缩放。不会自动生成海岸</w:t>
+      </w:r>
+    </w:p>
+    <w:p>
+      <w:pPr>
+        <w:ind w:firstLineChars="200" w:firstLine="440"/>
+        <w:rPr>
+          <w:rFonts w:ascii="Times New Roman" w:eastAsia="宋体" w:hAnsi="Times New Roman" w:cs="Times New Roman"/>
+        </w:rPr>
+      </w:pPr>
+      <w:r>
+        <w:rPr>
+          <w:rFonts w:ascii="Times New Roman" w:eastAsia="宋体" w:hAnsi="Times New Roman" w:cs="Times New Roman" w:hint="eastAsia"/>
+        </w:rPr>
+        <w:t>步兵子单元格：可以正常显示</w:t>
+      </w:r>
+      <w:r>
+        <w:rPr>
+          <w:rFonts w:ascii="Times New Roman" w:eastAsia="宋体" w:hAnsi="Times New Roman" w:cs="Times New Roman" w:hint="eastAsia"/>
+        </w:rPr>
+        <w:t>4</w:t>
+      </w:r>
+      <w:r>
+        <w:rPr>
+          <w:rFonts w:ascii="Times New Roman" w:eastAsia="宋体" w:hAnsi="Times New Roman" w:cs="Times New Roman" w:hint="eastAsia"/>
+        </w:rPr>
+        <w:t>号位（游戏中单元格中下位置）的步兵，同时允许对步兵进行子单元格编辑，如指定步兵放置的位置，或者拖拽步兵的位置</w:t>
+      </w:r>
+      <w:r>
+        <w:rPr>
+          <w:rFonts w:ascii="Times New Roman" w:eastAsia="宋体" w:hAnsi="Times New Roman" w:cs="Times New Roman" w:hint="eastAsia"/>
+        </w:rPr>
+        <w:t>，将步兵放置在地形对象上时，会考虑可用的子单元格</w:t>
+      </w:r>
+    </w:p>
+    <w:p>
+      <w:pPr>
+        <w:ind w:firstLineChars="200" w:firstLine="440"/>
+        <w:rPr>
+          <w:rFonts w:ascii="Times New Roman" w:eastAsia="宋体" w:hAnsi="Times New Roman" w:cs="Times New Roman"/>
+        </w:rPr>
+      </w:pPr>
+      <w:r>
+        <w:rPr>
+          <w:rFonts w:ascii="Times New Roman" w:eastAsia="宋体" w:hAnsi="Times New Roman" w:cs="Times New Roman" w:hint="eastAsia"/>
+        </w:rPr>
+        <w:t>建筑放置：优化了建筑数量较多时放置、拖动、修改建筑属性的性能问题。现在无法直接放置重叠的建筑，若将建筑拖动到重叠位置，会弹出对话框确认</w:t>
+      </w:r>
+      <w:r>
+        <w:rPr>
+          <w:rFonts w:ascii="Times New Roman" w:eastAsia="宋体" w:hAnsi="Times New Roman" w:cs="Times New Roman" w:hint="eastAsia"/>
+        </w:rPr>
+        <w:t>。若建筑有加载物，会自动计算加载物数量</w:t>
+      </w:r>
+    </w:p>
+    <w:p>
+      <w:pPr>
+        <w:ind w:firstLineChars="200" w:firstLine="440"/>
+        <w:rPr>
+          <w:rFonts w:ascii="Times New Roman" w:eastAsia="宋体" w:hAnsi="Times New Roman" w:cs="Times New Roman"/>
+        </w:rPr>
+      </w:pPr>
+      <w:r>
+        <w:rPr>
+          <w:rFonts w:ascii="Times New Roman" w:eastAsia="宋体" w:hAnsi="Times New Roman" w:cs="Times New Roman" w:hint="eastAsia"/>
+        </w:rPr>
+        <w:t>自动斜坡：重写了抬升、降低、平坦地表的对应函数。现在生成的斜坡更加不容易出现</w:t>
+      </w:r>
+      <w:r>
+        <w:rPr>
+          <w:rFonts w:ascii="Times New Roman" w:eastAsia="宋体" w:hAnsi="Times New Roman" w:cs="Times New Roman" w:hint="eastAsia"/>
+        </w:rPr>
+        <w:t>bug</w:t>
+      </w:r>
+      <w:r>
+        <w:rPr>
+          <w:rFonts w:ascii="Times New Roman" w:eastAsia="宋体" w:hAnsi="Times New Roman" w:cs="Times New Roman" w:hint="eastAsia"/>
+        </w:rPr>
+        <w:t>，平坦悬崖内地形不会溢出，支持按住</w:t>
+      </w:r>
+      <w:r>
+        <w:rPr>
+          <w:rFonts w:ascii="Times New Roman" w:eastAsia="宋体" w:hAnsi="Times New Roman" w:cs="Times New Roman" w:hint="eastAsia"/>
+        </w:rPr>
+        <w:t>Shift</w:t>
+      </w:r>
+      <w:r>
+        <w:rPr>
+          <w:rFonts w:ascii="Times New Roman" w:eastAsia="宋体" w:hAnsi="Times New Roman" w:cs="Times New Roman" w:hint="eastAsia"/>
+        </w:rPr>
+        <w:t>进行陡峭抬升，生成跨越两格高度的斜坡，支持按住</w:t>
+      </w:r>
+      <w:r>
+        <w:rPr>
+          <w:rFonts w:ascii="Times New Roman" w:eastAsia="宋体" w:hAnsi="Times New Roman" w:cs="Times New Roman" w:hint="eastAsia"/>
+        </w:rPr>
+        <w:t>Shift+Ctrl</w:t>
+      </w:r>
+      <w:r>
+        <w:rPr>
+          <w:rFonts w:ascii="Times New Roman" w:eastAsia="宋体" w:hAnsi="Times New Roman" w:cs="Times New Roman" w:hint="eastAsia"/>
+        </w:rPr>
+        <w:t>忽视不可抬升地形，强制生成斜坡</w:t>
+      </w:r>
+    </w:p>
+    <w:p>
+      <w:pPr>
+        <w:ind w:firstLineChars="200" w:firstLine="440"/>
+        <w:rPr>
+          <w:rFonts w:ascii="Times New Roman" w:eastAsia="宋体" w:hAnsi="Times New Roman" w:cs="Times New Roman"/>
+        </w:rPr>
+      </w:pPr>
+      <w:r>
+        <w:rPr>
+          <w:rFonts w:ascii="Times New Roman" w:eastAsia="宋体" w:hAnsi="Times New Roman" w:cs="Times New Roman" w:hint="eastAsia"/>
+        </w:rPr>
+        <w:t>连续放置地形、覆盖图：按住鼠标左键连续放置地形、覆盖图、擦除覆盖图后，此次连续更改仅占用一次历史记录，进行一次撤销即可全部撤销</w:t>
+      </w:r>
+    </w:p>
+    <w:p>
+      <w:pPr>
+        <w:ind w:firstLineChars="200" w:firstLine="440"/>
+        <w:rPr>
+          <w:rFonts w:ascii="Times New Roman" w:eastAsia="宋体" w:hAnsi="Times New Roman" w:cs="Times New Roman"/>
+        </w:rPr>
+      </w:pPr>
+      <w:r>
+        <w:rPr>
+          <w:rFonts w:ascii="Times New Roman" w:eastAsia="宋体" w:hAnsi="Times New Roman" w:cs="Times New Roman" w:hint="eastAsia"/>
+        </w:rPr>
+        <w:t>填充模式：按住</w:t>
+      </w:r>
+      <w:r>
+        <w:rPr>
+          <w:rFonts w:ascii="Times New Roman" w:eastAsia="宋体" w:hAnsi="Times New Roman" w:cs="Times New Roman" w:hint="eastAsia"/>
+        </w:rPr>
+        <w:t>Ctrl</w:t>
+      </w:r>
+      <w:r>
+        <w:rPr>
+          <w:rFonts w:ascii="Times New Roman" w:eastAsia="宋体" w:hAnsi="Times New Roman" w:cs="Times New Roman" w:hint="eastAsia"/>
+        </w:rPr>
+        <w:t>填充摆放地形时，会将地形与该地形的</w:t>
+      </w:r>
+      <w:r>
+        <w:rPr>
+          <w:rFonts w:ascii="Times New Roman" w:eastAsia="宋体" w:hAnsi="Times New Roman" w:cs="Times New Roman" w:hint="eastAsia"/>
+        </w:rPr>
+        <w:t>LAT</w:t>
+      </w:r>
+      <w:r>
+        <w:rPr>
+          <w:rFonts w:ascii="Times New Roman" w:eastAsia="宋体" w:hAnsi="Times New Roman" w:cs="Times New Roman" w:hint="eastAsia"/>
+        </w:rPr>
+        <w:t>视为同一组</w:t>
+      </w:r>
+      <w:r>
+        <w:rPr>
+          <w:rFonts w:ascii="Times New Roman" w:eastAsia="宋体" w:hAnsi="Times New Roman" w:cs="Times New Roman" w:hint="eastAsia"/>
+        </w:rPr>
+        <w:t>，将所有水面视为同类地形，</w:t>
+      </w:r>
+      <w:r>
+        <w:rPr>
+          <w:rFonts w:ascii="Times New Roman" w:eastAsia="宋体" w:hAnsi="Times New Roman" w:cs="Times New Roman" w:hint="eastAsia"/>
+        </w:rPr>
+        <w:t>若有单元格</w:t>
+      </w:r>
+      <w:r>
+        <w:rPr>
+          <w:rFonts w:ascii="Times New Roman" w:eastAsia="宋体" w:hAnsi="Times New Roman" w:cs="Times New Roman" w:hint="eastAsia"/>
+        </w:rPr>
+        <w:t>被隐藏</w:t>
+      </w:r>
+      <w:r>
+        <w:rPr>
+          <w:rFonts w:ascii="Times New Roman" w:eastAsia="宋体" w:hAnsi="Times New Roman" w:cs="Times New Roman" w:hint="eastAsia"/>
+        </w:rPr>
+        <w:t>，则跳过；若开启多选模式，则对多选范围内的地形生效</w:t>
+      </w:r>
+    </w:p>
+    <w:p>
+      <w:pPr>
+        <w:ind w:firstLineChars="200" w:firstLine="440"/>
+        <w:rPr>
+          <w:rFonts w:ascii="Times New Roman" w:eastAsia="宋体" w:hAnsi="Times New Roman" w:cs="Times New Roman"/>
+        </w:rPr>
+      </w:pPr>
+      <w:r>
+        <w:rPr>
+          <w:rFonts w:ascii="Times New Roman" w:eastAsia="宋体" w:hAnsi="Times New Roman" w:cs="Times New Roman" w:hint="eastAsia"/>
+        </w:rPr>
+        <w:t>资源加载：支持读取游戏目录下的</w:t>
+      </w:r>
+      <w:r>
+        <w:rPr>
+          <w:rFonts w:ascii="Times New Roman" w:eastAsia="宋体" w:hAnsi="Times New Roman" w:cs="Times New Roman" w:hint="eastAsia"/>
+        </w:rPr>
+        <w:t>shp</w:t>
+      </w:r>
+      <w:r>
+        <w:rPr>
+          <w:rFonts w:ascii="Times New Roman" w:eastAsia="宋体" w:hAnsi="Times New Roman" w:cs="Times New Roman" w:hint="eastAsia"/>
+        </w:rPr>
+        <w:t>文件，围墙覆盖图的显示会尊重</w:t>
       </w:r>
       <w:r>
         <w:rPr>
           <w:rFonts w:ascii="Times New Roman" w:eastAsia="宋体" w:hAnsi="Times New Roman" w:cs="Times New Roman" w:hint="eastAsia"/>
         </w:rPr>
         <w:lastRenderedPageBreak/>
-        <w:t>现自动为</w:t>
-      </w:r>
-      <w:r>
-        <w:rPr>
-          <w:rFonts w:ascii="Times New Roman" w:eastAsia="宋体" w:hAnsi="Times New Roman" w:cs="Times New Roman" w:hint="eastAsia"/>
-        </w:rPr>
-        <w:t>TX</w:t>
-      </w:r>
-      <w:r>
-        <w:rPr>
-          <w:rFonts w:ascii="Times New Roman" w:eastAsia="宋体" w:hAnsi="Times New Roman" w:cs="Times New Roman" w:hint="eastAsia"/>
-        </w:rPr>
-        <w:t>的新增</w:t>
-      </w:r>
-      <w:r>
-        <w:rPr>
-          <w:rFonts w:ascii="Times New Roman" w:eastAsia="宋体" w:hAnsi="Times New Roman" w:cs="Times New Roman" w:hint="eastAsia"/>
-        </w:rPr>
-        <w:t>LAT</w:t>
-      </w:r>
-      <w:r>
-        <w:rPr>
-          <w:rFonts w:ascii="Times New Roman" w:eastAsia="宋体" w:hAnsi="Times New Roman" w:cs="Times New Roman" w:hint="eastAsia"/>
-        </w:rPr>
-        <w:t>地形进行计算</w:t>
-      </w:r>
-    </w:p>
-    <w:p>
-      <w:pPr>
-        <w:ind w:firstLineChars="200" w:firstLine="440"/>
-        <w:rPr>
-          <w:rFonts w:ascii="Times New Roman" w:eastAsia="宋体" w:hAnsi="Times New Roman" w:cs="Times New Roman"/>
-        </w:rPr>
-      </w:pPr>
-      <w:r>
-        <w:rPr>
-          <w:rFonts w:ascii="Times New Roman" w:eastAsia="宋体" w:hAnsi="Times New Roman" w:cs="Times New Roman" w:hint="eastAsia"/>
-        </w:rPr>
-        <w:t>工具脚本：新增多个函数，提供了读取指定</w:t>
-      </w:r>
-      <w:r>
-        <w:rPr>
-          <w:rFonts w:ascii="Times New Roman" w:eastAsia="宋体" w:hAnsi="Times New Roman" w:cs="Times New Roman" w:hint="eastAsia"/>
-        </w:rPr>
-        <w:t>INI</w:t>
-      </w:r>
-      <w:r>
-        <w:rPr>
-          <w:rFonts w:ascii="Times New Roman" w:eastAsia="宋体" w:hAnsi="Times New Roman" w:cs="Times New Roman" w:hint="eastAsia"/>
-        </w:rPr>
-        <w:t>、对地形进行操作、获取地形信息等功能，详见“</w:t>
-      </w:r>
-      <w:r>
-        <w:rPr>
-          <w:rFonts w:ascii="Times New Roman" w:eastAsia="宋体" w:hAnsi="Times New Roman" w:cs="Times New Roman" w:hint="eastAsia"/>
-        </w:rPr>
-        <w:t>工具脚本词典</w:t>
-      </w:r>
-      <w:r>
-        <w:rPr>
-          <w:rFonts w:ascii="Times New Roman" w:eastAsia="宋体" w:hAnsi="Times New Roman" w:cs="Times New Roman" w:hint="eastAsia"/>
-        </w:rPr>
-        <w:t>.docx</w:t>
-      </w:r>
-      <w:r>
-        <w:rPr>
-          <w:rFonts w:ascii="Times New Roman" w:eastAsia="宋体" w:hAnsi="Times New Roman" w:cs="Times New Roman" w:hint="eastAsia"/>
-        </w:rPr>
-        <w:t>”</w:t>
-      </w:r>
-    </w:p>
-    <w:p>
-      <w:pPr>
-        <w:ind w:firstLineChars="200" w:firstLine="440"/>
-        <w:rPr>
-          <w:rFonts w:ascii="Times New Roman" w:eastAsia="宋体" w:hAnsi="Times New Roman" w:cs="Times New Roman"/>
-        </w:rPr>
-      </w:pPr>
-      <w:r>
-        <w:rPr>
-          <w:rFonts w:ascii="Times New Roman" w:eastAsia="宋体" w:hAnsi="Times New Roman" w:cs="Times New Roman" w:hint="eastAsia"/>
-        </w:rPr>
-        <w:t>小地图：将小地图窗口变为</w:t>
-      </w:r>
-      <w:r>
-        <w:rPr>
-          <w:rFonts w:ascii="Times New Roman" w:eastAsia="宋体" w:hAnsi="Times New Roman" w:cs="Times New Roman" w:hint="eastAsia"/>
-        </w:rPr>
-        <w:t>FA2</w:t>
-      </w:r>
-      <w:r>
-        <w:rPr>
-          <w:rFonts w:ascii="Times New Roman" w:eastAsia="宋体" w:hAnsi="Times New Roman" w:cs="Times New Roman" w:hint="eastAsia"/>
-        </w:rPr>
-        <w:t>的子窗口，不会在</w:t>
-      </w:r>
-      <w:r>
-        <w:rPr>
-          <w:rFonts w:ascii="Times New Roman" w:eastAsia="宋体" w:hAnsi="Times New Roman" w:cs="Times New Roman" w:hint="eastAsia"/>
-        </w:rPr>
-        <w:t>Windows</w:t>
-      </w:r>
-      <w:r>
-        <w:rPr>
-          <w:rFonts w:ascii="Times New Roman" w:eastAsia="宋体" w:hAnsi="Times New Roman" w:cs="Times New Roman" w:hint="eastAsia"/>
-        </w:rPr>
-        <w:t>菜单栏中显示为独立的窗口，删掉了它的最小化与最大化按钮</w:t>
-      </w:r>
-    </w:p>
-    <w:p>
-      <w:pPr>
-        <w:ind w:firstLineChars="200" w:firstLine="440"/>
-        <w:rPr>
-          <w:rFonts w:ascii="Times New Roman" w:eastAsia="宋体" w:hAnsi="Times New Roman" w:cs="Times New Roman"/>
-        </w:rPr>
-      </w:pPr>
-      <w:r>
-        <w:rPr>
-          <w:rFonts w:ascii="Times New Roman" w:eastAsia="宋体" w:hAnsi="Times New Roman" w:cs="Times New Roman" w:hint="eastAsia"/>
-        </w:rPr>
-        <w:t>地图边界：在地图上边界显示一条细线，指示游戏内实际可以到达的顶部区域</w:t>
-      </w:r>
-    </w:p>
-    <w:p>
-      <w:pPr>
-        <w:ind w:firstLineChars="200" w:firstLine="440"/>
-        <w:rPr>
-          <w:rFonts w:ascii="Times New Roman" w:eastAsia="宋体" w:hAnsi="Times New Roman" w:cs="Times New Roman"/>
-        </w:rPr>
-      </w:pPr>
-      <w:r>
-        <w:rPr>
-          <w:rFonts w:ascii="Times New Roman" w:eastAsia="宋体" w:hAnsi="Times New Roman" w:cs="Times New Roman" w:hint="eastAsia"/>
-        </w:rPr>
-        <w:t>显示建筑轮廓：当在图层中隐藏建筑时，建筑</w:t>
-      </w:r>
-      <w:r>
-        <w:rPr>
-          <w:rFonts w:ascii="Times New Roman" w:eastAsia="宋体" w:hAnsi="Times New Roman" w:cs="Times New Roman" w:hint="eastAsia"/>
-        </w:rPr>
-        <w:t>轮廓</w:t>
-      </w:r>
-      <w:r>
-        <w:rPr>
-          <w:rFonts w:ascii="Times New Roman" w:eastAsia="宋体" w:hAnsi="Times New Roman" w:cs="Times New Roman" w:hint="eastAsia"/>
-        </w:rPr>
-        <w:t>不会被隐藏</w:t>
-      </w:r>
-    </w:p>
-    <w:p>
-      <w:pPr>
-        <w:ind w:firstLineChars="200" w:firstLine="440"/>
-        <w:rPr>
-          <w:rFonts w:ascii="Times New Roman" w:eastAsia="宋体" w:hAnsi="Times New Roman" w:cs="Times New Roman"/>
-        </w:rPr>
-      </w:pPr>
-      <w:r>
-        <w:rPr>
-          <w:rFonts w:ascii="Times New Roman" w:eastAsia="宋体" w:hAnsi="Times New Roman" w:cs="Times New Roman" w:hint="eastAsia"/>
-        </w:rPr>
-        <w:t>粘贴选项：位于菜单栏中，可以选择粘贴的指定类型，注意除覆盖图和地形之外的选项，不能跨编辑器粘贴，也不支持撤销</w:t>
-      </w:r>
-    </w:p>
-    <w:p>
-      <w:pPr>
-        <w:ind w:firstLineChars="200" w:firstLine="440"/>
-        <w:rPr>
-          <w:rFonts w:ascii="Times New Roman" w:eastAsia="宋体" w:hAnsi="Times New Roman" w:cs="Times New Roman"/>
-        </w:rPr>
-      </w:pPr>
-      <w:r>
-        <w:rPr>
-          <w:rFonts w:ascii="Times New Roman" w:eastAsia="宋体" w:hAnsi="Times New Roman" w:cs="Times New Roman" w:hint="eastAsia"/>
-        </w:rPr>
-        <w:t>平面显示：将“使用悬崖模式自动升高地形”按钮替换为了平面显示按钮，同时开启平面显示时，会在视图左上角进行文本提示</w:t>
-      </w:r>
-    </w:p>
-    <w:p>
-      <w:pPr>
-        <w:ind w:firstLineChars="200" w:firstLine="440"/>
-        <w:rPr>
-          <w:rFonts w:ascii="Times New Roman" w:eastAsia="宋体" w:hAnsi="Times New Roman" w:cs="Times New Roman"/>
-        </w:rPr>
-      </w:pPr>
-      <w:r>
-        <w:rPr>
-          <w:rFonts w:ascii="Times New Roman" w:eastAsia="宋体" w:hAnsi="Times New Roman" w:cs="Times New Roman" w:hint="eastAsia"/>
-        </w:rPr>
-        <w:t>触发列表：位于地形浏览器的菜单栏中。现在触发列表支持查找上级触发与下级触发</w:t>
-      </w:r>
-    </w:p>
-    <w:p>
-      <w:pPr>
-        <w:ind w:firstLineChars="200" w:firstLine="440"/>
-        <w:rPr>
-          <w:rFonts w:ascii="Times New Roman" w:eastAsia="宋体" w:hAnsi="Times New Roman" w:cs="Times New Roman"/>
-        </w:rPr>
-      </w:pPr>
-      <w:proofErr w:type="gramStart"/>
-      <w:r>
-        <w:rPr>
-          <w:rFonts w:ascii="Times New Roman" w:eastAsia="宋体" w:hAnsi="Times New Roman" w:cs="Times New Roman" w:hint="eastAsia"/>
-        </w:rPr>
-        <w:t>笔刷大小</w:t>
-      </w:r>
-      <w:proofErr w:type="gramEnd"/>
-      <w:r>
-        <w:rPr>
-          <w:rFonts w:ascii="Times New Roman" w:eastAsia="宋体" w:hAnsi="Times New Roman" w:cs="Times New Roman" w:hint="eastAsia"/>
-        </w:rPr>
-        <w:t>：支持在</w:t>
-      </w:r>
+        <w:t>NewTheater</w:t>
+      </w:r>
+      <w:r>
+        <w:rPr>
+          <w:rFonts w:ascii="Times New Roman" w:eastAsia="宋体" w:hAnsi="Times New Roman" w:cs="Times New Roman" w:hint="eastAsia"/>
+        </w:rPr>
+        <w:t>设置</w:t>
+      </w:r>
+    </w:p>
+    <w:p>
+      <w:pPr>
+        <w:ind w:firstLineChars="200" w:firstLine="440"/>
+        <w:rPr>
+          <w:rFonts w:ascii="Times New Roman" w:eastAsia="宋体" w:hAnsi="Times New Roman" w:cs="Times New Roman"/>
+        </w:rPr>
+      </w:pPr>
+      <w:r>
+        <w:rPr>
+          <w:rFonts w:ascii="Times New Roman" w:eastAsia="宋体" w:hAnsi="Times New Roman" w:cs="Times New Roman" w:hint="eastAsia"/>
+        </w:rPr>
+        <w:t>遭遇战地图的新缩略图风格：提供了一种接近于原版地图缩略图的风格</w:t>
+      </w:r>
+    </w:p>
+    <w:p>
+      <w:pPr>
+        <w:ind w:firstLineChars="200" w:firstLine="440"/>
+        <w:rPr>
+          <w:rFonts w:ascii="Times New Roman" w:eastAsia="宋体" w:hAnsi="Times New Roman" w:cs="Times New Roman"/>
+        </w:rPr>
+      </w:pPr>
+      <w:r>
+        <w:rPr>
+          <w:rFonts w:ascii="Times New Roman" w:eastAsia="宋体" w:hAnsi="Times New Roman" w:cs="Times New Roman" w:hint="eastAsia"/>
+        </w:rPr>
+        <w:t>文件默认编码提示：在第一行添加了中文注释，对于多数自带编码推断的文本编辑器（包括记事本），会自动将地图文件以</w:t>
+      </w:r>
+      <w:r>
+        <w:rPr>
+          <w:rFonts w:ascii="Times New Roman" w:eastAsia="宋体" w:hAnsi="Times New Roman" w:cs="Times New Roman" w:hint="eastAsia"/>
+        </w:rPr>
+        <w:t>ANSI/GBK</w:t>
+      </w:r>
+      <w:r>
+        <w:rPr>
+          <w:rFonts w:ascii="Times New Roman" w:eastAsia="宋体" w:hAnsi="Times New Roman" w:cs="Times New Roman" w:hint="eastAsia"/>
+        </w:rPr>
+        <w:t>格式打开</w:t>
+      </w:r>
+    </w:p>
+    <w:p>
+      <w:pPr>
+        <w:ind w:firstLineChars="200" w:firstLine="440"/>
+        <w:rPr>
+          <w:rFonts w:ascii="Times New Roman" w:eastAsia="宋体" w:hAnsi="Times New Roman" w:cs="Times New Roman"/>
+        </w:rPr>
+      </w:pPr>
+      <w:r>
+        <w:rPr>
+          <w:rFonts w:ascii="Times New Roman" w:eastAsia="宋体" w:hAnsi="Times New Roman" w:cs="Times New Roman" w:hint="eastAsia"/>
+        </w:rPr>
+        <w:t>重新设置目录：启动时，若发现当前游戏目录资源不完整，会自动提示重新选择目录</w:t>
+      </w:r>
+    </w:p>
+    <w:p>
+      <w:pPr>
+        <w:ind w:firstLineChars="200" w:firstLine="440"/>
+        <w:rPr>
+          <w:rFonts w:ascii="Times New Roman" w:eastAsia="宋体" w:hAnsi="Times New Roman" w:cs="Times New Roman"/>
+        </w:rPr>
+      </w:pPr>
+      <w:r>
+        <w:rPr>
+          <w:rFonts w:ascii="Times New Roman" w:eastAsia="宋体" w:hAnsi="Times New Roman" w:cs="Times New Roman" w:hint="eastAsia"/>
+        </w:rPr>
+        <w:t>选择游戏目录：</w:t>
+      </w:r>
+      <w:r>
+        <w:rPr>
+          <w:rFonts w:ascii="Times New Roman" w:eastAsia="宋体" w:hAnsi="Times New Roman" w:cs="Times New Roman" w:hint="eastAsia"/>
+        </w:rPr>
+        <w:t>选择游戏目录对话框不会限定文件名称，可以选择</w:t>
+      </w:r>
+      <w:r>
+        <w:rPr>
+          <w:rFonts w:ascii="Times New Roman" w:eastAsia="宋体" w:hAnsi="Times New Roman" w:cs="Times New Roman" w:hint="eastAsia"/>
+        </w:rPr>
+        <w:t>.mix</w:t>
+      </w:r>
+      <w:r>
+        <w:rPr>
+          <w:rFonts w:ascii="Times New Roman" w:eastAsia="宋体" w:hAnsi="Times New Roman" w:cs="Times New Roman" w:hint="eastAsia"/>
+        </w:rPr>
+        <w:t>文件或</w:t>
+      </w:r>
+      <w:r>
+        <w:rPr>
+          <w:rFonts w:ascii="Times New Roman" w:eastAsia="宋体" w:hAnsi="Times New Roman" w:cs="Times New Roman" w:hint="eastAsia"/>
+        </w:rPr>
+        <w:t>.exe</w:t>
+      </w:r>
+      <w:r>
+        <w:rPr>
+          <w:rFonts w:ascii="Times New Roman" w:eastAsia="宋体" w:hAnsi="Times New Roman" w:cs="Times New Roman" w:hint="eastAsia"/>
+        </w:rPr>
+        <w:t>文件（实际上，只需要目录设置正确，选择目录内的任意文件均可）</w:t>
+      </w:r>
+    </w:p>
+    <w:p>
+      <w:pPr>
+        <w:ind w:firstLineChars="200" w:firstLine="440"/>
+        <w:rPr>
+          <w:rFonts w:ascii="Times New Roman" w:eastAsia="宋体" w:hAnsi="Times New Roman" w:cs="Times New Roman"/>
+        </w:rPr>
+      </w:pPr>
+      <w:r>
+        <w:rPr>
+          <w:rFonts w:ascii="Times New Roman" w:eastAsia="宋体" w:hAnsi="Times New Roman" w:cs="Times New Roman" w:hint="eastAsia"/>
+        </w:rPr>
+        <w:t>文件对话框风格：选择游戏目录、打开地图、保存地图使用的文件对话框，会使用</w:t>
+      </w:r>
+      <w:r>
+        <w:rPr>
+          <w:rFonts w:ascii="Times New Roman" w:eastAsia="宋体" w:hAnsi="Times New Roman" w:cs="Times New Roman" w:hint="eastAsia"/>
+        </w:rPr>
+        <w:t>WIN7</w:t>
+      </w:r>
+      <w:r>
+        <w:rPr>
+          <w:rFonts w:ascii="Times New Roman" w:eastAsia="宋体" w:hAnsi="Times New Roman" w:cs="Times New Roman" w:hint="eastAsia"/>
+        </w:rPr>
+        <w:t>风格</w:t>
+      </w:r>
+    </w:p>
+    <w:p>
+      <w:pPr>
+        <w:ind w:firstLineChars="200" w:firstLine="440"/>
+        <w:rPr>
+          <w:rFonts w:ascii="Times New Roman" w:eastAsia="宋体" w:hAnsi="Times New Roman" w:cs="Times New Roman"/>
+        </w:rPr>
+      </w:pPr>
+      <w:r>
+        <w:rPr>
+          <w:rFonts w:ascii="Times New Roman" w:eastAsia="宋体" w:hAnsi="Times New Roman" w:cs="Times New Roman" w:hint="eastAsia"/>
+        </w:rPr>
+        <w:t>自动设置拓展名：</w:t>
+      </w:r>
+      <w:r>
+        <w:rPr>
+          <w:rFonts w:ascii="Times New Roman" w:eastAsia="宋体" w:hAnsi="Times New Roman" w:cs="Times New Roman" w:hint="eastAsia"/>
+        </w:rPr>
+        <w:t>在保存地图时，会根据</w:t>
+      </w:r>
+      <w:r>
+        <w:rPr>
+          <w:rFonts w:ascii="Times New Roman" w:eastAsia="宋体" w:hAnsi="Times New Roman" w:cs="Times New Roman" w:hint="eastAsia"/>
+        </w:rPr>
+        <w:t>地图类型在文件对话框中选择默认的拓展名</w:t>
+      </w:r>
+    </w:p>
+    <w:p>
+      <w:pPr>
+        <w:ind w:firstLineChars="200" w:firstLine="440"/>
+        <w:rPr>
+          <w:rFonts w:ascii="Times New Roman" w:eastAsia="宋体" w:hAnsi="Times New Roman" w:cs="Times New Roman"/>
+        </w:rPr>
+      </w:pPr>
       <w:r>
         <w:rPr>
           <w:rFonts w:ascii="Times New Roman" w:eastAsia="宋体" w:hAnsi="Times New Roman" w:cs="Times New Roman" w:hint="eastAsia"/>
@@ -2973,545 +3354,8 @@
         <w:rPr>
           <w:rFonts w:ascii="Times New Roman" w:eastAsia="宋体" w:hAnsi="Times New Roman" w:cs="Times New Roman" w:hint="eastAsia"/>
         </w:rPr>
-        <w:t>中</w:t>
-      </w:r>
-      <w:proofErr w:type="gramStart"/>
-      <w:r>
-        <w:rPr>
-          <w:rFonts w:ascii="Times New Roman" w:eastAsia="宋体" w:hAnsi="Times New Roman" w:cs="Times New Roman" w:hint="eastAsia"/>
-        </w:rPr>
-        <w:t>自定义笔刷大小</w:t>
-      </w:r>
-      <w:proofErr w:type="gramEnd"/>
-    </w:p>
-    <w:p>
-      <w:pPr>
-        <w:ind w:firstLineChars="200" w:firstLine="440"/>
-        <w:rPr>
-          <w:rFonts w:ascii="Times New Roman" w:eastAsia="宋体" w:hAnsi="Times New Roman" w:cs="Times New Roman"/>
-        </w:rPr>
-      </w:pPr>
-      <w:r>
-        <w:rPr>
-          <w:rFonts w:ascii="Times New Roman" w:eastAsia="宋体" w:hAnsi="Times New Roman" w:cs="Times New Roman" w:hint="eastAsia"/>
-        </w:rPr>
-        <w:t>BMP</w:t>
-      </w:r>
-      <w:r>
-        <w:rPr>
-          <w:rFonts w:ascii="Times New Roman" w:eastAsia="宋体" w:hAnsi="Times New Roman" w:cs="Times New Roman" w:hint="eastAsia"/>
-        </w:rPr>
-        <w:t>导入地图：支持生成最大</w:t>
-      </w:r>
-      <w:r>
-        <w:rPr>
-          <w:rFonts w:ascii="Times New Roman" w:eastAsia="宋体" w:hAnsi="Times New Roman" w:cs="Times New Roman" w:hint="eastAsia"/>
-        </w:rPr>
-        <w:t>255*255</w:t>
-      </w:r>
-      <w:r>
-        <w:rPr>
-          <w:rFonts w:ascii="Times New Roman" w:eastAsia="宋体" w:hAnsi="Times New Roman" w:cs="Times New Roman" w:hint="eastAsia"/>
-        </w:rPr>
-        <w:t>的地图，长</w:t>
-      </w:r>
-      <w:r>
-        <w:rPr>
-          <w:rFonts w:ascii="Times New Roman" w:eastAsia="宋体" w:hAnsi="Times New Roman" w:cs="Times New Roman" w:hint="eastAsia"/>
-        </w:rPr>
-        <w:t>+</w:t>
-      </w:r>
-      <w:r>
-        <w:rPr>
-          <w:rFonts w:ascii="Times New Roman" w:eastAsia="宋体" w:hAnsi="Times New Roman" w:cs="Times New Roman" w:hint="eastAsia"/>
-        </w:rPr>
-        <w:t>宽大于</w:t>
-      </w:r>
-      <w:r>
-        <w:rPr>
-          <w:rFonts w:ascii="Times New Roman" w:eastAsia="宋体" w:hAnsi="Times New Roman" w:cs="Times New Roman" w:hint="eastAsia"/>
-        </w:rPr>
-        <w:t>511</w:t>
-      </w:r>
-      <w:r>
-        <w:rPr>
-          <w:rFonts w:ascii="Times New Roman" w:eastAsia="宋体" w:hAnsi="Times New Roman" w:cs="Times New Roman" w:hint="eastAsia"/>
-        </w:rPr>
-        <w:t>后才会对图片进行缩放。不会自动生成海岸</w:t>
-      </w:r>
-    </w:p>
-    <w:p>
-      <w:pPr>
-        <w:ind w:firstLineChars="200" w:firstLine="440"/>
-        <w:rPr>
-          <w:rFonts w:ascii="Times New Roman" w:eastAsia="宋体" w:hAnsi="Times New Roman" w:cs="Times New Roman"/>
-        </w:rPr>
-      </w:pPr>
-      <w:r>
-        <w:rPr>
-          <w:rFonts w:ascii="Times New Roman" w:eastAsia="宋体" w:hAnsi="Times New Roman" w:cs="Times New Roman" w:hint="eastAsia"/>
-        </w:rPr>
-        <w:t>步兵子单元格：可以正常显示</w:t>
-      </w:r>
-      <w:r>
-        <w:rPr>
-          <w:rFonts w:ascii="Times New Roman" w:eastAsia="宋体" w:hAnsi="Times New Roman" w:cs="Times New Roman" w:hint="eastAsia"/>
-        </w:rPr>
-        <w:t>4</w:t>
-      </w:r>
-      <w:r>
-        <w:rPr>
-          <w:rFonts w:ascii="Times New Roman" w:eastAsia="宋体" w:hAnsi="Times New Roman" w:cs="Times New Roman" w:hint="eastAsia"/>
-        </w:rPr>
-        <w:t>号位（游戏中单元格中下位置）的步兵，同时允许对步兵进行子单元格编辑，如指定步兵放置的位置，或者拖拽步兵的位置</w:t>
-      </w:r>
-      <w:r>
-        <w:rPr>
-          <w:rFonts w:ascii="Times New Roman" w:eastAsia="宋体" w:hAnsi="Times New Roman" w:cs="Times New Roman" w:hint="eastAsia"/>
-        </w:rPr>
-        <w:t>，将步兵放置在地形对象上时，会考虑可用的子单元格</w:t>
-      </w:r>
-    </w:p>
-    <w:p>
-      <w:pPr>
-        <w:ind w:firstLineChars="200" w:firstLine="440"/>
-        <w:rPr>
-          <w:rFonts w:ascii="Times New Roman" w:eastAsia="宋体" w:hAnsi="Times New Roman" w:cs="Times New Roman"/>
-        </w:rPr>
-      </w:pPr>
-      <w:r>
-        <w:rPr>
-          <w:rFonts w:ascii="Times New Roman" w:eastAsia="宋体" w:hAnsi="Times New Roman" w:cs="Times New Roman" w:hint="eastAsia"/>
-        </w:rPr>
-        <w:t>建筑放置：优化了建筑数量较多时放置、拖动、修改建筑属性的性能问题。现在无法直接放置重叠的建筑，若将建筑拖动到重叠位置，会弹出对话框确认</w:t>
-      </w:r>
-      <w:r>
-        <w:rPr>
-          <w:rFonts w:ascii="Times New Roman" w:eastAsia="宋体" w:hAnsi="Times New Roman" w:cs="Times New Roman" w:hint="eastAsia"/>
-        </w:rPr>
-        <w:t>。</w:t>
-      </w:r>
-      <w:proofErr w:type="gramStart"/>
-      <w:r>
-        <w:rPr>
-          <w:rFonts w:ascii="Times New Roman" w:eastAsia="宋体" w:hAnsi="Times New Roman" w:cs="Times New Roman" w:hint="eastAsia"/>
-        </w:rPr>
-        <w:t>若建筑</w:t>
-      </w:r>
-      <w:proofErr w:type="gramEnd"/>
-      <w:r>
-        <w:rPr>
-          <w:rFonts w:ascii="Times New Roman" w:eastAsia="宋体" w:hAnsi="Times New Roman" w:cs="Times New Roman" w:hint="eastAsia"/>
-        </w:rPr>
-        <w:t>有加载物，会自动计算</w:t>
-      </w:r>
-      <w:proofErr w:type="gramStart"/>
-      <w:r>
-        <w:rPr>
-          <w:rFonts w:ascii="Times New Roman" w:eastAsia="宋体" w:hAnsi="Times New Roman" w:cs="Times New Roman" w:hint="eastAsia"/>
-        </w:rPr>
-        <w:t>加载物</w:t>
-      </w:r>
-      <w:proofErr w:type="gramEnd"/>
-      <w:r>
-        <w:rPr>
-          <w:rFonts w:ascii="Times New Roman" w:eastAsia="宋体" w:hAnsi="Times New Roman" w:cs="Times New Roman" w:hint="eastAsia"/>
-        </w:rPr>
-        <w:t>数量</w:t>
-      </w:r>
-    </w:p>
-    <w:p>
-      <w:pPr>
-        <w:ind w:firstLineChars="200" w:firstLine="440"/>
-        <w:rPr>
-          <w:rFonts w:ascii="Times New Roman" w:eastAsia="宋体" w:hAnsi="Times New Roman" w:cs="Times New Roman"/>
-        </w:rPr>
-      </w:pPr>
-      <w:r>
-        <w:rPr>
-          <w:rFonts w:ascii="Times New Roman" w:eastAsia="宋体" w:hAnsi="Times New Roman" w:cs="Times New Roman" w:hint="eastAsia"/>
-        </w:rPr>
-        <w:t>自动斜坡：重写了抬升、降低、平坦地表的对应函数。现在生成的斜坡更加不容易出现</w:t>
-      </w:r>
-      <w:r>
-        <w:rPr>
-          <w:rFonts w:ascii="Times New Roman" w:eastAsia="宋体" w:hAnsi="Times New Roman" w:cs="Times New Roman" w:hint="eastAsia"/>
-        </w:rPr>
-        <w:t>bug</w:t>
-      </w:r>
-      <w:r>
-        <w:rPr>
-          <w:rFonts w:ascii="Times New Roman" w:eastAsia="宋体" w:hAnsi="Times New Roman" w:cs="Times New Roman" w:hint="eastAsia"/>
-        </w:rPr>
-        <w:t>，平坦悬崖内地形不会溢出，支持按住</w:t>
-      </w:r>
-      <w:r>
-        <w:rPr>
-          <w:rFonts w:ascii="Times New Roman" w:eastAsia="宋体" w:hAnsi="Times New Roman" w:cs="Times New Roman" w:hint="eastAsia"/>
-        </w:rPr>
-        <w:t>Shift</w:t>
-      </w:r>
-      <w:r>
-        <w:rPr>
-          <w:rFonts w:ascii="Times New Roman" w:eastAsia="宋体" w:hAnsi="Times New Roman" w:cs="Times New Roman" w:hint="eastAsia"/>
-        </w:rPr>
-        <w:t>进行陡峭抬升，生成跨越两</w:t>
-      </w:r>
-      <w:proofErr w:type="gramStart"/>
-      <w:r>
-        <w:rPr>
-          <w:rFonts w:ascii="Times New Roman" w:eastAsia="宋体" w:hAnsi="Times New Roman" w:cs="Times New Roman" w:hint="eastAsia"/>
-        </w:rPr>
-        <w:t>格高度</w:t>
-      </w:r>
-      <w:proofErr w:type="gramEnd"/>
-      <w:r>
-        <w:rPr>
-          <w:rFonts w:ascii="Times New Roman" w:eastAsia="宋体" w:hAnsi="Times New Roman" w:cs="Times New Roman" w:hint="eastAsia"/>
-        </w:rPr>
-        <w:t>的斜坡，支持按住</w:t>
-      </w:r>
-      <w:r>
-        <w:rPr>
-          <w:rFonts w:ascii="Times New Roman" w:eastAsia="宋体" w:hAnsi="Times New Roman" w:cs="Times New Roman" w:hint="eastAsia"/>
-        </w:rPr>
-        <w:t>Shift+Ctrl</w:t>
-      </w:r>
-      <w:r>
-        <w:rPr>
-          <w:rFonts w:ascii="Times New Roman" w:eastAsia="宋体" w:hAnsi="Times New Roman" w:cs="Times New Roman" w:hint="eastAsia"/>
-        </w:rPr>
-        <w:t>忽视不可抬升地形，强制生成斜坡</w:t>
-      </w:r>
-    </w:p>
-    <w:p>
-      <w:pPr>
-        <w:ind w:firstLineChars="200" w:firstLine="440"/>
-        <w:rPr>
-          <w:rFonts w:ascii="Times New Roman" w:eastAsia="宋体" w:hAnsi="Times New Roman" w:cs="Times New Roman"/>
-        </w:rPr>
-      </w:pPr>
-      <w:r>
-        <w:rPr>
-          <w:rFonts w:ascii="Times New Roman" w:eastAsia="宋体" w:hAnsi="Times New Roman" w:cs="Times New Roman" w:hint="eastAsia"/>
-        </w:rPr>
-        <w:t>连续放置地形、覆盖图：按住鼠标左键连续放置地形、覆盖图、擦除覆盖图后，此次连续</w:t>
-      </w:r>
-      <w:proofErr w:type="gramStart"/>
-      <w:r>
-        <w:rPr>
-          <w:rFonts w:ascii="Times New Roman" w:eastAsia="宋体" w:hAnsi="Times New Roman" w:cs="Times New Roman" w:hint="eastAsia"/>
-        </w:rPr>
-        <w:t>更改仅</w:t>
-      </w:r>
-      <w:proofErr w:type="gramEnd"/>
-      <w:r>
-        <w:rPr>
-          <w:rFonts w:ascii="Times New Roman" w:eastAsia="宋体" w:hAnsi="Times New Roman" w:cs="Times New Roman" w:hint="eastAsia"/>
-        </w:rPr>
-        <w:t>占用一次历史记录，进行一次撤销即可全部撤销</w:t>
-      </w:r>
-    </w:p>
-    <w:p>
-      <w:pPr>
-        <w:ind w:firstLineChars="200" w:firstLine="440"/>
-        <w:rPr>
-          <w:rFonts w:ascii="Times New Roman" w:eastAsia="宋体" w:hAnsi="Times New Roman" w:cs="Times New Roman"/>
-        </w:rPr>
-      </w:pPr>
-      <w:r>
-        <w:rPr>
-          <w:rFonts w:ascii="Times New Roman" w:eastAsia="宋体" w:hAnsi="Times New Roman" w:cs="Times New Roman" w:hint="eastAsia"/>
-        </w:rPr>
-        <w:t>填充模式：按住</w:t>
-      </w:r>
-      <w:r>
-        <w:rPr>
-          <w:rFonts w:ascii="Times New Roman" w:eastAsia="宋体" w:hAnsi="Times New Roman" w:cs="Times New Roman" w:hint="eastAsia"/>
-        </w:rPr>
-        <w:t>Ctrl</w:t>
-      </w:r>
-      <w:r>
-        <w:rPr>
-          <w:rFonts w:ascii="Times New Roman" w:eastAsia="宋体" w:hAnsi="Times New Roman" w:cs="Times New Roman" w:hint="eastAsia"/>
-        </w:rPr>
-        <w:t>填充摆放地形时，会将地形与该地形的</w:t>
-      </w:r>
-      <w:r>
-        <w:rPr>
-          <w:rFonts w:ascii="Times New Roman" w:eastAsia="宋体" w:hAnsi="Times New Roman" w:cs="Times New Roman" w:hint="eastAsia"/>
-        </w:rPr>
-        <w:t>LAT</w:t>
-      </w:r>
-      <w:r>
-        <w:rPr>
-          <w:rFonts w:ascii="Times New Roman" w:eastAsia="宋体" w:hAnsi="Times New Roman" w:cs="Times New Roman" w:hint="eastAsia"/>
-        </w:rPr>
-        <w:t>视为同一组</w:t>
-      </w:r>
-      <w:r>
-        <w:rPr>
-          <w:rFonts w:ascii="Times New Roman" w:eastAsia="宋体" w:hAnsi="Times New Roman" w:cs="Times New Roman" w:hint="eastAsia"/>
-        </w:rPr>
-        <w:t>，将所有水面视为同类地形，</w:t>
-      </w:r>
-      <w:r>
-        <w:rPr>
-          <w:rFonts w:ascii="Times New Roman" w:eastAsia="宋体" w:hAnsi="Times New Roman" w:cs="Times New Roman" w:hint="eastAsia"/>
-        </w:rPr>
-        <w:t>若有单元格</w:t>
-      </w:r>
-      <w:r>
-        <w:rPr>
-          <w:rFonts w:ascii="Times New Roman" w:eastAsia="宋体" w:hAnsi="Times New Roman" w:cs="Times New Roman" w:hint="eastAsia"/>
-        </w:rPr>
-        <w:t>被隐藏</w:t>
-      </w:r>
-      <w:r>
-        <w:rPr>
-          <w:rFonts w:ascii="Times New Roman" w:eastAsia="宋体" w:hAnsi="Times New Roman" w:cs="Times New Roman" w:hint="eastAsia"/>
-        </w:rPr>
-        <w:t>，则跳过；若开启多选模式，则对多选范围内的地形生效</w:t>
-      </w:r>
-    </w:p>
-    <w:p>
-      <w:pPr>
-        <w:ind w:firstLineChars="200" w:firstLine="440"/>
-        <w:rPr>
-          <w:rFonts w:ascii="Times New Roman" w:eastAsia="宋体" w:hAnsi="Times New Roman" w:cs="Times New Roman"/>
-        </w:rPr>
-      </w:pPr>
-      <w:r>
-        <w:rPr>
-          <w:rFonts w:ascii="Times New Roman" w:eastAsia="宋体" w:hAnsi="Times New Roman" w:cs="Times New Roman" w:hint="eastAsia"/>
-        </w:rPr>
-        <w:t>资源加载：支持读取游戏目录下的</w:t>
-      </w:r>
-      <w:r>
-        <w:rPr>
-          <w:rFonts w:ascii="Times New Roman" w:eastAsia="宋体" w:hAnsi="Times New Roman" w:cs="Times New Roman" w:hint="eastAsia"/>
-        </w:rPr>
-        <w:t>shp</w:t>
-      </w:r>
-      <w:r>
-        <w:rPr>
-          <w:rFonts w:ascii="Times New Roman" w:eastAsia="宋体" w:hAnsi="Times New Roman" w:cs="Times New Roman" w:hint="eastAsia"/>
-        </w:rPr>
-        <w:t>文件，围墙覆盖图的显示会尊重</w:t>
-      </w:r>
-      <w:r>
-        <w:rPr>
-          <w:rFonts w:ascii="Times New Roman" w:eastAsia="宋体" w:hAnsi="Times New Roman" w:cs="Times New Roman" w:hint="eastAsia"/>
-        </w:rPr>
-        <w:t>NewTheater</w:t>
-      </w:r>
-      <w:r>
-        <w:rPr>
-          <w:rFonts w:ascii="Times New Roman" w:eastAsia="宋体" w:hAnsi="Times New Roman" w:cs="Times New Roman" w:hint="eastAsia"/>
-        </w:rPr>
-        <w:t>设置</w:t>
-      </w:r>
-    </w:p>
-    <w:p>
-      <w:pPr>
-        <w:ind w:firstLineChars="200" w:firstLine="440"/>
-        <w:rPr>
-          <w:rFonts w:ascii="Times New Roman" w:eastAsia="宋体" w:hAnsi="Times New Roman" w:cs="Times New Roman"/>
-        </w:rPr>
-      </w:pPr>
-      <w:r>
-        <w:rPr>
-          <w:rFonts w:ascii="Times New Roman" w:eastAsia="宋体" w:hAnsi="Times New Roman" w:cs="Times New Roman" w:hint="eastAsia"/>
-        </w:rPr>
-        <w:lastRenderedPageBreak/>
-        <w:t>遭遇战地图的新</w:t>
-      </w:r>
-      <w:proofErr w:type="gramStart"/>
-      <w:r>
-        <w:rPr>
-          <w:rFonts w:ascii="Times New Roman" w:eastAsia="宋体" w:hAnsi="Times New Roman" w:cs="Times New Roman" w:hint="eastAsia"/>
-        </w:rPr>
-        <w:t>缩略图</w:t>
-      </w:r>
-      <w:proofErr w:type="gramEnd"/>
-      <w:r>
-        <w:rPr>
-          <w:rFonts w:ascii="Times New Roman" w:eastAsia="宋体" w:hAnsi="Times New Roman" w:cs="Times New Roman" w:hint="eastAsia"/>
-        </w:rPr>
-        <w:t>风格：提供了一种接近于原版地图</w:t>
-      </w:r>
-      <w:proofErr w:type="gramStart"/>
-      <w:r>
-        <w:rPr>
-          <w:rFonts w:ascii="Times New Roman" w:eastAsia="宋体" w:hAnsi="Times New Roman" w:cs="Times New Roman" w:hint="eastAsia"/>
-        </w:rPr>
-        <w:t>缩略图</w:t>
-      </w:r>
-      <w:proofErr w:type="gramEnd"/>
-      <w:r>
-        <w:rPr>
-          <w:rFonts w:ascii="Times New Roman" w:eastAsia="宋体" w:hAnsi="Times New Roman" w:cs="Times New Roman" w:hint="eastAsia"/>
-        </w:rPr>
-        <w:t>的风格</w:t>
-      </w:r>
-    </w:p>
-    <w:p>
-      <w:pPr>
-        <w:ind w:firstLineChars="200" w:firstLine="440"/>
-        <w:rPr>
-          <w:rFonts w:ascii="Times New Roman" w:eastAsia="宋体" w:hAnsi="Times New Roman" w:cs="Times New Roman"/>
-        </w:rPr>
-      </w:pPr>
-      <w:r>
-        <w:rPr>
-          <w:rFonts w:ascii="Times New Roman" w:eastAsia="宋体" w:hAnsi="Times New Roman" w:cs="Times New Roman" w:hint="eastAsia"/>
-        </w:rPr>
-        <w:t>文件默认编码提示：在第一行添加了中文注释，对于多数自带编码推断的文本编辑器（包括记事本），会自动将地图文件以</w:t>
-      </w:r>
-      <w:r>
-        <w:rPr>
-          <w:rFonts w:ascii="Times New Roman" w:eastAsia="宋体" w:hAnsi="Times New Roman" w:cs="Times New Roman" w:hint="eastAsia"/>
-        </w:rPr>
-        <w:t>ANSI/GBK</w:t>
-      </w:r>
-      <w:r>
-        <w:rPr>
-          <w:rFonts w:ascii="Times New Roman" w:eastAsia="宋体" w:hAnsi="Times New Roman" w:cs="Times New Roman" w:hint="eastAsia"/>
-        </w:rPr>
-        <w:t>格式打开</w:t>
-      </w:r>
-    </w:p>
-    <w:p>
-      <w:pPr>
-        <w:ind w:firstLineChars="200" w:firstLine="440"/>
-        <w:rPr>
-          <w:rFonts w:ascii="Times New Roman" w:eastAsia="宋体" w:hAnsi="Times New Roman" w:cs="Times New Roman"/>
-        </w:rPr>
-      </w:pPr>
-      <w:r>
-        <w:rPr>
-          <w:rFonts w:ascii="Times New Roman" w:eastAsia="宋体" w:hAnsi="Times New Roman" w:cs="Times New Roman" w:hint="eastAsia"/>
-        </w:rPr>
-        <w:t>重新设置目录：启动时，若发现当前游戏目录资源不完整，会自动提示重新选择目录</w:t>
-      </w:r>
-    </w:p>
-    <w:p>
-      <w:pPr>
-        <w:ind w:firstLineChars="200" w:firstLine="440"/>
-        <w:rPr>
-          <w:rFonts w:ascii="Times New Roman" w:eastAsia="宋体" w:hAnsi="Times New Roman" w:cs="Times New Roman"/>
-        </w:rPr>
-      </w:pPr>
-      <w:r>
-        <w:rPr>
-          <w:rFonts w:ascii="Times New Roman" w:eastAsia="宋体" w:hAnsi="Times New Roman" w:cs="Times New Roman" w:hint="eastAsia"/>
-        </w:rPr>
-        <w:t>选择游戏目录：</w:t>
-      </w:r>
-      <w:r>
-        <w:rPr>
-          <w:rFonts w:ascii="Times New Roman" w:eastAsia="宋体" w:hAnsi="Times New Roman" w:cs="Times New Roman" w:hint="eastAsia"/>
-        </w:rPr>
-        <w:t>选择游戏目录对话框不会限定文件名称，可以选择</w:t>
-      </w:r>
-      <w:r>
-        <w:rPr>
-          <w:rFonts w:ascii="Times New Roman" w:eastAsia="宋体" w:hAnsi="Times New Roman" w:cs="Times New Roman" w:hint="eastAsia"/>
-        </w:rPr>
-        <w:t>.mix</w:t>
-      </w:r>
-      <w:r>
-        <w:rPr>
-          <w:rFonts w:ascii="Times New Roman" w:eastAsia="宋体" w:hAnsi="Times New Roman" w:cs="Times New Roman" w:hint="eastAsia"/>
-        </w:rPr>
-        <w:t>文件或</w:t>
-      </w:r>
-      <w:r>
-        <w:rPr>
-          <w:rFonts w:ascii="Times New Roman" w:eastAsia="宋体" w:hAnsi="Times New Roman" w:cs="Times New Roman" w:hint="eastAsia"/>
-        </w:rPr>
-        <w:t>.exe</w:t>
-      </w:r>
-      <w:r>
-        <w:rPr>
-          <w:rFonts w:ascii="Times New Roman" w:eastAsia="宋体" w:hAnsi="Times New Roman" w:cs="Times New Roman" w:hint="eastAsia"/>
-        </w:rPr>
-        <w:t>文件（实际上，只需要目录设置正确，选择目录内的任意文件均可）</w:t>
-      </w:r>
-    </w:p>
-    <w:p>
-      <w:pPr>
-        <w:ind w:firstLineChars="200" w:firstLine="440"/>
-        <w:rPr>
-          <w:rFonts w:ascii="Times New Roman" w:eastAsia="宋体" w:hAnsi="Times New Roman" w:cs="Times New Roman"/>
-        </w:rPr>
-      </w:pPr>
-      <w:r>
-        <w:rPr>
-          <w:rFonts w:ascii="Times New Roman" w:eastAsia="宋体" w:hAnsi="Times New Roman" w:cs="Times New Roman" w:hint="eastAsia"/>
-        </w:rPr>
-        <w:t>文件对话框风格：选择游戏目录、打开地图、保存地图使用的文件对话框，会使用</w:t>
-      </w:r>
-      <w:r>
-        <w:rPr>
-          <w:rFonts w:ascii="Times New Roman" w:eastAsia="宋体" w:hAnsi="Times New Roman" w:cs="Times New Roman" w:hint="eastAsia"/>
-        </w:rPr>
-        <w:t>WIN7</w:t>
-      </w:r>
-      <w:r>
-        <w:rPr>
-          <w:rFonts w:ascii="Times New Roman" w:eastAsia="宋体" w:hAnsi="Times New Roman" w:cs="Times New Roman" w:hint="eastAsia"/>
-        </w:rPr>
-        <w:t>风格</w:t>
-      </w:r>
-    </w:p>
-    <w:p>
-      <w:pPr>
-        <w:ind w:firstLineChars="200" w:firstLine="440"/>
-        <w:rPr>
-          <w:rFonts w:ascii="Times New Roman" w:eastAsia="宋体" w:hAnsi="Times New Roman" w:cs="Times New Roman"/>
-        </w:rPr>
-      </w:pPr>
-      <w:r>
-        <w:rPr>
-          <w:rFonts w:ascii="Times New Roman" w:eastAsia="宋体" w:hAnsi="Times New Roman" w:cs="Times New Roman" w:hint="eastAsia"/>
-        </w:rPr>
-        <w:t>自动设置拓展名：</w:t>
-      </w:r>
-      <w:r>
-        <w:rPr>
-          <w:rFonts w:ascii="Times New Roman" w:eastAsia="宋体" w:hAnsi="Times New Roman" w:cs="Times New Roman" w:hint="eastAsia"/>
-        </w:rPr>
-        <w:t>在保存地图时，会根据</w:t>
-      </w:r>
-      <w:r>
-        <w:rPr>
-          <w:rFonts w:ascii="Times New Roman" w:eastAsia="宋体" w:hAnsi="Times New Roman" w:cs="Times New Roman" w:hint="eastAsia"/>
-        </w:rPr>
-        <w:t>地</w:t>
-      </w:r>
-      <w:proofErr w:type="gramStart"/>
-      <w:r>
-        <w:rPr>
-          <w:rFonts w:ascii="Times New Roman" w:eastAsia="宋体" w:hAnsi="Times New Roman" w:cs="Times New Roman" w:hint="eastAsia"/>
-        </w:rPr>
-        <w:t>图类型</w:t>
-      </w:r>
-      <w:proofErr w:type="gramEnd"/>
-      <w:r>
-        <w:rPr>
-          <w:rFonts w:ascii="Times New Roman" w:eastAsia="宋体" w:hAnsi="Times New Roman" w:cs="Times New Roman" w:hint="eastAsia"/>
-        </w:rPr>
-        <w:t>在文件对话框中选择默认的拓展名</w:t>
-      </w:r>
-    </w:p>
-    <w:p>
-      <w:pPr>
-        <w:ind w:firstLineChars="200" w:firstLine="440"/>
-        <w:rPr>
-          <w:rFonts w:ascii="Times New Roman" w:eastAsia="宋体" w:hAnsi="Times New Roman" w:cs="Times New Roman"/>
-        </w:rPr>
-      </w:pPr>
+        <w:t>拆分：支持对</w:t>
+      </w:r>
       <w:r>
         <w:rPr>
           <w:rFonts w:ascii="Times New Roman" w:eastAsia="宋体" w:hAnsi="Times New Roman" w:cs="Times New Roman" w:hint="eastAsia"/>
@@ -3522,18 +3366,6 @@
         <w:rPr>
           <w:rFonts w:ascii="Times New Roman" w:eastAsia="宋体" w:hAnsi="Times New Roman" w:cs="Times New Roman" w:hint="eastAsia"/>
         </w:rPr>
-        <w:t>拆分：支持对</w:t>
-      </w:r>
-      <w:r>
-        <w:rPr>
-          <w:rFonts w:ascii="Times New Roman" w:eastAsia="宋体" w:hAnsi="Times New Roman" w:cs="Times New Roman" w:hint="eastAsia"/>
-        </w:rPr>
-        <w:t>FAData</w:t>
-      </w:r>
-      <w:r>
-        <w:rPr>
-          <w:rFonts w:ascii="Times New Roman" w:eastAsia="宋体" w:hAnsi="Times New Roman" w:cs="Times New Roman" w:hint="eastAsia"/>
-        </w:rPr>
         <w:t>进行拆分</w:t>
       </w:r>
     </w:p>
@@ -3560,16 +3392,8 @@
         <w:rPr>
           <w:rFonts w:ascii="Times New Roman" w:eastAsia="宋体" w:hAnsi="Times New Roman" w:cs="Times New Roman" w:hint="eastAsia"/>
         </w:rPr>
-        <w:t>同款的依据当前高度改变鼠标</w:t>
-      </w:r>
-      <w:proofErr w:type="gramStart"/>
-      <w:r>
-        <w:rPr>
-          <w:rFonts w:ascii="Times New Roman" w:eastAsia="宋体" w:hAnsi="Times New Roman" w:cs="Times New Roman" w:hint="eastAsia"/>
-        </w:rPr>
-        <w:t>描边颜色</w:t>
-      </w:r>
-      <w:proofErr w:type="gramEnd"/>
+        <w:t>同款的依据当前高度改变鼠标描边颜色</w:t>
+      </w:r>
     </w:p>
     <w:p>
       <w:pPr>
@@ -3608,21 +3432,7 @@
         <w:rPr>
           <w:rFonts w:ascii="Times New Roman" w:eastAsia="宋体" w:hAnsi="Times New Roman" w:cs="Times New Roman" w:hint="eastAsia"/>
         </w:rPr>
-        <w:t>崩溃保存：崩溃时，将</w:t>
-      </w:r>
-      <w:proofErr w:type="gramStart"/>
-      <w:r>
-        <w:rPr>
-          <w:rFonts w:ascii="Times New Roman" w:eastAsia="宋体" w:hAnsi="Times New Roman" w:cs="Times New Roman" w:hint="eastAsia"/>
-        </w:rPr>
-        <w:t>带当前</w:t>
-      </w:r>
-      <w:proofErr w:type="gramEnd"/>
-      <w:r>
-        <w:rPr>
-          <w:rFonts w:ascii="Times New Roman" w:eastAsia="宋体" w:hAnsi="Times New Roman" w:cs="Times New Roman" w:hint="eastAsia"/>
-        </w:rPr>
-        <w:t>时间后缀的地图文件保存在</w:t>
+        <w:t>崩溃保存：崩溃时，将带当前时间后缀的地图文件保存在</w:t>
       </w:r>
       <w:r>
         <w:rPr>
@@ -3864,21 +3674,7 @@
         <w:rPr>
           <w:rFonts w:ascii="Times New Roman" w:eastAsia="宋体" w:hAnsi="Times New Roman" w:cs="Times New Roman" w:hint="eastAsia"/>
         </w:rPr>
-        <w:t>地形后新城市的自动海岸完全</w:t>
-      </w:r>
-      <w:proofErr w:type="gramStart"/>
-      <w:r>
-        <w:rPr>
-          <w:rFonts w:ascii="Times New Roman" w:eastAsia="宋体" w:hAnsi="Times New Roman" w:cs="Times New Roman" w:hint="eastAsia"/>
-        </w:rPr>
-        <w:t>不</w:t>
-      </w:r>
-      <w:proofErr w:type="gramEnd"/>
-      <w:r>
-        <w:rPr>
-          <w:rFonts w:ascii="Times New Roman" w:eastAsia="宋体" w:hAnsi="Times New Roman" w:cs="Times New Roman" w:hint="eastAsia"/>
-        </w:rPr>
-        <w:t>可用的</w:t>
+        <w:t>地形后新城市的自动海岸完全不可用的</w:t>
       </w:r>
       <w:r>
         <w:rPr>
@@ -3918,21 +3714,7 @@
         <w:rPr>
           <w:rFonts w:ascii="Times New Roman" w:eastAsia="宋体" w:hAnsi="Times New Roman" w:cs="Times New Roman" w:hint="eastAsia"/>
         </w:rPr>
-        <w:t>抬升地形：修复了抬升、降低地形若在地图边缘</w:t>
-      </w:r>
-      <w:proofErr w:type="gramStart"/>
-      <w:r>
-        <w:rPr>
-          <w:rFonts w:ascii="Times New Roman" w:eastAsia="宋体" w:hAnsi="Times New Roman" w:cs="Times New Roman" w:hint="eastAsia"/>
-        </w:rPr>
-        <w:t>且笔刷较大</w:t>
-      </w:r>
-      <w:proofErr w:type="gramEnd"/>
-      <w:r>
-        <w:rPr>
-          <w:rFonts w:ascii="Times New Roman" w:eastAsia="宋体" w:hAnsi="Times New Roman" w:cs="Times New Roman" w:hint="eastAsia"/>
-        </w:rPr>
-        <w:t>时，会导致崩溃的</w:t>
+        <w:t>抬升地形：修复了抬升、降低地形若在地图边缘且笔刷较大时，会导致崩溃的</w:t>
       </w:r>
       <w:r>
         <w:rPr>
@@ -3990,14 +3772,8 @@
         <w:rPr>
           <w:rFonts w:ascii="Times New Roman" w:eastAsia="宋体" w:hAnsi="Times New Roman" w:cs="Times New Roman" w:hint="eastAsia"/>
         </w:rPr>
-        <w:t>文本稳定性：提升了对文本进行操作（如触发编辑器操作）时的稳定性，减少了</w:t>
-      </w:r>
-      <w:r>
-        <w:rPr>
-          <w:rFonts w:ascii="Times New Roman" w:eastAsia="宋体" w:hAnsi="Times New Roman" w:cs="Times New Roman" w:hint="eastAsia"/>
-        </w:rPr>
         <w:lastRenderedPageBreak/>
-        <w:t>崩溃</w:t>
+        <w:t>文本稳定性：提升了对文本进行操作（如触发编辑器操作）时的稳定性，减少了崩溃</w:t>
       </w:r>
       <w:r>
         <w:rPr>
@@ -4931,16 +4707,8 @@
         <w:rPr>
           <w:rFonts w:ascii="Times New Roman" w:eastAsia="宋体" w:hAnsi="Times New Roman" w:cs="Times New Roman"/>
         </w:rPr>
-        <w:t>是否根据当前高度显示不同的</w:t>
-      </w:r>
-      <w:proofErr w:type="gramStart"/>
-      <w:r>
-        <w:rPr>
-          <w:rFonts w:ascii="Times New Roman" w:eastAsia="宋体" w:hAnsi="Times New Roman" w:cs="Times New Roman"/>
-        </w:rPr>
-        <w:t>描边颜色</w:t>
-      </w:r>
-      <w:proofErr w:type="gramEnd"/>
+        <w:t>是否根据当前高度显示不同的描边颜色</w:t>
+      </w:r>
       <w:r>
         <w:rPr>
           <w:rFonts w:ascii="Times New Roman" w:eastAsia="宋体" w:hAnsi="Times New Roman" w:cs="Times New Roman"/>
@@ -4971,6 +4739,7 @@
         <w:rPr>
           <w:rFonts w:ascii="Times New Roman" w:eastAsia="宋体" w:hAnsi="Times New Roman" w:cs="Times New Roman"/>
         </w:rPr>
+        <w:lastRenderedPageBreak/>
         <w:t>SaveMap.BetterMapPreview</w:t>
       </w:r>
       <w:r>
@@ -5013,14 +4782,7 @@
         <w:rPr>
           <w:rFonts w:ascii="Times New Roman" w:eastAsia="宋体" w:hAnsi="Times New Roman" w:cs="Times New Roman"/>
         </w:rPr>
-        <w:t>原</w:t>
-      </w:r>
-      <w:r>
-        <w:rPr>
-          <w:rFonts w:ascii="Times New Roman" w:eastAsia="宋体" w:hAnsi="Times New Roman" w:cs="Times New Roman"/>
-        </w:rPr>
-        <w:lastRenderedPageBreak/>
-        <w:t>版风格的预览图</w:t>
+        <w:t>原版风格的预览图</w:t>
       </w:r>
       <w:r>
         <w:rPr>
@@ -5158,21 +4920,7 @@
         <w:rPr>
           <w:rFonts w:ascii="Times New Roman" w:eastAsia="宋体" w:hAnsi="Times New Roman" w:cs="Times New Roman"/>
         </w:rPr>
-        <w:t>放置地形时的</w:t>
-      </w:r>
-      <w:proofErr w:type="gramStart"/>
-      <w:r>
-        <w:rPr>
-          <w:rFonts w:ascii="Times New Roman" w:eastAsia="宋体" w:hAnsi="Times New Roman" w:cs="Times New Roman"/>
-        </w:rPr>
-        <w:t>变动仅</w:t>
-      </w:r>
-      <w:proofErr w:type="gramEnd"/>
-      <w:r>
-        <w:rPr>
-          <w:rFonts w:ascii="Times New Roman" w:eastAsia="宋体" w:hAnsi="Times New Roman" w:cs="Times New Roman"/>
-        </w:rPr>
-        <w:t>记录一次历史记录</w:t>
+        <w:t>放置地形时的变动仅记录一次历史记录</w:t>
       </w:r>
       <w:r>
         <w:rPr>
@@ -5242,33 +4990,11 @@
         </w:rPr>
         <w:t xml:space="preserve"> true, </w:t>
       </w:r>
-      <w:proofErr w:type="gramStart"/>
-      <w:r>
-        <w:rPr>
-          <w:rFonts w:ascii="Times New Roman" w:eastAsia="宋体" w:hAnsi="Times New Roman" w:cs="Times New Roman"/>
-        </w:rPr>
-        <w:t>则长按放置</w:t>
-      </w:r>
-      <w:proofErr w:type="gramEnd"/>
-      <w:r>
-        <w:rPr>
-          <w:rFonts w:ascii="Times New Roman" w:eastAsia="宋体" w:hAnsi="Times New Roman" w:cs="Times New Roman"/>
-        </w:rPr>
-        <w:t>覆盖图时的</w:t>
-      </w:r>
-      <w:proofErr w:type="gramStart"/>
-      <w:r>
-        <w:rPr>
-          <w:rFonts w:ascii="Times New Roman" w:eastAsia="宋体" w:hAnsi="Times New Roman" w:cs="Times New Roman"/>
-        </w:rPr>
-        <w:t>变动仅</w:t>
-      </w:r>
-      <w:proofErr w:type="gramEnd"/>
-      <w:r>
-        <w:rPr>
-          <w:rFonts w:ascii="Times New Roman" w:eastAsia="宋体" w:hAnsi="Times New Roman" w:cs="Times New Roman"/>
-        </w:rPr>
-        <w:t>记录一次历史记录</w:t>
+      <w:r>
+        <w:rPr>
+          <w:rFonts w:ascii="Times New Roman" w:eastAsia="宋体" w:hAnsi="Times New Roman" w:cs="Times New Roman"/>
+        </w:rPr>
+        <w:t>则长按放置覆盖图时的变动仅记录一次历史记录</w:t>
       </w:r>
       <w:r>
         <w:rPr>
@@ -6737,16 +6463,8 @@
         <w:rPr>
           <w:rFonts w:ascii="Times New Roman" w:eastAsia="宋体" w:hAnsi="Times New Roman" w:cs="Times New Roman"/>
         </w:rPr>
-        <w:t>是否跳过改变</w:t>
-      </w:r>
-      <w:proofErr w:type="gramStart"/>
-      <w:r>
-        <w:rPr>
-          <w:rFonts w:ascii="Times New Roman" w:eastAsia="宋体" w:hAnsi="Times New Roman" w:cs="Times New Roman"/>
-        </w:rPr>
-        <w:t>笔刷大小</w:t>
-      </w:r>
-      <w:proofErr w:type="gramEnd"/>
+        <w:t>是否跳过改变笔刷大小</w:t>
+      </w:r>
       <w:r>
         <w:rPr>
           <w:rFonts w:ascii="Times New Roman" w:eastAsia="宋体" w:hAnsi="Times New Roman" w:cs="Times New Roman"/>
@@ -7452,19 +7170,11 @@
         </w:rPr>
         <w:t xml:space="preserve">COLORREF(R,G,B) ; </w:t>
       </w:r>
-      <w:proofErr w:type="gramStart"/>
-      <w:r>
-        <w:rPr>
-          <w:rFonts w:ascii="Times New Roman" w:eastAsia="宋体" w:hAnsi="Times New Roman" w:cs="Times New Roman"/>
-        </w:rPr>
-        <w:t>附武器</w:t>
-      </w:r>
-      <w:proofErr w:type="gramEnd"/>
-      <w:r>
-        <w:rPr>
-          <w:rFonts w:ascii="Times New Roman" w:eastAsia="宋体" w:hAnsi="Times New Roman" w:cs="Times New Roman"/>
-        </w:rPr>
-        <w:t>射程范围的颜色</w:t>
+      <w:r>
+        <w:rPr>
+          <w:rFonts w:ascii="Times New Roman" w:eastAsia="宋体" w:hAnsi="Times New Roman" w:cs="Times New Roman"/>
+        </w:rPr>
+        <w:t>附武器射程范围的颜色</w:t>
       </w:r>
       <w:r>
         <w:rPr>
@@ -7522,19 +7232,11 @@
         </w:rPr>
         <w:t xml:space="preserve">COLORREF(R,G,B) ; </w:t>
       </w:r>
-      <w:proofErr w:type="gramStart"/>
-      <w:r>
-        <w:rPr>
-          <w:rFonts w:ascii="Times New Roman" w:eastAsia="宋体" w:hAnsi="Times New Roman" w:cs="Times New Roman"/>
-        </w:rPr>
-        <w:t>附武器</w:t>
-      </w:r>
-      <w:proofErr w:type="gramEnd"/>
-      <w:r>
-        <w:rPr>
-          <w:rFonts w:ascii="Times New Roman" w:eastAsia="宋体" w:hAnsi="Times New Roman" w:cs="Times New Roman"/>
-        </w:rPr>
-        <w:t>最小射程范围的颜色</w:t>
+      <w:r>
+        <w:rPr>
+          <w:rFonts w:ascii="Times New Roman" w:eastAsia="宋体" w:hAnsi="Times New Roman" w:cs="Times New Roman"/>
+        </w:rPr>
+        <w:t>附武器最小射程范围的颜色</w:t>
       </w:r>
       <w:r>
         <w:rPr>
@@ -8523,21 +8225,7 @@
         <w:rPr>
           <w:rFonts w:ascii="Times New Roman" w:eastAsia="宋体" w:hAnsi="Times New Roman" w:cs="Times New Roman" w:hint="eastAsia"/>
         </w:rPr>
-        <w:t>TileSet</w:t>
-      </w:r>
-      <w:proofErr w:type="gramStart"/>
-      <w:r>
-        <w:rPr>
-          <w:rFonts w:ascii="Times New Roman" w:eastAsia="宋体" w:hAnsi="Times New Roman" w:cs="Times New Roman" w:hint="eastAsia"/>
-        </w:rPr>
-        <w:t>1,TileSet</w:t>
-      </w:r>
-      <w:proofErr w:type="gramEnd"/>
-      <w:r>
-        <w:rPr>
-          <w:rFonts w:ascii="Times New Roman" w:eastAsia="宋体" w:hAnsi="Times New Roman" w:cs="Times New Roman" w:hint="eastAsia"/>
-        </w:rPr>
-        <w:t>2,</w:t>
+        <w:t>TileSet1,TileSet2,</w:t>
       </w:r>
       <w:r>
         <w:rPr>
@@ -8568,7 +8256,6 @@
         </w:rPr>
         <w:t xml:space="preserve">[BrushSizes] ; </w:t>
       </w:r>
-      <w:proofErr w:type="gramStart"/>
       <w:r>
         <w:rPr>
           <w:rFonts w:ascii="Times New Roman" w:eastAsia="宋体" w:hAnsi="Times New Roman" w:cs="Times New Roman" w:hint="eastAsia"/>
@@ -8577,7 +8264,6 @@
         </w:rPr>
         <w:t>自定义笔刷大小</w:t>
       </w:r>
-      <w:proofErr w:type="gramEnd"/>
     </w:p>
     <w:p>
       <w:pPr>
@@ -8615,21 +8301,7 @@
         <w:rPr>
           <w:rFonts w:ascii="Times New Roman" w:eastAsia="宋体" w:hAnsi="Times New Roman" w:cs="Times New Roman" w:hint="eastAsia"/>
         </w:rPr>
-        <w:t>中部分操作会强制</w:t>
-      </w:r>
-      <w:proofErr w:type="gramStart"/>
-      <w:r>
-        <w:rPr>
-          <w:rFonts w:ascii="Times New Roman" w:eastAsia="宋体" w:hAnsi="Times New Roman" w:cs="Times New Roman" w:hint="eastAsia"/>
-        </w:rPr>
-        <w:t>将笔刷设为</w:t>
-      </w:r>
-      <w:proofErr w:type="gramEnd"/>
-      <w:r>
-        <w:rPr>
-          <w:rFonts w:ascii="Times New Roman" w:eastAsia="宋体" w:hAnsi="Times New Roman" w:cs="Times New Roman" w:hint="eastAsia"/>
-        </w:rPr>
-        <w:t>第一个获第二个，因此不推荐更改前两项的值</w:t>
+        <w:t>中部分操作会强制将笔刷设为第一个获第二个，因此不推荐更改前两项的值</w:t>
       </w:r>
     </w:p>
     <w:p>
@@ -8686,25 +8358,7 @@
           <w:b/>
           <w:bCs/>
         </w:rPr>
-        <w:t>[XXXInfo2</w:t>
-      </w:r>
-      <w:proofErr w:type="gramStart"/>
-      <w:r>
-        <w:rPr>
-          <w:rFonts w:ascii="Times New Roman" w:eastAsia="宋体" w:hAnsi="Times New Roman" w:cs="Times New Roman" w:hint="eastAsia"/>
-          <w:b/>
-          <w:bCs/>
-        </w:rPr>
-        <w:t>] ;</w:t>
-      </w:r>
-      <w:proofErr w:type="gramEnd"/>
-      <w:r>
-        <w:rPr>
-          <w:rFonts w:ascii="Times New Roman" w:eastAsia="宋体" w:hAnsi="Times New Roman" w:cs="Times New Roman" w:hint="eastAsia"/>
-          <w:b/>
-          <w:bCs/>
-        </w:rPr>
-        <w:t xml:space="preserve"> TemperateInfo2, SnowInfo2, UrbanInfo2, NewUrbanInfo2, DesertInfo2, LunarInfo2</w:t>
+        <w:t>[XXXInfo2] ; TemperateInfo2, SnowInfo2, UrbanInfo2, NewUrbanInfo2, DesertInfo2, LunarInfo2</w:t>
       </w:r>
     </w:p>
     <w:p>
@@ -8730,21 +8384,7 @@
         <w:rPr>
           <w:rFonts w:ascii="Times New Roman" w:eastAsia="宋体" w:hAnsi="Times New Roman" w:cs="Times New Roman" w:hint="eastAsia"/>
         </w:rPr>
-        <w:t>TileSet</w:t>
-      </w:r>
-      <w:proofErr w:type="gramStart"/>
-      <w:r>
-        <w:rPr>
-          <w:rFonts w:ascii="Times New Roman" w:eastAsia="宋体" w:hAnsi="Times New Roman" w:cs="Times New Roman" w:hint="eastAsia"/>
-        </w:rPr>
-        <w:t>1,TileSet</w:t>
-      </w:r>
-      <w:proofErr w:type="gramEnd"/>
-      <w:r>
-        <w:rPr>
-          <w:rFonts w:ascii="Times New Roman" w:eastAsia="宋体" w:hAnsi="Times New Roman" w:cs="Times New Roman" w:hint="eastAsia"/>
-        </w:rPr>
-        <w:t>2,</w:t>
+        <w:t>TileSet1,TileSet2,</w:t>
       </w:r>
       <w:r>
         <w:rPr>
@@ -8904,21 +8544,7 @@
         <w:rPr>
           <w:rFonts w:ascii="Times New Roman" w:eastAsia="宋体" w:hAnsi="Times New Roman" w:cs="Times New Roman" w:hint="eastAsia"/>
         </w:rPr>
-        <w:t>SideIndex</w:t>
-      </w:r>
-      <w:proofErr w:type="gramStart"/>
-      <w:r>
-        <w:rPr>
-          <w:rFonts w:ascii="Times New Roman" w:eastAsia="宋体" w:hAnsi="Times New Roman" w:cs="Times New Roman" w:hint="eastAsia"/>
-        </w:rPr>
-        <w:t>1,SideIndex</w:t>
-      </w:r>
-      <w:proofErr w:type="gramEnd"/>
-      <w:r>
-        <w:rPr>
-          <w:rFonts w:ascii="Times New Roman" w:eastAsia="宋体" w:hAnsi="Times New Roman" w:cs="Times New Roman" w:hint="eastAsia"/>
-        </w:rPr>
-        <w:t>2,</w:t>
+        <w:t>SideIndex1,SideIndex2,</w:t>
       </w:r>
       <w:r>
         <w:rPr>
@@ -9048,23 +8674,13 @@
         </w:rPr>
         <w:t>XXX</w:t>
       </w:r>
-      <w:proofErr w:type="gramStart"/>
-      <w:r>
-        <w:rPr>
-          <w:rFonts w:ascii="Times New Roman" w:eastAsia="宋体" w:hAnsi="Times New Roman" w:cs="Times New Roman" w:hint="eastAsia"/>
-          <w:b/>
-          <w:bCs/>
-        </w:rPr>
-        <w:t>] ;</w:t>
-      </w:r>
-      <w:proofErr w:type="gramEnd"/>
-      <w:r>
-        <w:rPr>
-          <w:rFonts w:ascii="Times New Roman" w:eastAsia="宋体" w:hAnsi="Times New Roman" w:cs="Times New Roman" w:hint="eastAsia"/>
-          <w:b/>
-          <w:bCs/>
-        </w:rPr>
-        <w:t xml:space="preserve"> RenameString</w:t>
+      <w:r>
+        <w:rPr>
+          <w:rFonts w:ascii="Times New Roman" w:eastAsia="宋体" w:hAnsi="Times New Roman" w:cs="Times New Roman" w:hint="eastAsia"/>
+          <w:b/>
+          <w:bCs/>
+        </w:rPr>
+        <w:t>] ; RenameString</w:t>
       </w:r>
       <w:r>
         <w:rPr>
@@ -9711,7 +9327,6 @@
         </w:rPr>
         <w:t>BannedTheater=Theater</w:t>
       </w:r>
-      <w:proofErr w:type="gramStart"/>
       <w:r>
         <w:rPr>
           <w:rFonts w:ascii="Times New Roman" w:eastAsia="宋体" w:hAnsi="Times New Roman" w:cs="Times New Roman" w:hint="eastAsia"/>
@@ -9724,7 +9339,6 @@
         </w:rPr>
         <w:t>Theater</w:t>
       </w:r>
-      <w:proofErr w:type="gramEnd"/>
       <w:r>
         <w:rPr>
           <w:rFonts w:ascii="Times New Roman" w:eastAsia="宋体" w:hAnsi="Times New Roman" w:cs="Times New Roman" w:hint="eastAsia"/>
@@ -10596,19 +10210,11 @@
         </w:rPr>
         <w:t>1=</w:t>
       </w:r>
-      <w:proofErr w:type="gramStart"/>
-      <w:r>
-        <w:rPr>
-          <w:rFonts w:ascii="Times New Roman" w:eastAsia="宋体" w:hAnsi="Times New Roman" w:cs="Times New Roman" w:hint="eastAsia"/>
-        </w:rPr>
-        <w:t>将键转化</w:t>
-      </w:r>
-      <w:proofErr w:type="gramEnd"/>
-      <w:r>
-        <w:rPr>
-          <w:rFonts w:ascii="Times New Roman" w:eastAsia="宋体" w:hAnsi="Times New Roman" w:cs="Times New Roman" w:hint="eastAsia"/>
-        </w:rPr>
-        <w:t>为从</w:t>
+      <w:r>
+        <w:rPr>
+          <w:rFonts w:ascii="Times New Roman" w:eastAsia="宋体" w:hAnsi="Times New Roman" w:cs="Times New Roman" w:hint="eastAsia"/>
+        </w:rPr>
+        <w:t>将键转化为从</w:t>
       </w:r>
       <w:r>
         <w:rPr>
@@ -11308,23 +10914,13 @@
         </w:rPr>
         <w:t>XXX</w:t>
       </w:r>
-      <w:proofErr w:type="gramStart"/>
-      <w:r>
-        <w:rPr>
-          <w:rFonts w:ascii="Times New Roman" w:eastAsia="宋体" w:hAnsi="Times New Roman" w:cs="Times New Roman" w:hint="eastAsia"/>
-          <w:b/>
-          <w:bCs/>
-        </w:rPr>
-        <w:t>] ;</w:t>
-      </w:r>
-      <w:proofErr w:type="gramEnd"/>
-      <w:r>
-        <w:rPr>
-          <w:rFonts w:ascii="Times New Roman" w:eastAsia="宋体" w:hAnsi="Times New Roman" w:cs="Times New Roman" w:hint="eastAsia"/>
-          <w:b/>
-          <w:bCs/>
-        </w:rPr>
-        <w:t xml:space="preserve"> </w:t>
+      <w:r>
+        <w:rPr>
+          <w:rFonts w:ascii="Times New Roman" w:eastAsia="宋体" w:hAnsi="Times New Roman" w:cs="Times New Roman" w:hint="eastAsia"/>
+          <w:b/>
+          <w:bCs/>
+        </w:rPr>
+        <w:t xml:space="preserve">] ; </w:t>
       </w:r>
       <w:r>
         <w:rPr>
@@ -11715,7 +11311,6 @@
         </w:rPr>
         <w:t>Theater</w:t>
       </w:r>
-      <w:proofErr w:type="gramStart"/>
       <w:r>
         <w:rPr>
           <w:rFonts w:ascii="Times New Roman" w:eastAsia="宋体" w:hAnsi="Times New Roman" w:cs="Times New Roman" w:hint="eastAsia"/>
@@ -11728,7 +11323,6 @@
         </w:rPr>
         <w:t>Theater</w:t>
       </w:r>
-      <w:proofErr w:type="gramEnd"/>
       <w:r>
         <w:rPr>
           <w:rFonts w:ascii="Times New Roman" w:eastAsia="宋体" w:hAnsi="Times New Roman" w:cs="Times New Roman" w:hint="eastAsia"/>
@@ -11996,21 +11590,7 @@
         <w:rPr>
           <w:rFonts w:ascii="Times New Roman" w:eastAsia="宋体" w:hAnsi="Times New Roman" w:cs="Times New Roman" w:hint="eastAsia"/>
         </w:rPr>
-        <w:t>TileIndex</w:t>
-      </w:r>
-      <w:proofErr w:type="gramStart"/>
-      <w:r>
-        <w:rPr>
-          <w:rFonts w:ascii="Times New Roman" w:eastAsia="宋体" w:hAnsi="Times New Roman" w:cs="Times New Roman" w:hint="eastAsia"/>
-        </w:rPr>
-        <w:t>1,TileIndex</w:t>
-      </w:r>
-      <w:proofErr w:type="gramEnd"/>
-      <w:r>
-        <w:rPr>
-          <w:rFonts w:ascii="Times New Roman" w:eastAsia="宋体" w:hAnsi="Times New Roman" w:cs="Times New Roman" w:hint="eastAsia"/>
-        </w:rPr>
-        <w:t>2,</w:t>
+        <w:t>TileIndex1,TileIndex2,</w:t>
       </w:r>
       <w:r>
         <w:rPr>
@@ -12473,16 +12053,8 @@
         <w:rPr>
           <w:rFonts w:ascii="Times New Roman" w:eastAsia="宋体" w:hAnsi="Times New Roman" w:cs="Times New Roman" w:hint="eastAsia"/>
         </w:rPr>
-        <w:t>生成地形的缩放系数，越小</w:t>
-      </w:r>
-      <w:proofErr w:type="gramStart"/>
-      <w:r>
-        <w:rPr>
-          <w:rFonts w:ascii="Times New Roman" w:eastAsia="宋体" w:hAnsi="Times New Roman" w:cs="Times New Roman" w:hint="eastAsia"/>
-        </w:rPr>
-        <w:t>地形块越细碎</w:t>
-      </w:r>
-      <w:proofErr w:type="gramEnd"/>
+        <w:t>生成地形的缩放系数，越小地形块越细碎</w:t>
+      </w:r>
     </w:p>
     <w:p>
       <w:pPr>
@@ -12503,7 +12075,6 @@
         </w:rPr>
         <w:t>Theater</w:t>
       </w:r>
-      <w:proofErr w:type="gramStart"/>
       <w:r>
         <w:rPr>
           <w:rFonts w:ascii="Times New Roman" w:eastAsia="宋体" w:hAnsi="Times New Roman" w:cs="Times New Roman" w:hint="eastAsia"/>
@@ -12516,7 +12087,6 @@
         </w:rPr>
         <w:t>Theater</w:t>
       </w:r>
-      <w:proofErr w:type="gramEnd"/>
       <w:r>
         <w:rPr>
           <w:rFonts w:ascii="Times New Roman" w:eastAsia="宋体" w:hAnsi="Times New Roman" w:cs="Times New Roman" w:hint="eastAsia"/>
@@ -12688,21 +12258,167 @@
         <w:rPr>
           <w:rFonts w:ascii="Times New Roman" w:eastAsia="宋体" w:hAnsi="Times New Roman" w:cs="Times New Roman" w:hint="eastAsia"/>
         </w:rPr>
+        <w:t>Index1,Index2,</w:t>
+      </w:r>
+      <w:r>
+        <w:rPr>
+          <w:rFonts w:ascii="Times New Roman" w:eastAsia="宋体" w:hAnsi="Times New Roman" w:cs="Times New Roman"/>
+        </w:rPr>
+        <w:t>…</w:t>
+      </w:r>
+      <w:r>
+        <w:rPr>
+          <w:rFonts w:ascii="Times New Roman" w:eastAsia="宋体" w:hAnsi="Times New Roman" w:cs="Times New Roman" w:hint="eastAsia"/>
+        </w:rPr>
+        <w:t>IndexN ; N</w:t>
+      </w:r>
+      <w:r>
+        <w:rPr>
+          <w:rFonts w:ascii="Times New Roman" w:eastAsia="宋体" w:hAnsi="Times New Roman" w:cs="Times New Roman" w:hint="eastAsia"/>
+        </w:rPr>
+        <w:t>为从</w:t>
+      </w:r>
+      <w:r>
+        <w:rPr>
+          <w:rFonts w:ascii="Times New Roman" w:eastAsia="宋体" w:hAnsi="Times New Roman" w:cs="Times New Roman" w:hint="eastAsia"/>
+        </w:rPr>
+        <w:t>0</w:t>
+      </w:r>
+      <w:r>
+        <w:rPr>
+          <w:rFonts w:ascii="Times New Roman" w:eastAsia="宋体" w:hAnsi="Times New Roman" w:cs="Times New Roman" w:hint="eastAsia"/>
+        </w:rPr>
+        <w:t>开始的索引，定义每个</w:t>
+      </w:r>
+      <w:r>
+        <w:rPr>
+          <w:rFonts w:ascii="Times New Roman" w:eastAsia="宋体" w:hAnsi="Times New Roman" w:cs="Times New Roman" w:hint="eastAsia"/>
+        </w:rPr>
+        <w:t>TileSet</w:t>
+      </w:r>
+      <w:r>
+        <w:rPr>
+          <w:rFonts w:ascii="Times New Roman" w:eastAsia="宋体" w:hAnsi="Times New Roman" w:cs="Times New Roman" w:hint="eastAsia"/>
+        </w:rPr>
+        <w:t>中允许的地形块，若留空则允许全组</w:t>
+      </w:r>
+    </w:p>
+    <w:p>
+      <w:pPr>
+        <w:ind w:firstLineChars="200" w:firstLine="440"/>
+        <w:rPr>
+          <w:rFonts w:ascii="Times New Roman" w:eastAsia="宋体" w:hAnsi="Times New Roman" w:cs="Times New Roman"/>
+        </w:rPr>
+      </w:pPr>
+      <w:r>
+        <w:rPr>
+          <w:rFonts w:ascii="Times New Roman" w:eastAsia="宋体" w:hAnsi="Times New Roman" w:cs="Times New Roman" w:hint="eastAsia"/>
+        </w:rPr>
+        <w:t>Overlay</w:t>
+      </w:r>
+      <w:r>
+        <w:rPr>
+          <w:rFonts w:ascii="Times New Roman" w:eastAsia="宋体" w:hAnsi="Times New Roman" w:cs="Times New Roman" w:hint="eastAsia"/>
+        </w:rPr>
+        <w:t>N=Chance,Index1,</w:t>
+      </w:r>
+      <w:r>
+        <w:rPr>
+          <w:rFonts w:ascii="Times New Roman" w:eastAsia="宋体" w:hAnsi="Times New Roman" w:cs="Times New Roman" w:hint="eastAsia"/>
+        </w:rPr>
+        <w:t xml:space="preserve"> </w:t>
+      </w:r>
+      <w:r>
+        <w:rPr>
+          <w:rFonts w:ascii="Times New Roman" w:eastAsia="宋体" w:hAnsi="Times New Roman" w:cs="Times New Roman" w:hint="eastAsia"/>
+        </w:rPr>
+        <w:t>Index2</w:t>
+      </w:r>
+      <w:r>
+        <w:rPr>
+          <w:rFonts w:ascii="Times New Roman" w:eastAsia="宋体" w:hAnsi="Times New Roman" w:cs="Times New Roman"/>
+        </w:rPr>
+        <w:t>…</w:t>
+      </w:r>
+      <w:r>
+        <w:rPr>
+          <w:rFonts w:ascii="Times New Roman" w:eastAsia="宋体" w:hAnsi="Times New Roman" w:cs="Times New Roman" w:hint="eastAsia"/>
+        </w:rPr>
+        <w:t>IndexN</w:t>
+      </w:r>
+      <w:r>
+        <w:rPr>
+          <w:rFonts w:ascii="Times New Roman" w:eastAsia="宋体" w:hAnsi="Times New Roman" w:cs="Times New Roman" w:hint="eastAsia"/>
+        </w:rPr>
+        <w:t xml:space="preserve"> </w:t>
+      </w:r>
+      <w:r>
+        <w:rPr>
+          <w:rFonts w:ascii="Times New Roman" w:eastAsia="宋体" w:hAnsi="Times New Roman" w:cs="Times New Roman" w:hint="eastAsia"/>
+        </w:rPr>
+        <w:t>; N</w:t>
+      </w:r>
+      <w:r>
+        <w:rPr>
+          <w:rFonts w:ascii="Times New Roman" w:eastAsia="宋体" w:hAnsi="Times New Roman" w:cs="Times New Roman" w:hint="eastAsia"/>
+        </w:rPr>
+        <w:t>为从</w:t>
+      </w:r>
+      <w:r>
+        <w:rPr>
+          <w:rFonts w:ascii="Times New Roman" w:eastAsia="宋体" w:hAnsi="Times New Roman" w:cs="Times New Roman" w:hint="eastAsia"/>
+        </w:rPr>
+        <w:t>0</w:t>
+      </w:r>
+      <w:r>
+        <w:rPr>
+          <w:rFonts w:ascii="Times New Roman" w:eastAsia="宋体" w:hAnsi="Times New Roman" w:cs="Times New Roman" w:hint="eastAsia"/>
+        </w:rPr>
+        <w:t>开始的索引，</w:t>
+      </w:r>
+      <w:r>
+        <w:rPr>
+          <w:rFonts w:ascii="Times New Roman" w:eastAsia="宋体" w:hAnsi="Times New Roman" w:cs="Times New Roman" w:hint="eastAsia"/>
+        </w:rPr>
         <w:t>Index</w:t>
       </w:r>
-      <w:proofErr w:type="gramStart"/>
-      <w:r>
-        <w:rPr>
-          <w:rFonts w:ascii="Times New Roman" w:eastAsia="宋体" w:hAnsi="Times New Roman" w:cs="Times New Roman" w:hint="eastAsia"/>
-        </w:rPr>
-        <w:t>1,Index</w:t>
-      </w:r>
-      <w:proofErr w:type="gramEnd"/>
-      <w:r>
-        <w:rPr>
-          <w:rFonts w:ascii="Times New Roman" w:eastAsia="宋体" w:hAnsi="Times New Roman" w:cs="Times New Roman" w:hint="eastAsia"/>
-        </w:rPr>
-        <w:t>2,</w:t>
+      <w:r>
+        <w:rPr>
+          <w:rFonts w:ascii="Times New Roman" w:eastAsia="宋体" w:hAnsi="Times New Roman" w:cs="Times New Roman" w:hint="eastAsia"/>
+        </w:rPr>
+        <w:t>为覆盖图在注册表中的索引</w:t>
+      </w:r>
+    </w:p>
+    <w:p>
+      <w:pPr>
+        <w:ind w:firstLineChars="200" w:firstLine="440"/>
+        <w:rPr>
+          <w:rFonts w:ascii="Times New Roman" w:eastAsia="宋体" w:hAnsi="Times New Roman" w:cs="Times New Roman"/>
+        </w:rPr>
+      </w:pPr>
+      <w:r>
+        <w:rPr>
+          <w:rFonts w:ascii="Times New Roman" w:eastAsia="宋体" w:hAnsi="Times New Roman" w:cs="Times New Roman" w:hint="eastAsia"/>
+        </w:rPr>
+        <w:t>Overlay</w:t>
+      </w:r>
+      <w:r>
+        <w:rPr>
+          <w:rFonts w:ascii="Times New Roman" w:eastAsia="宋体" w:hAnsi="Times New Roman" w:cs="Times New Roman" w:hint="eastAsia"/>
+        </w:rPr>
+        <w:t>N</w:t>
+      </w:r>
+      <w:r>
+        <w:rPr>
+          <w:rFonts w:ascii="Times New Roman" w:eastAsia="宋体" w:hAnsi="Times New Roman" w:cs="Times New Roman" w:hint="eastAsia"/>
+        </w:rPr>
+        <w:t>AvailableData=</w:t>
+      </w:r>
+      <w:r>
+        <w:rPr>
+          <w:rFonts w:ascii="Times New Roman" w:eastAsia="宋体" w:hAnsi="Times New Roman" w:cs="Times New Roman" w:hint="eastAsia"/>
+        </w:rPr>
+        <w:t>Index1,Index2,</w:t>
       </w:r>
       <w:r>
         <w:rPr>
@@ -12732,53 +12448,40 @@
         <w:rPr>
           <w:rFonts w:ascii="Times New Roman" w:eastAsia="宋体" w:hAnsi="Times New Roman" w:cs="Times New Roman" w:hint="eastAsia"/>
         </w:rPr>
-        <w:t>开始的索引，定义每个</w:t>
-      </w:r>
-      <w:r>
-        <w:rPr>
-          <w:rFonts w:ascii="Times New Roman" w:eastAsia="宋体" w:hAnsi="Times New Roman" w:cs="Times New Roman" w:hint="eastAsia"/>
-        </w:rPr>
-        <w:t>TileSet</w:t>
-      </w:r>
-      <w:r>
-        <w:rPr>
-          <w:rFonts w:ascii="Times New Roman" w:eastAsia="宋体" w:hAnsi="Times New Roman" w:cs="Times New Roman" w:hint="eastAsia"/>
-        </w:rPr>
-        <w:t>中允许的地形块，若留空则允许全组</w:t>
-      </w:r>
-    </w:p>
-    <w:p>
-      <w:pPr>
-        <w:ind w:firstLineChars="200" w:firstLine="440"/>
-        <w:rPr>
-          <w:rFonts w:ascii="Times New Roman" w:eastAsia="宋体" w:hAnsi="Times New Roman" w:cs="Times New Roman"/>
-        </w:rPr>
-      </w:pPr>
-      <w:r>
-        <w:rPr>
-          <w:rFonts w:ascii="Times New Roman" w:eastAsia="宋体" w:hAnsi="Times New Roman" w:cs="Times New Roman" w:hint="eastAsia"/>
-        </w:rPr>
-        <w:t>Overlay</w:t>
-      </w:r>
-      <w:r>
-        <w:rPr>
-          <w:rFonts w:ascii="Times New Roman" w:eastAsia="宋体" w:hAnsi="Times New Roman" w:cs="Times New Roman" w:hint="eastAsia"/>
-        </w:rPr>
-        <w:t>N=</w:t>
-      </w:r>
-      <w:proofErr w:type="gramStart"/>
-      <w:r>
-        <w:rPr>
-          <w:rFonts w:ascii="Times New Roman" w:eastAsia="宋体" w:hAnsi="Times New Roman" w:cs="Times New Roman" w:hint="eastAsia"/>
-        </w:rPr>
-        <w:t>Chance,Index</w:t>
-      </w:r>
-      <w:proofErr w:type="gramEnd"/>
-      <w:r>
-        <w:rPr>
-          <w:rFonts w:ascii="Times New Roman" w:eastAsia="宋体" w:hAnsi="Times New Roman" w:cs="Times New Roman" w:hint="eastAsia"/>
-        </w:rPr>
-        <w:t>1,</w:t>
+        <w:t>开始的索引，定义每个覆盖图中允许的覆盖图数据索引，若留空则允许全组</w:t>
+      </w:r>
+    </w:p>
+    <w:p>
+      <w:pPr>
+        <w:ind w:firstLineChars="200" w:firstLine="440"/>
+        <w:rPr>
+          <w:rFonts w:ascii="Times New Roman" w:eastAsia="宋体" w:hAnsi="Times New Roman" w:cs="Times New Roman"/>
+        </w:rPr>
+      </w:pPr>
+      <w:bookmarkStart w:id="1" w:name="_Hlk188554933"/>
+      <w:r>
+        <w:rPr>
+          <w:rFonts w:ascii="Times New Roman" w:eastAsia="宋体" w:hAnsi="Times New Roman" w:cs="Times New Roman" w:hint="eastAsia"/>
+        </w:rPr>
+        <w:t>TerrainType</w:t>
+      </w:r>
+      <w:r>
+        <w:rPr>
+          <w:rFonts w:ascii="Times New Roman" w:eastAsia="宋体" w:hAnsi="Times New Roman" w:cs="Times New Roman" w:hint="eastAsia"/>
+        </w:rPr>
+        <w:t>N</w:t>
+      </w:r>
+      <w:r>
+        <w:rPr>
+          <w:rFonts w:ascii="Times New Roman" w:eastAsia="宋体" w:hAnsi="Times New Roman" w:cs="Times New Roman" w:hint="eastAsia"/>
+        </w:rPr>
+        <w:t>=</w:t>
+      </w:r>
+      <w:r>
+        <w:rPr>
+          <w:rFonts w:ascii="Times New Roman" w:eastAsia="宋体" w:hAnsi="Times New Roman" w:cs="Times New Roman" w:hint="eastAsia"/>
+        </w:rPr>
+        <w:t>Chance,ID1,</w:t>
       </w:r>
       <w:r>
         <w:rPr>
@@ -12790,7 +12493,7 @@
         <w:rPr>
           <w:rFonts w:ascii="Times New Roman" w:eastAsia="宋体" w:hAnsi="Times New Roman" w:cs="Times New Roman" w:hint="eastAsia"/>
         </w:rPr>
-        <w:t>Index2</w:t>
+        <w:t>ID2</w:t>
       </w:r>
       <w:r>
         <w:rPr>
@@ -12802,19 +12505,7 @@
         <w:rPr>
           <w:rFonts w:ascii="Times New Roman" w:eastAsia="宋体" w:hAnsi="Times New Roman" w:cs="Times New Roman" w:hint="eastAsia"/>
         </w:rPr>
-        <w:t>IndexN</w:t>
-      </w:r>
-      <w:r>
-        <w:rPr>
-          <w:rFonts w:ascii="Times New Roman" w:eastAsia="宋体" w:hAnsi="Times New Roman" w:cs="Times New Roman" w:hint="eastAsia"/>
-        </w:rPr>
-        <w:t xml:space="preserve"> </w:t>
-      </w:r>
-      <w:r>
-        <w:rPr>
-          <w:rFonts w:ascii="Times New Roman" w:eastAsia="宋体" w:hAnsi="Times New Roman" w:cs="Times New Roman" w:hint="eastAsia"/>
-        </w:rPr>
-        <w:t>; N</w:t>
+        <w:t>IDN ; N</w:t>
       </w:r>
       <w:r>
         <w:rPr>
@@ -12838,27 +12529,34 @@
         <w:rPr>
           <w:rFonts w:ascii="Times New Roman" w:eastAsia="宋体" w:hAnsi="Times New Roman" w:cs="Times New Roman" w:hint="eastAsia"/>
         </w:rPr>
-        <w:t>Index</w:t>
-      </w:r>
-      <w:r>
-        <w:rPr>
-          <w:rFonts w:ascii="Times New Roman" w:eastAsia="宋体" w:hAnsi="Times New Roman" w:cs="Times New Roman" w:hint="eastAsia"/>
-        </w:rPr>
-        <w:t>为覆盖图在注册表中的索引</w:t>
-      </w:r>
-    </w:p>
-    <w:p>
-      <w:pPr>
-        <w:ind w:firstLineChars="200" w:firstLine="440"/>
-        <w:rPr>
-          <w:rFonts w:ascii="Times New Roman" w:eastAsia="宋体" w:hAnsi="Times New Roman" w:cs="Times New Roman"/>
-        </w:rPr>
-      </w:pPr>
-      <w:r>
-        <w:rPr>
-          <w:rFonts w:ascii="Times New Roman" w:eastAsia="宋体" w:hAnsi="Times New Roman" w:cs="Times New Roman" w:hint="eastAsia"/>
-        </w:rPr>
-        <w:t>Overlay</w:t>
+        <w:t>ID</w:t>
+      </w:r>
+      <w:r>
+        <w:rPr>
+          <w:rFonts w:ascii="Times New Roman" w:eastAsia="宋体" w:hAnsi="Times New Roman" w:cs="Times New Roman" w:hint="eastAsia"/>
+        </w:rPr>
+        <w:t>为地形对象的</w:t>
+      </w:r>
+      <w:r>
+        <w:rPr>
+          <w:rFonts w:ascii="Times New Roman" w:eastAsia="宋体" w:hAnsi="Times New Roman" w:cs="Times New Roman" w:hint="eastAsia"/>
+        </w:rPr>
+        <w:t>ID</w:t>
+      </w:r>
+    </w:p>
+    <w:bookmarkEnd w:id="1"/>
+    <w:p>
+      <w:pPr>
+        <w:ind w:firstLineChars="200" w:firstLine="440"/>
+        <w:rPr>
+          <w:rFonts w:ascii="Times New Roman" w:eastAsia="宋体" w:hAnsi="Times New Roman" w:cs="Times New Roman"/>
+        </w:rPr>
+      </w:pPr>
+      <w:r>
+        <w:rPr>
+          <w:rFonts w:ascii="Times New Roman" w:eastAsia="宋体" w:hAnsi="Times New Roman" w:cs="Times New Roman" w:hint="eastAsia"/>
+        </w:rPr>
+        <w:t>Smudge</w:t>
       </w:r>
       <w:r>
         <w:rPr>
@@ -12870,199 +12568,13 @@
         <w:rPr>
           <w:rFonts w:ascii="Times New Roman" w:eastAsia="宋体" w:hAnsi="Times New Roman" w:cs="Times New Roman" w:hint="eastAsia"/>
         </w:rPr>
-        <w:t>AvailableData=</w:t>
-      </w:r>
-      <w:r>
-        <w:rPr>
-          <w:rFonts w:ascii="Times New Roman" w:eastAsia="宋体" w:hAnsi="Times New Roman" w:cs="Times New Roman" w:hint="eastAsia"/>
-        </w:rPr>
-        <w:t>Index</w:t>
-      </w:r>
-      <w:proofErr w:type="gramStart"/>
-      <w:r>
-        <w:rPr>
-          <w:rFonts w:ascii="Times New Roman" w:eastAsia="宋体" w:hAnsi="Times New Roman" w:cs="Times New Roman" w:hint="eastAsia"/>
-        </w:rPr>
-        <w:t>1,Index</w:t>
-      </w:r>
-      <w:proofErr w:type="gramEnd"/>
-      <w:r>
-        <w:rPr>
-          <w:rFonts w:ascii="Times New Roman" w:eastAsia="宋体" w:hAnsi="Times New Roman" w:cs="Times New Roman" w:hint="eastAsia"/>
-        </w:rPr>
-        <w:t>2,</w:t>
-      </w:r>
-      <w:r>
-        <w:rPr>
-          <w:rFonts w:ascii="Times New Roman" w:eastAsia="宋体" w:hAnsi="Times New Roman" w:cs="Times New Roman"/>
-        </w:rPr>
-        <w:t>…</w:t>
-      </w:r>
-      <w:r>
-        <w:rPr>
-          <w:rFonts w:ascii="Times New Roman" w:eastAsia="宋体" w:hAnsi="Times New Roman" w:cs="Times New Roman" w:hint="eastAsia"/>
-        </w:rPr>
-        <w:t>IndexN ; N</w:t>
-      </w:r>
-      <w:r>
-        <w:rPr>
-          <w:rFonts w:ascii="Times New Roman" w:eastAsia="宋体" w:hAnsi="Times New Roman" w:cs="Times New Roman" w:hint="eastAsia"/>
-        </w:rPr>
-        <w:t>为从</w:t>
-      </w:r>
-      <w:r>
-        <w:rPr>
-          <w:rFonts w:ascii="Times New Roman" w:eastAsia="宋体" w:hAnsi="Times New Roman" w:cs="Times New Roman" w:hint="eastAsia"/>
-        </w:rPr>
-        <w:t>0</w:t>
-      </w:r>
-      <w:r>
-        <w:rPr>
-          <w:rFonts w:ascii="Times New Roman" w:eastAsia="宋体" w:hAnsi="Times New Roman" w:cs="Times New Roman" w:hint="eastAsia"/>
-        </w:rPr>
-        <w:t>开始的索引，定义每个覆盖图中允许的覆盖图数据索引，若留空则允许全组</w:t>
-      </w:r>
-    </w:p>
-    <w:p>
-      <w:pPr>
-        <w:ind w:firstLineChars="200" w:firstLine="440"/>
-        <w:rPr>
-          <w:rFonts w:ascii="Times New Roman" w:eastAsia="宋体" w:hAnsi="Times New Roman" w:cs="Times New Roman"/>
-        </w:rPr>
-      </w:pPr>
-      <w:bookmarkStart w:id="1" w:name="_Hlk188554933"/>
-      <w:r>
-        <w:rPr>
-          <w:rFonts w:ascii="Times New Roman" w:eastAsia="宋体" w:hAnsi="Times New Roman" w:cs="Times New Roman" w:hint="eastAsia"/>
-        </w:rPr>
-        <w:t>TerrainType</w:t>
-      </w:r>
-      <w:r>
-        <w:rPr>
-          <w:rFonts w:ascii="Times New Roman" w:eastAsia="宋体" w:hAnsi="Times New Roman" w:cs="Times New Roman" w:hint="eastAsia"/>
-        </w:rPr>
-        <w:t>N</w:t>
-      </w:r>
-      <w:r>
-        <w:rPr>
-          <w:rFonts w:ascii="Times New Roman" w:eastAsia="宋体" w:hAnsi="Times New Roman" w:cs="Times New Roman" w:hint="eastAsia"/>
-        </w:rPr>
         <w:t>=</w:t>
       </w:r>
-      <w:proofErr w:type="gramStart"/>
-      <w:r>
-        <w:rPr>
-          <w:rFonts w:ascii="Times New Roman" w:eastAsia="宋体" w:hAnsi="Times New Roman" w:cs="Times New Roman" w:hint="eastAsia"/>
-        </w:rPr>
-        <w:t>Chance,ID</w:t>
-      </w:r>
-      <w:proofErr w:type="gramEnd"/>
-      <w:r>
-        <w:rPr>
-          <w:rFonts w:ascii="Times New Roman" w:eastAsia="宋体" w:hAnsi="Times New Roman" w:cs="Times New Roman" w:hint="eastAsia"/>
-        </w:rPr>
-        <w:t>1,</w:t>
-      </w:r>
-      <w:r>
-        <w:rPr>
-          <w:rFonts w:ascii="Times New Roman" w:eastAsia="宋体" w:hAnsi="Times New Roman" w:cs="Times New Roman" w:hint="eastAsia"/>
-        </w:rPr>
-        <w:t xml:space="preserve"> </w:t>
-      </w:r>
-      <w:r>
-        <w:rPr>
-          <w:rFonts w:ascii="Times New Roman" w:eastAsia="宋体" w:hAnsi="Times New Roman" w:cs="Times New Roman" w:hint="eastAsia"/>
-        </w:rPr>
-        <w:t>ID2</w:t>
-      </w:r>
-      <w:r>
-        <w:rPr>
-          <w:rFonts w:ascii="Times New Roman" w:eastAsia="宋体" w:hAnsi="Times New Roman" w:cs="Times New Roman"/>
-        </w:rPr>
-        <w:t>…</w:t>
-      </w:r>
-      <w:r>
-        <w:rPr>
-          <w:rFonts w:ascii="Times New Roman" w:eastAsia="宋体" w:hAnsi="Times New Roman" w:cs="Times New Roman" w:hint="eastAsia"/>
-        </w:rPr>
-        <w:t>IDN ; N</w:t>
-      </w:r>
-      <w:r>
-        <w:rPr>
-          <w:rFonts w:ascii="Times New Roman" w:eastAsia="宋体" w:hAnsi="Times New Roman" w:cs="Times New Roman" w:hint="eastAsia"/>
-        </w:rPr>
-        <w:t>为从</w:t>
-      </w:r>
-      <w:r>
-        <w:rPr>
-          <w:rFonts w:ascii="Times New Roman" w:eastAsia="宋体" w:hAnsi="Times New Roman" w:cs="Times New Roman" w:hint="eastAsia"/>
-        </w:rPr>
-        <w:t>0</w:t>
-      </w:r>
-      <w:r>
-        <w:rPr>
-          <w:rFonts w:ascii="Times New Roman" w:eastAsia="宋体" w:hAnsi="Times New Roman" w:cs="Times New Roman" w:hint="eastAsia"/>
-        </w:rPr>
-        <w:t>开始的索引，</w:t>
-      </w:r>
-      <w:r>
-        <w:rPr>
-          <w:rFonts w:ascii="Times New Roman" w:eastAsia="宋体" w:hAnsi="Times New Roman" w:cs="Times New Roman" w:hint="eastAsia"/>
-        </w:rPr>
-        <w:t>ID</w:t>
-      </w:r>
-      <w:r>
-        <w:rPr>
-          <w:rFonts w:ascii="Times New Roman" w:eastAsia="宋体" w:hAnsi="Times New Roman" w:cs="Times New Roman" w:hint="eastAsia"/>
-        </w:rPr>
-        <w:t>为地形对象的</w:t>
-      </w:r>
-      <w:r>
-        <w:rPr>
-          <w:rFonts w:ascii="Times New Roman" w:eastAsia="宋体" w:hAnsi="Times New Roman" w:cs="Times New Roman" w:hint="eastAsia"/>
-        </w:rPr>
-        <w:t>ID</w:t>
-      </w:r>
-    </w:p>
-    <w:bookmarkEnd w:id="1"/>
-    <w:p>
-      <w:pPr>
-        <w:ind w:firstLineChars="200" w:firstLine="440"/>
-        <w:rPr>
-          <w:rFonts w:ascii="Times New Roman" w:eastAsia="宋体" w:hAnsi="Times New Roman" w:cs="Times New Roman"/>
-        </w:rPr>
-      </w:pPr>
-      <w:r>
-        <w:rPr>
-          <w:rFonts w:ascii="Times New Roman" w:eastAsia="宋体" w:hAnsi="Times New Roman" w:cs="Times New Roman" w:hint="eastAsia"/>
-        </w:rPr>
-        <w:t>Smudge</w:t>
-      </w:r>
-      <w:r>
-        <w:rPr>
-          <w:rFonts w:ascii="Times New Roman" w:eastAsia="宋体" w:hAnsi="Times New Roman" w:cs="Times New Roman" w:hint="eastAsia"/>
-        </w:rPr>
-        <w:t>N</w:t>
-      </w:r>
-      <w:r>
-        <w:rPr>
-          <w:rFonts w:ascii="Times New Roman" w:eastAsia="宋体" w:hAnsi="Times New Roman" w:cs="Times New Roman" w:hint="eastAsia"/>
-        </w:rPr>
-        <w:t>=</w:t>
-      </w:r>
-      <w:proofErr w:type="gramStart"/>
-      <w:r>
-        <w:rPr>
-          <w:rFonts w:ascii="Times New Roman" w:eastAsia="宋体" w:hAnsi="Times New Roman" w:cs="Times New Roman" w:hint="eastAsia"/>
-        </w:rPr>
-        <w:t>Chance,ID</w:t>
-      </w:r>
-      <w:proofErr w:type="gramEnd"/>
-      <w:r>
-        <w:rPr>
-          <w:rFonts w:ascii="Times New Roman" w:eastAsia="宋体" w:hAnsi="Times New Roman" w:cs="Times New Roman" w:hint="eastAsia"/>
-        </w:rPr>
-        <w:t>1,</w:t>
+      <w:r>
+        <w:rPr>
+          <w:rFonts w:ascii="Times New Roman" w:eastAsia="宋体" w:hAnsi="Times New Roman" w:cs="Times New Roman" w:hint="eastAsia"/>
+        </w:rPr>
+        <w:t>Chance,ID1,</w:t>
       </w:r>
       <w:r>
         <w:rPr>
@@ -13476,7 +12988,7 @@
         <v:path o:extrusionok="f" gradientshapeok="t" o:connecttype="rect"/>
         <o:lock v:ext="edit" aspectratio="t"/>
       </v:shapetype>
-      <v:shape id="_x0000_i1030" type="#_x0000_t75" style="width:11.5pt;height:11.5pt" o:bullet="t">
+      <v:shape id="_x0000_i1030" type="#_x0000_t75" style="width:11.4pt;height:11.4pt" o:bullet="t">
         <v:imagedata r:id="rId1" o:title="mso9A9A"/>
       </v:shape>
     </w:pict>

</xml_diff>

<commit_message>
support action param 6 & dynamic height
</commit_message>
<xml_diff>
--- a/Supplementary/文档/FA2SP HDM Edition说明文档.docx
+++ b/Supplementary/文档/FA2SP HDM Edition说明文档.docx
@@ -458,6 +458,30 @@
         <w:pStyle w:val="a9"/>
         <w:numPr>
           <w:ilvl w:val="0"/>
+          <w:numId w:val="11"/>
+        </w:numPr>
+        <w:rPr>
+          <w:rFonts w:ascii="Times New Roman" w:eastAsia="宋体" w:hAnsi="Times New Roman" w:cs="Times New Roman"/>
+        </w:rPr>
+      </w:pPr>
+      <w:r>
+        <w:rPr>
+          <w:rFonts w:ascii="Times New Roman" w:eastAsia="宋体" w:hAnsi="Times New Roman" w:cs="Times New Roman" w:hint="eastAsia"/>
+        </w:rPr>
+        <w:t>触发编辑器的行为参数支持第六个参数，行为窗口会根据参数数量动态调整大小，范围为</w:t>
+      </w:r>
+      <w:r>
+        <w:rPr>
+          <w:rFonts w:ascii="Times New Roman" w:eastAsia="宋体" w:hAnsi="Times New Roman" w:cs="Times New Roman" w:hint="eastAsia"/>
+        </w:rPr>
+        <w:t>4~6</w:t>
+      </w:r>
+    </w:p>
+    <w:p>
+      <w:pPr>
+        <w:pStyle w:val="a9"/>
+        <w:numPr>
+          <w:ilvl w:val="0"/>
           <w:numId w:val="10"/>
         </w:numPr>
         <w:rPr>
@@ -930,6 +954,7 @@
         <w:rPr>
           <w:rFonts w:ascii="Times New Roman" w:eastAsia="宋体" w:hAnsi="Times New Roman" w:cs="Times New Roman" w:hint="eastAsia"/>
         </w:rPr>
+        <w:lastRenderedPageBreak/>
         <w:t>新增</w:t>
       </w:r>
       <w:r>
@@ -978,7 +1003,6 @@
         <w:rPr>
           <w:rFonts w:ascii="Times New Roman" w:eastAsia="宋体" w:hAnsi="Times New Roman" w:cs="Times New Roman" w:hint="eastAsia"/>
         </w:rPr>
-        <w:lastRenderedPageBreak/>
         <w:t>基于地图</w:t>
       </w:r>
       <w:r>
@@ -2087,6 +2111,7 @@
           <w:sz w:val="28"/>
           <w:szCs w:val="32"/>
         </w:rPr>
+        <w:lastRenderedPageBreak/>
         <w:t>FA2SP HDM Edition</w:t>
       </w:r>
       <w:r>
@@ -2123,505 +2148,505 @@
           <w:sz w:val="28"/>
           <w:szCs w:val="32"/>
         </w:rPr>
+        <w:t>新增功能</w:t>
+      </w:r>
+    </w:p>
+    <w:p>
+      <w:pPr>
+        <w:ind w:firstLineChars="200" w:firstLine="440"/>
+        <w:rPr>
+          <w:rFonts w:ascii="Times New Roman" w:eastAsia="宋体" w:hAnsi="Times New Roman" w:cs="Times New Roman"/>
+        </w:rPr>
+      </w:pPr>
+      <w:r>
+        <w:rPr>
+          <w:rFonts w:ascii="Times New Roman" w:eastAsia="宋体" w:hAnsi="Times New Roman" w:cs="Times New Roman" w:hint="eastAsia"/>
+        </w:rPr>
+        <w:t>随机摆放对象：支持步兵、车辆、飞行器、建筑、污染、覆盖图的随机摆放，预设存储在</w:t>
+      </w:r>
+      <w:r>
+        <w:rPr>
+          <w:rFonts w:ascii="Times New Roman" w:eastAsia="宋体" w:hAnsi="Times New Roman" w:cs="Times New Roman" w:hint="eastAsia"/>
+        </w:rPr>
+        <w:t>FAData.ini</w:t>
+      </w:r>
+      <w:r>
+        <w:rPr>
+          <w:rFonts w:ascii="Times New Roman" w:eastAsia="宋体" w:hAnsi="Times New Roman" w:cs="Times New Roman" w:hint="eastAsia"/>
+        </w:rPr>
+        <w:t>中</w:t>
+      </w:r>
+    </w:p>
+    <w:p>
+      <w:pPr>
+        <w:ind w:firstLineChars="200" w:firstLine="440"/>
+        <w:rPr>
+          <w:rFonts w:ascii="Times New Roman" w:eastAsia="宋体" w:hAnsi="Times New Roman" w:cs="Times New Roman"/>
+        </w:rPr>
+      </w:pPr>
+      <w:r>
+        <w:rPr>
+          <w:rFonts w:ascii="Times New Roman" w:eastAsia="宋体" w:hAnsi="Times New Roman" w:cs="Times New Roman" w:hint="eastAsia"/>
+        </w:rPr>
+        <w:t>基地节点顺序显示与调整：在基地节点上方会显示它的建造顺序，同时在物品浏览器中提供了上移节点与下移节点功能</w:t>
+      </w:r>
+    </w:p>
+    <w:p>
+      <w:pPr>
+        <w:ind w:firstLineChars="200" w:firstLine="440"/>
+        <w:rPr>
+          <w:rFonts w:ascii="Times New Roman" w:eastAsia="宋体" w:hAnsi="Times New Roman" w:cs="Times New Roman"/>
+        </w:rPr>
+      </w:pPr>
+      <w:r>
+        <w:rPr>
+          <w:rFonts w:ascii="Times New Roman" w:eastAsia="宋体" w:hAnsi="Times New Roman" w:cs="Times New Roman" w:hint="eastAsia"/>
+        </w:rPr>
+        <w:t>属性查看：位于物品浏览器中，可以实时显示鼠标所指对象的各类属性</w:t>
+      </w:r>
+      <w:r>
+        <w:rPr>
+          <w:rFonts w:ascii="Times New Roman" w:eastAsia="宋体" w:hAnsi="Times New Roman" w:cs="Times New Roman" w:hint="eastAsia"/>
+        </w:rPr>
+        <w:t>，如单位属性、路径点关联的触发或小队、武器射程、地表类型等</w:t>
+      </w:r>
+    </w:p>
+    <w:p>
+      <w:pPr>
+        <w:ind w:firstLineChars="200" w:firstLine="440"/>
+        <w:rPr>
+          <w:rFonts w:ascii="Times New Roman" w:eastAsia="宋体" w:hAnsi="Times New Roman" w:cs="Times New Roman"/>
+        </w:rPr>
+      </w:pPr>
+      <w:r>
+        <w:rPr>
+          <w:rFonts w:ascii="Times New Roman" w:eastAsia="宋体" w:hAnsi="Times New Roman" w:cs="Times New Roman" w:hint="eastAsia"/>
+        </w:rPr>
+        <w:t>绘制连接地形：位于物品浏览器中，可以以地形块为单位，根据鼠标相对位置，自动绘制如悬崖、海岸、小路等连接地形。相较于</w:t>
+      </w:r>
+      <w:r>
+        <w:rPr>
+          <w:rFonts w:ascii="Times New Roman" w:eastAsia="宋体" w:hAnsi="Times New Roman" w:cs="Times New Roman" w:hint="eastAsia"/>
+        </w:rPr>
+        <w:t>WAE</w:t>
+      </w:r>
+      <w:r>
+        <w:rPr>
+          <w:rFonts w:ascii="Times New Roman" w:eastAsia="宋体" w:hAnsi="Times New Roman" w:cs="Times New Roman" w:hint="eastAsia"/>
+        </w:rPr>
+        <w:t>的同类功能，提供了更加精细的控制权</w:t>
+      </w:r>
+    </w:p>
+    <w:p>
+      <w:pPr>
+        <w:ind w:firstLineChars="200" w:firstLine="440"/>
+        <w:rPr>
+          <w:rFonts w:ascii="Times New Roman" w:eastAsia="宋体" w:hAnsi="Times New Roman" w:cs="Times New Roman"/>
+        </w:rPr>
+      </w:pPr>
+      <w:r>
+        <w:rPr>
+          <w:rFonts w:ascii="Times New Roman" w:eastAsia="宋体" w:hAnsi="Times New Roman" w:cs="Times New Roman" w:hint="eastAsia"/>
+        </w:rPr>
+        <w:t>重载地图：支持快捷重新打开当前地图，快捷键为</w:t>
+      </w:r>
+      <w:r>
+        <w:rPr>
+          <w:rFonts w:ascii="Times New Roman" w:eastAsia="宋体" w:hAnsi="Times New Roman" w:cs="Times New Roman" w:hint="eastAsia"/>
+        </w:rPr>
+        <w:t>Ctrl+Shift+O</w:t>
+      </w:r>
+    </w:p>
+    <w:p>
+      <w:pPr>
+        <w:ind w:firstLineChars="200" w:firstLine="440"/>
+        <w:rPr>
+          <w:rFonts w:ascii="Times New Roman" w:eastAsia="宋体" w:hAnsi="Times New Roman" w:cs="Times New Roman"/>
+        </w:rPr>
+      </w:pPr>
+      <w:r>
+        <w:rPr>
+          <w:rFonts w:ascii="Times New Roman" w:eastAsia="宋体" w:hAnsi="Times New Roman" w:cs="Times New Roman" w:hint="eastAsia"/>
+        </w:rPr>
+        <w:t>重新加载游戏目录：当检测到打开的地图文件位于另一个尤复游戏文件夹下时，会提示是否重新加载对应目录的游戏资源</w:t>
+      </w:r>
+    </w:p>
+    <w:p>
+      <w:pPr>
+        <w:ind w:firstLineChars="200" w:firstLine="440"/>
+        <w:rPr>
+          <w:rFonts w:ascii="Times New Roman" w:eastAsia="宋体" w:hAnsi="Times New Roman" w:cs="Times New Roman"/>
+        </w:rPr>
+      </w:pPr>
+      <w:r>
+        <w:rPr>
+          <w:rFonts w:ascii="Times New Roman" w:eastAsia="宋体" w:hAnsi="Times New Roman" w:cs="Times New Roman" w:hint="eastAsia"/>
+        </w:rPr>
+        <w:t>CSF</w:t>
+      </w:r>
+      <w:r>
+        <w:rPr>
+          <w:rFonts w:ascii="Times New Roman" w:eastAsia="宋体" w:hAnsi="Times New Roman" w:cs="Times New Roman" w:hint="eastAsia"/>
+        </w:rPr>
+        <w:t>浏览器：可以浏览、搜索当前加载的全部</w:t>
+      </w:r>
+      <w:r>
+        <w:rPr>
+          <w:rFonts w:ascii="Times New Roman" w:eastAsia="宋体" w:hAnsi="Times New Roman" w:cs="Times New Roman" w:hint="eastAsia"/>
+        </w:rPr>
+        <w:t>CSF</w:t>
+      </w:r>
+      <w:r>
+        <w:rPr>
+          <w:rFonts w:ascii="Times New Roman" w:eastAsia="宋体" w:hAnsi="Times New Roman" w:cs="Times New Roman" w:hint="eastAsia"/>
+        </w:rPr>
+        <w:t>文本，也可以立即重新加载</w:t>
+      </w:r>
+      <w:r>
+        <w:rPr>
+          <w:rFonts w:ascii="Times New Roman" w:eastAsia="宋体" w:hAnsi="Times New Roman" w:cs="Times New Roman" w:hint="eastAsia"/>
+        </w:rPr>
+        <w:t>CSF</w:t>
+      </w:r>
+      <w:r>
+        <w:rPr>
+          <w:rFonts w:ascii="Times New Roman" w:eastAsia="宋体" w:hAnsi="Times New Roman" w:cs="Times New Roman" w:hint="eastAsia"/>
+        </w:rPr>
+        <w:t>文件，还可以快捷为触发事件的对应参数选择文本标签</w:t>
+      </w:r>
+    </w:p>
+    <w:p>
+      <w:pPr>
+        <w:ind w:firstLineChars="200" w:firstLine="440"/>
+        <w:rPr>
+          <w:rFonts w:ascii="Times New Roman" w:eastAsia="宋体" w:hAnsi="Times New Roman" w:cs="Times New Roman"/>
+        </w:rPr>
+      </w:pPr>
+      <w:r>
+        <w:rPr>
+          <w:rFonts w:ascii="Times New Roman" w:eastAsia="宋体" w:hAnsi="Times New Roman" w:cs="Times New Roman" w:hint="eastAsia"/>
+        </w:rPr>
+        <w:t>LLF</w:t>
+      </w:r>
+      <w:r>
+        <w:rPr>
+          <w:rFonts w:ascii="Times New Roman" w:eastAsia="宋体" w:hAnsi="Times New Roman" w:cs="Times New Roman" w:hint="eastAsia"/>
+        </w:rPr>
+        <w:t>与</w:t>
+      </w:r>
+      <w:r>
+        <w:rPr>
+          <w:rFonts w:ascii="Times New Roman" w:eastAsia="宋体" w:hAnsi="Times New Roman" w:cs="Times New Roman" w:hint="eastAsia"/>
+        </w:rPr>
+        <w:t>ECS</w:t>
+      </w:r>
+      <w:r>
+        <w:rPr>
+          <w:rFonts w:ascii="Times New Roman" w:eastAsia="宋体" w:hAnsi="Times New Roman" w:cs="Times New Roman" w:hint="eastAsia"/>
+        </w:rPr>
+        <w:t>格式：支持</w:t>
+      </w:r>
+      <w:r>
+        <w:rPr>
+          <w:rFonts w:ascii="Times New Roman" w:eastAsia="宋体" w:hAnsi="Times New Roman" w:cs="Times New Roman" w:hint="eastAsia"/>
+        </w:rPr>
+        <w:t>LLF</w:t>
+      </w:r>
+      <w:r>
+        <w:rPr>
+          <w:rFonts w:ascii="Times New Roman" w:eastAsia="宋体" w:hAnsi="Times New Roman" w:cs="Times New Roman" w:hint="eastAsia"/>
+        </w:rPr>
+        <w:t>与</w:t>
+      </w:r>
+      <w:r>
+        <w:rPr>
+          <w:rFonts w:ascii="Times New Roman" w:eastAsia="宋体" w:hAnsi="Times New Roman" w:cs="Times New Roman" w:hint="eastAsia"/>
+        </w:rPr>
+        <w:t>ECS</w:t>
+      </w:r>
+      <w:r>
+        <w:rPr>
+          <w:rFonts w:ascii="Times New Roman" w:eastAsia="宋体" w:hAnsi="Times New Roman" w:cs="Times New Roman" w:hint="eastAsia"/>
+        </w:rPr>
+        <w:t>格式的</w:t>
+      </w:r>
+      <w:r>
+        <w:rPr>
+          <w:rFonts w:ascii="Times New Roman" w:eastAsia="宋体" w:hAnsi="Times New Roman" w:cs="Times New Roman" w:hint="eastAsia"/>
+        </w:rPr>
+        <w:t>字符串表</w:t>
+      </w:r>
+      <w:r>
+        <w:rPr>
+          <w:rFonts w:ascii="Times New Roman" w:eastAsia="宋体" w:hAnsi="Times New Roman" w:cs="Times New Roman" w:hint="eastAsia"/>
+        </w:rPr>
+        <w:t>（</w:t>
+      </w:r>
+      <w:r>
+        <w:rPr>
+          <w:rFonts w:ascii="Times New Roman" w:eastAsia="宋体" w:hAnsi="Times New Roman" w:cs="Times New Roman" w:hint="eastAsia"/>
+        </w:rPr>
+        <w:t>Stringtable</w:t>
+      </w:r>
+      <w:r>
+        <w:rPr>
+          <w:rFonts w:ascii="Times New Roman" w:eastAsia="宋体" w:hAnsi="Times New Roman" w:cs="Times New Roman" w:hint="eastAsia"/>
+        </w:rPr>
+        <w:t>）文件读取</w:t>
+      </w:r>
+    </w:p>
+    <w:p>
+      <w:pPr>
+        <w:ind w:firstLineChars="200" w:firstLine="440"/>
+        <w:rPr>
+          <w:rFonts w:ascii="Times New Roman" w:eastAsia="宋体" w:hAnsi="Times New Roman" w:cs="Times New Roman"/>
+        </w:rPr>
+      </w:pPr>
+      <w:r>
+        <w:rPr>
+          <w:rFonts w:ascii="Times New Roman" w:eastAsia="宋体" w:hAnsi="Times New Roman" w:cs="Times New Roman" w:hint="eastAsia"/>
+        </w:rPr>
+        <w:t>下拉菜单内搜索：触发、作战小队、特遣部队、动作脚本、</w:t>
+      </w:r>
+      <w:r>
+        <w:rPr>
+          <w:rFonts w:ascii="Times New Roman" w:eastAsia="宋体" w:hAnsi="Times New Roman" w:cs="Times New Roman" w:hint="eastAsia"/>
+        </w:rPr>
+        <w:t>AI</w:t>
+      </w:r>
+      <w:r>
+        <w:rPr>
+          <w:rFonts w:ascii="Times New Roman" w:eastAsia="宋体" w:hAnsi="Times New Roman" w:cs="Times New Roman" w:hint="eastAsia"/>
+        </w:rPr>
+        <w:t>编辑器的下拉菜单均支持直接输入文本，搜索对应标签</w:t>
+      </w:r>
+      <w:r>
+        <w:rPr>
+          <w:rFonts w:ascii="Times New Roman" w:eastAsia="宋体" w:hAnsi="Times New Roman" w:cs="Times New Roman" w:hint="eastAsia"/>
+        </w:rPr>
+        <w:t>支持使用通配符</w:t>
+      </w:r>
+      <w:r>
+        <w:rPr>
+          <w:rFonts w:ascii="Times New Roman" w:eastAsia="宋体" w:hAnsi="Times New Roman" w:cs="Times New Roman" w:hint="eastAsia"/>
+        </w:rPr>
+        <w:t>*</w:t>
+      </w:r>
+      <w:r>
+        <w:rPr>
+          <w:rFonts w:ascii="Times New Roman" w:eastAsia="宋体" w:hAnsi="Times New Roman" w:cs="Times New Roman" w:hint="eastAsia"/>
+        </w:rPr>
+        <w:t>与</w:t>
+      </w:r>
+      <w:r>
+        <w:rPr>
+          <w:rFonts w:ascii="Times New Roman" w:eastAsia="宋体" w:hAnsi="Times New Roman" w:cs="Times New Roman" w:hint="eastAsia"/>
+        </w:rPr>
+        <w:t>|</w:t>
+      </w:r>
+    </w:p>
+    <w:p>
+      <w:pPr>
+        <w:ind w:firstLineChars="200" w:firstLine="440"/>
+        <w:rPr>
+          <w:rFonts w:ascii="Times New Roman" w:eastAsia="宋体" w:hAnsi="Times New Roman" w:cs="Times New Roman"/>
+        </w:rPr>
+      </w:pPr>
+      <w:r>
+        <w:rPr>
+          <w:rFonts w:ascii="Times New Roman" w:eastAsia="宋体" w:hAnsi="Times New Roman" w:cs="Times New Roman" w:hint="eastAsia"/>
+        </w:rPr>
+        <w:t>查找引用：触发、作战小队、特遣部队、动作脚本编辑器新增“查找引用”按键，可以查找引用了当前对象的对象</w:t>
+      </w:r>
+    </w:p>
+    <w:p>
+      <w:pPr>
+        <w:ind w:firstLineChars="200" w:firstLine="440"/>
+        <w:rPr>
+          <w:rFonts w:ascii="Times New Roman" w:eastAsia="宋体" w:hAnsi="Times New Roman" w:cs="Times New Roman"/>
+        </w:rPr>
+      </w:pPr>
+      <w:r>
+        <w:rPr>
+          <w:rFonts w:ascii="Times New Roman" w:eastAsia="宋体" w:hAnsi="Times New Roman" w:cs="Times New Roman" w:hint="eastAsia"/>
+        </w:rPr>
+        <w:t>自动计算</w:t>
+      </w:r>
+      <w:r>
+        <w:rPr>
+          <w:rFonts w:ascii="Times New Roman" w:eastAsia="宋体" w:hAnsi="Times New Roman" w:cs="Times New Roman" w:hint="eastAsia"/>
+        </w:rPr>
+        <w:t>LAT</w:t>
+      </w:r>
+      <w:r>
+        <w:rPr>
+          <w:rFonts w:ascii="Times New Roman" w:eastAsia="宋体" w:hAnsi="Times New Roman" w:cs="Times New Roman" w:hint="eastAsia"/>
+        </w:rPr>
+        <w:t>：位于</w:t>
+      </w:r>
+      <w:r>
+        <w:rPr>
+          <w:rFonts w:ascii="Times New Roman" w:eastAsia="宋体" w:hAnsi="Times New Roman" w:cs="Times New Roman" w:hint="eastAsia"/>
+        </w:rPr>
+        <w:t>菜单栏</w:t>
+      </w:r>
+      <w:r>
+        <w:rPr>
+          <w:rFonts w:ascii="Times New Roman" w:eastAsia="宋体" w:hAnsi="Times New Roman" w:cs="Times New Roman" w:hint="eastAsia"/>
+        </w:rPr>
+        <w:t>-</w:t>
+      </w:r>
+      <w:r>
+        <w:rPr>
+          <w:rFonts w:ascii="Times New Roman" w:eastAsia="宋体" w:hAnsi="Times New Roman" w:cs="Times New Roman" w:hint="eastAsia"/>
+        </w:rPr>
+        <w:t>地图工具中，会按照游戏引擎逻辑重绘全图的</w:t>
+      </w:r>
+      <w:r>
+        <w:rPr>
+          <w:rFonts w:ascii="Times New Roman" w:eastAsia="宋体" w:hAnsi="Times New Roman" w:cs="Times New Roman" w:hint="eastAsia"/>
+        </w:rPr>
+        <w:t>LAT</w:t>
+      </w:r>
+    </w:p>
+    <w:p>
+      <w:pPr>
+        <w:ind w:firstLineChars="200" w:firstLine="440"/>
+        <w:rPr>
+          <w:rFonts w:ascii="Times New Roman" w:eastAsia="宋体" w:hAnsi="Times New Roman" w:cs="Times New Roman"/>
+        </w:rPr>
+      </w:pPr>
+      <w:r>
+        <w:rPr>
+          <w:rFonts w:ascii="Times New Roman" w:eastAsia="宋体" w:hAnsi="Times New Roman" w:cs="Times New Roman" w:hint="eastAsia"/>
+        </w:rPr>
+        <w:t>重绘水面：位于</w:t>
+      </w:r>
+      <w:r>
+        <w:rPr>
+          <w:rFonts w:ascii="Times New Roman" w:eastAsia="宋体" w:hAnsi="Times New Roman" w:cs="Times New Roman" w:hint="eastAsia"/>
+        </w:rPr>
+        <w:t>菜单栏</w:t>
+      </w:r>
+      <w:r>
+        <w:rPr>
+          <w:rFonts w:ascii="Times New Roman" w:eastAsia="宋体" w:hAnsi="Times New Roman" w:cs="Times New Roman" w:hint="eastAsia"/>
+        </w:rPr>
+        <w:t>-</w:t>
+      </w:r>
+      <w:r>
+        <w:rPr>
+          <w:rFonts w:ascii="Times New Roman" w:eastAsia="宋体" w:hAnsi="Times New Roman" w:cs="Times New Roman" w:hint="eastAsia"/>
+        </w:rPr>
+        <w:t>地图工具中，会重新生成全图水面，消除不完整的水面</w:t>
+      </w:r>
+    </w:p>
+    <w:p>
+      <w:pPr>
+        <w:ind w:firstLineChars="200" w:firstLine="440"/>
+        <w:rPr>
+          <w:rFonts w:ascii="Times New Roman" w:eastAsia="宋体" w:hAnsi="Times New Roman" w:cs="Times New Roman"/>
+        </w:rPr>
+      </w:pPr>
+      <w:r>
+        <w:rPr>
+          <w:rFonts w:ascii="Times New Roman" w:eastAsia="宋体" w:hAnsi="Times New Roman" w:cs="Times New Roman" w:hint="eastAsia"/>
+        </w:rPr>
+        <w:t>军衔显示：可以显示地图上单位的经验等级</w:t>
+      </w:r>
+    </w:p>
+    <w:p>
+      <w:pPr>
+        <w:ind w:firstLineChars="200" w:firstLine="440"/>
+        <w:rPr>
+          <w:rFonts w:ascii="Times New Roman" w:eastAsia="宋体" w:hAnsi="Times New Roman" w:cs="Times New Roman"/>
+        </w:rPr>
+      </w:pPr>
+      <w:r>
+        <w:rPr>
+          <w:rFonts w:ascii="Times New Roman" w:eastAsia="宋体" w:hAnsi="Times New Roman" w:cs="Times New Roman" w:hint="eastAsia"/>
+        </w:rPr>
+        <w:t>不可通行单元显示：位于菜单栏</w:t>
+      </w:r>
+      <w:r>
+        <w:rPr>
+          <w:rFonts w:ascii="Times New Roman" w:eastAsia="宋体" w:hAnsi="Times New Roman" w:cs="Times New Roman" w:hint="eastAsia"/>
+        </w:rPr>
+        <w:t>-</w:t>
+      </w:r>
+      <w:r>
+        <w:rPr>
+          <w:rFonts w:ascii="Times New Roman" w:eastAsia="宋体" w:hAnsi="Times New Roman" w:cs="Times New Roman" w:hint="eastAsia"/>
+        </w:rPr>
+        <w:t>图层中，可以显示所有单位都无法到达的单元格</w:t>
+      </w:r>
+    </w:p>
+    <w:p>
+      <w:pPr>
+        <w:ind w:firstLineChars="200" w:firstLine="440"/>
+        <w:rPr>
+          <w:rFonts w:ascii="Times New Roman" w:eastAsia="宋体" w:hAnsi="Times New Roman" w:cs="Times New Roman"/>
+        </w:rPr>
+      </w:pPr>
+      <w:r>
+        <w:rPr>
+          <w:rFonts w:ascii="Times New Roman" w:eastAsia="宋体" w:hAnsi="Times New Roman" w:cs="Times New Roman" w:hint="eastAsia"/>
+        </w:rPr>
+        <w:t>建筑、步兵、车辆、飞行器、基地节点、单元标记筛选：位于菜单栏</w:t>
+      </w:r>
+      <w:r>
+        <w:rPr>
+          <w:rFonts w:ascii="Times New Roman" w:eastAsia="宋体" w:hAnsi="Times New Roman" w:cs="Times New Roman" w:hint="eastAsia"/>
+        </w:rPr>
+        <w:t>-</w:t>
+      </w:r>
+      <w:r>
+        <w:rPr>
+          <w:rFonts w:ascii="Times New Roman" w:eastAsia="宋体" w:hAnsi="Times New Roman" w:cs="Times New Roman" w:hint="eastAsia"/>
+        </w:rPr>
+        <w:t>图层中，可以设置多种条件，仅显示符合条件的对象</w:t>
+      </w:r>
+    </w:p>
+    <w:p>
+      <w:pPr>
+        <w:ind w:firstLineChars="200" w:firstLine="440"/>
+        <w:rPr>
+          <w:rFonts w:ascii="Times New Roman" w:eastAsia="宋体" w:hAnsi="Times New Roman" w:cs="Times New Roman"/>
+        </w:rPr>
+      </w:pPr>
+      <w:r>
+        <w:rPr>
+          <w:rFonts w:ascii="Times New Roman" w:eastAsia="宋体" w:hAnsi="Times New Roman" w:cs="Times New Roman" w:hint="eastAsia"/>
+        </w:rPr>
+        <w:t>标签列表：位于地形浏览器的菜单栏中，支持查阅触发与关联对象</w:t>
+      </w:r>
+    </w:p>
+    <w:p>
+      <w:pPr>
+        <w:ind w:firstLineChars="200" w:firstLine="440"/>
+        <w:rPr>
+          <w:rFonts w:ascii="Times New Roman" w:eastAsia="宋体" w:hAnsi="Times New Roman" w:cs="Times New Roman"/>
+        </w:rPr>
+      </w:pPr>
+      <w:r>
+        <w:rPr>
+          <w:rFonts w:ascii="Times New Roman" w:eastAsia="宋体" w:hAnsi="Times New Roman" w:cs="Times New Roman" w:hint="eastAsia"/>
+        </w:rPr>
+        <w:t>小队列表：位于地形浏览器的菜单栏中</w:t>
+      </w:r>
+    </w:p>
+    <w:p>
+      <w:pPr>
+        <w:ind w:firstLineChars="200" w:firstLine="440"/>
+        <w:rPr>
+          <w:rFonts w:ascii="Times New Roman" w:eastAsia="宋体" w:hAnsi="Times New Roman" w:cs="Times New Roman"/>
+        </w:rPr>
+      </w:pPr>
+      <w:r>
+        <w:rPr>
+          <w:rFonts w:ascii="Times New Roman" w:eastAsia="宋体" w:hAnsi="Times New Roman" w:cs="Times New Roman" w:hint="eastAsia"/>
+        </w:rPr>
         <w:lastRenderedPageBreak/>
-        <w:t>新增功能</w:t>
-      </w:r>
-    </w:p>
-    <w:p>
-      <w:pPr>
-        <w:ind w:firstLineChars="200" w:firstLine="440"/>
-        <w:rPr>
-          <w:rFonts w:ascii="Times New Roman" w:eastAsia="宋体" w:hAnsi="Times New Roman" w:cs="Times New Roman"/>
-        </w:rPr>
-      </w:pPr>
-      <w:r>
-        <w:rPr>
-          <w:rFonts w:ascii="Times New Roman" w:eastAsia="宋体" w:hAnsi="Times New Roman" w:cs="Times New Roman" w:hint="eastAsia"/>
-        </w:rPr>
-        <w:t>随机摆放对象：支持步兵、车辆、飞行器、建筑、污染、覆盖图的随机摆放，预设存储在</w:t>
-      </w:r>
-      <w:r>
-        <w:rPr>
-          <w:rFonts w:ascii="Times New Roman" w:eastAsia="宋体" w:hAnsi="Times New Roman" w:cs="Times New Roman" w:hint="eastAsia"/>
-        </w:rPr>
-        <w:t>FAData.ini</w:t>
-      </w:r>
-      <w:r>
-        <w:rPr>
-          <w:rFonts w:ascii="Times New Roman" w:eastAsia="宋体" w:hAnsi="Times New Roman" w:cs="Times New Roman" w:hint="eastAsia"/>
-        </w:rPr>
-        <w:t>中</w:t>
-      </w:r>
-    </w:p>
-    <w:p>
-      <w:pPr>
-        <w:ind w:firstLineChars="200" w:firstLine="440"/>
-        <w:rPr>
-          <w:rFonts w:ascii="Times New Roman" w:eastAsia="宋体" w:hAnsi="Times New Roman" w:cs="Times New Roman"/>
-        </w:rPr>
-      </w:pPr>
-      <w:r>
-        <w:rPr>
-          <w:rFonts w:ascii="Times New Roman" w:eastAsia="宋体" w:hAnsi="Times New Roman" w:cs="Times New Roman" w:hint="eastAsia"/>
-        </w:rPr>
-        <w:t>基地节点顺序显示与调整：在基地节点上方会显示它的建造顺序，同时在物品浏览器中提供了上移节点与下移节点功能</w:t>
-      </w:r>
-    </w:p>
-    <w:p>
-      <w:pPr>
-        <w:ind w:firstLineChars="200" w:firstLine="440"/>
-        <w:rPr>
-          <w:rFonts w:ascii="Times New Roman" w:eastAsia="宋体" w:hAnsi="Times New Roman" w:cs="Times New Roman"/>
-        </w:rPr>
-      </w:pPr>
-      <w:r>
-        <w:rPr>
-          <w:rFonts w:ascii="Times New Roman" w:eastAsia="宋体" w:hAnsi="Times New Roman" w:cs="Times New Roman" w:hint="eastAsia"/>
-        </w:rPr>
-        <w:t>属性查看：位于物品浏览器中，可以实时显示鼠标所指对象的各类属性</w:t>
-      </w:r>
-      <w:r>
-        <w:rPr>
-          <w:rFonts w:ascii="Times New Roman" w:eastAsia="宋体" w:hAnsi="Times New Roman" w:cs="Times New Roman" w:hint="eastAsia"/>
-        </w:rPr>
-        <w:t>，如单位属性、路径点关联的触发或小队、武器射程、地表类型等</w:t>
-      </w:r>
-    </w:p>
-    <w:p>
-      <w:pPr>
-        <w:ind w:firstLineChars="200" w:firstLine="440"/>
-        <w:rPr>
-          <w:rFonts w:ascii="Times New Roman" w:eastAsia="宋体" w:hAnsi="Times New Roman" w:cs="Times New Roman"/>
-        </w:rPr>
-      </w:pPr>
-      <w:r>
-        <w:rPr>
-          <w:rFonts w:ascii="Times New Roman" w:eastAsia="宋体" w:hAnsi="Times New Roman" w:cs="Times New Roman" w:hint="eastAsia"/>
-        </w:rPr>
-        <w:t>绘制连接地形：位于物品浏览器中，可以以地形块为单位，根据鼠标相对位置，自动绘制如悬崖、海岸、小路等连接地形。相较于</w:t>
-      </w:r>
-      <w:r>
-        <w:rPr>
-          <w:rFonts w:ascii="Times New Roman" w:eastAsia="宋体" w:hAnsi="Times New Roman" w:cs="Times New Roman" w:hint="eastAsia"/>
-        </w:rPr>
-        <w:t>WAE</w:t>
-      </w:r>
-      <w:r>
-        <w:rPr>
-          <w:rFonts w:ascii="Times New Roman" w:eastAsia="宋体" w:hAnsi="Times New Roman" w:cs="Times New Roman" w:hint="eastAsia"/>
-        </w:rPr>
-        <w:t>的同类功能，提供了更加精细的控制权</w:t>
-      </w:r>
-    </w:p>
-    <w:p>
-      <w:pPr>
-        <w:ind w:firstLineChars="200" w:firstLine="440"/>
-        <w:rPr>
-          <w:rFonts w:ascii="Times New Roman" w:eastAsia="宋体" w:hAnsi="Times New Roman" w:cs="Times New Roman"/>
-        </w:rPr>
-      </w:pPr>
-      <w:r>
-        <w:rPr>
-          <w:rFonts w:ascii="Times New Roman" w:eastAsia="宋体" w:hAnsi="Times New Roman" w:cs="Times New Roman" w:hint="eastAsia"/>
-        </w:rPr>
-        <w:t>重载地图：支持快捷重新打开当前地图，快捷键为</w:t>
-      </w:r>
-      <w:r>
-        <w:rPr>
-          <w:rFonts w:ascii="Times New Roman" w:eastAsia="宋体" w:hAnsi="Times New Roman" w:cs="Times New Roman" w:hint="eastAsia"/>
-        </w:rPr>
-        <w:t>Ctrl+Shift+O</w:t>
-      </w:r>
-    </w:p>
-    <w:p>
-      <w:pPr>
-        <w:ind w:firstLineChars="200" w:firstLine="440"/>
-        <w:rPr>
-          <w:rFonts w:ascii="Times New Roman" w:eastAsia="宋体" w:hAnsi="Times New Roman" w:cs="Times New Roman"/>
-        </w:rPr>
-      </w:pPr>
-      <w:r>
-        <w:rPr>
-          <w:rFonts w:ascii="Times New Roman" w:eastAsia="宋体" w:hAnsi="Times New Roman" w:cs="Times New Roman" w:hint="eastAsia"/>
-        </w:rPr>
-        <w:t>重新加载游戏目录：当检测到打开的地图文件位于另一个尤复游戏文件夹下时，会提示是否重新加载对应目录的游戏资源</w:t>
-      </w:r>
-    </w:p>
-    <w:p>
-      <w:pPr>
-        <w:ind w:firstLineChars="200" w:firstLine="440"/>
-        <w:rPr>
-          <w:rFonts w:ascii="Times New Roman" w:eastAsia="宋体" w:hAnsi="Times New Roman" w:cs="Times New Roman"/>
-        </w:rPr>
-      </w:pPr>
-      <w:r>
-        <w:rPr>
-          <w:rFonts w:ascii="Times New Roman" w:eastAsia="宋体" w:hAnsi="Times New Roman" w:cs="Times New Roman" w:hint="eastAsia"/>
-        </w:rPr>
-        <w:t>CSF</w:t>
-      </w:r>
-      <w:r>
-        <w:rPr>
-          <w:rFonts w:ascii="Times New Roman" w:eastAsia="宋体" w:hAnsi="Times New Roman" w:cs="Times New Roman" w:hint="eastAsia"/>
-        </w:rPr>
-        <w:t>浏览器：可以浏览、搜索当前加载的全部</w:t>
-      </w:r>
-      <w:r>
-        <w:rPr>
-          <w:rFonts w:ascii="Times New Roman" w:eastAsia="宋体" w:hAnsi="Times New Roman" w:cs="Times New Roman" w:hint="eastAsia"/>
-        </w:rPr>
-        <w:t>CSF</w:t>
-      </w:r>
-      <w:r>
-        <w:rPr>
-          <w:rFonts w:ascii="Times New Roman" w:eastAsia="宋体" w:hAnsi="Times New Roman" w:cs="Times New Roman" w:hint="eastAsia"/>
-        </w:rPr>
-        <w:t>文本，也可以立即重新加载</w:t>
-      </w:r>
-      <w:r>
-        <w:rPr>
-          <w:rFonts w:ascii="Times New Roman" w:eastAsia="宋体" w:hAnsi="Times New Roman" w:cs="Times New Roman" w:hint="eastAsia"/>
-        </w:rPr>
-        <w:t>CSF</w:t>
-      </w:r>
-      <w:r>
-        <w:rPr>
-          <w:rFonts w:ascii="Times New Roman" w:eastAsia="宋体" w:hAnsi="Times New Roman" w:cs="Times New Roman" w:hint="eastAsia"/>
-        </w:rPr>
-        <w:t>文件，还可以快捷为触发事件的对应参数选择文本标签</w:t>
-      </w:r>
-    </w:p>
-    <w:p>
-      <w:pPr>
-        <w:ind w:firstLineChars="200" w:firstLine="440"/>
-        <w:rPr>
-          <w:rFonts w:ascii="Times New Roman" w:eastAsia="宋体" w:hAnsi="Times New Roman" w:cs="Times New Roman"/>
-        </w:rPr>
-      </w:pPr>
-      <w:r>
-        <w:rPr>
-          <w:rFonts w:ascii="Times New Roman" w:eastAsia="宋体" w:hAnsi="Times New Roman" w:cs="Times New Roman" w:hint="eastAsia"/>
-        </w:rPr>
-        <w:t>LLF</w:t>
-      </w:r>
-      <w:r>
-        <w:rPr>
-          <w:rFonts w:ascii="Times New Roman" w:eastAsia="宋体" w:hAnsi="Times New Roman" w:cs="Times New Roman" w:hint="eastAsia"/>
-        </w:rPr>
-        <w:t>与</w:t>
-      </w:r>
-      <w:r>
-        <w:rPr>
-          <w:rFonts w:ascii="Times New Roman" w:eastAsia="宋体" w:hAnsi="Times New Roman" w:cs="Times New Roman" w:hint="eastAsia"/>
-        </w:rPr>
-        <w:t>ECS</w:t>
-      </w:r>
-      <w:r>
-        <w:rPr>
-          <w:rFonts w:ascii="Times New Roman" w:eastAsia="宋体" w:hAnsi="Times New Roman" w:cs="Times New Roman" w:hint="eastAsia"/>
-        </w:rPr>
-        <w:t>格式：支持</w:t>
-      </w:r>
-      <w:r>
-        <w:rPr>
-          <w:rFonts w:ascii="Times New Roman" w:eastAsia="宋体" w:hAnsi="Times New Roman" w:cs="Times New Roman" w:hint="eastAsia"/>
-        </w:rPr>
-        <w:t>LLF</w:t>
-      </w:r>
-      <w:r>
-        <w:rPr>
-          <w:rFonts w:ascii="Times New Roman" w:eastAsia="宋体" w:hAnsi="Times New Roman" w:cs="Times New Roman" w:hint="eastAsia"/>
-        </w:rPr>
-        <w:t>与</w:t>
-      </w:r>
-      <w:r>
-        <w:rPr>
-          <w:rFonts w:ascii="Times New Roman" w:eastAsia="宋体" w:hAnsi="Times New Roman" w:cs="Times New Roman" w:hint="eastAsia"/>
-        </w:rPr>
-        <w:t>ECS</w:t>
-      </w:r>
-      <w:r>
-        <w:rPr>
-          <w:rFonts w:ascii="Times New Roman" w:eastAsia="宋体" w:hAnsi="Times New Roman" w:cs="Times New Roman" w:hint="eastAsia"/>
-        </w:rPr>
-        <w:t>格式的</w:t>
-      </w:r>
-      <w:r>
-        <w:rPr>
-          <w:rFonts w:ascii="Times New Roman" w:eastAsia="宋体" w:hAnsi="Times New Roman" w:cs="Times New Roman" w:hint="eastAsia"/>
-        </w:rPr>
-        <w:t>字符串表</w:t>
-      </w:r>
-      <w:r>
-        <w:rPr>
-          <w:rFonts w:ascii="Times New Roman" w:eastAsia="宋体" w:hAnsi="Times New Roman" w:cs="Times New Roman" w:hint="eastAsia"/>
-        </w:rPr>
-        <w:t>（</w:t>
-      </w:r>
-      <w:r>
-        <w:rPr>
-          <w:rFonts w:ascii="Times New Roman" w:eastAsia="宋体" w:hAnsi="Times New Roman" w:cs="Times New Roman" w:hint="eastAsia"/>
-        </w:rPr>
-        <w:t>Stringtable</w:t>
-      </w:r>
-      <w:r>
-        <w:rPr>
-          <w:rFonts w:ascii="Times New Roman" w:eastAsia="宋体" w:hAnsi="Times New Roman" w:cs="Times New Roman" w:hint="eastAsia"/>
-        </w:rPr>
-        <w:t>）文件读取</w:t>
-      </w:r>
-    </w:p>
-    <w:p>
-      <w:pPr>
-        <w:ind w:firstLineChars="200" w:firstLine="440"/>
-        <w:rPr>
-          <w:rFonts w:ascii="Times New Roman" w:eastAsia="宋体" w:hAnsi="Times New Roman" w:cs="Times New Roman"/>
-        </w:rPr>
-      </w:pPr>
-      <w:r>
-        <w:rPr>
-          <w:rFonts w:ascii="Times New Roman" w:eastAsia="宋体" w:hAnsi="Times New Roman" w:cs="Times New Roman" w:hint="eastAsia"/>
-        </w:rPr>
-        <w:t>下拉菜单内搜索：触发、作战小队、特遣部队、动作脚本、</w:t>
-      </w:r>
-      <w:r>
-        <w:rPr>
-          <w:rFonts w:ascii="Times New Roman" w:eastAsia="宋体" w:hAnsi="Times New Roman" w:cs="Times New Roman" w:hint="eastAsia"/>
-        </w:rPr>
-        <w:t>AI</w:t>
-      </w:r>
-      <w:r>
-        <w:rPr>
-          <w:rFonts w:ascii="Times New Roman" w:eastAsia="宋体" w:hAnsi="Times New Roman" w:cs="Times New Roman" w:hint="eastAsia"/>
-        </w:rPr>
-        <w:t>编辑器的下拉菜单均支持直接输入文本，搜索对应标签</w:t>
-      </w:r>
-      <w:r>
-        <w:rPr>
-          <w:rFonts w:ascii="Times New Roman" w:eastAsia="宋体" w:hAnsi="Times New Roman" w:cs="Times New Roman" w:hint="eastAsia"/>
-        </w:rPr>
-        <w:t>支持使用通配符</w:t>
-      </w:r>
-      <w:r>
-        <w:rPr>
-          <w:rFonts w:ascii="Times New Roman" w:eastAsia="宋体" w:hAnsi="Times New Roman" w:cs="Times New Roman" w:hint="eastAsia"/>
-        </w:rPr>
-        <w:t>*</w:t>
-      </w:r>
-      <w:r>
-        <w:rPr>
-          <w:rFonts w:ascii="Times New Roman" w:eastAsia="宋体" w:hAnsi="Times New Roman" w:cs="Times New Roman" w:hint="eastAsia"/>
-        </w:rPr>
-        <w:t>与</w:t>
-      </w:r>
-      <w:r>
-        <w:rPr>
-          <w:rFonts w:ascii="Times New Roman" w:eastAsia="宋体" w:hAnsi="Times New Roman" w:cs="Times New Roman" w:hint="eastAsia"/>
-        </w:rPr>
-        <w:t>|</w:t>
-      </w:r>
-    </w:p>
-    <w:p>
-      <w:pPr>
-        <w:ind w:firstLineChars="200" w:firstLine="440"/>
-        <w:rPr>
-          <w:rFonts w:ascii="Times New Roman" w:eastAsia="宋体" w:hAnsi="Times New Roman" w:cs="Times New Roman"/>
-        </w:rPr>
-      </w:pPr>
-      <w:r>
-        <w:rPr>
-          <w:rFonts w:ascii="Times New Roman" w:eastAsia="宋体" w:hAnsi="Times New Roman" w:cs="Times New Roman" w:hint="eastAsia"/>
-        </w:rPr>
-        <w:t>查找引用：触发、作战小队、特遣部队、动作脚本编辑器新增“查找引用”按键，可以查找引用了当前对象的对象</w:t>
-      </w:r>
-    </w:p>
-    <w:p>
-      <w:pPr>
-        <w:ind w:firstLineChars="200" w:firstLine="440"/>
-        <w:rPr>
-          <w:rFonts w:ascii="Times New Roman" w:eastAsia="宋体" w:hAnsi="Times New Roman" w:cs="Times New Roman"/>
-        </w:rPr>
-      </w:pPr>
-      <w:r>
-        <w:rPr>
-          <w:rFonts w:ascii="Times New Roman" w:eastAsia="宋体" w:hAnsi="Times New Roman" w:cs="Times New Roman" w:hint="eastAsia"/>
-        </w:rPr>
-        <w:t>自动计算</w:t>
-      </w:r>
-      <w:r>
-        <w:rPr>
-          <w:rFonts w:ascii="Times New Roman" w:eastAsia="宋体" w:hAnsi="Times New Roman" w:cs="Times New Roman" w:hint="eastAsia"/>
-        </w:rPr>
-        <w:t>LAT</w:t>
-      </w:r>
-      <w:r>
-        <w:rPr>
-          <w:rFonts w:ascii="Times New Roman" w:eastAsia="宋体" w:hAnsi="Times New Roman" w:cs="Times New Roman" w:hint="eastAsia"/>
-        </w:rPr>
-        <w:t>：位于</w:t>
-      </w:r>
-      <w:r>
-        <w:rPr>
-          <w:rFonts w:ascii="Times New Roman" w:eastAsia="宋体" w:hAnsi="Times New Roman" w:cs="Times New Roman" w:hint="eastAsia"/>
-        </w:rPr>
-        <w:t>菜单栏</w:t>
-      </w:r>
-      <w:r>
-        <w:rPr>
-          <w:rFonts w:ascii="Times New Roman" w:eastAsia="宋体" w:hAnsi="Times New Roman" w:cs="Times New Roman" w:hint="eastAsia"/>
-        </w:rPr>
-        <w:t>-</w:t>
-      </w:r>
-      <w:r>
-        <w:rPr>
-          <w:rFonts w:ascii="Times New Roman" w:eastAsia="宋体" w:hAnsi="Times New Roman" w:cs="Times New Roman" w:hint="eastAsia"/>
-        </w:rPr>
-        <w:t>地图工具中，会按照游戏引擎逻辑重绘全图的</w:t>
-      </w:r>
-      <w:r>
-        <w:rPr>
-          <w:rFonts w:ascii="Times New Roman" w:eastAsia="宋体" w:hAnsi="Times New Roman" w:cs="Times New Roman" w:hint="eastAsia"/>
-        </w:rPr>
-        <w:t>LAT</w:t>
-      </w:r>
-    </w:p>
-    <w:p>
-      <w:pPr>
-        <w:ind w:firstLineChars="200" w:firstLine="440"/>
-        <w:rPr>
-          <w:rFonts w:ascii="Times New Roman" w:eastAsia="宋体" w:hAnsi="Times New Roman" w:cs="Times New Roman"/>
-        </w:rPr>
-      </w:pPr>
-      <w:r>
-        <w:rPr>
-          <w:rFonts w:ascii="Times New Roman" w:eastAsia="宋体" w:hAnsi="Times New Roman" w:cs="Times New Roman" w:hint="eastAsia"/>
-        </w:rPr>
-        <w:t>重绘水面：位于</w:t>
-      </w:r>
-      <w:r>
-        <w:rPr>
-          <w:rFonts w:ascii="Times New Roman" w:eastAsia="宋体" w:hAnsi="Times New Roman" w:cs="Times New Roman" w:hint="eastAsia"/>
-        </w:rPr>
-        <w:t>菜单栏</w:t>
-      </w:r>
-      <w:r>
-        <w:rPr>
-          <w:rFonts w:ascii="Times New Roman" w:eastAsia="宋体" w:hAnsi="Times New Roman" w:cs="Times New Roman" w:hint="eastAsia"/>
-        </w:rPr>
-        <w:t>-</w:t>
-      </w:r>
-      <w:r>
-        <w:rPr>
-          <w:rFonts w:ascii="Times New Roman" w:eastAsia="宋体" w:hAnsi="Times New Roman" w:cs="Times New Roman" w:hint="eastAsia"/>
-        </w:rPr>
-        <w:t>地图工具中，会重新生成全图水面，消除不完整的水面</w:t>
-      </w:r>
-    </w:p>
-    <w:p>
-      <w:pPr>
-        <w:ind w:firstLineChars="200" w:firstLine="440"/>
-        <w:rPr>
-          <w:rFonts w:ascii="Times New Roman" w:eastAsia="宋体" w:hAnsi="Times New Roman" w:cs="Times New Roman"/>
-        </w:rPr>
-      </w:pPr>
-      <w:r>
-        <w:rPr>
-          <w:rFonts w:ascii="Times New Roman" w:eastAsia="宋体" w:hAnsi="Times New Roman" w:cs="Times New Roman" w:hint="eastAsia"/>
-        </w:rPr>
-        <w:t>军衔显示：可以显示地图上单位的经验等级</w:t>
-      </w:r>
-    </w:p>
-    <w:p>
-      <w:pPr>
-        <w:ind w:firstLineChars="200" w:firstLine="440"/>
-        <w:rPr>
-          <w:rFonts w:ascii="Times New Roman" w:eastAsia="宋体" w:hAnsi="Times New Roman" w:cs="Times New Roman"/>
-        </w:rPr>
-      </w:pPr>
-      <w:r>
-        <w:rPr>
-          <w:rFonts w:ascii="Times New Roman" w:eastAsia="宋体" w:hAnsi="Times New Roman" w:cs="Times New Roman" w:hint="eastAsia"/>
-        </w:rPr>
-        <w:t>不可通行单元显示：位于菜单栏</w:t>
-      </w:r>
-      <w:r>
-        <w:rPr>
-          <w:rFonts w:ascii="Times New Roman" w:eastAsia="宋体" w:hAnsi="Times New Roman" w:cs="Times New Roman" w:hint="eastAsia"/>
-        </w:rPr>
-        <w:t>-</w:t>
-      </w:r>
-      <w:r>
-        <w:rPr>
-          <w:rFonts w:ascii="Times New Roman" w:eastAsia="宋体" w:hAnsi="Times New Roman" w:cs="Times New Roman" w:hint="eastAsia"/>
-        </w:rPr>
-        <w:t>图层中，可以显示所有单位都无法到达的单元格</w:t>
-      </w:r>
-    </w:p>
-    <w:p>
-      <w:pPr>
-        <w:ind w:firstLineChars="200" w:firstLine="440"/>
-        <w:rPr>
-          <w:rFonts w:ascii="Times New Roman" w:eastAsia="宋体" w:hAnsi="Times New Roman" w:cs="Times New Roman"/>
-        </w:rPr>
-      </w:pPr>
-      <w:r>
-        <w:rPr>
-          <w:rFonts w:ascii="Times New Roman" w:eastAsia="宋体" w:hAnsi="Times New Roman" w:cs="Times New Roman" w:hint="eastAsia"/>
-        </w:rPr>
-        <w:t>建筑、步兵、车辆、飞行器、基地节点、单元标记筛选：位于菜单栏</w:t>
-      </w:r>
-      <w:r>
-        <w:rPr>
-          <w:rFonts w:ascii="Times New Roman" w:eastAsia="宋体" w:hAnsi="Times New Roman" w:cs="Times New Roman" w:hint="eastAsia"/>
-        </w:rPr>
-        <w:t>-</w:t>
-      </w:r>
-      <w:r>
-        <w:rPr>
-          <w:rFonts w:ascii="Times New Roman" w:eastAsia="宋体" w:hAnsi="Times New Roman" w:cs="Times New Roman" w:hint="eastAsia"/>
-        </w:rPr>
-        <w:t>图层中，可以设置多种条件，仅显示符合条件的对象</w:t>
-      </w:r>
-    </w:p>
-    <w:p>
-      <w:pPr>
-        <w:ind w:firstLineChars="200" w:firstLine="440"/>
-        <w:rPr>
-          <w:rFonts w:ascii="Times New Roman" w:eastAsia="宋体" w:hAnsi="Times New Roman" w:cs="Times New Roman"/>
-        </w:rPr>
-      </w:pPr>
-      <w:r>
-        <w:rPr>
-          <w:rFonts w:ascii="Times New Roman" w:eastAsia="宋体" w:hAnsi="Times New Roman" w:cs="Times New Roman" w:hint="eastAsia"/>
-        </w:rPr>
-        <w:t>标签列表：位于地形浏览器的菜单栏中，支持查阅触发与关联对象</w:t>
-      </w:r>
-    </w:p>
-    <w:p>
-      <w:pPr>
-        <w:ind w:firstLineChars="200" w:firstLine="440"/>
-        <w:rPr>
-          <w:rFonts w:ascii="Times New Roman" w:eastAsia="宋体" w:hAnsi="Times New Roman" w:cs="Times New Roman"/>
-        </w:rPr>
-      </w:pPr>
-      <w:r>
-        <w:rPr>
-          <w:rFonts w:ascii="Times New Roman" w:eastAsia="宋体" w:hAnsi="Times New Roman" w:cs="Times New Roman" w:hint="eastAsia"/>
-        </w:rPr>
-        <w:t>小队列表：位于地形浏览器的菜单栏中</w:t>
-      </w:r>
-    </w:p>
-    <w:p>
-      <w:pPr>
-        <w:ind w:firstLineChars="200" w:firstLine="440"/>
-        <w:rPr>
-          <w:rFonts w:ascii="Times New Roman" w:eastAsia="宋体" w:hAnsi="Times New Roman" w:cs="Times New Roman"/>
-        </w:rPr>
-      </w:pPr>
-      <w:r>
-        <w:rPr>
-          <w:rFonts w:ascii="Times New Roman" w:eastAsia="宋体" w:hAnsi="Times New Roman" w:cs="Times New Roman" w:hint="eastAsia"/>
-        </w:rPr>
         <w:t>特遣列表：位于地形浏览器的菜单栏中</w:t>
       </w:r>
     </w:p>
@@ -2636,7 +2661,6 @@
         <w:rPr>
           <w:rFonts w:ascii="Times New Roman" w:eastAsia="宋体" w:hAnsi="Times New Roman" w:cs="Times New Roman" w:hint="eastAsia"/>
         </w:rPr>
-        <w:lastRenderedPageBreak/>
         <w:t>脚本列表：位于地形浏览器的菜单栏中</w:t>
       </w:r>
     </w:p>
@@ -3141,21 +3165,27 @@
         <w:rPr>
           <w:rFonts w:ascii="Times New Roman" w:eastAsia="宋体" w:hAnsi="Times New Roman" w:cs="Times New Roman" w:hint="eastAsia"/>
         </w:rPr>
-        <w:t>，将触发设置、事件设置、行为设置集中显示在同一页面下，同时以列表状态显示事件与行为，可以显示当前事件或行为的全部参数列表</w:t>
-      </w:r>
-    </w:p>
-    <w:p>
-      <w:pPr>
-        <w:ind w:firstLineChars="200" w:firstLine="440"/>
-        <w:rPr>
-          <w:rFonts w:ascii="Times New Roman" w:eastAsia="宋体" w:hAnsi="Times New Roman" w:cs="Times New Roman"/>
-        </w:rPr>
-      </w:pPr>
+        <w:t>，将触发设置、事件设置、行为设置集中显示在同一页面下，同时以列表状态显示事件与行为，可以显示当前事件或行</w:t>
+      </w:r>
       <w:r>
         <w:rPr>
           <w:rFonts w:ascii="Times New Roman" w:eastAsia="宋体" w:hAnsi="Times New Roman" w:cs="Times New Roman" w:hint="eastAsia"/>
         </w:rPr>
         <w:lastRenderedPageBreak/>
+        <w:t>为的全部参数列表</w:t>
+      </w:r>
+    </w:p>
+    <w:p>
+      <w:pPr>
+        <w:ind w:firstLineChars="200" w:firstLine="440"/>
+        <w:rPr>
+          <w:rFonts w:ascii="Times New Roman" w:eastAsia="宋体" w:hAnsi="Times New Roman" w:cs="Times New Roman"/>
+        </w:rPr>
+      </w:pPr>
+      <w:r>
+        <w:rPr>
+          <w:rFonts w:ascii="Times New Roman" w:eastAsia="宋体" w:hAnsi="Times New Roman" w:cs="Times New Roman" w:hint="eastAsia"/>
+        </w:rPr>
         <w:t>动作脚本：完全重写的编辑器，拥有更加高效的</w:t>
       </w:r>
       <w:r>
@@ -3680,20 +3710,20 @@
         <w:rPr>
           <w:rFonts w:ascii="Times New Roman" w:eastAsia="宋体" w:hAnsi="Times New Roman" w:cs="Times New Roman" w:hint="eastAsia"/>
         </w:rPr>
-        <w:t>号位（游戏中单元格中下位置）的步兵，同时允许对步兵进行子单元格编辑，如指定步兵放置的位置，或者拖拽步兵的位置</w:t>
-      </w:r>
-      <w:r>
-        <w:rPr>
-          <w:rFonts w:ascii="Times New Roman" w:eastAsia="宋体" w:hAnsi="Times New Roman" w:cs="Times New Roman" w:hint="eastAsia"/>
-        </w:rPr>
-        <w:t>，将步兵</w:t>
+        <w:t>号位（游戏中单元格中下位置）的步兵，同时允</w:t>
       </w:r>
       <w:r>
         <w:rPr>
           <w:rFonts w:ascii="Times New Roman" w:eastAsia="宋体" w:hAnsi="Times New Roman" w:cs="Times New Roman" w:hint="eastAsia"/>
         </w:rPr>
         <w:lastRenderedPageBreak/>
-        <w:t>放置在地形对象上时，会考虑可用的子单元格</w:t>
+        <w:t>许对步兵进行子单元格编辑，如指定步兵放置的位置，或者拖拽步兵的位置</w:t>
+      </w:r>
+      <w:r>
+        <w:rPr>
+          <w:rFonts w:ascii="Times New Roman" w:eastAsia="宋体" w:hAnsi="Times New Roman" w:cs="Times New Roman" w:hint="eastAsia"/>
+        </w:rPr>
+        <w:t>，将步兵放置在地形对象上时，会考虑可用的子单元格</w:t>
       </w:r>
     </w:p>
     <w:p>
@@ -4169,6 +4199,7 @@
         <w:rPr>
           <w:rFonts w:ascii="Times New Roman" w:eastAsia="宋体" w:hAnsi="Times New Roman" w:cs="Times New Roman" w:hint="eastAsia"/>
         </w:rPr>
+        <w:lastRenderedPageBreak/>
         <w:t>地图检查器：增加了对循环触发链、重复特遣成员、错误基地节点格式、</w:t>
       </w:r>
       <w:r>
@@ -4181,14 +4212,7 @@
         <w:rPr>
           <w:rFonts w:ascii="Times New Roman" w:eastAsia="宋体" w:hAnsi="Times New Roman" w:cs="Times New Roman" w:hint="eastAsia"/>
         </w:rPr>
-        <w:t>过</w:t>
-      </w:r>
-      <w:r>
-        <w:rPr>
-          <w:rFonts w:ascii="Times New Roman" w:eastAsia="宋体" w:hAnsi="Times New Roman" w:cs="Times New Roman" w:hint="eastAsia"/>
-        </w:rPr>
-        <w:lastRenderedPageBreak/>
-        <w:t>长、触发空小队参数的检查</w:t>
+        <w:t>过长、触发空小队参数的检查</w:t>
       </w:r>
     </w:p>
     <w:p>
@@ -4978,21 +5002,27 @@
         <w:rPr>
           <w:rFonts w:ascii="Times New Roman" w:eastAsia="宋体" w:hAnsi="Times New Roman" w:cs="Times New Roman"/>
         </w:rPr>
-        <w:t xml:space="preserve"> (fa2civilian.csf)</w:t>
-      </w:r>
-    </w:p>
-    <w:p>
-      <w:pPr>
-        <w:ind w:firstLineChars="200" w:firstLine="440"/>
-        <w:rPr>
-          <w:rFonts w:ascii="Times New Roman" w:eastAsia="宋体" w:hAnsi="Times New Roman" w:cs="Times New Roman"/>
-        </w:rPr>
-      </w:pPr>
+        <w:t xml:space="preserve"> </w:t>
+      </w:r>
       <w:r>
         <w:rPr>
           <w:rFonts w:ascii="Times New Roman" w:eastAsia="宋体" w:hAnsi="Times New Roman" w:cs="Times New Roman"/>
         </w:rPr>
         <w:lastRenderedPageBreak/>
+        <w:t>(fa2civilian.csf)</w:t>
+      </w:r>
+    </w:p>
+    <w:p>
+      <w:pPr>
+        <w:ind w:firstLineChars="200" w:firstLine="440"/>
+        <w:rPr>
+          <w:rFonts w:ascii="Times New Roman" w:eastAsia="宋体" w:hAnsi="Times New Roman" w:cs="Times New Roman"/>
+        </w:rPr>
+      </w:pPr>
+      <w:r>
+        <w:rPr>
+          <w:rFonts w:ascii="Times New Roman" w:eastAsia="宋体" w:hAnsi="Times New Roman" w:cs="Times New Roman"/>
+        </w:rPr>
         <w:t>ReloadGameFromMapFolder</w:t>
       </w:r>
       <w:r>
@@ -6057,35 +6087,238 @@
         <w:rPr>
           <w:rFonts w:ascii="Times New Roman" w:eastAsia="宋体" w:hAnsi="Times New Roman" w:cs="Times New Roman" w:hint="eastAsia"/>
         </w:rPr>
+        <w:t>逻</w:t>
+      </w:r>
+      <w:r>
+        <w:rPr>
+          <w:rFonts w:ascii="Times New Roman" w:eastAsia="宋体" w:hAnsi="Times New Roman" w:cs="Times New Roman" w:hint="eastAsia"/>
+        </w:rPr>
+        <w:lastRenderedPageBreak/>
+        <w:t>辑</w:t>
+      </w:r>
+      <w:r>
+        <w:rPr>
+          <w:rFonts w:ascii="Times New Roman" w:eastAsia="宋体" w:hAnsi="Times New Roman" w:cs="Times New Roman" w:hint="eastAsia"/>
+        </w:rPr>
+        <w:t xml:space="preserve">, </w:t>
+      </w:r>
+      <w:r>
+        <w:rPr>
+          <w:rFonts w:ascii="Times New Roman" w:eastAsia="宋体" w:hAnsi="Times New Roman" w:cs="Times New Roman" w:hint="eastAsia"/>
+        </w:rPr>
+        <w:t>未找到对应图像的建筑将不会显示</w:t>
+      </w:r>
+      <w:r>
+        <w:rPr>
+          <w:rFonts w:ascii="Times New Roman" w:eastAsia="宋体" w:hAnsi="Times New Roman" w:cs="Times New Roman" w:hint="eastAsia"/>
+        </w:rPr>
+        <w:t xml:space="preserve">, </w:t>
+      </w:r>
+      <w:r>
+        <w:rPr>
+          <w:rFonts w:ascii="Times New Roman" w:eastAsia="宋体" w:hAnsi="Times New Roman" w:cs="Times New Roman" w:hint="eastAsia"/>
+        </w:rPr>
+        <w:t>默认为</w:t>
+      </w:r>
+      <w:r>
+        <w:rPr>
+          <w:rFonts w:ascii="Times New Roman" w:eastAsia="宋体" w:hAnsi="Times New Roman" w:cs="Times New Roman" w:hint="eastAsia"/>
+        </w:rPr>
+        <w:t xml:space="preserve"> false</w:t>
+      </w:r>
+    </w:p>
+    <w:p>
+      <w:pPr>
+        <w:ind w:firstLineChars="200" w:firstLine="440"/>
+        <w:rPr>
+          <w:rFonts w:ascii="Times New Roman" w:eastAsia="宋体" w:hAnsi="Times New Roman" w:cs="Times New Roman"/>
+        </w:rPr>
+      </w:pPr>
+      <w:r>
+        <w:rPr>
+          <w:rFonts w:ascii="Times New Roman" w:eastAsia="宋体" w:hAnsi="Times New Roman" w:cs="Times New Roman" w:hint="eastAsia"/>
+        </w:rPr>
+        <w:t>NewTheaterType=</w:t>
+      </w:r>
+      <w:r>
+        <w:rPr>
+          <w:rFonts w:ascii="Times New Roman" w:eastAsia="宋体" w:hAnsi="Times New Roman" w:cs="Times New Roman" w:hint="eastAsia"/>
+        </w:rPr>
+        <w:t xml:space="preserve"> </w:t>
+      </w:r>
+      <w:r>
+        <w:rPr>
+          <w:rFonts w:ascii="Times New Roman" w:eastAsia="宋体" w:hAnsi="Times New Roman" w:cs="Times New Roman" w:hint="eastAsia"/>
+        </w:rPr>
+        <w:t xml:space="preserve">INTEGER ; </w:t>
+      </w:r>
+      <w:r>
+        <w:rPr>
+          <w:rFonts w:ascii="Times New Roman" w:eastAsia="宋体" w:hAnsi="Times New Roman" w:cs="Times New Roman" w:hint="eastAsia"/>
+        </w:rPr>
+        <w:t>设置读取建筑图像第二位字母的逻辑</w:t>
+      </w:r>
+      <w:r>
+        <w:rPr>
+          <w:rFonts w:ascii="Times New Roman" w:eastAsia="宋体" w:hAnsi="Times New Roman" w:cs="Times New Roman" w:hint="eastAsia"/>
+        </w:rPr>
+        <w:t xml:space="preserve">, 0 = </w:t>
+      </w:r>
+      <w:r>
+        <w:rPr>
+          <w:rFonts w:ascii="Times New Roman" w:eastAsia="宋体" w:hAnsi="Times New Roman" w:cs="Times New Roman" w:hint="eastAsia"/>
+        </w:rPr>
+        <w:t>尤复逻辑</w:t>
+      </w:r>
+      <w:r>
+        <w:rPr>
+          <w:rFonts w:ascii="Times New Roman" w:eastAsia="宋体" w:hAnsi="Times New Roman" w:cs="Times New Roman" w:hint="eastAsia"/>
+        </w:rPr>
+        <w:t>(G, N, C, Y</w:t>
+      </w:r>
+      <w:r>
+        <w:rPr>
+          <w:rFonts w:ascii="Times New Roman" w:eastAsia="宋体" w:hAnsi="Times New Roman" w:cs="Times New Roman" w:hint="eastAsia"/>
+        </w:rPr>
+        <w:t>开头</w:t>
+      </w:r>
+      <w:r>
+        <w:rPr>
+          <w:rFonts w:ascii="Times New Roman" w:eastAsia="宋体" w:hAnsi="Times New Roman" w:cs="Times New Roman" w:hint="eastAsia"/>
+        </w:rPr>
+        <w:t>), 1 = Ares</w:t>
+      </w:r>
+      <w:r>
+        <w:rPr>
+          <w:rFonts w:ascii="Times New Roman" w:eastAsia="宋体" w:hAnsi="Times New Roman" w:cs="Times New Roman" w:hint="eastAsia"/>
+        </w:rPr>
         <w:t>逻辑</w:t>
       </w:r>
       <w:r>
         <w:rPr>
           <w:rFonts w:ascii="Times New Roman" w:eastAsia="宋体" w:hAnsi="Times New Roman" w:cs="Times New Roman" w:hint="eastAsia"/>
         </w:rPr>
+        <w:t>(</w:t>
+      </w:r>
+      <w:r>
+        <w:rPr>
+          <w:rFonts w:ascii="Times New Roman" w:eastAsia="宋体" w:hAnsi="Times New Roman" w:cs="Times New Roman" w:hint="eastAsia"/>
+        </w:rPr>
+        <w:t>任意字母开头</w:t>
+      </w:r>
+      <w:r>
+        <w:rPr>
+          <w:rFonts w:ascii="Times New Roman" w:eastAsia="宋体" w:hAnsi="Times New Roman" w:cs="Times New Roman" w:hint="eastAsia"/>
+        </w:rPr>
+        <w:t xml:space="preserve">), </w:t>
+      </w:r>
+      <w:r>
+        <w:rPr>
+          <w:rFonts w:ascii="Times New Roman" w:eastAsia="宋体" w:hAnsi="Times New Roman" w:cs="Times New Roman" w:hint="eastAsia"/>
+        </w:rPr>
+        <w:t>默认为</w:t>
+      </w:r>
+      <w:r>
+        <w:rPr>
+          <w:rFonts w:ascii="Times New Roman" w:eastAsia="宋体" w:hAnsi="Times New Roman" w:cs="Times New Roman" w:hint="eastAsia"/>
+        </w:rPr>
+        <w:t xml:space="preserve"> 1</w:t>
+      </w:r>
+    </w:p>
+    <w:p>
+      <w:pPr>
+        <w:ind w:firstLineChars="200" w:firstLine="440"/>
+        <w:rPr>
+          <w:rFonts w:ascii="Times New Roman" w:eastAsia="宋体" w:hAnsi="Times New Roman" w:cs="Times New Roman"/>
+        </w:rPr>
+      </w:pPr>
+      <w:r>
+        <w:rPr>
+          <w:rFonts w:ascii="Times New Roman" w:eastAsia="宋体" w:hAnsi="Times New Roman" w:cs="Times New Roman"/>
+        </w:rPr>
+        <w:t>PlaceStructure</w:t>
+      </w:r>
+      <w:r>
+        <w:rPr>
+          <w:rFonts w:ascii="Times New Roman" w:eastAsia="宋体" w:hAnsi="Times New Roman" w:cs="Times New Roman" w:hint="eastAsia"/>
+        </w:rPr>
+        <w:t>.</w:t>
+      </w:r>
+      <w:r>
+        <w:rPr>
+          <w:rFonts w:ascii="Times New Roman" w:eastAsia="宋体" w:hAnsi="Times New Roman" w:cs="Times New Roman"/>
+        </w:rPr>
+        <w:t>OverlappingCheck</w:t>
+      </w:r>
+      <w:r>
+        <w:rPr>
+          <w:rFonts w:ascii="Times New Roman" w:eastAsia="宋体" w:hAnsi="Times New Roman" w:cs="Times New Roman"/>
+        </w:rPr>
+        <w:t>=</w:t>
+      </w:r>
+      <w:r>
+        <w:rPr>
+          <w:rFonts w:ascii="Times New Roman" w:eastAsia="宋体" w:hAnsi="Times New Roman" w:cs="Times New Roman"/>
+        </w:rPr>
+        <w:t xml:space="preserve">BOOLEAN ; </w:t>
+      </w:r>
+      <w:r>
+        <w:rPr>
+          <w:rFonts w:ascii="Times New Roman" w:eastAsia="宋体" w:hAnsi="Times New Roman" w:cs="Times New Roman"/>
+        </w:rPr>
+        <w:t>如果该值为</w:t>
+      </w:r>
+      <w:r>
+        <w:rPr>
+          <w:rFonts w:ascii="Times New Roman" w:eastAsia="宋体" w:hAnsi="Times New Roman" w:cs="Times New Roman"/>
+        </w:rPr>
+        <w:t xml:space="preserve"> true, </w:t>
+      </w:r>
+      <w:r>
+        <w:rPr>
+          <w:rFonts w:ascii="Times New Roman" w:eastAsia="宋体" w:hAnsi="Times New Roman" w:cs="Times New Roman"/>
+        </w:rPr>
+        <w:t>则不能摆放重叠建筑</w:t>
+      </w:r>
+      <w:r>
+        <w:rPr>
+          <w:rFonts w:ascii="Times New Roman" w:eastAsia="宋体" w:hAnsi="Times New Roman" w:cs="Times New Roman"/>
+        </w:rPr>
         <w:t xml:space="preserve">, </w:t>
       </w:r>
       <w:r>
         <w:rPr>
-          <w:rFonts w:ascii="Times New Roman" w:eastAsia="宋体" w:hAnsi="Times New Roman" w:cs="Times New Roman" w:hint="eastAsia"/>
-        </w:rPr>
-        <w:t>未找到对应图像的建筑将不会显示</w:t>
-      </w:r>
-      <w:r>
-        <w:rPr>
-          <w:rFonts w:ascii="Times New Roman" w:eastAsia="宋体" w:hAnsi="Times New Roman" w:cs="Times New Roman" w:hint="eastAsia"/>
+          <w:rFonts w:ascii="Times New Roman" w:eastAsia="宋体" w:hAnsi="Times New Roman" w:cs="Times New Roman"/>
+        </w:rPr>
+        <w:t>忽略</w:t>
+      </w:r>
+      <w:r>
+        <w:rPr>
+          <w:rFonts w:ascii="Times New Roman" w:eastAsia="宋体" w:hAnsi="Times New Roman" w:cs="Times New Roman"/>
+        </w:rPr>
+        <w:t>StructureOverlappingCheckIgnores</w:t>
+      </w:r>
+      <w:r>
+        <w:rPr>
+          <w:rFonts w:ascii="Times New Roman" w:eastAsia="宋体" w:hAnsi="Times New Roman" w:cs="Times New Roman"/>
+        </w:rPr>
+        <w:t>中的建筑</w:t>
+      </w:r>
+      <w:r>
+        <w:rPr>
+          <w:rFonts w:ascii="Times New Roman" w:eastAsia="宋体" w:hAnsi="Times New Roman" w:cs="Times New Roman"/>
         </w:rPr>
         <w:t xml:space="preserve">, </w:t>
       </w:r>
       <w:r>
         <w:rPr>
-          <w:rFonts w:ascii="Times New Roman" w:eastAsia="宋体" w:hAnsi="Times New Roman" w:cs="Times New Roman" w:hint="eastAsia"/>
+          <w:rFonts w:ascii="Times New Roman" w:eastAsia="宋体" w:hAnsi="Times New Roman" w:cs="Times New Roman"/>
         </w:rPr>
         <w:t>默认为</w:t>
       </w:r>
       <w:r>
         <w:rPr>
-          <w:rFonts w:ascii="Times New Roman" w:eastAsia="宋体" w:hAnsi="Times New Roman" w:cs="Times New Roman" w:hint="eastAsia"/>
+          <w:rFonts w:ascii="Times New Roman" w:eastAsia="宋体" w:hAnsi="Times New Roman" w:cs="Times New Roman"/>
         </w:rPr>
         <w:t xml:space="preserve"> false</w:t>
       </w:r>
@@ -6099,120 +6332,1058 @@
       </w:pPr>
       <w:r>
         <w:rPr>
-          <w:rFonts w:ascii="Times New Roman" w:eastAsia="宋体" w:hAnsi="Times New Roman" w:cs="Times New Roman" w:hint="eastAsia"/>
+          <w:rFonts w:ascii="Times New Roman" w:eastAsia="宋体" w:hAnsi="Times New Roman" w:cs="Times New Roman"/>
+        </w:rPr>
+        <w:t>PlaceStructure</w:t>
+      </w:r>
+      <w:r>
+        <w:rPr>
+          <w:rFonts w:ascii="Times New Roman" w:eastAsia="宋体" w:hAnsi="Times New Roman" w:cs="Times New Roman" w:hint="eastAsia"/>
+        </w:rPr>
+        <w:t>.</w:t>
+      </w:r>
+      <w:r>
+        <w:rPr>
+          <w:rFonts w:ascii="Times New Roman" w:eastAsia="宋体" w:hAnsi="Times New Roman" w:cs="Times New Roman"/>
+        </w:rPr>
+        <w:t>Resort</w:t>
+      </w:r>
+      <w:r>
+        <w:rPr>
+          <w:rFonts w:ascii="Times New Roman" w:eastAsia="宋体" w:hAnsi="Times New Roman" w:cs="Times New Roman"/>
+        </w:rPr>
+        <w:t>=</w:t>
+      </w:r>
+      <w:r>
+        <w:rPr>
+          <w:rFonts w:ascii="Times New Roman" w:eastAsia="宋体" w:hAnsi="Times New Roman" w:cs="Times New Roman"/>
+        </w:rPr>
+        <w:t xml:space="preserve">BOOLEAN ; </w:t>
+      </w:r>
+      <w:r>
+        <w:rPr>
+          <w:rFonts w:ascii="Times New Roman" w:eastAsia="宋体" w:hAnsi="Times New Roman" w:cs="Times New Roman"/>
+        </w:rPr>
+        <w:t>如果该值为</w:t>
+      </w:r>
+      <w:r>
+        <w:rPr>
+          <w:rFonts w:ascii="Times New Roman" w:eastAsia="宋体" w:hAnsi="Times New Roman" w:cs="Times New Roman"/>
+        </w:rPr>
+        <w:t xml:space="preserve"> true, </w:t>
+      </w:r>
+      <w:r>
+        <w:rPr>
+          <w:rFonts w:ascii="Times New Roman" w:eastAsia="宋体" w:hAnsi="Times New Roman" w:cs="Times New Roman"/>
+        </w:rPr>
+        <w:t>则自动重排</w:t>
+      </w:r>
+      <w:r>
+        <w:rPr>
+          <w:rFonts w:ascii="Times New Roman" w:eastAsia="宋体" w:hAnsi="Times New Roman" w:cs="Times New Roman"/>
+        </w:rPr>
+        <w:t xml:space="preserve">[Structures], </w:t>
+      </w:r>
+      <w:r>
+        <w:rPr>
+          <w:rFonts w:ascii="Times New Roman" w:eastAsia="宋体" w:hAnsi="Times New Roman" w:cs="Times New Roman"/>
+        </w:rPr>
+        <w:t>在大型地图中可以显著提升流畅度</w:t>
+      </w:r>
+      <w:r>
+        <w:rPr>
+          <w:rFonts w:ascii="Times New Roman" w:eastAsia="宋体" w:hAnsi="Times New Roman" w:cs="Times New Roman"/>
+        </w:rPr>
+        <w:t xml:space="preserve">, </w:t>
+      </w:r>
+      <w:r>
+        <w:rPr>
+          <w:rFonts w:ascii="Times New Roman" w:eastAsia="宋体" w:hAnsi="Times New Roman" w:cs="Times New Roman"/>
+        </w:rPr>
+        <w:t>默认为</w:t>
+      </w:r>
+      <w:r>
+        <w:rPr>
+          <w:rFonts w:ascii="Times New Roman" w:eastAsia="宋体" w:hAnsi="Times New Roman" w:cs="Times New Roman"/>
+        </w:rPr>
+        <w:t xml:space="preserve"> false</w:t>
+      </w:r>
+    </w:p>
+    <w:p>
+      <w:pPr>
+        <w:ind w:firstLineChars="200" w:firstLine="440"/>
+        <w:rPr>
+          <w:rFonts w:ascii="Times New Roman" w:eastAsia="宋体" w:hAnsi="Times New Roman" w:cs="Times New Roman"/>
+        </w:rPr>
+      </w:pPr>
+      <w:r>
+        <w:rPr>
+          <w:rFonts w:ascii="Times New Roman" w:eastAsia="宋体" w:hAnsi="Times New Roman" w:cs="Times New Roman" w:hint="eastAsia"/>
+        </w:rPr>
+        <w:t>PlaceStructure.AutoUpgrade</w:t>
+      </w:r>
+      <w:r>
+        <w:rPr>
+          <w:rFonts w:ascii="Times New Roman" w:eastAsia="宋体" w:hAnsi="Times New Roman" w:cs="Times New Roman" w:hint="eastAsia"/>
+        </w:rPr>
+        <w:t>=</w:t>
+      </w:r>
+      <w:r>
+        <w:rPr>
+          <w:rFonts w:ascii="Times New Roman" w:eastAsia="宋体" w:hAnsi="Times New Roman" w:cs="Times New Roman" w:hint="eastAsia"/>
+        </w:rPr>
+        <w:t xml:space="preserve">BOOLEAN ; </w:t>
+      </w:r>
+      <w:r>
+        <w:rPr>
+          <w:rFonts w:ascii="Times New Roman" w:eastAsia="宋体" w:hAnsi="Times New Roman" w:cs="Times New Roman" w:hint="eastAsia"/>
+        </w:rPr>
+        <w:t>如果该值为</w:t>
+      </w:r>
+      <w:r>
+        <w:rPr>
+          <w:rFonts w:ascii="Times New Roman" w:eastAsia="宋体" w:hAnsi="Times New Roman" w:cs="Times New Roman" w:hint="eastAsia"/>
+        </w:rPr>
+        <w:t xml:space="preserve"> true, </w:t>
+      </w:r>
+      <w:r>
+        <w:rPr>
+          <w:rFonts w:ascii="Times New Roman" w:eastAsia="宋体" w:hAnsi="Times New Roman" w:cs="Times New Roman" w:hint="eastAsia"/>
+        </w:rPr>
+        <w:t>则自动填写</w:t>
+      </w:r>
+      <w:r>
+        <w:rPr>
+          <w:rFonts w:ascii="Times New Roman" w:eastAsia="宋体" w:hAnsi="Times New Roman" w:cs="Times New Roman" w:hint="eastAsia"/>
+        </w:rPr>
+        <w:t>Upgrade</w:t>
+      </w:r>
+      <w:r>
+        <w:rPr>
+          <w:rFonts w:ascii="Times New Roman" w:eastAsia="宋体" w:hAnsi="Times New Roman" w:cs="Times New Roman" w:hint="eastAsia"/>
+        </w:rPr>
+        <w:t>数量</w:t>
+      </w:r>
+      <w:r>
+        <w:rPr>
+          <w:rFonts w:ascii="Times New Roman" w:eastAsia="宋体" w:hAnsi="Times New Roman" w:cs="Times New Roman" w:hint="eastAsia"/>
+        </w:rPr>
+        <w:t xml:space="preserve">, </w:t>
+      </w:r>
+      <w:r>
+        <w:rPr>
+          <w:rFonts w:ascii="Times New Roman" w:eastAsia="宋体" w:hAnsi="Times New Roman" w:cs="Times New Roman" w:hint="eastAsia"/>
+        </w:rPr>
+        <w:t>默认为</w:t>
+      </w:r>
+      <w:r>
+        <w:rPr>
+          <w:rFonts w:ascii="Times New Roman" w:eastAsia="宋体" w:hAnsi="Times New Roman" w:cs="Times New Roman" w:hint="eastAsia"/>
+        </w:rPr>
+        <w:t xml:space="preserve"> false</w:t>
+      </w:r>
+    </w:p>
+    <w:p>
+      <w:pPr>
+        <w:ind w:firstLineChars="200" w:firstLine="440"/>
+        <w:rPr>
+          <w:rFonts w:ascii="Times New Roman" w:eastAsia="宋体" w:hAnsi="Times New Roman" w:cs="Times New Roman"/>
+        </w:rPr>
+      </w:pPr>
+      <w:r>
+        <w:rPr>
+          <w:rFonts w:ascii="Times New Roman" w:eastAsia="宋体" w:hAnsi="Times New Roman" w:cs="Times New Roman" w:hint="eastAsia"/>
+        </w:rPr>
+        <w:t>PlaceStructure.UpgradeStrength</w:t>
+      </w:r>
+      <w:r>
+        <w:rPr>
+          <w:rFonts w:ascii="Times New Roman" w:eastAsia="宋体" w:hAnsi="Times New Roman" w:cs="Times New Roman" w:hint="eastAsia"/>
+        </w:rPr>
+        <w:t>=</w:t>
+      </w:r>
+      <w:r>
+        <w:rPr>
+          <w:rFonts w:ascii="Times New Roman" w:eastAsia="宋体" w:hAnsi="Times New Roman" w:cs="Times New Roman" w:hint="eastAsia"/>
+        </w:rPr>
+        <w:t xml:space="preserve">BOOLEAN ; </w:t>
+      </w:r>
+      <w:r>
+        <w:rPr>
+          <w:rFonts w:ascii="Times New Roman" w:eastAsia="宋体" w:hAnsi="Times New Roman" w:cs="Times New Roman" w:hint="eastAsia"/>
+        </w:rPr>
+        <w:t>如果该值为</w:t>
+      </w:r>
+      <w:r>
+        <w:rPr>
+          <w:rFonts w:ascii="Times New Roman" w:eastAsia="宋体" w:hAnsi="Times New Roman" w:cs="Times New Roman" w:hint="eastAsia"/>
+        </w:rPr>
+        <w:t xml:space="preserve"> true, </w:t>
+      </w:r>
+      <w:r>
+        <w:rPr>
+          <w:rFonts w:ascii="Times New Roman" w:eastAsia="宋体" w:hAnsi="Times New Roman" w:cs="Times New Roman" w:hint="eastAsia"/>
+        </w:rPr>
+        <w:t>建筑存在</w:t>
+      </w:r>
+      <w:r>
+        <w:rPr>
+          <w:rFonts w:ascii="Times New Roman" w:eastAsia="宋体" w:hAnsi="Times New Roman" w:cs="Times New Roman" w:hint="eastAsia"/>
+        </w:rPr>
+        <w:t>Upgrade</w:t>
+      </w:r>
+      <w:r>
+        <w:rPr>
+          <w:rFonts w:ascii="Times New Roman" w:eastAsia="宋体" w:hAnsi="Times New Roman" w:cs="Times New Roman" w:hint="eastAsia"/>
+        </w:rPr>
+        <w:t>时</w:t>
+      </w:r>
+      <w:r>
+        <w:rPr>
+          <w:rFonts w:ascii="Times New Roman" w:eastAsia="宋体" w:hAnsi="Times New Roman" w:cs="Times New Roman" w:hint="eastAsia"/>
+        </w:rPr>
+        <w:t xml:space="preserve">, </w:t>
+      </w:r>
+      <w:r>
+        <w:rPr>
+          <w:rFonts w:ascii="Times New Roman" w:eastAsia="宋体" w:hAnsi="Times New Roman" w:cs="Times New Roman" w:hint="eastAsia"/>
+        </w:rPr>
+        <w:t>自动将血量设置为满血</w:t>
+      </w:r>
+      <w:r>
+        <w:rPr>
+          <w:rFonts w:ascii="Times New Roman" w:eastAsia="宋体" w:hAnsi="Times New Roman" w:cs="Times New Roman" w:hint="eastAsia"/>
+        </w:rPr>
+        <w:t xml:space="preserve">, </w:t>
+      </w:r>
+      <w:r>
+        <w:rPr>
+          <w:rFonts w:ascii="Times New Roman" w:eastAsia="宋体" w:hAnsi="Times New Roman" w:cs="Times New Roman" w:hint="eastAsia"/>
+        </w:rPr>
+        <w:t>符合游戏内表现</w:t>
+      </w:r>
+      <w:r>
+        <w:rPr>
+          <w:rFonts w:ascii="Times New Roman" w:eastAsia="宋体" w:hAnsi="Times New Roman" w:cs="Times New Roman" w:hint="eastAsia"/>
+        </w:rPr>
+        <w:t xml:space="preserve">, </w:t>
+      </w:r>
+      <w:r>
+        <w:rPr>
+          <w:rFonts w:ascii="Times New Roman" w:eastAsia="宋体" w:hAnsi="Times New Roman" w:cs="Times New Roman" w:hint="eastAsia"/>
+        </w:rPr>
+        <w:t>默认为</w:t>
+      </w:r>
+      <w:r>
+        <w:rPr>
+          <w:rFonts w:ascii="Times New Roman" w:eastAsia="宋体" w:hAnsi="Times New Roman" w:cs="Times New Roman" w:hint="eastAsia"/>
+        </w:rPr>
+        <w:t xml:space="preserve"> false</w:t>
+      </w:r>
+    </w:p>
+    <w:p>
+      <w:pPr>
+        <w:ind w:firstLineChars="200" w:firstLine="440"/>
+        <w:rPr>
+          <w:rFonts w:ascii="Times New Roman" w:eastAsia="宋体" w:hAnsi="Times New Roman" w:cs="Times New Roman"/>
+        </w:rPr>
+      </w:pPr>
+      <w:r>
+        <w:rPr>
+          <w:rFonts w:ascii="Times New Roman" w:eastAsia="宋体" w:hAnsi="Times New Roman" w:cs="Times New Roman"/>
+        </w:rPr>
+        <w:t>AIRepairDefaultYes</w:t>
+      </w:r>
+      <w:r>
+        <w:rPr>
+          <w:rFonts w:ascii="Times New Roman" w:eastAsia="宋体" w:hAnsi="Times New Roman" w:cs="Times New Roman"/>
+        </w:rPr>
+        <w:t>=</w:t>
+      </w:r>
+      <w:r>
+        <w:rPr>
+          <w:rFonts w:ascii="Times New Roman" w:eastAsia="宋体" w:hAnsi="Times New Roman" w:cs="Times New Roman"/>
+        </w:rPr>
+        <w:t xml:space="preserve">BOOLEAN ; </w:t>
+      </w:r>
+      <w:r>
+        <w:rPr>
+          <w:rFonts w:ascii="Times New Roman" w:eastAsia="宋体" w:hAnsi="Times New Roman" w:cs="Times New Roman"/>
+        </w:rPr>
+        <w:t>放置建筑的</w:t>
+      </w:r>
+      <w:r>
+        <w:rPr>
+          <w:rFonts w:ascii="Times New Roman" w:eastAsia="宋体" w:hAnsi="Times New Roman" w:cs="Times New Roman"/>
+        </w:rPr>
+        <w:t>"AI</w:t>
+      </w:r>
+      <w:r>
+        <w:rPr>
+          <w:rFonts w:ascii="Times New Roman" w:eastAsia="宋体" w:hAnsi="Times New Roman" w:cs="Times New Roman"/>
+        </w:rPr>
+        <w:t>修复</w:t>
+      </w:r>
+      <w:r>
+        <w:rPr>
+          <w:rFonts w:ascii="Times New Roman" w:eastAsia="宋体" w:hAnsi="Times New Roman" w:cs="Times New Roman"/>
+        </w:rPr>
+        <w:t>"</w:t>
+      </w:r>
+      <w:r>
+        <w:rPr>
+          <w:rFonts w:ascii="Times New Roman" w:eastAsia="宋体" w:hAnsi="Times New Roman" w:cs="Times New Roman"/>
+        </w:rPr>
+        <w:t>默认为</w:t>
+      </w:r>
+      <w:r>
+        <w:rPr>
+          <w:rFonts w:ascii="Times New Roman" w:eastAsia="宋体" w:hAnsi="Times New Roman" w:cs="Times New Roman"/>
+        </w:rPr>
+        <w:t xml:space="preserve">yes. </w:t>
+      </w:r>
+      <w:r>
+        <w:rPr>
+          <w:rFonts w:ascii="Times New Roman" w:eastAsia="宋体" w:hAnsi="Times New Roman" w:cs="Times New Roman"/>
+        </w:rPr>
+        <w:t>默认为</w:t>
+      </w:r>
+      <w:r>
+        <w:rPr>
+          <w:rFonts w:ascii="Times New Roman" w:eastAsia="宋体" w:hAnsi="Times New Roman" w:cs="Times New Roman"/>
+        </w:rPr>
+        <w:t xml:space="preserve"> false</w:t>
+      </w:r>
+    </w:p>
+    <w:p>
+      <w:pPr>
+        <w:ind w:firstLineChars="200" w:firstLine="440"/>
+        <w:rPr>
+          <w:rFonts w:ascii="Times New Roman" w:eastAsia="宋体" w:hAnsi="Times New Roman" w:cs="Times New Roman"/>
+        </w:rPr>
+      </w:pPr>
+      <w:r>
+        <w:rPr>
+          <w:rFonts w:ascii="Times New Roman" w:eastAsia="宋体" w:hAnsi="Times New Roman" w:cs="Times New Roman" w:hint="eastAsia"/>
+        </w:rPr>
+        <w:t>AISellableDefaultYes=</w:t>
+      </w:r>
+      <w:r>
+        <w:rPr>
+          <w:rFonts w:ascii="Times New Roman" w:eastAsia="宋体" w:hAnsi="Times New Roman" w:cs="Times New Roman" w:hint="eastAsia"/>
+        </w:rPr>
+        <w:t xml:space="preserve"> </w:t>
+      </w:r>
+      <w:r>
+        <w:rPr>
+          <w:rFonts w:ascii="Times New Roman" w:eastAsia="宋体" w:hAnsi="Times New Roman" w:cs="Times New Roman" w:hint="eastAsia"/>
+        </w:rPr>
+        <w:t xml:space="preserve">BOOLEAN ; </w:t>
+      </w:r>
+      <w:r>
+        <w:rPr>
+          <w:rFonts w:ascii="Times New Roman" w:eastAsia="宋体" w:hAnsi="Times New Roman" w:cs="Times New Roman" w:hint="eastAsia"/>
+        </w:rPr>
+        <w:t>放置建筑的</w:t>
+      </w:r>
+      <w:r>
+        <w:rPr>
+          <w:rFonts w:ascii="Times New Roman" w:eastAsia="宋体" w:hAnsi="Times New Roman" w:cs="Times New Roman" w:hint="eastAsia"/>
+        </w:rPr>
+        <w:t>"AI</w:t>
+      </w:r>
+      <w:r>
+        <w:rPr>
+          <w:rFonts w:ascii="Times New Roman" w:eastAsia="宋体" w:hAnsi="Times New Roman" w:cs="Times New Roman" w:hint="eastAsia"/>
+        </w:rPr>
+        <w:t>变卖</w:t>
+      </w:r>
+      <w:r>
+        <w:rPr>
+          <w:rFonts w:ascii="Times New Roman" w:eastAsia="宋体" w:hAnsi="Times New Roman" w:cs="Times New Roman" w:hint="eastAsia"/>
+        </w:rPr>
+        <w:t>"</w:t>
+      </w:r>
+      <w:r>
+        <w:rPr>
+          <w:rFonts w:ascii="Times New Roman" w:eastAsia="宋体" w:hAnsi="Times New Roman" w:cs="Times New Roman" w:hint="eastAsia"/>
+        </w:rPr>
+        <w:t>默认为</w:t>
+      </w:r>
+      <w:r>
+        <w:rPr>
+          <w:rFonts w:ascii="Times New Roman" w:eastAsia="宋体" w:hAnsi="Times New Roman" w:cs="Times New Roman" w:hint="eastAsia"/>
+        </w:rPr>
+        <w:t xml:space="preserve">yes. </w:t>
+      </w:r>
+      <w:r>
+        <w:rPr>
+          <w:rFonts w:ascii="Times New Roman" w:eastAsia="宋体" w:hAnsi="Times New Roman" w:cs="Times New Roman" w:hint="eastAsia"/>
+        </w:rPr>
+        <w:t>默认为</w:t>
+      </w:r>
+      <w:r>
+        <w:rPr>
+          <w:rFonts w:ascii="Times New Roman" w:eastAsia="宋体" w:hAnsi="Times New Roman" w:cs="Times New Roman" w:hint="eastAsia"/>
+        </w:rPr>
+        <w:t xml:space="preserve"> false</w:t>
+      </w:r>
+    </w:p>
+    <w:p>
+      <w:pPr>
+        <w:ind w:firstLineChars="200" w:firstLine="440"/>
+        <w:rPr>
+          <w:rFonts w:ascii="Times New Roman" w:eastAsia="宋体" w:hAnsi="Times New Roman" w:cs="Times New Roman"/>
+        </w:rPr>
+      </w:pPr>
+      <w:r>
+        <w:rPr>
+          <w:rFonts w:ascii="Times New Roman" w:eastAsia="宋体" w:hAnsi="Times New Roman" w:cs="Times New Roman"/>
+        </w:rPr>
+        <w:t>InfantrySubCell.GameDefault</w:t>
+      </w:r>
+      <w:r>
+        <w:rPr>
+          <w:rFonts w:ascii="Times New Roman" w:eastAsia="宋体" w:hAnsi="Times New Roman" w:cs="Times New Roman"/>
+        </w:rPr>
+        <w:t>=</w:t>
+      </w:r>
+      <w:r>
+        <w:rPr>
+          <w:rFonts w:ascii="Times New Roman" w:eastAsia="宋体" w:hAnsi="Times New Roman" w:cs="Times New Roman"/>
+        </w:rPr>
+        <w:t xml:space="preserve">BOOLEAN ; </w:t>
+      </w:r>
+      <w:r>
+        <w:rPr>
+          <w:rFonts w:ascii="Times New Roman" w:eastAsia="宋体" w:hAnsi="Times New Roman" w:cs="Times New Roman"/>
+        </w:rPr>
+        <w:t>如果该值为</w:t>
+      </w:r>
+      <w:r>
+        <w:rPr>
+          <w:rFonts w:ascii="Times New Roman" w:eastAsia="宋体" w:hAnsi="Times New Roman" w:cs="Times New Roman"/>
+        </w:rPr>
+        <w:t xml:space="preserve"> true, </w:t>
+      </w:r>
+      <w:r>
+        <w:rPr>
+          <w:rFonts w:ascii="Times New Roman" w:eastAsia="宋体" w:hAnsi="Times New Roman" w:cs="Times New Roman"/>
+        </w:rPr>
+        <w:t>单元格中第一个放置的步兵位于最下方，即</w:t>
+      </w:r>
+      <w:r>
+        <w:rPr>
+          <w:rFonts w:ascii="Times New Roman" w:eastAsia="宋体" w:hAnsi="Times New Roman" w:cs="Times New Roman"/>
+        </w:rPr>
+        <w:t>4</w:t>
+      </w:r>
+      <w:r>
+        <w:rPr>
+          <w:rFonts w:ascii="Times New Roman" w:eastAsia="宋体" w:hAnsi="Times New Roman" w:cs="Times New Roman"/>
+        </w:rPr>
+        <w:t>号</w:t>
+      </w:r>
+      <w:r>
+        <w:rPr>
+          <w:rFonts w:ascii="Times New Roman" w:eastAsia="宋体" w:hAnsi="Times New Roman" w:cs="Times New Roman"/>
+        </w:rPr>
+        <w:t xml:space="preserve">subcell, </w:t>
+      </w:r>
+      <w:r>
+        <w:rPr>
+          <w:rFonts w:ascii="Times New Roman" w:eastAsia="宋体" w:hAnsi="Times New Roman" w:cs="Times New Roman"/>
+        </w:rPr>
+        <w:t>默认为</w:t>
+      </w:r>
+      <w:r>
+        <w:rPr>
+          <w:rFonts w:ascii="Times New Roman" w:eastAsia="宋体" w:hAnsi="Times New Roman" w:cs="Times New Roman"/>
+        </w:rPr>
+        <w:t xml:space="preserve"> false</w:t>
+      </w:r>
+    </w:p>
+    <w:p>
+      <w:pPr>
+        <w:ind w:firstLineChars="200" w:firstLine="440"/>
+        <w:rPr>
+          <w:rFonts w:ascii="Times New Roman" w:eastAsia="宋体" w:hAnsi="Times New Roman" w:cs="Times New Roman"/>
+        </w:rPr>
+      </w:pPr>
+      <w:r>
+        <w:rPr>
+          <w:rFonts w:ascii="Times New Roman" w:eastAsia="宋体" w:hAnsi="Times New Roman" w:cs="Times New Roman"/>
+        </w:rPr>
+        <w:t>InfantrySubCell.Edit</w:t>
+      </w:r>
+      <w:r>
+        <w:rPr>
+          <w:rFonts w:ascii="Times New Roman" w:eastAsia="宋体" w:hAnsi="Times New Roman" w:cs="Times New Roman"/>
+        </w:rPr>
+        <w:t>=</w:t>
+      </w:r>
+      <w:r>
+        <w:rPr>
+          <w:rFonts w:ascii="Times New Roman" w:eastAsia="宋体" w:hAnsi="Times New Roman" w:cs="Times New Roman"/>
+        </w:rPr>
+        <w:t xml:space="preserve">BOOLEAN ; </w:t>
+      </w:r>
+      <w:r>
+        <w:rPr>
+          <w:rFonts w:ascii="Times New Roman" w:eastAsia="宋体" w:hAnsi="Times New Roman" w:cs="Times New Roman"/>
+        </w:rPr>
+        <w:t>如果该值为</w:t>
+      </w:r>
+      <w:r>
+        <w:rPr>
+          <w:rFonts w:ascii="Times New Roman" w:eastAsia="宋体" w:hAnsi="Times New Roman" w:cs="Times New Roman"/>
+        </w:rPr>
+        <w:t xml:space="preserve"> true, </w:t>
+      </w:r>
+      <w:r>
+        <w:rPr>
+          <w:rFonts w:ascii="Times New Roman" w:eastAsia="宋体" w:hAnsi="Times New Roman" w:cs="Times New Roman"/>
+        </w:rPr>
+        <w:t>在编辑步兵时会根据鼠标在单元格中的相对位置选择步兵</w:t>
+      </w:r>
+      <w:r>
+        <w:rPr>
+          <w:rFonts w:ascii="Times New Roman" w:eastAsia="宋体" w:hAnsi="Times New Roman" w:cs="Times New Roman"/>
+        </w:rPr>
+        <w:t xml:space="preserve">, </w:t>
+      </w:r>
+      <w:r>
+        <w:rPr>
+          <w:rFonts w:ascii="Times New Roman" w:eastAsia="宋体" w:hAnsi="Times New Roman" w:cs="Times New Roman"/>
+        </w:rPr>
+        <w:t>而不是遍历全部</w:t>
+      </w:r>
+      <w:r>
+        <w:rPr>
+          <w:rFonts w:ascii="Times New Roman" w:eastAsia="宋体" w:hAnsi="Times New Roman" w:cs="Times New Roman"/>
+        </w:rPr>
+        <w:t xml:space="preserve">, </w:t>
+      </w:r>
+      <w:r>
+        <w:rPr>
+          <w:rFonts w:ascii="Times New Roman" w:eastAsia="宋体" w:hAnsi="Times New Roman" w:cs="Times New Roman"/>
+        </w:rPr>
+        <w:t>默认为</w:t>
+      </w:r>
+      <w:r>
+        <w:rPr>
+          <w:rFonts w:ascii="Times New Roman" w:eastAsia="宋体" w:hAnsi="Times New Roman" w:cs="Times New Roman"/>
+        </w:rPr>
+        <w:t xml:space="preserve"> false</w:t>
+      </w:r>
+    </w:p>
+    <w:p>
+      <w:pPr>
+        <w:ind w:firstLineChars="200" w:firstLine="440"/>
+        <w:rPr>
+          <w:rFonts w:ascii="Times New Roman" w:eastAsia="宋体" w:hAnsi="Times New Roman" w:cs="Times New Roman"/>
+        </w:rPr>
+      </w:pPr>
+      <w:r>
+        <w:rPr>
+          <w:rFonts w:ascii="Times New Roman" w:eastAsia="宋体" w:hAnsi="Times New Roman" w:cs="Times New Roman"/>
+        </w:rPr>
+        <w:t>InfantrySubCell.Edit.Single</w:t>
+      </w:r>
+      <w:r>
+        <w:rPr>
+          <w:rFonts w:ascii="Times New Roman" w:eastAsia="宋体" w:hAnsi="Times New Roman" w:cs="Times New Roman"/>
+        </w:rPr>
+        <w:t>=</w:t>
+      </w:r>
+      <w:r>
+        <w:rPr>
+          <w:rFonts w:ascii="Times New Roman" w:eastAsia="宋体" w:hAnsi="Times New Roman" w:cs="Times New Roman"/>
+        </w:rPr>
+        <w:t xml:space="preserve">BOOLEAN ; </w:t>
+      </w:r>
+      <w:r>
+        <w:rPr>
+          <w:rFonts w:ascii="Times New Roman" w:eastAsia="宋体" w:hAnsi="Times New Roman" w:cs="Times New Roman"/>
+        </w:rPr>
+        <w:t>如果该值为</w:t>
+      </w:r>
+      <w:r>
+        <w:rPr>
+          <w:rFonts w:ascii="Times New Roman" w:eastAsia="宋体" w:hAnsi="Times New Roman" w:cs="Times New Roman"/>
+        </w:rPr>
+        <w:t xml:space="preserve"> true, </w:t>
+      </w:r>
+      <w:r>
+        <w:rPr>
+          <w:rFonts w:ascii="Times New Roman" w:eastAsia="宋体" w:hAnsi="Times New Roman" w:cs="Times New Roman"/>
+        </w:rPr>
+        <w:t>当单元格内只有一个步兵时</w:t>
+      </w:r>
+      <w:r>
+        <w:rPr>
+          <w:rFonts w:ascii="Times New Roman" w:eastAsia="宋体" w:hAnsi="Times New Roman" w:cs="Times New Roman"/>
+        </w:rPr>
+        <w:t xml:space="preserve">, </w:t>
+      </w:r>
+      <w:r>
+        <w:rPr>
+          <w:rFonts w:ascii="Times New Roman" w:eastAsia="宋体" w:hAnsi="Times New Roman" w:cs="Times New Roman"/>
+        </w:rPr>
+        <w:t>仍然会判断鼠标的相对位置</w:t>
+      </w:r>
+      <w:r>
+        <w:rPr>
+          <w:rFonts w:ascii="Times New Roman" w:eastAsia="宋体" w:hAnsi="Times New Roman" w:cs="Times New Roman"/>
+        </w:rPr>
+        <w:t xml:space="preserve">, false </w:t>
+      </w:r>
+      <w:r>
+        <w:rPr>
+          <w:rFonts w:ascii="Times New Roman" w:eastAsia="宋体" w:hAnsi="Times New Roman" w:cs="Times New Roman"/>
+        </w:rPr>
+        <w:t>时会始终选取该步兵</w:t>
+      </w:r>
+      <w:r>
+        <w:rPr>
+          <w:rFonts w:ascii="Times New Roman" w:eastAsia="宋体" w:hAnsi="Times New Roman" w:cs="Times New Roman"/>
+        </w:rPr>
+        <w:t xml:space="preserve">, </w:t>
+      </w:r>
+      <w:r>
+        <w:rPr>
+          <w:rFonts w:ascii="Times New Roman" w:eastAsia="宋体" w:hAnsi="Times New Roman" w:cs="Times New Roman"/>
+        </w:rPr>
+        <w:t>默认为</w:t>
+      </w:r>
+      <w:r>
+        <w:rPr>
+          <w:rFonts w:ascii="Times New Roman" w:eastAsia="宋体" w:hAnsi="Times New Roman" w:cs="Times New Roman"/>
+        </w:rPr>
+        <w:t xml:space="preserve"> false</w:t>
+      </w:r>
+    </w:p>
+    <w:p>
+      <w:pPr>
+        <w:ind w:firstLineChars="200" w:firstLine="440"/>
+        <w:rPr>
+          <w:rFonts w:ascii="Times New Roman" w:eastAsia="宋体" w:hAnsi="Times New Roman" w:cs="Times New Roman"/>
+        </w:rPr>
+      </w:pPr>
+      <w:r>
+        <w:rPr>
+          <w:rFonts w:ascii="Times New Roman" w:eastAsia="宋体" w:hAnsi="Times New Roman" w:cs="Times New Roman"/>
+        </w:rPr>
+        <w:t>InfantrySubCell.Edit.Drag</w:t>
+      </w:r>
+      <w:r>
+        <w:rPr>
+          <w:rFonts w:ascii="Times New Roman" w:eastAsia="宋体" w:hAnsi="Times New Roman" w:cs="Times New Roman"/>
+        </w:rPr>
+        <w:t>=</w:t>
+      </w:r>
+      <w:r>
+        <w:rPr>
+          <w:rFonts w:ascii="Times New Roman" w:eastAsia="宋体" w:hAnsi="Times New Roman" w:cs="Times New Roman"/>
+        </w:rPr>
+        <w:t xml:space="preserve">BOOLEAN ; </w:t>
+      </w:r>
+      <w:r>
+        <w:rPr>
+          <w:rFonts w:ascii="Times New Roman" w:eastAsia="宋体" w:hAnsi="Times New Roman" w:cs="Times New Roman"/>
+        </w:rPr>
+        <w:t>如果该值为</w:t>
+      </w:r>
+      <w:r>
+        <w:rPr>
+          <w:rFonts w:ascii="Times New Roman" w:eastAsia="宋体" w:hAnsi="Times New Roman" w:cs="Times New Roman"/>
+        </w:rPr>
+        <w:t xml:space="preserve"> true, </w:t>
+      </w:r>
+      <w:r>
+        <w:rPr>
+          <w:rFonts w:ascii="Times New Roman" w:eastAsia="宋体" w:hAnsi="Times New Roman" w:cs="Times New Roman"/>
+        </w:rPr>
+        <w:t>在拖拽步兵时，会考虑鼠标的相对位置放置</w:t>
+      </w:r>
+      <w:r>
+        <w:rPr>
+          <w:rFonts w:ascii="Times New Roman" w:eastAsia="宋体" w:hAnsi="Times New Roman" w:cs="Times New Roman"/>
+        </w:rPr>
+        <w:t xml:space="preserve">, </w:t>
+      </w:r>
+      <w:r>
+        <w:rPr>
+          <w:rFonts w:ascii="Times New Roman" w:eastAsia="宋体" w:hAnsi="Times New Roman" w:cs="Times New Roman"/>
+        </w:rPr>
+        <w:t>默认为</w:t>
+      </w:r>
+      <w:r>
+        <w:rPr>
+          <w:rFonts w:ascii="Times New Roman" w:eastAsia="宋体" w:hAnsi="Times New Roman" w:cs="Times New Roman"/>
+        </w:rPr>
+        <w:t xml:space="preserve"> false</w:t>
+      </w:r>
+    </w:p>
+    <w:p>
+      <w:pPr>
+        <w:ind w:firstLineChars="200" w:firstLine="440"/>
+        <w:rPr>
+          <w:rFonts w:ascii="Times New Roman" w:eastAsia="宋体" w:hAnsi="Times New Roman" w:cs="Times New Roman"/>
+        </w:rPr>
+      </w:pPr>
+      <w:r>
+        <w:rPr>
+          <w:rFonts w:ascii="Times New Roman" w:eastAsia="宋体" w:hAnsi="Times New Roman" w:cs="Times New Roman"/>
+        </w:rPr>
+        <w:t>InfantrySubCell.Edit.Place</w:t>
+      </w:r>
+      <w:r>
+        <w:rPr>
+          <w:rFonts w:ascii="Times New Roman" w:eastAsia="宋体" w:hAnsi="Times New Roman" w:cs="Times New Roman"/>
+        </w:rPr>
+        <w:t>=</w:t>
+      </w:r>
+      <w:r>
+        <w:rPr>
+          <w:rFonts w:ascii="Times New Roman" w:eastAsia="宋体" w:hAnsi="Times New Roman" w:cs="Times New Roman"/>
+        </w:rPr>
+        <w:t xml:space="preserve">BOOLEAN ; </w:t>
+      </w:r>
+      <w:r>
+        <w:rPr>
+          <w:rFonts w:ascii="Times New Roman" w:eastAsia="宋体" w:hAnsi="Times New Roman" w:cs="Times New Roman"/>
+        </w:rPr>
+        <w:t>如果该值为</w:t>
+      </w:r>
+      <w:r>
+        <w:rPr>
+          <w:rFonts w:ascii="Times New Roman" w:eastAsia="宋体" w:hAnsi="Times New Roman" w:cs="Times New Roman"/>
+        </w:rPr>
+        <w:t xml:space="preserve"> true, </w:t>
+      </w:r>
+      <w:r>
+        <w:rPr>
+          <w:rFonts w:ascii="Times New Roman" w:eastAsia="宋体" w:hAnsi="Times New Roman" w:cs="Times New Roman"/>
+        </w:rPr>
+        <w:t>在放置步兵时，会考虑鼠标的相对位置放置</w:t>
+      </w:r>
+      <w:r>
+        <w:rPr>
+          <w:rFonts w:ascii="Times New Roman" w:eastAsia="宋体" w:hAnsi="Times New Roman" w:cs="Times New Roman"/>
+        </w:rPr>
+        <w:t xml:space="preserve">, </w:t>
+      </w:r>
+      <w:r>
+        <w:rPr>
+          <w:rFonts w:ascii="Times New Roman" w:eastAsia="宋体" w:hAnsi="Times New Roman" w:cs="Times New Roman"/>
+        </w:rPr>
+        <w:t>默认为</w:t>
+      </w:r>
+      <w:r>
+        <w:rPr>
+          <w:rFonts w:ascii="Times New Roman" w:eastAsia="宋体" w:hAnsi="Times New Roman" w:cs="Times New Roman"/>
+        </w:rPr>
+        <w:t xml:space="preserve"> false</w:t>
+      </w:r>
+    </w:p>
+    <w:p>
+      <w:pPr>
+        <w:ind w:firstLineChars="200" w:firstLine="440"/>
+        <w:rPr>
+          <w:rFonts w:ascii="Times New Roman" w:eastAsia="宋体" w:hAnsi="Times New Roman" w:cs="Times New Roman"/>
+        </w:rPr>
+      </w:pPr>
+      <w:r>
+        <w:rPr>
+          <w:rFonts w:ascii="Times New Roman" w:eastAsia="宋体" w:hAnsi="Times New Roman" w:cs="Times New Roman"/>
+        </w:rPr>
+        <w:t>InfantrySubCell.Edit.FixCenter</w:t>
+      </w:r>
+      <w:r>
+        <w:rPr>
+          <w:rFonts w:ascii="Times New Roman" w:eastAsia="宋体" w:hAnsi="Times New Roman" w:cs="Times New Roman"/>
+        </w:rPr>
+        <w:t>=</w:t>
+      </w:r>
+      <w:r>
+        <w:rPr>
+          <w:rFonts w:ascii="Times New Roman" w:eastAsia="宋体" w:hAnsi="Times New Roman" w:cs="Times New Roman"/>
+        </w:rPr>
+        <w:t xml:space="preserve">BOOLEAN ; </w:t>
+      </w:r>
+      <w:r>
+        <w:rPr>
+          <w:rFonts w:ascii="Times New Roman" w:eastAsia="宋体" w:hAnsi="Times New Roman" w:cs="Times New Roman"/>
+        </w:rPr>
+        <w:t>如果该值为</w:t>
+      </w:r>
+      <w:r>
+        <w:rPr>
+          <w:rFonts w:ascii="Times New Roman" w:eastAsia="宋体" w:hAnsi="Times New Roman" w:cs="Times New Roman"/>
+        </w:rPr>
+        <w:t xml:space="preserve"> true, </w:t>
+      </w:r>
+      <w:r>
+        <w:rPr>
+          <w:rFonts w:ascii="Times New Roman" w:eastAsia="宋体" w:hAnsi="Times New Roman" w:cs="Times New Roman"/>
+        </w:rPr>
+        <w:t>会固定单元格中间步兵的位置同</w:t>
+      </w:r>
+      <w:r>
+        <w:rPr>
+          <w:rFonts w:ascii="Times New Roman" w:eastAsia="宋体" w:hAnsi="Times New Roman" w:cs="Times New Roman"/>
+        </w:rPr>
+        <w:t xml:space="preserve"> InfantrySubCell.GameDefault </w:t>
+      </w:r>
+      <w:r>
+        <w:rPr>
+          <w:rFonts w:ascii="Times New Roman" w:eastAsia="宋体" w:hAnsi="Times New Roman" w:cs="Times New Roman"/>
+        </w:rPr>
+        <w:t>一致</w:t>
+      </w:r>
+      <w:r>
+        <w:rPr>
+          <w:rFonts w:ascii="Times New Roman" w:eastAsia="宋体" w:hAnsi="Times New Roman" w:cs="Times New Roman"/>
+        </w:rPr>
+        <w:t xml:space="preserve">, </w:t>
+      </w:r>
+      <w:r>
+        <w:rPr>
+          <w:rFonts w:ascii="Times New Roman" w:eastAsia="宋体" w:hAnsi="Times New Roman" w:cs="Times New Roman"/>
+        </w:rPr>
+        <w:t>否则根据鼠标上下位置决定</w:t>
+      </w:r>
+      <w:r>
+        <w:rPr>
+          <w:rFonts w:ascii="Times New Roman" w:eastAsia="宋体" w:hAnsi="Times New Roman" w:cs="Times New Roman"/>
+        </w:rPr>
+        <w:t xml:space="preserve">. </w:t>
+      </w:r>
+      <w:r>
+        <w:rPr>
+          <w:rFonts w:ascii="Times New Roman" w:eastAsia="宋体" w:hAnsi="Times New Roman" w:cs="Times New Roman"/>
+        </w:rPr>
+        <w:t>默认为</w:t>
+      </w:r>
+      <w:r>
+        <w:rPr>
+          <w:rFonts w:ascii="Times New Roman" w:eastAsia="宋体" w:hAnsi="Times New Roman" w:cs="Times New Roman"/>
+        </w:rPr>
+        <w:t xml:space="preserve"> false</w:t>
+      </w:r>
+    </w:p>
+    <w:p>
+      <w:pPr>
+        <w:ind w:firstLineChars="200" w:firstLine="440"/>
+        <w:rPr>
+          <w:rFonts w:ascii="Times New Roman" w:eastAsia="宋体" w:hAnsi="Times New Roman" w:cs="Times New Roman"/>
+        </w:rPr>
+      </w:pPr>
+      <w:r>
+        <w:rPr>
+          <w:rFonts w:ascii="Times New Roman" w:eastAsia="宋体" w:hAnsi="Times New Roman" w:cs="Times New Roman"/>
+        </w:rPr>
+        <w:t>InfantrySubCell.OccupationBits</w:t>
+      </w:r>
+      <w:r>
+        <w:rPr>
+          <w:rFonts w:ascii="Times New Roman" w:eastAsia="宋体" w:hAnsi="Times New Roman" w:cs="Times New Roman"/>
+        </w:rPr>
+        <w:t>=</w:t>
+      </w:r>
+      <w:r>
+        <w:rPr>
+          <w:rFonts w:ascii="Times New Roman" w:eastAsia="宋体" w:hAnsi="Times New Roman" w:cs="Times New Roman"/>
+        </w:rPr>
+        <w:t xml:space="preserve">BOOLEAN ; </w:t>
+      </w:r>
+      <w:r>
+        <w:rPr>
+          <w:rFonts w:ascii="Times New Roman" w:eastAsia="宋体" w:hAnsi="Times New Roman" w:cs="Times New Roman"/>
+        </w:rPr>
+        <w:t>如果该值为</w:t>
+      </w:r>
+      <w:r>
+        <w:rPr>
+          <w:rFonts w:ascii="Times New Roman" w:eastAsia="宋体" w:hAnsi="Times New Roman" w:cs="Times New Roman"/>
+        </w:rPr>
+        <w:t xml:space="preserve"> true, </w:t>
+      </w:r>
+      <w:r>
+        <w:rPr>
+          <w:rFonts w:ascii="Times New Roman" w:eastAsia="宋体" w:hAnsi="Times New Roman" w:cs="Times New Roman"/>
+        </w:rPr>
+        <w:t>在放置步兵时会考虑地形对象对单元格的占用</w:t>
+      </w:r>
+      <w:r>
+        <w:rPr>
+          <w:rFonts w:ascii="Times New Roman" w:eastAsia="宋体" w:hAnsi="Times New Roman" w:cs="Times New Roman"/>
+        </w:rPr>
+        <w:t xml:space="preserve">, </w:t>
+      </w:r>
+      <w:r>
+        <w:rPr>
+          <w:rFonts w:ascii="Times New Roman" w:eastAsia="宋体" w:hAnsi="Times New Roman" w:cs="Times New Roman"/>
+        </w:rPr>
+        <w:t>默认为</w:t>
+      </w:r>
+      <w:r>
+        <w:rPr>
+          <w:rFonts w:ascii="Times New Roman" w:eastAsia="宋体" w:hAnsi="Times New Roman" w:cs="Times New Roman"/>
+        </w:rPr>
+        <w:t xml:space="preserve"> false</w:t>
+      </w:r>
+    </w:p>
+    <w:p>
+      <w:pPr>
+        <w:ind w:firstLineChars="200" w:firstLine="440"/>
+        <w:rPr>
+          <w:rFonts w:ascii="Times New Roman" w:eastAsia="宋体" w:hAnsi="Times New Roman" w:cs="Times New Roman"/>
+        </w:rPr>
+      </w:pPr>
+      <w:r>
+        <w:rPr>
+          <w:rFonts w:ascii="Times New Roman" w:eastAsia="宋体" w:hAnsi="Times New Roman" w:cs="Times New Roman"/>
+        </w:rPr>
+        <w:t>SkipTipsOfTheDay</w:t>
+      </w:r>
+      <w:r>
+        <w:rPr>
+          <w:rFonts w:ascii="Times New Roman" w:eastAsia="宋体" w:hAnsi="Times New Roman" w:cs="Times New Roman"/>
+        </w:rPr>
+        <w:t>=</w:t>
+      </w:r>
+      <w:r>
+        <w:rPr>
+          <w:rFonts w:ascii="Times New Roman" w:eastAsia="宋体" w:hAnsi="Times New Roman" w:cs="Times New Roman"/>
+        </w:rPr>
+        <w:t>BOOLEAN</w:t>
+      </w:r>
+      <w:r>
+        <w:rPr>
+          <w:rFonts w:ascii="Times New Roman" w:eastAsia="宋体" w:hAnsi="Times New Roman" w:cs="Times New Roman"/>
+        </w:rPr>
+        <w:t xml:space="preserve"> ; </w:t>
+      </w:r>
+      <w:r>
+        <w:rPr>
+          <w:rFonts w:ascii="Times New Roman" w:eastAsia="宋体" w:hAnsi="Times New Roman" w:cs="Times New Roman"/>
+        </w:rPr>
+        <w:t>是否不显示今日提示窗口，默认为</w:t>
+      </w:r>
+      <w:r>
+        <w:rPr>
+          <w:rFonts w:ascii="Times New Roman" w:eastAsia="宋体" w:hAnsi="Times New Roman" w:cs="Times New Roman"/>
+        </w:rPr>
+        <w:t xml:space="preserve"> false</w:t>
+      </w:r>
+    </w:p>
+    <w:p>
+      <w:pPr>
+        <w:ind w:firstLineChars="200" w:firstLine="440"/>
+        <w:rPr>
+          <w:rFonts w:ascii="Times New Roman" w:eastAsia="宋体" w:hAnsi="Times New Roman" w:cs="Times New Roman"/>
+        </w:rPr>
+      </w:pPr>
+      <w:r>
+        <w:rPr>
+          <w:rFonts w:ascii="Times New Roman" w:eastAsia="宋体" w:hAnsi="Times New Roman" w:cs="Times New Roman"/>
+        </w:rPr>
+        <w:t>SkipBrushSizeChangeOnTools</w:t>
+      </w:r>
+      <w:r>
+        <w:rPr>
+          <w:rFonts w:ascii="Times New Roman" w:eastAsia="宋体" w:hAnsi="Times New Roman" w:cs="Times New Roman"/>
+        </w:rPr>
+        <w:t>=</w:t>
+      </w:r>
+      <w:r>
+        <w:rPr>
+          <w:rFonts w:ascii="Times New Roman" w:eastAsia="宋体" w:hAnsi="Times New Roman" w:cs="Times New Roman"/>
+        </w:rPr>
+        <w:t>BOOLEAN</w:t>
+      </w:r>
+      <w:r>
+        <w:rPr>
+          <w:rFonts w:ascii="Times New Roman" w:eastAsia="宋体" w:hAnsi="Times New Roman" w:cs="Times New Roman"/>
+        </w:rPr>
+        <w:t xml:space="preserve"> ; </w:t>
+      </w:r>
+      <w:r>
+        <w:rPr>
+          <w:rFonts w:ascii="Times New Roman" w:eastAsia="宋体" w:hAnsi="Times New Roman" w:cs="Times New Roman"/>
+        </w:rPr>
+        <w:t>在选择地形工具</w:t>
+      </w:r>
+      <w:r>
+        <w:rPr>
+          <w:rFonts w:ascii="Times New Roman" w:eastAsia="宋体" w:hAnsi="Times New Roman" w:cs="Times New Roman"/>
+        </w:rPr>
+        <w:t>(</w:t>
+      </w:r>
+      <w:r>
+        <w:rPr>
+          <w:rFonts w:ascii="Times New Roman" w:eastAsia="宋体" w:hAnsi="Times New Roman" w:cs="Times New Roman"/>
+        </w:rPr>
+        <w:t>抬升、降低、平整地形</w:t>
+      </w:r>
+      <w:r>
+        <w:rPr>
+          <w:rFonts w:ascii="Times New Roman" w:eastAsia="宋体" w:hAnsi="Times New Roman" w:cs="Times New Roman"/>
+        </w:rPr>
+        <w:t>)</w:t>
+      </w:r>
+      <w:r>
+        <w:rPr>
+          <w:rFonts w:ascii="Times New Roman" w:eastAsia="宋体" w:hAnsi="Times New Roman" w:cs="Times New Roman"/>
+        </w:rPr>
+        <w:t>时</w:t>
+      </w:r>
+      <w:r>
+        <w:rPr>
+          <w:rFonts w:ascii="Times New Roman" w:eastAsia="宋体" w:hAnsi="Times New Roman" w:cs="Times New Roman"/>
+        </w:rPr>
+        <w:t xml:space="preserve">, </w:t>
+      </w:r>
+      <w:r>
+        <w:rPr>
+          <w:rFonts w:ascii="Times New Roman" w:eastAsia="宋体" w:hAnsi="Times New Roman" w:cs="Times New Roman"/>
+        </w:rPr>
+        <w:t>是否跳过改变笔刷大小</w:t>
+      </w:r>
+      <w:r>
+        <w:rPr>
+          <w:rFonts w:ascii="Times New Roman" w:eastAsia="宋体" w:hAnsi="Times New Roman" w:cs="Times New Roman"/>
+        </w:rPr>
+        <w:t xml:space="preserve">, </w:t>
+      </w:r>
+      <w:r>
+        <w:rPr>
+          <w:rFonts w:ascii="Times New Roman" w:eastAsia="宋体" w:hAnsi="Times New Roman" w:cs="Times New Roman"/>
+        </w:rPr>
+        <w:t>默认为</w:t>
+      </w:r>
+      <w:r>
+        <w:rPr>
+          <w:rFonts w:ascii="Times New Roman" w:eastAsia="宋体" w:hAnsi="Times New Roman" w:cs="Times New Roman"/>
+        </w:rPr>
+        <w:t xml:space="preserve"> false</w:t>
+      </w:r>
+    </w:p>
+    <w:p>
+      <w:pPr>
+        <w:ind w:firstLineChars="200" w:firstLine="440"/>
+        <w:rPr>
+          <w:rFonts w:ascii="Times New Roman" w:eastAsia="宋体" w:hAnsi="Times New Roman" w:cs="Times New Roman"/>
+        </w:rPr>
+      </w:pPr>
+      <w:r>
+        <w:rPr>
+          <w:rFonts w:ascii="Times New Roman" w:eastAsia="宋体" w:hAnsi="Times New Roman" w:cs="Times New Roman"/>
         </w:rPr>
         <w:lastRenderedPageBreak/>
-        <w:t>NewTheaterType=</w:t>
-      </w:r>
-      <w:r>
-        <w:rPr>
-          <w:rFonts w:ascii="Times New Roman" w:eastAsia="宋体" w:hAnsi="Times New Roman" w:cs="Times New Roman" w:hint="eastAsia"/>
-        </w:rPr>
-        <w:t xml:space="preserve"> </w:t>
-      </w:r>
-      <w:r>
-        <w:rPr>
-          <w:rFonts w:ascii="Times New Roman" w:eastAsia="宋体" w:hAnsi="Times New Roman" w:cs="Times New Roman" w:hint="eastAsia"/>
-        </w:rPr>
-        <w:t xml:space="preserve">INTEGER ; </w:t>
-      </w:r>
-      <w:r>
-        <w:rPr>
-          <w:rFonts w:ascii="Times New Roman" w:eastAsia="宋体" w:hAnsi="Times New Roman" w:cs="Times New Roman" w:hint="eastAsia"/>
-        </w:rPr>
-        <w:t>设置读取建筑图像第二位字母的逻辑</w:t>
-      </w:r>
-      <w:r>
-        <w:rPr>
-          <w:rFonts w:ascii="Times New Roman" w:eastAsia="宋体" w:hAnsi="Times New Roman" w:cs="Times New Roman" w:hint="eastAsia"/>
-        </w:rPr>
-        <w:t xml:space="preserve">, 0 = </w:t>
-      </w:r>
-      <w:r>
-        <w:rPr>
-          <w:rFonts w:ascii="Times New Roman" w:eastAsia="宋体" w:hAnsi="Times New Roman" w:cs="Times New Roman" w:hint="eastAsia"/>
-        </w:rPr>
-        <w:t>尤复逻辑</w:t>
-      </w:r>
-      <w:r>
-        <w:rPr>
-          <w:rFonts w:ascii="Times New Roman" w:eastAsia="宋体" w:hAnsi="Times New Roman" w:cs="Times New Roman" w:hint="eastAsia"/>
-        </w:rPr>
-        <w:t>(G, N, C, Y</w:t>
-      </w:r>
-      <w:r>
-        <w:rPr>
-          <w:rFonts w:ascii="Times New Roman" w:eastAsia="宋体" w:hAnsi="Times New Roman" w:cs="Times New Roman" w:hint="eastAsia"/>
-        </w:rPr>
-        <w:t>开头</w:t>
-      </w:r>
-      <w:r>
-        <w:rPr>
-          <w:rFonts w:ascii="Times New Roman" w:eastAsia="宋体" w:hAnsi="Times New Roman" w:cs="Times New Roman" w:hint="eastAsia"/>
-        </w:rPr>
-        <w:t>), 1 = Ares</w:t>
-      </w:r>
-      <w:r>
-        <w:rPr>
-          <w:rFonts w:ascii="Times New Roman" w:eastAsia="宋体" w:hAnsi="Times New Roman" w:cs="Times New Roman" w:hint="eastAsia"/>
-        </w:rPr>
-        <w:t>逻辑</w:t>
-      </w:r>
-      <w:r>
-        <w:rPr>
-          <w:rFonts w:ascii="Times New Roman" w:eastAsia="宋体" w:hAnsi="Times New Roman" w:cs="Times New Roman" w:hint="eastAsia"/>
-        </w:rPr>
-        <w:t>(</w:t>
-      </w:r>
-      <w:r>
-        <w:rPr>
-          <w:rFonts w:ascii="Times New Roman" w:eastAsia="宋体" w:hAnsi="Times New Roman" w:cs="Times New Roman" w:hint="eastAsia"/>
-        </w:rPr>
-        <w:t>任意字母开头</w:t>
-      </w:r>
-      <w:r>
-        <w:rPr>
-          <w:rFonts w:ascii="Times New Roman" w:eastAsia="宋体" w:hAnsi="Times New Roman" w:cs="Times New Roman" w:hint="eastAsia"/>
-        </w:rPr>
-        <w:t xml:space="preserve">), </w:t>
-      </w:r>
-      <w:r>
-        <w:rPr>
-          <w:rFonts w:ascii="Times New Roman" w:eastAsia="宋体" w:hAnsi="Times New Roman" w:cs="Times New Roman" w:hint="eastAsia"/>
-        </w:rPr>
-        <w:t>默认为</w:t>
-      </w:r>
-      <w:r>
-        <w:rPr>
-          <w:rFonts w:ascii="Times New Roman" w:eastAsia="宋体" w:hAnsi="Times New Roman" w:cs="Times New Roman" w:hint="eastAsia"/>
-        </w:rPr>
-        <w:t xml:space="preserve"> 1</w:t>
-      </w:r>
-    </w:p>
-    <w:p>
-      <w:pPr>
-        <w:ind w:firstLineChars="200" w:firstLine="440"/>
-        <w:rPr>
-          <w:rFonts w:ascii="Times New Roman" w:eastAsia="宋体" w:hAnsi="Times New Roman" w:cs="Times New Roman"/>
-        </w:rPr>
-      </w:pPr>
-      <w:r>
-        <w:rPr>
-          <w:rFonts w:ascii="Times New Roman" w:eastAsia="宋体" w:hAnsi="Times New Roman" w:cs="Times New Roman"/>
-        </w:rPr>
-        <w:t>PlaceStructure</w:t>
-      </w:r>
-      <w:r>
-        <w:rPr>
-          <w:rFonts w:ascii="Times New Roman" w:eastAsia="宋体" w:hAnsi="Times New Roman" w:cs="Times New Roman" w:hint="eastAsia"/>
-        </w:rPr>
-        <w:t>.</w:t>
-      </w:r>
-      <w:r>
-        <w:rPr>
-          <w:rFonts w:ascii="Times New Roman" w:eastAsia="宋体" w:hAnsi="Times New Roman" w:cs="Times New Roman"/>
-        </w:rPr>
-        <w:t>OverlappingCheck</w:t>
+        <w:t>INIEditor.IgnoreTeams</w:t>
       </w:r>
       <w:r>
         <w:rPr>
@@ -6224,25 +7395,31 @@
         <w:rPr>
           <w:rFonts w:ascii="Times New Roman" w:eastAsia="宋体" w:hAnsi="Times New Roman" w:cs="Times New Roman"/>
         </w:rPr>
-        <w:t xml:space="preserve">BOOLEAN ; </w:t>
-      </w:r>
-      <w:r>
-        <w:rPr>
-          <w:rFonts w:ascii="Times New Roman" w:eastAsia="宋体" w:hAnsi="Times New Roman" w:cs="Times New Roman"/>
-        </w:rPr>
-        <w:t>如果该值为</w:t>
-      </w:r>
-      <w:r>
-        <w:rPr>
-          <w:rFonts w:ascii="Times New Roman" w:eastAsia="宋体" w:hAnsi="Times New Roman" w:cs="Times New Roman"/>
-        </w:rPr>
-        <w:t xml:space="preserve"> true, </w:t>
-      </w:r>
-      <w:r>
-        <w:rPr>
-          <w:rFonts w:ascii="Times New Roman" w:eastAsia="宋体" w:hAnsi="Times New Roman" w:cs="Times New Roman"/>
-        </w:rPr>
-        <w:t>则不能摆放重叠建筑</w:t>
+        <w:t>BOOLEAN</w:t>
+      </w:r>
+      <w:r>
+        <w:rPr>
+          <w:rFonts w:ascii="Times New Roman" w:eastAsia="宋体" w:hAnsi="Times New Roman" w:cs="Times New Roman"/>
+        </w:rPr>
+        <w:t xml:space="preserve"> ; </w:t>
+      </w:r>
+      <w:r>
+        <w:rPr>
+          <w:rFonts w:ascii="Times New Roman" w:eastAsia="宋体" w:hAnsi="Times New Roman" w:cs="Times New Roman"/>
+        </w:rPr>
+        <w:t>在</w:t>
+      </w:r>
+      <w:r>
+        <w:rPr>
+          <w:rFonts w:ascii="Times New Roman" w:eastAsia="宋体" w:hAnsi="Times New Roman" w:cs="Times New Roman"/>
+        </w:rPr>
+        <w:t>INI</w:t>
+      </w:r>
+      <w:r>
+        <w:rPr>
+          <w:rFonts w:ascii="Times New Roman" w:eastAsia="宋体" w:hAnsi="Times New Roman" w:cs="Times New Roman"/>
+        </w:rPr>
+        <w:t>编辑器中</w:t>
       </w:r>
       <w:r>
         <w:rPr>
@@ -6254,1154 +7431,7 @@
         <w:rPr>
           <w:rFonts w:ascii="Times New Roman" w:eastAsia="宋体" w:hAnsi="Times New Roman" w:cs="Times New Roman"/>
         </w:rPr>
-        <w:t>忽略</w:t>
-      </w:r>
-      <w:r>
-        <w:rPr>
-          <w:rFonts w:ascii="Times New Roman" w:eastAsia="宋体" w:hAnsi="Times New Roman" w:cs="Times New Roman"/>
-        </w:rPr>
-        <w:t>StructureOverlappingCheckIgnores</w:t>
-      </w:r>
-      <w:r>
-        <w:rPr>
-          <w:rFonts w:ascii="Times New Roman" w:eastAsia="宋体" w:hAnsi="Times New Roman" w:cs="Times New Roman"/>
-        </w:rPr>
-        <w:t>中的建筑</w:t>
-      </w:r>
-      <w:r>
-        <w:rPr>
-          <w:rFonts w:ascii="Times New Roman" w:eastAsia="宋体" w:hAnsi="Times New Roman" w:cs="Times New Roman"/>
-        </w:rPr>
-        <w:t xml:space="preserve">, </w:t>
-      </w:r>
-      <w:r>
-        <w:rPr>
-          <w:rFonts w:ascii="Times New Roman" w:eastAsia="宋体" w:hAnsi="Times New Roman" w:cs="Times New Roman"/>
-        </w:rPr>
-        <w:t>默认为</w:t>
-      </w:r>
-      <w:r>
-        <w:rPr>
-          <w:rFonts w:ascii="Times New Roman" w:eastAsia="宋体" w:hAnsi="Times New Roman" w:cs="Times New Roman"/>
-        </w:rPr>
-        <w:t xml:space="preserve"> false</w:t>
-      </w:r>
-    </w:p>
-    <w:p>
-      <w:pPr>
-        <w:ind w:firstLineChars="200" w:firstLine="440"/>
-        <w:rPr>
-          <w:rFonts w:ascii="Times New Roman" w:eastAsia="宋体" w:hAnsi="Times New Roman" w:cs="Times New Roman"/>
-        </w:rPr>
-      </w:pPr>
-      <w:r>
-        <w:rPr>
-          <w:rFonts w:ascii="Times New Roman" w:eastAsia="宋体" w:hAnsi="Times New Roman" w:cs="Times New Roman"/>
-        </w:rPr>
-        <w:t>PlaceStructure</w:t>
-      </w:r>
-      <w:r>
-        <w:rPr>
-          <w:rFonts w:ascii="Times New Roman" w:eastAsia="宋体" w:hAnsi="Times New Roman" w:cs="Times New Roman" w:hint="eastAsia"/>
-        </w:rPr>
-        <w:t>.</w:t>
-      </w:r>
-      <w:r>
-        <w:rPr>
-          <w:rFonts w:ascii="Times New Roman" w:eastAsia="宋体" w:hAnsi="Times New Roman" w:cs="Times New Roman"/>
-        </w:rPr>
-        <w:t>Resort</w:t>
-      </w:r>
-      <w:r>
-        <w:rPr>
-          <w:rFonts w:ascii="Times New Roman" w:eastAsia="宋体" w:hAnsi="Times New Roman" w:cs="Times New Roman"/>
-        </w:rPr>
-        <w:t>=</w:t>
-      </w:r>
-      <w:r>
-        <w:rPr>
-          <w:rFonts w:ascii="Times New Roman" w:eastAsia="宋体" w:hAnsi="Times New Roman" w:cs="Times New Roman"/>
-        </w:rPr>
-        <w:t xml:space="preserve">BOOLEAN ; </w:t>
-      </w:r>
-      <w:r>
-        <w:rPr>
-          <w:rFonts w:ascii="Times New Roman" w:eastAsia="宋体" w:hAnsi="Times New Roman" w:cs="Times New Roman"/>
-        </w:rPr>
-        <w:t>如果该值为</w:t>
-      </w:r>
-      <w:r>
-        <w:rPr>
-          <w:rFonts w:ascii="Times New Roman" w:eastAsia="宋体" w:hAnsi="Times New Roman" w:cs="Times New Roman"/>
-        </w:rPr>
-        <w:t xml:space="preserve"> true, </w:t>
-      </w:r>
-      <w:r>
-        <w:rPr>
-          <w:rFonts w:ascii="Times New Roman" w:eastAsia="宋体" w:hAnsi="Times New Roman" w:cs="Times New Roman"/>
-        </w:rPr>
-        <w:t>则自动重排</w:t>
-      </w:r>
-      <w:r>
-        <w:rPr>
-          <w:rFonts w:ascii="Times New Roman" w:eastAsia="宋体" w:hAnsi="Times New Roman" w:cs="Times New Roman"/>
-        </w:rPr>
-        <w:t xml:space="preserve">[Structures], </w:t>
-      </w:r>
-      <w:r>
-        <w:rPr>
-          <w:rFonts w:ascii="Times New Roman" w:eastAsia="宋体" w:hAnsi="Times New Roman" w:cs="Times New Roman"/>
-        </w:rPr>
-        <w:t>在大型地图中可以显著提升流畅度</w:t>
-      </w:r>
-      <w:r>
-        <w:rPr>
-          <w:rFonts w:ascii="Times New Roman" w:eastAsia="宋体" w:hAnsi="Times New Roman" w:cs="Times New Roman"/>
-        </w:rPr>
-        <w:t xml:space="preserve">, </w:t>
-      </w:r>
-      <w:r>
-        <w:rPr>
-          <w:rFonts w:ascii="Times New Roman" w:eastAsia="宋体" w:hAnsi="Times New Roman" w:cs="Times New Roman"/>
-        </w:rPr>
-        <w:t>默认为</w:t>
-      </w:r>
-      <w:r>
-        <w:rPr>
-          <w:rFonts w:ascii="Times New Roman" w:eastAsia="宋体" w:hAnsi="Times New Roman" w:cs="Times New Roman"/>
-        </w:rPr>
-        <w:t xml:space="preserve"> false</w:t>
-      </w:r>
-    </w:p>
-    <w:p>
-      <w:pPr>
-        <w:ind w:firstLineChars="200" w:firstLine="440"/>
-        <w:rPr>
-          <w:rFonts w:ascii="Times New Roman" w:eastAsia="宋体" w:hAnsi="Times New Roman" w:cs="Times New Roman"/>
-        </w:rPr>
-      </w:pPr>
-      <w:r>
-        <w:rPr>
-          <w:rFonts w:ascii="Times New Roman" w:eastAsia="宋体" w:hAnsi="Times New Roman" w:cs="Times New Roman" w:hint="eastAsia"/>
-        </w:rPr>
-        <w:t>PlaceStructure.AutoUpgrade</w:t>
-      </w:r>
-      <w:r>
-        <w:rPr>
-          <w:rFonts w:ascii="Times New Roman" w:eastAsia="宋体" w:hAnsi="Times New Roman" w:cs="Times New Roman" w:hint="eastAsia"/>
-        </w:rPr>
-        <w:t>=</w:t>
-      </w:r>
-      <w:r>
-        <w:rPr>
-          <w:rFonts w:ascii="Times New Roman" w:eastAsia="宋体" w:hAnsi="Times New Roman" w:cs="Times New Roman" w:hint="eastAsia"/>
-        </w:rPr>
-        <w:t xml:space="preserve">BOOLEAN ; </w:t>
-      </w:r>
-      <w:r>
-        <w:rPr>
-          <w:rFonts w:ascii="Times New Roman" w:eastAsia="宋体" w:hAnsi="Times New Roman" w:cs="Times New Roman" w:hint="eastAsia"/>
-        </w:rPr>
-        <w:t>如果该值为</w:t>
-      </w:r>
-      <w:r>
-        <w:rPr>
-          <w:rFonts w:ascii="Times New Roman" w:eastAsia="宋体" w:hAnsi="Times New Roman" w:cs="Times New Roman" w:hint="eastAsia"/>
-        </w:rPr>
-        <w:t xml:space="preserve"> true, </w:t>
-      </w:r>
-      <w:r>
-        <w:rPr>
-          <w:rFonts w:ascii="Times New Roman" w:eastAsia="宋体" w:hAnsi="Times New Roman" w:cs="Times New Roman" w:hint="eastAsia"/>
-        </w:rPr>
-        <w:t>则自动填写</w:t>
-      </w:r>
-      <w:r>
-        <w:rPr>
-          <w:rFonts w:ascii="Times New Roman" w:eastAsia="宋体" w:hAnsi="Times New Roman" w:cs="Times New Roman" w:hint="eastAsia"/>
-        </w:rPr>
-        <w:t>Upgrade</w:t>
-      </w:r>
-      <w:r>
-        <w:rPr>
-          <w:rFonts w:ascii="Times New Roman" w:eastAsia="宋体" w:hAnsi="Times New Roman" w:cs="Times New Roman" w:hint="eastAsia"/>
-        </w:rPr>
-        <w:t>数量</w:t>
-      </w:r>
-      <w:r>
-        <w:rPr>
-          <w:rFonts w:ascii="Times New Roman" w:eastAsia="宋体" w:hAnsi="Times New Roman" w:cs="Times New Roman" w:hint="eastAsia"/>
-        </w:rPr>
-        <w:t xml:space="preserve">, </w:t>
-      </w:r>
-      <w:r>
-        <w:rPr>
-          <w:rFonts w:ascii="Times New Roman" w:eastAsia="宋体" w:hAnsi="Times New Roman" w:cs="Times New Roman" w:hint="eastAsia"/>
-        </w:rPr>
-        <w:t>默认为</w:t>
-      </w:r>
-      <w:r>
-        <w:rPr>
-          <w:rFonts w:ascii="Times New Roman" w:eastAsia="宋体" w:hAnsi="Times New Roman" w:cs="Times New Roman" w:hint="eastAsia"/>
-        </w:rPr>
-        <w:t xml:space="preserve"> false</w:t>
-      </w:r>
-    </w:p>
-    <w:p>
-      <w:pPr>
-        <w:ind w:firstLineChars="200" w:firstLine="440"/>
-        <w:rPr>
-          <w:rFonts w:ascii="Times New Roman" w:eastAsia="宋体" w:hAnsi="Times New Roman" w:cs="Times New Roman"/>
-        </w:rPr>
-      </w:pPr>
-      <w:r>
-        <w:rPr>
-          <w:rFonts w:ascii="Times New Roman" w:eastAsia="宋体" w:hAnsi="Times New Roman" w:cs="Times New Roman" w:hint="eastAsia"/>
-        </w:rPr>
-        <w:t>PlaceStructure.UpgradeStrength</w:t>
-      </w:r>
-      <w:r>
-        <w:rPr>
-          <w:rFonts w:ascii="Times New Roman" w:eastAsia="宋体" w:hAnsi="Times New Roman" w:cs="Times New Roman" w:hint="eastAsia"/>
-        </w:rPr>
-        <w:t>=</w:t>
-      </w:r>
-      <w:r>
-        <w:rPr>
-          <w:rFonts w:ascii="Times New Roman" w:eastAsia="宋体" w:hAnsi="Times New Roman" w:cs="Times New Roman" w:hint="eastAsia"/>
-        </w:rPr>
-        <w:t xml:space="preserve">BOOLEAN ; </w:t>
-      </w:r>
-      <w:r>
-        <w:rPr>
-          <w:rFonts w:ascii="Times New Roman" w:eastAsia="宋体" w:hAnsi="Times New Roman" w:cs="Times New Roman" w:hint="eastAsia"/>
-        </w:rPr>
-        <w:t>如果该值为</w:t>
-      </w:r>
-      <w:r>
-        <w:rPr>
-          <w:rFonts w:ascii="Times New Roman" w:eastAsia="宋体" w:hAnsi="Times New Roman" w:cs="Times New Roman" w:hint="eastAsia"/>
-        </w:rPr>
-        <w:t xml:space="preserve"> true, </w:t>
-      </w:r>
-      <w:r>
-        <w:rPr>
-          <w:rFonts w:ascii="Times New Roman" w:eastAsia="宋体" w:hAnsi="Times New Roman" w:cs="Times New Roman" w:hint="eastAsia"/>
-        </w:rPr>
-        <w:t>建筑存在</w:t>
-      </w:r>
-      <w:r>
-        <w:rPr>
-          <w:rFonts w:ascii="Times New Roman" w:eastAsia="宋体" w:hAnsi="Times New Roman" w:cs="Times New Roman" w:hint="eastAsia"/>
-        </w:rPr>
-        <w:t>Upgrade</w:t>
-      </w:r>
-      <w:r>
-        <w:rPr>
-          <w:rFonts w:ascii="Times New Roman" w:eastAsia="宋体" w:hAnsi="Times New Roman" w:cs="Times New Roman" w:hint="eastAsia"/>
-        </w:rPr>
-        <w:t>时</w:t>
-      </w:r>
-      <w:r>
-        <w:rPr>
-          <w:rFonts w:ascii="Times New Roman" w:eastAsia="宋体" w:hAnsi="Times New Roman" w:cs="Times New Roman" w:hint="eastAsia"/>
-        </w:rPr>
-        <w:t xml:space="preserve">, </w:t>
-      </w:r>
-      <w:r>
-        <w:rPr>
-          <w:rFonts w:ascii="Times New Roman" w:eastAsia="宋体" w:hAnsi="Times New Roman" w:cs="Times New Roman" w:hint="eastAsia"/>
-        </w:rPr>
-        <w:t>自动将血量设置为满血</w:t>
-      </w:r>
-      <w:r>
-        <w:rPr>
-          <w:rFonts w:ascii="Times New Roman" w:eastAsia="宋体" w:hAnsi="Times New Roman" w:cs="Times New Roman" w:hint="eastAsia"/>
-        </w:rPr>
-        <w:t xml:space="preserve">, </w:t>
-      </w:r>
-      <w:r>
-        <w:rPr>
-          <w:rFonts w:ascii="Times New Roman" w:eastAsia="宋体" w:hAnsi="Times New Roman" w:cs="Times New Roman" w:hint="eastAsia"/>
-        </w:rPr>
-        <w:t>符合游戏内表现</w:t>
-      </w:r>
-      <w:r>
-        <w:rPr>
-          <w:rFonts w:ascii="Times New Roman" w:eastAsia="宋体" w:hAnsi="Times New Roman" w:cs="Times New Roman" w:hint="eastAsia"/>
-        </w:rPr>
-        <w:t xml:space="preserve">, </w:t>
-      </w:r>
-      <w:r>
-        <w:rPr>
-          <w:rFonts w:ascii="Times New Roman" w:eastAsia="宋体" w:hAnsi="Times New Roman" w:cs="Times New Roman" w:hint="eastAsia"/>
-        </w:rPr>
-        <w:t>默认为</w:t>
-      </w:r>
-      <w:r>
-        <w:rPr>
-          <w:rFonts w:ascii="Times New Roman" w:eastAsia="宋体" w:hAnsi="Times New Roman" w:cs="Times New Roman" w:hint="eastAsia"/>
-        </w:rPr>
-        <w:t xml:space="preserve"> false</w:t>
-      </w:r>
-    </w:p>
-    <w:p>
-      <w:pPr>
-        <w:ind w:firstLineChars="200" w:firstLine="440"/>
-        <w:rPr>
-          <w:rFonts w:ascii="Times New Roman" w:eastAsia="宋体" w:hAnsi="Times New Roman" w:cs="Times New Roman"/>
-        </w:rPr>
-      </w:pPr>
-      <w:r>
-        <w:rPr>
-          <w:rFonts w:ascii="Times New Roman" w:eastAsia="宋体" w:hAnsi="Times New Roman" w:cs="Times New Roman"/>
-        </w:rPr>
-        <w:t>AIRepairDefaultYes</w:t>
-      </w:r>
-      <w:r>
-        <w:rPr>
-          <w:rFonts w:ascii="Times New Roman" w:eastAsia="宋体" w:hAnsi="Times New Roman" w:cs="Times New Roman"/>
-        </w:rPr>
-        <w:t>=</w:t>
-      </w:r>
-      <w:r>
-        <w:rPr>
-          <w:rFonts w:ascii="Times New Roman" w:eastAsia="宋体" w:hAnsi="Times New Roman" w:cs="Times New Roman"/>
-        </w:rPr>
-        <w:t xml:space="preserve">BOOLEAN ; </w:t>
-      </w:r>
-      <w:r>
-        <w:rPr>
-          <w:rFonts w:ascii="Times New Roman" w:eastAsia="宋体" w:hAnsi="Times New Roman" w:cs="Times New Roman"/>
-        </w:rPr>
-        <w:t>放置建筑的</w:t>
-      </w:r>
-      <w:r>
-        <w:rPr>
-          <w:rFonts w:ascii="Times New Roman" w:eastAsia="宋体" w:hAnsi="Times New Roman" w:cs="Times New Roman"/>
-        </w:rPr>
-        <w:t>"AI</w:t>
-      </w:r>
-      <w:r>
-        <w:rPr>
-          <w:rFonts w:ascii="Times New Roman" w:eastAsia="宋体" w:hAnsi="Times New Roman" w:cs="Times New Roman"/>
-        </w:rPr>
-        <w:t>修复</w:t>
-      </w:r>
-      <w:r>
-        <w:rPr>
-          <w:rFonts w:ascii="Times New Roman" w:eastAsia="宋体" w:hAnsi="Times New Roman" w:cs="Times New Roman"/>
-        </w:rPr>
-        <w:t>"</w:t>
-      </w:r>
-      <w:r>
-        <w:rPr>
-          <w:rFonts w:ascii="Times New Roman" w:eastAsia="宋体" w:hAnsi="Times New Roman" w:cs="Times New Roman"/>
-        </w:rPr>
-        <w:t>默认为</w:t>
-      </w:r>
-      <w:r>
-        <w:rPr>
-          <w:rFonts w:ascii="Times New Roman" w:eastAsia="宋体" w:hAnsi="Times New Roman" w:cs="Times New Roman"/>
-        </w:rPr>
-        <w:t xml:space="preserve">yes. </w:t>
-      </w:r>
-      <w:r>
-        <w:rPr>
-          <w:rFonts w:ascii="Times New Roman" w:eastAsia="宋体" w:hAnsi="Times New Roman" w:cs="Times New Roman"/>
-        </w:rPr>
-        <w:t>默认为</w:t>
-      </w:r>
-      <w:r>
-        <w:rPr>
-          <w:rFonts w:ascii="Times New Roman" w:eastAsia="宋体" w:hAnsi="Times New Roman" w:cs="Times New Roman"/>
-        </w:rPr>
-        <w:t xml:space="preserve"> false</w:t>
-      </w:r>
-    </w:p>
-    <w:p>
-      <w:pPr>
-        <w:ind w:firstLineChars="200" w:firstLine="440"/>
-        <w:rPr>
-          <w:rFonts w:ascii="Times New Roman" w:eastAsia="宋体" w:hAnsi="Times New Roman" w:cs="Times New Roman"/>
-        </w:rPr>
-      </w:pPr>
-      <w:r>
-        <w:rPr>
-          <w:rFonts w:ascii="Times New Roman" w:eastAsia="宋体" w:hAnsi="Times New Roman" w:cs="Times New Roman" w:hint="eastAsia"/>
-        </w:rPr>
-        <w:t>AISellableDefaultYes=</w:t>
-      </w:r>
-      <w:r>
-        <w:rPr>
-          <w:rFonts w:ascii="Times New Roman" w:eastAsia="宋体" w:hAnsi="Times New Roman" w:cs="Times New Roman" w:hint="eastAsia"/>
-        </w:rPr>
-        <w:t xml:space="preserve"> </w:t>
-      </w:r>
-      <w:r>
-        <w:rPr>
-          <w:rFonts w:ascii="Times New Roman" w:eastAsia="宋体" w:hAnsi="Times New Roman" w:cs="Times New Roman" w:hint="eastAsia"/>
-        </w:rPr>
-        <w:t xml:space="preserve">BOOLEAN ; </w:t>
-      </w:r>
-      <w:r>
-        <w:rPr>
-          <w:rFonts w:ascii="Times New Roman" w:eastAsia="宋体" w:hAnsi="Times New Roman" w:cs="Times New Roman" w:hint="eastAsia"/>
-        </w:rPr>
-        <w:t>放置建筑的</w:t>
-      </w:r>
-      <w:r>
-        <w:rPr>
-          <w:rFonts w:ascii="Times New Roman" w:eastAsia="宋体" w:hAnsi="Times New Roman" w:cs="Times New Roman" w:hint="eastAsia"/>
-        </w:rPr>
-        <w:t>"AI</w:t>
-      </w:r>
-      <w:r>
-        <w:rPr>
-          <w:rFonts w:ascii="Times New Roman" w:eastAsia="宋体" w:hAnsi="Times New Roman" w:cs="Times New Roman" w:hint="eastAsia"/>
-        </w:rPr>
-        <w:t>变卖</w:t>
-      </w:r>
-      <w:r>
-        <w:rPr>
-          <w:rFonts w:ascii="Times New Roman" w:eastAsia="宋体" w:hAnsi="Times New Roman" w:cs="Times New Roman" w:hint="eastAsia"/>
-        </w:rPr>
-        <w:t>"</w:t>
-      </w:r>
-      <w:r>
-        <w:rPr>
-          <w:rFonts w:ascii="Times New Roman" w:eastAsia="宋体" w:hAnsi="Times New Roman" w:cs="Times New Roman" w:hint="eastAsia"/>
-        </w:rPr>
-        <w:t>默认为</w:t>
-      </w:r>
-      <w:r>
-        <w:rPr>
-          <w:rFonts w:ascii="Times New Roman" w:eastAsia="宋体" w:hAnsi="Times New Roman" w:cs="Times New Roman" w:hint="eastAsia"/>
-        </w:rPr>
-        <w:t xml:space="preserve">yes. </w:t>
-      </w:r>
-      <w:r>
-        <w:rPr>
-          <w:rFonts w:ascii="Times New Roman" w:eastAsia="宋体" w:hAnsi="Times New Roman" w:cs="Times New Roman" w:hint="eastAsia"/>
-        </w:rPr>
-        <w:t>默认为</w:t>
-      </w:r>
-      <w:r>
-        <w:rPr>
-          <w:rFonts w:ascii="Times New Roman" w:eastAsia="宋体" w:hAnsi="Times New Roman" w:cs="Times New Roman" w:hint="eastAsia"/>
-        </w:rPr>
-        <w:t xml:space="preserve"> false</w:t>
-      </w:r>
-    </w:p>
-    <w:p>
-      <w:pPr>
-        <w:ind w:firstLineChars="200" w:firstLine="440"/>
-        <w:rPr>
-          <w:rFonts w:ascii="Times New Roman" w:eastAsia="宋体" w:hAnsi="Times New Roman" w:cs="Times New Roman"/>
-        </w:rPr>
-      </w:pPr>
-      <w:r>
-        <w:rPr>
-          <w:rFonts w:ascii="Times New Roman" w:eastAsia="宋体" w:hAnsi="Times New Roman" w:cs="Times New Roman"/>
-        </w:rPr>
-        <w:t>InfantrySubCell.GameDefault</w:t>
-      </w:r>
-      <w:r>
-        <w:rPr>
-          <w:rFonts w:ascii="Times New Roman" w:eastAsia="宋体" w:hAnsi="Times New Roman" w:cs="Times New Roman"/>
-        </w:rPr>
-        <w:t>=</w:t>
-      </w:r>
-      <w:r>
-        <w:rPr>
-          <w:rFonts w:ascii="Times New Roman" w:eastAsia="宋体" w:hAnsi="Times New Roman" w:cs="Times New Roman"/>
-        </w:rPr>
-        <w:t xml:space="preserve">BOOLEAN ; </w:t>
-      </w:r>
-      <w:r>
-        <w:rPr>
-          <w:rFonts w:ascii="Times New Roman" w:eastAsia="宋体" w:hAnsi="Times New Roman" w:cs="Times New Roman"/>
-        </w:rPr>
-        <w:t>如果该值为</w:t>
-      </w:r>
-      <w:r>
-        <w:rPr>
-          <w:rFonts w:ascii="Times New Roman" w:eastAsia="宋体" w:hAnsi="Times New Roman" w:cs="Times New Roman"/>
-        </w:rPr>
-        <w:t xml:space="preserve"> true, </w:t>
-      </w:r>
-      <w:r>
-        <w:rPr>
-          <w:rFonts w:ascii="Times New Roman" w:eastAsia="宋体" w:hAnsi="Times New Roman" w:cs="Times New Roman"/>
-        </w:rPr>
-        <w:t>单元格中第一个放置的步兵位于最下方，即</w:t>
-      </w:r>
-      <w:r>
-        <w:rPr>
-          <w:rFonts w:ascii="Times New Roman" w:eastAsia="宋体" w:hAnsi="Times New Roman" w:cs="Times New Roman"/>
-        </w:rPr>
-        <w:t>4</w:t>
-      </w:r>
-      <w:r>
-        <w:rPr>
-          <w:rFonts w:ascii="Times New Roman" w:eastAsia="宋体" w:hAnsi="Times New Roman" w:cs="Times New Roman"/>
-        </w:rPr>
-        <w:t>号</w:t>
-      </w:r>
-      <w:r>
-        <w:rPr>
-          <w:rFonts w:ascii="Times New Roman" w:eastAsia="宋体" w:hAnsi="Times New Roman" w:cs="Times New Roman"/>
-        </w:rPr>
-        <w:t xml:space="preserve">subcell, </w:t>
-      </w:r>
-      <w:r>
-        <w:rPr>
-          <w:rFonts w:ascii="Times New Roman" w:eastAsia="宋体" w:hAnsi="Times New Roman" w:cs="Times New Roman"/>
-        </w:rPr>
-        <w:t>默认为</w:t>
-      </w:r>
-      <w:r>
-        <w:rPr>
-          <w:rFonts w:ascii="Times New Roman" w:eastAsia="宋体" w:hAnsi="Times New Roman" w:cs="Times New Roman"/>
-        </w:rPr>
-        <w:t xml:space="preserve"> false</w:t>
-      </w:r>
-    </w:p>
-    <w:p>
-      <w:pPr>
-        <w:ind w:firstLineChars="200" w:firstLine="440"/>
-        <w:rPr>
-          <w:rFonts w:ascii="Times New Roman" w:eastAsia="宋体" w:hAnsi="Times New Roman" w:cs="Times New Roman"/>
-        </w:rPr>
-      </w:pPr>
-      <w:r>
-        <w:rPr>
-          <w:rFonts w:ascii="Times New Roman" w:eastAsia="宋体" w:hAnsi="Times New Roman" w:cs="Times New Roman"/>
-        </w:rPr>
-        <w:t>InfantrySubCell.Edit</w:t>
-      </w:r>
-      <w:r>
-        <w:rPr>
-          <w:rFonts w:ascii="Times New Roman" w:eastAsia="宋体" w:hAnsi="Times New Roman" w:cs="Times New Roman"/>
-        </w:rPr>
-        <w:t>=</w:t>
-      </w:r>
-      <w:r>
-        <w:rPr>
-          <w:rFonts w:ascii="Times New Roman" w:eastAsia="宋体" w:hAnsi="Times New Roman" w:cs="Times New Roman"/>
-        </w:rPr>
-        <w:t xml:space="preserve">BOOLEAN ; </w:t>
-      </w:r>
-      <w:r>
-        <w:rPr>
-          <w:rFonts w:ascii="Times New Roman" w:eastAsia="宋体" w:hAnsi="Times New Roman" w:cs="Times New Roman"/>
-        </w:rPr>
-        <w:t>如果该值为</w:t>
-      </w:r>
-      <w:r>
-        <w:rPr>
-          <w:rFonts w:ascii="Times New Roman" w:eastAsia="宋体" w:hAnsi="Times New Roman" w:cs="Times New Roman"/>
-        </w:rPr>
-        <w:t xml:space="preserve"> true, </w:t>
-      </w:r>
-      <w:r>
-        <w:rPr>
-          <w:rFonts w:ascii="Times New Roman" w:eastAsia="宋体" w:hAnsi="Times New Roman" w:cs="Times New Roman"/>
-        </w:rPr>
-        <w:t>在编辑步兵时会根据鼠标在单元格中的相对位置选择步兵</w:t>
-      </w:r>
-      <w:r>
-        <w:rPr>
-          <w:rFonts w:ascii="Times New Roman" w:eastAsia="宋体" w:hAnsi="Times New Roman" w:cs="Times New Roman"/>
-        </w:rPr>
-        <w:t xml:space="preserve">, </w:t>
-      </w:r>
-      <w:r>
-        <w:rPr>
-          <w:rFonts w:ascii="Times New Roman" w:eastAsia="宋体" w:hAnsi="Times New Roman" w:cs="Times New Roman"/>
-        </w:rPr>
-        <w:t>而不是遍历全部</w:t>
-      </w:r>
-      <w:r>
-        <w:rPr>
-          <w:rFonts w:ascii="Times New Roman" w:eastAsia="宋体" w:hAnsi="Times New Roman" w:cs="Times New Roman"/>
-        </w:rPr>
-        <w:t xml:space="preserve">, </w:t>
-      </w:r>
-      <w:r>
-        <w:rPr>
-          <w:rFonts w:ascii="Times New Roman" w:eastAsia="宋体" w:hAnsi="Times New Roman" w:cs="Times New Roman"/>
-        </w:rPr>
-        <w:t>默认为</w:t>
-      </w:r>
-      <w:r>
-        <w:rPr>
-          <w:rFonts w:ascii="Times New Roman" w:eastAsia="宋体" w:hAnsi="Times New Roman" w:cs="Times New Roman"/>
-        </w:rPr>
-        <w:t xml:space="preserve"> false</w:t>
-      </w:r>
-    </w:p>
-    <w:p>
-      <w:pPr>
-        <w:ind w:firstLineChars="200" w:firstLine="440"/>
-        <w:rPr>
-          <w:rFonts w:ascii="Times New Roman" w:eastAsia="宋体" w:hAnsi="Times New Roman" w:cs="Times New Roman"/>
-        </w:rPr>
-      </w:pPr>
-      <w:r>
-        <w:rPr>
-          <w:rFonts w:ascii="Times New Roman" w:eastAsia="宋体" w:hAnsi="Times New Roman" w:cs="Times New Roman"/>
-        </w:rPr>
-        <w:t>InfantrySubCell.Edit.Single</w:t>
-      </w:r>
-      <w:r>
-        <w:rPr>
-          <w:rFonts w:ascii="Times New Roman" w:eastAsia="宋体" w:hAnsi="Times New Roman" w:cs="Times New Roman"/>
-        </w:rPr>
-        <w:t>=</w:t>
-      </w:r>
-      <w:r>
-        <w:rPr>
-          <w:rFonts w:ascii="Times New Roman" w:eastAsia="宋体" w:hAnsi="Times New Roman" w:cs="Times New Roman"/>
-        </w:rPr>
-        <w:t xml:space="preserve">BOOLEAN ; </w:t>
-      </w:r>
-      <w:r>
-        <w:rPr>
-          <w:rFonts w:ascii="Times New Roman" w:eastAsia="宋体" w:hAnsi="Times New Roman" w:cs="Times New Roman"/>
-        </w:rPr>
-        <w:t>如果该值为</w:t>
-      </w:r>
-      <w:r>
-        <w:rPr>
-          <w:rFonts w:ascii="Times New Roman" w:eastAsia="宋体" w:hAnsi="Times New Roman" w:cs="Times New Roman"/>
-        </w:rPr>
-        <w:t xml:space="preserve"> true, </w:t>
-      </w:r>
-      <w:r>
-        <w:rPr>
-          <w:rFonts w:ascii="Times New Roman" w:eastAsia="宋体" w:hAnsi="Times New Roman" w:cs="Times New Roman"/>
-        </w:rPr>
-        <w:t>当单元格内只有一个步兵时</w:t>
-      </w:r>
-      <w:r>
-        <w:rPr>
-          <w:rFonts w:ascii="Times New Roman" w:eastAsia="宋体" w:hAnsi="Times New Roman" w:cs="Times New Roman"/>
-        </w:rPr>
-        <w:t xml:space="preserve">, </w:t>
-      </w:r>
-      <w:r>
-        <w:rPr>
-          <w:rFonts w:ascii="Times New Roman" w:eastAsia="宋体" w:hAnsi="Times New Roman" w:cs="Times New Roman"/>
-        </w:rPr>
-        <w:t>仍然会判断鼠标的相对位置</w:t>
-      </w:r>
-      <w:r>
-        <w:rPr>
-          <w:rFonts w:ascii="Times New Roman" w:eastAsia="宋体" w:hAnsi="Times New Roman" w:cs="Times New Roman"/>
-        </w:rPr>
-        <w:t xml:space="preserve">, false </w:t>
-      </w:r>
-      <w:r>
-        <w:rPr>
-          <w:rFonts w:ascii="Times New Roman" w:eastAsia="宋体" w:hAnsi="Times New Roman" w:cs="Times New Roman"/>
-        </w:rPr>
-        <w:t>时会始终选取该步兵</w:t>
-      </w:r>
-      <w:r>
-        <w:rPr>
-          <w:rFonts w:ascii="Times New Roman" w:eastAsia="宋体" w:hAnsi="Times New Roman" w:cs="Times New Roman"/>
-        </w:rPr>
-        <w:t xml:space="preserve">, </w:t>
-      </w:r>
-      <w:r>
-        <w:rPr>
-          <w:rFonts w:ascii="Times New Roman" w:eastAsia="宋体" w:hAnsi="Times New Roman" w:cs="Times New Roman"/>
-        </w:rPr>
-        <w:t>默认为</w:t>
-      </w:r>
-      <w:r>
-        <w:rPr>
-          <w:rFonts w:ascii="Times New Roman" w:eastAsia="宋体" w:hAnsi="Times New Roman" w:cs="Times New Roman"/>
-        </w:rPr>
-        <w:t xml:space="preserve"> false</w:t>
-      </w:r>
-    </w:p>
-    <w:p>
-      <w:pPr>
-        <w:ind w:firstLineChars="200" w:firstLine="440"/>
-        <w:rPr>
-          <w:rFonts w:ascii="Times New Roman" w:eastAsia="宋体" w:hAnsi="Times New Roman" w:cs="Times New Roman"/>
-        </w:rPr>
-      </w:pPr>
-      <w:r>
-        <w:rPr>
-          <w:rFonts w:ascii="Times New Roman" w:eastAsia="宋体" w:hAnsi="Times New Roman" w:cs="Times New Roman"/>
-        </w:rPr>
-        <w:t>InfantrySubCell.Edit.Drag</w:t>
-      </w:r>
-      <w:r>
-        <w:rPr>
-          <w:rFonts w:ascii="Times New Roman" w:eastAsia="宋体" w:hAnsi="Times New Roman" w:cs="Times New Roman"/>
-        </w:rPr>
-        <w:t>=</w:t>
-      </w:r>
-      <w:r>
-        <w:rPr>
-          <w:rFonts w:ascii="Times New Roman" w:eastAsia="宋体" w:hAnsi="Times New Roman" w:cs="Times New Roman"/>
-        </w:rPr>
-        <w:t xml:space="preserve">BOOLEAN ; </w:t>
-      </w:r>
-      <w:r>
-        <w:rPr>
-          <w:rFonts w:ascii="Times New Roman" w:eastAsia="宋体" w:hAnsi="Times New Roman" w:cs="Times New Roman"/>
-        </w:rPr>
-        <w:t>如果该值为</w:t>
-      </w:r>
-      <w:r>
-        <w:rPr>
-          <w:rFonts w:ascii="Times New Roman" w:eastAsia="宋体" w:hAnsi="Times New Roman" w:cs="Times New Roman"/>
-        </w:rPr>
-        <w:t xml:space="preserve"> true, </w:t>
-      </w:r>
-      <w:r>
-        <w:rPr>
-          <w:rFonts w:ascii="Times New Roman" w:eastAsia="宋体" w:hAnsi="Times New Roman" w:cs="Times New Roman"/>
-        </w:rPr>
-        <w:t>在拖拽步兵时，会考虑鼠标的相对位置放置</w:t>
-      </w:r>
-      <w:r>
-        <w:rPr>
-          <w:rFonts w:ascii="Times New Roman" w:eastAsia="宋体" w:hAnsi="Times New Roman" w:cs="Times New Roman"/>
-        </w:rPr>
-        <w:t xml:space="preserve">, </w:t>
-      </w:r>
-      <w:r>
-        <w:rPr>
-          <w:rFonts w:ascii="Times New Roman" w:eastAsia="宋体" w:hAnsi="Times New Roman" w:cs="Times New Roman"/>
-        </w:rPr>
-        <w:t>默认为</w:t>
-      </w:r>
-      <w:r>
-        <w:rPr>
-          <w:rFonts w:ascii="Times New Roman" w:eastAsia="宋体" w:hAnsi="Times New Roman" w:cs="Times New Roman"/>
-        </w:rPr>
-        <w:t xml:space="preserve"> false</w:t>
-      </w:r>
-    </w:p>
-    <w:p>
-      <w:pPr>
-        <w:ind w:firstLineChars="200" w:firstLine="440"/>
-        <w:rPr>
-          <w:rFonts w:ascii="Times New Roman" w:eastAsia="宋体" w:hAnsi="Times New Roman" w:cs="Times New Roman"/>
-        </w:rPr>
-      </w:pPr>
-      <w:r>
-        <w:rPr>
-          <w:rFonts w:ascii="Times New Roman" w:eastAsia="宋体" w:hAnsi="Times New Roman" w:cs="Times New Roman"/>
-        </w:rPr>
-        <w:t>InfantrySubCell.Edit.Place</w:t>
-      </w:r>
-      <w:r>
-        <w:rPr>
-          <w:rFonts w:ascii="Times New Roman" w:eastAsia="宋体" w:hAnsi="Times New Roman" w:cs="Times New Roman"/>
-        </w:rPr>
-        <w:t>=</w:t>
-      </w:r>
-      <w:r>
-        <w:rPr>
-          <w:rFonts w:ascii="Times New Roman" w:eastAsia="宋体" w:hAnsi="Times New Roman" w:cs="Times New Roman"/>
-        </w:rPr>
-        <w:t xml:space="preserve">BOOLEAN ; </w:t>
-      </w:r>
-      <w:r>
-        <w:rPr>
-          <w:rFonts w:ascii="Times New Roman" w:eastAsia="宋体" w:hAnsi="Times New Roman" w:cs="Times New Roman"/>
-        </w:rPr>
-        <w:t>如果该值为</w:t>
-      </w:r>
-      <w:r>
-        <w:rPr>
-          <w:rFonts w:ascii="Times New Roman" w:eastAsia="宋体" w:hAnsi="Times New Roman" w:cs="Times New Roman"/>
-        </w:rPr>
-        <w:t xml:space="preserve"> true, </w:t>
-      </w:r>
-      <w:r>
-        <w:rPr>
-          <w:rFonts w:ascii="Times New Roman" w:eastAsia="宋体" w:hAnsi="Times New Roman" w:cs="Times New Roman"/>
-        </w:rPr>
-        <w:t>在放置步兵时，会考虑鼠标的相对位置放置</w:t>
-      </w:r>
-      <w:r>
-        <w:rPr>
-          <w:rFonts w:ascii="Times New Roman" w:eastAsia="宋体" w:hAnsi="Times New Roman" w:cs="Times New Roman"/>
-        </w:rPr>
-        <w:t xml:space="preserve">, </w:t>
-      </w:r>
-      <w:r>
-        <w:rPr>
-          <w:rFonts w:ascii="Times New Roman" w:eastAsia="宋体" w:hAnsi="Times New Roman" w:cs="Times New Roman"/>
-        </w:rPr>
-        <w:t>默认为</w:t>
-      </w:r>
-      <w:r>
-        <w:rPr>
-          <w:rFonts w:ascii="Times New Roman" w:eastAsia="宋体" w:hAnsi="Times New Roman" w:cs="Times New Roman"/>
-        </w:rPr>
-        <w:t xml:space="preserve"> false</w:t>
-      </w:r>
-    </w:p>
-    <w:p>
-      <w:pPr>
-        <w:ind w:firstLineChars="200" w:firstLine="440"/>
-        <w:rPr>
-          <w:rFonts w:ascii="Times New Roman" w:eastAsia="宋体" w:hAnsi="Times New Roman" w:cs="Times New Roman"/>
-        </w:rPr>
-      </w:pPr>
-      <w:r>
-        <w:rPr>
-          <w:rFonts w:ascii="Times New Roman" w:eastAsia="宋体" w:hAnsi="Times New Roman" w:cs="Times New Roman"/>
-        </w:rPr>
-        <w:t>InfantrySubCell.Edit.FixCenter</w:t>
-      </w:r>
-      <w:r>
-        <w:rPr>
-          <w:rFonts w:ascii="Times New Roman" w:eastAsia="宋体" w:hAnsi="Times New Roman" w:cs="Times New Roman"/>
-        </w:rPr>
-        <w:t>=</w:t>
-      </w:r>
-      <w:r>
-        <w:rPr>
-          <w:rFonts w:ascii="Times New Roman" w:eastAsia="宋体" w:hAnsi="Times New Roman" w:cs="Times New Roman"/>
-        </w:rPr>
-        <w:t xml:space="preserve">BOOLEAN ; </w:t>
-      </w:r>
-      <w:r>
-        <w:rPr>
-          <w:rFonts w:ascii="Times New Roman" w:eastAsia="宋体" w:hAnsi="Times New Roman" w:cs="Times New Roman"/>
-        </w:rPr>
-        <w:t>如果该值为</w:t>
-      </w:r>
-      <w:r>
-        <w:rPr>
-          <w:rFonts w:ascii="Times New Roman" w:eastAsia="宋体" w:hAnsi="Times New Roman" w:cs="Times New Roman"/>
-        </w:rPr>
-        <w:t xml:space="preserve"> true, </w:t>
-      </w:r>
-      <w:r>
-        <w:rPr>
-          <w:rFonts w:ascii="Times New Roman" w:eastAsia="宋体" w:hAnsi="Times New Roman" w:cs="Times New Roman"/>
-        </w:rPr>
-        <w:t>会固定单元格中间步兵的位置同</w:t>
-      </w:r>
-      <w:r>
-        <w:rPr>
-          <w:rFonts w:ascii="Times New Roman" w:eastAsia="宋体" w:hAnsi="Times New Roman" w:cs="Times New Roman"/>
-        </w:rPr>
-        <w:t xml:space="preserve"> InfantrySubCell.GameDefault </w:t>
-      </w:r>
-      <w:r>
-        <w:rPr>
-          <w:rFonts w:ascii="Times New Roman" w:eastAsia="宋体" w:hAnsi="Times New Roman" w:cs="Times New Roman"/>
-        </w:rPr>
-        <w:t>一致</w:t>
-      </w:r>
-      <w:r>
-        <w:rPr>
-          <w:rFonts w:ascii="Times New Roman" w:eastAsia="宋体" w:hAnsi="Times New Roman" w:cs="Times New Roman"/>
-        </w:rPr>
-        <w:t xml:space="preserve">, </w:t>
-      </w:r>
-      <w:r>
-        <w:rPr>
-          <w:rFonts w:ascii="Times New Roman" w:eastAsia="宋体" w:hAnsi="Times New Roman" w:cs="Times New Roman"/>
-        </w:rPr>
-        <w:t>否则根据鼠标上下位置决定</w:t>
-      </w:r>
-      <w:r>
-        <w:rPr>
-          <w:rFonts w:ascii="Times New Roman" w:eastAsia="宋体" w:hAnsi="Times New Roman" w:cs="Times New Roman"/>
-        </w:rPr>
-        <w:t xml:space="preserve">. </w:t>
-      </w:r>
-      <w:r>
-        <w:rPr>
-          <w:rFonts w:ascii="Times New Roman" w:eastAsia="宋体" w:hAnsi="Times New Roman" w:cs="Times New Roman"/>
-        </w:rPr>
-        <w:t>默认为</w:t>
-      </w:r>
-      <w:r>
-        <w:rPr>
-          <w:rFonts w:ascii="Times New Roman" w:eastAsia="宋体" w:hAnsi="Times New Roman" w:cs="Times New Roman"/>
-        </w:rPr>
-        <w:t xml:space="preserve"> false</w:t>
-      </w:r>
-    </w:p>
-    <w:p>
-      <w:pPr>
-        <w:ind w:firstLineChars="200" w:firstLine="440"/>
-        <w:rPr>
-          <w:rFonts w:ascii="Times New Roman" w:eastAsia="宋体" w:hAnsi="Times New Roman" w:cs="Times New Roman"/>
-        </w:rPr>
-      </w:pPr>
-      <w:r>
-        <w:rPr>
-          <w:rFonts w:ascii="Times New Roman" w:eastAsia="宋体" w:hAnsi="Times New Roman" w:cs="Times New Roman"/>
-        </w:rPr>
-        <w:t>InfantrySubCell.OccupationBits</w:t>
-      </w:r>
-      <w:r>
-        <w:rPr>
-          <w:rFonts w:ascii="Times New Roman" w:eastAsia="宋体" w:hAnsi="Times New Roman" w:cs="Times New Roman"/>
-        </w:rPr>
-        <w:t>=</w:t>
-      </w:r>
-      <w:r>
-        <w:rPr>
-          <w:rFonts w:ascii="Times New Roman" w:eastAsia="宋体" w:hAnsi="Times New Roman" w:cs="Times New Roman"/>
-        </w:rPr>
-        <w:t xml:space="preserve">BOOLEAN ; </w:t>
-      </w:r>
-      <w:r>
-        <w:rPr>
-          <w:rFonts w:ascii="Times New Roman" w:eastAsia="宋体" w:hAnsi="Times New Roman" w:cs="Times New Roman"/>
-        </w:rPr>
-        <w:t>如果该值为</w:t>
-      </w:r>
-      <w:r>
-        <w:rPr>
-          <w:rFonts w:ascii="Times New Roman" w:eastAsia="宋体" w:hAnsi="Times New Roman" w:cs="Times New Roman"/>
-        </w:rPr>
-        <w:t xml:space="preserve"> true, </w:t>
-      </w:r>
-      <w:r>
-        <w:rPr>
-          <w:rFonts w:ascii="Times New Roman" w:eastAsia="宋体" w:hAnsi="Times New Roman" w:cs="Times New Roman"/>
-        </w:rPr>
-        <w:t>在放置步兵时会考虑地形对象对单元格的占用</w:t>
-      </w:r>
-      <w:r>
-        <w:rPr>
-          <w:rFonts w:ascii="Times New Roman" w:eastAsia="宋体" w:hAnsi="Times New Roman" w:cs="Times New Roman"/>
-        </w:rPr>
-        <w:t xml:space="preserve">, </w:t>
-      </w:r>
-      <w:r>
-        <w:rPr>
-          <w:rFonts w:ascii="Times New Roman" w:eastAsia="宋体" w:hAnsi="Times New Roman" w:cs="Times New Roman"/>
-        </w:rPr>
-        <w:t>默认为</w:t>
-      </w:r>
-      <w:r>
-        <w:rPr>
-          <w:rFonts w:ascii="Times New Roman" w:eastAsia="宋体" w:hAnsi="Times New Roman" w:cs="Times New Roman"/>
-        </w:rPr>
-        <w:t xml:space="preserve"> false</w:t>
-      </w:r>
-    </w:p>
-    <w:p>
-      <w:pPr>
-        <w:ind w:firstLineChars="200" w:firstLine="440"/>
-        <w:rPr>
-          <w:rFonts w:ascii="Times New Roman" w:eastAsia="宋体" w:hAnsi="Times New Roman" w:cs="Times New Roman"/>
-        </w:rPr>
-      </w:pPr>
-      <w:r>
-        <w:rPr>
-          <w:rFonts w:ascii="Times New Roman" w:eastAsia="宋体" w:hAnsi="Times New Roman" w:cs="Times New Roman"/>
-        </w:rPr>
-        <w:t>SkipTipsOfTheDay</w:t>
-      </w:r>
-      <w:r>
-        <w:rPr>
-          <w:rFonts w:ascii="Times New Roman" w:eastAsia="宋体" w:hAnsi="Times New Roman" w:cs="Times New Roman"/>
-        </w:rPr>
-        <w:t>=</w:t>
-      </w:r>
-      <w:r>
-        <w:rPr>
-          <w:rFonts w:ascii="Times New Roman" w:eastAsia="宋体" w:hAnsi="Times New Roman" w:cs="Times New Roman"/>
-        </w:rPr>
-        <w:t>BOOLEAN</w:t>
-      </w:r>
-      <w:r>
-        <w:rPr>
-          <w:rFonts w:ascii="Times New Roman" w:eastAsia="宋体" w:hAnsi="Times New Roman" w:cs="Times New Roman"/>
-        </w:rPr>
-        <w:t xml:space="preserve"> ; </w:t>
-      </w:r>
-      <w:r>
-        <w:rPr>
-          <w:rFonts w:ascii="Times New Roman" w:eastAsia="宋体" w:hAnsi="Times New Roman" w:cs="Times New Roman"/>
-        </w:rPr>
-        <w:t>是否不显示今日提示窗口，默认为</w:t>
-      </w:r>
-      <w:r>
-        <w:rPr>
-          <w:rFonts w:ascii="Times New Roman" w:eastAsia="宋体" w:hAnsi="Times New Roman" w:cs="Times New Roman"/>
-        </w:rPr>
-        <w:t xml:space="preserve"> false</w:t>
-      </w:r>
-    </w:p>
-    <w:p>
-      <w:pPr>
-        <w:ind w:firstLineChars="200" w:firstLine="440"/>
-        <w:rPr>
-          <w:rFonts w:ascii="Times New Roman" w:eastAsia="宋体" w:hAnsi="Times New Roman" w:cs="Times New Roman"/>
-        </w:rPr>
-      </w:pPr>
-      <w:r>
-        <w:rPr>
-          <w:rFonts w:ascii="Times New Roman" w:eastAsia="宋体" w:hAnsi="Times New Roman" w:cs="Times New Roman"/>
-        </w:rPr>
-        <w:t>SkipBrushSizeChangeOnTools</w:t>
-      </w:r>
-      <w:r>
-        <w:rPr>
-          <w:rFonts w:ascii="Times New Roman" w:eastAsia="宋体" w:hAnsi="Times New Roman" w:cs="Times New Roman"/>
-        </w:rPr>
-        <w:t>=</w:t>
-      </w:r>
-      <w:r>
-        <w:rPr>
-          <w:rFonts w:ascii="Times New Roman" w:eastAsia="宋体" w:hAnsi="Times New Roman" w:cs="Times New Roman"/>
-        </w:rPr>
-        <w:t>BOOLEAN</w:t>
-      </w:r>
-      <w:r>
-        <w:rPr>
-          <w:rFonts w:ascii="Times New Roman" w:eastAsia="宋体" w:hAnsi="Times New Roman" w:cs="Times New Roman"/>
-        </w:rPr>
-        <w:t xml:space="preserve"> ; </w:t>
-      </w:r>
-      <w:r>
-        <w:rPr>
-          <w:rFonts w:ascii="Times New Roman" w:eastAsia="宋体" w:hAnsi="Times New Roman" w:cs="Times New Roman"/>
-        </w:rPr>
-        <w:t>在选择地形工具</w:t>
-      </w:r>
-      <w:r>
-        <w:rPr>
-          <w:rFonts w:ascii="Times New Roman" w:eastAsia="宋体" w:hAnsi="Times New Roman" w:cs="Times New Roman"/>
-        </w:rPr>
-        <w:t>(</w:t>
-      </w:r>
-      <w:r>
-        <w:rPr>
-          <w:rFonts w:ascii="Times New Roman" w:eastAsia="宋体" w:hAnsi="Times New Roman" w:cs="Times New Roman"/>
-        </w:rPr>
-        <w:t>抬升、降低、平整地形</w:t>
-      </w:r>
-      <w:r>
-        <w:rPr>
-          <w:rFonts w:ascii="Times New Roman" w:eastAsia="宋体" w:hAnsi="Times New Roman" w:cs="Times New Roman"/>
-        </w:rPr>
-        <w:t>)</w:t>
-      </w:r>
-      <w:r>
-        <w:rPr>
-          <w:rFonts w:ascii="Times New Roman" w:eastAsia="宋体" w:hAnsi="Times New Roman" w:cs="Times New Roman"/>
-        </w:rPr>
-        <w:t>时</w:t>
-      </w:r>
-      <w:r>
-        <w:rPr>
-          <w:rFonts w:ascii="Times New Roman" w:eastAsia="宋体" w:hAnsi="Times New Roman" w:cs="Times New Roman"/>
-        </w:rPr>
-        <w:t xml:space="preserve">, </w:t>
-      </w:r>
-      <w:r>
-        <w:rPr>
-          <w:rFonts w:ascii="Times New Roman" w:eastAsia="宋体" w:hAnsi="Times New Roman" w:cs="Times New Roman"/>
-        </w:rPr>
-        <w:t>是否跳过改变笔刷大小</w:t>
-      </w:r>
-      <w:r>
-        <w:rPr>
-          <w:rFonts w:ascii="Times New Roman" w:eastAsia="宋体" w:hAnsi="Times New Roman" w:cs="Times New Roman"/>
-        </w:rPr>
-        <w:t xml:space="preserve">, </w:t>
-      </w:r>
-      <w:r>
-        <w:rPr>
-          <w:rFonts w:ascii="Times New Roman" w:eastAsia="宋体" w:hAnsi="Times New Roman" w:cs="Times New Roman"/>
-        </w:rPr>
-        <w:t>默认为</w:t>
-      </w:r>
-      <w:r>
-        <w:rPr>
-          <w:rFonts w:ascii="Times New Roman" w:eastAsia="宋体" w:hAnsi="Times New Roman" w:cs="Times New Roman"/>
-        </w:rPr>
-        <w:t xml:space="preserve"> false</w:t>
-      </w:r>
-    </w:p>
-    <w:p>
-      <w:pPr>
-        <w:ind w:firstLineChars="200" w:firstLine="440"/>
-        <w:rPr>
-          <w:rFonts w:ascii="Times New Roman" w:eastAsia="宋体" w:hAnsi="Times New Roman" w:cs="Times New Roman"/>
-        </w:rPr>
-      </w:pPr>
-      <w:r>
-        <w:rPr>
-          <w:rFonts w:ascii="Times New Roman" w:eastAsia="宋体" w:hAnsi="Times New Roman" w:cs="Times New Roman"/>
-        </w:rPr>
-        <w:t>INIEditor.IgnoreTeams</w:t>
-      </w:r>
-      <w:r>
-        <w:rPr>
-          <w:rFonts w:ascii="Times New Roman" w:eastAsia="宋体" w:hAnsi="Times New Roman" w:cs="Times New Roman"/>
-        </w:rPr>
-        <w:t>=</w:t>
-      </w:r>
-      <w:r>
-        <w:rPr>
-          <w:rFonts w:ascii="Times New Roman" w:eastAsia="宋体" w:hAnsi="Times New Roman" w:cs="Times New Roman"/>
-        </w:rPr>
-        <w:t>BOOLEAN</w:t>
-      </w:r>
-      <w:r>
-        <w:rPr>
-          <w:rFonts w:ascii="Times New Roman" w:eastAsia="宋体" w:hAnsi="Times New Roman" w:cs="Times New Roman"/>
-        </w:rPr>
-        <w:t xml:space="preserve"> ; </w:t>
-      </w:r>
-      <w:r>
-        <w:rPr>
-          <w:rFonts w:ascii="Times New Roman" w:eastAsia="宋体" w:hAnsi="Times New Roman" w:cs="Times New Roman"/>
-        </w:rPr>
-        <w:t>在</w:t>
-      </w:r>
-      <w:r>
-        <w:rPr>
-          <w:rFonts w:ascii="Times New Roman" w:eastAsia="宋体" w:hAnsi="Times New Roman" w:cs="Times New Roman"/>
-        </w:rPr>
-        <w:t>INI</w:t>
-      </w:r>
-      <w:r>
-        <w:rPr>
-          <w:rFonts w:ascii="Times New Roman" w:eastAsia="宋体" w:hAnsi="Times New Roman" w:cs="Times New Roman"/>
-        </w:rPr>
-        <w:t>编辑器中</w:t>
-      </w:r>
-      <w:r>
-        <w:rPr>
-          <w:rFonts w:ascii="Times New Roman" w:eastAsia="宋体" w:hAnsi="Times New Roman" w:cs="Times New Roman"/>
-        </w:rPr>
-        <w:t xml:space="preserve">, </w:t>
-      </w:r>
-      <w:r>
-        <w:rPr>
-          <w:rFonts w:ascii="Times New Roman" w:eastAsia="宋体" w:hAnsi="Times New Roman" w:cs="Times New Roman"/>
-        </w:rPr>
-        <w:t>是否忽略小队、特遣、脚本</w:t>
-      </w:r>
-      <w:r>
-        <w:rPr>
-          <w:rFonts w:ascii="Times New Roman" w:eastAsia="宋体" w:hAnsi="Times New Roman" w:cs="Times New Roman"/>
-        </w:rPr>
-        <w:lastRenderedPageBreak/>
-        <w:t>小节</w:t>
+        <w:t>是否忽略小队、特遣、脚本小节</w:t>
       </w:r>
       <w:r>
         <w:rPr>
@@ -13748,7 +13778,7 @@
         <v:path o:extrusionok="f" gradientshapeok="t" o:connecttype="rect"/>
         <o:lock v:ext="edit" aspectratio="t"/>
       </v:shapetype>
-      <v:shape id="_x0000_i1031" type="#_x0000_t75" style="width:11.55pt;height:11.55pt" o:bullet="t">
+      <v:shape id="_x0000_i1030" type="#_x0000_t75" style="width:11.55pt;height:11.55pt" o:bullet="t">
         <v:imagedata r:id="rId1" o:title="mso9A9A"/>
       </v:shape>
     </w:pict>

</xml_diff>

<commit_message>
bitmap importer support custom theater
</commit_message>
<xml_diff>
--- a/Supplementary/文档/FA2SP HDM Edition说明文档.docx
+++ b/Supplementary/文档/FA2SP HDM Edition说明文档.docx
@@ -374,6 +374,36 @@
         <w:pStyle w:val="a9"/>
         <w:numPr>
           <w:ilvl w:val="0"/>
+          <w:numId w:val="11"/>
+        </w:numPr>
+        <w:rPr>
+          <w:rFonts w:ascii="Times New Roman" w:eastAsia="宋体" w:hAnsi="Times New Roman" w:cs="Times New Roman"/>
+        </w:rPr>
+      </w:pPr>
+      <w:r>
+        <w:rPr>
+          <w:rFonts w:ascii="Times New Roman" w:eastAsia="宋体" w:hAnsi="Times New Roman" w:cs="Times New Roman" w:hint="eastAsia"/>
+        </w:rPr>
+        <w:t>创建新地图</w:t>
+      </w:r>
+      <w:r>
+        <w:rPr>
+          <w:rFonts w:ascii="Times New Roman" w:eastAsia="宋体" w:hAnsi="Times New Roman" w:cs="Times New Roman" w:hint="eastAsia"/>
+        </w:rPr>
+        <w:t>-</w:t>
+      </w:r>
+      <w:r>
+        <w:rPr>
+          <w:rFonts w:ascii="Times New Roman" w:eastAsia="宋体" w:hAnsi="Times New Roman" w:cs="Times New Roman" w:hint="eastAsia"/>
+        </w:rPr>
+        <w:t>导入位图时，支持自定义生成的地图类型</w:t>
+      </w:r>
+    </w:p>
+    <w:p>
+      <w:pPr>
+        <w:pStyle w:val="a9"/>
+        <w:numPr>
+          <w:ilvl w:val="0"/>
           <w:numId w:val="10"/>
         </w:numPr>
         <w:rPr>
@@ -523,7 +553,7 @@
           <w:numId w:val="16"/>
         </w:numPr>
         <w:rPr>
-          <w:rFonts w:ascii="Times New Roman" w:eastAsia="宋体" w:hAnsi="Times New Roman" w:cs="Times New Roman" w:hint="eastAsia"/>
+          <w:rFonts w:ascii="Times New Roman" w:eastAsia="宋体" w:hAnsi="Times New Roman" w:cs="Times New Roman"/>
         </w:rPr>
       </w:pPr>
       <w:r>
@@ -920,7 +950,14 @@
         <w:rPr>
           <w:rFonts w:ascii="Times New Roman" w:eastAsia="宋体" w:hAnsi="Times New Roman" w:cs="Times New Roman" w:hint="eastAsia"/>
         </w:rPr>
-        <w:t>触发编辑器的行为参数支持第六个参数，行为窗口会根据参数数量动态调整大小，范围为</w:t>
+        <w:t>触发编辑器的行为参数支持第六个参数，行为窗口会根据参数数量动态调整大</w:t>
+      </w:r>
+      <w:r>
+        <w:rPr>
+          <w:rFonts w:ascii="Times New Roman" w:eastAsia="宋体" w:hAnsi="Times New Roman" w:cs="Times New Roman" w:hint="eastAsia"/>
+        </w:rPr>
+        <w:lastRenderedPageBreak/>
+        <w:t>小，范围为</w:t>
       </w:r>
       <w:r>
         <w:rPr>
@@ -944,7 +981,6 @@
         <w:rPr>
           <w:rFonts w:ascii="Times New Roman" w:eastAsia="宋体" w:hAnsi="Times New Roman" w:cs="Times New Roman" w:hint="eastAsia"/>
         </w:rPr>
-        <w:lastRenderedPageBreak/>
         <w:t>多选模式增加同类添加和同类删除按钮，可以批量添加同类地形</w:t>
       </w:r>
     </w:p>
@@ -1965,6 +2001,7 @@
         <w:rPr>
           <w:rFonts w:ascii="Times New Roman" w:eastAsia="宋体" w:hAnsi="Times New Roman" w:cs="Times New Roman" w:hint="eastAsia"/>
         </w:rPr>
+        <w:lastRenderedPageBreak/>
         <w:t>新增</w:t>
       </w:r>
       <w:r>
@@ -1995,7 +2032,6 @@
         <w:rPr>
           <w:rFonts w:ascii="Times New Roman" w:eastAsia="宋体" w:hAnsi="Times New Roman" w:cs="Times New Roman" w:hint="eastAsia"/>
         </w:rPr>
-        <w:lastRenderedPageBreak/>
         <w:t>修复当建筑本体</w:t>
       </w:r>
       <w:r>
@@ -2976,550 +3012,550 @@
         <w:rPr>
           <w:rFonts w:ascii="Times New Roman" w:eastAsia="宋体" w:hAnsi="Times New Roman" w:cs="Times New Roman" w:hint="eastAsia"/>
         </w:rPr>
+        <w:lastRenderedPageBreak/>
         <w:t>属性查看：位于物品浏览器中，可以实时显示鼠标所指对象的各类属性</w:t>
       </w:r>
       <w:r>
         <w:rPr>
           <w:rFonts w:ascii="Times New Roman" w:eastAsia="宋体" w:hAnsi="Times New Roman" w:cs="Times New Roman" w:hint="eastAsia"/>
         </w:rPr>
-        <w:t>，如单位</w:t>
+        <w:t>，如单位属性、路径点关联的触发或小队、武器射程、地表类型等</w:t>
+      </w:r>
+    </w:p>
+    <w:p>
+      <w:pPr>
+        <w:ind w:firstLineChars="200" w:firstLine="440"/>
+        <w:rPr>
+          <w:rFonts w:ascii="Times New Roman" w:eastAsia="宋体" w:hAnsi="Times New Roman" w:cs="Times New Roman"/>
+        </w:rPr>
+      </w:pPr>
+      <w:r>
+        <w:rPr>
+          <w:rFonts w:ascii="Times New Roman" w:eastAsia="宋体" w:hAnsi="Times New Roman" w:cs="Times New Roman" w:hint="eastAsia"/>
+        </w:rPr>
+        <w:t>绘制连接地形：位于物品浏览器中，可以以地形块为单位，根据鼠标相对位置，自动绘制如悬崖、海岸、小路等连接地形。相较于</w:t>
+      </w:r>
+      <w:r>
+        <w:rPr>
+          <w:rFonts w:ascii="Times New Roman" w:eastAsia="宋体" w:hAnsi="Times New Roman" w:cs="Times New Roman" w:hint="eastAsia"/>
+        </w:rPr>
+        <w:t>WAE</w:t>
+      </w:r>
+      <w:r>
+        <w:rPr>
+          <w:rFonts w:ascii="Times New Roman" w:eastAsia="宋体" w:hAnsi="Times New Roman" w:cs="Times New Roman" w:hint="eastAsia"/>
+        </w:rPr>
+        <w:t>的同类功能，提供了更加精细的控制权</w:t>
+      </w:r>
+    </w:p>
+    <w:p>
+      <w:pPr>
+        <w:ind w:firstLineChars="200" w:firstLine="440"/>
+        <w:rPr>
+          <w:rFonts w:ascii="Times New Roman" w:eastAsia="宋体" w:hAnsi="Times New Roman" w:cs="Times New Roman"/>
+        </w:rPr>
+      </w:pPr>
+      <w:r>
+        <w:rPr>
+          <w:rFonts w:ascii="Times New Roman" w:eastAsia="宋体" w:hAnsi="Times New Roman" w:cs="Times New Roman" w:hint="eastAsia"/>
+        </w:rPr>
+        <w:t>重载地图：支持快捷重新打开当前地图，快捷键为</w:t>
+      </w:r>
+      <w:r>
+        <w:rPr>
+          <w:rFonts w:ascii="Times New Roman" w:eastAsia="宋体" w:hAnsi="Times New Roman" w:cs="Times New Roman" w:hint="eastAsia"/>
+        </w:rPr>
+        <w:t>Ctrl+Shift+O</w:t>
+      </w:r>
+    </w:p>
+    <w:p>
+      <w:pPr>
+        <w:ind w:firstLineChars="200" w:firstLine="440"/>
+        <w:rPr>
+          <w:rFonts w:ascii="Times New Roman" w:eastAsia="宋体" w:hAnsi="Times New Roman" w:cs="Times New Roman"/>
+        </w:rPr>
+      </w:pPr>
+      <w:r>
+        <w:rPr>
+          <w:rFonts w:ascii="Times New Roman" w:eastAsia="宋体" w:hAnsi="Times New Roman" w:cs="Times New Roman" w:hint="eastAsia"/>
+        </w:rPr>
+        <w:t>重新加载游戏目录：当检测到打开的地图文件位于另一个尤复游戏文件夹下时，会提示是否重新加载对应目录的游戏资源</w:t>
+      </w:r>
+    </w:p>
+    <w:p>
+      <w:pPr>
+        <w:ind w:firstLineChars="200" w:firstLine="440"/>
+        <w:rPr>
+          <w:rFonts w:ascii="Times New Roman" w:eastAsia="宋体" w:hAnsi="Times New Roman" w:cs="Times New Roman"/>
+        </w:rPr>
+      </w:pPr>
+      <w:r>
+        <w:rPr>
+          <w:rFonts w:ascii="Times New Roman" w:eastAsia="宋体" w:hAnsi="Times New Roman" w:cs="Times New Roman" w:hint="eastAsia"/>
+        </w:rPr>
+        <w:t>CSF</w:t>
+      </w:r>
+      <w:r>
+        <w:rPr>
+          <w:rFonts w:ascii="Times New Roman" w:eastAsia="宋体" w:hAnsi="Times New Roman" w:cs="Times New Roman" w:hint="eastAsia"/>
+        </w:rPr>
+        <w:t>浏览器：可以浏览、搜索当前加载的全部</w:t>
+      </w:r>
+      <w:r>
+        <w:rPr>
+          <w:rFonts w:ascii="Times New Roman" w:eastAsia="宋体" w:hAnsi="Times New Roman" w:cs="Times New Roman" w:hint="eastAsia"/>
+        </w:rPr>
+        <w:t>CSF</w:t>
+      </w:r>
+      <w:r>
+        <w:rPr>
+          <w:rFonts w:ascii="Times New Roman" w:eastAsia="宋体" w:hAnsi="Times New Roman" w:cs="Times New Roman" w:hint="eastAsia"/>
+        </w:rPr>
+        <w:t>文本，也可以立即重新加载</w:t>
+      </w:r>
+      <w:r>
+        <w:rPr>
+          <w:rFonts w:ascii="Times New Roman" w:eastAsia="宋体" w:hAnsi="Times New Roman" w:cs="Times New Roman" w:hint="eastAsia"/>
+        </w:rPr>
+        <w:t>CSF</w:t>
+      </w:r>
+      <w:r>
+        <w:rPr>
+          <w:rFonts w:ascii="Times New Roman" w:eastAsia="宋体" w:hAnsi="Times New Roman" w:cs="Times New Roman" w:hint="eastAsia"/>
+        </w:rPr>
+        <w:t>文件，还可以快捷为触发事件的对应参数选择文本标签</w:t>
+      </w:r>
+    </w:p>
+    <w:p>
+      <w:pPr>
+        <w:ind w:firstLineChars="200" w:firstLine="440"/>
+        <w:rPr>
+          <w:rFonts w:ascii="Times New Roman" w:eastAsia="宋体" w:hAnsi="Times New Roman" w:cs="Times New Roman"/>
+        </w:rPr>
+      </w:pPr>
+      <w:r>
+        <w:rPr>
+          <w:rFonts w:ascii="Times New Roman" w:eastAsia="宋体" w:hAnsi="Times New Roman" w:cs="Times New Roman" w:hint="eastAsia"/>
+        </w:rPr>
+        <w:t>LLF</w:t>
+      </w:r>
+      <w:r>
+        <w:rPr>
+          <w:rFonts w:ascii="Times New Roman" w:eastAsia="宋体" w:hAnsi="Times New Roman" w:cs="Times New Roman" w:hint="eastAsia"/>
+        </w:rPr>
+        <w:t>与</w:t>
+      </w:r>
+      <w:r>
+        <w:rPr>
+          <w:rFonts w:ascii="Times New Roman" w:eastAsia="宋体" w:hAnsi="Times New Roman" w:cs="Times New Roman" w:hint="eastAsia"/>
+        </w:rPr>
+        <w:t>ECS</w:t>
+      </w:r>
+      <w:r>
+        <w:rPr>
+          <w:rFonts w:ascii="Times New Roman" w:eastAsia="宋体" w:hAnsi="Times New Roman" w:cs="Times New Roman" w:hint="eastAsia"/>
+        </w:rPr>
+        <w:t>格式：支持</w:t>
+      </w:r>
+      <w:r>
+        <w:rPr>
+          <w:rFonts w:ascii="Times New Roman" w:eastAsia="宋体" w:hAnsi="Times New Roman" w:cs="Times New Roman" w:hint="eastAsia"/>
+        </w:rPr>
+        <w:t>LLF</w:t>
+      </w:r>
+      <w:r>
+        <w:rPr>
+          <w:rFonts w:ascii="Times New Roman" w:eastAsia="宋体" w:hAnsi="Times New Roman" w:cs="Times New Roman" w:hint="eastAsia"/>
+        </w:rPr>
+        <w:t>与</w:t>
+      </w:r>
+      <w:r>
+        <w:rPr>
+          <w:rFonts w:ascii="Times New Roman" w:eastAsia="宋体" w:hAnsi="Times New Roman" w:cs="Times New Roman" w:hint="eastAsia"/>
+        </w:rPr>
+        <w:t>ECS</w:t>
+      </w:r>
+      <w:r>
+        <w:rPr>
+          <w:rFonts w:ascii="Times New Roman" w:eastAsia="宋体" w:hAnsi="Times New Roman" w:cs="Times New Roman" w:hint="eastAsia"/>
+        </w:rPr>
+        <w:t>格式的</w:t>
+      </w:r>
+      <w:r>
+        <w:rPr>
+          <w:rFonts w:ascii="Times New Roman" w:eastAsia="宋体" w:hAnsi="Times New Roman" w:cs="Times New Roman" w:hint="eastAsia"/>
+        </w:rPr>
+        <w:t>字符串表</w:t>
+      </w:r>
+      <w:r>
+        <w:rPr>
+          <w:rFonts w:ascii="Times New Roman" w:eastAsia="宋体" w:hAnsi="Times New Roman" w:cs="Times New Roman" w:hint="eastAsia"/>
+        </w:rPr>
+        <w:t>（</w:t>
+      </w:r>
+      <w:r>
+        <w:rPr>
+          <w:rFonts w:ascii="Times New Roman" w:eastAsia="宋体" w:hAnsi="Times New Roman" w:cs="Times New Roman" w:hint="eastAsia"/>
+        </w:rPr>
+        <w:t>Stringtable</w:t>
+      </w:r>
+      <w:r>
+        <w:rPr>
+          <w:rFonts w:ascii="Times New Roman" w:eastAsia="宋体" w:hAnsi="Times New Roman" w:cs="Times New Roman" w:hint="eastAsia"/>
+        </w:rPr>
+        <w:t>）文件读取</w:t>
+      </w:r>
+    </w:p>
+    <w:p>
+      <w:pPr>
+        <w:ind w:firstLineChars="200" w:firstLine="440"/>
+        <w:rPr>
+          <w:rFonts w:ascii="Times New Roman" w:eastAsia="宋体" w:hAnsi="Times New Roman" w:cs="Times New Roman"/>
+        </w:rPr>
+      </w:pPr>
+      <w:r>
+        <w:rPr>
+          <w:rFonts w:ascii="Times New Roman" w:eastAsia="宋体" w:hAnsi="Times New Roman" w:cs="Times New Roman" w:hint="eastAsia"/>
+        </w:rPr>
+        <w:t>下拉菜单内搜索：触发、作战小队、特遣部队、动作脚本、</w:t>
+      </w:r>
+      <w:r>
+        <w:rPr>
+          <w:rFonts w:ascii="Times New Roman" w:eastAsia="宋体" w:hAnsi="Times New Roman" w:cs="Times New Roman" w:hint="eastAsia"/>
+        </w:rPr>
+        <w:t>AI</w:t>
+      </w:r>
+      <w:r>
+        <w:rPr>
+          <w:rFonts w:ascii="Times New Roman" w:eastAsia="宋体" w:hAnsi="Times New Roman" w:cs="Times New Roman" w:hint="eastAsia"/>
+        </w:rPr>
+        <w:t>编辑器的下拉菜单均支持直接输入文本，搜索对应标签</w:t>
+      </w:r>
+      <w:r>
+        <w:rPr>
+          <w:rFonts w:ascii="Times New Roman" w:eastAsia="宋体" w:hAnsi="Times New Roman" w:cs="Times New Roman" w:hint="eastAsia"/>
+        </w:rPr>
+        <w:t>支持使用通配符</w:t>
+      </w:r>
+      <w:r>
+        <w:rPr>
+          <w:rFonts w:ascii="Times New Roman" w:eastAsia="宋体" w:hAnsi="Times New Roman" w:cs="Times New Roman" w:hint="eastAsia"/>
+        </w:rPr>
+        <w:t>*</w:t>
+      </w:r>
+      <w:r>
+        <w:rPr>
+          <w:rFonts w:ascii="Times New Roman" w:eastAsia="宋体" w:hAnsi="Times New Roman" w:cs="Times New Roman" w:hint="eastAsia"/>
+        </w:rPr>
+        <w:t>与</w:t>
+      </w:r>
+      <w:r>
+        <w:rPr>
+          <w:rFonts w:ascii="Times New Roman" w:eastAsia="宋体" w:hAnsi="Times New Roman" w:cs="Times New Roman" w:hint="eastAsia"/>
+        </w:rPr>
+        <w:t>|</w:t>
+      </w:r>
+    </w:p>
+    <w:p>
+      <w:pPr>
+        <w:ind w:firstLineChars="200" w:firstLine="440"/>
+        <w:rPr>
+          <w:rFonts w:ascii="Times New Roman" w:eastAsia="宋体" w:hAnsi="Times New Roman" w:cs="Times New Roman"/>
+        </w:rPr>
+      </w:pPr>
+      <w:r>
+        <w:rPr>
+          <w:rFonts w:ascii="Times New Roman" w:eastAsia="宋体" w:hAnsi="Times New Roman" w:cs="Times New Roman" w:hint="eastAsia"/>
+        </w:rPr>
+        <w:t>查找引用：触发、作战小队、特遣部队、动作脚本编辑器新增“查找引用”按键，可以查找引用了当前对象的对象</w:t>
+      </w:r>
+    </w:p>
+    <w:p>
+      <w:pPr>
+        <w:ind w:firstLineChars="200" w:firstLine="440"/>
+        <w:rPr>
+          <w:rFonts w:ascii="Times New Roman" w:eastAsia="宋体" w:hAnsi="Times New Roman" w:cs="Times New Roman"/>
+        </w:rPr>
+      </w:pPr>
+      <w:r>
+        <w:rPr>
+          <w:rFonts w:ascii="Times New Roman" w:eastAsia="宋体" w:hAnsi="Times New Roman" w:cs="Times New Roman" w:hint="eastAsia"/>
+        </w:rPr>
+        <w:t>自动计算</w:t>
+      </w:r>
+      <w:r>
+        <w:rPr>
+          <w:rFonts w:ascii="Times New Roman" w:eastAsia="宋体" w:hAnsi="Times New Roman" w:cs="Times New Roman" w:hint="eastAsia"/>
+        </w:rPr>
+        <w:t>LAT</w:t>
+      </w:r>
+      <w:r>
+        <w:rPr>
+          <w:rFonts w:ascii="Times New Roman" w:eastAsia="宋体" w:hAnsi="Times New Roman" w:cs="Times New Roman" w:hint="eastAsia"/>
+        </w:rPr>
+        <w:t>：位于</w:t>
+      </w:r>
+      <w:r>
+        <w:rPr>
+          <w:rFonts w:ascii="Times New Roman" w:eastAsia="宋体" w:hAnsi="Times New Roman" w:cs="Times New Roman" w:hint="eastAsia"/>
+        </w:rPr>
+        <w:t>菜单栏</w:t>
+      </w:r>
+      <w:r>
+        <w:rPr>
+          <w:rFonts w:ascii="Times New Roman" w:eastAsia="宋体" w:hAnsi="Times New Roman" w:cs="Times New Roman" w:hint="eastAsia"/>
+        </w:rPr>
+        <w:t>-</w:t>
+      </w:r>
+      <w:r>
+        <w:rPr>
+          <w:rFonts w:ascii="Times New Roman" w:eastAsia="宋体" w:hAnsi="Times New Roman" w:cs="Times New Roman" w:hint="eastAsia"/>
+        </w:rPr>
+        <w:t>地图工具中，会按照游戏引擎逻辑重绘全图的</w:t>
+      </w:r>
+      <w:r>
+        <w:rPr>
+          <w:rFonts w:ascii="Times New Roman" w:eastAsia="宋体" w:hAnsi="Times New Roman" w:cs="Times New Roman" w:hint="eastAsia"/>
+        </w:rPr>
+        <w:t>LAT</w:t>
+      </w:r>
+    </w:p>
+    <w:p>
+      <w:pPr>
+        <w:ind w:firstLineChars="200" w:firstLine="440"/>
+        <w:rPr>
+          <w:rFonts w:ascii="Times New Roman" w:eastAsia="宋体" w:hAnsi="Times New Roman" w:cs="Times New Roman"/>
+        </w:rPr>
+      </w:pPr>
+      <w:r>
+        <w:rPr>
+          <w:rFonts w:ascii="Times New Roman" w:eastAsia="宋体" w:hAnsi="Times New Roman" w:cs="Times New Roman" w:hint="eastAsia"/>
+        </w:rPr>
+        <w:t>重绘水面：位于</w:t>
+      </w:r>
+      <w:r>
+        <w:rPr>
+          <w:rFonts w:ascii="Times New Roman" w:eastAsia="宋体" w:hAnsi="Times New Roman" w:cs="Times New Roman" w:hint="eastAsia"/>
+        </w:rPr>
+        <w:t>菜单栏</w:t>
+      </w:r>
+      <w:r>
+        <w:rPr>
+          <w:rFonts w:ascii="Times New Roman" w:eastAsia="宋体" w:hAnsi="Times New Roman" w:cs="Times New Roman" w:hint="eastAsia"/>
+        </w:rPr>
+        <w:t>-</w:t>
+      </w:r>
+      <w:r>
+        <w:rPr>
+          <w:rFonts w:ascii="Times New Roman" w:eastAsia="宋体" w:hAnsi="Times New Roman" w:cs="Times New Roman" w:hint="eastAsia"/>
+        </w:rPr>
+        <w:t>地图工具中，会重新生成全图水面，消除不完整的水面</w:t>
+      </w:r>
+    </w:p>
+    <w:p>
+      <w:pPr>
+        <w:ind w:firstLineChars="200" w:firstLine="440"/>
+        <w:rPr>
+          <w:rFonts w:ascii="Times New Roman" w:eastAsia="宋体" w:hAnsi="Times New Roman" w:cs="Times New Roman"/>
+        </w:rPr>
+      </w:pPr>
+      <w:r>
+        <w:rPr>
+          <w:rFonts w:ascii="Times New Roman" w:eastAsia="宋体" w:hAnsi="Times New Roman" w:cs="Times New Roman" w:hint="eastAsia"/>
+        </w:rPr>
+        <w:t>军衔显示：可以显示地图上单位的经验等级</w:t>
+      </w:r>
+    </w:p>
+    <w:p>
+      <w:pPr>
+        <w:ind w:firstLineChars="200" w:firstLine="440"/>
+        <w:rPr>
+          <w:rFonts w:ascii="Times New Roman" w:eastAsia="宋体" w:hAnsi="Times New Roman" w:cs="Times New Roman"/>
+        </w:rPr>
+      </w:pPr>
+      <w:r>
+        <w:rPr>
+          <w:rFonts w:ascii="Times New Roman" w:eastAsia="宋体" w:hAnsi="Times New Roman" w:cs="Times New Roman" w:hint="eastAsia"/>
+        </w:rPr>
+        <w:t>不可通行单元显示：位于菜单栏</w:t>
+      </w:r>
+      <w:r>
+        <w:rPr>
+          <w:rFonts w:ascii="Times New Roman" w:eastAsia="宋体" w:hAnsi="Times New Roman" w:cs="Times New Roman" w:hint="eastAsia"/>
+        </w:rPr>
+        <w:t>-</w:t>
+      </w:r>
+      <w:r>
+        <w:rPr>
+          <w:rFonts w:ascii="Times New Roman" w:eastAsia="宋体" w:hAnsi="Times New Roman" w:cs="Times New Roman" w:hint="eastAsia"/>
+        </w:rPr>
+        <w:t>图层中，可以显示所有单位都无法到达的单元格</w:t>
+      </w:r>
+    </w:p>
+    <w:p>
+      <w:pPr>
+        <w:ind w:firstLineChars="200" w:firstLine="440"/>
+        <w:rPr>
+          <w:rFonts w:ascii="Times New Roman" w:eastAsia="宋体" w:hAnsi="Times New Roman" w:cs="Times New Roman"/>
+        </w:rPr>
+      </w:pPr>
+      <w:r>
+        <w:rPr>
+          <w:rFonts w:ascii="Times New Roman" w:eastAsia="宋体" w:hAnsi="Times New Roman" w:cs="Times New Roman" w:hint="eastAsia"/>
+        </w:rPr>
+        <w:t>建筑、步兵、车辆、飞行器、基地节点、单元标记筛选：位于菜单栏</w:t>
+      </w:r>
+      <w:r>
+        <w:rPr>
+          <w:rFonts w:ascii="Times New Roman" w:eastAsia="宋体" w:hAnsi="Times New Roman" w:cs="Times New Roman" w:hint="eastAsia"/>
+        </w:rPr>
+        <w:t>-</w:t>
+      </w:r>
+      <w:r>
+        <w:rPr>
+          <w:rFonts w:ascii="Times New Roman" w:eastAsia="宋体" w:hAnsi="Times New Roman" w:cs="Times New Roman" w:hint="eastAsia"/>
+        </w:rPr>
+        <w:t>图层中，可以设置多种条件，仅显示符合条件的对象</w:t>
+      </w:r>
+    </w:p>
+    <w:p>
+      <w:pPr>
+        <w:ind w:firstLineChars="200" w:firstLine="440"/>
+        <w:rPr>
+          <w:rFonts w:ascii="Times New Roman" w:eastAsia="宋体" w:hAnsi="Times New Roman" w:cs="Times New Roman"/>
+        </w:rPr>
+      </w:pPr>
+      <w:r>
+        <w:rPr>
+          <w:rFonts w:ascii="Times New Roman" w:eastAsia="宋体" w:hAnsi="Times New Roman" w:cs="Times New Roman" w:hint="eastAsia"/>
+        </w:rPr>
+        <w:t>标签列表：位于地形浏览器的菜单栏中，支持查阅触发与关联对象</w:t>
+      </w:r>
+    </w:p>
+    <w:p>
+      <w:pPr>
+        <w:ind w:firstLineChars="200" w:firstLine="440"/>
+        <w:rPr>
+          <w:rFonts w:ascii="Times New Roman" w:eastAsia="宋体" w:hAnsi="Times New Roman" w:cs="Times New Roman"/>
+        </w:rPr>
+      </w:pPr>
+      <w:r>
+        <w:rPr>
+          <w:rFonts w:ascii="Times New Roman" w:eastAsia="宋体" w:hAnsi="Times New Roman" w:cs="Times New Roman" w:hint="eastAsia"/>
+        </w:rPr>
+        <w:t>小队列表：位于地形浏览器的菜单栏中</w:t>
+      </w:r>
+    </w:p>
+    <w:p>
+      <w:pPr>
+        <w:ind w:firstLineChars="200" w:firstLine="440"/>
+        <w:rPr>
+          <w:rFonts w:ascii="Times New Roman" w:eastAsia="宋体" w:hAnsi="Times New Roman" w:cs="Times New Roman"/>
+        </w:rPr>
+      </w:pPr>
+      <w:r>
+        <w:rPr>
+          <w:rFonts w:ascii="Times New Roman" w:eastAsia="宋体" w:hAnsi="Times New Roman" w:cs="Times New Roman" w:hint="eastAsia"/>
+        </w:rPr>
+        <w:t>特遣列表：位于地形浏览器的菜单栏中</w:t>
+      </w:r>
+    </w:p>
+    <w:p>
+      <w:pPr>
+        <w:ind w:firstLineChars="200" w:firstLine="440"/>
+        <w:rPr>
+          <w:rFonts w:ascii="Times New Roman" w:eastAsia="宋体" w:hAnsi="Times New Roman" w:cs="Times New Roman"/>
+        </w:rPr>
+      </w:pPr>
+      <w:r>
+        <w:rPr>
+          <w:rFonts w:ascii="Times New Roman" w:eastAsia="宋体" w:hAnsi="Times New Roman" w:cs="Times New Roman" w:hint="eastAsia"/>
+        </w:rPr>
+        <w:t>脚本列表：位于地形浏览器的菜单栏中</w:t>
+      </w:r>
+    </w:p>
+    <w:p>
+      <w:pPr>
+        <w:ind w:firstLineChars="200" w:firstLine="440"/>
+        <w:rPr>
+          <w:rFonts w:ascii="Times New Roman" w:eastAsia="宋体" w:hAnsi="Times New Roman" w:cs="Times New Roman"/>
+        </w:rPr>
+      </w:pPr>
+      <w:r>
+        <w:rPr>
+          <w:rFonts w:ascii="Times New Roman" w:eastAsia="宋体" w:hAnsi="Times New Roman" w:cs="Times New Roman" w:hint="eastAsia"/>
+        </w:rPr>
+        <w:t>路径点列表：位于地形浏览器的菜单栏中，支持快速定位路径点，显示引用该路径点的脚本、小队或触发</w:t>
+      </w:r>
+    </w:p>
+    <w:p>
+      <w:pPr>
+        <w:ind w:firstLineChars="200" w:firstLine="440"/>
+        <w:rPr>
+          <w:rFonts w:ascii="Times New Roman" w:eastAsia="宋体" w:hAnsi="Times New Roman" w:cs="Times New Roman"/>
+        </w:rPr>
+      </w:pPr>
+      <w:r>
+        <w:rPr>
+          <w:rFonts w:ascii="Times New Roman" w:eastAsia="宋体" w:hAnsi="Times New Roman" w:cs="Times New Roman" w:hint="eastAsia"/>
+        </w:rPr>
+        <w:t>全局搜索：位于地形浏览器的“地形</w:t>
+      </w:r>
+      <w:r>
+        <w:rPr>
+          <w:rFonts w:ascii="Times New Roman" w:eastAsia="宋体" w:hAnsi="Times New Roman" w:cs="Times New Roman" w:hint="eastAsia"/>
+        </w:rPr>
+        <w:t>/</w:t>
+      </w:r>
+      <w:r>
+        <w:rPr>
+          <w:rFonts w:ascii="Times New Roman" w:eastAsia="宋体" w:hAnsi="Times New Roman" w:cs="Times New Roman" w:hint="eastAsia"/>
+        </w:rPr>
+        <w:t>覆盖图”一栏中，支持搜索物品浏览器、地图单位、地形浏览器、各种编辑器的列表框、路径点、坐标。搜索文本支持通配符</w:t>
+      </w:r>
+      <w:r>
+        <w:rPr>
+          <w:rFonts w:ascii="Times New Roman" w:eastAsia="宋体" w:hAnsi="Times New Roman" w:cs="Times New Roman" w:hint="eastAsia"/>
+        </w:rPr>
+        <w:t>*</w:t>
+      </w:r>
+      <w:r>
+        <w:rPr>
+          <w:rFonts w:ascii="Times New Roman" w:eastAsia="宋体" w:hAnsi="Times New Roman" w:cs="Times New Roman" w:hint="eastAsia"/>
+        </w:rPr>
+        <w:t>和</w:t>
+      </w:r>
+      <w:r>
+        <w:rPr>
+          <w:rFonts w:ascii="Times New Roman" w:eastAsia="宋体" w:hAnsi="Times New Roman" w:cs="Times New Roman" w:hint="eastAsia"/>
+        </w:rPr>
+        <w:t>|</w:t>
+      </w:r>
+      <w:r>
+        <w:rPr>
+          <w:rFonts w:ascii="Times New Roman" w:eastAsia="宋体" w:hAnsi="Times New Roman" w:cs="Times New Roman" w:hint="eastAsia"/>
+        </w:rPr>
+        <w:t>进行匹配，支持精确匹配，默认模糊匹配下会自动转换大小写、简繁体。对单位支持</w:t>
       </w:r>
       <w:r>
         <w:rPr>
           <w:rFonts w:ascii="Times New Roman" w:eastAsia="宋体" w:hAnsi="Times New Roman" w:cs="Times New Roman" w:hint="eastAsia"/>
         </w:rPr>
         <w:lastRenderedPageBreak/>
-        <w:t>属性、路径点关联的触发或小队、武器射程、地表类型等</w:t>
-      </w:r>
-    </w:p>
-    <w:p>
-      <w:pPr>
-        <w:ind w:firstLineChars="200" w:firstLine="440"/>
-        <w:rPr>
-          <w:rFonts w:ascii="Times New Roman" w:eastAsia="宋体" w:hAnsi="Times New Roman" w:cs="Times New Roman"/>
-        </w:rPr>
-      </w:pPr>
-      <w:r>
-        <w:rPr>
-          <w:rFonts w:ascii="Times New Roman" w:eastAsia="宋体" w:hAnsi="Times New Roman" w:cs="Times New Roman" w:hint="eastAsia"/>
-        </w:rPr>
-        <w:t>绘制连接地形：位于物品浏览器中，可以以地形块为单位，根据鼠标相对位置，自动绘制如悬崖、海岸、小路等连接地形。相较于</w:t>
-      </w:r>
-      <w:r>
-        <w:rPr>
-          <w:rFonts w:ascii="Times New Roman" w:eastAsia="宋体" w:hAnsi="Times New Roman" w:cs="Times New Roman" w:hint="eastAsia"/>
-        </w:rPr>
-        <w:t>WAE</w:t>
-      </w:r>
-      <w:r>
-        <w:rPr>
-          <w:rFonts w:ascii="Times New Roman" w:eastAsia="宋体" w:hAnsi="Times New Roman" w:cs="Times New Roman" w:hint="eastAsia"/>
-        </w:rPr>
-        <w:t>的同类功能，提供了更加精细的控制权</w:t>
-      </w:r>
-    </w:p>
-    <w:p>
-      <w:pPr>
-        <w:ind w:firstLineChars="200" w:firstLine="440"/>
-        <w:rPr>
-          <w:rFonts w:ascii="Times New Roman" w:eastAsia="宋体" w:hAnsi="Times New Roman" w:cs="Times New Roman"/>
-        </w:rPr>
-      </w:pPr>
-      <w:r>
-        <w:rPr>
-          <w:rFonts w:ascii="Times New Roman" w:eastAsia="宋体" w:hAnsi="Times New Roman" w:cs="Times New Roman" w:hint="eastAsia"/>
-        </w:rPr>
-        <w:t>重载地图：支持快捷重新打开当前地图，快捷键为</w:t>
-      </w:r>
-      <w:r>
-        <w:rPr>
-          <w:rFonts w:ascii="Times New Roman" w:eastAsia="宋体" w:hAnsi="Times New Roman" w:cs="Times New Roman" w:hint="eastAsia"/>
-        </w:rPr>
-        <w:t>Ctrl+Shift+O</w:t>
-      </w:r>
-    </w:p>
-    <w:p>
-      <w:pPr>
-        <w:ind w:firstLineChars="200" w:firstLine="440"/>
-        <w:rPr>
-          <w:rFonts w:ascii="Times New Roman" w:eastAsia="宋体" w:hAnsi="Times New Roman" w:cs="Times New Roman"/>
-        </w:rPr>
-      </w:pPr>
-      <w:r>
-        <w:rPr>
-          <w:rFonts w:ascii="Times New Roman" w:eastAsia="宋体" w:hAnsi="Times New Roman" w:cs="Times New Roman" w:hint="eastAsia"/>
-        </w:rPr>
-        <w:t>重新加载游戏目录：当检测到打开的地图文件位于另一个尤复游戏文件夹下时，会提示是否重新加载对应目录的游戏资源</w:t>
-      </w:r>
-    </w:p>
-    <w:p>
-      <w:pPr>
-        <w:ind w:firstLineChars="200" w:firstLine="440"/>
-        <w:rPr>
-          <w:rFonts w:ascii="Times New Roman" w:eastAsia="宋体" w:hAnsi="Times New Roman" w:cs="Times New Roman"/>
-        </w:rPr>
-      </w:pPr>
-      <w:r>
-        <w:rPr>
-          <w:rFonts w:ascii="Times New Roman" w:eastAsia="宋体" w:hAnsi="Times New Roman" w:cs="Times New Roman" w:hint="eastAsia"/>
-        </w:rPr>
-        <w:t>CSF</w:t>
-      </w:r>
-      <w:r>
-        <w:rPr>
-          <w:rFonts w:ascii="Times New Roman" w:eastAsia="宋体" w:hAnsi="Times New Roman" w:cs="Times New Roman" w:hint="eastAsia"/>
-        </w:rPr>
-        <w:t>浏览器：可以浏览、搜索当前加载的全部</w:t>
-      </w:r>
-      <w:r>
-        <w:rPr>
-          <w:rFonts w:ascii="Times New Roman" w:eastAsia="宋体" w:hAnsi="Times New Roman" w:cs="Times New Roman" w:hint="eastAsia"/>
-        </w:rPr>
-        <w:t>CSF</w:t>
-      </w:r>
-      <w:r>
-        <w:rPr>
-          <w:rFonts w:ascii="Times New Roman" w:eastAsia="宋体" w:hAnsi="Times New Roman" w:cs="Times New Roman" w:hint="eastAsia"/>
-        </w:rPr>
-        <w:t>文本，也可以立即重新加载</w:t>
-      </w:r>
-      <w:r>
-        <w:rPr>
-          <w:rFonts w:ascii="Times New Roman" w:eastAsia="宋体" w:hAnsi="Times New Roman" w:cs="Times New Roman" w:hint="eastAsia"/>
-        </w:rPr>
-        <w:t>CSF</w:t>
-      </w:r>
-      <w:r>
-        <w:rPr>
-          <w:rFonts w:ascii="Times New Roman" w:eastAsia="宋体" w:hAnsi="Times New Roman" w:cs="Times New Roman" w:hint="eastAsia"/>
-        </w:rPr>
-        <w:t>文件，还可以快捷为触发事件的对应参数选择文本标签</w:t>
-      </w:r>
-    </w:p>
-    <w:p>
-      <w:pPr>
-        <w:ind w:firstLineChars="200" w:firstLine="440"/>
-        <w:rPr>
-          <w:rFonts w:ascii="Times New Roman" w:eastAsia="宋体" w:hAnsi="Times New Roman" w:cs="Times New Roman"/>
-        </w:rPr>
-      </w:pPr>
-      <w:r>
-        <w:rPr>
-          <w:rFonts w:ascii="Times New Roman" w:eastAsia="宋体" w:hAnsi="Times New Roman" w:cs="Times New Roman" w:hint="eastAsia"/>
-        </w:rPr>
-        <w:t>LLF</w:t>
-      </w:r>
-      <w:r>
-        <w:rPr>
-          <w:rFonts w:ascii="Times New Roman" w:eastAsia="宋体" w:hAnsi="Times New Roman" w:cs="Times New Roman" w:hint="eastAsia"/>
-        </w:rPr>
-        <w:t>与</w:t>
-      </w:r>
-      <w:r>
-        <w:rPr>
-          <w:rFonts w:ascii="Times New Roman" w:eastAsia="宋体" w:hAnsi="Times New Roman" w:cs="Times New Roman" w:hint="eastAsia"/>
-        </w:rPr>
-        <w:t>ECS</w:t>
-      </w:r>
-      <w:r>
-        <w:rPr>
-          <w:rFonts w:ascii="Times New Roman" w:eastAsia="宋体" w:hAnsi="Times New Roman" w:cs="Times New Roman" w:hint="eastAsia"/>
-        </w:rPr>
-        <w:t>格式：支持</w:t>
-      </w:r>
-      <w:r>
-        <w:rPr>
-          <w:rFonts w:ascii="Times New Roman" w:eastAsia="宋体" w:hAnsi="Times New Roman" w:cs="Times New Roman" w:hint="eastAsia"/>
-        </w:rPr>
-        <w:t>LLF</w:t>
-      </w:r>
-      <w:r>
-        <w:rPr>
-          <w:rFonts w:ascii="Times New Roman" w:eastAsia="宋体" w:hAnsi="Times New Roman" w:cs="Times New Roman" w:hint="eastAsia"/>
-        </w:rPr>
-        <w:t>与</w:t>
-      </w:r>
-      <w:r>
-        <w:rPr>
-          <w:rFonts w:ascii="Times New Roman" w:eastAsia="宋体" w:hAnsi="Times New Roman" w:cs="Times New Roman" w:hint="eastAsia"/>
-        </w:rPr>
-        <w:t>ECS</w:t>
-      </w:r>
-      <w:r>
-        <w:rPr>
-          <w:rFonts w:ascii="Times New Roman" w:eastAsia="宋体" w:hAnsi="Times New Roman" w:cs="Times New Roman" w:hint="eastAsia"/>
-        </w:rPr>
-        <w:t>格式的</w:t>
-      </w:r>
-      <w:r>
-        <w:rPr>
-          <w:rFonts w:ascii="Times New Roman" w:eastAsia="宋体" w:hAnsi="Times New Roman" w:cs="Times New Roman" w:hint="eastAsia"/>
-        </w:rPr>
-        <w:t>字符串表</w:t>
-      </w:r>
-      <w:r>
-        <w:rPr>
-          <w:rFonts w:ascii="Times New Roman" w:eastAsia="宋体" w:hAnsi="Times New Roman" w:cs="Times New Roman" w:hint="eastAsia"/>
-        </w:rPr>
-        <w:t>（</w:t>
-      </w:r>
-      <w:r>
-        <w:rPr>
-          <w:rFonts w:ascii="Times New Roman" w:eastAsia="宋体" w:hAnsi="Times New Roman" w:cs="Times New Roman" w:hint="eastAsia"/>
-        </w:rPr>
-        <w:t>Stringtable</w:t>
-      </w:r>
-      <w:r>
-        <w:rPr>
-          <w:rFonts w:ascii="Times New Roman" w:eastAsia="宋体" w:hAnsi="Times New Roman" w:cs="Times New Roman" w:hint="eastAsia"/>
-        </w:rPr>
-        <w:t>）文件读取</w:t>
-      </w:r>
-    </w:p>
-    <w:p>
-      <w:pPr>
-        <w:ind w:firstLineChars="200" w:firstLine="440"/>
-        <w:rPr>
-          <w:rFonts w:ascii="Times New Roman" w:eastAsia="宋体" w:hAnsi="Times New Roman" w:cs="Times New Roman"/>
-        </w:rPr>
-      </w:pPr>
-      <w:r>
-        <w:rPr>
-          <w:rFonts w:ascii="Times New Roman" w:eastAsia="宋体" w:hAnsi="Times New Roman" w:cs="Times New Roman" w:hint="eastAsia"/>
-        </w:rPr>
-        <w:t>下拉菜单内搜索：触发、作战小队、特遣部队、动作脚本、</w:t>
-      </w:r>
-      <w:r>
-        <w:rPr>
-          <w:rFonts w:ascii="Times New Roman" w:eastAsia="宋体" w:hAnsi="Times New Roman" w:cs="Times New Roman" w:hint="eastAsia"/>
-        </w:rPr>
-        <w:t>AI</w:t>
-      </w:r>
-      <w:r>
-        <w:rPr>
-          <w:rFonts w:ascii="Times New Roman" w:eastAsia="宋体" w:hAnsi="Times New Roman" w:cs="Times New Roman" w:hint="eastAsia"/>
-        </w:rPr>
-        <w:t>编辑器的下拉菜单均支持直接输入文本，搜索对应标签</w:t>
-      </w:r>
-      <w:r>
-        <w:rPr>
-          <w:rFonts w:ascii="Times New Roman" w:eastAsia="宋体" w:hAnsi="Times New Roman" w:cs="Times New Roman" w:hint="eastAsia"/>
-        </w:rPr>
-        <w:t>支持使用通配符</w:t>
-      </w:r>
-      <w:r>
-        <w:rPr>
-          <w:rFonts w:ascii="Times New Roman" w:eastAsia="宋体" w:hAnsi="Times New Roman" w:cs="Times New Roman" w:hint="eastAsia"/>
-        </w:rPr>
-        <w:t>*</w:t>
-      </w:r>
-      <w:r>
-        <w:rPr>
-          <w:rFonts w:ascii="Times New Roman" w:eastAsia="宋体" w:hAnsi="Times New Roman" w:cs="Times New Roman" w:hint="eastAsia"/>
-        </w:rPr>
-        <w:t>与</w:t>
-      </w:r>
-      <w:r>
-        <w:rPr>
-          <w:rFonts w:ascii="Times New Roman" w:eastAsia="宋体" w:hAnsi="Times New Roman" w:cs="Times New Roman" w:hint="eastAsia"/>
-        </w:rPr>
-        <w:t>|</w:t>
-      </w:r>
-    </w:p>
-    <w:p>
-      <w:pPr>
-        <w:ind w:firstLineChars="200" w:firstLine="440"/>
-        <w:rPr>
-          <w:rFonts w:ascii="Times New Roman" w:eastAsia="宋体" w:hAnsi="Times New Roman" w:cs="Times New Roman"/>
-        </w:rPr>
-      </w:pPr>
-      <w:r>
-        <w:rPr>
-          <w:rFonts w:ascii="Times New Roman" w:eastAsia="宋体" w:hAnsi="Times New Roman" w:cs="Times New Roman" w:hint="eastAsia"/>
-        </w:rPr>
-        <w:t>查找引用：触发、作战小队、特遣部队、动作脚本编辑器新增“查找引用”按键，可以查找引用了当前对象的对象</w:t>
-      </w:r>
-    </w:p>
-    <w:p>
-      <w:pPr>
-        <w:ind w:firstLineChars="200" w:firstLine="440"/>
-        <w:rPr>
-          <w:rFonts w:ascii="Times New Roman" w:eastAsia="宋体" w:hAnsi="Times New Roman" w:cs="Times New Roman"/>
-        </w:rPr>
-      </w:pPr>
-      <w:r>
-        <w:rPr>
-          <w:rFonts w:ascii="Times New Roman" w:eastAsia="宋体" w:hAnsi="Times New Roman" w:cs="Times New Roman" w:hint="eastAsia"/>
-        </w:rPr>
-        <w:t>自动计算</w:t>
-      </w:r>
-      <w:r>
-        <w:rPr>
-          <w:rFonts w:ascii="Times New Roman" w:eastAsia="宋体" w:hAnsi="Times New Roman" w:cs="Times New Roman" w:hint="eastAsia"/>
-        </w:rPr>
-        <w:t>LAT</w:t>
-      </w:r>
-      <w:r>
-        <w:rPr>
-          <w:rFonts w:ascii="Times New Roman" w:eastAsia="宋体" w:hAnsi="Times New Roman" w:cs="Times New Roman" w:hint="eastAsia"/>
-        </w:rPr>
-        <w:t>：位于</w:t>
-      </w:r>
-      <w:r>
-        <w:rPr>
-          <w:rFonts w:ascii="Times New Roman" w:eastAsia="宋体" w:hAnsi="Times New Roman" w:cs="Times New Roman" w:hint="eastAsia"/>
-        </w:rPr>
-        <w:t>菜单栏</w:t>
-      </w:r>
-      <w:r>
-        <w:rPr>
-          <w:rFonts w:ascii="Times New Roman" w:eastAsia="宋体" w:hAnsi="Times New Roman" w:cs="Times New Roman" w:hint="eastAsia"/>
-        </w:rPr>
-        <w:t>-</w:t>
-      </w:r>
-      <w:r>
-        <w:rPr>
-          <w:rFonts w:ascii="Times New Roman" w:eastAsia="宋体" w:hAnsi="Times New Roman" w:cs="Times New Roman" w:hint="eastAsia"/>
-        </w:rPr>
-        <w:t>地图工具中，会按照游戏引擎逻辑重绘全图的</w:t>
-      </w:r>
-      <w:r>
-        <w:rPr>
-          <w:rFonts w:ascii="Times New Roman" w:eastAsia="宋体" w:hAnsi="Times New Roman" w:cs="Times New Roman" w:hint="eastAsia"/>
-        </w:rPr>
-        <w:t>LAT</w:t>
-      </w:r>
-    </w:p>
-    <w:p>
-      <w:pPr>
-        <w:ind w:firstLineChars="200" w:firstLine="440"/>
-        <w:rPr>
-          <w:rFonts w:ascii="Times New Roman" w:eastAsia="宋体" w:hAnsi="Times New Roman" w:cs="Times New Roman"/>
-        </w:rPr>
-      </w:pPr>
-      <w:r>
-        <w:rPr>
-          <w:rFonts w:ascii="Times New Roman" w:eastAsia="宋体" w:hAnsi="Times New Roman" w:cs="Times New Roman" w:hint="eastAsia"/>
-        </w:rPr>
-        <w:t>重绘水面：位于</w:t>
-      </w:r>
-      <w:r>
-        <w:rPr>
-          <w:rFonts w:ascii="Times New Roman" w:eastAsia="宋体" w:hAnsi="Times New Roman" w:cs="Times New Roman" w:hint="eastAsia"/>
-        </w:rPr>
-        <w:t>菜单栏</w:t>
-      </w:r>
-      <w:r>
-        <w:rPr>
-          <w:rFonts w:ascii="Times New Roman" w:eastAsia="宋体" w:hAnsi="Times New Roman" w:cs="Times New Roman" w:hint="eastAsia"/>
-        </w:rPr>
-        <w:t>-</w:t>
-      </w:r>
-      <w:r>
-        <w:rPr>
-          <w:rFonts w:ascii="Times New Roman" w:eastAsia="宋体" w:hAnsi="Times New Roman" w:cs="Times New Roman" w:hint="eastAsia"/>
-        </w:rPr>
-        <w:t>地图工具中，会重新生成全图水面，消除不完整的水面</w:t>
-      </w:r>
-    </w:p>
-    <w:p>
-      <w:pPr>
-        <w:ind w:firstLineChars="200" w:firstLine="440"/>
-        <w:rPr>
-          <w:rFonts w:ascii="Times New Roman" w:eastAsia="宋体" w:hAnsi="Times New Roman" w:cs="Times New Roman"/>
-        </w:rPr>
-      </w:pPr>
-      <w:r>
-        <w:rPr>
-          <w:rFonts w:ascii="Times New Roman" w:eastAsia="宋体" w:hAnsi="Times New Roman" w:cs="Times New Roman" w:hint="eastAsia"/>
-        </w:rPr>
-        <w:t>军衔显示：可以显示地图上单位的经验等级</w:t>
-      </w:r>
-    </w:p>
-    <w:p>
-      <w:pPr>
-        <w:ind w:firstLineChars="200" w:firstLine="440"/>
-        <w:rPr>
-          <w:rFonts w:ascii="Times New Roman" w:eastAsia="宋体" w:hAnsi="Times New Roman" w:cs="Times New Roman"/>
-        </w:rPr>
-      </w:pPr>
-      <w:r>
-        <w:rPr>
-          <w:rFonts w:ascii="Times New Roman" w:eastAsia="宋体" w:hAnsi="Times New Roman" w:cs="Times New Roman" w:hint="eastAsia"/>
-        </w:rPr>
-        <w:t>不可通行单元显示：位于菜单栏</w:t>
-      </w:r>
-      <w:r>
-        <w:rPr>
-          <w:rFonts w:ascii="Times New Roman" w:eastAsia="宋体" w:hAnsi="Times New Roman" w:cs="Times New Roman" w:hint="eastAsia"/>
-        </w:rPr>
-        <w:t>-</w:t>
-      </w:r>
-      <w:r>
-        <w:rPr>
-          <w:rFonts w:ascii="Times New Roman" w:eastAsia="宋体" w:hAnsi="Times New Roman" w:cs="Times New Roman" w:hint="eastAsia"/>
-        </w:rPr>
-        <w:t>图层中，可以显示所有单位都无法到达的单元格</w:t>
-      </w:r>
-    </w:p>
-    <w:p>
-      <w:pPr>
-        <w:ind w:firstLineChars="200" w:firstLine="440"/>
-        <w:rPr>
-          <w:rFonts w:ascii="Times New Roman" w:eastAsia="宋体" w:hAnsi="Times New Roman" w:cs="Times New Roman"/>
-        </w:rPr>
-      </w:pPr>
-      <w:r>
-        <w:rPr>
-          <w:rFonts w:ascii="Times New Roman" w:eastAsia="宋体" w:hAnsi="Times New Roman" w:cs="Times New Roman" w:hint="eastAsia"/>
-        </w:rPr>
-        <w:t>建筑、步兵、车辆、飞行器、基地节点、单元标记筛选：位于菜单栏</w:t>
-      </w:r>
-      <w:r>
-        <w:rPr>
-          <w:rFonts w:ascii="Times New Roman" w:eastAsia="宋体" w:hAnsi="Times New Roman" w:cs="Times New Roman" w:hint="eastAsia"/>
-        </w:rPr>
-        <w:t>-</w:t>
-      </w:r>
-      <w:r>
-        <w:rPr>
-          <w:rFonts w:ascii="Times New Roman" w:eastAsia="宋体" w:hAnsi="Times New Roman" w:cs="Times New Roman" w:hint="eastAsia"/>
-        </w:rPr>
-        <w:t>图层中，可以设置多种条件，仅显示符合条件的对象</w:t>
-      </w:r>
-    </w:p>
-    <w:p>
-      <w:pPr>
-        <w:ind w:firstLineChars="200" w:firstLine="440"/>
-        <w:rPr>
-          <w:rFonts w:ascii="Times New Roman" w:eastAsia="宋体" w:hAnsi="Times New Roman" w:cs="Times New Roman"/>
-        </w:rPr>
-      </w:pPr>
-      <w:r>
-        <w:rPr>
-          <w:rFonts w:ascii="Times New Roman" w:eastAsia="宋体" w:hAnsi="Times New Roman" w:cs="Times New Roman" w:hint="eastAsia"/>
-        </w:rPr>
-        <w:t>标签列表：位于地形浏览器的菜单栏中，支持查阅触发与关联对象</w:t>
-      </w:r>
-    </w:p>
-    <w:p>
-      <w:pPr>
-        <w:ind w:firstLineChars="200" w:firstLine="440"/>
-        <w:rPr>
-          <w:rFonts w:ascii="Times New Roman" w:eastAsia="宋体" w:hAnsi="Times New Roman" w:cs="Times New Roman"/>
-        </w:rPr>
-      </w:pPr>
-      <w:r>
-        <w:rPr>
-          <w:rFonts w:ascii="Times New Roman" w:eastAsia="宋体" w:hAnsi="Times New Roman" w:cs="Times New Roman" w:hint="eastAsia"/>
-        </w:rPr>
-        <w:t>小队列表：位于地形浏览器的菜单栏中</w:t>
-      </w:r>
-    </w:p>
-    <w:p>
-      <w:pPr>
-        <w:ind w:firstLineChars="200" w:firstLine="440"/>
-        <w:rPr>
-          <w:rFonts w:ascii="Times New Roman" w:eastAsia="宋体" w:hAnsi="Times New Roman" w:cs="Times New Roman"/>
-        </w:rPr>
-      </w:pPr>
-      <w:r>
-        <w:rPr>
-          <w:rFonts w:ascii="Times New Roman" w:eastAsia="宋体" w:hAnsi="Times New Roman" w:cs="Times New Roman" w:hint="eastAsia"/>
-        </w:rPr>
-        <w:t>特遣列表：位于地形浏览器的菜单栏中</w:t>
-      </w:r>
-    </w:p>
-    <w:p>
-      <w:pPr>
-        <w:ind w:firstLineChars="200" w:firstLine="440"/>
-        <w:rPr>
-          <w:rFonts w:ascii="Times New Roman" w:eastAsia="宋体" w:hAnsi="Times New Roman" w:cs="Times New Roman"/>
-        </w:rPr>
-      </w:pPr>
-      <w:r>
-        <w:rPr>
-          <w:rFonts w:ascii="Times New Roman" w:eastAsia="宋体" w:hAnsi="Times New Roman" w:cs="Times New Roman" w:hint="eastAsia"/>
-        </w:rPr>
-        <w:t>脚本列表：位于地形浏览器的菜单栏中</w:t>
-      </w:r>
-    </w:p>
-    <w:p>
-      <w:pPr>
-        <w:ind w:firstLineChars="200" w:firstLine="440"/>
-        <w:rPr>
-          <w:rFonts w:ascii="Times New Roman" w:eastAsia="宋体" w:hAnsi="Times New Roman" w:cs="Times New Roman"/>
-        </w:rPr>
-      </w:pPr>
-      <w:r>
-        <w:rPr>
-          <w:rFonts w:ascii="Times New Roman" w:eastAsia="宋体" w:hAnsi="Times New Roman" w:cs="Times New Roman" w:hint="eastAsia"/>
-        </w:rPr>
-        <w:t>路径点列表：位于地形浏览器的菜单栏中，支持快速定位路径点，显示引用该路径点的脚本、小队或触发</w:t>
-      </w:r>
-    </w:p>
-    <w:p>
-      <w:pPr>
-        <w:ind w:firstLineChars="200" w:firstLine="440"/>
-        <w:rPr>
-          <w:rFonts w:ascii="Times New Roman" w:eastAsia="宋体" w:hAnsi="Times New Roman" w:cs="Times New Roman"/>
-        </w:rPr>
-      </w:pPr>
-      <w:r>
-        <w:rPr>
-          <w:rFonts w:ascii="Times New Roman" w:eastAsia="宋体" w:hAnsi="Times New Roman" w:cs="Times New Roman" w:hint="eastAsia"/>
-        </w:rPr>
-        <w:t>全局搜索：位于地形浏览器的“地形</w:t>
-      </w:r>
-      <w:r>
-        <w:rPr>
-          <w:rFonts w:ascii="Times New Roman" w:eastAsia="宋体" w:hAnsi="Times New Roman" w:cs="Times New Roman" w:hint="eastAsia"/>
-        </w:rPr>
-        <w:t>/</w:t>
-      </w:r>
-      <w:r>
-        <w:rPr>
-          <w:rFonts w:ascii="Times New Roman" w:eastAsia="宋体" w:hAnsi="Times New Roman" w:cs="Times New Roman" w:hint="eastAsia"/>
-        </w:rPr>
-        <w:t>覆盖图”一栏中，支持搜索物品浏览器、地图单位、地形浏览器、各种编辑器的列表框、路径点、坐标。搜索文本支持通配符</w:t>
-      </w:r>
-      <w:r>
-        <w:rPr>
-          <w:rFonts w:ascii="Times New Roman" w:eastAsia="宋体" w:hAnsi="Times New Roman" w:cs="Times New Roman" w:hint="eastAsia"/>
-        </w:rPr>
-        <w:t>*</w:t>
-      </w:r>
-      <w:r>
-        <w:rPr>
-          <w:rFonts w:ascii="Times New Roman" w:eastAsia="宋体" w:hAnsi="Times New Roman" w:cs="Times New Roman" w:hint="eastAsia"/>
-        </w:rPr>
-        <w:t>和</w:t>
-      </w:r>
-      <w:r>
-        <w:rPr>
-          <w:rFonts w:ascii="Times New Roman" w:eastAsia="宋体" w:hAnsi="Times New Roman" w:cs="Times New Roman" w:hint="eastAsia"/>
-        </w:rPr>
-        <w:t>|</w:t>
-      </w:r>
-      <w:r>
-        <w:rPr>
-          <w:rFonts w:ascii="Times New Roman" w:eastAsia="宋体" w:hAnsi="Times New Roman" w:cs="Times New Roman" w:hint="eastAsia"/>
-        </w:rPr>
-        <w:t>进行匹配，支持精确匹配，默认模糊匹配下会自动转换大小写、简繁体。对单位支持格式刷筛选，在格式刷中设定好参数，再执行搜索即可</w:t>
-      </w:r>
-    </w:p>
-    <w:p>
-      <w:pPr>
-        <w:ind w:firstLineChars="200" w:firstLine="440"/>
-        <w:rPr>
-          <w:rFonts w:ascii="Times New Roman" w:eastAsia="宋体" w:hAnsi="Times New Roman" w:cs="Times New Roman"/>
-        </w:rPr>
-      </w:pPr>
-      <w:r>
-        <w:rPr>
-          <w:rFonts w:ascii="Times New Roman" w:eastAsia="宋体" w:hAnsi="Times New Roman" w:cs="Times New Roman" w:hint="eastAsia"/>
-        </w:rPr>
-        <w:lastRenderedPageBreak/>
+        <w:t>格式刷筛选，在格式刷中设定好参数，再执行搜索即可</w:t>
+      </w:r>
+    </w:p>
+    <w:p>
+      <w:pPr>
+        <w:ind w:firstLineChars="200" w:firstLine="440"/>
+        <w:rPr>
+          <w:rFonts w:ascii="Times New Roman" w:eastAsia="宋体" w:hAnsi="Times New Roman" w:cs="Times New Roman"/>
+        </w:rPr>
+      </w:pPr>
+      <w:r>
+        <w:rPr>
+          <w:rFonts w:ascii="Times New Roman" w:eastAsia="宋体" w:hAnsi="Times New Roman" w:cs="Times New Roman" w:hint="eastAsia"/>
+        </w:rPr>
         <w:t>地形生成器：</w:t>
       </w:r>
       <w:r>
@@ -4058,6 +4094,7 @@
         <w:rPr>
           <w:rFonts w:ascii="Times New Roman" w:eastAsia="宋体" w:hAnsi="Times New Roman" w:cs="Times New Roman" w:hint="eastAsia"/>
         </w:rPr>
+        <w:lastRenderedPageBreak/>
         <w:t>单人任务设置：新增了部分全局设置选项</w:t>
       </w:r>
     </w:p>
@@ -4072,517 +4109,510 @@
         <w:rPr>
           <w:rFonts w:ascii="Times New Roman" w:eastAsia="宋体" w:hAnsi="Times New Roman" w:cs="Times New Roman" w:hint="eastAsia"/>
         </w:rPr>
+        <w:t>INI</w:t>
+      </w:r>
+      <w:r>
+        <w:rPr>
+          <w:rFonts w:ascii="Times New Roman" w:eastAsia="宋体" w:hAnsi="Times New Roman" w:cs="Times New Roman" w:hint="eastAsia"/>
+        </w:rPr>
+        <w:t>编辑器：完全重写的编辑器，使用列表显示</w:t>
+      </w:r>
+      <w:r>
+        <w:rPr>
+          <w:rFonts w:ascii="Times New Roman" w:eastAsia="宋体" w:hAnsi="Times New Roman" w:cs="Times New Roman" w:hint="eastAsia"/>
+        </w:rPr>
+        <w:t>INI</w:t>
+      </w:r>
+      <w:r>
+        <w:rPr>
+          <w:rFonts w:ascii="Times New Roman" w:eastAsia="宋体" w:hAnsi="Times New Roman" w:cs="Times New Roman" w:hint="eastAsia"/>
+        </w:rPr>
+        <w:t>小节，一个文本编辑框显示小节内的全部内容，可以直接进行任意编辑，如同使用文本编辑器一样。新增了“从文本导入”按钮，可以直接粘贴一段</w:t>
+      </w:r>
+      <w:r>
+        <w:rPr>
+          <w:rFonts w:ascii="Times New Roman" w:eastAsia="宋体" w:hAnsi="Times New Roman" w:cs="Times New Roman" w:hint="eastAsia"/>
+        </w:rPr>
+        <w:t>INI</w:t>
+      </w:r>
+      <w:r>
+        <w:rPr>
+          <w:rFonts w:ascii="Times New Roman" w:eastAsia="宋体" w:hAnsi="Times New Roman" w:cs="Times New Roman" w:hint="eastAsia"/>
+        </w:rPr>
+        <w:t>文本进行导入。</w:t>
+      </w:r>
+      <w:r>
+        <w:rPr>
+          <w:rFonts w:ascii="Times New Roman" w:eastAsia="宋体" w:hAnsi="Times New Roman" w:cs="Times New Roman" w:hint="eastAsia"/>
+        </w:rPr>
+        <w:t>INI</w:t>
+      </w:r>
+      <w:r>
+        <w:rPr>
+          <w:rFonts w:ascii="Times New Roman" w:eastAsia="宋体" w:hAnsi="Times New Roman" w:cs="Times New Roman" w:hint="eastAsia"/>
+        </w:rPr>
+        <w:t>编辑器支持缩放大小和最大化</w:t>
+      </w:r>
+      <w:r>
+        <w:rPr>
+          <w:rFonts w:ascii="Times New Roman" w:eastAsia="宋体" w:hAnsi="Times New Roman" w:cs="Times New Roman" w:hint="eastAsia"/>
+        </w:rPr>
+        <w:t>。支持编辑地图对象的小节，改动会即刻生效</w:t>
+      </w:r>
+    </w:p>
+    <w:p>
+      <w:pPr>
+        <w:ind w:firstLineChars="200" w:firstLine="440"/>
+        <w:rPr>
+          <w:rFonts w:ascii="Times New Roman" w:eastAsia="宋体" w:hAnsi="Times New Roman" w:cs="Times New Roman"/>
+        </w:rPr>
+      </w:pPr>
+      <w:r>
+        <w:rPr>
+          <w:rFonts w:ascii="Times New Roman" w:eastAsia="宋体" w:hAnsi="Times New Roman" w:cs="Times New Roman" w:hint="eastAsia"/>
+        </w:rPr>
+        <w:t>LAT</w:t>
+      </w:r>
+      <w:r>
+        <w:rPr>
+          <w:rFonts w:ascii="Times New Roman" w:eastAsia="宋体" w:hAnsi="Times New Roman" w:cs="Times New Roman" w:hint="eastAsia"/>
+        </w:rPr>
+        <w:t>系统：重写了</w:t>
+      </w:r>
+      <w:r>
+        <w:rPr>
+          <w:rFonts w:ascii="Times New Roman" w:eastAsia="宋体" w:hAnsi="Times New Roman" w:cs="Times New Roman" w:hint="eastAsia"/>
+        </w:rPr>
+        <w:t>LAT</w:t>
+      </w:r>
+      <w:r>
+        <w:rPr>
+          <w:rFonts w:ascii="Times New Roman" w:eastAsia="宋体" w:hAnsi="Times New Roman" w:cs="Times New Roman" w:hint="eastAsia"/>
+        </w:rPr>
+        <w:t>逻辑，在支持原版</w:t>
+      </w:r>
+      <w:r>
+        <w:rPr>
+          <w:rFonts w:ascii="Times New Roman" w:eastAsia="宋体" w:hAnsi="Times New Roman" w:cs="Times New Roman" w:hint="eastAsia"/>
+        </w:rPr>
+        <w:t>LAT</w:t>
+      </w:r>
+      <w:r>
+        <w:rPr>
+          <w:rFonts w:ascii="Times New Roman" w:eastAsia="宋体" w:hAnsi="Times New Roman" w:cs="Times New Roman" w:hint="eastAsia"/>
+        </w:rPr>
+        <w:t>地形，让他们与游戏引擎内一致（如水泥地会自动与公路硬连接）的同时，支持在</w:t>
+      </w:r>
+      <w:r>
+        <w:rPr>
+          <w:rFonts w:ascii="Times New Roman" w:eastAsia="宋体" w:hAnsi="Times New Roman" w:cs="Times New Roman" w:hint="eastAsia"/>
+        </w:rPr>
+        <w:t>FAData</w:t>
+      </w:r>
+      <w:r>
+        <w:rPr>
+          <w:rFonts w:ascii="Times New Roman" w:eastAsia="宋体" w:hAnsi="Times New Roman" w:cs="Times New Roman" w:hint="eastAsia"/>
+        </w:rPr>
+        <w:t>中自定义新的</w:t>
+      </w:r>
+      <w:r>
+        <w:rPr>
+          <w:rFonts w:ascii="Times New Roman" w:eastAsia="宋体" w:hAnsi="Times New Roman" w:cs="Times New Roman" w:hint="eastAsia"/>
+        </w:rPr>
+        <w:t>LAT</w:t>
+      </w:r>
+      <w:r>
+        <w:rPr>
+          <w:rFonts w:ascii="Times New Roman" w:eastAsia="宋体" w:hAnsi="Times New Roman" w:cs="Times New Roman" w:hint="eastAsia"/>
+        </w:rPr>
+        <w:t>，可以实现自动为</w:t>
+      </w:r>
+      <w:r>
+        <w:rPr>
+          <w:rFonts w:ascii="Times New Roman" w:eastAsia="宋体" w:hAnsi="Times New Roman" w:cs="Times New Roman" w:hint="eastAsia"/>
+        </w:rPr>
+        <w:t>TX</w:t>
+      </w:r>
+      <w:r>
+        <w:rPr>
+          <w:rFonts w:ascii="Times New Roman" w:eastAsia="宋体" w:hAnsi="Times New Roman" w:cs="Times New Roman" w:hint="eastAsia"/>
+        </w:rPr>
+        <w:t>的新增</w:t>
+      </w:r>
+      <w:r>
+        <w:rPr>
+          <w:rFonts w:ascii="Times New Roman" w:eastAsia="宋体" w:hAnsi="Times New Roman" w:cs="Times New Roman" w:hint="eastAsia"/>
+        </w:rPr>
+        <w:t>LAT</w:t>
+      </w:r>
+      <w:r>
+        <w:rPr>
+          <w:rFonts w:ascii="Times New Roman" w:eastAsia="宋体" w:hAnsi="Times New Roman" w:cs="Times New Roman" w:hint="eastAsia"/>
+        </w:rPr>
+        <w:t>地形进行计算</w:t>
+      </w:r>
+    </w:p>
+    <w:p>
+      <w:pPr>
+        <w:ind w:firstLineChars="200" w:firstLine="440"/>
+        <w:rPr>
+          <w:rFonts w:ascii="Times New Roman" w:eastAsia="宋体" w:hAnsi="Times New Roman" w:cs="Times New Roman"/>
+        </w:rPr>
+      </w:pPr>
+      <w:r>
+        <w:rPr>
+          <w:rFonts w:ascii="Times New Roman" w:eastAsia="宋体" w:hAnsi="Times New Roman" w:cs="Times New Roman" w:hint="eastAsia"/>
+        </w:rPr>
+        <w:t>工具脚本：新增多个函数，提供了读取指定</w:t>
+      </w:r>
+      <w:r>
+        <w:rPr>
+          <w:rFonts w:ascii="Times New Roman" w:eastAsia="宋体" w:hAnsi="Times New Roman" w:cs="Times New Roman" w:hint="eastAsia"/>
+        </w:rPr>
+        <w:t>INI</w:t>
+      </w:r>
+      <w:r>
+        <w:rPr>
+          <w:rFonts w:ascii="Times New Roman" w:eastAsia="宋体" w:hAnsi="Times New Roman" w:cs="Times New Roman" w:hint="eastAsia"/>
+        </w:rPr>
+        <w:t>、对地形进行操作、获取地形信息等功能，详见“</w:t>
+      </w:r>
+      <w:r>
+        <w:rPr>
+          <w:rFonts w:ascii="Times New Roman" w:eastAsia="宋体" w:hAnsi="Times New Roman" w:cs="Times New Roman" w:hint="eastAsia"/>
+        </w:rPr>
+        <w:t>工具脚本词典</w:t>
+      </w:r>
+      <w:r>
+        <w:rPr>
+          <w:rFonts w:ascii="Times New Roman" w:eastAsia="宋体" w:hAnsi="Times New Roman" w:cs="Times New Roman" w:hint="eastAsia"/>
+        </w:rPr>
+        <w:t>.docx</w:t>
+      </w:r>
+      <w:r>
+        <w:rPr>
+          <w:rFonts w:ascii="Times New Roman" w:eastAsia="宋体" w:hAnsi="Times New Roman" w:cs="Times New Roman" w:hint="eastAsia"/>
+        </w:rPr>
+        <w:t>”</w:t>
+      </w:r>
+    </w:p>
+    <w:p>
+      <w:pPr>
+        <w:ind w:firstLineChars="200" w:firstLine="440"/>
+        <w:rPr>
+          <w:rFonts w:ascii="Times New Roman" w:eastAsia="宋体" w:hAnsi="Times New Roman" w:cs="Times New Roman"/>
+        </w:rPr>
+      </w:pPr>
+      <w:r>
+        <w:rPr>
+          <w:rFonts w:ascii="Times New Roman" w:eastAsia="宋体" w:hAnsi="Times New Roman" w:cs="Times New Roman" w:hint="eastAsia"/>
+        </w:rPr>
+        <w:t>小地图：将小地图窗口变为</w:t>
+      </w:r>
+      <w:r>
+        <w:rPr>
+          <w:rFonts w:ascii="Times New Roman" w:eastAsia="宋体" w:hAnsi="Times New Roman" w:cs="Times New Roman" w:hint="eastAsia"/>
+        </w:rPr>
+        <w:t>FA2</w:t>
+      </w:r>
+      <w:r>
+        <w:rPr>
+          <w:rFonts w:ascii="Times New Roman" w:eastAsia="宋体" w:hAnsi="Times New Roman" w:cs="Times New Roman" w:hint="eastAsia"/>
+        </w:rPr>
+        <w:t>的子窗口，不会在</w:t>
+      </w:r>
+      <w:r>
+        <w:rPr>
+          <w:rFonts w:ascii="Times New Roman" w:eastAsia="宋体" w:hAnsi="Times New Roman" w:cs="Times New Roman" w:hint="eastAsia"/>
+        </w:rPr>
+        <w:t>Windows</w:t>
+      </w:r>
+      <w:r>
+        <w:rPr>
+          <w:rFonts w:ascii="Times New Roman" w:eastAsia="宋体" w:hAnsi="Times New Roman" w:cs="Times New Roman" w:hint="eastAsia"/>
+        </w:rPr>
+        <w:t>菜单栏中显示为独立的窗口，删掉了它的最小化与最大化按钮</w:t>
+      </w:r>
+    </w:p>
+    <w:p>
+      <w:pPr>
+        <w:ind w:firstLineChars="200" w:firstLine="440"/>
+        <w:rPr>
+          <w:rFonts w:ascii="Times New Roman" w:eastAsia="宋体" w:hAnsi="Times New Roman" w:cs="Times New Roman"/>
+        </w:rPr>
+      </w:pPr>
+      <w:r>
+        <w:rPr>
+          <w:rFonts w:ascii="Times New Roman" w:eastAsia="宋体" w:hAnsi="Times New Roman" w:cs="Times New Roman" w:hint="eastAsia"/>
+        </w:rPr>
+        <w:t>地图边界：在地图上边界显示一条细线，指示游戏内实际可以到达的顶部区域</w:t>
+      </w:r>
+    </w:p>
+    <w:p>
+      <w:pPr>
+        <w:ind w:firstLineChars="200" w:firstLine="440"/>
+        <w:rPr>
+          <w:rFonts w:ascii="Times New Roman" w:eastAsia="宋体" w:hAnsi="Times New Roman" w:cs="Times New Roman"/>
+        </w:rPr>
+      </w:pPr>
+      <w:r>
+        <w:rPr>
+          <w:rFonts w:ascii="Times New Roman" w:eastAsia="宋体" w:hAnsi="Times New Roman" w:cs="Times New Roman" w:hint="eastAsia"/>
+        </w:rPr>
+        <w:t>显示建筑轮廓：当在图层中隐藏建筑时，建筑</w:t>
+      </w:r>
+      <w:r>
+        <w:rPr>
+          <w:rFonts w:ascii="Times New Roman" w:eastAsia="宋体" w:hAnsi="Times New Roman" w:cs="Times New Roman" w:hint="eastAsia"/>
+        </w:rPr>
+        <w:t>轮廓</w:t>
+      </w:r>
+      <w:r>
+        <w:rPr>
+          <w:rFonts w:ascii="Times New Roman" w:eastAsia="宋体" w:hAnsi="Times New Roman" w:cs="Times New Roman" w:hint="eastAsia"/>
+        </w:rPr>
+        <w:t>不会被隐藏</w:t>
+      </w:r>
+    </w:p>
+    <w:p>
+      <w:pPr>
+        <w:ind w:firstLineChars="200" w:firstLine="440"/>
+        <w:rPr>
+          <w:rFonts w:ascii="Times New Roman" w:eastAsia="宋体" w:hAnsi="Times New Roman" w:cs="Times New Roman"/>
+        </w:rPr>
+      </w:pPr>
+      <w:r>
+        <w:rPr>
+          <w:rFonts w:ascii="Times New Roman" w:eastAsia="宋体" w:hAnsi="Times New Roman" w:cs="Times New Roman" w:hint="eastAsia"/>
+        </w:rPr>
+        <w:t>粘贴选项：位于菜单栏中，可以选择粘贴的指定类型，注意除覆盖图和地形之外的选项，不能跨编辑器粘贴，也不支持撤销</w:t>
+      </w:r>
+    </w:p>
+    <w:p>
+      <w:pPr>
+        <w:ind w:firstLineChars="200" w:firstLine="440"/>
+        <w:rPr>
+          <w:rFonts w:ascii="Times New Roman" w:eastAsia="宋体" w:hAnsi="Times New Roman" w:cs="Times New Roman"/>
+        </w:rPr>
+      </w:pPr>
+      <w:r>
+        <w:rPr>
+          <w:rFonts w:ascii="Times New Roman" w:eastAsia="宋体" w:hAnsi="Times New Roman" w:cs="Times New Roman" w:hint="eastAsia"/>
+        </w:rPr>
+        <w:t>平面显示：将“使用悬崖模式自动升高地形”按钮替换为了平面显示按钮，同时开启平面显示时，会在视图左上角进行文本提示</w:t>
+      </w:r>
+    </w:p>
+    <w:p>
+      <w:pPr>
+        <w:ind w:firstLineChars="200" w:firstLine="440"/>
+        <w:rPr>
+          <w:rFonts w:ascii="Times New Roman" w:eastAsia="宋体" w:hAnsi="Times New Roman" w:cs="Times New Roman"/>
+        </w:rPr>
+      </w:pPr>
+      <w:r>
+        <w:rPr>
+          <w:rFonts w:ascii="Times New Roman" w:eastAsia="宋体" w:hAnsi="Times New Roman" w:cs="Times New Roman" w:hint="eastAsia"/>
+        </w:rPr>
+        <w:t>触发列表：位于地形浏览器的菜单栏中。现在触发列表支持查找上级触发与下级触发</w:t>
+      </w:r>
+    </w:p>
+    <w:p>
+      <w:pPr>
+        <w:ind w:firstLineChars="200" w:firstLine="440"/>
+        <w:rPr>
+          <w:rFonts w:ascii="Times New Roman" w:eastAsia="宋体" w:hAnsi="Times New Roman" w:cs="Times New Roman"/>
+        </w:rPr>
+      </w:pPr>
+      <w:r>
+        <w:rPr>
+          <w:rFonts w:ascii="Times New Roman" w:eastAsia="宋体" w:hAnsi="Times New Roman" w:cs="Times New Roman" w:hint="eastAsia"/>
+        </w:rPr>
+        <w:t>笔刷大小：支持在</w:t>
+      </w:r>
+      <w:r>
+        <w:rPr>
+          <w:rFonts w:ascii="Times New Roman" w:eastAsia="宋体" w:hAnsi="Times New Roman" w:cs="Times New Roman" w:hint="eastAsia"/>
+        </w:rPr>
+        <w:t>FAData</w:t>
+      </w:r>
+      <w:r>
+        <w:rPr>
+          <w:rFonts w:ascii="Times New Roman" w:eastAsia="宋体" w:hAnsi="Times New Roman" w:cs="Times New Roman" w:hint="eastAsia"/>
+        </w:rPr>
+        <w:t>中自定义笔刷大小</w:t>
+      </w:r>
+    </w:p>
+    <w:p>
+      <w:pPr>
+        <w:ind w:firstLineChars="200" w:firstLine="440"/>
+        <w:rPr>
+          <w:rFonts w:ascii="Times New Roman" w:eastAsia="宋体" w:hAnsi="Times New Roman" w:cs="Times New Roman"/>
+        </w:rPr>
+      </w:pPr>
+      <w:r>
+        <w:rPr>
+          <w:rFonts w:ascii="Times New Roman" w:eastAsia="宋体" w:hAnsi="Times New Roman" w:cs="Times New Roman" w:hint="eastAsia"/>
+        </w:rPr>
+        <w:t>BMP</w:t>
+      </w:r>
+      <w:r>
+        <w:rPr>
+          <w:rFonts w:ascii="Times New Roman" w:eastAsia="宋体" w:hAnsi="Times New Roman" w:cs="Times New Roman" w:hint="eastAsia"/>
+        </w:rPr>
+        <w:t>导入地图：支持生成最大</w:t>
+      </w:r>
+      <w:r>
+        <w:rPr>
+          <w:rFonts w:ascii="Times New Roman" w:eastAsia="宋体" w:hAnsi="Times New Roman" w:cs="Times New Roman" w:hint="eastAsia"/>
+        </w:rPr>
+        <w:t>255*255</w:t>
+      </w:r>
+      <w:r>
+        <w:rPr>
+          <w:rFonts w:ascii="Times New Roman" w:eastAsia="宋体" w:hAnsi="Times New Roman" w:cs="Times New Roman" w:hint="eastAsia"/>
+        </w:rPr>
+        <w:t>的地图，长</w:t>
+      </w:r>
+      <w:r>
+        <w:rPr>
+          <w:rFonts w:ascii="Times New Roman" w:eastAsia="宋体" w:hAnsi="Times New Roman" w:cs="Times New Roman" w:hint="eastAsia"/>
+        </w:rPr>
+        <w:t>+</w:t>
+      </w:r>
+      <w:r>
+        <w:rPr>
+          <w:rFonts w:ascii="Times New Roman" w:eastAsia="宋体" w:hAnsi="Times New Roman" w:cs="Times New Roman" w:hint="eastAsia"/>
+        </w:rPr>
+        <w:t>宽大于</w:t>
+      </w:r>
+      <w:r>
+        <w:rPr>
+          <w:rFonts w:ascii="Times New Roman" w:eastAsia="宋体" w:hAnsi="Times New Roman" w:cs="Times New Roman" w:hint="eastAsia"/>
+        </w:rPr>
+        <w:t>511</w:t>
+      </w:r>
+      <w:r>
+        <w:rPr>
+          <w:rFonts w:ascii="Times New Roman" w:eastAsia="宋体" w:hAnsi="Times New Roman" w:cs="Times New Roman" w:hint="eastAsia"/>
+        </w:rPr>
+        <w:t>后才会对图片进行缩放。不会自动生成海岸</w:t>
+      </w:r>
+    </w:p>
+    <w:p>
+      <w:pPr>
+        <w:ind w:firstLineChars="200" w:firstLine="440"/>
+        <w:rPr>
+          <w:rFonts w:ascii="Times New Roman" w:eastAsia="宋体" w:hAnsi="Times New Roman" w:cs="Times New Roman"/>
+        </w:rPr>
+      </w:pPr>
+      <w:r>
+        <w:rPr>
+          <w:rFonts w:ascii="Times New Roman" w:eastAsia="宋体" w:hAnsi="Times New Roman" w:cs="Times New Roman" w:hint="eastAsia"/>
+        </w:rPr>
+        <w:t>步兵子单元格：可以正常显示</w:t>
+      </w:r>
+      <w:r>
+        <w:rPr>
+          <w:rFonts w:ascii="Times New Roman" w:eastAsia="宋体" w:hAnsi="Times New Roman" w:cs="Times New Roman" w:hint="eastAsia"/>
+        </w:rPr>
+        <w:t>4</w:t>
+      </w:r>
+      <w:r>
+        <w:rPr>
+          <w:rFonts w:ascii="Times New Roman" w:eastAsia="宋体" w:hAnsi="Times New Roman" w:cs="Times New Roman" w:hint="eastAsia"/>
+        </w:rPr>
+        <w:t>号位（游戏中单元格中下位置）的步兵，同时允许对步兵进行子单元格编辑，如指定步兵放置的位置，或者拖拽步兵的位置</w:t>
+      </w:r>
+      <w:r>
+        <w:rPr>
+          <w:rFonts w:ascii="Times New Roman" w:eastAsia="宋体" w:hAnsi="Times New Roman" w:cs="Times New Roman" w:hint="eastAsia"/>
+        </w:rPr>
+        <w:t>，将步兵放置在地形对象上时，会考虑可用的子单元格</w:t>
+      </w:r>
+    </w:p>
+    <w:p>
+      <w:pPr>
+        <w:ind w:firstLineChars="200" w:firstLine="440"/>
+        <w:rPr>
+          <w:rFonts w:ascii="Times New Roman" w:eastAsia="宋体" w:hAnsi="Times New Roman" w:cs="Times New Roman"/>
+        </w:rPr>
+      </w:pPr>
+      <w:r>
+        <w:rPr>
+          <w:rFonts w:ascii="Times New Roman" w:eastAsia="宋体" w:hAnsi="Times New Roman" w:cs="Times New Roman" w:hint="eastAsia"/>
+        </w:rPr>
+        <w:t>建筑放置：优化了建筑数量较多时放置、拖动、修改建筑属性的性能问题。现在无法直接放置重叠的建筑，若将建筑拖动到重叠位置，会弹出对话框确认</w:t>
+      </w:r>
+      <w:r>
+        <w:rPr>
+          <w:rFonts w:ascii="Times New Roman" w:eastAsia="宋体" w:hAnsi="Times New Roman" w:cs="Times New Roman" w:hint="eastAsia"/>
+        </w:rPr>
+        <w:t>。若建筑有加载物，会自动计算加载物数量</w:t>
+      </w:r>
+    </w:p>
+    <w:p>
+      <w:pPr>
+        <w:ind w:firstLineChars="200" w:firstLine="440"/>
+        <w:rPr>
+          <w:rFonts w:ascii="Times New Roman" w:eastAsia="宋体" w:hAnsi="Times New Roman" w:cs="Times New Roman"/>
+        </w:rPr>
+      </w:pPr>
+      <w:r>
+        <w:rPr>
+          <w:rFonts w:ascii="Times New Roman" w:eastAsia="宋体" w:hAnsi="Times New Roman" w:cs="Times New Roman" w:hint="eastAsia"/>
+        </w:rPr>
+        <w:t>自动斜坡：重写了抬升、降低、平坦地表的对应函数。现在生成的斜坡更加不容易出现</w:t>
+      </w:r>
+      <w:r>
+        <w:rPr>
+          <w:rFonts w:ascii="Times New Roman" w:eastAsia="宋体" w:hAnsi="Times New Roman" w:cs="Times New Roman" w:hint="eastAsia"/>
+        </w:rPr>
+        <w:t>bug</w:t>
+      </w:r>
+      <w:r>
+        <w:rPr>
+          <w:rFonts w:ascii="Times New Roman" w:eastAsia="宋体" w:hAnsi="Times New Roman" w:cs="Times New Roman" w:hint="eastAsia"/>
+        </w:rPr>
+        <w:t>，平坦悬崖内地形不会溢出，支持按住</w:t>
+      </w:r>
+      <w:r>
+        <w:rPr>
+          <w:rFonts w:ascii="Times New Roman" w:eastAsia="宋体" w:hAnsi="Times New Roman" w:cs="Times New Roman" w:hint="eastAsia"/>
+        </w:rPr>
+        <w:t>Shift</w:t>
+      </w:r>
+      <w:r>
+        <w:rPr>
+          <w:rFonts w:ascii="Times New Roman" w:eastAsia="宋体" w:hAnsi="Times New Roman" w:cs="Times New Roman" w:hint="eastAsia"/>
+        </w:rPr>
+        <w:t>进行陡峭抬升，生成跨越两格高度的斜坡，支持按住</w:t>
+      </w:r>
+      <w:r>
+        <w:rPr>
+          <w:rFonts w:ascii="Times New Roman" w:eastAsia="宋体" w:hAnsi="Times New Roman" w:cs="Times New Roman" w:hint="eastAsia"/>
+        </w:rPr>
+        <w:t>Shift+Ctrl</w:t>
+      </w:r>
+      <w:r>
+        <w:rPr>
+          <w:rFonts w:ascii="Times New Roman" w:eastAsia="宋体" w:hAnsi="Times New Roman" w:cs="Times New Roman" w:hint="eastAsia"/>
+        </w:rPr>
+        <w:t>忽视不可抬升地形，强制生成斜坡</w:t>
+      </w:r>
+    </w:p>
+    <w:p>
+      <w:pPr>
+        <w:ind w:firstLineChars="200" w:firstLine="440"/>
+        <w:rPr>
+          <w:rFonts w:ascii="Times New Roman" w:eastAsia="宋体" w:hAnsi="Times New Roman" w:cs="Times New Roman"/>
+        </w:rPr>
+      </w:pPr>
+      <w:r>
+        <w:rPr>
+          <w:rFonts w:ascii="Times New Roman" w:eastAsia="宋体" w:hAnsi="Times New Roman" w:cs="Times New Roman" w:hint="eastAsia"/>
+        </w:rPr>
         <w:lastRenderedPageBreak/>
-        <w:t>INI</w:t>
-      </w:r>
-      <w:r>
-        <w:rPr>
-          <w:rFonts w:ascii="Times New Roman" w:eastAsia="宋体" w:hAnsi="Times New Roman" w:cs="Times New Roman" w:hint="eastAsia"/>
-        </w:rPr>
-        <w:t>编辑器：完全重写的编辑器，使用列表显示</w:t>
-      </w:r>
-      <w:r>
-        <w:rPr>
-          <w:rFonts w:ascii="Times New Roman" w:eastAsia="宋体" w:hAnsi="Times New Roman" w:cs="Times New Roman" w:hint="eastAsia"/>
-        </w:rPr>
-        <w:t>INI</w:t>
-      </w:r>
-      <w:r>
-        <w:rPr>
-          <w:rFonts w:ascii="Times New Roman" w:eastAsia="宋体" w:hAnsi="Times New Roman" w:cs="Times New Roman" w:hint="eastAsia"/>
-        </w:rPr>
-        <w:t>小节，一个文本编辑框显示小节内的全部内容，可以直接进行任意编辑，如同使用文本编辑器一样。新增了“从文本导入”按钮，可以直接粘贴一段</w:t>
-      </w:r>
-      <w:r>
-        <w:rPr>
-          <w:rFonts w:ascii="Times New Roman" w:eastAsia="宋体" w:hAnsi="Times New Roman" w:cs="Times New Roman" w:hint="eastAsia"/>
-        </w:rPr>
-        <w:t>INI</w:t>
-      </w:r>
-      <w:r>
-        <w:rPr>
-          <w:rFonts w:ascii="Times New Roman" w:eastAsia="宋体" w:hAnsi="Times New Roman" w:cs="Times New Roman" w:hint="eastAsia"/>
-        </w:rPr>
-        <w:t>文本进行导入。</w:t>
-      </w:r>
-      <w:r>
-        <w:rPr>
-          <w:rFonts w:ascii="Times New Roman" w:eastAsia="宋体" w:hAnsi="Times New Roman" w:cs="Times New Roman" w:hint="eastAsia"/>
-        </w:rPr>
-        <w:t>INI</w:t>
-      </w:r>
-      <w:r>
-        <w:rPr>
-          <w:rFonts w:ascii="Times New Roman" w:eastAsia="宋体" w:hAnsi="Times New Roman" w:cs="Times New Roman" w:hint="eastAsia"/>
-        </w:rPr>
-        <w:t>编辑器支持缩放大小和最大化</w:t>
-      </w:r>
-      <w:r>
-        <w:rPr>
-          <w:rFonts w:ascii="Times New Roman" w:eastAsia="宋体" w:hAnsi="Times New Roman" w:cs="Times New Roman" w:hint="eastAsia"/>
-        </w:rPr>
-        <w:t>。支持编辑地图对象的小节，改动会即刻生效</w:t>
-      </w:r>
-    </w:p>
-    <w:p>
-      <w:pPr>
-        <w:ind w:firstLineChars="200" w:firstLine="440"/>
-        <w:rPr>
-          <w:rFonts w:ascii="Times New Roman" w:eastAsia="宋体" w:hAnsi="Times New Roman" w:cs="Times New Roman"/>
-        </w:rPr>
-      </w:pPr>
-      <w:r>
-        <w:rPr>
-          <w:rFonts w:ascii="Times New Roman" w:eastAsia="宋体" w:hAnsi="Times New Roman" w:cs="Times New Roman" w:hint="eastAsia"/>
-        </w:rPr>
-        <w:t>LAT</w:t>
-      </w:r>
-      <w:r>
-        <w:rPr>
-          <w:rFonts w:ascii="Times New Roman" w:eastAsia="宋体" w:hAnsi="Times New Roman" w:cs="Times New Roman" w:hint="eastAsia"/>
-        </w:rPr>
-        <w:t>系统：重写了</w:t>
-      </w:r>
-      <w:r>
-        <w:rPr>
-          <w:rFonts w:ascii="Times New Roman" w:eastAsia="宋体" w:hAnsi="Times New Roman" w:cs="Times New Roman" w:hint="eastAsia"/>
-        </w:rPr>
-        <w:t>LAT</w:t>
-      </w:r>
-      <w:r>
-        <w:rPr>
-          <w:rFonts w:ascii="Times New Roman" w:eastAsia="宋体" w:hAnsi="Times New Roman" w:cs="Times New Roman" w:hint="eastAsia"/>
-        </w:rPr>
-        <w:t>逻辑，在支持原版</w:t>
-      </w:r>
-      <w:r>
-        <w:rPr>
-          <w:rFonts w:ascii="Times New Roman" w:eastAsia="宋体" w:hAnsi="Times New Roman" w:cs="Times New Roman" w:hint="eastAsia"/>
-        </w:rPr>
-        <w:t>LAT</w:t>
-      </w:r>
-      <w:r>
-        <w:rPr>
-          <w:rFonts w:ascii="Times New Roman" w:eastAsia="宋体" w:hAnsi="Times New Roman" w:cs="Times New Roman" w:hint="eastAsia"/>
-        </w:rPr>
-        <w:t>地形，让他们与游戏引擎内一致（如水泥地会自动与公路硬连接）的同时，支持在</w:t>
-      </w:r>
-      <w:r>
-        <w:rPr>
-          <w:rFonts w:ascii="Times New Roman" w:eastAsia="宋体" w:hAnsi="Times New Roman" w:cs="Times New Roman" w:hint="eastAsia"/>
-        </w:rPr>
-        <w:t>FAData</w:t>
-      </w:r>
-      <w:r>
-        <w:rPr>
-          <w:rFonts w:ascii="Times New Roman" w:eastAsia="宋体" w:hAnsi="Times New Roman" w:cs="Times New Roman" w:hint="eastAsia"/>
-        </w:rPr>
-        <w:t>中自定义新的</w:t>
-      </w:r>
-      <w:r>
-        <w:rPr>
-          <w:rFonts w:ascii="Times New Roman" w:eastAsia="宋体" w:hAnsi="Times New Roman" w:cs="Times New Roman" w:hint="eastAsia"/>
-        </w:rPr>
-        <w:t>LAT</w:t>
-      </w:r>
-      <w:r>
-        <w:rPr>
-          <w:rFonts w:ascii="Times New Roman" w:eastAsia="宋体" w:hAnsi="Times New Roman" w:cs="Times New Roman" w:hint="eastAsia"/>
-        </w:rPr>
-        <w:t>，可以实现自动为</w:t>
-      </w:r>
-      <w:r>
-        <w:rPr>
-          <w:rFonts w:ascii="Times New Roman" w:eastAsia="宋体" w:hAnsi="Times New Roman" w:cs="Times New Roman" w:hint="eastAsia"/>
-        </w:rPr>
-        <w:t>TX</w:t>
-      </w:r>
-      <w:r>
-        <w:rPr>
-          <w:rFonts w:ascii="Times New Roman" w:eastAsia="宋体" w:hAnsi="Times New Roman" w:cs="Times New Roman" w:hint="eastAsia"/>
-        </w:rPr>
-        <w:t>的新增</w:t>
-      </w:r>
-      <w:r>
-        <w:rPr>
-          <w:rFonts w:ascii="Times New Roman" w:eastAsia="宋体" w:hAnsi="Times New Roman" w:cs="Times New Roman" w:hint="eastAsia"/>
-        </w:rPr>
-        <w:t>LAT</w:t>
-      </w:r>
-      <w:r>
-        <w:rPr>
-          <w:rFonts w:ascii="Times New Roman" w:eastAsia="宋体" w:hAnsi="Times New Roman" w:cs="Times New Roman" w:hint="eastAsia"/>
-        </w:rPr>
-        <w:t>地形进行计算</w:t>
-      </w:r>
-    </w:p>
-    <w:p>
-      <w:pPr>
-        <w:ind w:firstLineChars="200" w:firstLine="440"/>
-        <w:rPr>
-          <w:rFonts w:ascii="Times New Roman" w:eastAsia="宋体" w:hAnsi="Times New Roman" w:cs="Times New Roman"/>
-        </w:rPr>
-      </w:pPr>
-      <w:r>
-        <w:rPr>
-          <w:rFonts w:ascii="Times New Roman" w:eastAsia="宋体" w:hAnsi="Times New Roman" w:cs="Times New Roman" w:hint="eastAsia"/>
-        </w:rPr>
-        <w:t>工具脚本：新增多个函数，提供了读取指定</w:t>
-      </w:r>
-      <w:r>
-        <w:rPr>
-          <w:rFonts w:ascii="Times New Roman" w:eastAsia="宋体" w:hAnsi="Times New Roman" w:cs="Times New Roman" w:hint="eastAsia"/>
-        </w:rPr>
-        <w:t>INI</w:t>
-      </w:r>
-      <w:r>
-        <w:rPr>
-          <w:rFonts w:ascii="Times New Roman" w:eastAsia="宋体" w:hAnsi="Times New Roman" w:cs="Times New Roman" w:hint="eastAsia"/>
-        </w:rPr>
-        <w:t>、对地形进行操作、获取地形信息等功能，详见“</w:t>
-      </w:r>
-      <w:r>
-        <w:rPr>
-          <w:rFonts w:ascii="Times New Roman" w:eastAsia="宋体" w:hAnsi="Times New Roman" w:cs="Times New Roman" w:hint="eastAsia"/>
-        </w:rPr>
-        <w:t>工具脚本词典</w:t>
-      </w:r>
-      <w:r>
-        <w:rPr>
-          <w:rFonts w:ascii="Times New Roman" w:eastAsia="宋体" w:hAnsi="Times New Roman" w:cs="Times New Roman" w:hint="eastAsia"/>
-        </w:rPr>
-        <w:t>.docx</w:t>
-      </w:r>
-      <w:r>
-        <w:rPr>
-          <w:rFonts w:ascii="Times New Roman" w:eastAsia="宋体" w:hAnsi="Times New Roman" w:cs="Times New Roman" w:hint="eastAsia"/>
-        </w:rPr>
-        <w:t>”</w:t>
-      </w:r>
-    </w:p>
-    <w:p>
-      <w:pPr>
-        <w:ind w:firstLineChars="200" w:firstLine="440"/>
-        <w:rPr>
-          <w:rFonts w:ascii="Times New Roman" w:eastAsia="宋体" w:hAnsi="Times New Roman" w:cs="Times New Roman"/>
-        </w:rPr>
-      </w:pPr>
-      <w:r>
-        <w:rPr>
-          <w:rFonts w:ascii="Times New Roman" w:eastAsia="宋体" w:hAnsi="Times New Roman" w:cs="Times New Roman" w:hint="eastAsia"/>
-        </w:rPr>
-        <w:t>小地图：将小地图窗口变为</w:t>
-      </w:r>
-      <w:r>
-        <w:rPr>
-          <w:rFonts w:ascii="Times New Roman" w:eastAsia="宋体" w:hAnsi="Times New Roman" w:cs="Times New Roman" w:hint="eastAsia"/>
-        </w:rPr>
-        <w:t>FA2</w:t>
-      </w:r>
-      <w:r>
-        <w:rPr>
-          <w:rFonts w:ascii="Times New Roman" w:eastAsia="宋体" w:hAnsi="Times New Roman" w:cs="Times New Roman" w:hint="eastAsia"/>
-        </w:rPr>
-        <w:t>的子窗口，不会在</w:t>
-      </w:r>
-      <w:r>
-        <w:rPr>
-          <w:rFonts w:ascii="Times New Roman" w:eastAsia="宋体" w:hAnsi="Times New Roman" w:cs="Times New Roman" w:hint="eastAsia"/>
-        </w:rPr>
-        <w:t>Windows</w:t>
-      </w:r>
-      <w:r>
-        <w:rPr>
-          <w:rFonts w:ascii="Times New Roman" w:eastAsia="宋体" w:hAnsi="Times New Roman" w:cs="Times New Roman" w:hint="eastAsia"/>
-        </w:rPr>
-        <w:t>菜单栏中显示为独立的窗口，删掉了它的最小化与最大化按钮</w:t>
-      </w:r>
-    </w:p>
-    <w:p>
-      <w:pPr>
-        <w:ind w:firstLineChars="200" w:firstLine="440"/>
-        <w:rPr>
-          <w:rFonts w:ascii="Times New Roman" w:eastAsia="宋体" w:hAnsi="Times New Roman" w:cs="Times New Roman"/>
-        </w:rPr>
-      </w:pPr>
-      <w:r>
-        <w:rPr>
-          <w:rFonts w:ascii="Times New Roman" w:eastAsia="宋体" w:hAnsi="Times New Roman" w:cs="Times New Roman" w:hint="eastAsia"/>
-        </w:rPr>
-        <w:t>地图边界：在地图上边界显示一条细线，指示游戏内实际可以到达的顶部区域</w:t>
-      </w:r>
-    </w:p>
-    <w:p>
-      <w:pPr>
-        <w:ind w:firstLineChars="200" w:firstLine="440"/>
-        <w:rPr>
-          <w:rFonts w:ascii="Times New Roman" w:eastAsia="宋体" w:hAnsi="Times New Roman" w:cs="Times New Roman"/>
-        </w:rPr>
-      </w:pPr>
-      <w:r>
-        <w:rPr>
-          <w:rFonts w:ascii="Times New Roman" w:eastAsia="宋体" w:hAnsi="Times New Roman" w:cs="Times New Roman" w:hint="eastAsia"/>
-        </w:rPr>
-        <w:t>显示建筑轮廓：当在图层中隐藏建筑时，建筑</w:t>
-      </w:r>
-      <w:r>
-        <w:rPr>
-          <w:rFonts w:ascii="Times New Roman" w:eastAsia="宋体" w:hAnsi="Times New Roman" w:cs="Times New Roman" w:hint="eastAsia"/>
-        </w:rPr>
-        <w:t>轮廓</w:t>
-      </w:r>
-      <w:r>
-        <w:rPr>
-          <w:rFonts w:ascii="Times New Roman" w:eastAsia="宋体" w:hAnsi="Times New Roman" w:cs="Times New Roman" w:hint="eastAsia"/>
-        </w:rPr>
-        <w:t>不会被隐藏</w:t>
-      </w:r>
-    </w:p>
-    <w:p>
-      <w:pPr>
-        <w:ind w:firstLineChars="200" w:firstLine="440"/>
-        <w:rPr>
-          <w:rFonts w:ascii="Times New Roman" w:eastAsia="宋体" w:hAnsi="Times New Roman" w:cs="Times New Roman"/>
-        </w:rPr>
-      </w:pPr>
-      <w:r>
-        <w:rPr>
-          <w:rFonts w:ascii="Times New Roman" w:eastAsia="宋体" w:hAnsi="Times New Roman" w:cs="Times New Roman" w:hint="eastAsia"/>
-        </w:rPr>
-        <w:t>粘贴选项：位于菜单栏中，可以选择粘贴的指定类型，注意除覆盖图和地形之外的选项，不能跨编辑器粘贴，也不支持撤销</w:t>
-      </w:r>
-    </w:p>
-    <w:p>
-      <w:pPr>
-        <w:ind w:firstLineChars="200" w:firstLine="440"/>
-        <w:rPr>
-          <w:rFonts w:ascii="Times New Roman" w:eastAsia="宋体" w:hAnsi="Times New Roman" w:cs="Times New Roman"/>
-        </w:rPr>
-      </w:pPr>
-      <w:r>
-        <w:rPr>
-          <w:rFonts w:ascii="Times New Roman" w:eastAsia="宋体" w:hAnsi="Times New Roman" w:cs="Times New Roman" w:hint="eastAsia"/>
-        </w:rPr>
-        <w:t>平面显示：将“使用悬崖模式自动升高地形”按钮替换为了平面显示按钮，同时开启平面显示时，会在视图左上角进行文本提示</w:t>
-      </w:r>
-    </w:p>
-    <w:p>
-      <w:pPr>
-        <w:ind w:firstLineChars="200" w:firstLine="440"/>
-        <w:rPr>
-          <w:rFonts w:ascii="Times New Roman" w:eastAsia="宋体" w:hAnsi="Times New Roman" w:cs="Times New Roman"/>
-        </w:rPr>
-      </w:pPr>
-      <w:r>
-        <w:rPr>
-          <w:rFonts w:ascii="Times New Roman" w:eastAsia="宋体" w:hAnsi="Times New Roman" w:cs="Times New Roman" w:hint="eastAsia"/>
-        </w:rPr>
-        <w:t>触发列表：位于地形浏览器的菜单栏中。现在触发列表支持查找上级触发与下级触发</w:t>
-      </w:r>
-    </w:p>
-    <w:p>
-      <w:pPr>
-        <w:ind w:firstLineChars="200" w:firstLine="440"/>
-        <w:rPr>
-          <w:rFonts w:ascii="Times New Roman" w:eastAsia="宋体" w:hAnsi="Times New Roman" w:cs="Times New Roman"/>
-        </w:rPr>
-      </w:pPr>
-      <w:r>
-        <w:rPr>
-          <w:rFonts w:ascii="Times New Roman" w:eastAsia="宋体" w:hAnsi="Times New Roman" w:cs="Times New Roman" w:hint="eastAsia"/>
-        </w:rPr>
-        <w:t>笔刷大小：支持在</w:t>
-      </w:r>
-      <w:r>
-        <w:rPr>
-          <w:rFonts w:ascii="Times New Roman" w:eastAsia="宋体" w:hAnsi="Times New Roman" w:cs="Times New Roman" w:hint="eastAsia"/>
-        </w:rPr>
-        <w:t>FAData</w:t>
-      </w:r>
-      <w:r>
-        <w:rPr>
-          <w:rFonts w:ascii="Times New Roman" w:eastAsia="宋体" w:hAnsi="Times New Roman" w:cs="Times New Roman" w:hint="eastAsia"/>
-        </w:rPr>
-        <w:t>中自定义笔刷大小</w:t>
-      </w:r>
-    </w:p>
-    <w:p>
-      <w:pPr>
-        <w:ind w:firstLineChars="200" w:firstLine="440"/>
-        <w:rPr>
-          <w:rFonts w:ascii="Times New Roman" w:eastAsia="宋体" w:hAnsi="Times New Roman" w:cs="Times New Roman"/>
-        </w:rPr>
-      </w:pPr>
-      <w:r>
-        <w:rPr>
-          <w:rFonts w:ascii="Times New Roman" w:eastAsia="宋体" w:hAnsi="Times New Roman" w:cs="Times New Roman" w:hint="eastAsia"/>
-        </w:rPr>
-        <w:t>BMP</w:t>
-      </w:r>
-      <w:r>
-        <w:rPr>
-          <w:rFonts w:ascii="Times New Roman" w:eastAsia="宋体" w:hAnsi="Times New Roman" w:cs="Times New Roman" w:hint="eastAsia"/>
-        </w:rPr>
-        <w:t>导入地图：支持生成最大</w:t>
-      </w:r>
-      <w:r>
-        <w:rPr>
-          <w:rFonts w:ascii="Times New Roman" w:eastAsia="宋体" w:hAnsi="Times New Roman" w:cs="Times New Roman" w:hint="eastAsia"/>
-        </w:rPr>
-        <w:t>255*255</w:t>
-      </w:r>
-      <w:r>
-        <w:rPr>
-          <w:rFonts w:ascii="Times New Roman" w:eastAsia="宋体" w:hAnsi="Times New Roman" w:cs="Times New Roman" w:hint="eastAsia"/>
-        </w:rPr>
-        <w:t>的地图，长</w:t>
-      </w:r>
-      <w:r>
-        <w:rPr>
-          <w:rFonts w:ascii="Times New Roman" w:eastAsia="宋体" w:hAnsi="Times New Roman" w:cs="Times New Roman" w:hint="eastAsia"/>
-        </w:rPr>
-        <w:t>+</w:t>
-      </w:r>
-      <w:r>
-        <w:rPr>
-          <w:rFonts w:ascii="Times New Roman" w:eastAsia="宋体" w:hAnsi="Times New Roman" w:cs="Times New Roman" w:hint="eastAsia"/>
-        </w:rPr>
-        <w:t>宽大于</w:t>
-      </w:r>
-      <w:r>
-        <w:rPr>
-          <w:rFonts w:ascii="Times New Roman" w:eastAsia="宋体" w:hAnsi="Times New Roman" w:cs="Times New Roman" w:hint="eastAsia"/>
-        </w:rPr>
-        <w:t>511</w:t>
-      </w:r>
-      <w:r>
-        <w:rPr>
-          <w:rFonts w:ascii="Times New Roman" w:eastAsia="宋体" w:hAnsi="Times New Roman" w:cs="Times New Roman" w:hint="eastAsia"/>
-        </w:rPr>
-        <w:t>后才会对图片进行缩放。不会自动生成海岸</w:t>
-      </w:r>
-    </w:p>
-    <w:p>
-      <w:pPr>
-        <w:ind w:firstLineChars="200" w:firstLine="440"/>
-        <w:rPr>
-          <w:rFonts w:ascii="Times New Roman" w:eastAsia="宋体" w:hAnsi="Times New Roman" w:cs="Times New Roman"/>
-        </w:rPr>
-      </w:pPr>
-      <w:r>
-        <w:rPr>
-          <w:rFonts w:ascii="Times New Roman" w:eastAsia="宋体" w:hAnsi="Times New Roman" w:cs="Times New Roman" w:hint="eastAsia"/>
-        </w:rPr>
-        <w:t>步兵子单元格：可以正常显示</w:t>
-      </w:r>
-      <w:r>
-        <w:rPr>
-          <w:rFonts w:ascii="Times New Roman" w:eastAsia="宋体" w:hAnsi="Times New Roman" w:cs="Times New Roman" w:hint="eastAsia"/>
-        </w:rPr>
-        <w:t>4</w:t>
-      </w:r>
-      <w:r>
-        <w:rPr>
-          <w:rFonts w:ascii="Times New Roman" w:eastAsia="宋体" w:hAnsi="Times New Roman" w:cs="Times New Roman" w:hint="eastAsia"/>
-        </w:rPr>
-        <w:t>号位（游戏中单元格中下位置）的步兵，同时允许对步兵进行子单元格编辑，如指定步兵放置的位置，或者拖拽步兵的位置</w:t>
-      </w:r>
-      <w:r>
-        <w:rPr>
-          <w:rFonts w:ascii="Times New Roman" w:eastAsia="宋体" w:hAnsi="Times New Roman" w:cs="Times New Roman" w:hint="eastAsia"/>
-        </w:rPr>
-        <w:t>，将步兵放置在地形对象上时，会考虑可用的子单元格</w:t>
-      </w:r>
-    </w:p>
-    <w:p>
-      <w:pPr>
-        <w:ind w:firstLineChars="200" w:firstLine="440"/>
-        <w:rPr>
-          <w:rFonts w:ascii="Times New Roman" w:eastAsia="宋体" w:hAnsi="Times New Roman" w:cs="Times New Roman"/>
-        </w:rPr>
-      </w:pPr>
-      <w:r>
-        <w:rPr>
-          <w:rFonts w:ascii="Times New Roman" w:eastAsia="宋体" w:hAnsi="Times New Roman" w:cs="Times New Roman" w:hint="eastAsia"/>
-        </w:rPr>
-        <w:t>建筑放置：优化了建筑数量较多时放置、拖动、修改建筑属性的性能问题。现在无法直接放置重叠的建筑，若将建筑拖动到重叠位置，会弹出对话框确认</w:t>
-      </w:r>
-      <w:r>
-        <w:rPr>
-          <w:rFonts w:ascii="Times New Roman" w:eastAsia="宋体" w:hAnsi="Times New Roman" w:cs="Times New Roman" w:hint="eastAsia"/>
-        </w:rPr>
-        <w:t>。若建筑有加载物，会自动计算加载物数量</w:t>
-      </w:r>
-    </w:p>
-    <w:p>
-      <w:pPr>
-        <w:ind w:firstLineChars="200" w:firstLine="440"/>
-        <w:rPr>
-          <w:rFonts w:ascii="Times New Roman" w:eastAsia="宋体" w:hAnsi="Times New Roman" w:cs="Times New Roman"/>
-        </w:rPr>
-      </w:pPr>
-      <w:r>
-        <w:rPr>
-          <w:rFonts w:ascii="Times New Roman" w:eastAsia="宋体" w:hAnsi="Times New Roman" w:cs="Times New Roman" w:hint="eastAsia"/>
-        </w:rPr>
-        <w:t>自动斜坡：重写了抬升、降低、平坦地表的对应函数。现在生成的斜坡更加不容易出现</w:t>
-      </w:r>
-      <w:r>
-        <w:rPr>
-          <w:rFonts w:ascii="Times New Roman" w:eastAsia="宋体" w:hAnsi="Times New Roman" w:cs="Times New Roman" w:hint="eastAsia"/>
-        </w:rPr>
-        <w:t>bug</w:t>
-      </w:r>
-      <w:r>
-        <w:rPr>
-          <w:rFonts w:ascii="Times New Roman" w:eastAsia="宋体" w:hAnsi="Times New Roman" w:cs="Times New Roman" w:hint="eastAsia"/>
-        </w:rPr>
-        <w:t>，平坦悬崖内地形不会溢出，支持按住</w:t>
-      </w:r>
-      <w:r>
-        <w:rPr>
-          <w:rFonts w:ascii="Times New Roman" w:eastAsia="宋体" w:hAnsi="Times New Roman" w:cs="Times New Roman" w:hint="eastAsia"/>
-        </w:rPr>
-        <w:t>Shift</w:t>
-      </w:r>
-      <w:r>
-        <w:rPr>
-          <w:rFonts w:ascii="Times New Roman" w:eastAsia="宋体" w:hAnsi="Times New Roman" w:cs="Times New Roman" w:hint="eastAsia"/>
-        </w:rPr>
-        <w:t>进行陡峭抬升，生成跨越两格高度的斜坡，支持按住</w:t>
-      </w:r>
-      <w:r>
-        <w:rPr>
-          <w:rFonts w:ascii="Times New Roman" w:eastAsia="宋体" w:hAnsi="Times New Roman" w:cs="Times New Roman" w:hint="eastAsia"/>
-        </w:rPr>
-        <w:t>Shift+Ctrl</w:t>
-      </w:r>
-      <w:r>
-        <w:rPr>
-          <w:rFonts w:ascii="Times New Roman" w:eastAsia="宋体" w:hAnsi="Times New Roman" w:cs="Times New Roman" w:hint="eastAsia"/>
-        </w:rPr>
-        <w:t>忽视不可抬升地形，强制生成斜坡</w:t>
-      </w:r>
-    </w:p>
-    <w:p>
-      <w:pPr>
-        <w:ind w:firstLineChars="200" w:firstLine="440"/>
-        <w:rPr>
-          <w:rFonts w:ascii="Times New Roman" w:eastAsia="宋体" w:hAnsi="Times New Roman" w:cs="Times New Roman"/>
-        </w:rPr>
-      </w:pPr>
-      <w:r>
-        <w:rPr>
-          <w:rFonts w:ascii="Times New Roman" w:eastAsia="宋体" w:hAnsi="Times New Roman" w:cs="Times New Roman" w:hint="eastAsia"/>
-        </w:rPr>
-        <w:t>连续放置地形、覆盖图：按住鼠标左键连续放置地形、覆盖图、擦除覆盖图后，</w:t>
-      </w:r>
-      <w:r>
-        <w:rPr>
-          <w:rFonts w:ascii="Times New Roman" w:eastAsia="宋体" w:hAnsi="Times New Roman" w:cs="Times New Roman" w:hint="eastAsia"/>
-        </w:rPr>
-        <w:lastRenderedPageBreak/>
-        <w:t>此次连续更改仅占用一次历史记录，进行一次撤销即可全部撤销</w:t>
+        <w:t>连续放置地形、覆盖图：按住鼠标左键连续放置地形、覆盖图、擦除覆盖图后，此次连续更改仅占用一次历史记录，进行一次撤销即可全部撤销</w:t>
       </w:r>
     </w:p>
     <w:p>
@@ -5154,7 +5184,14 @@
         <w:rPr>
           <w:rFonts w:ascii="Times New Roman" w:eastAsia="宋体" w:hAnsi="Times New Roman" w:cs="Times New Roman" w:hint="eastAsia"/>
         </w:rPr>
-        <w:t>自动创建海岸：重写了对应逻辑，现在开启“自动海岸”选项或点击“自动创建海岸”时，不会在没有水面的地方生成奇怪的海岸</w:t>
+        <w:t>自动创建海岸：重写了对应逻辑，现在开启“自动海岸”选项或点击“自动创建</w:t>
+      </w:r>
+      <w:r>
+        <w:rPr>
+          <w:rFonts w:ascii="Times New Roman" w:eastAsia="宋体" w:hAnsi="Times New Roman" w:cs="Times New Roman" w:hint="eastAsia"/>
+        </w:rPr>
+        <w:lastRenderedPageBreak/>
+        <w:t>海岸”时，不会在没有水面的地方生成奇怪的海岸</w:t>
       </w:r>
       <w:r>
         <w:rPr>
@@ -5172,14 +5209,7 @@
         <w:rPr>
           <w:rFonts w:ascii="Times New Roman" w:eastAsia="宋体" w:hAnsi="Times New Roman" w:cs="Times New Roman" w:hint="eastAsia"/>
         </w:rPr>
-        <w:t>地形后新城市</w:t>
-      </w:r>
-      <w:r>
-        <w:rPr>
-          <w:rFonts w:ascii="Times New Roman" w:eastAsia="宋体" w:hAnsi="Times New Roman" w:cs="Times New Roman" w:hint="eastAsia"/>
-        </w:rPr>
-        <w:lastRenderedPageBreak/>
-        <w:t>的自动海岸完全不可用的</w:t>
+        <w:t>地形后新城市的自动海岸完全不可用的</w:t>
       </w:r>
       <w:r>
         <w:rPr>
@@ -10293,7 +10323,7 @@
     <w:p>
       <w:pPr>
         <w:rPr>
-          <w:rFonts w:ascii="Times New Roman" w:eastAsia="宋体" w:hAnsi="Times New Roman" w:cs="Times New Roman" w:hint="eastAsia"/>
+          <w:rFonts w:ascii="Times New Roman" w:eastAsia="宋体" w:hAnsi="Times New Roman" w:cs="Times New Roman"/>
           <w:b/>
           <w:bCs/>
         </w:rPr>
@@ -10450,7 +10480,49 @@
         <w:rPr>
           <w:rFonts w:ascii="Times New Roman" w:eastAsia="宋体" w:hAnsi="Times New Roman" w:cs="Times New Roman" w:hint="eastAsia"/>
         </w:rPr>
-        <w:t xml:space="preserve">; </w:t>
+        <w:t>; T</w:t>
+      </w:r>
+      <w:r>
+        <w:rPr>
+          <w:rFonts w:ascii="Times New Roman" w:eastAsia="宋体" w:hAnsi="Times New Roman" w:cs="Times New Roman" w:hint="eastAsia"/>
+        </w:rPr>
+        <w:t>heater</w:t>
+      </w:r>
+      <w:r>
+        <w:rPr>
+          <w:rFonts w:ascii="Times New Roman" w:eastAsia="宋体" w:hAnsi="Times New Roman" w:cs="Times New Roman" w:hint="eastAsia"/>
+        </w:rPr>
+        <w:t>为该组海岸适用的地图类型，</w:t>
+      </w:r>
+      <w:r>
+        <w:rPr>
+          <w:rFonts w:ascii="Times New Roman" w:eastAsia="宋体" w:hAnsi="Times New Roman" w:cs="Times New Roman" w:hint="eastAsia"/>
+        </w:rPr>
+        <w:t>N</w:t>
+      </w:r>
+      <w:r>
+        <w:rPr>
+          <w:rFonts w:ascii="Times New Roman" w:eastAsia="宋体" w:hAnsi="Times New Roman" w:cs="Times New Roman" w:hint="eastAsia"/>
+        </w:rPr>
+        <w:t>ame</w:t>
+      </w:r>
+      <w:r>
+        <w:rPr>
+          <w:rFonts w:ascii="Times New Roman" w:eastAsia="宋体" w:hAnsi="Times New Roman" w:cs="Times New Roman" w:hint="eastAsia"/>
+        </w:rPr>
+        <w:t>为地编中显示的名称，</w:t>
+      </w:r>
+      <w:r>
+        <w:rPr>
+          <w:rFonts w:ascii="Times New Roman" w:eastAsia="宋体" w:hAnsi="Times New Roman" w:cs="Times New Roman" w:hint="eastAsia"/>
+        </w:rPr>
+        <w:t>S</w:t>
+      </w:r>
+      <w:r>
+        <w:rPr>
+          <w:rFonts w:ascii="Times New Roman" w:eastAsia="宋体" w:hAnsi="Times New Roman" w:cs="Times New Roman" w:hint="eastAsia"/>
+        </w:rPr>
+        <w:t>hore</w:t>
       </w:r>
       <w:r>
         <w:rPr>
@@ -10462,31 +10534,7 @@
         <w:rPr>
           <w:rFonts w:ascii="Times New Roman" w:eastAsia="宋体" w:hAnsi="Times New Roman" w:cs="Times New Roman" w:hint="eastAsia"/>
         </w:rPr>
-        <w:t>heater</w:t>
-      </w:r>
-      <w:r>
-        <w:rPr>
-          <w:rFonts w:ascii="Times New Roman" w:eastAsia="宋体" w:hAnsi="Times New Roman" w:cs="Times New Roman" w:hint="eastAsia"/>
-        </w:rPr>
-        <w:t>为该组海岸适用的地图类型，</w:t>
-      </w:r>
-      <w:r>
-        <w:rPr>
-          <w:rFonts w:ascii="Times New Roman" w:eastAsia="宋体" w:hAnsi="Times New Roman" w:cs="Times New Roman" w:hint="eastAsia"/>
-        </w:rPr>
-        <w:t>N</w:t>
-      </w:r>
-      <w:r>
-        <w:rPr>
-          <w:rFonts w:ascii="Times New Roman" w:eastAsia="宋体" w:hAnsi="Times New Roman" w:cs="Times New Roman" w:hint="eastAsia"/>
-        </w:rPr>
-        <w:t>ame</w:t>
-      </w:r>
-      <w:r>
-        <w:rPr>
-          <w:rFonts w:ascii="Times New Roman" w:eastAsia="宋体" w:hAnsi="Times New Roman" w:cs="Times New Roman" w:hint="eastAsia"/>
-        </w:rPr>
-        <w:t>为地编中显示的名称，</w:t>
+        <w:t>ile</w:t>
       </w:r>
       <w:r>
         <w:rPr>
@@ -10498,6 +10546,66 @@
         <w:rPr>
           <w:rFonts w:ascii="Times New Roman" w:eastAsia="宋体" w:hAnsi="Times New Roman" w:cs="Times New Roman" w:hint="eastAsia"/>
         </w:rPr>
+        <w:t>et</w:t>
+      </w:r>
+      <w:r>
+        <w:rPr>
+          <w:rFonts w:ascii="Times New Roman" w:eastAsia="宋体" w:hAnsi="Times New Roman" w:cs="Times New Roman" w:hint="eastAsia"/>
+        </w:rPr>
+        <w:t>为海岸地形组索引，其组成格式必须与原版海岸相同，</w:t>
+      </w:r>
+      <w:r>
+        <w:rPr>
+          <w:rFonts w:ascii="Times New Roman" w:eastAsia="宋体" w:hAnsi="Times New Roman" w:cs="Times New Roman" w:hint="eastAsia"/>
+        </w:rPr>
+        <w:t>S</w:t>
+      </w:r>
+      <w:r>
+        <w:rPr>
+          <w:rFonts w:ascii="Times New Roman" w:eastAsia="宋体" w:hAnsi="Times New Roman" w:cs="Times New Roman" w:hint="eastAsia"/>
+        </w:rPr>
+        <w:t>and</w:t>
+      </w:r>
+      <w:r>
+        <w:rPr>
+          <w:rFonts w:ascii="Times New Roman" w:eastAsia="宋体" w:hAnsi="Times New Roman" w:cs="Times New Roman" w:hint="eastAsia"/>
+        </w:rPr>
+        <w:t>T</w:t>
+      </w:r>
+      <w:r>
+        <w:rPr>
+          <w:rFonts w:ascii="Times New Roman" w:eastAsia="宋体" w:hAnsi="Times New Roman" w:cs="Times New Roman" w:hint="eastAsia"/>
+        </w:rPr>
+        <w:t>ile</w:t>
+      </w:r>
+      <w:r>
+        <w:rPr>
+          <w:rFonts w:ascii="Times New Roman" w:eastAsia="宋体" w:hAnsi="Times New Roman" w:cs="Times New Roman" w:hint="eastAsia"/>
+        </w:rPr>
+        <w:t>S</w:t>
+      </w:r>
+      <w:r>
+        <w:rPr>
+          <w:rFonts w:ascii="Times New Roman" w:eastAsia="宋体" w:hAnsi="Times New Roman" w:cs="Times New Roman" w:hint="eastAsia"/>
+        </w:rPr>
+        <w:t>et</w:t>
+      </w:r>
+      <w:r>
+        <w:rPr>
+          <w:rFonts w:ascii="Times New Roman" w:eastAsia="宋体" w:hAnsi="Times New Roman" w:cs="Times New Roman" w:hint="eastAsia"/>
+        </w:rPr>
+        <w:t>为在海岸外圈放置的沙地的索引，</w:t>
+      </w:r>
+      <w:r>
+        <w:rPr>
+          <w:rFonts w:ascii="Times New Roman" w:eastAsia="宋体" w:hAnsi="Times New Roman" w:cs="Times New Roman" w:hint="eastAsia"/>
+        </w:rPr>
+        <w:t>S</w:t>
+      </w:r>
+      <w:r>
+        <w:rPr>
+          <w:rFonts w:ascii="Times New Roman" w:eastAsia="宋体" w:hAnsi="Times New Roman" w:cs="Times New Roman" w:hint="eastAsia"/>
+        </w:rPr>
         <w:t>hore</w:t>
       </w:r>
       <w:r>
@@ -10528,7 +10636,7 @@
         <w:rPr>
           <w:rFonts w:ascii="Times New Roman" w:eastAsia="宋体" w:hAnsi="Times New Roman" w:cs="Times New Roman" w:hint="eastAsia"/>
         </w:rPr>
-        <w:t>为海岸地形组索引，其组成格式必须与原版海岸相同，</w:t>
+        <w:t>与</w:t>
       </w:r>
       <w:r>
         <w:rPr>
@@ -10570,90 +10678,6 @@
         <w:rPr>
           <w:rFonts w:ascii="Times New Roman" w:eastAsia="宋体" w:hAnsi="Times New Roman" w:cs="Times New Roman" w:hint="eastAsia"/>
         </w:rPr>
-        <w:t>为在海岸外圈放置的沙地的索引，</w:t>
-      </w:r>
-      <w:r>
-        <w:rPr>
-          <w:rFonts w:ascii="Times New Roman" w:eastAsia="宋体" w:hAnsi="Times New Roman" w:cs="Times New Roman" w:hint="eastAsia"/>
-        </w:rPr>
-        <w:t>S</w:t>
-      </w:r>
-      <w:r>
-        <w:rPr>
-          <w:rFonts w:ascii="Times New Roman" w:eastAsia="宋体" w:hAnsi="Times New Roman" w:cs="Times New Roman" w:hint="eastAsia"/>
-        </w:rPr>
-        <w:t>hore</w:t>
-      </w:r>
-      <w:r>
-        <w:rPr>
-          <w:rFonts w:ascii="Times New Roman" w:eastAsia="宋体" w:hAnsi="Times New Roman" w:cs="Times New Roman" w:hint="eastAsia"/>
-        </w:rPr>
-        <w:t>T</w:t>
-      </w:r>
-      <w:r>
-        <w:rPr>
-          <w:rFonts w:ascii="Times New Roman" w:eastAsia="宋体" w:hAnsi="Times New Roman" w:cs="Times New Roman" w:hint="eastAsia"/>
-        </w:rPr>
-        <w:t>ile</w:t>
-      </w:r>
-      <w:r>
-        <w:rPr>
-          <w:rFonts w:ascii="Times New Roman" w:eastAsia="宋体" w:hAnsi="Times New Roman" w:cs="Times New Roman" w:hint="eastAsia"/>
-        </w:rPr>
-        <w:t>S</w:t>
-      </w:r>
-      <w:r>
-        <w:rPr>
-          <w:rFonts w:ascii="Times New Roman" w:eastAsia="宋体" w:hAnsi="Times New Roman" w:cs="Times New Roman" w:hint="eastAsia"/>
-        </w:rPr>
-        <w:t>et</w:t>
-      </w:r>
-      <w:r>
-        <w:rPr>
-          <w:rFonts w:ascii="Times New Roman" w:eastAsia="宋体" w:hAnsi="Times New Roman" w:cs="Times New Roman" w:hint="eastAsia"/>
-        </w:rPr>
-        <w:t>与</w:t>
-      </w:r>
-      <w:r>
-        <w:rPr>
-          <w:rFonts w:ascii="Times New Roman" w:eastAsia="宋体" w:hAnsi="Times New Roman" w:cs="Times New Roman" w:hint="eastAsia"/>
-        </w:rPr>
-        <w:t>S</w:t>
-      </w:r>
-      <w:r>
-        <w:rPr>
-          <w:rFonts w:ascii="Times New Roman" w:eastAsia="宋体" w:hAnsi="Times New Roman" w:cs="Times New Roman" w:hint="eastAsia"/>
-        </w:rPr>
-        <w:t>and</w:t>
-      </w:r>
-      <w:r>
-        <w:rPr>
-          <w:rFonts w:ascii="Times New Roman" w:eastAsia="宋体" w:hAnsi="Times New Roman" w:cs="Times New Roman" w:hint="eastAsia"/>
-        </w:rPr>
-        <w:t>T</w:t>
-      </w:r>
-      <w:r>
-        <w:rPr>
-          <w:rFonts w:ascii="Times New Roman" w:eastAsia="宋体" w:hAnsi="Times New Roman" w:cs="Times New Roman" w:hint="eastAsia"/>
-        </w:rPr>
-        <w:t>ile</w:t>
-      </w:r>
-      <w:r>
-        <w:rPr>
-          <w:rFonts w:ascii="Times New Roman" w:eastAsia="宋体" w:hAnsi="Times New Roman" w:cs="Times New Roman" w:hint="eastAsia"/>
-        </w:rPr>
-        <w:t>S</w:t>
-      </w:r>
-      <w:r>
-        <w:rPr>
-          <w:rFonts w:ascii="Times New Roman" w:eastAsia="宋体" w:hAnsi="Times New Roman" w:cs="Times New Roman" w:hint="eastAsia"/>
-        </w:rPr>
-        <w:t>et</w:t>
-      </w:r>
-      <w:r>
-        <w:rPr>
-          <w:rFonts w:ascii="Times New Roman" w:eastAsia="宋体" w:hAnsi="Times New Roman" w:cs="Times New Roman" w:hint="eastAsia"/>
-        </w:rPr>
         <w:t>均可以填写地形</w:t>
       </w:r>
       <w:r>
@@ -10853,15 +10877,7 @@
           <w:b/>
           <w:bCs/>
         </w:rPr>
-        <w:t>DES</w:t>
-      </w:r>
-      <w:r>
-        <w:rPr>
-          <w:rFonts w:ascii="Times New Roman" w:eastAsia="宋体" w:hAnsi="Times New Roman" w:cs="Times New Roman" w:hint="eastAsia"/>
-          <w:b/>
-          <w:bCs/>
-        </w:rPr>
-        <w:t xml:space="preserve"> </w:t>
+        <w:t xml:space="preserve">DES </w:t>
       </w:r>
       <w:r>
         <w:rPr>
@@ -10906,7 +10922,7 @@
       <w:pPr>
         <w:ind w:firstLineChars="200" w:firstLine="440"/>
         <w:rPr>
-          <w:rFonts w:ascii="Times New Roman" w:eastAsia="宋体" w:hAnsi="Times New Roman" w:cs="Times New Roman" w:hint="eastAsia"/>
+          <w:rFonts w:ascii="Times New Roman" w:eastAsia="宋体" w:hAnsi="Times New Roman" w:cs="Times New Roman"/>
         </w:rPr>
       </w:pPr>
       <w:r>
@@ -15453,7 +15469,7 @@
         <v:path o:extrusionok="f" gradientshapeok="t" o:connecttype="rect"/>
         <o:lock v:ext="edit" aspectratio="t"/>
       </v:shapetype>
-      <v:shape id="_x0000_i1061" type="#_x0000_t75" style="width:11.55pt;height:11.55pt" o:bullet="t">
+      <v:shape id="_x0000_i1030" type="#_x0000_t75" style="width:11.55pt;height:11.55pt" o:bullet="t">
         <v:imagedata r:id="rId1" o:title="mso9A9A"/>
       </v:shape>
     </w:pict>
@@ -17891,6 +17907,7 @@
   <w:style w:type="character" w:default="1" w:styleId="a0">
     <w:name w:val="Default Paragraph Font"/>
     <w:uiPriority w:val="1"/>
+    <w:semiHidden/>
     <w:unhideWhenUsed/>
   </w:style>
   <w:style w:type="table" w:default="1" w:styleId="a1">

</xml_diff>

<commit_message>
fix broken bridge image when pasting
</commit_message>
<xml_diff>
--- a/Supplementary/文档/FA2SP HDM Edition说明文档.docx
+++ b/Supplementary/文档/FA2SP HDM Edition说明文档.docx
@@ -601,6 +601,30 @@
           <w:rFonts w:ascii="Times New Roman" w:eastAsia="宋体" w:hAnsi="Times New Roman" w:cs="Times New Roman" w:hint="eastAsia"/>
         </w:rPr>
         <w:t>优化多选模式“矩形添加”操作手感</w:t>
+      </w:r>
+    </w:p>
+    <w:p>
+      <w:pPr>
+        <w:pStyle w:val="a9"/>
+        <w:numPr>
+          <w:ilvl w:val="0"/>
+          <w:numId w:val="11"/>
+        </w:numPr>
+        <w:rPr>
+          <w:rFonts w:ascii="Times New Roman" w:eastAsia="宋体" w:hAnsi="Times New Roman" w:cs="Times New Roman"/>
+        </w:rPr>
+      </w:pPr>
+      <w:r>
+        <w:rPr>
+          <w:rFonts w:ascii="Times New Roman" w:eastAsia="宋体" w:hAnsi="Times New Roman" w:cs="Times New Roman" w:hint="eastAsia"/>
+        </w:rPr>
+        <w:t>修复了粘贴高架桥头时，桥头会变为破损图像的</w:t>
+      </w:r>
+      <w:r>
+        <w:rPr>
+          <w:rFonts w:ascii="Times New Roman" w:eastAsia="宋体" w:hAnsi="Times New Roman" w:cs="Times New Roman" w:hint="eastAsia"/>
+        </w:rPr>
+        <w:t>bug</w:t>
       </w:r>
     </w:p>
     <w:p>
@@ -15667,7 +15691,7 @@
         <v:path o:extrusionok="f" gradientshapeok="t" o:connecttype="rect"/>
         <o:lock v:ext="edit" aspectratio="t"/>
       </v:shapetype>
-      <v:shape id="_x0000_i1031" type="#_x0000_t75" style="width:11.55pt;height:11.55pt" o:bullet="t">
+      <v:shape id="_x0000_i1030" type="#_x0000_t75" style="width:11.55pt;height:11.55pt" o:bullet="t">
         <v:imagedata r:id="rId1" o:title="mso9A9A"/>
       </v:shape>
     </w:pict>

</xml_diff>

<commit_message>
improve newtheater loading for overlay
</commit_message>
<xml_diff>
--- a/Supplementary/文档/FA2SP HDM Edition说明文档.docx
+++ b/Supplementary/文档/FA2SP HDM Edition说明文档.docx
@@ -762,6 +762,24 @@
           <w:rFonts w:ascii="Times New Roman" w:eastAsia="宋体" w:hAnsi="Times New Roman" w:cs="Times New Roman" w:hint="eastAsia"/>
         </w:rPr>
         <w:t>文件</w:t>
+      </w:r>
+      <w:r>
+        <w:rPr>
+          <w:rFonts w:ascii="Times New Roman" w:eastAsia="宋体" w:hAnsi="Times New Roman" w:cs="Times New Roman" w:hint="eastAsia"/>
+        </w:rPr>
+        <w:t>，且尊重</w:t>
+      </w:r>
+      <w:r>
+        <w:rPr>
+          <w:rFonts w:ascii="Times New Roman" w:eastAsia="宋体" w:hAnsi="Times New Roman" w:cs="Times New Roman" w:hint="eastAsia"/>
+        </w:rPr>
+        <w:t>UseStrictNewTheater</w:t>
+      </w:r>
+      <w:r>
+        <w:rPr>
+          <w:rFonts w:ascii="Times New Roman" w:eastAsia="宋体" w:hAnsi="Times New Roman" w:cs="Times New Roman" w:hint="eastAsia"/>
+        </w:rPr>
+        <w:t>设置</w:t>
       </w:r>
     </w:p>
     <w:p>
@@ -15810,7 +15828,7 @@
         <v:path o:extrusionok="f" gradientshapeok="t" o:connecttype="rect"/>
         <o:lock v:ext="edit" aspectratio="t"/>
       </v:shapetype>
-      <v:shape id="_x0000_i1030" type="#_x0000_t75" style="width:11.55pt;height:11.55pt" o:bullet="t">
+      <v:shape id="_x0000_i1029" type="#_x0000_t75" style="width:11.55pt;height:11.55pt" o:bullet="t">
         <v:imagedata r:id="rId1" o:title="mso9A9A"/>
       </v:shape>
     </w:pict>

</xml_diff>

<commit_message>
fix voxel building turret position
</commit_message>
<xml_diff>
--- a/Supplementary/文档/FA2SP HDM Edition说明文档.docx
+++ b/Supplementary/文档/FA2SP HDM Edition说明文档.docx
@@ -780,6 +780,42 @@
           <w:rFonts w:ascii="Times New Roman" w:eastAsia="宋体" w:hAnsi="Times New Roman" w:cs="Times New Roman" w:hint="eastAsia"/>
         </w:rPr>
         <w:t>设置</w:t>
+      </w:r>
+    </w:p>
+    <w:p>
+      <w:pPr>
+        <w:pStyle w:val="a9"/>
+        <w:numPr>
+          <w:ilvl w:val="0"/>
+          <w:numId w:val="11"/>
+        </w:numPr>
+        <w:rPr>
+          <w:rFonts w:ascii="Times New Roman" w:eastAsia="宋体" w:hAnsi="Times New Roman" w:cs="Times New Roman"/>
+        </w:rPr>
+      </w:pPr>
+      <w:r>
+        <w:rPr>
+          <w:rFonts w:ascii="Times New Roman" w:eastAsia="宋体" w:hAnsi="Times New Roman" w:cs="Times New Roman" w:hint="eastAsia"/>
+        </w:rPr>
+        <w:t>修复建筑</w:t>
+      </w:r>
+      <w:r>
+        <w:rPr>
+          <w:rFonts w:ascii="Times New Roman" w:eastAsia="宋体" w:hAnsi="Times New Roman" w:cs="Times New Roman" w:hint="eastAsia"/>
+        </w:rPr>
+        <w:t>VXL</w:t>
+      </w:r>
+      <w:r>
+        <w:rPr>
+          <w:rFonts w:ascii="Times New Roman" w:eastAsia="宋体" w:hAnsi="Times New Roman" w:cs="Times New Roman" w:hint="eastAsia"/>
+        </w:rPr>
+        <w:t>炮塔显示位置不正确的</w:t>
+      </w:r>
+      <w:r>
+        <w:rPr>
+          <w:rFonts w:ascii="Times New Roman" w:eastAsia="宋体" w:hAnsi="Times New Roman" w:cs="Times New Roman" w:hint="eastAsia"/>
+        </w:rPr>
+        <w:t>bug</w:t>
       </w:r>
     </w:p>
     <w:p>
@@ -15828,7 +15864,7 @@
         <v:path o:extrusionok="f" gradientshapeok="t" o:connecttype="rect"/>
         <o:lock v:ext="edit" aspectratio="t"/>
       </v:shapetype>
-      <v:shape id="_x0000_i1029" type="#_x0000_t75" style="width:11.55pt;height:11.55pt" o:bullet="t">
+      <v:shape id="_x0000_i1030" type="#_x0000_t75" style="width:11.55pt;height:11.55pt" o:bullet="t">
         <v:imagedata r:id="rId1" o:title="mso9A9A"/>
       </v:shape>
     </w:pict>

</xml_diff>

<commit_message>
fix cancel-select "delete" bug
</commit_message>
<xml_diff>
--- a/Supplementary/文档/FA2SP HDM Edition说明文档.docx
+++ b/Supplementary/文档/FA2SP HDM Edition说明文档.docx
@@ -877,6 +877,30 @@
         <w:pStyle w:val="a9"/>
         <w:numPr>
           <w:ilvl w:val="0"/>
+          <w:numId w:val="11"/>
+        </w:numPr>
+        <w:rPr>
+          <w:rFonts w:ascii="Times New Roman" w:eastAsia="宋体" w:hAnsi="Times New Roman" w:cs="Times New Roman"/>
+        </w:rPr>
+      </w:pPr>
+      <w:r>
+        <w:rPr>
+          <w:rFonts w:ascii="Times New Roman" w:eastAsia="宋体" w:hAnsi="Times New Roman" w:cs="Times New Roman" w:hint="eastAsia"/>
+        </w:rPr>
+        <w:t>修复选择“删除对象”后右键取消，再次直接选择删除对象不生效的</w:t>
+      </w:r>
+      <w:r>
+        <w:rPr>
+          <w:rFonts w:ascii="Times New Roman" w:eastAsia="宋体" w:hAnsi="Times New Roman" w:cs="Times New Roman" w:hint="eastAsia"/>
+        </w:rPr>
+        <w:t>bug</w:t>
+      </w:r>
+    </w:p>
+    <w:p>
+      <w:pPr>
+        <w:pStyle w:val="a9"/>
+        <w:numPr>
+          <w:ilvl w:val="0"/>
           <w:numId w:val="10"/>
         </w:numPr>
         <w:rPr>
@@ -949,6 +973,7 @@
         <w:rPr>
           <w:rFonts w:ascii="Times New Roman" w:eastAsia="宋体" w:hAnsi="Times New Roman" w:cs="Times New Roman" w:hint="eastAsia"/>
         </w:rPr>
+        <w:lastRenderedPageBreak/>
         <w:t>在物品浏览器“金矿和水晶”中添加增加矿石与减少矿石按钮</w:t>
       </w:r>
     </w:p>
@@ -967,7 +992,6 @@
         <w:rPr>
           <w:rFonts w:ascii="Times New Roman" w:eastAsia="宋体" w:hAnsi="Times New Roman" w:cs="Times New Roman" w:hint="eastAsia"/>
         </w:rPr>
-        <w:lastRenderedPageBreak/>
         <w:t>增加随机矿石图像的工具脚本</w:t>
       </w:r>
     </w:p>
@@ -2014,6 +2038,7 @@
         <w:rPr>
           <w:rFonts w:ascii="Times New Roman" w:eastAsia="宋体" w:hAnsi="Times New Roman" w:cs="Times New Roman" w:hint="eastAsia"/>
         </w:rPr>
+        <w:lastRenderedPageBreak/>
         <w:t>删除</w:t>
       </w:r>
       <w:r>
@@ -2026,14 +2051,7 @@
         <w:rPr>
           <w:rFonts w:ascii="Times New Roman" w:eastAsia="宋体" w:hAnsi="Times New Roman" w:cs="Times New Roman" w:hint="eastAsia"/>
         </w:rPr>
-        <w:t>，现在保存缩略图的光照会跟随光照</w:t>
-      </w:r>
-      <w:r>
-        <w:rPr>
-          <w:rFonts w:ascii="Times New Roman" w:eastAsia="宋体" w:hAnsi="Times New Roman" w:cs="Times New Roman" w:hint="eastAsia"/>
-        </w:rPr>
-        <w:lastRenderedPageBreak/>
-        <w:t>沙盒设置</w:t>
+        <w:t>，现在保存缩略图的光照会跟随光照沙盒设置</w:t>
       </w:r>
     </w:p>
     <w:p>
@@ -16052,7 +16070,7 @@
         <v:path o:extrusionok="f" gradientshapeok="t" o:connecttype="rect"/>
         <o:lock v:ext="edit" aspectratio="t"/>
       </v:shapetype>
-      <v:shape id="_x0000_i1030" type="#_x0000_t75" style="width:11.55pt;height:11.55pt" o:bullet="t">
+      <v:shape id="_x0000_i1029" type="#_x0000_t75" style="width:11.55pt;height:11.55pt" o:bullet="t">
         <v:imagedata r:id="rId1" o:title="mso9A9A"/>
       </v:shape>
     </w:pict>

</xml_diff>

<commit_message>
fix terrain & smudge overlap bug
</commit_message>
<xml_diff>
--- a/Supplementary/文档/FA2SP HDM Edition说明文档.docx
+++ b/Supplementary/文档/FA2SP HDM Edition说明文档.docx
@@ -455,6 +455,30 @@
         <w:pStyle w:val="a9"/>
         <w:numPr>
           <w:ilvl w:val="0"/>
+          <w:numId w:val="11"/>
+        </w:numPr>
+        <w:rPr>
+          <w:rFonts w:ascii="Times New Roman" w:eastAsia="宋体" w:hAnsi="Times New Roman" w:cs="Times New Roman"/>
+        </w:rPr>
+      </w:pPr>
+      <w:r>
+        <w:rPr>
+          <w:rFonts w:ascii="Times New Roman" w:eastAsia="宋体" w:hAnsi="Times New Roman" w:cs="Times New Roman" w:hint="eastAsia"/>
+        </w:rPr>
+        <w:t>修复了地形对象、污染重叠后再拖走不能正常显示的</w:t>
+      </w:r>
+      <w:r>
+        <w:rPr>
+          <w:rFonts w:ascii="Times New Roman" w:eastAsia="宋体" w:hAnsi="Times New Roman" w:cs="Times New Roman" w:hint="eastAsia"/>
+        </w:rPr>
+        <w:t>bug</w:t>
+      </w:r>
+    </w:p>
+    <w:p>
+      <w:pPr>
+        <w:pStyle w:val="a9"/>
+        <w:numPr>
+          <w:ilvl w:val="0"/>
           <w:numId w:val="10"/>
         </w:numPr>
         <w:rPr>
@@ -943,6 +967,7 @@
         <w:rPr>
           <w:rFonts w:ascii="Times New Roman" w:eastAsia="宋体" w:hAnsi="Times New Roman" w:cs="Times New Roman" w:hint="eastAsia"/>
         </w:rPr>
+        <w:lastRenderedPageBreak/>
         <w:t>修复修改地图大小时，若有基地节点位于地图外会导致</w:t>
       </w:r>
       <w:r>
@@ -979,7 +1004,6 @@
         <w:rPr>
           <w:rFonts w:ascii="Times New Roman" w:eastAsia="宋体" w:hAnsi="Times New Roman" w:cs="Times New Roman" w:hint="eastAsia"/>
         </w:rPr>
-        <w:lastRenderedPageBreak/>
         <w:t>优化获取可用触发</w:t>
       </w:r>
       <w:r>
@@ -1832,6 +1856,7 @@
         <w:rPr>
           <w:rFonts w:ascii="Times New Roman" w:eastAsia="宋体" w:hAnsi="Times New Roman" w:cs="Times New Roman" w:hint="eastAsia"/>
         </w:rPr>
+        <w:lastRenderedPageBreak/>
         <w:t>优化多选模式“矩形添加”</w:t>
       </w:r>
       <w:r>
@@ -1862,7 +1887,6 @@
         <w:rPr>
           <w:rFonts w:ascii="Times New Roman" w:eastAsia="宋体" w:hAnsi="Times New Roman" w:cs="Times New Roman" w:hint="eastAsia"/>
         </w:rPr>
-        <w:lastRenderedPageBreak/>
         <w:t>修复了粘贴高架桥头时，桥头会变为破损图像的</w:t>
       </w:r>
       <w:r>
@@ -2813,6 +2837,7 @@
         <w:rPr>
           <w:rFonts w:ascii="Times New Roman" w:eastAsia="宋体" w:hAnsi="Times New Roman" w:cs="Times New Roman" w:hint="eastAsia"/>
         </w:rPr>
+        <w:lastRenderedPageBreak/>
         <w:t>FA2</w:t>
       </w:r>
       <w:r>
@@ -2843,7 +2868,6 @@
         <w:rPr>
           <w:rFonts w:ascii="Times New Roman" w:eastAsia="宋体" w:hAnsi="Times New Roman" w:cs="Times New Roman" w:hint="eastAsia"/>
         </w:rPr>
-        <w:lastRenderedPageBreak/>
         <w:t>补充遗失翻译文本，详见</w:t>
       </w:r>
       <w:r>
@@ -3838,6 +3862,7 @@
         <w:rPr>
           <w:rFonts w:ascii="Times New Roman" w:eastAsia="宋体" w:hAnsi="Times New Roman" w:cs="Times New Roman" w:hint="eastAsia"/>
         </w:rPr>
+        <w:lastRenderedPageBreak/>
         <w:t>修复当地形生成器没有勾选覆盖时，无法正常摆放默认地形的</w:t>
       </w:r>
       <w:r>
@@ -3862,7 +3887,6 @@
         <w:rPr>
           <w:rFonts w:ascii="Times New Roman" w:eastAsia="宋体" w:hAnsi="Times New Roman" w:cs="Times New Roman" w:hint="eastAsia"/>
         </w:rPr>
-        <w:lastRenderedPageBreak/>
         <w:t>修复当建筑</w:t>
       </w:r>
       <w:r>

</xml_diff>

<commit_message>
add paste show outline menu
</commit_message>
<xml_diff>
--- a/Supplementary/文档/FA2SP HDM Edition说明文档.docx
+++ b/Supplementary/文档/FA2SP HDM Edition说明文档.docx
@@ -153,7 +153,14 @@
           <w:rFonts w:ascii="宋体" w:eastAsia="宋体" w:hAnsi="宋体" w:hint="eastAsia"/>
           <w:sz w:val="24"/>
         </w:rPr>
-        <w:t>03</w:t>
+        <w:t>0</w:t>
+      </w:r>
+      <w:r>
+        <w:rPr>
+          <w:rFonts w:ascii="宋体" w:eastAsia="宋体" w:hAnsi="宋体" w:hint="eastAsia"/>
+          <w:sz w:val="24"/>
+        </w:rPr>
+        <w:t>4</w:t>
       </w:r>
     </w:p>
     <w:p>
@@ -205,47 +212,7 @@
           <w:sz w:val="28"/>
           <w:szCs w:val="32"/>
         </w:rPr>
-        <w:t>1.1.</w:t>
-      </w:r>
-      <w:r>
-        <w:rPr>
-          <w:rFonts w:ascii="Times New Roman" w:eastAsia="宋体" w:hAnsi="Times New Roman" w:cs="Times New Roman" w:hint="eastAsia"/>
-          <w:b/>
-          <w:bCs/>
-          <w:sz w:val="28"/>
-          <w:szCs w:val="32"/>
-        </w:rPr>
-        <w:t>3</w:t>
-      </w:r>
-      <w:r>
-        <w:rPr>
-          <w:rFonts w:ascii="Times New Roman" w:eastAsia="宋体" w:hAnsi="Times New Roman" w:cs="Times New Roman" w:hint="eastAsia"/>
-          <w:b/>
-          <w:bCs/>
-          <w:sz w:val="28"/>
-          <w:szCs w:val="32"/>
-        </w:rPr>
-        <w:t xml:space="preserve"> (2025.04.0</w:t>
-      </w:r>
-      <w:r>
-        <w:rPr>
-          <w:rFonts w:ascii="Times New Roman" w:eastAsia="宋体" w:hAnsi="Times New Roman" w:cs="Times New Roman" w:hint="eastAsia"/>
-          <w:b/>
-          <w:bCs/>
-          <w:sz w:val="28"/>
-          <w:szCs w:val="32"/>
-        </w:rPr>
-        <w:t>4</w:t>
-      </w:r>
-      <w:r>
-        <w:rPr>
-          <w:rFonts w:ascii="Times New Roman" w:eastAsia="宋体" w:hAnsi="Times New Roman" w:cs="Times New Roman" w:hint="eastAsia"/>
-          <w:b/>
-          <w:bCs/>
-          <w:sz w:val="28"/>
-          <w:szCs w:val="32"/>
-        </w:rPr>
-        <w:t>)</w:t>
+        <w:t>1.1.3 (2025.04.04)</w:t>
       </w:r>
     </w:p>
     <w:p>
@@ -256,7 +223,7 @@
           <w:numId w:val="11"/>
         </w:numPr>
         <w:rPr>
-          <w:rFonts w:ascii="Times New Roman" w:eastAsia="宋体" w:hAnsi="Times New Roman" w:cs="Times New Roman" w:hint="eastAsia"/>
+          <w:rFonts w:ascii="Times New Roman" w:eastAsia="宋体" w:hAnsi="Times New Roman" w:cs="Times New Roman"/>
         </w:rPr>
       </w:pPr>
       <w:r>
@@ -312,6 +279,24 @@
           <w:rFonts w:ascii="Times New Roman" w:eastAsia="宋体" w:hAnsi="Times New Roman" w:cs="Times New Roman" w:hint="eastAsia"/>
         </w:rPr>
         <w:t>ParamAffectedParams</w:t>
+      </w:r>
+    </w:p>
+    <w:p>
+      <w:pPr>
+        <w:pStyle w:val="a9"/>
+        <w:numPr>
+          <w:ilvl w:val="0"/>
+          <w:numId w:val="11"/>
+        </w:numPr>
+        <w:rPr>
+          <w:rFonts w:ascii="Times New Roman" w:eastAsia="宋体" w:hAnsi="Times New Roman" w:cs="Times New Roman"/>
+        </w:rPr>
+      </w:pPr>
+      <w:r>
+        <w:rPr>
+          <w:rFonts w:ascii="Times New Roman" w:eastAsia="宋体" w:hAnsi="Times New Roman" w:cs="Times New Roman" w:hint="eastAsia"/>
+        </w:rPr>
+        <w:t>粘贴选项新增“粘贴区域描边”，可以控制是否显示描边</w:t>
       </w:r>
     </w:p>
     <w:p>
@@ -431,21 +416,7 @@
         <w:rPr>
           <w:rFonts w:ascii="Times New Roman" w:eastAsia="宋体" w:hAnsi="Times New Roman" w:cs="Times New Roman" w:hint="eastAsia"/>
         </w:rPr>
-        <w:t>修复部分情况下触发编辑器行为</w:t>
-      </w:r>
-      <w:proofErr w:type="gramStart"/>
-      <w:r>
-        <w:rPr>
-          <w:rFonts w:ascii="Times New Roman" w:eastAsia="宋体" w:hAnsi="Times New Roman" w:cs="Times New Roman" w:hint="eastAsia"/>
-        </w:rPr>
-        <w:t>栏不能</w:t>
-      </w:r>
-      <w:proofErr w:type="gramEnd"/>
-      <w:r>
-        <w:rPr>
-          <w:rFonts w:ascii="Times New Roman" w:eastAsia="宋体" w:hAnsi="Times New Roman" w:cs="Times New Roman" w:hint="eastAsia"/>
-        </w:rPr>
-        <w:t>随参数数量正确缩放的</w:t>
+        <w:t>修复部分情况下触发编辑器行为栏不能随参数数量正确缩放的</w:t>
       </w:r>
       <w:r>
         <w:rPr>
@@ -559,16 +530,8 @@
         <w:rPr>
           <w:rFonts w:ascii="Times New Roman" w:eastAsia="宋体" w:hAnsi="Times New Roman" w:cs="Times New Roman" w:hint="eastAsia"/>
         </w:rPr>
-        <w:t>拖动单位</w:t>
-      </w:r>
-      <w:proofErr w:type="gramStart"/>
-      <w:r>
-        <w:rPr>
-          <w:rFonts w:ascii="Times New Roman" w:eastAsia="宋体" w:hAnsi="Times New Roman" w:cs="Times New Roman" w:hint="eastAsia"/>
-        </w:rPr>
-        <w:t>尊重图层状态</w:t>
-      </w:r>
-      <w:proofErr w:type="gramEnd"/>
+        <w:t>拖动单位尊重图层状态</w:t>
+      </w:r>
       <w:r>
         <w:rPr>
           <w:rFonts w:ascii="Times New Roman" w:eastAsia="宋体" w:hAnsi="Times New Roman" w:cs="Times New Roman" w:hint="eastAsia"/>
@@ -973,6 +936,7 @@
         <w:rPr>
           <w:rFonts w:ascii="Times New Roman" w:eastAsia="宋体" w:hAnsi="Times New Roman" w:cs="Times New Roman" w:hint="eastAsia"/>
         </w:rPr>
+        <w:lastRenderedPageBreak/>
         <w:t>将</w:t>
       </w:r>
       <w:r>
@@ -997,28 +961,7 @@
         <w:rPr>
           <w:rFonts w:ascii="Times New Roman" w:eastAsia="宋体" w:hAnsi="Times New Roman" w:cs="Times New Roman" w:hint="eastAsia"/>
         </w:rPr>
-        <w:t>，固定在</w:t>
-      </w:r>
-      <w:proofErr w:type="gramStart"/>
-      <w:r>
-        <w:rPr>
-          <w:rFonts w:ascii="Times New Roman" w:eastAsia="宋体" w:hAnsi="Times New Roman" w:cs="Times New Roman" w:hint="eastAsia"/>
-        </w:rPr>
-        <w:t>栈</w:t>
-      </w:r>
-      <w:proofErr w:type="gramEnd"/>
-      <w:r>
-        <w:rPr>
-          <w:rFonts w:ascii="Times New Roman" w:eastAsia="宋体" w:hAnsi="Times New Roman" w:cs="Times New Roman" w:hint="eastAsia"/>
-        </w:rPr>
-        <w:t>上分</w:t>
-      </w:r>
-      <w:r>
-        <w:rPr>
-          <w:rFonts w:ascii="Times New Roman" w:eastAsia="宋体" w:hAnsi="Times New Roman" w:cs="Times New Roman" w:hint="eastAsia"/>
-        </w:rPr>
-        <w:lastRenderedPageBreak/>
-        <w:t>配内存，可以在提升稳定性的同时避免过大的内存开销</w:t>
+        <w:t>，固定在栈上分配内存，可以在提升稳定性的同时避免过大的内存开销</w:t>
       </w:r>
     </w:p>
     <w:p>
@@ -1102,21 +1045,7 @@
         <w:rPr>
           <w:rFonts w:ascii="Times New Roman" w:eastAsia="宋体" w:hAnsi="Times New Roman" w:cs="Times New Roman" w:hint="eastAsia"/>
         </w:rPr>
-        <w:t>修复下拉菜单自动搜索部分情况下</w:t>
-      </w:r>
-      <w:proofErr w:type="gramStart"/>
-      <w:r>
-        <w:rPr>
-          <w:rFonts w:ascii="Times New Roman" w:eastAsia="宋体" w:hAnsi="Times New Roman" w:cs="Times New Roman" w:hint="eastAsia"/>
-        </w:rPr>
-        <w:t>异常被</w:t>
-      </w:r>
-      <w:proofErr w:type="gramEnd"/>
-      <w:r>
-        <w:rPr>
-          <w:rFonts w:ascii="Times New Roman" w:eastAsia="宋体" w:hAnsi="Times New Roman" w:cs="Times New Roman" w:hint="eastAsia"/>
-        </w:rPr>
-        <w:t>禁用的</w:t>
+        <w:t>修复下拉菜单自动搜索部分情况下异常被禁用的</w:t>
       </w:r>
       <w:r>
         <w:rPr>
@@ -1575,21 +1504,7 @@
         <w:rPr>
           <w:rFonts w:ascii="Times New Roman" w:eastAsia="宋体" w:hAnsi="Times New Roman" w:cs="Times New Roman" w:hint="eastAsia"/>
         </w:rPr>
-        <w:t>修复隐藏</w:t>
-      </w:r>
-      <w:proofErr w:type="gramStart"/>
-      <w:r>
-        <w:rPr>
-          <w:rFonts w:ascii="Times New Roman" w:eastAsia="宋体" w:hAnsi="Times New Roman" w:cs="Times New Roman" w:hint="eastAsia"/>
-        </w:rPr>
-        <w:t>建筑图层会同</w:t>
-      </w:r>
-      <w:proofErr w:type="gramEnd"/>
-      <w:r>
-        <w:rPr>
-          <w:rFonts w:ascii="Times New Roman" w:eastAsia="宋体" w:hAnsi="Times New Roman" w:cs="Times New Roman" w:hint="eastAsia"/>
-        </w:rPr>
-        <w:t>时隐藏建筑轮廓的</w:t>
+        <w:t>修复隐藏建筑图层会同时隐藏建筑轮廓的</w:t>
       </w:r>
       <w:r>
         <w:rPr>
@@ -1698,21 +1613,7 @@
         <w:rPr>
           <w:rFonts w:ascii="Times New Roman" w:eastAsia="宋体" w:hAnsi="Times New Roman" w:cs="Times New Roman" w:hint="eastAsia"/>
         </w:rPr>
-        <w:t>优化了灯光建筑较多时，光照</w:t>
-      </w:r>
-      <w:proofErr w:type="gramStart"/>
-      <w:r>
-        <w:rPr>
-          <w:rFonts w:ascii="Times New Roman" w:eastAsia="宋体" w:hAnsi="Times New Roman" w:cs="Times New Roman" w:hint="eastAsia"/>
-        </w:rPr>
-        <w:t>沙盒模式</w:t>
-      </w:r>
-      <w:proofErr w:type="gramEnd"/>
-      <w:r>
-        <w:rPr>
-          <w:rFonts w:ascii="Times New Roman" w:eastAsia="宋体" w:hAnsi="Times New Roman" w:cs="Times New Roman" w:hint="eastAsia"/>
-        </w:rPr>
-        <w:t>的性能</w:t>
+        <w:t>优化了灯光建筑较多时，光照沙盒模式的性能</w:t>
       </w:r>
     </w:p>
     <w:p>
@@ -1790,21 +1691,7 @@
         <w:rPr>
           <w:rFonts w:ascii="Times New Roman" w:eastAsia="宋体" w:hAnsi="Times New Roman" w:cs="Times New Roman" w:hint="eastAsia"/>
         </w:rPr>
-        <w:t>修复在</w:t>
-      </w:r>
-      <w:proofErr w:type="gramStart"/>
-      <w:r>
-        <w:rPr>
-          <w:rFonts w:ascii="Times New Roman" w:eastAsia="宋体" w:hAnsi="Times New Roman" w:cs="Times New Roman" w:hint="eastAsia"/>
-        </w:rPr>
-        <w:t>光照沙盒开启</w:t>
-      </w:r>
-      <w:proofErr w:type="gramEnd"/>
-      <w:r>
-        <w:rPr>
-          <w:rFonts w:ascii="Times New Roman" w:eastAsia="宋体" w:hAnsi="Times New Roman" w:cs="Times New Roman" w:hint="eastAsia"/>
-        </w:rPr>
-        <w:t>时，放置车辆、飞行器、路径点时小地图光照会错误的</w:t>
+        <w:t>修复在光照沙盒开启时，放置车辆、飞行器、路径点时小地图光照会错误的</w:t>
       </w:r>
       <w:r>
         <w:rPr>
@@ -1868,7 +1755,6 @@
           <w:rFonts w:ascii="Times New Roman" w:eastAsia="宋体" w:hAnsi="Times New Roman" w:cs="Times New Roman"/>
         </w:rPr>
       </w:pPr>
-      <w:proofErr w:type="gramStart"/>
       <w:r>
         <w:rPr>
           <w:rFonts w:ascii="Times New Roman" w:eastAsia="宋体" w:hAnsi="Times New Roman" w:cs="Times New Roman" w:hint="eastAsia"/>
@@ -1881,7 +1767,6 @@
         </w:rPr>
         <w:t>图层</w:t>
       </w:r>
-      <w:proofErr w:type="gramEnd"/>
       <w:r>
         <w:rPr>
           <w:rFonts w:ascii="Times New Roman" w:eastAsia="宋体" w:hAnsi="Times New Roman" w:cs="Times New Roman" w:hint="eastAsia"/>
@@ -1952,6 +1837,7 @@
         <w:rPr>
           <w:rFonts w:ascii="Times New Roman" w:eastAsia="宋体" w:hAnsi="Times New Roman" w:cs="Times New Roman" w:hint="eastAsia"/>
         </w:rPr>
+        <w:lastRenderedPageBreak/>
         <w:t>增强了自动海岸对其他地形的覆盖控制，</w:t>
       </w:r>
       <w:r>
@@ -1988,7 +1874,6 @@
         <w:rPr>
           <w:rFonts w:ascii="Times New Roman" w:eastAsia="宋体" w:hAnsi="Times New Roman" w:cs="Times New Roman" w:hint="eastAsia"/>
         </w:rPr>
-        <w:lastRenderedPageBreak/>
         <w:t>创建新地图</w:t>
       </w:r>
       <w:r>
@@ -2079,21 +1964,7 @@
         <w:rPr>
           <w:rFonts w:ascii="Times New Roman" w:eastAsia="宋体" w:hAnsi="Times New Roman" w:cs="Times New Roman" w:hint="eastAsia"/>
         </w:rPr>
-        <w:t>修复了</w:t>
-      </w:r>
-      <w:proofErr w:type="gramStart"/>
-      <w:r>
-        <w:rPr>
-          <w:rFonts w:ascii="Times New Roman" w:eastAsia="宋体" w:hAnsi="Times New Roman" w:cs="Times New Roman" w:hint="eastAsia"/>
-        </w:rPr>
-        <w:t>光照沙盒开启</w:t>
-      </w:r>
-      <w:proofErr w:type="gramEnd"/>
-      <w:r>
-        <w:rPr>
-          <w:rFonts w:ascii="Times New Roman" w:eastAsia="宋体" w:hAnsi="Times New Roman" w:cs="Times New Roman" w:hint="eastAsia"/>
-        </w:rPr>
-        <w:t>时，内存占用异常增高的</w:t>
+        <w:t>修复了光照沙盒开启时，内存占用异常增高的</w:t>
       </w:r>
       <w:r>
         <w:rPr>
@@ -2309,16 +2180,8 @@
         <w:rPr>
           <w:rFonts w:ascii="Times New Roman" w:eastAsia="宋体" w:hAnsi="Times New Roman" w:cs="Times New Roman" w:hint="eastAsia"/>
         </w:rPr>
-        <w:t>改进了</w:t>
-      </w:r>
-      <w:proofErr w:type="gramStart"/>
-      <w:r>
-        <w:rPr>
-          <w:rFonts w:ascii="Times New Roman" w:eastAsia="宋体" w:hAnsi="Times New Roman" w:cs="Times New Roman" w:hint="eastAsia"/>
-        </w:rPr>
-        <w:t>光照沙盒</w:t>
-      </w:r>
-      <w:proofErr w:type="gramEnd"/>
+        <w:t>改进了光照沙盒</w:t>
+      </w:r>
       <w:r>
         <w:rPr>
           <w:rFonts w:ascii="Times New Roman" w:eastAsia="宋体" w:hAnsi="Times New Roman" w:cs="Times New Roman" w:hint="eastAsia"/>
@@ -2793,21 +2656,7 @@
         <w:rPr>
           <w:rFonts w:ascii="Times New Roman" w:eastAsia="宋体" w:hAnsi="Times New Roman" w:cs="Times New Roman" w:hint="eastAsia"/>
         </w:rPr>
-        <w:t>编辑器中编辑</w:t>
-      </w:r>
-      <w:proofErr w:type="gramStart"/>
-      <w:r>
-        <w:rPr>
-          <w:rFonts w:ascii="Times New Roman" w:eastAsia="宋体" w:hAnsi="Times New Roman" w:cs="Times New Roman" w:hint="eastAsia"/>
-        </w:rPr>
-        <w:t>框无法</w:t>
-      </w:r>
-      <w:proofErr w:type="gramEnd"/>
-      <w:r>
-        <w:rPr>
-          <w:rFonts w:ascii="Times New Roman" w:eastAsia="宋体" w:hAnsi="Times New Roman" w:cs="Times New Roman" w:hint="eastAsia"/>
-        </w:rPr>
-        <w:t>按下回车的</w:t>
+        <w:t>编辑器中编辑框无法按下回车的</w:t>
       </w:r>
       <w:r>
         <w:rPr>
@@ -2875,19 +2724,11 @@
         </w:rPr>
         <w:t>SHP</w:t>
       </w:r>
-      <w:proofErr w:type="gramStart"/>
-      <w:r>
-        <w:rPr>
-          <w:rFonts w:ascii="Times New Roman" w:eastAsia="宋体" w:hAnsi="Times New Roman" w:cs="Times New Roman" w:hint="eastAsia"/>
-        </w:rPr>
-        <w:t>载具的</w:t>
-      </w:r>
-      <w:proofErr w:type="gramEnd"/>
-      <w:r>
-        <w:rPr>
-          <w:rFonts w:ascii="Times New Roman" w:eastAsia="宋体" w:hAnsi="Times New Roman" w:cs="Times New Roman" w:hint="eastAsia"/>
-        </w:rPr>
-        <w:t>炮塔，支持</w:t>
+      <w:r>
+        <w:rPr>
+          <w:rFonts w:ascii="Times New Roman" w:eastAsia="宋体" w:hAnsi="Times New Roman" w:cs="Times New Roman" w:hint="eastAsia"/>
+        </w:rPr>
+        <w:t>载具的炮塔，支持</w:t>
       </w:r>
       <w:r>
         <w:rPr>
@@ -3017,6 +2858,7 @@
         <w:rPr>
           <w:rFonts w:ascii="Times New Roman" w:eastAsia="宋体" w:hAnsi="Times New Roman" w:cs="Times New Roman" w:hint="eastAsia"/>
         </w:rPr>
+        <w:lastRenderedPageBreak/>
         <w:t>新增</w:t>
       </w:r>
       <w:r>
@@ -3035,14 +2877,7 @@
         <w:rPr>
           <w:rFonts w:ascii="Times New Roman" w:eastAsia="宋体" w:hAnsi="Times New Roman" w:cs="Times New Roman" w:hint="eastAsia"/>
         </w:rPr>
-        <w:t>在放置地形、生成海岸、抬升地表、粘贴地</w:t>
-      </w:r>
-      <w:r>
-        <w:rPr>
-          <w:rFonts w:ascii="Times New Roman" w:eastAsia="宋体" w:hAnsi="Times New Roman" w:cs="Times New Roman" w:hint="eastAsia"/>
-        </w:rPr>
-        <w:lastRenderedPageBreak/>
-        <w:t>形时</w:t>
+        <w:t>在放置地形、生成海岸、抬升地表、粘贴地形时</w:t>
       </w:r>
       <w:r>
         <w:rPr>
@@ -3208,19 +3043,11 @@
         </w:rPr>
         <w:t>FA2SP</w:t>
       </w:r>
-      <w:proofErr w:type="gramStart"/>
-      <w:r>
-        <w:rPr>
-          <w:rFonts w:ascii="Times New Roman" w:eastAsia="宋体" w:hAnsi="Times New Roman" w:cs="Times New Roman" w:hint="eastAsia"/>
-        </w:rPr>
-        <w:t>容易弹窗的</w:t>
-      </w:r>
-      <w:proofErr w:type="gramEnd"/>
-      <w:r>
-        <w:rPr>
-          <w:rFonts w:ascii="Times New Roman" w:eastAsia="宋体" w:hAnsi="Times New Roman" w:cs="Times New Roman" w:hint="eastAsia"/>
-        </w:rPr>
-        <w:t>数个场景均通过稳定性测试，故删除</w:t>
+      <w:r>
+        <w:rPr>
+          <w:rFonts w:ascii="Times New Roman" w:eastAsia="宋体" w:hAnsi="Times New Roman" w:cs="Times New Roman" w:hint="eastAsia"/>
+        </w:rPr>
+        <w:t>容易弹窗的数个场景均通过稳定性测试，故删除</w:t>
       </w:r>
       <w:r>
         <w:rPr>
@@ -3352,21 +3179,7 @@
         <w:rPr>
           <w:rFonts w:ascii="Times New Roman" w:eastAsia="宋体" w:hAnsi="Times New Roman" w:cs="Times New Roman" w:hint="eastAsia"/>
         </w:rPr>
-        <w:t>多选模</w:t>
-      </w:r>
-      <w:proofErr w:type="gramStart"/>
-      <w:r>
-        <w:rPr>
-          <w:rFonts w:ascii="Times New Roman" w:eastAsia="宋体" w:hAnsi="Times New Roman" w:cs="Times New Roman" w:hint="eastAsia"/>
-        </w:rPr>
-        <w:t>式增加</w:t>
-      </w:r>
-      <w:proofErr w:type="gramEnd"/>
-      <w:r>
-        <w:rPr>
-          <w:rFonts w:ascii="Times New Roman" w:eastAsia="宋体" w:hAnsi="Times New Roman" w:cs="Times New Roman" w:hint="eastAsia"/>
-        </w:rPr>
-        <w:t>同类添加和同类删除按钮，可以批量添加同类地形</w:t>
+        <w:t>多选模式增加同类添加和同类删除按钮，可以批量添加同类地形</w:t>
       </w:r>
     </w:p>
     <w:p>
@@ -3384,21 +3197,7 @@
         <w:rPr>
           <w:rFonts w:ascii="Times New Roman" w:eastAsia="宋体" w:hAnsi="Times New Roman" w:cs="Times New Roman" w:hint="eastAsia"/>
         </w:rPr>
-        <w:t>光照</w:t>
-      </w:r>
-      <w:proofErr w:type="gramStart"/>
-      <w:r>
-        <w:rPr>
-          <w:rFonts w:ascii="Times New Roman" w:eastAsia="宋体" w:hAnsi="Times New Roman" w:cs="Times New Roman" w:hint="eastAsia"/>
-        </w:rPr>
-        <w:t>沙盒支持</w:t>
-      </w:r>
-      <w:proofErr w:type="gramEnd"/>
-      <w:r>
-        <w:rPr>
-          <w:rFonts w:ascii="Times New Roman" w:eastAsia="宋体" w:hAnsi="Times New Roman" w:cs="Times New Roman" w:hint="eastAsia"/>
-        </w:rPr>
-        <w:t>光照亮度随高度改变</w:t>
+        <w:t>光照沙盒支持光照亮度随高度改变</w:t>
       </w:r>
       <w:r>
         <w:rPr>
@@ -3422,21 +3221,7 @@
         <w:rPr>
           <w:rFonts w:ascii="Times New Roman" w:eastAsia="宋体" w:hAnsi="Times New Roman" w:cs="Times New Roman" w:hint="eastAsia"/>
         </w:rPr>
-        <w:t>光照</w:t>
-      </w:r>
-      <w:proofErr w:type="gramStart"/>
-      <w:r>
-        <w:rPr>
-          <w:rFonts w:ascii="Times New Roman" w:eastAsia="宋体" w:hAnsi="Times New Roman" w:cs="Times New Roman" w:hint="eastAsia"/>
-        </w:rPr>
-        <w:t>沙盒支持</w:t>
-      </w:r>
-      <w:proofErr w:type="gramEnd"/>
-      <w:r>
-        <w:rPr>
-          <w:rFonts w:ascii="Times New Roman" w:eastAsia="宋体" w:hAnsi="Times New Roman" w:cs="Times New Roman" w:hint="eastAsia"/>
-        </w:rPr>
-        <w:t>显示灯光建筑</w:t>
+        <w:t>光照沙盒支持显示灯光建筑</w:t>
       </w:r>
     </w:p>
     <w:p>
@@ -3822,21 +3607,7 @@
         <w:rPr>
           <w:rFonts w:ascii="Times New Roman" w:eastAsia="宋体" w:hAnsi="Times New Roman" w:cs="Times New Roman" w:hint="eastAsia"/>
         </w:rPr>
-        <w:t>全部覆盖</w:t>
-      </w:r>
-      <w:proofErr w:type="gramStart"/>
-      <w:r>
-        <w:rPr>
-          <w:rFonts w:ascii="Times New Roman" w:eastAsia="宋体" w:hAnsi="Times New Roman" w:cs="Times New Roman" w:hint="eastAsia"/>
-        </w:rPr>
-        <w:t>图列</w:t>
-      </w:r>
-      <w:proofErr w:type="gramEnd"/>
-      <w:r>
-        <w:rPr>
-          <w:rFonts w:ascii="Times New Roman" w:eastAsia="宋体" w:hAnsi="Times New Roman" w:cs="Times New Roman" w:hint="eastAsia"/>
-        </w:rPr>
-        <w:t>表的名称前增加了索引，便于查找</w:t>
+        <w:t>全部覆盖图列表的名称前增加了索引，便于查找</w:t>
       </w:r>
     </w:p>
     <w:p>
@@ -3850,19 +3621,11 @@
           <w:rFonts w:ascii="Times New Roman" w:eastAsia="宋体" w:hAnsi="Times New Roman" w:cs="Times New Roman"/>
         </w:rPr>
       </w:pPr>
-      <w:proofErr w:type="gramStart"/>
-      <w:r>
-        <w:rPr>
-          <w:rFonts w:ascii="Times New Roman" w:eastAsia="宋体" w:hAnsi="Times New Roman" w:cs="Times New Roman" w:hint="eastAsia"/>
-        </w:rPr>
-        <w:t>缩略图</w:t>
-      </w:r>
-      <w:proofErr w:type="gramEnd"/>
-      <w:r>
-        <w:rPr>
-          <w:rFonts w:ascii="Times New Roman" w:eastAsia="宋体" w:hAnsi="Times New Roman" w:cs="Times New Roman" w:hint="eastAsia"/>
-        </w:rPr>
-        <w:t>的覆盖图颜色会读取</w:t>
+      <w:r>
+        <w:rPr>
+          <w:rFonts w:ascii="Times New Roman" w:eastAsia="宋体" w:hAnsi="Times New Roman" w:cs="Times New Roman" w:hint="eastAsia"/>
+        </w:rPr>
+        <w:t>缩略图的覆盖图颜色会读取</w:t>
       </w:r>
       <w:r>
         <w:rPr>
@@ -3904,21 +3667,7 @@
         <w:rPr>
           <w:rFonts w:ascii="Times New Roman" w:eastAsia="宋体" w:hAnsi="Times New Roman" w:cs="Times New Roman" w:hint="eastAsia"/>
         </w:rPr>
-        <w:t>修复了开启</w:t>
-      </w:r>
-      <w:proofErr w:type="gramStart"/>
-      <w:r>
-        <w:rPr>
-          <w:rFonts w:ascii="Times New Roman" w:eastAsia="宋体" w:hAnsi="Times New Roman" w:cs="Times New Roman" w:hint="eastAsia"/>
-        </w:rPr>
-        <w:t>光照沙盒后</w:t>
-      </w:r>
-      <w:proofErr w:type="gramEnd"/>
-      <w:r>
-        <w:rPr>
-          <w:rFonts w:ascii="Times New Roman" w:eastAsia="宋体" w:hAnsi="Times New Roman" w:cs="Times New Roman" w:hint="eastAsia"/>
-        </w:rPr>
-        <w:t>放置地形会弹框的</w:t>
+        <w:t>修复了开启光照沙盒后放置地形会弹框的</w:t>
       </w:r>
       <w:r>
         <w:rPr>
@@ -4008,30 +3757,8 @@
         <w:rPr>
           <w:rFonts w:ascii="Times New Roman" w:eastAsia="宋体" w:hAnsi="Times New Roman" w:cs="Times New Roman" w:hint="eastAsia"/>
         </w:rPr>
-        <w:t>，现在保存</w:t>
-      </w:r>
-      <w:proofErr w:type="gramStart"/>
-      <w:r>
-        <w:rPr>
-          <w:rFonts w:ascii="Times New Roman" w:eastAsia="宋体" w:hAnsi="Times New Roman" w:cs="Times New Roman" w:hint="eastAsia"/>
-        </w:rPr>
-        <w:t>缩略图</w:t>
-      </w:r>
-      <w:proofErr w:type="gramEnd"/>
-      <w:r>
-        <w:rPr>
-          <w:rFonts w:ascii="Times New Roman" w:eastAsia="宋体" w:hAnsi="Times New Roman" w:cs="Times New Roman" w:hint="eastAsia"/>
-        </w:rPr>
-        <w:t>的光照会跟随</w:t>
-      </w:r>
-      <w:proofErr w:type="gramStart"/>
-      <w:r>
-        <w:rPr>
-          <w:rFonts w:ascii="Times New Roman" w:eastAsia="宋体" w:hAnsi="Times New Roman" w:cs="Times New Roman" w:hint="eastAsia"/>
-        </w:rPr>
-        <w:t>光照沙盒设置</w:t>
-      </w:r>
-      <w:proofErr w:type="gramEnd"/>
+        <w:t>，现在保存缩略图的光照会跟随光照沙盒设置</w:t>
+      </w:r>
     </w:p>
     <w:p>
       <w:pPr>
@@ -4201,21 +3928,7 @@
         <w:rPr>
           <w:rFonts w:ascii="Times New Roman" w:eastAsia="宋体" w:hAnsi="Times New Roman" w:cs="Times New Roman" w:hint="eastAsia"/>
         </w:rPr>
-        <w:t>修复了在开启自动海岸的情况下，放置地形会</w:t>
-      </w:r>
-      <w:proofErr w:type="gramStart"/>
-      <w:r>
-        <w:rPr>
-          <w:rFonts w:ascii="Times New Roman" w:eastAsia="宋体" w:hAnsi="Times New Roman" w:cs="Times New Roman" w:hint="eastAsia"/>
-        </w:rPr>
-        <w:t>导致笔刷边缘</w:t>
-      </w:r>
-      <w:proofErr w:type="gramEnd"/>
-      <w:r>
-        <w:rPr>
-          <w:rFonts w:ascii="Times New Roman" w:eastAsia="宋体" w:hAnsi="Times New Roman" w:cs="Times New Roman" w:hint="eastAsia"/>
-        </w:rPr>
-        <w:t>区域进行不必要的</w:t>
+        <w:t>修复了在开启自动海岸的情况下，放置地形会导致笔刷边缘区域进行不必要的</w:t>
       </w:r>
       <w:r>
         <w:rPr>
@@ -4383,21 +4096,7 @@
         <w:rPr>
           <w:rFonts w:ascii="Times New Roman" w:eastAsia="宋体" w:hAnsi="Times New Roman" w:cs="Times New Roman" w:hint="eastAsia"/>
         </w:rPr>
-        <w:t>修复当地形生成器</w:t>
-      </w:r>
-      <w:proofErr w:type="gramStart"/>
-      <w:r>
-        <w:rPr>
-          <w:rFonts w:ascii="Times New Roman" w:eastAsia="宋体" w:hAnsi="Times New Roman" w:cs="Times New Roman" w:hint="eastAsia"/>
-        </w:rPr>
-        <w:t>没有勾选覆盖</w:t>
-      </w:r>
-      <w:proofErr w:type="gramEnd"/>
-      <w:r>
-        <w:rPr>
-          <w:rFonts w:ascii="Times New Roman" w:eastAsia="宋体" w:hAnsi="Times New Roman" w:cs="Times New Roman" w:hint="eastAsia"/>
-        </w:rPr>
-        <w:t>时，无法正常摆放默认地形的</w:t>
+        <w:t>修复当地形生成器没有勾选覆盖时，无法正常摆放默认地形的</w:t>
       </w:r>
       <w:r>
         <w:rPr>
@@ -4513,21 +4212,7 @@
         <w:rPr>
           <w:rFonts w:ascii="Times New Roman" w:eastAsia="宋体" w:hAnsi="Times New Roman" w:cs="Times New Roman" w:hint="eastAsia"/>
         </w:rPr>
-        <w:t>，控制光照</w:t>
-      </w:r>
-      <w:proofErr w:type="gramStart"/>
-      <w:r>
-        <w:rPr>
-          <w:rFonts w:ascii="Times New Roman" w:eastAsia="宋体" w:hAnsi="Times New Roman" w:cs="Times New Roman" w:hint="eastAsia"/>
-        </w:rPr>
-        <w:t>沙盒功能</w:t>
-      </w:r>
-      <w:proofErr w:type="gramEnd"/>
-      <w:r>
-        <w:rPr>
-          <w:rFonts w:ascii="Times New Roman" w:eastAsia="宋体" w:hAnsi="Times New Roman" w:cs="Times New Roman" w:hint="eastAsia"/>
-        </w:rPr>
-        <w:t>的开启</w:t>
+        <w:t>，控制光照沙盒功能的开启</w:t>
       </w:r>
     </w:p>
     <w:p>
@@ -4911,16 +4596,8 @@
         <w:rPr>
           <w:rFonts w:ascii="Times New Roman" w:eastAsia="宋体" w:hAnsi="Times New Roman" w:cs="Times New Roman" w:hint="eastAsia"/>
         </w:rPr>
-        <w:t>当覆盖</w:t>
-      </w:r>
-      <w:proofErr w:type="gramStart"/>
-      <w:r>
-        <w:rPr>
-          <w:rFonts w:ascii="Times New Roman" w:eastAsia="宋体" w:hAnsi="Times New Roman" w:cs="Times New Roman" w:hint="eastAsia"/>
-        </w:rPr>
-        <w:t>图超过</w:t>
-      </w:r>
-      <w:proofErr w:type="gramEnd"/>
+        <w:t>当覆盖图超过</w:t>
+      </w:r>
       <w:r>
         <w:rPr>
           <w:rFonts w:ascii="Times New Roman" w:eastAsia="宋体" w:hAnsi="Times New Roman" w:cs="Times New Roman" w:hint="eastAsia"/>
@@ -5600,21 +5277,7 @@
         <w:rPr>
           <w:rFonts w:ascii="Times New Roman" w:eastAsia="宋体" w:hAnsi="Times New Roman" w:cs="Times New Roman" w:hint="eastAsia"/>
         </w:rPr>
-        <w:t>重新加载游戏目录：当检测到打开的地图文件位于另</w:t>
-      </w:r>
-      <w:proofErr w:type="gramStart"/>
-      <w:r>
-        <w:rPr>
-          <w:rFonts w:ascii="Times New Roman" w:eastAsia="宋体" w:hAnsi="Times New Roman" w:cs="Times New Roman" w:hint="eastAsia"/>
-        </w:rPr>
-        <w:t>一个尤复游戏</w:t>
-      </w:r>
-      <w:proofErr w:type="gramEnd"/>
-      <w:r>
-        <w:rPr>
-          <w:rFonts w:ascii="Times New Roman" w:eastAsia="宋体" w:hAnsi="Times New Roman" w:cs="Times New Roman" w:hint="eastAsia"/>
-        </w:rPr>
-        <w:t>文件夹下时，会提示是否重新加载对应目录的游戏资源</w:t>
+        <w:t>重新加载游戏目录：当检测到打开的地图文件位于另一个尤复游戏文件夹下时，会提示是否重新加载对应目录的游戏资源</w:t>
       </w:r>
     </w:p>
     <w:p>
@@ -5802,21 +5465,7 @@
         <w:rPr>
           <w:rFonts w:ascii="Times New Roman" w:eastAsia="宋体" w:hAnsi="Times New Roman" w:cs="Times New Roman" w:hint="eastAsia"/>
         </w:rPr>
-        <w:t>查找引用：触发、作战小队、特遣部队、动作脚本编辑器新增“查找引用”按键，可以查找引用了当</w:t>
-      </w:r>
-      <w:proofErr w:type="gramStart"/>
-      <w:r>
-        <w:rPr>
-          <w:rFonts w:ascii="Times New Roman" w:eastAsia="宋体" w:hAnsi="Times New Roman" w:cs="Times New Roman" w:hint="eastAsia"/>
-        </w:rPr>
-        <w:t>前对象</w:t>
-      </w:r>
-      <w:proofErr w:type="gramEnd"/>
-      <w:r>
-        <w:rPr>
-          <w:rFonts w:ascii="Times New Roman" w:eastAsia="宋体" w:hAnsi="Times New Roman" w:cs="Times New Roman" w:hint="eastAsia"/>
-        </w:rPr>
-        <w:t>的对象</w:t>
+        <w:t>查找引用：触发、作战小队、特遣部队、动作脚本编辑器新增“查找引用”按键，可以查找引用了当前对象的对象</w:t>
       </w:r>
     </w:p>
     <w:p>
@@ -6111,21 +5760,7 @@
         <w:rPr>
           <w:rFonts w:ascii="Times New Roman" w:eastAsia="宋体" w:hAnsi="Times New Roman" w:cs="Times New Roman" w:hint="eastAsia"/>
         </w:rPr>
-        <w:t>可以在划定的矩形区域或多</w:t>
-      </w:r>
-      <w:proofErr w:type="gramStart"/>
-      <w:r>
-        <w:rPr>
-          <w:rFonts w:ascii="Times New Roman" w:eastAsia="宋体" w:hAnsi="Times New Roman" w:cs="Times New Roman" w:hint="eastAsia"/>
-        </w:rPr>
-        <w:t>选模式下的</w:t>
-      </w:r>
-      <w:proofErr w:type="gramEnd"/>
-      <w:r>
-        <w:rPr>
-          <w:rFonts w:ascii="Times New Roman" w:eastAsia="宋体" w:hAnsi="Times New Roman" w:cs="Times New Roman" w:hint="eastAsia"/>
-        </w:rPr>
-        <w:t>区域中随机生成预设的地形、地形对象、覆盖图或污染。地形生成</w:t>
+        <w:t>可以在划定的矩形区域或多选模式下的区域中随机生成预设的地形、地形对象、覆盖图或污染。地形生成</w:t>
       </w:r>
       <w:r>
         <w:rPr>
@@ -6473,21 +6108,7 @@
         <w:rPr>
           <w:rFonts w:ascii="Times New Roman" w:eastAsia="宋体" w:hAnsi="Times New Roman" w:cs="Times New Roman" w:hint="eastAsia"/>
         </w:rPr>
-        <w:t>多选模式：现在多选模</w:t>
-      </w:r>
-      <w:proofErr w:type="gramStart"/>
-      <w:r>
-        <w:rPr>
-          <w:rFonts w:ascii="Times New Roman" w:eastAsia="宋体" w:hAnsi="Times New Roman" w:cs="Times New Roman" w:hint="eastAsia"/>
-        </w:rPr>
-        <w:t>式需要</w:t>
-      </w:r>
-      <w:proofErr w:type="gramEnd"/>
-      <w:r>
-        <w:rPr>
-          <w:rFonts w:ascii="Times New Roman" w:eastAsia="宋体" w:hAnsi="Times New Roman" w:cs="Times New Roman" w:hint="eastAsia"/>
-        </w:rPr>
-        <w:t>在物品浏览器中点击才能进行选择，同时提供了矩形添加和矩形删除功能。多选模式还能与复制粘贴、地形生成器</w:t>
+        <w:t>多选模式：现在多选模式需要在物品浏览器中点击才能进行选择，同时提供了矩形添加和矩形删除功能。多选模式还能与复制粘贴、地形生成器</w:t>
       </w:r>
       <w:r>
         <w:rPr>
@@ -7006,19 +6627,11 @@
           <w:rFonts w:ascii="Times New Roman" w:eastAsia="宋体" w:hAnsi="Times New Roman" w:cs="Times New Roman"/>
         </w:rPr>
       </w:pPr>
-      <w:proofErr w:type="gramStart"/>
-      <w:r>
-        <w:rPr>
-          <w:rFonts w:ascii="Times New Roman" w:eastAsia="宋体" w:hAnsi="Times New Roman" w:cs="Times New Roman" w:hint="eastAsia"/>
-        </w:rPr>
-        <w:t>笔刷大小</w:t>
-      </w:r>
-      <w:proofErr w:type="gramEnd"/>
-      <w:r>
-        <w:rPr>
-          <w:rFonts w:ascii="Times New Roman" w:eastAsia="宋体" w:hAnsi="Times New Roman" w:cs="Times New Roman" w:hint="eastAsia"/>
-        </w:rPr>
-        <w:t>：支持在</w:t>
+      <w:r>
+        <w:rPr>
+          <w:rFonts w:ascii="Times New Roman" w:eastAsia="宋体" w:hAnsi="Times New Roman" w:cs="Times New Roman" w:hint="eastAsia"/>
+        </w:rPr>
+        <w:t>笔刷大小：支持在</w:t>
       </w:r>
       <w:r>
         <w:rPr>
@@ -7030,16 +6643,8 @@
         <w:rPr>
           <w:rFonts w:ascii="Times New Roman" w:eastAsia="宋体" w:hAnsi="Times New Roman" w:cs="Times New Roman" w:hint="eastAsia"/>
         </w:rPr>
-        <w:t>中</w:t>
-      </w:r>
-      <w:proofErr w:type="gramStart"/>
-      <w:r>
-        <w:rPr>
-          <w:rFonts w:ascii="Times New Roman" w:eastAsia="宋体" w:hAnsi="Times New Roman" w:cs="Times New Roman" w:hint="eastAsia"/>
-        </w:rPr>
-        <w:t>自定义笔刷大小</w:t>
-      </w:r>
-      <w:proofErr w:type="gramEnd"/>
+        <w:t>中自定义笔刷大小</w:t>
+      </w:r>
     </w:p>
     <w:p>
       <w:pPr>
@@ -7147,35 +6752,7 @@
         <w:rPr>
           <w:rFonts w:ascii="Times New Roman" w:eastAsia="宋体" w:hAnsi="Times New Roman" w:cs="Times New Roman" w:hint="eastAsia"/>
         </w:rPr>
-        <w:t>。</w:t>
-      </w:r>
-      <w:proofErr w:type="gramStart"/>
-      <w:r>
-        <w:rPr>
-          <w:rFonts w:ascii="Times New Roman" w:eastAsia="宋体" w:hAnsi="Times New Roman" w:cs="Times New Roman" w:hint="eastAsia"/>
-        </w:rPr>
-        <w:t>若建筑</w:t>
-      </w:r>
-      <w:proofErr w:type="gramEnd"/>
-      <w:r>
-        <w:rPr>
-          <w:rFonts w:ascii="Times New Roman" w:eastAsia="宋体" w:hAnsi="Times New Roman" w:cs="Times New Roman" w:hint="eastAsia"/>
-        </w:rPr>
-        <w:t>有加载物，会自动计算</w:t>
-      </w:r>
-      <w:proofErr w:type="gramStart"/>
-      <w:r>
-        <w:rPr>
-          <w:rFonts w:ascii="Times New Roman" w:eastAsia="宋体" w:hAnsi="Times New Roman" w:cs="Times New Roman" w:hint="eastAsia"/>
-        </w:rPr>
-        <w:t>加载物</w:t>
-      </w:r>
-      <w:proofErr w:type="gramEnd"/>
-      <w:r>
-        <w:rPr>
-          <w:rFonts w:ascii="Times New Roman" w:eastAsia="宋体" w:hAnsi="Times New Roman" w:cs="Times New Roman" w:hint="eastAsia"/>
-        </w:rPr>
-        <w:t>数量</w:t>
+        <w:t>。若建筑有加载物，会自动计算加载物数量</w:t>
       </w:r>
     </w:p>
     <w:p>
@@ -7213,21 +6790,7 @@
         <w:rPr>
           <w:rFonts w:ascii="Times New Roman" w:eastAsia="宋体" w:hAnsi="Times New Roman" w:cs="Times New Roman" w:hint="eastAsia"/>
         </w:rPr>
-        <w:t>进行陡峭抬升，生成跨越两</w:t>
-      </w:r>
-      <w:proofErr w:type="gramStart"/>
-      <w:r>
-        <w:rPr>
-          <w:rFonts w:ascii="Times New Roman" w:eastAsia="宋体" w:hAnsi="Times New Roman" w:cs="Times New Roman" w:hint="eastAsia"/>
-        </w:rPr>
-        <w:t>格高度</w:t>
-      </w:r>
-      <w:proofErr w:type="gramEnd"/>
-      <w:r>
-        <w:rPr>
-          <w:rFonts w:ascii="Times New Roman" w:eastAsia="宋体" w:hAnsi="Times New Roman" w:cs="Times New Roman" w:hint="eastAsia"/>
-        </w:rPr>
-        <w:t>的斜坡，支持按住</w:t>
+        <w:t>进行陡峭抬升，生成跨越两格高度的斜坡，支持按住</w:t>
       </w:r>
       <w:r>
         <w:rPr>
@@ -7253,21 +6816,7 @@
         <w:rPr>
           <w:rFonts w:ascii="Times New Roman" w:eastAsia="宋体" w:hAnsi="Times New Roman" w:cs="Times New Roman" w:hint="eastAsia"/>
         </w:rPr>
-        <w:t>连续放置地形、覆盖图：按住鼠标左键连续放置地形、覆盖图、擦除覆盖图后，此次连续</w:t>
-      </w:r>
-      <w:proofErr w:type="gramStart"/>
-      <w:r>
-        <w:rPr>
-          <w:rFonts w:ascii="Times New Roman" w:eastAsia="宋体" w:hAnsi="Times New Roman" w:cs="Times New Roman" w:hint="eastAsia"/>
-        </w:rPr>
-        <w:t>更改仅</w:t>
-      </w:r>
-      <w:proofErr w:type="gramEnd"/>
-      <w:r>
-        <w:rPr>
-          <w:rFonts w:ascii="Times New Roman" w:eastAsia="宋体" w:hAnsi="Times New Roman" w:cs="Times New Roman" w:hint="eastAsia"/>
-        </w:rPr>
-        <w:t>占用一次历史记录，进行一次撤销即可全部撤销</w:t>
+        <w:t>连续放置地形、覆盖图：按住鼠标左键连续放置地形、覆盖图、擦除覆盖图后，此次连续更改仅占用一次历史记录，进行一次撤销即可全部撤销</w:t>
       </w:r>
     </w:p>
     <w:p>
@@ -7381,35 +6930,7 @@
         <w:rPr>
           <w:rFonts w:ascii="Times New Roman" w:eastAsia="宋体" w:hAnsi="Times New Roman" w:cs="Times New Roman" w:hint="eastAsia"/>
         </w:rPr>
-        <w:t>遭遇战地图的新</w:t>
-      </w:r>
-      <w:proofErr w:type="gramStart"/>
-      <w:r>
-        <w:rPr>
-          <w:rFonts w:ascii="Times New Roman" w:eastAsia="宋体" w:hAnsi="Times New Roman" w:cs="Times New Roman" w:hint="eastAsia"/>
-        </w:rPr>
-        <w:t>缩略图</w:t>
-      </w:r>
-      <w:proofErr w:type="gramEnd"/>
-      <w:r>
-        <w:rPr>
-          <w:rFonts w:ascii="Times New Roman" w:eastAsia="宋体" w:hAnsi="Times New Roman" w:cs="Times New Roman" w:hint="eastAsia"/>
-        </w:rPr>
-        <w:t>风格：提供了一种接近于原版地图</w:t>
-      </w:r>
-      <w:proofErr w:type="gramStart"/>
-      <w:r>
-        <w:rPr>
-          <w:rFonts w:ascii="Times New Roman" w:eastAsia="宋体" w:hAnsi="Times New Roman" w:cs="Times New Roman" w:hint="eastAsia"/>
-        </w:rPr>
-        <w:t>缩略图</w:t>
-      </w:r>
-      <w:proofErr w:type="gramEnd"/>
-      <w:r>
-        <w:rPr>
-          <w:rFonts w:ascii="Times New Roman" w:eastAsia="宋体" w:hAnsi="Times New Roman" w:cs="Times New Roman" w:hint="eastAsia"/>
-        </w:rPr>
-        <w:t>的风格</w:t>
+        <w:t>遭遇战地图的新缩略图风格：提供了一种接近于原版地图缩略图的风格</w:t>
       </w:r>
     </w:p>
     <w:p>
@@ -7545,21 +7066,7 @@
         <w:rPr>
           <w:rFonts w:ascii="Times New Roman" w:eastAsia="宋体" w:hAnsi="Times New Roman" w:cs="Times New Roman" w:hint="eastAsia"/>
         </w:rPr>
-        <w:t>地</w:t>
-      </w:r>
-      <w:proofErr w:type="gramStart"/>
-      <w:r>
-        <w:rPr>
-          <w:rFonts w:ascii="Times New Roman" w:eastAsia="宋体" w:hAnsi="Times New Roman" w:cs="Times New Roman" w:hint="eastAsia"/>
-        </w:rPr>
-        <w:t>图类型</w:t>
-      </w:r>
-      <w:proofErr w:type="gramEnd"/>
-      <w:r>
-        <w:rPr>
-          <w:rFonts w:ascii="Times New Roman" w:eastAsia="宋体" w:hAnsi="Times New Roman" w:cs="Times New Roman" w:hint="eastAsia"/>
-        </w:rPr>
-        <w:t>在文件对话框中选择默认的拓展名</w:t>
+        <w:t>地图类型在文件对话框中选择默认的拓展名</w:t>
       </w:r>
     </w:p>
     <w:p>
@@ -7617,16 +7124,8 @@
         <w:rPr>
           <w:rFonts w:ascii="Times New Roman" w:eastAsia="宋体" w:hAnsi="Times New Roman" w:cs="Times New Roman" w:hint="eastAsia"/>
         </w:rPr>
-        <w:t>同款的依据当前高度改变鼠标</w:t>
-      </w:r>
-      <w:proofErr w:type="gramStart"/>
-      <w:r>
-        <w:rPr>
-          <w:rFonts w:ascii="Times New Roman" w:eastAsia="宋体" w:hAnsi="Times New Roman" w:cs="Times New Roman" w:hint="eastAsia"/>
-        </w:rPr>
-        <w:t>描边颜色</w:t>
-      </w:r>
-      <w:proofErr w:type="gramEnd"/>
+        <w:t>同款的依据当前高度改变鼠标描边颜色</w:t>
+      </w:r>
     </w:p>
     <w:p>
       <w:pPr>
@@ -7666,21 +7165,7 @@
           <w:rFonts w:ascii="Times New Roman" w:eastAsia="宋体" w:hAnsi="Times New Roman" w:cs="Times New Roman" w:hint="eastAsia"/>
         </w:rPr>
         <w:lastRenderedPageBreak/>
-        <w:t>崩溃保存：崩溃时，将</w:t>
-      </w:r>
-      <w:proofErr w:type="gramStart"/>
-      <w:r>
-        <w:rPr>
-          <w:rFonts w:ascii="Times New Roman" w:eastAsia="宋体" w:hAnsi="Times New Roman" w:cs="Times New Roman" w:hint="eastAsia"/>
-        </w:rPr>
-        <w:t>带当前</w:t>
-      </w:r>
-      <w:proofErr w:type="gramEnd"/>
-      <w:r>
-        <w:rPr>
-          <w:rFonts w:ascii="Times New Roman" w:eastAsia="宋体" w:hAnsi="Times New Roman" w:cs="Times New Roman" w:hint="eastAsia"/>
-        </w:rPr>
-        <w:t>时间后缀的地图文件保存在</w:t>
+        <w:t>崩溃保存：崩溃时，将带当前时间后缀的地图文件保存在</w:t>
       </w:r>
       <w:r>
         <w:rPr>
@@ -7922,21 +7407,7 @@
         <w:rPr>
           <w:rFonts w:ascii="Times New Roman" w:eastAsia="宋体" w:hAnsi="Times New Roman" w:cs="Times New Roman" w:hint="eastAsia"/>
         </w:rPr>
-        <w:t>地形后新城市的自动海岸完全</w:t>
-      </w:r>
-      <w:proofErr w:type="gramStart"/>
-      <w:r>
-        <w:rPr>
-          <w:rFonts w:ascii="Times New Roman" w:eastAsia="宋体" w:hAnsi="Times New Roman" w:cs="Times New Roman" w:hint="eastAsia"/>
-        </w:rPr>
-        <w:t>不</w:t>
-      </w:r>
-      <w:proofErr w:type="gramEnd"/>
-      <w:r>
-        <w:rPr>
-          <w:rFonts w:ascii="Times New Roman" w:eastAsia="宋体" w:hAnsi="Times New Roman" w:cs="Times New Roman" w:hint="eastAsia"/>
-        </w:rPr>
-        <w:t>可用的</w:t>
+        <w:t>地形后新城市的自动海岸完全不可用的</w:t>
       </w:r>
       <w:r>
         <w:rPr>
@@ -7976,21 +7447,7 @@
         <w:rPr>
           <w:rFonts w:ascii="Times New Roman" w:eastAsia="宋体" w:hAnsi="Times New Roman" w:cs="Times New Roman" w:hint="eastAsia"/>
         </w:rPr>
-        <w:t>抬升地形：修复了抬升、降低地形若在地图边缘</w:t>
-      </w:r>
-      <w:proofErr w:type="gramStart"/>
-      <w:r>
-        <w:rPr>
-          <w:rFonts w:ascii="Times New Roman" w:eastAsia="宋体" w:hAnsi="Times New Roman" w:cs="Times New Roman" w:hint="eastAsia"/>
-        </w:rPr>
-        <w:t>且笔刷较大</w:t>
-      </w:r>
-      <w:proofErr w:type="gramEnd"/>
-      <w:r>
-        <w:rPr>
-          <w:rFonts w:ascii="Times New Roman" w:eastAsia="宋体" w:hAnsi="Times New Roman" w:cs="Times New Roman" w:hint="eastAsia"/>
-        </w:rPr>
-        <w:t>时，会导致崩溃的</w:t>
+        <w:t>抬升地形：修复了抬升、降低地形若在地图边缘且笔刷较大时，会导致崩溃的</w:t>
       </w:r>
       <w:r>
         <w:rPr>
@@ -9019,16 +8476,8 @@
         <w:rPr>
           <w:rFonts w:ascii="Times New Roman" w:eastAsia="宋体" w:hAnsi="Times New Roman" w:cs="Times New Roman"/>
         </w:rPr>
-        <w:t>是否根据当前高度显示不同的</w:t>
-      </w:r>
-      <w:proofErr w:type="gramStart"/>
-      <w:r>
-        <w:rPr>
-          <w:rFonts w:ascii="Times New Roman" w:eastAsia="宋体" w:hAnsi="Times New Roman" w:cs="Times New Roman"/>
-        </w:rPr>
-        <w:t>描边颜色</w:t>
-      </w:r>
-      <w:proofErr w:type="gramEnd"/>
+        <w:t>是否根据当前高度显示不同的描边颜色</w:t>
+      </w:r>
       <w:r>
         <w:rPr>
           <w:rFonts w:ascii="Times New Roman" w:eastAsia="宋体" w:hAnsi="Times New Roman" w:cs="Times New Roman"/>
@@ -9207,21 +8656,7 @@
         <w:rPr>
           <w:rFonts w:ascii="Times New Roman" w:eastAsia="宋体" w:hAnsi="Times New Roman" w:cs="Times New Roman"/>
         </w:rPr>
-        <w:t>放置地形时的</w:t>
-      </w:r>
-      <w:proofErr w:type="gramStart"/>
-      <w:r>
-        <w:rPr>
-          <w:rFonts w:ascii="Times New Roman" w:eastAsia="宋体" w:hAnsi="Times New Roman" w:cs="Times New Roman"/>
-        </w:rPr>
-        <w:t>变动仅</w:t>
-      </w:r>
-      <w:proofErr w:type="gramEnd"/>
-      <w:r>
-        <w:rPr>
-          <w:rFonts w:ascii="Times New Roman" w:eastAsia="宋体" w:hAnsi="Times New Roman" w:cs="Times New Roman"/>
-        </w:rPr>
-        <w:t>记录一次历史记录</w:t>
+        <w:t>放置地形时的变动仅记录一次历史记录</w:t>
       </w:r>
       <w:r>
         <w:rPr>
@@ -9291,33 +8726,11 @@
         </w:rPr>
         <w:t xml:space="preserve"> true, </w:t>
       </w:r>
-      <w:proofErr w:type="gramStart"/>
-      <w:r>
-        <w:rPr>
-          <w:rFonts w:ascii="Times New Roman" w:eastAsia="宋体" w:hAnsi="Times New Roman" w:cs="Times New Roman"/>
-        </w:rPr>
-        <w:t>则长按放置</w:t>
-      </w:r>
-      <w:proofErr w:type="gramEnd"/>
-      <w:r>
-        <w:rPr>
-          <w:rFonts w:ascii="Times New Roman" w:eastAsia="宋体" w:hAnsi="Times New Roman" w:cs="Times New Roman"/>
-        </w:rPr>
-        <w:t>覆盖图时的</w:t>
-      </w:r>
-      <w:proofErr w:type="gramStart"/>
-      <w:r>
-        <w:rPr>
-          <w:rFonts w:ascii="Times New Roman" w:eastAsia="宋体" w:hAnsi="Times New Roman" w:cs="Times New Roman"/>
-        </w:rPr>
-        <w:t>变动仅</w:t>
-      </w:r>
-      <w:proofErr w:type="gramEnd"/>
-      <w:r>
-        <w:rPr>
-          <w:rFonts w:ascii="Times New Roman" w:eastAsia="宋体" w:hAnsi="Times New Roman" w:cs="Times New Roman"/>
-        </w:rPr>
-        <w:t>记录一次历史记录</w:t>
+      <w:r>
+        <w:rPr>
+          <w:rFonts w:ascii="Times New Roman" w:eastAsia="宋体" w:hAnsi="Times New Roman" w:cs="Times New Roman"/>
+        </w:rPr>
+        <w:t>则长按放置覆盖图时的变动仅记录一次历史记录</w:t>
       </w:r>
       <w:r>
         <w:rPr>
@@ -9790,14 +9203,12 @@
         </w:rPr>
         <w:t xml:space="preserve">, 0 = </w:t>
       </w:r>
-      <w:proofErr w:type="gramStart"/>
       <w:r>
         <w:rPr>
           <w:rFonts w:ascii="Times New Roman" w:eastAsia="宋体" w:hAnsi="Times New Roman" w:cs="Times New Roman" w:hint="eastAsia"/>
         </w:rPr>
         <w:t>尤复逻辑</w:t>
       </w:r>
-      <w:proofErr w:type="gramEnd"/>
       <w:r>
         <w:rPr>
           <w:rFonts w:ascii="Times New Roman" w:eastAsia="宋体" w:hAnsi="Times New Roman" w:cs="Times New Roman" w:hint="eastAsia"/>
@@ -10386,16 +9797,8 @@
         <w:rPr>
           <w:rFonts w:ascii="Times New Roman" w:eastAsia="宋体" w:hAnsi="Times New Roman" w:cs="Times New Roman" w:hint="eastAsia"/>
         </w:rPr>
-        <w:t>选择</w:t>
-      </w:r>
-      <w:proofErr w:type="gramStart"/>
-      <w:r>
-        <w:rPr>
-          <w:rFonts w:ascii="Times New Roman" w:eastAsia="宋体" w:hAnsi="Times New Roman" w:cs="Times New Roman" w:hint="eastAsia"/>
-        </w:rPr>
-        <w:t>光照沙盒的</w:t>
-      </w:r>
-      <w:proofErr w:type="gramEnd"/>
+        <w:t>选择光照沙盒的</w:t>
+      </w:r>
       <w:r>
         <w:rPr>
           <w:rFonts w:ascii="Times New Roman" w:eastAsia="宋体" w:hAnsi="Times New Roman" w:cs="Times New Roman" w:hint="eastAsia"/>
@@ -10450,14 +9853,12 @@
         </w:rPr>
         <w:t xml:space="preserve">, </w:t>
       </w:r>
-      <w:proofErr w:type="gramStart"/>
       <w:r>
         <w:rPr>
           <w:rFonts w:ascii="Times New Roman" w:eastAsia="宋体" w:hAnsi="Times New Roman" w:cs="Times New Roman" w:hint="eastAsia"/>
         </w:rPr>
         <w:t>载具</w:t>
       </w:r>
-      <w:proofErr w:type="gramEnd"/>
       <w:r>
         <w:rPr>
           <w:rFonts w:ascii="Times New Roman" w:eastAsia="宋体" w:hAnsi="Times New Roman" w:cs="Times New Roman" w:hint="eastAsia"/>
@@ -11209,16 +10610,8 @@
         <w:rPr>
           <w:rFonts w:ascii="Times New Roman" w:eastAsia="宋体" w:hAnsi="Times New Roman" w:cs="Times New Roman"/>
         </w:rPr>
-        <w:t>是否跳过改变</w:t>
-      </w:r>
-      <w:proofErr w:type="gramStart"/>
-      <w:r>
-        <w:rPr>
-          <w:rFonts w:ascii="Times New Roman" w:eastAsia="宋体" w:hAnsi="Times New Roman" w:cs="Times New Roman"/>
-        </w:rPr>
-        <w:t>笔刷大小</w:t>
-      </w:r>
-      <w:proofErr w:type="gramEnd"/>
+        <w:t>是否跳过改变笔刷大小</w:t>
+      </w:r>
       <w:r>
         <w:rPr>
           <w:rFonts w:ascii="Times New Roman" w:eastAsia="宋体" w:hAnsi="Times New Roman" w:cs="Times New Roman"/>
@@ -11719,21 +11112,7 @@
         <w:rPr>
           <w:rFonts w:ascii="Times New Roman" w:eastAsia="宋体" w:hAnsi="Times New Roman" w:cs="Times New Roman" w:hint="eastAsia"/>
         </w:rPr>
-        <w:t>是否对水中的步兵或</w:t>
-      </w:r>
-      <w:proofErr w:type="gramStart"/>
-      <w:r>
-        <w:rPr>
-          <w:rFonts w:ascii="Times New Roman" w:eastAsia="宋体" w:hAnsi="Times New Roman" w:cs="Times New Roman" w:hint="eastAsia"/>
-        </w:rPr>
-        <w:t>载具显示</w:t>
-      </w:r>
-      <w:proofErr w:type="gramEnd"/>
-      <w:r>
-        <w:rPr>
-          <w:rFonts w:ascii="Times New Roman" w:eastAsia="宋体" w:hAnsi="Times New Roman" w:cs="Times New Roman" w:hint="eastAsia"/>
-        </w:rPr>
-        <w:t>水中图像</w:t>
+        <w:t>是否对水中的步兵或载具显示水中图像</w:t>
       </w:r>
       <w:r>
         <w:rPr>
@@ -12356,19 +11735,11 @@
         </w:rPr>
         <w:t xml:space="preserve">COLORREF(R,G,B) ; </w:t>
       </w:r>
-      <w:proofErr w:type="gramStart"/>
-      <w:r>
-        <w:rPr>
-          <w:rFonts w:ascii="Times New Roman" w:eastAsia="宋体" w:hAnsi="Times New Roman" w:cs="Times New Roman"/>
-        </w:rPr>
-        <w:t>附武器</w:t>
-      </w:r>
-      <w:proofErr w:type="gramEnd"/>
-      <w:r>
-        <w:rPr>
-          <w:rFonts w:ascii="Times New Roman" w:eastAsia="宋体" w:hAnsi="Times New Roman" w:cs="Times New Roman"/>
-        </w:rPr>
-        <w:t>射程范围的颜色</w:t>
+      <w:r>
+        <w:rPr>
+          <w:rFonts w:ascii="Times New Roman" w:eastAsia="宋体" w:hAnsi="Times New Roman" w:cs="Times New Roman"/>
+        </w:rPr>
+        <w:t>附武器射程范围的颜色</w:t>
       </w:r>
       <w:r>
         <w:rPr>
@@ -12426,19 +11797,11 @@
         </w:rPr>
         <w:t xml:space="preserve">COLORREF(R,G,B) ; </w:t>
       </w:r>
-      <w:proofErr w:type="gramStart"/>
-      <w:r>
-        <w:rPr>
-          <w:rFonts w:ascii="Times New Roman" w:eastAsia="宋体" w:hAnsi="Times New Roman" w:cs="Times New Roman"/>
-        </w:rPr>
-        <w:t>附武器</w:t>
-      </w:r>
-      <w:proofErr w:type="gramEnd"/>
-      <w:r>
-        <w:rPr>
-          <w:rFonts w:ascii="Times New Roman" w:eastAsia="宋体" w:hAnsi="Times New Roman" w:cs="Times New Roman"/>
-        </w:rPr>
-        <w:t>最小射程范围的颜色</w:t>
+      <w:r>
+        <w:rPr>
+          <w:rFonts w:ascii="Times New Roman" w:eastAsia="宋体" w:hAnsi="Times New Roman" w:cs="Times New Roman"/>
+        </w:rPr>
+        <w:t>附武器最小射程范围的颜色</w:t>
       </w:r>
       <w:r>
         <w:rPr>
@@ -13434,61 +12797,865 @@
         <w:rPr>
           <w:rFonts w:ascii="Times New Roman" w:eastAsia="宋体" w:hAnsi="Times New Roman" w:cs="Times New Roman" w:hint="eastAsia"/>
         </w:rPr>
+        <w:t>TileSet1,TileSet2,</w:t>
+      </w:r>
+      <w:r>
+        <w:rPr>
+          <w:rFonts w:ascii="Times New Roman" w:eastAsia="宋体" w:hAnsi="Times New Roman" w:cs="Times New Roman"/>
+        </w:rPr>
+        <w:t>…</w:t>
+      </w:r>
+      <w:r>
+        <w:rPr>
+          <w:rFonts w:ascii="Times New Roman" w:eastAsia="宋体" w:hAnsi="Times New Roman" w:cs="Times New Roman" w:hint="eastAsia"/>
+        </w:rPr>
+        <w:t>TileSetN</w:t>
+      </w:r>
+    </w:p>
+    <w:p>
+      <w:pPr>
+        <w:rPr>
+          <w:rFonts w:ascii="Times New Roman" w:eastAsia="宋体" w:hAnsi="Times New Roman" w:cs="Times New Roman"/>
+          <w:b/>
+          <w:bCs/>
+        </w:rPr>
+      </w:pPr>
+      <w:r>
+        <w:rPr>
+          <w:rFonts w:ascii="Times New Roman" w:eastAsia="宋体" w:hAnsi="Times New Roman" w:cs="Times New Roman" w:hint="eastAsia"/>
+          <w:b/>
+          <w:bCs/>
+        </w:rPr>
+        <w:t xml:space="preserve">[BrushSizes] ; </w:t>
+      </w:r>
+      <w:r>
+        <w:rPr>
+          <w:rFonts w:ascii="Times New Roman" w:eastAsia="宋体" w:hAnsi="Times New Roman" w:cs="Times New Roman" w:hint="eastAsia"/>
+          <w:b/>
+          <w:bCs/>
+        </w:rPr>
+        <w:t>自定义笔刷大小</w:t>
+      </w:r>
+    </w:p>
+    <w:p>
+      <w:pPr>
+        <w:ind w:firstLineChars="200" w:firstLine="440"/>
+        <w:rPr>
+          <w:rFonts w:ascii="Times New Roman" w:eastAsia="宋体" w:hAnsi="Times New Roman" w:cs="Times New Roman"/>
+        </w:rPr>
+      </w:pPr>
+      <w:r>
+        <w:rPr>
+          <w:rFonts w:ascii="Times New Roman" w:eastAsia="宋体" w:hAnsi="Times New Roman" w:cs="Times New Roman" w:hint="eastAsia"/>
+        </w:rPr>
+        <w:t>0=1x1</w:t>
+      </w:r>
+      <w:r>
+        <w:rPr>
+          <w:rFonts w:ascii="Times New Roman" w:eastAsia="宋体" w:hAnsi="Times New Roman" w:cs="Times New Roman" w:hint="eastAsia"/>
+        </w:rPr>
+        <w:t xml:space="preserve"> ; </w:t>
+      </w:r>
+      <w:r>
+        <w:rPr>
+          <w:rFonts w:ascii="Times New Roman" w:eastAsia="宋体" w:hAnsi="Times New Roman" w:cs="Times New Roman" w:hint="eastAsia"/>
+        </w:rPr>
+        <w:t>由于</w:t>
+      </w:r>
+      <w:r>
+        <w:rPr>
+          <w:rFonts w:ascii="Times New Roman" w:eastAsia="宋体" w:hAnsi="Times New Roman" w:cs="Times New Roman" w:hint="eastAsia"/>
+        </w:rPr>
+        <w:t>FA2</w:t>
+      </w:r>
+      <w:r>
+        <w:rPr>
+          <w:rFonts w:ascii="Times New Roman" w:eastAsia="宋体" w:hAnsi="Times New Roman" w:cs="Times New Roman" w:hint="eastAsia"/>
+        </w:rPr>
+        <w:t>中部分操作会强制将笔刷设为第一个获第二个，因此不推荐更改前两项的值</w:t>
+      </w:r>
+    </w:p>
+    <w:p>
+      <w:pPr>
+        <w:ind w:firstLineChars="200" w:firstLine="440"/>
+        <w:rPr>
+          <w:rFonts w:ascii="Times New Roman" w:eastAsia="宋体" w:hAnsi="Times New Roman" w:cs="Times New Roman"/>
+        </w:rPr>
+      </w:pPr>
+      <w:r>
+        <w:rPr>
+          <w:rFonts w:ascii="Times New Roman" w:eastAsia="宋体" w:hAnsi="Times New Roman" w:cs="Times New Roman" w:hint="eastAsia"/>
+        </w:rPr>
+        <w:t>1=2x2</w:t>
+      </w:r>
+    </w:p>
+    <w:p>
+      <w:pPr>
+        <w:ind w:firstLineChars="200" w:firstLine="440"/>
+        <w:rPr>
+          <w:rFonts w:ascii="Times New Roman" w:eastAsia="宋体" w:hAnsi="Times New Roman" w:cs="Times New Roman"/>
+        </w:rPr>
+      </w:pPr>
+      <w:r>
+        <w:rPr>
+          <w:rFonts w:ascii="Times New Roman" w:eastAsia="宋体" w:hAnsi="Times New Roman" w:cs="Times New Roman" w:hint="eastAsia"/>
+        </w:rPr>
+        <w:t>Index</w:t>
+      </w:r>
+      <w:r>
+        <w:rPr>
+          <w:rFonts w:ascii="Times New Roman" w:eastAsia="宋体" w:hAnsi="Times New Roman" w:cs="Times New Roman" w:hint="eastAsia"/>
+        </w:rPr>
+        <w:t>=</w:t>
+      </w:r>
+      <w:r>
+        <w:rPr>
+          <w:rFonts w:ascii="Times New Roman" w:eastAsia="宋体" w:hAnsi="Times New Roman" w:cs="Times New Roman" w:hint="eastAsia"/>
+        </w:rPr>
+        <w:t>XxY</w:t>
+      </w:r>
+    </w:p>
+    <w:p>
+      <w:pPr>
+        <w:rPr>
+          <w:rFonts w:ascii="Times New Roman" w:eastAsia="宋体" w:hAnsi="Times New Roman" w:cs="Times New Roman"/>
+          <w:b/>
+          <w:bCs/>
+        </w:rPr>
+      </w:pPr>
+      <w:r>
+        <w:rPr>
+          <w:rFonts w:ascii="Times New Roman" w:eastAsia="宋体" w:hAnsi="Times New Roman" w:cs="Times New Roman" w:hint="eastAsia"/>
+          <w:b/>
+          <w:bCs/>
+        </w:rPr>
+        <w:t>[XXXInfo2] ; TemperateInfo2, SnowInfo2, UrbanInfo2, NewUrbanInfo2, DesertInfo2, LunarInfo2</w:t>
+      </w:r>
+    </w:p>
+    <w:p>
+      <w:pPr>
+        <w:ind w:firstLineChars="200" w:firstLine="440"/>
+        <w:rPr>
+          <w:rFonts w:ascii="Times New Roman" w:eastAsia="宋体" w:hAnsi="Times New Roman" w:cs="Times New Roman"/>
+        </w:rPr>
+      </w:pPr>
+      <w:r>
+        <w:rPr>
+          <w:rFonts w:ascii="Times New Roman" w:eastAsia="宋体" w:hAnsi="Times New Roman" w:cs="Times New Roman" w:hint="eastAsia"/>
+        </w:rPr>
+        <w:t>AddTiles</w:t>
+      </w:r>
+      <w:r>
+        <w:rPr>
+          <w:rFonts w:ascii="Times New Roman" w:eastAsia="宋体" w:hAnsi="Times New Roman" w:cs="Times New Roman" w:hint="eastAsia"/>
+        </w:rPr>
+        <w:t>=</w:t>
+      </w:r>
+      <w:r>
+        <w:rPr>
+          <w:rFonts w:ascii="Times New Roman" w:eastAsia="宋体" w:hAnsi="Times New Roman" w:cs="Times New Roman" w:hint="eastAsia"/>
+        </w:rPr>
+        <w:t>TileSet1,TileSet2,</w:t>
+      </w:r>
+      <w:r>
+        <w:rPr>
+          <w:rFonts w:ascii="Times New Roman" w:eastAsia="宋体" w:hAnsi="Times New Roman" w:cs="Times New Roman"/>
+        </w:rPr>
+        <w:t>…</w:t>
+      </w:r>
+      <w:r>
+        <w:rPr>
+          <w:rFonts w:ascii="Times New Roman" w:eastAsia="宋体" w:hAnsi="Times New Roman" w:cs="Times New Roman" w:hint="eastAsia"/>
+        </w:rPr>
+        <w:t xml:space="preserve">TileSetN ; </w:t>
+      </w:r>
+      <w:r>
+        <w:rPr>
+          <w:rFonts w:ascii="Times New Roman" w:eastAsia="宋体" w:hAnsi="Times New Roman" w:cs="Times New Roman" w:hint="eastAsia"/>
+        </w:rPr>
+        <w:t>在物品浏览器的“地表”中添加的地形组</w:t>
+      </w:r>
+    </w:p>
+    <w:p>
+      <w:pPr>
+        <w:rPr>
+          <w:rFonts w:ascii="Times New Roman" w:eastAsia="宋体" w:hAnsi="Times New Roman" w:cs="Times New Roman"/>
+          <w:b/>
+          <w:bCs/>
+        </w:rPr>
+      </w:pPr>
+      <w:r>
+        <w:rPr>
+          <w:rFonts w:ascii="Times New Roman" w:eastAsia="宋体" w:hAnsi="Times New Roman" w:cs="Times New Roman" w:hint="eastAsia"/>
+          <w:b/>
+          <w:bCs/>
+        </w:rPr>
+        <w:t>[</w:t>
+      </w:r>
+      <w:r>
+        <w:rPr>
+          <w:rFonts w:ascii="Times New Roman" w:eastAsia="宋体" w:hAnsi="Times New Roman" w:cs="Times New Roman" w:hint="eastAsia"/>
+          <w:b/>
+          <w:bCs/>
+        </w:rPr>
+        <w:t>NeuralTechStructure</w:t>
+      </w:r>
+      <w:r>
+        <w:rPr>
+          <w:rFonts w:ascii="Times New Roman" w:eastAsia="宋体" w:hAnsi="Times New Roman" w:cs="Times New Roman" w:hint="eastAsia"/>
+          <w:b/>
+          <w:bCs/>
+        </w:rPr>
+        <w:t xml:space="preserve">] ; </w:t>
+      </w:r>
+      <w:r>
+        <w:rPr>
+          <w:rFonts w:ascii="Times New Roman" w:eastAsia="宋体" w:hAnsi="Times New Roman" w:cs="Times New Roman" w:hint="eastAsia"/>
+          <w:b/>
+          <w:bCs/>
+        </w:rPr>
+        <w:t>在</w:t>
+      </w:r>
+      <w:r>
+        <w:rPr>
+          <w:rFonts w:ascii="Times New Roman" w:eastAsia="宋体" w:hAnsi="Times New Roman" w:cs="Times New Roman" w:hint="eastAsia"/>
+          <w:b/>
+          <w:bCs/>
+        </w:rPr>
+        <w:t>SaveMaps.BetterMapPreview</w:t>
+      </w:r>
+      <w:r>
+        <w:rPr>
+          <w:rFonts w:ascii="Times New Roman" w:eastAsia="宋体" w:hAnsi="Times New Roman" w:cs="Times New Roman" w:hint="eastAsia"/>
+          <w:b/>
+          <w:bCs/>
+        </w:rPr>
+        <w:t>中使用，列表中的建筑会在缩略图上高亮显示</w:t>
+      </w:r>
+    </w:p>
+    <w:p>
+      <w:pPr>
+        <w:ind w:firstLineChars="200" w:firstLine="440"/>
+        <w:rPr>
+          <w:rFonts w:ascii="Times New Roman" w:eastAsia="宋体" w:hAnsi="Times New Roman" w:cs="Times New Roman"/>
+        </w:rPr>
+      </w:pPr>
+      <w:r>
+        <w:rPr>
+          <w:rFonts w:ascii="Times New Roman" w:eastAsia="宋体" w:hAnsi="Times New Roman" w:cs="Times New Roman" w:hint="eastAsia"/>
+        </w:rPr>
+        <w:t>Index</w:t>
+      </w:r>
+      <w:r>
+        <w:rPr>
+          <w:rFonts w:ascii="Times New Roman" w:eastAsia="宋体" w:hAnsi="Times New Roman" w:cs="Times New Roman" w:hint="eastAsia"/>
+        </w:rPr>
+        <w:t>=</w:t>
+      </w:r>
+      <w:r>
+        <w:rPr>
+          <w:rFonts w:ascii="Times New Roman" w:eastAsia="宋体" w:hAnsi="Times New Roman" w:cs="Times New Roman" w:hint="eastAsia"/>
+        </w:rPr>
+        <w:t>BuildingType</w:t>
+      </w:r>
+    </w:p>
+    <w:p>
+      <w:pPr>
+        <w:rPr>
+          <w:rFonts w:ascii="Times New Roman" w:eastAsia="宋体" w:hAnsi="Times New Roman" w:cs="Times New Roman"/>
+          <w:b/>
+          <w:bCs/>
+        </w:rPr>
+      </w:pPr>
+      <w:r>
+        <w:rPr>
+          <w:rFonts w:ascii="Times New Roman" w:eastAsia="宋体" w:hAnsi="Times New Roman" w:cs="Times New Roman" w:hint="eastAsia"/>
+          <w:b/>
+          <w:bCs/>
+        </w:rPr>
+        <w:t>[</w:t>
+      </w:r>
+      <w:r>
+        <w:rPr>
+          <w:rFonts w:ascii="Times New Roman" w:eastAsia="宋体" w:hAnsi="Times New Roman" w:cs="Times New Roman" w:hint="eastAsia"/>
+          <w:b/>
+          <w:bCs/>
+        </w:rPr>
+        <w:t>AutoShoreTypes</w:t>
+      </w:r>
+      <w:r>
+        <w:rPr>
+          <w:rFonts w:ascii="Times New Roman" w:eastAsia="宋体" w:hAnsi="Times New Roman" w:cs="Times New Roman" w:hint="eastAsia"/>
+          <w:b/>
+          <w:bCs/>
+        </w:rPr>
+        <w:t xml:space="preserve">] ; </w:t>
+      </w:r>
+      <w:r>
+        <w:rPr>
+          <w:rFonts w:ascii="Times New Roman" w:eastAsia="宋体" w:hAnsi="Times New Roman" w:cs="Times New Roman" w:hint="eastAsia"/>
+          <w:b/>
+          <w:bCs/>
+        </w:rPr>
+        <w:t>自定义自动海岸</w:t>
+      </w:r>
+    </w:p>
+    <w:p>
+      <w:pPr>
+        <w:ind w:firstLineChars="200" w:firstLine="440"/>
+        <w:rPr>
+          <w:rFonts w:ascii="Times New Roman" w:eastAsia="宋体" w:hAnsi="Times New Roman" w:cs="Times New Roman"/>
+        </w:rPr>
+      </w:pPr>
+      <w:r>
+        <w:rPr>
+          <w:rFonts w:ascii="Times New Roman" w:eastAsia="宋体" w:hAnsi="Times New Roman" w:cs="Times New Roman" w:hint="eastAsia"/>
+        </w:rPr>
+        <w:t>Index</w:t>
+      </w:r>
+      <w:r>
+        <w:rPr>
+          <w:rFonts w:ascii="Times New Roman" w:eastAsia="宋体" w:hAnsi="Times New Roman" w:cs="Times New Roman" w:hint="eastAsia"/>
+        </w:rPr>
+        <w:t>=</w:t>
+      </w:r>
+      <w:r>
+        <w:rPr>
+          <w:rFonts w:ascii="Times New Roman" w:eastAsia="宋体" w:hAnsi="Times New Roman" w:cs="Times New Roman" w:hint="eastAsia"/>
+        </w:rPr>
+        <w:t>T</w:t>
+      </w:r>
+      <w:r>
+        <w:rPr>
+          <w:rFonts w:ascii="Times New Roman" w:eastAsia="宋体" w:hAnsi="Times New Roman" w:cs="Times New Roman" w:hint="eastAsia"/>
+        </w:rPr>
+        <w:t>heater,</w:t>
+      </w:r>
+      <w:r>
+        <w:rPr>
+          <w:rFonts w:ascii="Times New Roman" w:eastAsia="宋体" w:hAnsi="Times New Roman" w:cs="Times New Roman" w:hint="eastAsia"/>
+        </w:rPr>
+        <w:t>N</w:t>
+      </w:r>
+      <w:r>
+        <w:rPr>
+          <w:rFonts w:ascii="Times New Roman" w:eastAsia="宋体" w:hAnsi="Times New Roman" w:cs="Times New Roman" w:hint="eastAsia"/>
+        </w:rPr>
+        <w:t>ame,</w:t>
+      </w:r>
+      <w:r>
+        <w:rPr>
+          <w:rFonts w:ascii="Times New Roman" w:eastAsia="宋体" w:hAnsi="Times New Roman" w:cs="Times New Roman" w:hint="eastAsia"/>
+        </w:rPr>
+        <w:t>S</w:t>
+      </w:r>
+      <w:r>
+        <w:rPr>
+          <w:rFonts w:ascii="Times New Roman" w:eastAsia="宋体" w:hAnsi="Times New Roman" w:cs="Times New Roman" w:hint="eastAsia"/>
+        </w:rPr>
+        <w:t>hore</w:t>
+      </w:r>
+      <w:r>
+        <w:rPr>
+          <w:rFonts w:ascii="Times New Roman" w:eastAsia="宋体" w:hAnsi="Times New Roman" w:cs="Times New Roman" w:hint="eastAsia"/>
+        </w:rPr>
+        <w:t>T</w:t>
+      </w:r>
+      <w:r>
+        <w:rPr>
+          <w:rFonts w:ascii="Times New Roman" w:eastAsia="宋体" w:hAnsi="Times New Roman" w:cs="Times New Roman" w:hint="eastAsia"/>
+        </w:rPr>
+        <w:t>ile</w:t>
+      </w:r>
+      <w:r>
+        <w:rPr>
+          <w:rFonts w:ascii="Times New Roman" w:eastAsia="宋体" w:hAnsi="Times New Roman" w:cs="Times New Roman" w:hint="eastAsia"/>
+        </w:rPr>
+        <w:t>S</w:t>
+      </w:r>
+      <w:r>
+        <w:rPr>
+          <w:rFonts w:ascii="Times New Roman" w:eastAsia="宋体" w:hAnsi="Times New Roman" w:cs="Times New Roman" w:hint="eastAsia"/>
+        </w:rPr>
+        <w:t>et,</w:t>
+      </w:r>
+      <w:r>
+        <w:rPr>
+          <w:rFonts w:ascii="Times New Roman" w:eastAsia="宋体" w:hAnsi="Times New Roman" w:cs="Times New Roman" w:hint="eastAsia"/>
+        </w:rPr>
+        <w:t>S</w:t>
+      </w:r>
+      <w:r>
+        <w:rPr>
+          <w:rFonts w:ascii="Times New Roman" w:eastAsia="宋体" w:hAnsi="Times New Roman" w:cs="Times New Roman" w:hint="eastAsia"/>
+        </w:rPr>
+        <w:t>and</w:t>
+      </w:r>
+      <w:r>
+        <w:rPr>
+          <w:rFonts w:ascii="Times New Roman" w:eastAsia="宋体" w:hAnsi="Times New Roman" w:cs="Times New Roman" w:hint="eastAsia"/>
+        </w:rPr>
+        <w:t>T</w:t>
+      </w:r>
+      <w:r>
+        <w:rPr>
+          <w:rFonts w:ascii="Times New Roman" w:eastAsia="宋体" w:hAnsi="Times New Roman" w:cs="Times New Roman" w:hint="eastAsia"/>
+        </w:rPr>
+        <w:t>ile</w:t>
+      </w:r>
+      <w:r>
+        <w:rPr>
+          <w:rFonts w:ascii="Times New Roman" w:eastAsia="宋体" w:hAnsi="Times New Roman" w:cs="Times New Roman" w:hint="eastAsia"/>
+        </w:rPr>
+        <w:t>S</w:t>
+      </w:r>
+      <w:r>
+        <w:rPr>
+          <w:rFonts w:ascii="Times New Roman" w:eastAsia="宋体" w:hAnsi="Times New Roman" w:cs="Times New Roman" w:hint="eastAsia"/>
+        </w:rPr>
+        <w:t>et</w:t>
+      </w:r>
+      <w:r>
+        <w:rPr>
+          <w:rFonts w:ascii="Times New Roman" w:eastAsia="宋体" w:hAnsi="Times New Roman" w:cs="Times New Roman" w:hint="eastAsia"/>
+        </w:rPr>
+        <w:t>; T</w:t>
+      </w:r>
+      <w:r>
+        <w:rPr>
+          <w:rFonts w:ascii="Times New Roman" w:eastAsia="宋体" w:hAnsi="Times New Roman" w:cs="Times New Roman" w:hint="eastAsia"/>
+        </w:rPr>
+        <w:t>heater</w:t>
+      </w:r>
+      <w:r>
+        <w:rPr>
+          <w:rFonts w:ascii="Times New Roman" w:eastAsia="宋体" w:hAnsi="Times New Roman" w:cs="Times New Roman" w:hint="eastAsia"/>
+        </w:rPr>
+        <w:t>为该组海岸适用的地图类型，</w:t>
+      </w:r>
+      <w:r>
+        <w:rPr>
+          <w:rFonts w:ascii="Times New Roman" w:eastAsia="宋体" w:hAnsi="Times New Roman" w:cs="Times New Roman" w:hint="eastAsia"/>
+        </w:rPr>
+        <w:t>N</w:t>
+      </w:r>
+      <w:r>
+        <w:rPr>
+          <w:rFonts w:ascii="Times New Roman" w:eastAsia="宋体" w:hAnsi="Times New Roman" w:cs="Times New Roman" w:hint="eastAsia"/>
+        </w:rPr>
+        <w:t>ame</w:t>
+      </w:r>
+      <w:r>
+        <w:rPr>
+          <w:rFonts w:ascii="Times New Roman" w:eastAsia="宋体" w:hAnsi="Times New Roman" w:cs="Times New Roman" w:hint="eastAsia"/>
+        </w:rPr>
+        <w:t>为地编中显示的名称，</w:t>
+      </w:r>
+      <w:r>
+        <w:rPr>
+          <w:rFonts w:ascii="Times New Roman" w:eastAsia="宋体" w:hAnsi="Times New Roman" w:cs="Times New Roman" w:hint="eastAsia"/>
+        </w:rPr>
+        <w:t>S</w:t>
+      </w:r>
+      <w:r>
+        <w:rPr>
+          <w:rFonts w:ascii="Times New Roman" w:eastAsia="宋体" w:hAnsi="Times New Roman" w:cs="Times New Roman" w:hint="eastAsia"/>
+        </w:rPr>
+        <w:t>hore</w:t>
+      </w:r>
+      <w:r>
+        <w:rPr>
+          <w:rFonts w:ascii="Times New Roman" w:eastAsia="宋体" w:hAnsi="Times New Roman" w:cs="Times New Roman" w:hint="eastAsia"/>
+        </w:rPr>
+        <w:t>T</w:t>
+      </w:r>
+      <w:r>
+        <w:rPr>
+          <w:rFonts w:ascii="Times New Roman" w:eastAsia="宋体" w:hAnsi="Times New Roman" w:cs="Times New Roman" w:hint="eastAsia"/>
+        </w:rPr>
+        <w:t>ile</w:t>
+      </w:r>
+      <w:r>
+        <w:rPr>
+          <w:rFonts w:ascii="Times New Roman" w:eastAsia="宋体" w:hAnsi="Times New Roman" w:cs="Times New Roman" w:hint="eastAsia"/>
+        </w:rPr>
+        <w:t>S</w:t>
+      </w:r>
+      <w:r>
+        <w:rPr>
+          <w:rFonts w:ascii="Times New Roman" w:eastAsia="宋体" w:hAnsi="Times New Roman" w:cs="Times New Roman" w:hint="eastAsia"/>
+        </w:rPr>
+        <w:t>et</w:t>
+      </w:r>
+      <w:r>
+        <w:rPr>
+          <w:rFonts w:ascii="Times New Roman" w:eastAsia="宋体" w:hAnsi="Times New Roman" w:cs="Times New Roman" w:hint="eastAsia"/>
+        </w:rPr>
+        <w:t>为海岸地形组索引，其组成格式必须与原版海岸相同，</w:t>
+      </w:r>
+      <w:r>
+        <w:rPr>
+          <w:rFonts w:ascii="Times New Roman" w:eastAsia="宋体" w:hAnsi="Times New Roman" w:cs="Times New Roman" w:hint="eastAsia"/>
+        </w:rPr>
+        <w:t>S</w:t>
+      </w:r>
+      <w:r>
+        <w:rPr>
+          <w:rFonts w:ascii="Times New Roman" w:eastAsia="宋体" w:hAnsi="Times New Roman" w:cs="Times New Roman" w:hint="eastAsia"/>
+        </w:rPr>
+        <w:t>and</w:t>
+      </w:r>
+      <w:r>
+        <w:rPr>
+          <w:rFonts w:ascii="Times New Roman" w:eastAsia="宋体" w:hAnsi="Times New Roman" w:cs="Times New Roman" w:hint="eastAsia"/>
+        </w:rPr>
+        <w:t>T</w:t>
+      </w:r>
+      <w:r>
+        <w:rPr>
+          <w:rFonts w:ascii="Times New Roman" w:eastAsia="宋体" w:hAnsi="Times New Roman" w:cs="Times New Roman" w:hint="eastAsia"/>
+        </w:rPr>
+        <w:t>ile</w:t>
+      </w:r>
+      <w:r>
+        <w:rPr>
+          <w:rFonts w:ascii="Times New Roman" w:eastAsia="宋体" w:hAnsi="Times New Roman" w:cs="Times New Roman" w:hint="eastAsia"/>
+        </w:rPr>
+        <w:t>S</w:t>
+      </w:r>
+      <w:r>
+        <w:rPr>
+          <w:rFonts w:ascii="Times New Roman" w:eastAsia="宋体" w:hAnsi="Times New Roman" w:cs="Times New Roman" w:hint="eastAsia"/>
+        </w:rPr>
+        <w:t>et</w:t>
+      </w:r>
+      <w:r>
+        <w:rPr>
+          <w:rFonts w:ascii="Times New Roman" w:eastAsia="宋体" w:hAnsi="Times New Roman" w:cs="Times New Roman" w:hint="eastAsia"/>
+        </w:rPr>
+        <w:t>为在海岸外圈放置的沙地的索引，</w:t>
+      </w:r>
+      <w:r>
+        <w:rPr>
+          <w:rFonts w:ascii="Times New Roman" w:eastAsia="宋体" w:hAnsi="Times New Roman" w:cs="Times New Roman" w:hint="eastAsia"/>
+        </w:rPr>
+        <w:t>S</w:t>
+      </w:r>
+      <w:r>
+        <w:rPr>
+          <w:rFonts w:ascii="Times New Roman" w:eastAsia="宋体" w:hAnsi="Times New Roman" w:cs="Times New Roman" w:hint="eastAsia"/>
+        </w:rPr>
+        <w:t>hore</w:t>
+      </w:r>
+      <w:r>
+        <w:rPr>
+          <w:rFonts w:ascii="Times New Roman" w:eastAsia="宋体" w:hAnsi="Times New Roman" w:cs="Times New Roman" w:hint="eastAsia"/>
+        </w:rPr>
+        <w:t>T</w:t>
+      </w:r>
+      <w:r>
+        <w:rPr>
+          <w:rFonts w:ascii="Times New Roman" w:eastAsia="宋体" w:hAnsi="Times New Roman" w:cs="Times New Roman" w:hint="eastAsia"/>
+        </w:rPr>
+        <w:t>ile</w:t>
+      </w:r>
+      <w:r>
+        <w:rPr>
+          <w:rFonts w:ascii="Times New Roman" w:eastAsia="宋体" w:hAnsi="Times New Roman" w:cs="Times New Roman" w:hint="eastAsia"/>
+        </w:rPr>
+        <w:t>S</w:t>
+      </w:r>
+      <w:r>
+        <w:rPr>
+          <w:rFonts w:ascii="Times New Roman" w:eastAsia="宋体" w:hAnsi="Times New Roman" w:cs="Times New Roman" w:hint="eastAsia"/>
+        </w:rPr>
+        <w:t>et</w:t>
+      </w:r>
+      <w:r>
+        <w:rPr>
+          <w:rFonts w:ascii="Times New Roman" w:eastAsia="宋体" w:hAnsi="Times New Roman" w:cs="Times New Roman" w:hint="eastAsia"/>
+        </w:rPr>
+        <w:t>与</w:t>
+      </w:r>
+      <w:r>
+        <w:rPr>
+          <w:rFonts w:ascii="Times New Roman" w:eastAsia="宋体" w:hAnsi="Times New Roman" w:cs="Times New Roman" w:hint="eastAsia"/>
+        </w:rPr>
+        <w:t>S</w:t>
+      </w:r>
+      <w:r>
+        <w:rPr>
+          <w:rFonts w:ascii="Times New Roman" w:eastAsia="宋体" w:hAnsi="Times New Roman" w:cs="Times New Roman" w:hint="eastAsia"/>
+        </w:rPr>
+        <w:t>and</w:t>
+      </w:r>
+      <w:r>
+        <w:rPr>
+          <w:rFonts w:ascii="Times New Roman" w:eastAsia="宋体" w:hAnsi="Times New Roman" w:cs="Times New Roman" w:hint="eastAsia"/>
+        </w:rPr>
+        <w:t>T</w:t>
+      </w:r>
+      <w:r>
+        <w:rPr>
+          <w:rFonts w:ascii="Times New Roman" w:eastAsia="宋体" w:hAnsi="Times New Roman" w:cs="Times New Roman" w:hint="eastAsia"/>
+        </w:rPr>
+        <w:t>ile</w:t>
+      </w:r>
+      <w:r>
+        <w:rPr>
+          <w:rFonts w:ascii="Times New Roman" w:eastAsia="宋体" w:hAnsi="Times New Roman" w:cs="Times New Roman" w:hint="eastAsia"/>
+        </w:rPr>
+        <w:t>S</w:t>
+      </w:r>
+      <w:r>
+        <w:rPr>
+          <w:rFonts w:ascii="Times New Roman" w:eastAsia="宋体" w:hAnsi="Times New Roman" w:cs="Times New Roman" w:hint="eastAsia"/>
+        </w:rPr>
+        <w:t>et</w:t>
+      </w:r>
+      <w:r>
+        <w:rPr>
+          <w:rFonts w:ascii="Times New Roman" w:eastAsia="宋体" w:hAnsi="Times New Roman" w:cs="Times New Roman" w:hint="eastAsia"/>
+        </w:rPr>
+        <w:t>均可以填写地形</w:t>
+      </w:r>
+      <w:r>
+        <w:rPr>
+          <w:rFonts w:ascii="Times New Roman" w:eastAsia="宋体" w:hAnsi="Times New Roman" w:cs="Times New Roman" w:hint="eastAsia"/>
+        </w:rPr>
+        <w:t>ini</w:t>
+      </w:r>
+      <w:r>
+        <w:rPr>
+          <w:rFonts w:ascii="Times New Roman" w:eastAsia="宋体" w:hAnsi="Times New Roman" w:cs="Times New Roman" w:hint="eastAsia"/>
+        </w:rPr>
+        <w:t>中</w:t>
+      </w:r>
+      <w:r>
+        <w:rPr>
+          <w:rFonts w:ascii="Times New Roman" w:eastAsia="宋体" w:hAnsi="Times New Roman" w:cs="Times New Roman" w:hint="eastAsia"/>
+        </w:rPr>
+        <w:t>[General]</w:t>
+      </w:r>
+      <w:r>
+        <w:rPr>
+          <w:rFonts w:ascii="Times New Roman" w:eastAsia="宋体" w:hAnsi="Times New Roman" w:cs="Times New Roman" w:hint="eastAsia"/>
+        </w:rPr>
+        <w:t>下的名称，如</w:t>
+      </w:r>
+      <w:r>
+        <w:rPr>
+          <w:rFonts w:ascii="Times New Roman" w:eastAsia="宋体" w:hAnsi="Times New Roman" w:cs="Times New Roman" w:hint="eastAsia"/>
+        </w:rPr>
+        <w:t>ShorePieces</w:t>
+      </w:r>
+    </w:p>
+    <w:p>
+      <w:pPr>
+        <w:rPr>
+          <w:rFonts w:ascii="Times New Roman" w:eastAsia="宋体" w:hAnsi="Times New Roman" w:cs="Times New Roman"/>
+          <w:b/>
+          <w:bCs/>
+        </w:rPr>
+      </w:pPr>
+      <w:r>
+        <w:rPr>
+          <w:rFonts w:ascii="Times New Roman" w:eastAsia="宋体" w:hAnsi="Times New Roman" w:cs="Times New Roman" w:hint="eastAsia"/>
+          <w:b/>
+          <w:bCs/>
+        </w:rPr>
+        <w:t>[</w:t>
+      </w:r>
+      <w:r>
+        <w:rPr>
+          <w:rFonts w:ascii="Times New Roman" w:eastAsia="宋体" w:hAnsi="Times New Roman" w:cs="Times New Roman" w:hint="eastAsia"/>
+          <w:b/>
+          <w:bCs/>
+        </w:rPr>
+        <w:t>SoftTileSets</w:t>
+      </w:r>
+      <w:r>
+        <w:rPr>
+          <w:rFonts w:ascii="Times New Roman" w:eastAsia="宋体" w:hAnsi="Times New Roman" w:cs="Times New Roman" w:hint="eastAsia"/>
+          <w:b/>
+          <w:bCs/>
+        </w:rPr>
+        <w:t>XXX</w:t>
+      </w:r>
+      <w:r>
+        <w:rPr>
+          <w:rFonts w:ascii="Times New Roman" w:eastAsia="宋体" w:hAnsi="Times New Roman" w:cs="Times New Roman" w:hint="eastAsia"/>
+          <w:b/>
+          <w:bCs/>
+        </w:rPr>
+        <w:t xml:space="preserve">] ; </w:t>
+      </w:r>
+      <w:r>
+        <w:rPr>
+          <w:rFonts w:ascii="Times New Roman" w:eastAsia="宋体" w:hAnsi="Times New Roman" w:cs="Times New Roman" w:hint="eastAsia"/>
+          <w:b/>
+          <w:bCs/>
+        </w:rPr>
+        <w:t>SoftTileSets</w:t>
+      </w:r>
+      <w:r>
+        <w:rPr>
+          <w:rFonts w:ascii="Times New Roman" w:eastAsia="宋体" w:hAnsi="Times New Roman" w:cs="Times New Roman" w:hint="eastAsia"/>
+          <w:b/>
+          <w:bCs/>
+        </w:rPr>
+        <w:t xml:space="preserve">TEM, </w:t>
+      </w:r>
+      <w:r>
+        <w:rPr>
+          <w:rFonts w:ascii="Times New Roman" w:eastAsia="宋体" w:hAnsi="Times New Roman" w:cs="Times New Roman" w:hint="eastAsia"/>
+          <w:b/>
+          <w:bCs/>
+        </w:rPr>
+        <w:t>SoftTileSets</w:t>
+      </w:r>
+      <w:r>
+        <w:rPr>
+          <w:rFonts w:ascii="Times New Roman" w:eastAsia="宋体" w:hAnsi="Times New Roman" w:cs="Times New Roman" w:hint="eastAsia"/>
+          <w:b/>
+          <w:bCs/>
+        </w:rPr>
+        <w:t>SNO,</w:t>
+      </w:r>
+      <w:r>
+        <w:rPr>
+          <w:rFonts w:ascii="Times New Roman" w:eastAsia="宋体" w:hAnsi="Times New Roman" w:cs="Times New Roman" w:hint="eastAsia"/>
+          <w:b/>
+          <w:bCs/>
+        </w:rPr>
+        <w:t xml:space="preserve"> </w:t>
+      </w:r>
+      <w:r>
+        <w:rPr>
+          <w:rFonts w:ascii="Times New Roman" w:eastAsia="宋体" w:hAnsi="Times New Roman" w:cs="Times New Roman" w:hint="eastAsia"/>
+          <w:b/>
+          <w:bCs/>
+        </w:rPr>
+        <w:t>SoftTileSets</w:t>
+      </w:r>
+      <w:r>
+        <w:rPr>
+          <w:rFonts w:ascii="Times New Roman" w:eastAsia="宋体" w:hAnsi="Times New Roman" w:cs="Times New Roman" w:hint="eastAsia"/>
+          <w:b/>
+          <w:bCs/>
+        </w:rPr>
+        <w:t>URB,</w:t>
+      </w:r>
+      <w:r>
+        <w:rPr>
+          <w:rFonts w:ascii="Times New Roman" w:eastAsia="宋体" w:hAnsi="Times New Roman" w:cs="Times New Roman" w:hint="eastAsia"/>
+          <w:b/>
+          <w:bCs/>
+        </w:rPr>
+        <w:t xml:space="preserve"> </w:t>
+      </w:r>
+      <w:r>
+        <w:rPr>
+          <w:rFonts w:ascii="Times New Roman" w:eastAsia="宋体" w:hAnsi="Times New Roman" w:cs="Times New Roman" w:hint="eastAsia"/>
+          <w:b/>
+          <w:bCs/>
+        </w:rPr>
+        <w:t>SoftTileSets</w:t>
+      </w:r>
+      <w:r>
+        <w:rPr>
+          <w:rFonts w:ascii="Times New Roman" w:eastAsia="宋体" w:hAnsi="Times New Roman" w:cs="Times New Roman" w:hint="eastAsia"/>
+          <w:b/>
+          <w:bCs/>
+        </w:rPr>
+        <w:t>UBN,</w:t>
+      </w:r>
+      <w:r>
+        <w:rPr>
+          <w:rFonts w:ascii="Times New Roman" w:eastAsia="宋体" w:hAnsi="Times New Roman" w:cs="Times New Roman" w:hint="eastAsia"/>
+          <w:b/>
+          <w:bCs/>
+        </w:rPr>
+        <w:t xml:space="preserve"> </w:t>
+      </w:r>
+      <w:r>
+        <w:rPr>
+          <w:rFonts w:ascii="Times New Roman" w:eastAsia="宋体" w:hAnsi="Times New Roman" w:cs="Times New Roman" w:hint="eastAsia"/>
+          <w:b/>
+          <w:bCs/>
+        </w:rPr>
+        <w:t>SoftTileSets</w:t>
+      </w:r>
+      <w:r>
+        <w:rPr>
+          <w:rFonts w:ascii="Times New Roman" w:eastAsia="宋体" w:hAnsi="Times New Roman" w:cs="Times New Roman" w:hint="eastAsia"/>
+          <w:b/>
+          <w:bCs/>
+        </w:rPr>
+        <w:t>LUN,</w:t>
+      </w:r>
+      <w:r>
+        <w:rPr>
+          <w:rFonts w:ascii="Times New Roman" w:eastAsia="宋体" w:hAnsi="Times New Roman" w:cs="Times New Roman" w:hint="eastAsia"/>
+          <w:b/>
+          <w:bCs/>
+        </w:rPr>
+        <w:t xml:space="preserve"> </w:t>
+      </w:r>
+      <w:r>
+        <w:rPr>
+          <w:rFonts w:ascii="Times New Roman" w:eastAsia="宋体" w:hAnsi="Times New Roman" w:cs="Times New Roman" w:hint="eastAsia"/>
+          <w:b/>
+          <w:bCs/>
+        </w:rPr>
+        <w:t>SoftTileSets</w:t>
+      </w:r>
+      <w:r>
+        <w:rPr>
+          <w:rFonts w:ascii="Times New Roman" w:eastAsia="宋体" w:hAnsi="Times New Roman" w:cs="Times New Roman" w:hint="eastAsia"/>
+          <w:b/>
+          <w:bCs/>
+        </w:rPr>
+        <w:t xml:space="preserve">DES </w:t>
+      </w:r>
+      <w:r>
+        <w:rPr>
+          <w:rFonts w:ascii="Times New Roman" w:eastAsia="宋体" w:hAnsi="Times New Roman" w:cs="Times New Roman" w:hint="eastAsia"/>
+          <w:b/>
+          <w:bCs/>
+        </w:rPr>
+        <w:t>效果同</w:t>
+      </w:r>
+      <w:r>
+        <w:rPr>
+          <w:rFonts w:ascii="Times New Roman" w:eastAsia="宋体" w:hAnsi="Times New Roman" w:cs="Times New Roman" w:hint="eastAsia"/>
+          <w:b/>
+          <w:bCs/>
+        </w:rPr>
+        <w:t>[SoftTileSets]</w:t>
+      </w:r>
+      <w:r>
+        <w:rPr>
+          <w:rFonts w:ascii="Times New Roman" w:eastAsia="宋体" w:hAnsi="Times New Roman" w:cs="Times New Roman" w:hint="eastAsia"/>
+          <w:b/>
+          <w:bCs/>
+        </w:rPr>
+        <w:t>，指定每种地图类型下自动海岸</w:t>
+      </w:r>
+      <w:r>
+        <w:rPr>
+          <w:rFonts w:ascii="Times New Roman" w:eastAsia="宋体" w:hAnsi="Times New Roman" w:cs="Times New Roman" w:hint="eastAsia"/>
+          <w:b/>
+          <w:bCs/>
+        </w:rPr>
+        <w:t>是否会覆盖</w:t>
+      </w:r>
+      <w:r>
+        <w:rPr>
+          <w:rFonts w:ascii="Times New Roman" w:eastAsia="宋体" w:hAnsi="Times New Roman" w:cs="Times New Roman" w:hint="eastAsia"/>
+        </w:rPr>
         <w:t>TileSet</w:t>
       </w:r>
-      <w:proofErr w:type="gramStart"/>
-      <w:r>
-        <w:rPr>
-          <w:rFonts w:ascii="Times New Roman" w:eastAsia="宋体" w:hAnsi="Times New Roman" w:cs="Times New Roman" w:hint="eastAsia"/>
-        </w:rPr>
-        <w:t>1,TileSet</w:t>
-      </w:r>
-      <w:proofErr w:type="gramEnd"/>
-      <w:r>
-        <w:rPr>
-          <w:rFonts w:ascii="Times New Roman" w:eastAsia="宋体" w:hAnsi="Times New Roman" w:cs="Times New Roman" w:hint="eastAsia"/>
-        </w:rPr>
-        <w:t>2,</w:t>
-      </w:r>
-      <w:r>
-        <w:rPr>
-          <w:rFonts w:ascii="Times New Roman" w:eastAsia="宋体" w:hAnsi="Times New Roman" w:cs="Times New Roman"/>
-        </w:rPr>
-        <w:t>…</w:t>
-      </w:r>
-      <w:r>
-        <w:rPr>
-          <w:rFonts w:ascii="Times New Roman" w:eastAsia="宋体" w:hAnsi="Times New Roman" w:cs="Times New Roman" w:hint="eastAsia"/>
-        </w:rPr>
-        <w:t>TileSetN</w:t>
-      </w:r>
-    </w:p>
-    <w:p>
-      <w:pPr>
-        <w:rPr>
-          <w:rFonts w:ascii="Times New Roman" w:eastAsia="宋体" w:hAnsi="Times New Roman" w:cs="Times New Roman"/>
-          <w:b/>
-          <w:bCs/>
-        </w:rPr>
-      </w:pPr>
-      <w:r>
-        <w:rPr>
-          <w:rFonts w:ascii="Times New Roman" w:eastAsia="宋体" w:hAnsi="Times New Roman" w:cs="Times New Roman" w:hint="eastAsia"/>
-          <w:b/>
-          <w:bCs/>
-        </w:rPr>
-        <w:t xml:space="preserve">[BrushSizes] ; </w:t>
-      </w:r>
-      <w:proofErr w:type="gramStart"/>
-      <w:r>
-        <w:rPr>
-          <w:rFonts w:ascii="Times New Roman" w:eastAsia="宋体" w:hAnsi="Times New Roman" w:cs="Times New Roman" w:hint="eastAsia"/>
-          <w:b/>
-          <w:bCs/>
-        </w:rPr>
-        <w:t>自定义笔刷大小</w:t>
-      </w:r>
-      <w:proofErr w:type="gramEnd"/>
     </w:p>
     <w:p>
       <w:pPr>
@@ -13501,45 +13668,76 @@
         <w:rPr>
           <w:rFonts w:ascii="Times New Roman" w:eastAsia="宋体" w:hAnsi="Times New Roman" w:cs="Times New Roman" w:hint="eastAsia"/>
         </w:rPr>
-        <w:t>0=1x1</w:t>
-      </w:r>
-      <w:r>
-        <w:rPr>
-          <w:rFonts w:ascii="Times New Roman" w:eastAsia="宋体" w:hAnsi="Times New Roman" w:cs="Times New Roman" w:hint="eastAsia"/>
+        <w:t>TileSet</w:t>
+      </w:r>
+      <w:r>
+        <w:rPr>
+          <w:rFonts w:ascii="Times New Roman" w:eastAsia="宋体" w:hAnsi="Times New Roman" w:cs="Times New Roman" w:hint="eastAsia"/>
+        </w:rPr>
+        <w:t>=</w:t>
+      </w:r>
+      <w:r>
+        <w:rPr>
+          <w:rFonts w:ascii="Times New Roman" w:eastAsia="宋体" w:hAnsi="Times New Roman" w:cs="Times New Roman" w:hint="eastAsia"/>
+        </w:rPr>
+        <w:t>0 / 1</w:t>
+      </w:r>
+      <w:r>
+        <w:rPr>
+          <w:rFonts w:ascii="Times New Roman" w:eastAsia="宋体" w:hAnsi="Times New Roman" w:cs="Times New Roman" w:hint="eastAsia"/>
+        </w:rPr>
+        <w:t xml:space="preserve"> ;</w:t>
+      </w:r>
+      <w:r>
+        <w:rPr>
+          <w:rFonts w:ascii="Times New Roman" w:eastAsia="宋体" w:hAnsi="Times New Roman" w:cs="Times New Roman" w:hint="eastAsia"/>
+        </w:rPr>
+        <w:t xml:space="preserve"> </w:t>
+      </w:r>
+      <w:r>
+        <w:rPr>
+          <w:rFonts w:ascii="Times New Roman" w:eastAsia="宋体" w:hAnsi="Times New Roman" w:cs="Times New Roman" w:hint="eastAsia"/>
+        </w:rPr>
+        <w:t>TileSet</w:t>
+      </w:r>
+      <w:r>
+        <w:rPr>
+          <w:rFonts w:ascii="Times New Roman" w:eastAsia="宋体" w:hAnsi="Times New Roman" w:cs="Times New Roman" w:hint="eastAsia"/>
+        </w:rPr>
+        <w:t>直接填写地形组的索引</w:t>
+      </w:r>
+    </w:p>
+    <w:p>
+      <w:pPr>
+        <w:rPr>
+          <w:rFonts w:ascii="Times New Roman" w:eastAsia="宋体" w:hAnsi="Times New Roman" w:cs="Times New Roman"/>
+          <w:b/>
+          <w:bCs/>
+        </w:rPr>
+      </w:pPr>
+      <w:r>
+        <w:rPr>
+          <w:rFonts w:ascii="Times New Roman" w:eastAsia="宋体" w:hAnsi="Times New Roman" w:cs="Times New Roman" w:hint="eastAsia"/>
+          <w:b/>
+          <w:bCs/>
+        </w:rPr>
+        <w:t>[ForceSides]</w:t>
+      </w:r>
+      <w:r>
+        <w:rPr>
+          <w:rFonts w:ascii="Times New Roman" w:eastAsia="宋体" w:hAnsi="Times New Roman" w:cs="Times New Roman" w:hint="eastAsia"/>
+          <w:b/>
+          <w:bCs/>
         </w:rPr>
         <w:t xml:space="preserve"> ; </w:t>
       </w:r>
       <w:r>
         <w:rPr>
           <w:rFonts w:ascii="Times New Roman" w:eastAsia="宋体" w:hAnsi="Times New Roman" w:cs="Times New Roman" w:hint="eastAsia"/>
-        </w:rPr>
-        <w:t>由于</w:t>
-      </w:r>
-      <w:r>
-        <w:rPr>
-          <w:rFonts w:ascii="Times New Roman" w:eastAsia="宋体" w:hAnsi="Times New Roman" w:cs="Times New Roman" w:hint="eastAsia"/>
-        </w:rPr>
-        <w:t>FA2</w:t>
-      </w:r>
-      <w:r>
-        <w:rPr>
-          <w:rFonts w:ascii="Times New Roman" w:eastAsia="宋体" w:hAnsi="Times New Roman" w:cs="Times New Roman" w:hint="eastAsia"/>
-        </w:rPr>
-        <w:t>中部分操作会强制</w:t>
-      </w:r>
-      <w:proofErr w:type="gramStart"/>
-      <w:r>
-        <w:rPr>
-          <w:rFonts w:ascii="Times New Roman" w:eastAsia="宋体" w:hAnsi="Times New Roman" w:cs="Times New Roman" w:hint="eastAsia"/>
-        </w:rPr>
-        <w:t>将笔刷设为</w:t>
-      </w:r>
-      <w:proofErr w:type="gramEnd"/>
-      <w:r>
-        <w:rPr>
-          <w:rFonts w:ascii="Times New Roman" w:eastAsia="宋体" w:hAnsi="Times New Roman" w:cs="Times New Roman" w:hint="eastAsia"/>
-        </w:rPr>
-        <w:t>第一个获第二个，因此不推荐更改前两项的值</w:t>
+          <w:b/>
+          <w:bCs/>
+        </w:rPr>
+        <w:t>在物品浏览器中对科技类型的强制分类</w:t>
       </w:r>
     </w:p>
     <w:p>
@@ -13553,21 +13751,7 @@
         <w:rPr>
           <w:rFonts w:ascii="Times New Roman" w:eastAsia="宋体" w:hAnsi="Times New Roman" w:cs="Times New Roman" w:hint="eastAsia"/>
         </w:rPr>
-        <w:t>1=2x2</w:t>
-      </w:r>
-    </w:p>
-    <w:p>
-      <w:pPr>
-        <w:ind w:firstLineChars="200" w:firstLine="440"/>
-        <w:rPr>
-          <w:rFonts w:ascii="Times New Roman" w:eastAsia="宋体" w:hAnsi="Times New Roman" w:cs="Times New Roman"/>
-        </w:rPr>
-      </w:pPr>
-      <w:r>
-        <w:rPr>
-          <w:rFonts w:ascii="Times New Roman" w:eastAsia="宋体" w:hAnsi="Times New Roman" w:cs="Times New Roman" w:hint="eastAsia"/>
-        </w:rPr>
-        <w:t>Index</w:t>
+        <w:t>TechnoType</w:t>
       </w:r>
       <w:r>
         <w:rPr>
@@ -13579,904 +13763,7 @@
         <w:rPr>
           <w:rFonts w:ascii="Times New Roman" w:eastAsia="宋体" w:hAnsi="Times New Roman" w:cs="Times New Roman" w:hint="eastAsia"/>
         </w:rPr>
-        <w:t>XxY</w:t>
-      </w:r>
-    </w:p>
-    <w:p>
-      <w:pPr>
-        <w:rPr>
-          <w:rFonts w:ascii="Times New Roman" w:eastAsia="宋体" w:hAnsi="Times New Roman" w:cs="Times New Roman"/>
-          <w:b/>
-          <w:bCs/>
-        </w:rPr>
-      </w:pPr>
-      <w:r>
-        <w:rPr>
-          <w:rFonts w:ascii="Times New Roman" w:eastAsia="宋体" w:hAnsi="Times New Roman" w:cs="Times New Roman" w:hint="eastAsia"/>
-          <w:b/>
-          <w:bCs/>
-        </w:rPr>
-        <w:t>[XXXInfo2</w:t>
-      </w:r>
-      <w:proofErr w:type="gramStart"/>
-      <w:r>
-        <w:rPr>
-          <w:rFonts w:ascii="Times New Roman" w:eastAsia="宋体" w:hAnsi="Times New Roman" w:cs="Times New Roman" w:hint="eastAsia"/>
-          <w:b/>
-          <w:bCs/>
-        </w:rPr>
-        <w:t>] ;</w:t>
-      </w:r>
-      <w:proofErr w:type="gramEnd"/>
-      <w:r>
-        <w:rPr>
-          <w:rFonts w:ascii="Times New Roman" w:eastAsia="宋体" w:hAnsi="Times New Roman" w:cs="Times New Roman" w:hint="eastAsia"/>
-          <w:b/>
-          <w:bCs/>
-        </w:rPr>
-        <w:t xml:space="preserve"> TemperateInfo2, SnowInfo2, UrbanInfo2, NewUrbanInfo2, DesertInfo2, LunarInfo2</w:t>
-      </w:r>
-    </w:p>
-    <w:p>
-      <w:pPr>
-        <w:ind w:firstLineChars="200" w:firstLine="440"/>
-        <w:rPr>
-          <w:rFonts w:ascii="Times New Roman" w:eastAsia="宋体" w:hAnsi="Times New Roman" w:cs="Times New Roman"/>
-        </w:rPr>
-      </w:pPr>
-      <w:r>
-        <w:rPr>
-          <w:rFonts w:ascii="Times New Roman" w:eastAsia="宋体" w:hAnsi="Times New Roman" w:cs="Times New Roman" w:hint="eastAsia"/>
-        </w:rPr>
-        <w:t>AddTiles</w:t>
-      </w:r>
-      <w:r>
-        <w:rPr>
-          <w:rFonts w:ascii="Times New Roman" w:eastAsia="宋体" w:hAnsi="Times New Roman" w:cs="Times New Roman" w:hint="eastAsia"/>
-        </w:rPr>
-        <w:t>=</w:t>
-      </w:r>
-      <w:r>
-        <w:rPr>
-          <w:rFonts w:ascii="Times New Roman" w:eastAsia="宋体" w:hAnsi="Times New Roman" w:cs="Times New Roman" w:hint="eastAsia"/>
-        </w:rPr>
-        <w:t>TileSet</w:t>
-      </w:r>
-      <w:proofErr w:type="gramStart"/>
-      <w:r>
-        <w:rPr>
-          <w:rFonts w:ascii="Times New Roman" w:eastAsia="宋体" w:hAnsi="Times New Roman" w:cs="Times New Roman" w:hint="eastAsia"/>
-        </w:rPr>
-        <w:t>1,TileSet</w:t>
-      </w:r>
-      <w:proofErr w:type="gramEnd"/>
-      <w:r>
-        <w:rPr>
-          <w:rFonts w:ascii="Times New Roman" w:eastAsia="宋体" w:hAnsi="Times New Roman" w:cs="Times New Roman" w:hint="eastAsia"/>
-        </w:rPr>
-        <w:t>2,</w:t>
-      </w:r>
-      <w:r>
-        <w:rPr>
-          <w:rFonts w:ascii="Times New Roman" w:eastAsia="宋体" w:hAnsi="Times New Roman" w:cs="Times New Roman"/>
-        </w:rPr>
-        <w:t>…</w:t>
-      </w:r>
-      <w:r>
-        <w:rPr>
-          <w:rFonts w:ascii="Times New Roman" w:eastAsia="宋体" w:hAnsi="Times New Roman" w:cs="Times New Roman" w:hint="eastAsia"/>
-        </w:rPr>
-        <w:t xml:space="preserve">TileSetN ; </w:t>
-      </w:r>
-      <w:r>
-        <w:rPr>
-          <w:rFonts w:ascii="Times New Roman" w:eastAsia="宋体" w:hAnsi="Times New Roman" w:cs="Times New Roman" w:hint="eastAsia"/>
-        </w:rPr>
-        <w:t>在物品浏览器的“地表”中添加的地形组</w:t>
-      </w:r>
-    </w:p>
-    <w:p>
-      <w:pPr>
-        <w:rPr>
-          <w:rFonts w:ascii="Times New Roman" w:eastAsia="宋体" w:hAnsi="Times New Roman" w:cs="Times New Roman"/>
-          <w:b/>
-          <w:bCs/>
-        </w:rPr>
-      </w:pPr>
-      <w:r>
-        <w:rPr>
-          <w:rFonts w:ascii="Times New Roman" w:eastAsia="宋体" w:hAnsi="Times New Roman" w:cs="Times New Roman" w:hint="eastAsia"/>
-          <w:b/>
-          <w:bCs/>
-        </w:rPr>
-        <w:t>[</w:t>
-      </w:r>
-      <w:r>
-        <w:rPr>
-          <w:rFonts w:ascii="Times New Roman" w:eastAsia="宋体" w:hAnsi="Times New Roman" w:cs="Times New Roman" w:hint="eastAsia"/>
-          <w:b/>
-          <w:bCs/>
-        </w:rPr>
-        <w:t>NeuralTechStructure</w:t>
-      </w:r>
-      <w:r>
-        <w:rPr>
-          <w:rFonts w:ascii="Times New Roman" w:eastAsia="宋体" w:hAnsi="Times New Roman" w:cs="Times New Roman" w:hint="eastAsia"/>
-          <w:b/>
-          <w:bCs/>
-        </w:rPr>
-        <w:t xml:space="preserve">] ; </w:t>
-      </w:r>
-      <w:r>
-        <w:rPr>
-          <w:rFonts w:ascii="Times New Roman" w:eastAsia="宋体" w:hAnsi="Times New Roman" w:cs="Times New Roman" w:hint="eastAsia"/>
-          <w:b/>
-          <w:bCs/>
-        </w:rPr>
-        <w:t>在</w:t>
-      </w:r>
-      <w:r>
-        <w:rPr>
-          <w:rFonts w:ascii="Times New Roman" w:eastAsia="宋体" w:hAnsi="Times New Roman" w:cs="Times New Roman" w:hint="eastAsia"/>
-          <w:b/>
-          <w:bCs/>
-        </w:rPr>
-        <w:t>SaveMaps.BetterMapPreview</w:t>
-      </w:r>
-      <w:r>
-        <w:rPr>
-          <w:rFonts w:ascii="Times New Roman" w:eastAsia="宋体" w:hAnsi="Times New Roman" w:cs="Times New Roman" w:hint="eastAsia"/>
-          <w:b/>
-          <w:bCs/>
-        </w:rPr>
-        <w:t>中使用，列表中的建筑会在缩略图上高亮显示</w:t>
-      </w:r>
-    </w:p>
-    <w:p>
-      <w:pPr>
-        <w:ind w:firstLineChars="200" w:firstLine="440"/>
-        <w:rPr>
-          <w:rFonts w:ascii="Times New Roman" w:eastAsia="宋体" w:hAnsi="Times New Roman" w:cs="Times New Roman"/>
-        </w:rPr>
-      </w:pPr>
-      <w:r>
-        <w:rPr>
-          <w:rFonts w:ascii="Times New Roman" w:eastAsia="宋体" w:hAnsi="Times New Roman" w:cs="Times New Roman" w:hint="eastAsia"/>
-        </w:rPr>
-        <w:t>Index</w:t>
-      </w:r>
-      <w:r>
-        <w:rPr>
-          <w:rFonts w:ascii="Times New Roman" w:eastAsia="宋体" w:hAnsi="Times New Roman" w:cs="Times New Roman" w:hint="eastAsia"/>
-        </w:rPr>
-        <w:t>=</w:t>
-      </w:r>
-      <w:r>
-        <w:rPr>
-          <w:rFonts w:ascii="Times New Roman" w:eastAsia="宋体" w:hAnsi="Times New Roman" w:cs="Times New Roman" w:hint="eastAsia"/>
-        </w:rPr>
-        <w:t>BuildingType</w:t>
-      </w:r>
-    </w:p>
-    <w:p>
-      <w:pPr>
-        <w:rPr>
-          <w:rFonts w:ascii="Times New Roman" w:eastAsia="宋体" w:hAnsi="Times New Roman" w:cs="Times New Roman"/>
-          <w:b/>
-          <w:bCs/>
-        </w:rPr>
-      </w:pPr>
-      <w:r>
-        <w:rPr>
-          <w:rFonts w:ascii="Times New Roman" w:eastAsia="宋体" w:hAnsi="Times New Roman" w:cs="Times New Roman" w:hint="eastAsia"/>
-          <w:b/>
-          <w:bCs/>
-        </w:rPr>
-        <w:t>[</w:t>
-      </w:r>
-      <w:r>
-        <w:rPr>
-          <w:rFonts w:ascii="Times New Roman" w:eastAsia="宋体" w:hAnsi="Times New Roman" w:cs="Times New Roman" w:hint="eastAsia"/>
-          <w:b/>
-          <w:bCs/>
-        </w:rPr>
-        <w:t>AutoShoreTypes</w:t>
-      </w:r>
-      <w:r>
-        <w:rPr>
-          <w:rFonts w:ascii="Times New Roman" w:eastAsia="宋体" w:hAnsi="Times New Roman" w:cs="Times New Roman" w:hint="eastAsia"/>
-          <w:b/>
-          <w:bCs/>
-        </w:rPr>
-        <w:t xml:space="preserve">] ; </w:t>
-      </w:r>
-      <w:r>
-        <w:rPr>
-          <w:rFonts w:ascii="Times New Roman" w:eastAsia="宋体" w:hAnsi="Times New Roman" w:cs="Times New Roman" w:hint="eastAsia"/>
-          <w:b/>
-          <w:bCs/>
-        </w:rPr>
-        <w:t>自定义自动海岸</w:t>
-      </w:r>
-    </w:p>
-    <w:p>
-      <w:pPr>
-        <w:ind w:firstLineChars="200" w:firstLine="440"/>
-        <w:rPr>
-          <w:rFonts w:ascii="Times New Roman" w:eastAsia="宋体" w:hAnsi="Times New Roman" w:cs="Times New Roman"/>
-        </w:rPr>
-      </w:pPr>
-      <w:r>
-        <w:rPr>
-          <w:rFonts w:ascii="Times New Roman" w:eastAsia="宋体" w:hAnsi="Times New Roman" w:cs="Times New Roman" w:hint="eastAsia"/>
-        </w:rPr>
-        <w:t>Index</w:t>
-      </w:r>
-      <w:r>
-        <w:rPr>
-          <w:rFonts w:ascii="Times New Roman" w:eastAsia="宋体" w:hAnsi="Times New Roman" w:cs="Times New Roman" w:hint="eastAsia"/>
-        </w:rPr>
-        <w:t>=</w:t>
-      </w:r>
-      <w:r>
-        <w:rPr>
-          <w:rFonts w:ascii="Times New Roman" w:eastAsia="宋体" w:hAnsi="Times New Roman" w:cs="Times New Roman" w:hint="eastAsia"/>
-        </w:rPr>
-        <w:t>T</w:t>
-      </w:r>
-      <w:r>
-        <w:rPr>
-          <w:rFonts w:ascii="Times New Roman" w:eastAsia="宋体" w:hAnsi="Times New Roman" w:cs="Times New Roman" w:hint="eastAsia"/>
-        </w:rPr>
-        <w:t>heater,</w:t>
-      </w:r>
-      <w:r>
-        <w:rPr>
-          <w:rFonts w:ascii="Times New Roman" w:eastAsia="宋体" w:hAnsi="Times New Roman" w:cs="Times New Roman" w:hint="eastAsia"/>
-        </w:rPr>
-        <w:t>N</w:t>
-      </w:r>
-      <w:r>
-        <w:rPr>
-          <w:rFonts w:ascii="Times New Roman" w:eastAsia="宋体" w:hAnsi="Times New Roman" w:cs="Times New Roman" w:hint="eastAsia"/>
-        </w:rPr>
-        <w:t>ame,</w:t>
-      </w:r>
-      <w:r>
-        <w:rPr>
-          <w:rFonts w:ascii="Times New Roman" w:eastAsia="宋体" w:hAnsi="Times New Roman" w:cs="Times New Roman" w:hint="eastAsia"/>
-        </w:rPr>
-        <w:t>S</w:t>
-      </w:r>
-      <w:r>
-        <w:rPr>
-          <w:rFonts w:ascii="Times New Roman" w:eastAsia="宋体" w:hAnsi="Times New Roman" w:cs="Times New Roman" w:hint="eastAsia"/>
-        </w:rPr>
-        <w:t>hore</w:t>
-      </w:r>
-      <w:r>
-        <w:rPr>
-          <w:rFonts w:ascii="Times New Roman" w:eastAsia="宋体" w:hAnsi="Times New Roman" w:cs="Times New Roman" w:hint="eastAsia"/>
-        </w:rPr>
-        <w:t>T</w:t>
-      </w:r>
-      <w:r>
-        <w:rPr>
-          <w:rFonts w:ascii="Times New Roman" w:eastAsia="宋体" w:hAnsi="Times New Roman" w:cs="Times New Roman" w:hint="eastAsia"/>
-        </w:rPr>
-        <w:t>ile</w:t>
-      </w:r>
-      <w:r>
-        <w:rPr>
-          <w:rFonts w:ascii="Times New Roman" w:eastAsia="宋体" w:hAnsi="Times New Roman" w:cs="Times New Roman" w:hint="eastAsia"/>
-        </w:rPr>
-        <w:t>S</w:t>
-      </w:r>
-      <w:r>
-        <w:rPr>
-          <w:rFonts w:ascii="Times New Roman" w:eastAsia="宋体" w:hAnsi="Times New Roman" w:cs="Times New Roman" w:hint="eastAsia"/>
-        </w:rPr>
-        <w:t>et,</w:t>
-      </w:r>
-      <w:r>
-        <w:rPr>
-          <w:rFonts w:ascii="Times New Roman" w:eastAsia="宋体" w:hAnsi="Times New Roman" w:cs="Times New Roman" w:hint="eastAsia"/>
-        </w:rPr>
-        <w:t>S</w:t>
-      </w:r>
-      <w:r>
-        <w:rPr>
-          <w:rFonts w:ascii="Times New Roman" w:eastAsia="宋体" w:hAnsi="Times New Roman" w:cs="Times New Roman" w:hint="eastAsia"/>
-        </w:rPr>
-        <w:t>and</w:t>
-      </w:r>
-      <w:r>
-        <w:rPr>
-          <w:rFonts w:ascii="Times New Roman" w:eastAsia="宋体" w:hAnsi="Times New Roman" w:cs="Times New Roman" w:hint="eastAsia"/>
-        </w:rPr>
-        <w:t>T</w:t>
-      </w:r>
-      <w:r>
-        <w:rPr>
-          <w:rFonts w:ascii="Times New Roman" w:eastAsia="宋体" w:hAnsi="Times New Roman" w:cs="Times New Roman" w:hint="eastAsia"/>
-        </w:rPr>
-        <w:t>ile</w:t>
-      </w:r>
-      <w:r>
-        <w:rPr>
-          <w:rFonts w:ascii="Times New Roman" w:eastAsia="宋体" w:hAnsi="Times New Roman" w:cs="Times New Roman" w:hint="eastAsia"/>
-        </w:rPr>
-        <w:t>S</w:t>
-      </w:r>
-      <w:r>
-        <w:rPr>
-          <w:rFonts w:ascii="Times New Roman" w:eastAsia="宋体" w:hAnsi="Times New Roman" w:cs="Times New Roman" w:hint="eastAsia"/>
-        </w:rPr>
-        <w:t>et</w:t>
-      </w:r>
-      <w:r>
-        <w:rPr>
-          <w:rFonts w:ascii="Times New Roman" w:eastAsia="宋体" w:hAnsi="Times New Roman" w:cs="Times New Roman" w:hint="eastAsia"/>
-        </w:rPr>
-        <w:t>; T</w:t>
-      </w:r>
-      <w:r>
-        <w:rPr>
-          <w:rFonts w:ascii="Times New Roman" w:eastAsia="宋体" w:hAnsi="Times New Roman" w:cs="Times New Roman" w:hint="eastAsia"/>
-        </w:rPr>
-        <w:t>heater</w:t>
-      </w:r>
-      <w:r>
-        <w:rPr>
-          <w:rFonts w:ascii="Times New Roman" w:eastAsia="宋体" w:hAnsi="Times New Roman" w:cs="Times New Roman" w:hint="eastAsia"/>
-        </w:rPr>
-        <w:t>为该组海岸适用的地图类型，</w:t>
-      </w:r>
-      <w:r>
-        <w:rPr>
-          <w:rFonts w:ascii="Times New Roman" w:eastAsia="宋体" w:hAnsi="Times New Roman" w:cs="Times New Roman" w:hint="eastAsia"/>
-        </w:rPr>
-        <w:t>N</w:t>
-      </w:r>
-      <w:r>
-        <w:rPr>
-          <w:rFonts w:ascii="Times New Roman" w:eastAsia="宋体" w:hAnsi="Times New Roman" w:cs="Times New Roman" w:hint="eastAsia"/>
-        </w:rPr>
-        <w:t>ame</w:t>
-      </w:r>
-      <w:r>
-        <w:rPr>
-          <w:rFonts w:ascii="Times New Roman" w:eastAsia="宋体" w:hAnsi="Times New Roman" w:cs="Times New Roman" w:hint="eastAsia"/>
-        </w:rPr>
-        <w:t>为地编中显示的名称，</w:t>
-      </w:r>
-      <w:r>
-        <w:rPr>
-          <w:rFonts w:ascii="Times New Roman" w:eastAsia="宋体" w:hAnsi="Times New Roman" w:cs="Times New Roman" w:hint="eastAsia"/>
-        </w:rPr>
-        <w:t>S</w:t>
-      </w:r>
-      <w:r>
-        <w:rPr>
-          <w:rFonts w:ascii="Times New Roman" w:eastAsia="宋体" w:hAnsi="Times New Roman" w:cs="Times New Roman" w:hint="eastAsia"/>
-        </w:rPr>
-        <w:t>hore</w:t>
-      </w:r>
-      <w:r>
-        <w:rPr>
-          <w:rFonts w:ascii="Times New Roman" w:eastAsia="宋体" w:hAnsi="Times New Roman" w:cs="Times New Roman" w:hint="eastAsia"/>
-        </w:rPr>
-        <w:t>T</w:t>
-      </w:r>
-      <w:r>
-        <w:rPr>
-          <w:rFonts w:ascii="Times New Roman" w:eastAsia="宋体" w:hAnsi="Times New Roman" w:cs="Times New Roman" w:hint="eastAsia"/>
-        </w:rPr>
-        <w:t>ile</w:t>
-      </w:r>
-      <w:r>
-        <w:rPr>
-          <w:rFonts w:ascii="Times New Roman" w:eastAsia="宋体" w:hAnsi="Times New Roman" w:cs="Times New Roman" w:hint="eastAsia"/>
-        </w:rPr>
-        <w:t>S</w:t>
-      </w:r>
-      <w:r>
-        <w:rPr>
-          <w:rFonts w:ascii="Times New Roman" w:eastAsia="宋体" w:hAnsi="Times New Roman" w:cs="Times New Roman" w:hint="eastAsia"/>
-        </w:rPr>
-        <w:t>et</w:t>
-      </w:r>
-      <w:r>
-        <w:rPr>
-          <w:rFonts w:ascii="Times New Roman" w:eastAsia="宋体" w:hAnsi="Times New Roman" w:cs="Times New Roman" w:hint="eastAsia"/>
-        </w:rPr>
-        <w:t>为海岸地形组索引，其组成格式必须与原版海岸相同，</w:t>
-      </w:r>
-      <w:r>
-        <w:rPr>
-          <w:rFonts w:ascii="Times New Roman" w:eastAsia="宋体" w:hAnsi="Times New Roman" w:cs="Times New Roman" w:hint="eastAsia"/>
-        </w:rPr>
-        <w:t>S</w:t>
-      </w:r>
-      <w:r>
-        <w:rPr>
-          <w:rFonts w:ascii="Times New Roman" w:eastAsia="宋体" w:hAnsi="Times New Roman" w:cs="Times New Roman" w:hint="eastAsia"/>
-        </w:rPr>
-        <w:t>and</w:t>
-      </w:r>
-      <w:r>
-        <w:rPr>
-          <w:rFonts w:ascii="Times New Roman" w:eastAsia="宋体" w:hAnsi="Times New Roman" w:cs="Times New Roman" w:hint="eastAsia"/>
-        </w:rPr>
-        <w:t>T</w:t>
-      </w:r>
-      <w:r>
-        <w:rPr>
-          <w:rFonts w:ascii="Times New Roman" w:eastAsia="宋体" w:hAnsi="Times New Roman" w:cs="Times New Roman" w:hint="eastAsia"/>
-        </w:rPr>
-        <w:t>ile</w:t>
-      </w:r>
-      <w:r>
-        <w:rPr>
-          <w:rFonts w:ascii="Times New Roman" w:eastAsia="宋体" w:hAnsi="Times New Roman" w:cs="Times New Roman" w:hint="eastAsia"/>
-        </w:rPr>
-        <w:t>S</w:t>
-      </w:r>
-      <w:r>
-        <w:rPr>
-          <w:rFonts w:ascii="Times New Roman" w:eastAsia="宋体" w:hAnsi="Times New Roman" w:cs="Times New Roman" w:hint="eastAsia"/>
-        </w:rPr>
-        <w:t>et</w:t>
-      </w:r>
-      <w:r>
-        <w:rPr>
-          <w:rFonts w:ascii="Times New Roman" w:eastAsia="宋体" w:hAnsi="Times New Roman" w:cs="Times New Roman" w:hint="eastAsia"/>
-        </w:rPr>
-        <w:t>为在海岸外圈放置的沙地的索引，</w:t>
-      </w:r>
-      <w:r>
-        <w:rPr>
-          <w:rFonts w:ascii="Times New Roman" w:eastAsia="宋体" w:hAnsi="Times New Roman" w:cs="Times New Roman" w:hint="eastAsia"/>
-        </w:rPr>
-        <w:t>S</w:t>
-      </w:r>
-      <w:r>
-        <w:rPr>
-          <w:rFonts w:ascii="Times New Roman" w:eastAsia="宋体" w:hAnsi="Times New Roman" w:cs="Times New Roman" w:hint="eastAsia"/>
-        </w:rPr>
-        <w:t>hore</w:t>
-      </w:r>
-      <w:r>
-        <w:rPr>
-          <w:rFonts w:ascii="Times New Roman" w:eastAsia="宋体" w:hAnsi="Times New Roman" w:cs="Times New Roman" w:hint="eastAsia"/>
-        </w:rPr>
-        <w:t>T</w:t>
-      </w:r>
-      <w:r>
-        <w:rPr>
-          <w:rFonts w:ascii="Times New Roman" w:eastAsia="宋体" w:hAnsi="Times New Roman" w:cs="Times New Roman" w:hint="eastAsia"/>
-        </w:rPr>
-        <w:t>ile</w:t>
-      </w:r>
-      <w:r>
-        <w:rPr>
-          <w:rFonts w:ascii="Times New Roman" w:eastAsia="宋体" w:hAnsi="Times New Roman" w:cs="Times New Roman" w:hint="eastAsia"/>
-        </w:rPr>
-        <w:t>S</w:t>
-      </w:r>
-      <w:r>
-        <w:rPr>
-          <w:rFonts w:ascii="Times New Roman" w:eastAsia="宋体" w:hAnsi="Times New Roman" w:cs="Times New Roman" w:hint="eastAsia"/>
-        </w:rPr>
-        <w:t>et</w:t>
-      </w:r>
-      <w:r>
-        <w:rPr>
-          <w:rFonts w:ascii="Times New Roman" w:eastAsia="宋体" w:hAnsi="Times New Roman" w:cs="Times New Roman" w:hint="eastAsia"/>
-        </w:rPr>
-        <w:t>与</w:t>
-      </w:r>
-      <w:r>
-        <w:rPr>
-          <w:rFonts w:ascii="Times New Roman" w:eastAsia="宋体" w:hAnsi="Times New Roman" w:cs="Times New Roman" w:hint="eastAsia"/>
-        </w:rPr>
-        <w:t>S</w:t>
-      </w:r>
-      <w:r>
-        <w:rPr>
-          <w:rFonts w:ascii="Times New Roman" w:eastAsia="宋体" w:hAnsi="Times New Roman" w:cs="Times New Roman" w:hint="eastAsia"/>
-        </w:rPr>
-        <w:t>and</w:t>
-      </w:r>
-      <w:r>
-        <w:rPr>
-          <w:rFonts w:ascii="Times New Roman" w:eastAsia="宋体" w:hAnsi="Times New Roman" w:cs="Times New Roman" w:hint="eastAsia"/>
-        </w:rPr>
-        <w:t>T</w:t>
-      </w:r>
-      <w:r>
-        <w:rPr>
-          <w:rFonts w:ascii="Times New Roman" w:eastAsia="宋体" w:hAnsi="Times New Roman" w:cs="Times New Roman" w:hint="eastAsia"/>
-        </w:rPr>
-        <w:t>ile</w:t>
-      </w:r>
-      <w:r>
-        <w:rPr>
-          <w:rFonts w:ascii="Times New Roman" w:eastAsia="宋体" w:hAnsi="Times New Roman" w:cs="Times New Roman" w:hint="eastAsia"/>
-        </w:rPr>
-        <w:t>S</w:t>
-      </w:r>
-      <w:r>
-        <w:rPr>
-          <w:rFonts w:ascii="Times New Roman" w:eastAsia="宋体" w:hAnsi="Times New Roman" w:cs="Times New Roman" w:hint="eastAsia"/>
-        </w:rPr>
-        <w:t>et</w:t>
-      </w:r>
-      <w:r>
-        <w:rPr>
-          <w:rFonts w:ascii="Times New Roman" w:eastAsia="宋体" w:hAnsi="Times New Roman" w:cs="Times New Roman" w:hint="eastAsia"/>
-        </w:rPr>
-        <w:t>均可以填写地形</w:t>
-      </w:r>
-      <w:r>
-        <w:rPr>
-          <w:rFonts w:ascii="Times New Roman" w:eastAsia="宋体" w:hAnsi="Times New Roman" w:cs="Times New Roman" w:hint="eastAsia"/>
-        </w:rPr>
-        <w:t>ini</w:t>
-      </w:r>
-      <w:r>
-        <w:rPr>
-          <w:rFonts w:ascii="Times New Roman" w:eastAsia="宋体" w:hAnsi="Times New Roman" w:cs="Times New Roman" w:hint="eastAsia"/>
-        </w:rPr>
-        <w:t>中</w:t>
-      </w:r>
-      <w:r>
-        <w:rPr>
-          <w:rFonts w:ascii="Times New Roman" w:eastAsia="宋体" w:hAnsi="Times New Roman" w:cs="Times New Roman" w:hint="eastAsia"/>
-        </w:rPr>
-        <w:t>[General]</w:t>
-      </w:r>
-      <w:r>
-        <w:rPr>
-          <w:rFonts w:ascii="Times New Roman" w:eastAsia="宋体" w:hAnsi="Times New Roman" w:cs="Times New Roman" w:hint="eastAsia"/>
-        </w:rPr>
-        <w:t>下的名称，如</w:t>
-      </w:r>
-      <w:r>
-        <w:rPr>
-          <w:rFonts w:ascii="Times New Roman" w:eastAsia="宋体" w:hAnsi="Times New Roman" w:cs="Times New Roman" w:hint="eastAsia"/>
-        </w:rPr>
-        <w:t>ShorePieces</w:t>
-      </w:r>
-    </w:p>
-    <w:p>
-      <w:pPr>
-        <w:rPr>
-          <w:rFonts w:ascii="Times New Roman" w:eastAsia="宋体" w:hAnsi="Times New Roman" w:cs="Times New Roman"/>
-          <w:b/>
-          <w:bCs/>
-        </w:rPr>
-      </w:pPr>
-      <w:r>
-        <w:rPr>
-          <w:rFonts w:ascii="Times New Roman" w:eastAsia="宋体" w:hAnsi="Times New Roman" w:cs="Times New Roman" w:hint="eastAsia"/>
-          <w:b/>
-          <w:bCs/>
-        </w:rPr>
-        <w:t>[</w:t>
-      </w:r>
-      <w:r>
-        <w:rPr>
-          <w:rFonts w:ascii="Times New Roman" w:eastAsia="宋体" w:hAnsi="Times New Roman" w:cs="Times New Roman" w:hint="eastAsia"/>
-          <w:b/>
-          <w:bCs/>
-        </w:rPr>
-        <w:t>SoftTileSets</w:t>
-      </w:r>
-      <w:r>
-        <w:rPr>
-          <w:rFonts w:ascii="Times New Roman" w:eastAsia="宋体" w:hAnsi="Times New Roman" w:cs="Times New Roman" w:hint="eastAsia"/>
-          <w:b/>
-          <w:bCs/>
-        </w:rPr>
-        <w:t>XXX</w:t>
-      </w:r>
-      <w:r>
-        <w:rPr>
-          <w:rFonts w:ascii="Times New Roman" w:eastAsia="宋体" w:hAnsi="Times New Roman" w:cs="Times New Roman" w:hint="eastAsia"/>
-          <w:b/>
-          <w:bCs/>
-        </w:rPr>
-        <w:t xml:space="preserve">] ; </w:t>
-      </w:r>
-      <w:r>
-        <w:rPr>
-          <w:rFonts w:ascii="Times New Roman" w:eastAsia="宋体" w:hAnsi="Times New Roman" w:cs="Times New Roman" w:hint="eastAsia"/>
-          <w:b/>
-          <w:bCs/>
-        </w:rPr>
-        <w:t>SoftTileSets</w:t>
-      </w:r>
-      <w:r>
-        <w:rPr>
-          <w:rFonts w:ascii="Times New Roman" w:eastAsia="宋体" w:hAnsi="Times New Roman" w:cs="Times New Roman" w:hint="eastAsia"/>
-          <w:b/>
-          <w:bCs/>
-        </w:rPr>
-        <w:t xml:space="preserve">TEM, </w:t>
-      </w:r>
-      <w:r>
-        <w:rPr>
-          <w:rFonts w:ascii="Times New Roman" w:eastAsia="宋体" w:hAnsi="Times New Roman" w:cs="Times New Roman" w:hint="eastAsia"/>
-          <w:b/>
-          <w:bCs/>
-        </w:rPr>
-        <w:t>SoftTileSets</w:t>
-      </w:r>
-      <w:r>
-        <w:rPr>
-          <w:rFonts w:ascii="Times New Roman" w:eastAsia="宋体" w:hAnsi="Times New Roman" w:cs="Times New Roman" w:hint="eastAsia"/>
-          <w:b/>
-          <w:bCs/>
-        </w:rPr>
-        <w:t>SNO,</w:t>
-      </w:r>
-      <w:r>
-        <w:rPr>
-          <w:rFonts w:ascii="Times New Roman" w:eastAsia="宋体" w:hAnsi="Times New Roman" w:cs="Times New Roman" w:hint="eastAsia"/>
-          <w:b/>
-          <w:bCs/>
-        </w:rPr>
-        <w:t xml:space="preserve"> </w:t>
-      </w:r>
-      <w:r>
-        <w:rPr>
-          <w:rFonts w:ascii="Times New Roman" w:eastAsia="宋体" w:hAnsi="Times New Roman" w:cs="Times New Roman" w:hint="eastAsia"/>
-          <w:b/>
-          <w:bCs/>
-        </w:rPr>
-        <w:t>SoftTileSets</w:t>
-      </w:r>
-      <w:r>
-        <w:rPr>
-          <w:rFonts w:ascii="Times New Roman" w:eastAsia="宋体" w:hAnsi="Times New Roman" w:cs="Times New Roman" w:hint="eastAsia"/>
-          <w:b/>
-          <w:bCs/>
-        </w:rPr>
-        <w:t>URB,</w:t>
-      </w:r>
-      <w:r>
-        <w:rPr>
-          <w:rFonts w:ascii="Times New Roman" w:eastAsia="宋体" w:hAnsi="Times New Roman" w:cs="Times New Roman" w:hint="eastAsia"/>
-          <w:b/>
-          <w:bCs/>
-        </w:rPr>
-        <w:t xml:space="preserve"> </w:t>
-      </w:r>
-      <w:r>
-        <w:rPr>
-          <w:rFonts w:ascii="Times New Roman" w:eastAsia="宋体" w:hAnsi="Times New Roman" w:cs="Times New Roman" w:hint="eastAsia"/>
-          <w:b/>
-          <w:bCs/>
-        </w:rPr>
-        <w:t>SoftTileSets</w:t>
-      </w:r>
-      <w:r>
-        <w:rPr>
-          <w:rFonts w:ascii="Times New Roman" w:eastAsia="宋体" w:hAnsi="Times New Roman" w:cs="Times New Roman" w:hint="eastAsia"/>
-          <w:b/>
-          <w:bCs/>
-        </w:rPr>
-        <w:t>UBN,</w:t>
-      </w:r>
-      <w:r>
-        <w:rPr>
-          <w:rFonts w:ascii="Times New Roman" w:eastAsia="宋体" w:hAnsi="Times New Roman" w:cs="Times New Roman" w:hint="eastAsia"/>
-          <w:b/>
-          <w:bCs/>
-        </w:rPr>
-        <w:t xml:space="preserve"> </w:t>
-      </w:r>
-      <w:r>
-        <w:rPr>
-          <w:rFonts w:ascii="Times New Roman" w:eastAsia="宋体" w:hAnsi="Times New Roman" w:cs="Times New Roman" w:hint="eastAsia"/>
-          <w:b/>
-          <w:bCs/>
-        </w:rPr>
-        <w:t>SoftTileSets</w:t>
-      </w:r>
-      <w:r>
-        <w:rPr>
-          <w:rFonts w:ascii="Times New Roman" w:eastAsia="宋体" w:hAnsi="Times New Roman" w:cs="Times New Roman" w:hint="eastAsia"/>
-          <w:b/>
-          <w:bCs/>
-        </w:rPr>
-        <w:t>LUN,</w:t>
-      </w:r>
-      <w:r>
-        <w:rPr>
-          <w:rFonts w:ascii="Times New Roman" w:eastAsia="宋体" w:hAnsi="Times New Roman" w:cs="Times New Roman" w:hint="eastAsia"/>
-          <w:b/>
-          <w:bCs/>
-        </w:rPr>
-        <w:t xml:space="preserve"> </w:t>
-      </w:r>
-      <w:r>
-        <w:rPr>
-          <w:rFonts w:ascii="Times New Roman" w:eastAsia="宋体" w:hAnsi="Times New Roman" w:cs="Times New Roman" w:hint="eastAsia"/>
-          <w:b/>
-          <w:bCs/>
-        </w:rPr>
-        <w:t>SoftTileSets</w:t>
-      </w:r>
-      <w:r>
-        <w:rPr>
-          <w:rFonts w:ascii="Times New Roman" w:eastAsia="宋体" w:hAnsi="Times New Roman" w:cs="Times New Roman" w:hint="eastAsia"/>
-          <w:b/>
-          <w:bCs/>
-        </w:rPr>
-        <w:t xml:space="preserve">DES </w:t>
-      </w:r>
-      <w:r>
-        <w:rPr>
-          <w:rFonts w:ascii="Times New Roman" w:eastAsia="宋体" w:hAnsi="Times New Roman" w:cs="Times New Roman" w:hint="eastAsia"/>
-          <w:b/>
-          <w:bCs/>
-        </w:rPr>
-        <w:t>效果同</w:t>
-      </w:r>
-      <w:r>
-        <w:rPr>
-          <w:rFonts w:ascii="Times New Roman" w:eastAsia="宋体" w:hAnsi="Times New Roman" w:cs="Times New Roman" w:hint="eastAsia"/>
-          <w:b/>
-          <w:bCs/>
-        </w:rPr>
-        <w:t>[SoftTileSets]</w:t>
-      </w:r>
-      <w:r>
-        <w:rPr>
-          <w:rFonts w:ascii="Times New Roman" w:eastAsia="宋体" w:hAnsi="Times New Roman" w:cs="Times New Roman" w:hint="eastAsia"/>
-          <w:b/>
-          <w:bCs/>
-        </w:rPr>
-        <w:t>，指定每种地图类型下自动海岸</w:t>
-      </w:r>
-      <w:r>
-        <w:rPr>
-          <w:rFonts w:ascii="Times New Roman" w:eastAsia="宋体" w:hAnsi="Times New Roman" w:cs="Times New Roman" w:hint="eastAsia"/>
-          <w:b/>
-          <w:bCs/>
-        </w:rPr>
-        <w:t>是否会覆盖</w:t>
-      </w:r>
-      <w:r>
-        <w:rPr>
-          <w:rFonts w:ascii="Times New Roman" w:eastAsia="宋体" w:hAnsi="Times New Roman" w:cs="Times New Roman" w:hint="eastAsia"/>
-        </w:rPr>
-        <w:t>TileSet</w:t>
-      </w:r>
-    </w:p>
-    <w:p>
-      <w:pPr>
-        <w:ind w:firstLineChars="200" w:firstLine="440"/>
-        <w:rPr>
-          <w:rFonts w:ascii="Times New Roman" w:eastAsia="宋体" w:hAnsi="Times New Roman" w:cs="Times New Roman"/>
-        </w:rPr>
-      </w:pPr>
-      <w:r>
-        <w:rPr>
-          <w:rFonts w:ascii="Times New Roman" w:eastAsia="宋体" w:hAnsi="Times New Roman" w:cs="Times New Roman" w:hint="eastAsia"/>
-        </w:rPr>
-        <w:t>TileSet</w:t>
-      </w:r>
-      <w:r>
-        <w:rPr>
-          <w:rFonts w:ascii="Times New Roman" w:eastAsia="宋体" w:hAnsi="Times New Roman" w:cs="Times New Roman" w:hint="eastAsia"/>
-        </w:rPr>
-        <w:t>=</w:t>
-      </w:r>
-      <w:r>
-        <w:rPr>
-          <w:rFonts w:ascii="Times New Roman" w:eastAsia="宋体" w:hAnsi="Times New Roman" w:cs="Times New Roman" w:hint="eastAsia"/>
-        </w:rPr>
-        <w:t>0 / 1</w:t>
-      </w:r>
-      <w:r>
-        <w:rPr>
-          <w:rFonts w:ascii="Times New Roman" w:eastAsia="宋体" w:hAnsi="Times New Roman" w:cs="Times New Roman" w:hint="eastAsia"/>
-        </w:rPr>
-        <w:t xml:space="preserve"> ;</w:t>
-      </w:r>
-      <w:r>
-        <w:rPr>
-          <w:rFonts w:ascii="Times New Roman" w:eastAsia="宋体" w:hAnsi="Times New Roman" w:cs="Times New Roman" w:hint="eastAsia"/>
-        </w:rPr>
-        <w:t xml:space="preserve"> </w:t>
-      </w:r>
-      <w:r>
-        <w:rPr>
-          <w:rFonts w:ascii="Times New Roman" w:eastAsia="宋体" w:hAnsi="Times New Roman" w:cs="Times New Roman" w:hint="eastAsia"/>
-        </w:rPr>
-        <w:t>TileSet</w:t>
-      </w:r>
-      <w:r>
-        <w:rPr>
-          <w:rFonts w:ascii="Times New Roman" w:eastAsia="宋体" w:hAnsi="Times New Roman" w:cs="Times New Roman" w:hint="eastAsia"/>
-        </w:rPr>
-        <w:t>直接填写地形组的索引</w:t>
-      </w:r>
-    </w:p>
-    <w:p>
-      <w:pPr>
-        <w:rPr>
-          <w:rFonts w:ascii="Times New Roman" w:eastAsia="宋体" w:hAnsi="Times New Roman" w:cs="Times New Roman"/>
-          <w:b/>
-          <w:bCs/>
-        </w:rPr>
-      </w:pPr>
-      <w:r>
-        <w:rPr>
-          <w:rFonts w:ascii="Times New Roman" w:eastAsia="宋体" w:hAnsi="Times New Roman" w:cs="Times New Roman" w:hint="eastAsia"/>
-          <w:b/>
-          <w:bCs/>
-        </w:rPr>
-        <w:t>[ForceSides]</w:t>
-      </w:r>
-      <w:r>
-        <w:rPr>
-          <w:rFonts w:ascii="Times New Roman" w:eastAsia="宋体" w:hAnsi="Times New Roman" w:cs="Times New Roman" w:hint="eastAsia"/>
-          <w:b/>
-          <w:bCs/>
-        </w:rPr>
-        <w:t xml:space="preserve"> ; </w:t>
-      </w:r>
-      <w:r>
-        <w:rPr>
-          <w:rFonts w:ascii="Times New Roman" w:eastAsia="宋体" w:hAnsi="Times New Roman" w:cs="Times New Roman" w:hint="eastAsia"/>
-          <w:b/>
-          <w:bCs/>
-        </w:rPr>
-        <w:t>在物品浏览器中对科技类型的强制分类</w:t>
-      </w:r>
-    </w:p>
-    <w:p>
-      <w:pPr>
-        <w:ind w:firstLineChars="200" w:firstLine="440"/>
-        <w:rPr>
-          <w:rFonts w:ascii="Times New Roman" w:eastAsia="宋体" w:hAnsi="Times New Roman" w:cs="Times New Roman"/>
-        </w:rPr>
-      </w:pPr>
-      <w:r>
-        <w:rPr>
-          <w:rFonts w:ascii="Times New Roman" w:eastAsia="宋体" w:hAnsi="Times New Roman" w:cs="Times New Roman" w:hint="eastAsia"/>
-        </w:rPr>
-        <w:t>TechnoType</w:t>
-      </w:r>
-      <w:r>
-        <w:rPr>
-          <w:rFonts w:ascii="Times New Roman" w:eastAsia="宋体" w:hAnsi="Times New Roman" w:cs="Times New Roman" w:hint="eastAsia"/>
-        </w:rPr>
-        <w:t>=</w:t>
-      </w:r>
-      <w:r>
-        <w:rPr>
-          <w:rFonts w:ascii="Times New Roman" w:eastAsia="宋体" w:hAnsi="Times New Roman" w:cs="Times New Roman" w:hint="eastAsia"/>
-        </w:rPr>
-        <w:t>SideIndex</w:t>
-      </w:r>
-      <w:proofErr w:type="gramStart"/>
-      <w:r>
-        <w:rPr>
-          <w:rFonts w:ascii="Times New Roman" w:eastAsia="宋体" w:hAnsi="Times New Roman" w:cs="Times New Roman" w:hint="eastAsia"/>
-        </w:rPr>
-        <w:t>1,SideIndex</w:t>
-      </w:r>
-      <w:proofErr w:type="gramEnd"/>
-      <w:r>
-        <w:rPr>
-          <w:rFonts w:ascii="Times New Roman" w:eastAsia="宋体" w:hAnsi="Times New Roman" w:cs="Times New Roman" w:hint="eastAsia"/>
-        </w:rPr>
-        <w:t>2,</w:t>
+        <w:t>SideIndex1,SideIndex2,</w:t>
       </w:r>
       <w:r>
         <w:rPr>
@@ -14607,16 +13894,38 @@
         </w:rPr>
         <w:t>XXX</w:t>
       </w:r>
-      <w:proofErr w:type="gramStart"/>
-      <w:r>
-        <w:rPr>
-          <w:rFonts w:ascii="Times New Roman" w:eastAsia="宋体" w:hAnsi="Times New Roman" w:cs="Times New Roman" w:hint="eastAsia"/>
-          <w:b/>
-          <w:bCs/>
-        </w:rPr>
-        <w:t>] ;</w:t>
-      </w:r>
-      <w:proofErr w:type="gramEnd"/>
+      <w:r>
+        <w:rPr>
+          <w:rFonts w:ascii="Times New Roman" w:eastAsia="宋体" w:hAnsi="Times New Roman" w:cs="Times New Roman" w:hint="eastAsia"/>
+          <w:b/>
+          <w:bCs/>
+        </w:rPr>
+        <w:t>] ; RenameString</w:t>
+      </w:r>
+      <w:r>
+        <w:rPr>
+          <w:rFonts w:ascii="Times New Roman" w:eastAsia="宋体" w:hAnsi="Times New Roman" w:cs="Times New Roman" w:hint="eastAsia"/>
+          <w:b/>
+          <w:bCs/>
+        </w:rPr>
+        <w:t xml:space="preserve">TEM, </w:t>
+      </w:r>
+      <w:r>
+        <w:rPr>
+          <w:rFonts w:ascii="Times New Roman" w:eastAsia="宋体" w:hAnsi="Times New Roman" w:cs="Times New Roman" w:hint="eastAsia"/>
+          <w:b/>
+          <w:bCs/>
+        </w:rPr>
+        <w:t>RenameString</w:t>
+      </w:r>
+      <w:r>
+        <w:rPr>
+          <w:rFonts w:ascii="Times New Roman" w:eastAsia="宋体" w:hAnsi="Times New Roman" w:cs="Times New Roman" w:hint="eastAsia"/>
+          <w:b/>
+          <w:bCs/>
+        </w:rPr>
+        <w:t>SNO,</w:t>
+      </w:r>
       <w:r>
         <w:rPr>
           <w:rFonts w:ascii="Times New Roman" w:eastAsia="宋体" w:hAnsi="Times New Roman" w:cs="Times New Roman" w:hint="eastAsia"/>
@@ -14631,23 +13940,7 @@
           <w:b/>
           <w:bCs/>
         </w:rPr>
-        <w:t xml:space="preserve">TEM, </w:t>
-      </w:r>
-      <w:r>
-        <w:rPr>
-          <w:rFonts w:ascii="Times New Roman" w:eastAsia="宋体" w:hAnsi="Times New Roman" w:cs="Times New Roman" w:hint="eastAsia"/>
-          <w:b/>
-          <w:bCs/>
-        </w:rPr>
-        <w:t>RenameString</w:t>
-      </w:r>
-      <w:r>
-        <w:rPr>
-          <w:rFonts w:ascii="Times New Roman" w:eastAsia="宋体" w:hAnsi="Times New Roman" w:cs="Times New Roman" w:hint="eastAsia"/>
-          <w:b/>
-          <w:bCs/>
-        </w:rPr>
-        <w:t>SNO,</w:t>
+        <w:t>URB,</w:t>
       </w:r>
       <w:r>
         <w:rPr>
@@ -14663,7 +13956,7 @@
           <w:b/>
           <w:bCs/>
         </w:rPr>
-        <w:t>URB,</w:t>
+        <w:t>UBN,</w:t>
       </w:r>
       <w:r>
         <w:rPr>
@@ -14679,7 +13972,7 @@
           <w:b/>
           <w:bCs/>
         </w:rPr>
-        <w:t>UBN,</w:t>
+        <w:t>LUN,</w:t>
       </w:r>
       <w:r>
         <w:rPr>
@@ -14695,22 +13988,6 @@
           <w:b/>
           <w:bCs/>
         </w:rPr>
-        <w:t>LUN,</w:t>
-      </w:r>
-      <w:r>
-        <w:rPr>
-          <w:rFonts w:ascii="Times New Roman" w:eastAsia="宋体" w:hAnsi="Times New Roman" w:cs="Times New Roman" w:hint="eastAsia"/>
-          <w:b/>
-          <w:bCs/>
-        </w:rPr>
-        <w:t xml:space="preserve"> RenameString</w:t>
-      </w:r>
-      <w:r>
-        <w:rPr>
-          <w:rFonts w:ascii="Times New Roman" w:eastAsia="宋体" w:hAnsi="Times New Roman" w:cs="Times New Roman" w:hint="eastAsia"/>
-          <w:b/>
-          <w:bCs/>
-        </w:rPr>
         <w:t>DES</w:t>
       </w:r>
     </w:p>
@@ -15269,7 +14546,6 @@
         </w:rPr>
         <w:t>BannedTheater=Theater</w:t>
       </w:r>
-      <w:proofErr w:type="gramStart"/>
       <w:r>
         <w:rPr>
           <w:rFonts w:ascii="Times New Roman" w:eastAsia="宋体" w:hAnsi="Times New Roman" w:cs="Times New Roman" w:hint="eastAsia"/>
@@ -15282,7 +14558,6 @@
         </w:rPr>
         <w:t>Theater</w:t>
       </w:r>
-      <w:proofErr w:type="gramEnd"/>
       <w:r>
         <w:rPr>
           <w:rFonts w:ascii="Times New Roman" w:eastAsia="宋体" w:hAnsi="Times New Roman" w:cs="Times New Roman" w:hint="eastAsia"/>
@@ -15571,7 +14846,7 @@
       <w:pPr>
         <w:ind w:firstLineChars="200" w:firstLine="440"/>
         <w:rPr>
-          <w:rFonts w:ascii="Times New Roman" w:eastAsia="宋体" w:hAnsi="Times New Roman" w:cs="Times New Roman" w:hint="eastAsia"/>
+          <w:rFonts w:ascii="Times New Roman" w:eastAsia="宋体" w:hAnsi="Times New Roman" w:cs="Times New Roman"/>
         </w:rPr>
       </w:pPr>
       <w:r>
@@ -15590,27 +14865,13 @@
         <w:rPr>
           <w:rFonts w:ascii="Times New Roman" w:eastAsia="宋体" w:hAnsi="Times New Roman" w:cs="Times New Roman" w:hint="eastAsia"/>
         </w:rPr>
-        <w:t>Action/Event, Number, Source Param, Affected Param, Source Param Value 1, Affected Param Type 1, Source Param Value 2, Affected Param Type 2</w:t>
-      </w:r>
-      <w:proofErr w:type="gramStart"/>
-      <w:r>
-        <w:rPr>
-          <w:rFonts w:ascii="Times New Roman" w:eastAsia="宋体" w:hAnsi="Times New Roman" w:cs="Times New Roman" w:hint="eastAsia"/>
-        </w:rPr>
-        <w:t>...</w:t>
-      </w:r>
-      <w:r>
-        <w:rPr>
-          <w:rFonts w:ascii="Times New Roman" w:eastAsia="宋体" w:hAnsi="Times New Roman" w:cs="Times New Roman" w:hint="eastAsia"/>
-        </w:rPr>
-        <w:t xml:space="preserve"> ;</w:t>
-      </w:r>
-      <w:proofErr w:type="gramEnd"/>
-      <w:r>
-        <w:rPr>
-          <w:rFonts w:ascii="Times New Roman" w:eastAsia="宋体" w:hAnsi="Times New Roman" w:cs="Times New Roman" w:hint="eastAsia"/>
-        </w:rPr>
-        <w:t xml:space="preserve"> </w:t>
+        <w:t>Action/Event, Number, Source Param, Affected Param, Source Param Value 1, Affected Param Type 1, Source Param Value 2, Affected Param Type 2...</w:t>
+      </w:r>
+      <w:r>
+        <w:rPr>
+          <w:rFonts w:ascii="Times New Roman" w:eastAsia="宋体" w:hAnsi="Times New Roman" w:cs="Times New Roman" w:hint="eastAsia"/>
+        </w:rPr>
+        <w:t xml:space="preserve"> ; </w:t>
       </w:r>
       <w:r>
         <w:rPr>
@@ -15664,13 +14925,7 @@
         <w:rPr>
           <w:rFonts w:ascii="Times New Roman" w:eastAsia="宋体" w:hAnsi="Times New Roman" w:cs="Times New Roman" w:hint="eastAsia"/>
         </w:rPr>
-        <w:t>是产生影响的参数，如“</w:t>
-      </w:r>
-      <w:r>
-        <w:rPr>
-          <w:rFonts w:ascii="Times New Roman" w:eastAsia="宋体" w:hAnsi="Times New Roman" w:cs="Times New Roman" w:hint="eastAsia"/>
-        </w:rPr>
-        <w:t>变量</w:t>
+        <w:t>是产生影响的参数，如“变量</w:t>
       </w:r>
       <w:r>
         <w:rPr>
@@ -15682,13 +14937,7 @@
         <w:rPr>
           <w:rFonts w:ascii="Times New Roman" w:eastAsia="宋体" w:hAnsi="Times New Roman" w:cs="Times New Roman" w:hint="eastAsia"/>
         </w:rPr>
-        <w:t>是否是全局变量</w:t>
-      </w:r>
-      <w:r>
-        <w:rPr>
-          <w:rFonts w:ascii="Times New Roman" w:eastAsia="宋体" w:hAnsi="Times New Roman" w:cs="Times New Roman" w:hint="eastAsia"/>
-        </w:rPr>
-        <w:t>”，数值为参数在触发编辑器中的顺序，并不是</w:t>
+        <w:t>是否是全局变量”，数值为参数在触发编辑器中的顺序，并不是</w:t>
       </w:r>
       <w:r>
         <w:rPr>
@@ -16423,19 +15672,11 @@
         </w:rPr>
         <w:t>1=</w:t>
       </w:r>
-      <w:proofErr w:type="gramStart"/>
-      <w:r>
-        <w:rPr>
-          <w:rFonts w:ascii="Times New Roman" w:eastAsia="宋体" w:hAnsi="Times New Roman" w:cs="Times New Roman" w:hint="eastAsia"/>
-        </w:rPr>
-        <w:t>将键转化</w:t>
-      </w:r>
-      <w:proofErr w:type="gramEnd"/>
-      <w:r>
-        <w:rPr>
-          <w:rFonts w:ascii="Times New Roman" w:eastAsia="宋体" w:hAnsi="Times New Roman" w:cs="Times New Roman" w:hint="eastAsia"/>
-        </w:rPr>
-        <w:t>为从</w:t>
+      <w:r>
+        <w:rPr>
+          <w:rFonts w:ascii="Times New Roman" w:eastAsia="宋体" w:hAnsi="Times New Roman" w:cs="Times New Roman" w:hint="eastAsia"/>
+        </w:rPr>
+        <w:t>将键转化为从</w:t>
       </w:r>
       <w:r>
         <w:rPr>
@@ -17136,23 +16377,13 @@
         </w:rPr>
         <w:t>XXX</w:t>
       </w:r>
-      <w:proofErr w:type="gramStart"/>
-      <w:r>
-        <w:rPr>
-          <w:rFonts w:ascii="Times New Roman" w:eastAsia="宋体" w:hAnsi="Times New Roman" w:cs="Times New Roman" w:hint="eastAsia"/>
-          <w:b/>
-          <w:bCs/>
-        </w:rPr>
-        <w:t>] ;</w:t>
-      </w:r>
-      <w:proofErr w:type="gramEnd"/>
-      <w:r>
-        <w:rPr>
-          <w:rFonts w:ascii="Times New Roman" w:eastAsia="宋体" w:hAnsi="Times New Roman" w:cs="Times New Roman" w:hint="eastAsia"/>
-          <w:b/>
-          <w:bCs/>
-        </w:rPr>
-        <w:t xml:space="preserve"> </w:t>
+      <w:r>
+        <w:rPr>
+          <w:rFonts w:ascii="Times New Roman" w:eastAsia="宋体" w:hAnsi="Times New Roman" w:cs="Times New Roman" w:hint="eastAsia"/>
+          <w:b/>
+          <w:bCs/>
+        </w:rPr>
+        <w:t xml:space="preserve">] ; </w:t>
       </w:r>
       <w:r>
         <w:rPr>
@@ -17542,7 +16773,6 @@
         </w:rPr>
         <w:t>Theater</w:t>
       </w:r>
-      <w:proofErr w:type="gramStart"/>
       <w:r>
         <w:rPr>
           <w:rFonts w:ascii="Times New Roman" w:eastAsia="宋体" w:hAnsi="Times New Roman" w:cs="Times New Roman" w:hint="eastAsia"/>
@@ -17555,7 +16785,6 @@
         </w:rPr>
         <w:t>Theater</w:t>
       </w:r>
-      <w:proofErr w:type="gramEnd"/>
       <w:r>
         <w:rPr>
           <w:rFonts w:ascii="Times New Roman" w:eastAsia="宋体" w:hAnsi="Times New Roman" w:cs="Times New Roman" w:hint="eastAsia"/>
@@ -17824,21 +17053,7 @@
         <w:rPr>
           <w:rFonts w:ascii="Times New Roman" w:eastAsia="宋体" w:hAnsi="Times New Roman" w:cs="Times New Roman" w:hint="eastAsia"/>
         </w:rPr>
-        <w:t>TileIndex</w:t>
-      </w:r>
-      <w:proofErr w:type="gramStart"/>
-      <w:r>
-        <w:rPr>
-          <w:rFonts w:ascii="Times New Roman" w:eastAsia="宋体" w:hAnsi="Times New Roman" w:cs="Times New Roman" w:hint="eastAsia"/>
-        </w:rPr>
-        <w:t>1,TileIndex</w:t>
-      </w:r>
-      <w:proofErr w:type="gramEnd"/>
-      <w:r>
-        <w:rPr>
-          <w:rFonts w:ascii="Times New Roman" w:eastAsia="宋体" w:hAnsi="Times New Roman" w:cs="Times New Roman" w:hint="eastAsia"/>
-        </w:rPr>
-        <w:t>2,</w:t>
+        <w:t>TileIndex1,TileIndex2,</w:t>
       </w:r>
       <w:r>
         <w:rPr>
@@ -18301,16 +17516,8 @@
         <w:rPr>
           <w:rFonts w:ascii="Times New Roman" w:eastAsia="宋体" w:hAnsi="Times New Roman" w:cs="Times New Roman" w:hint="eastAsia"/>
         </w:rPr>
-        <w:t>生成地形的缩放系数，越小</w:t>
-      </w:r>
-      <w:proofErr w:type="gramStart"/>
-      <w:r>
-        <w:rPr>
-          <w:rFonts w:ascii="Times New Roman" w:eastAsia="宋体" w:hAnsi="Times New Roman" w:cs="Times New Roman" w:hint="eastAsia"/>
-        </w:rPr>
-        <w:t>地形块越细碎</w:t>
-      </w:r>
-      <w:proofErr w:type="gramEnd"/>
+        <w:t>生成地形的缩放系数，越小地形块越细碎</w:t>
+      </w:r>
     </w:p>
     <w:p>
       <w:pPr>
@@ -18331,7 +17538,6 @@
         </w:rPr>
         <w:t>Theater</w:t>
       </w:r>
-      <w:proofErr w:type="gramStart"/>
       <w:r>
         <w:rPr>
           <w:rFonts w:ascii="Times New Roman" w:eastAsia="宋体" w:hAnsi="Times New Roman" w:cs="Times New Roman" w:hint="eastAsia"/>
@@ -18344,7 +17550,6 @@
         </w:rPr>
         <w:t>Theater</w:t>
       </w:r>
-      <w:proofErr w:type="gramEnd"/>
       <w:r>
         <w:rPr>
           <w:rFonts w:ascii="Times New Roman" w:eastAsia="宋体" w:hAnsi="Times New Roman" w:cs="Times New Roman" w:hint="eastAsia"/>
@@ -18515,63 +17720,135 @@
         <w:rPr>
           <w:rFonts w:ascii="Times New Roman" w:eastAsia="宋体" w:hAnsi="Times New Roman" w:cs="Times New Roman" w:hint="eastAsia"/>
         </w:rPr>
+        <w:t>Index1,Index2,</w:t>
+      </w:r>
+      <w:r>
+        <w:rPr>
+          <w:rFonts w:ascii="Times New Roman" w:eastAsia="宋体" w:hAnsi="Times New Roman" w:cs="Times New Roman"/>
+        </w:rPr>
+        <w:t>…</w:t>
+      </w:r>
+      <w:r>
+        <w:rPr>
+          <w:rFonts w:ascii="Times New Roman" w:eastAsia="宋体" w:hAnsi="Times New Roman" w:cs="Times New Roman" w:hint="eastAsia"/>
+        </w:rPr>
+        <w:t>IndexN ; N</w:t>
+      </w:r>
+      <w:r>
+        <w:rPr>
+          <w:rFonts w:ascii="Times New Roman" w:eastAsia="宋体" w:hAnsi="Times New Roman" w:cs="Times New Roman" w:hint="eastAsia"/>
+        </w:rPr>
+        <w:t>为从</w:t>
+      </w:r>
+      <w:r>
+        <w:rPr>
+          <w:rFonts w:ascii="Times New Roman" w:eastAsia="宋体" w:hAnsi="Times New Roman" w:cs="Times New Roman" w:hint="eastAsia"/>
+        </w:rPr>
+        <w:t>0</w:t>
+      </w:r>
+      <w:r>
+        <w:rPr>
+          <w:rFonts w:ascii="Times New Roman" w:eastAsia="宋体" w:hAnsi="Times New Roman" w:cs="Times New Roman" w:hint="eastAsia"/>
+        </w:rPr>
+        <w:t>开始的索引，定义每个</w:t>
+      </w:r>
+      <w:r>
+        <w:rPr>
+          <w:rFonts w:ascii="Times New Roman" w:eastAsia="宋体" w:hAnsi="Times New Roman" w:cs="Times New Roman" w:hint="eastAsia"/>
+        </w:rPr>
+        <w:t>TileSet</w:t>
+      </w:r>
+      <w:r>
+        <w:rPr>
+          <w:rFonts w:ascii="Times New Roman" w:eastAsia="宋体" w:hAnsi="Times New Roman" w:cs="Times New Roman" w:hint="eastAsia"/>
+        </w:rPr>
+        <w:t>中允许的地形块，若留空则允许全组</w:t>
+      </w:r>
+    </w:p>
+    <w:p>
+      <w:pPr>
+        <w:ind w:firstLineChars="200" w:firstLine="440"/>
+        <w:rPr>
+          <w:rFonts w:ascii="Times New Roman" w:eastAsia="宋体" w:hAnsi="Times New Roman" w:cs="Times New Roman"/>
+        </w:rPr>
+      </w:pPr>
+      <w:r>
+        <w:rPr>
+          <w:rFonts w:ascii="Times New Roman" w:eastAsia="宋体" w:hAnsi="Times New Roman" w:cs="Times New Roman" w:hint="eastAsia"/>
+        </w:rPr>
+        <w:t>Overlay</w:t>
+      </w:r>
+      <w:r>
+        <w:rPr>
+          <w:rFonts w:ascii="Times New Roman" w:eastAsia="宋体" w:hAnsi="Times New Roman" w:cs="Times New Roman" w:hint="eastAsia"/>
+        </w:rPr>
+        <w:t>N=Chance,Index1,</w:t>
+      </w:r>
+      <w:r>
+        <w:rPr>
+          <w:rFonts w:ascii="Times New Roman" w:eastAsia="宋体" w:hAnsi="Times New Roman" w:cs="Times New Roman" w:hint="eastAsia"/>
+        </w:rPr>
+        <w:t xml:space="preserve"> </w:t>
+      </w:r>
+      <w:r>
+        <w:rPr>
+          <w:rFonts w:ascii="Times New Roman" w:eastAsia="宋体" w:hAnsi="Times New Roman" w:cs="Times New Roman" w:hint="eastAsia"/>
+        </w:rPr>
+        <w:t>Index2</w:t>
+      </w:r>
+      <w:r>
+        <w:rPr>
+          <w:rFonts w:ascii="Times New Roman" w:eastAsia="宋体" w:hAnsi="Times New Roman" w:cs="Times New Roman"/>
+        </w:rPr>
+        <w:t>…</w:t>
+      </w:r>
+      <w:r>
+        <w:rPr>
+          <w:rFonts w:ascii="Times New Roman" w:eastAsia="宋体" w:hAnsi="Times New Roman" w:cs="Times New Roman" w:hint="eastAsia"/>
+        </w:rPr>
+        <w:t>IndexN</w:t>
+      </w:r>
+      <w:r>
+        <w:rPr>
+          <w:rFonts w:ascii="Times New Roman" w:eastAsia="宋体" w:hAnsi="Times New Roman" w:cs="Times New Roman" w:hint="eastAsia"/>
+        </w:rPr>
+        <w:t xml:space="preserve"> </w:t>
+      </w:r>
+      <w:r>
+        <w:rPr>
+          <w:rFonts w:ascii="Times New Roman" w:eastAsia="宋体" w:hAnsi="Times New Roman" w:cs="Times New Roman" w:hint="eastAsia"/>
+        </w:rPr>
+        <w:t>; N</w:t>
+      </w:r>
+      <w:r>
+        <w:rPr>
+          <w:rFonts w:ascii="Times New Roman" w:eastAsia="宋体" w:hAnsi="Times New Roman" w:cs="Times New Roman" w:hint="eastAsia"/>
+        </w:rPr>
+        <w:t>为从</w:t>
+      </w:r>
+      <w:r>
+        <w:rPr>
+          <w:rFonts w:ascii="Times New Roman" w:eastAsia="宋体" w:hAnsi="Times New Roman" w:cs="Times New Roman" w:hint="eastAsia"/>
+        </w:rPr>
+        <w:t>0</w:t>
+      </w:r>
+      <w:r>
+        <w:rPr>
+          <w:rFonts w:ascii="Times New Roman" w:eastAsia="宋体" w:hAnsi="Times New Roman" w:cs="Times New Roman" w:hint="eastAsia"/>
+        </w:rPr>
+        <w:t>开始的索引，</w:t>
+      </w:r>
+      <w:r>
+        <w:rPr>
+          <w:rFonts w:ascii="Times New Roman" w:eastAsia="宋体" w:hAnsi="Times New Roman" w:cs="Times New Roman" w:hint="eastAsia"/>
+        </w:rPr>
         <w:t>Index</w:t>
       </w:r>
-      <w:proofErr w:type="gramStart"/>
-      <w:r>
-        <w:rPr>
-          <w:rFonts w:ascii="Times New Roman" w:eastAsia="宋体" w:hAnsi="Times New Roman" w:cs="Times New Roman" w:hint="eastAsia"/>
-        </w:rPr>
-        <w:t>1,Index</w:t>
-      </w:r>
-      <w:proofErr w:type="gramEnd"/>
-      <w:r>
-        <w:rPr>
-          <w:rFonts w:ascii="Times New Roman" w:eastAsia="宋体" w:hAnsi="Times New Roman" w:cs="Times New Roman" w:hint="eastAsia"/>
-        </w:rPr>
-        <w:t>2,</w:t>
-      </w:r>
-      <w:r>
-        <w:rPr>
-          <w:rFonts w:ascii="Times New Roman" w:eastAsia="宋体" w:hAnsi="Times New Roman" w:cs="Times New Roman"/>
-        </w:rPr>
-        <w:t>…</w:t>
-      </w:r>
-      <w:r>
-        <w:rPr>
-          <w:rFonts w:ascii="Times New Roman" w:eastAsia="宋体" w:hAnsi="Times New Roman" w:cs="Times New Roman" w:hint="eastAsia"/>
-        </w:rPr>
-        <w:t>IndexN ; N</w:t>
-      </w:r>
-      <w:r>
-        <w:rPr>
-          <w:rFonts w:ascii="Times New Roman" w:eastAsia="宋体" w:hAnsi="Times New Roman" w:cs="Times New Roman" w:hint="eastAsia"/>
-        </w:rPr>
-        <w:t>为从</w:t>
-      </w:r>
-      <w:r>
-        <w:rPr>
-          <w:rFonts w:ascii="Times New Roman" w:eastAsia="宋体" w:hAnsi="Times New Roman" w:cs="Times New Roman" w:hint="eastAsia"/>
-        </w:rPr>
-        <w:t>0</w:t>
-      </w:r>
-      <w:r>
-        <w:rPr>
-          <w:rFonts w:ascii="Times New Roman" w:eastAsia="宋体" w:hAnsi="Times New Roman" w:cs="Times New Roman" w:hint="eastAsia"/>
-        </w:rPr>
-        <w:t>开始的索引，定义每个</w:t>
-      </w:r>
-      <w:r>
-        <w:rPr>
-          <w:rFonts w:ascii="Times New Roman" w:eastAsia="宋体" w:hAnsi="Times New Roman" w:cs="Times New Roman" w:hint="eastAsia"/>
-        </w:rPr>
-        <w:t>TileSet</w:t>
-      </w:r>
-      <w:r>
-        <w:rPr>
-          <w:rFonts w:ascii="Times New Roman" w:eastAsia="宋体" w:hAnsi="Times New Roman" w:cs="Times New Roman" w:hint="eastAsia"/>
-        </w:rPr>
-        <w:t>中允许的地形块，若留空则允许全组</w:t>
+      <w:r>
+        <w:rPr>
+          <w:rFonts w:ascii="Times New Roman" w:eastAsia="宋体" w:hAnsi="Times New Roman" w:cs="Times New Roman" w:hint="eastAsia"/>
+        </w:rPr>
+        <w:t>为覆盖图在注册表中的索引</w:t>
       </w:r>
     </w:p>
     <w:p>
@@ -18591,106 +17868,6 @@
         <w:rPr>
           <w:rFonts w:ascii="Times New Roman" w:eastAsia="宋体" w:hAnsi="Times New Roman" w:cs="Times New Roman" w:hint="eastAsia"/>
         </w:rPr>
-        <w:t>N=</w:t>
-      </w:r>
-      <w:proofErr w:type="gramStart"/>
-      <w:r>
-        <w:rPr>
-          <w:rFonts w:ascii="Times New Roman" w:eastAsia="宋体" w:hAnsi="Times New Roman" w:cs="Times New Roman" w:hint="eastAsia"/>
-        </w:rPr>
-        <w:t>Chance,Index</w:t>
-      </w:r>
-      <w:proofErr w:type="gramEnd"/>
-      <w:r>
-        <w:rPr>
-          <w:rFonts w:ascii="Times New Roman" w:eastAsia="宋体" w:hAnsi="Times New Roman" w:cs="Times New Roman" w:hint="eastAsia"/>
-        </w:rPr>
-        <w:t>1,</w:t>
-      </w:r>
-      <w:r>
-        <w:rPr>
-          <w:rFonts w:ascii="Times New Roman" w:eastAsia="宋体" w:hAnsi="Times New Roman" w:cs="Times New Roman" w:hint="eastAsia"/>
-        </w:rPr>
-        <w:t xml:space="preserve"> </w:t>
-      </w:r>
-      <w:r>
-        <w:rPr>
-          <w:rFonts w:ascii="Times New Roman" w:eastAsia="宋体" w:hAnsi="Times New Roman" w:cs="Times New Roman" w:hint="eastAsia"/>
-        </w:rPr>
-        <w:t>Index2</w:t>
-      </w:r>
-      <w:r>
-        <w:rPr>
-          <w:rFonts w:ascii="Times New Roman" w:eastAsia="宋体" w:hAnsi="Times New Roman" w:cs="Times New Roman"/>
-        </w:rPr>
-        <w:t>…</w:t>
-      </w:r>
-      <w:r>
-        <w:rPr>
-          <w:rFonts w:ascii="Times New Roman" w:eastAsia="宋体" w:hAnsi="Times New Roman" w:cs="Times New Roman" w:hint="eastAsia"/>
-        </w:rPr>
-        <w:t>IndexN</w:t>
-      </w:r>
-      <w:r>
-        <w:rPr>
-          <w:rFonts w:ascii="Times New Roman" w:eastAsia="宋体" w:hAnsi="Times New Roman" w:cs="Times New Roman" w:hint="eastAsia"/>
-        </w:rPr>
-        <w:t xml:space="preserve"> </w:t>
-      </w:r>
-      <w:r>
-        <w:rPr>
-          <w:rFonts w:ascii="Times New Roman" w:eastAsia="宋体" w:hAnsi="Times New Roman" w:cs="Times New Roman" w:hint="eastAsia"/>
-        </w:rPr>
-        <w:t>; N</w:t>
-      </w:r>
-      <w:r>
-        <w:rPr>
-          <w:rFonts w:ascii="Times New Roman" w:eastAsia="宋体" w:hAnsi="Times New Roman" w:cs="Times New Roman" w:hint="eastAsia"/>
-        </w:rPr>
-        <w:t>为从</w:t>
-      </w:r>
-      <w:r>
-        <w:rPr>
-          <w:rFonts w:ascii="Times New Roman" w:eastAsia="宋体" w:hAnsi="Times New Roman" w:cs="Times New Roman" w:hint="eastAsia"/>
-        </w:rPr>
-        <w:t>0</w:t>
-      </w:r>
-      <w:r>
-        <w:rPr>
-          <w:rFonts w:ascii="Times New Roman" w:eastAsia="宋体" w:hAnsi="Times New Roman" w:cs="Times New Roman" w:hint="eastAsia"/>
-        </w:rPr>
-        <w:t>开始的索引，</w:t>
-      </w:r>
-      <w:r>
-        <w:rPr>
-          <w:rFonts w:ascii="Times New Roman" w:eastAsia="宋体" w:hAnsi="Times New Roman" w:cs="Times New Roman" w:hint="eastAsia"/>
-        </w:rPr>
-        <w:t>Index</w:t>
-      </w:r>
-      <w:r>
-        <w:rPr>
-          <w:rFonts w:ascii="Times New Roman" w:eastAsia="宋体" w:hAnsi="Times New Roman" w:cs="Times New Roman" w:hint="eastAsia"/>
-        </w:rPr>
-        <w:t>为覆盖图在注册表中的索引</w:t>
-      </w:r>
-    </w:p>
-    <w:p>
-      <w:pPr>
-        <w:ind w:firstLineChars="200" w:firstLine="440"/>
-        <w:rPr>
-          <w:rFonts w:ascii="Times New Roman" w:eastAsia="宋体" w:hAnsi="Times New Roman" w:cs="Times New Roman"/>
-        </w:rPr>
-      </w:pPr>
-      <w:r>
-        <w:rPr>
-          <w:rFonts w:ascii="Times New Roman" w:eastAsia="宋体" w:hAnsi="Times New Roman" w:cs="Times New Roman" w:hint="eastAsia"/>
-        </w:rPr>
-        <w:t>Overlay</w:t>
-      </w:r>
-      <w:r>
-        <w:rPr>
-          <w:rFonts w:ascii="Times New Roman" w:eastAsia="宋体" w:hAnsi="Times New Roman" w:cs="Times New Roman" w:hint="eastAsia"/>
-        </w:rPr>
         <w:t>N</w:t>
       </w:r>
       <w:r>
@@ -18703,21 +17880,7 @@
         <w:rPr>
           <w:rFonts w:ascii="Times New Roman" w:eastAsia="宋体" w:hAnsi="Times New Roman" w:cs="Times New Roman" w:hint="eastAsia"/>
         </w:rPr>
-        <w:t>Index</w:t>
-      </w:r>
-      <w:proofErr w:type="gramStart"/>
-      <w:r>
-        <w:rPr>
-          <w:rFonts w:ascii="Times New Roman" w:eastAsia="宋体" w:hAnsi="Times New Roman" w:cs="Times New Roman" w:hint="eastAsia"/>
-        </w:rPr>
-        <w:t>1,Index</w:t>
-      </w:r>
-      <w:proofErr w:type="gramEnd"/>
-      <w:r>
-        <w:rPr>
-          <w:rFonts w:ascii="Times New Roman" w:eastAsia="宋体" w:hAnsi="Times New Roman" w:cs="Times New Roman" w:hint="eastAsia"/>
-        </w:rPr>
-        <w:t>2,</w:t>
+        <w:t>Index1,Index2,</w:t>
       </w:r>
       <w:r>
         <w:rPr>
@@ -18777,19 +17940,11 @@
         </w:rPr>
         <w:t>=</w:t>
       </w:r>
-      <w:proofErr w:type="gramStart"/>
-      <w:r>
-        <w:rPr>
-          <w:rFonts w:ascii="Times New Roman" w:eastAsia="宋体" w:hAnsi="Times New Roman" w:cs="Times New Roman" w:hint="eastAsia"/>
-        </w:rPr>
-        <w:t>Chance,ID</w:t>
-      </w:r>
-      <w:proofErr w:type="gramEnd"/>
-      <w:r>
-        <w:rPr>
-          <w:rFonts w:ascii="Times New Roman" w:eastAsia="宋体" w:hAnsi="Times New Roman" w:cs="Times New Roman" w:hint="eastAsia"/>
-        </w:rPr>
-        <w:t>1,</w:t>
+      <w:r>
+        <w:rPr>
+          <w:rFonts w:ascii="Times New Roman" w:eastAsia="宋体" w:hAnsi="Times New Roman" w:cs="Times New Roman" w:hint="eastAsia"/>
+        </w:rPr>
+        <w:t>Chance,ID1,</w:t>
       </w:r>
       <w:r>
         <w:rPr>
@@ -18878,19 +18033,11 @@
         </w:rPr>
         <w:t>=</w:t>
       </w:r>
-      <w:proofErr w:type="gramStart"/>
-      <w:r>
-        <w:rPr>
-          <w:rFonts w:ascii="Times New Roman" w:eastAsia="宋体" w:hAnsi="Times New Roman" w:cs="Times New Roman" w:hint="eastAsia"/>
-        </w:rPr>
-        <w:t>Chance,ID</w:t>
-      </w:r>
-      <w:proofErr w:type="gramEnd"/>
-      <w:r>
-        <w:rPr>
-          <w:rFonts w:ascii="Times New Roman" w:eastAsia="宋体" w:hAnsi="Times New Roman" w:cs="Times New Roman" w:hint="eastAsia"/>
-        </w:rPr>
-        <w:t>1,</w:t>
+      <w:r>
+        <w:rPr>
+          <w:rFonts w:ascii="Times New Roman" w:eastAsia="宋体" w:hAnsi="Times New Roman" w:cs="Times New Roman" w:hint="eastAsia"/>
+        </w:rPr>
+        <w:t>Chance,ID1,</w:t>
       </w:r>
       <w:r>
         <w:rPr>
@@ -19264,7 +18411,7 @@
         <v:path o:extrusionok="f" gradientshapeok="t" o:connecttype="rect"/>
         <o:lock v:ext="edit" aspectratio="t"/>
       </v:shapetype>
-      <v:shape id="_x0000_i1043" type="#_x0000_t75" style="width:11.65pt;height:11.65pt" o:bullet="t">
+      <v:shape id="_x0000_i1030" type="#_x0000_t75" style="width:11.65pt;height:11.65pt" o:bullet="t">
         <v:imagedata r:id="rId1" o:title="mso9A9A"/>
       </v:shape>
     </w:pict>

</xml_diff>

<commit_message>
add toggle button, add cameo for root nodes
</commit_message>
<xml_diff>
--- a/Supplementary/文档/FA2SP HDM Edition说明文档.docx
+++ b/Supplementary/文档/FA2SP HDM Edition说明文档.docx
@@ -363,6 +363,12 @@
           <w:rFonts w:ascii="Times New Roman" w:eastAsia="宋体" w:hAnsi="Times New Roman" w:cs="Times New Roman" w:hint="eastAsia"/>
         </w:rPr>
         <w:t>文件夹，可能会花费数分钟。</w:t>
+      </w:r>
+      <w:r>
+        <w:rPr>
+          <w:rFonts w:ascii="Times New Roman" w:eastAsia="宋体" w:hAnsi="Times New Roman" w:cs="Times New Roman" w:hint="eastAsia"/>
+        </w:rPr>
+        <w:t>可在选项中实时修改设置</w:t>
       </w:r>
     </w:p>
     <w:p>
@@ -18570,7 +18576,7 @@
         <v:path o:extrusionok="f" gradientshapeok="t" o:connecttype="rect"/>
         <o:lock v:ext="edit" aspectratio="t"/>
       </v:shapetype>
-      <v:shape id="_x0000_i1031" type="#_x0000_t75" style="width:11.65pt;height:11.65pt" o:bullet="t">
+      <v:shape id="_x0000_i1032" type="#_x0000_t75" style="width:11.65pt;height:11.65pt" o:bullet="t">
         <v:imagedata r:id="rId1" o:title="mso9A9A"/>
       </v:shape>
     </w:pict>

</xml_diff>

<commit_message>
add Lua brush and demo scripts
</commit_message>
<xml_diff>
--- a/Supplementary/文档/FA2SP HDM Edition说明文档.docx
+++ b/Supplementary/文档/FA2SP HDM Edition说明文档.docx
@@ -639,6 +639,54 @@
         <w:pStyle w:val="a9"/>
         <w:numPr>
           <w:ilvl w:val="0"/>
+          <w:numId w:val="11"/>
+        </w:numPr>
+        <w:rPr>
+          <w:rFonts w:ascii="Times New Roman" w:eastAsia="宋体" w:hAnsi="Times New Roman" w:cs="Times New Roman"/>
+        </w:rPr>
+      </w:pPr>
+      <w:r>
+        <w:rPr>
+          <w:rFonts w:ascii="Times New Roman" w:eastAsia="宋体" w:hAnsi="Times New Roman" w:cs="Times New Roman" w:hint="eastAsia"/>
+        </w:rPr>
+        <w:t>修复了在开启光照时废墟图像会错误显示所属色的</w:t>
+      </w:r>
+      <w:r>
+        <w:rPr>
+          <w:rFonts w:ascii="Times New Roman" w:eastAsia="宋体" w:hAnsi="Times New Roman" w:cs="Times New Roman" w:hint="eastAsia"/>
+        </w:rPr>
+        <w:t>bug</w:t>
+      </w:r>
+    </w:p>
+    <w:p>
+      <w:pPr>
+        <w:pStyle w:val="a9"/>
+        <w:numPr>
+          <w:ilvl w:val="0"/>
+          <w:numId w:val="11"/>
+        </w:numPr>
+        <w:rPr>
+          <w:rFonts w:ascii="Times New Roman" w:eastAsia="宋体" w:hAnsi="Times New Roman" w:cs="Times New Roman"/>
+        </w:rPr>
+      </w:pPr>
+      <w:r>
+        <w:rPr>
+          <w:rFonts w:ascii="Times New Roman" w:eastAsia="宋体" w:hAnsi="Times New Roman" w:cs="Times New Roman" w:hint="eastAsia"/>
+        </w:rPr>
+        <w:t>Lua</w:t>
+      </w:r>
+      <w:r>
+        <w:rPr>
+          <w:rFonts w:ascii="Times New Roman" w:eastAsia="宋体" w:hAnsi="Times New Roman" w:cs="Times New Roman" w:hint="eastAsia"/>
+        </w:rPr>
+        <w:t>脚本终端支持“脚本刷”，可以以点击单元格为输入执行脚本</w:t>
+      </w:r>
+    </w:p>
+    <w:p>
+      <w:pPr>
+        <w:pStyle w:val="a9"/>
+        <w:numPr>
+          <w:ilvl w:val="0"/>
           <w:numId w:val="10"/>
         </w:numPr>
         <w:rPr>
@@ -920,6 +968,7 @@
         <w:rPr>
           <w:rFonts w:ascii="Times New Roman" w:eastAsia="宋体" w:hAnsi="Times New Roman" w:cs="Times New Roman" w:hint="eastAsia"/>
         </w:rPr>
+        <w:lastRenderedPageBreak/>
         <w:t>修复</w:t>
       </w:r>
       <w:r>
@@ -1004,7 +1053,6 @@
         <w:rPr>
           <w:rFonts w:ascii="Times New Roman" w:eastAsia="宋体" w:hAnsi="Times New Roman" w:cs="Times New Roman" w:hint="eastAsia"/>
         </w:rPr>
-        <w:lastRenderedPageBreak/>
         <w:t>重写隧道工具与隧道渲染，现在可以建立多节点隧道和单向隧道</w:t>
       </w:r>
     </w:p>
@@ -1963,6 +2011,7 @@
         <w:rPr>
           <w:rFonts w:ascii="Times New Roman" w:eastAsia="宋体" w:hAnsi="Times New Roman" w:cs="Times New Roman" w:hint="eastAsia"/>
         </w:rPr>
+        <w:lastRenderedPageBreak/>
         <w:t>修复矿柱显示位置偏下的</w:t>
       </w:r>
       <w:r>
@@ -2023,7 +2072,6 @@
         <w:rPr>
           <w:rFonts w:ascii="Times New Roman" w:eastAsia="宋体" w:hAnsi="Times New Roman" w:cs="Times New Roman" w:hint="eastAsia"/>
         </w:rPr>
-        <w:lastRenderedPageBreak/>
         <w:t>优化获取可用触发</w:t>
       </w:r>
       <w:r>
@@ -2858,7 +2906,14 @@
         <w:rPr>
           <w:rFonts w:ascii="Times New Roman" w:eastAsia="宋体" w:hAnsi="Times New Roman" w:cs="Times New Roman" w:hint="eastAsia"/>
         </w:rPr>
-        <w:t>优化地形生成器性能，当多选模式启动时，不需要点击“设置范围”，可以直接在多选单元格上生成地形</w:t>
+        <w:t>优化地形生成器性能，当多选模式启动时，不需要点击“设置范围”，可以直</w:t>
+      </w:r>
+      <w:r>
+        <w:rPr>
+          <w:rFonts w:ascii="Times New Roman" w:eastAsia="宋体" w:hAnsi="Times New Roman" w:cs="Times New Roman" w:hint="eastAsia"/>
+        </w:rPr>
+        <w:lastRenderedPageBreak/>
+        <w:t>接在多选单元格上生成地形</w:t>
       </w:r>
     </w:p>
     <w:p>
@@ -2906,7 +2961,6 @@
         <w:rPr>
           <w:rFonts w:ascii="Times New Roman" w:eastAsia="宋体" w:hAnsi="Times New Roman" w:cs="Times New Roman" w:hint="eastAsia"/>
         </w:rPr>
-        <w:lastRenderedPageBreak/>
         <w:t>修复了粘贴高架桥头时，桥头会变为破损图像的</w:t>
       </w:r>
       <w:r>
@@ -3839,6 +3893,7 @@
         <w:rPr>
           <w:rFonts w:ascii="Times New Roman" w:eastAsia="宋体" w:hAnsi="Times New Roman" w:cs="Times New Roman" w:hint="eastAsia"/>
         </w:rPr>
+        <w:lastRenderedPageBreak/>
         <w:t>StringBufferFixedAllocation</w:t>
       </w:r>
     </w:p>
@@ -3887,7 +3942,6 @@
         <w:rPr>
           <w:rFonts w:ascii="Times New Roman" w:eastAsia="宋体" w:hAnsi="Times New Roman" w:cs="Times New Roman" w:hint="eastAsia"/>
         </w:rPr>
-        <w:lastRenderedPageBreak/>
         <w:t>补充遗失翻译文本，详见</w:t>
       </w:r>
       <w:r>
@@ -4864,7 +4918,14 @@
         <w:rPr>
           <w:rFonts w:ascii="Times New Roman" w:eastAsia="宋体" w:hAnsi="Times New Roman" w:cs="Times New Roman" w:hint="eastAsia"/>
         </w:rPr>
-        <w:t>的建筑动画的近似显示。原理是将动画色盘的颜色映射到建筑主色盘上，因此会有一定的失真。</w:t>
+        <w:t>的建筑动画的近似显示。原理是将动画色盘的</w:t>
+      </w:r>
+      <w:r>
+        <w:rPr>
+          <w:rFonts w:ascii="Times New Roman" w:eastAsia="宋体" w:hAnsi="Times New Roman" w:cs="Times New Roman" w:hint="eastAsia"/>
+        </w:rPr>
+        <w:lastRenderedPageBreak/>
+        <w:t>颜色映射到建筑主色盘上，因此会有一定的失真。</w:t>
       </w:r>
     </w:p>
     <w:p>
@@ -4906,7 +4967,6 @@
         <w:rPr>
           <w:rFonts w:ascii="Times New Roman" w:eastAsia="宋体" w:hAnsi="Times New Roman" w:cs="Times New Roman" w:hint="eastAsia"/>
         </w:rPr>
-        <w:lastRenderedPageBreak/>
         <w:t>修复当建筑</w:t>
       </w:r>
       <w:r>
@@ -5957,7 +6017,14 @@
         <w:rPr>
           <w:rFonts w:ascii="Times New Roman" w:eastAsia="宋体" w:hAnsi="Times New Roman" w:cs="Times New Roman" w:hint="eastAsia"/>
         </w:rPr>
-        <w:t>随机摆放对象：支持步兵、车辆、飞行器、建筑、污染、覆盖图的随机摆放，预设存储在</w:t>
+        <w:t>随机摆放对象：支持步兵、车辆、飞行器、建筑、污染、覆盖图的随机摆放，预</w:t>
+      </w:r>
+      <w:r>
+        <w:rPr>
+          <w:rFonts w:ascii="Times New Roman" w:eastAsia="宋体" w:hAnsi="Times New Roman" w:cs="Times New Roman" w:hint="eastAsia"/>
+        </w:rPr>
+        <w:lastRenderedPageBreak/>
+        <w:t>设存储在</w:t>
       </w:r>
       <w:r>
         <w:rPr>
@@ -5983,507 +6050,507 @@
         <w:rPr>
           <w:rFonts w:ascii="Times New Roman" w:eastAsia="宋体" w:hAnsi="Times New Roman" w:cs="Times New Roman" w:hint="eastAsia"/>
         </w:rPr>
+        <w:t>基地节点顺序显示与调整：在基地节点上方会显示它的建造顺序，同时在物品浏览器中提供了上移节点与下移节点功能</w:t>
+      </w:r>
+    </w:p>
+    <w:p>
+      <w:pPr>
+        <w:ind w:firstLineChars="200" w:firstLine="440"/>
+        <w:rPr>
+          <w:rFonts w:ascii="Times New Roman" w:eastAsia="宋体" w:hAnsi="Times New Roman" w:cs="Times New Roman"/>
+        </w:rPr>
+      </w:pPr>
+      <w:r>
+        <w:rPr>
+          <w:rFonts w:ascii="Times New Roman" w:eastAsia="宋体" w:hAnsi="Times New Roman" w:cs="Times New Roman" w:hint="eastAsia"/>
+        </w:rPr>
+        <w:t>属性查看：位于物品浏览器中，可以实时显示鼠标所指对象的各类属性</w:t>
+      </w:r>
+      <w:r>
+        <w:rPr>
+          <w:rFonts w:ascii="Times New Roman" w:eastAsia="宋体" w:hAnsi="Times New Roman" w:cs="Times New Roman" w:hint="eastAsia"/>
+        </w:rPr>
+        <w:t>，如单位属性、路径点关联的触发或小队、武器射程、地表类型等</w:t>
+      </w:r>
+    </w:p>
+    <w:p>
+      <w:pPr>
+        <w:ind w:firstLineChars="200" w:firstLine="440"/>
+        <w:rPr>
+          <w:rFonts w:ascii="Times New Roman" w:eastAsia="宋体" w:hAnsi="Times New Roman" w:cs="Times New Roman"/>
+        </w:rPr>
+      </w:pPr>
+      <w:r>
+        <w:rPr>
+          <w:rFonts w:ascii="Times New Roman" w:eastAsia="宋体" w:hAnsi="Times New Roman" w:cs="Times New Roman" w:hint="eastAsia"/>
+        </w:rPr>
+        <w:t>绘制连接地形：位于物品浏览器中，可以以地形块为单位，根据鼠标相对位置，自动绘制如悬崖、海岸、小路等连接地形。相较于</w:t>
+      </w:r>
+      <w:r>
+        <w:rPr>
+          <w:rFonts w:ascii="Times New Roman" w:eastAsia="宋体" w:hAnsi="Times New Roman" w:cs="Times New Roman" w:hint="eastAsia"/>
+        </w:rPr>
+        <w:t>WAE</w:t>
+      </w:r>
+      <w:r>
+        <w:rPr>
+          <w:rFonts w:ascii="Times New Roman" w:eastAsia="宋体" w:hAnsi="Times New Roman" w:cs="Times New Roman" w:hint="eastAsia"/>
+        </w:rPr>
+        <w:t>的同类功能，提供了更加精细的控制权</w:t>
+      </w:r>
+    </w:p>
+    <w:p>
+      <w:pPr>
+        <w:ind w:firstLineChars="200" w:firstLine="440"/>
+        <w:rPr>
+          <w:rFonts w:ascii="Times New Roman" w:eastAsia="宋体" w:hAnsi="Times New Roman" w:cs="Times New Roman"/>
+        </w:rPr>
+      </w:pPr>
+      <w:r>
+        <w:rPr>
+          <w:rFonts w:ascii="Times New Roman" w:eastAsia="宋体" w:hAnsi="Times New Roman" w:cs="Times New Roman" w:hint="eastAsia"/>
+        </w:rPr>
+        <w:t>重载地图：支持快捷重新打开当前地图，快捷键为</w:t>
+      </w:r>
+      <w:r>
+        <w:rPr>
+          <w:rFonts w:ascii="Times New Roman" w:eastAsia="宋体" w:hAnsi="Times New Roman" w:cs="Times New Roman" w:hint="eastAsia"/>
+        </w:rPr>
+        <w:t>Ctrl+Shift+O</w:t>
+      </w:r>
+    </w:p>
+    <w:p>
+      <w:pPr>
+        <w:ind w:firstLineChars="200" w:firstLine="440"/>
+        <w:rPr>
+          <w:rFonts w:ascii="Times New Roman" w:eastAsia="宋体" w:hAnsi="Times New Roman" w:cs="Times New Roman"/>
+        </w:rPr>
+      </w:pPr>
+      <w:r>
+        <w:rPr>
+          <w:rFonts w:ascii="Times New Roman" w:eastAsia="宋体" w:hAnsi="Times New Roman" w:cs="Times New Roman" w:hint="eastAsia"/>
+        </w:rPr>
+        <w:t>重新加载游戏目录：当检测到打开的地图文件位于另一个尤复游戏文件夹下时，会提示是否重新加载对应目录的游戏资源</w:t>
+      </w:r>
+    </w:p>
+    <w:p>
+      <w:pPr>
+        <w:ind w:firstLineChars="200" w:firstLine="440"/>
+        <w:rPr>
+          <w:rFonts w:ascii="Times New Roman" w:eastAsia="宋体" w:hAnsi="Times New Roman" w:cs="Times New Roman"/>
+        </w:rPr>
+      </w:pPr>
+      <w:r>
+        <w:rPr>
+          <w:rFonts w:ascii="Times New Roman" w:eastAsia="宋体" w:hAnsi="Times New Roman" w:cs="Times New Roman" w:hint="eastAsia"/>
+        </w:rPr>
+        <w:t>CSF</w:t>
+      </w:r>
+      <w:r>
+        <w:rPr>
+          <w:rFonts w:ascii="Times New Roman" w:eastAsia="宋体" w:hAnsi="Times New Roman" w:cs="Times New Roman" w:hint="eastAsia"/>
+        </w:rPr>
+        <w:t>浏览器：可以浏览、搜索当前加载的全部</w:t>
+      </w:r>
+      <w:r>
+        <w:rPr>
+          <w:rFonts w:ascii="Times New Roman" w:eastAsia="宋体" w:hAnsi="Times New Roman" w:cs="Times New Roman" w:hint="eastAsia"/>
+        </w:rPr>
+        <w:t>CSF</w:t>
+      </w:r>
+      <w:r>
+        <w:rPr>
+          <w:rFonts w:ascii="Times New Roman" w:eastAsia="宋体" w:hAnsi="Times New Roman" w:cs="Times New Roman" w:hint="eastAsia"/>
+        </w:rPr>
+        <w:t>文本，也可以立即重新加载</w:t>
+      </w:r>
+      <w:r>
+        <w:rPr>
+          <w:rFonts w:ascii="Times New Roman" w:eastAsia="宋体" w:hAnsi="Times New Roman" w:cs="Times New Roman" w:hint="eastAsia"/>
+        </w:rPr>
+        <w:t>CSF</w:t>
+      </w:r>
+      <w:r>
+        <w:rPr>
+          <w:rFonts w:ascii="Times New Roman" w:eastAsia="宋体" w:hAnsi="Times New Roman" w:cs="Times New Roman" w:hint="eastAsia"/>
+        </w:rPr>
+        <w:t>文件，还可以快捷为触发事件的对应参数选择文本标签</w:t>
+      </w:r>
+    </w:p>
+    <w:p>
+      <w:pPr>
+        <w:ind w:firstLineChars="200" w:firstLine="440"/>
+        <w:rPr>
+          <w:rFonts w:ascii="Times New Roman" w:eastAsia="宋体" w:hAnsi="Times New Roman" w:cs="Times New Roman"/>
+        </w:rPr>
+      </w:pPr>
+      <w:r>
+        <w:rPr>
+          <w:rFonts w:ascii="Times New Roman" w:eastAsia="宋体" w:hAnsi="Times New Roman" w:cs="Times New Roman" w:hint="eastAsia"/>
+        </w:rPr>
+        <w:t>LLF</w:t>
+      </w:r>
+      <w:r>
+        <w:rPr>
+          <w:rFonts w:ascii="Times New Roman" w:eastAsia="宋体" w:hAnsi="Times New Roman" w:cs="Times New Roman" w:hint="eastAsia"/>
+        </w:rPr>
+        <w:t>与</w:t>
+      </w:r>
+      <w:r>
+        <w:rPr>
+          <w:rFonts w:ascii="Times New Roman" w:eastAsia="宋体" w:hAnsi="Times New Roman" w:cs="Times New Roman" w:hint="eastAsia"/>
+        </w:rPr>
+        <w:t>ECS</w:t>
+      </w:r>
+      <w:r>
+        <w:rPr>
+          <w:rFonts w:ascii="Times New Roman" w:eastAsia="宋体" w:hAnsi="Times New Roman" w:cs="Times New Roman" w:hint="eastAsia"/>
+        </w:rPr>
+        <w:t>格式：支持</w:t>
+      </w:r>
+      <w:r>
+        <w:rPr>
+          <w:rFonts w:ascii="Times New Roman" w:eastAsia="宋体" w:hAnsi="Times New Roman" w:cs="Times New Roman" w:hint="eastAsia"/>
+        </w:rPr>
+        <w:t>LLF</w:t>
+      </w:r>
+      <w:r>
+        <w:rPr>
+          <w:rFonts w:ascii="Times New Roman" w:eastAsia="宋体" w:hAnsi="Times New Roman" w:cs="Times New Roman" w:hint="eastAsia"/>
+        </w:rPr>
+        <w:t>与</w:t>
+      </w:r>
+      <w:r>
+        <w:rPr>
+          <w:rFonts w:ascii="Times New Roman" w:eastAsia="宋体" w:hAnsi="Times New Roman" w:cs="Times New Roman" w:hint="eastAsia"/>
+        </w:rPr>
+        <w:t>ECS</w:t>
+      </w:r>
+      <w:r>
+        <w:rPr>
+          <w:rFonts w:ascii="Times New Roman" w:eastAsia="宋体" w:hAnsi="Times New Roman" w:cs="Times New Roman" w:hint="eastAsia"/>
+        </w:rPr>
+        <w:t>格式的</w:t>
+      </w:r>
+      <w:r>
+        <w:rPr>
+          <w:rFonts w:ascii="Times New Roman" w:eastAsia="宋体" w:hAnsi="Times New Roman" w:cs="Times New Roman" w:hint="eastAsia"/>
+        </w:rPr>
+        <w:t>字符串表</w:t>
+      </w:r>
+      <w:r>
+        <w:rPr>
+          <w:rFonts w:ascii="Times New Roman" w:eastAsia="宋体" w:hAnsi="Times New Roman" w:cs="Times New Roman" w:hint="eastAsia"/>
+        </w:rPr>
+        <w:t>（</w:t>
+      </w:r>
+      <w:r>
+        <w:rPr>
+          <w:rFonts w:ascii="Times New Roman" w:eastAsia="宋体" w:hAnsi="Times New Roman" w:cs="Times New Roman" w:hint="eastAsia"/>
+        </w:rPr>
+        <w:t>Stringtable</w:t>
+      </w:r>
+      <w:r>
+        <w:rPr>
+          <w:rFonts w:ascii="Times New Roman" w:eastAsia="宋体" w:hAnsi="Times New Roman" w:cs="Times New Roman" w:hint="eastAsia"/>
+        </w:rPr>
+        <w:t>）文件读取</w:t>
+      </w:r>
+    </w:p>
+    <w:p>
+      <w:pPr>
+        <w:ind w:firstLineChars="200" w:firstLine="440"/>
+        <w:rPr>
+          <w:rFonts w:ascii="Times New Roman" w:eastAsia="宋体" w:hAnsi="Times New Roman" w:cs="Times New Roman"/>
+        </w:rPr>
+      </w:pPr>
+      <w:r>
+        <w:rPr>
+          <w:rFonts w:ascii="Times New Roman" w:eastAsia="宋体" w:hAnsi="Times New Roman" w:cs="Times New Roman" w:hint="eastAsia"/>
+        </w:rPr>
+        <w:t>下拉菜单内搜索：触发、作战小队、特遣部队、动作脚本、</w:t>
+      </w:r>
+      <w:r>
+        <w:rPr>
+          <w:rFonts w:ascii="Times New Roman" w:eastAsia="宋体" w:hAnsi="Times New Roman" w:cs="Times New Roman" w:hint="eastAsia"/>
+        </w:rPr>
+        <w:t>AI</w:t>
+      </w:r>
+      <w:r>
+        <w:rPr>
+          <w:rFonts w:ascii="Times New Roman" w:eastAsia="宋体" w:hAnsi="Times New Roman" w:cs="Times New Roman" w:hint="eastAsia"/>
+        </w:rPr>
+        <w:t>编辑器的下拉菜单均支持直接输入文本，搜索对应标签</w:t>
+      </w:r>
+      <w:r>
+        <w:rPr>
+          <w:rFonts w:ascii="Times New Roman" w:eastAsia="宋体" w:hAnsi="Times New Roman" w:cs="Times New Roman" w:hint="eastAsia"/>
+        </w:rPr>
+        <w:t>支持使用通配符</w:t>
+      </w:r>
+      <w:r>
+        <w:rPr>
+          <w:rFonts w:ascii="Times New Roman" w:eastAsia="宋体" w:hAnsi="Times New Roman" w:cs="Times New Roman" w:hint="eastAsia"/>
+        </w:rPr>
+        <w:t>*</w:t>
+      </w:r>
+      <w:r>
+        <w:rPr>
+          <w:rFonts w:ascii="Times New Roman" w:eastAsia="宋体" w:hAnsi="Times New Roman" w:cs="Times New Roman" w:hint="eastAsia"/>
+        </w:rPr>
+        <w:t>与</w:t>
+      </w:r>
+      <w:r>
+        <w:rPr>
+          <w:rFonts w:ascii="Times New Roman" w:eastAsia="宋体" w:hAnsi="Times New Roman" w:cs="Times New Roman" w:hint="eastAsia"/>
+        </w:rPr>
+        <w:t>|</w:t>
+      </w:r>
+    </w:p>
+    <w:p>
+      <w:pPr>
+        <w:ind w:firstLineChars="200" w:firstLine="440"/>
+        <w:rPr>
+          <w:rFonts w:ascii="Times New Roman" w:eastAsia="宋体" w:hAnsi="Times New Roman" w:cs="Times New Roman"/>
+        </w:rPr>
+      </w:pPr>
+      <w:r>
+        <w:rPr>
+          <w:rFonts w:ascii="Times New Roman" w:eastAsia="宋体" w:hAnsi="Times New Roman" w:cs="Times New Roman" w:hint="eastAsia"/>
+        </w:rPr>
+        <w:t>查找引用：触发、作战小队、特遣部队、动作脚本编辑器新增“查找引用”按键，可以查找引用了当前对象的对象</w:t>
+      </w:r>
+    </w:p>
+    <w:p>
+      <w:pPr>
+        <w:ind w:firstLineChars="200" w:firstLine="440"/>
+        <w:rPr>
+          <w:rFonts w:ascii="Times New Roman" w:eastAsia="宋体" w:hAnsi="Times New Roman" w:cs="Times New Roman"/>
+        </w:rPr>
+      </w:pPr>
+      <w:r>
+        <w:rPr>
+          <w:rFonts w:ascii="Times New Roman" w:eastAsia="宋体" w:hAnsi="Times New Roman" w:cs="Times New Roman" w:hint="eastAsia"/>
+        </w:rPr>
+        <w:t>自动计算</w:t>
+      </w:r>
+      <w:r>
+        <w:rPr>
+          <w:rFonts w:ascii="Times New Roman" w:eastAsia="宋体" w:hAnsi="Times New Roman" w:cs="Times New Roman" w:hint="eastAsia"/>
+        </w:rPr>
+        <w:t>LAT</w:t>
+      </w:r>
+      <w:r>
+        <w:rPr>
+          <w:rFonts w:ascii="Times New Roman" w:eastAsia="宋体" w:hAnsi="Times New Roman" w:cs="Times New Roman" w:hint="eastAsia"/>
+        </w:rPr>
+        <w:t>：位于</w:t>
+      </w:r>
+      <w:r>
+        <w:rPr>
+          <w:rFonts w:ascii="Times New Roman" w:eastAsia="宋体" w:hAnsi="Times New Roman" w:cs="Times New Roman" w:hint="eastAsia"/>
+        </w:rPr>
+        <w:t>菜单栏</w:t>
+      </w:r>
+      <w:r>
+        <w:rPr>
+          <w:rFonts w:ascii="Times New Roman" w:eastAsia="宋体" w:hAnsi="Times New Roman" w:cs="Times New Roman" w:hint="eastAsia"/>
+        </w:rPr>
+        <w:t>-</w:t>
+      </w:r>
+      <w:r>
+        <w:rPr>
+          <w:rFonts w:ascii="Times New Roman" w:eastAsia="宋体" w:hAnsi="Times New Roman" w:cs="Times New Roman" w:hint="eastAsia"/>
+        </w:rPr>
+        <w:t>地图工具中，会按照游戏引擎逻辑重绘全图的</w:t>
+      </w:r>
+      <w:r>
+        <w:rPr>
+          <w:rFonts w:ascii="Times New Roman" w:eastAsia="宋体" w:hAnsi="Times New Roman" w:cs="Times New Roman" w:hint="eastAsia"/>
+        </w:rPr>
+        <w:t>LAT</w:t>
+      </w:r>
+    </w:p>
+    <w:p>
+      <w:pPr>
+        <w:ind w:firstLineChars="200" w:firstLine="440"/>
+        <w:rPr>
+          <w:rFonts w:ascii="Times New Roman" w:eastAsia="宋体" w:hAnsi="Times New Roman" w:cs="Times New Roman"/>
+        </w:rPr>
+      </w:pPr>
+      <w:r>
+        <w:rPr>
+          <w:rFonts w:ascii="Times New Roman" w:eastAsia="宋体" w:hAnsi="Times New Roman" w:cs="Times New Roman" w:hint="eastAsia"/>
+        </w:rPr>
+        <w:t>重绘水面：位于</w:t>
+      </w:r>
+      <w:r>
+        <w:rPr>
+          <w:rFonts w:ascii="Times New Roman" w:eastAsia="宋体" w:hAnsi="Times New Roman" w:cs="Times New Roman" w:hint="eastAsia"/>
+        </w:rPr>
+        <w:t>菜单栏</w:t>
+      </w:r>
+      <w:r>
+        <w:rPr>
+          <w:rFonts w:ascii="Times New Roman" w:eastAsia="宋体" w:hAnsi="Times New Roman" w:cs="Times New Roman" w:hint="eastAsia"/>
+        </w:rPr>
+        <w:t>-</w:t>
+      </w:r>
+      <w:r>
+        <w:rPr>
+          <w:rFonts w:ascii="Times New Roman" w:eastAsia="宋体" w:hAnsi="Times New Roman" w:cs="Times New Roman" w:hint="eastAsia"/>
+        </w:rPr>
+        <w:t>地图工具中，会重新生成全图水面，消除不完整的水面</w:t>
+      </w:r>
+    </w:p>
+    <w:p>
+      <w:pPr>
+        <w:ind w:firstLineChars="200" w:firstLine="440"/>
+        <w:rPr>
+          <w:rFonts w:ascii="Times New Roman" w:eastAsia="宋体" w:hAnsi="Times New Roman" w:cs="Times New Roman"/>
+        </w:rPr>
+      </w:pPr>
+      <w:r>
+        <w:rPr>
+          <w:rFonts w:ascii="Times New Roman" w:eastAsia="宋体" w:hAnsi="Times New Roman" w:cs="Times New Roman" w:hint="eastAsia"/>
+        </w:rPr>
+        <w:t>军衔显示：可以显示地图上单位的经验等级</w:t>
+      </w:r>
+    </w:p>
+    <w:p>
+      <w:pPr>
+        <w:ind w:firstLineChars="200" w:firstLine="440"/>
+        <w:rPr>
+          <w:rFonts w:ascii="Times New Roman" w:eastAsia="宋体" w:hAnsi="Times New Roman" w:cs="Times New Roman"/>
+        </w:rPr>
+      </w:pPr>
+      <w:r>
+        <w:rPr>
+          <w:rFonts w:ascii="Times New Roman" w:eastAsia="宋体" w:hAnsi="Times New Roman" w:cs="Times New Roman" w:hint="eastAsia"/>
+        </w:rPr>
+        <w:t>不可通行单元显示：位于菜单栏</w:t>
+      </w:r>
+      <w:r>
+        <w:rPr>
+          <w:rFonts w:ascii="Times New Roman" w:eastAsia="宋体" w:hAnsi="Times New Roman" w:cs="Times New Roman" w:hint="eastAsia"/>
+        </w:rPr>
+        <w:t>-</w:t>
+      </w:r>
+      <w:r>
+        <w:rPr>
+          <w:rFonts w:ascii="Times New Roman" w:eastAsia="宋体" w:hAnsi="Times New Roman" w:cs="Times New Roman" w:hint="eastAsia"/>
+        </w:rPr>
+        <w:t>图层中，可以显示所有单位都无法到达的单元格</w:t>
+      </w:r>
+    </w:p>
+    <w:p>
+      <w:pPr>
+        <w:ind w:firstLineChars="200" w:firstLine="440"/>
+        <w:rPr>
+          <w:rFonts w:ascii="Times New Roman" w:eastAsia="宋体" w:hAnsi="Times New Roman" w:cs="Times New Roman"/>
+        </w:rPr>
+      </w:pPr>
+      <w:r>
+        <w:rPr>
+          <w:rFonts w:ascii="Times New Roman" w:eastAsia="宋体" w:hAnsi="Times New Roman" w:cs="Times New Roman" w:hint="eastAsia"/>
+        </w:rPr>
+        <w:t>建筑、步兵、车辆、飞行器、基地节点、单元标记筛选：位于菜单栏</w:t>
+      </w:r>
+      <w:r>
+        <w:rPr>
+          <w:rFonts w:ascii="Times New Roman" w:eastAsia="宋体" w:hAnsi="Times New Roman" w:cs="Times New Roman" w:hint="eastAsia"/>
+        </w:rPr>
+        <w:t>-</w:t>
+      </w:r>
+      <w:r>
+        <w:rPr>
+          <w:rFonts w:ascii="Times New Roman" w:eastAsia="宋体" w:hAnsi="Times New Roman" w:cs="Times New Roman" w:hint="eastAsia"/>
+        </w:rPr>
+        <w:t>图层中，可以设置多种条件，仅显示符合条件的对象</w:t>
+      </w:r>
+    </w:p>
+    <w:p>
+      <w:pPr>
+        <w:ind w:firstLineChars="200" w:firstLine="440"/>
+        <w:rPr>
+          <w:rFonts w:ascii="Times New Roman" w:eastAsia="宋体" w:hAnsi="Times New Roman" w:cs="Times New Roman"/>
+        </w:rPr>
+      </w:pPr>
+      <w:r>
+        <w:rPr>
+          <w:rFonts w:ascii="Times New Roman" w:eastAsia="宋体" w:hAnsi="Times New Roman" w:cs="Times New Roman" w:hint="eastAsia"/>
+        </w:rPr>
+        <w:t>标签列表：位于地形浏览器的菜单栏中，支持查阅触发与关联对象</w:t>
+      </w:r>
+    </w:p>
+    <w:p>
+      <w:pPr>
+        <w:ind w:firstLineChars="200" w:firstLine="440"/>
+        <w:rPr>
+          <w:rFonts w:ascii="Times New Roman" w:eastAsia="宋体" w:hAnsi="Times New Roman" w:cs="Times New Roman"/>
+        </w:rPr>
+      </w:pPr>
+      <w:r>
+        <w:rPr>
+          <w:rFonts w:ascii="Times New Roman" w:eastAsia="宋体" w:hAnsi="Times New Roman" w:cs="Times New Roman" w:hint="eastAsia"/>
+        </w:rPr>
+        <w:t>小队列表：位于地形浏览器的菜单栏中</w:t>
+      </w:r>
+    </w:p>
+    <w:p>
+      <w:pPr>
+        <w:ind w:firstLineChars="200" w:firstLine="440"/>
+        <w:rPr>
+          <w:rFonts w:ascii="Times New Roman" w:eastAsia="宋体" w:hAnsi="Times New Roman" w:cs="Times New Roman"/>
+        </w:rPr>
+      </w:pPr>
+      <w:r>
+        <w:rPr>
+          <w:rFonts w:ascii="Times New Roman" w:eastAsia="宋体" w:hAnsi="Times New Roman" w:cs="Times New Roman" w:hint="eastAsia"/>
+        </w:rPr>
+        <w:t>特遣列表：位于地形浏览器的菜单栏中</w:t>
+      </w:r>
+    </w:p>
+    <w:p>
+      <w:pPr>
+        <w:ind w:firstLineChars="200" w:firstLine="440"/>
+        <w:rPr>
+          <w:rFonts w:ascii="Times New Roman" w:eastAsia="宋体" w:hAnsi="Times New Roman" w:cs="Times New Roman"/>
+        </w:rPr>
+      </w:pPr>
+      <w:r>
+        <w:rPr>
+          <w:rFonts w:ascii="Times New Roman" w:eastAsia="宋体" w:hAnsi="Times New Roman" w:cs="Times New Roman" w:hint="eastAsia"/>
+        </w:rPr>
+        <w:t>脚本列表：位于地形浏览器的菜单栏中</w:t>
+      </w:r>
+    </w:p>
+    <w:p>
+      <w:pPr>
+        <w:ind w:firstLineChars="200" w:firstLine="440"/>
+        <w:rPr>
+          <w:rFonts w:ascii="Times New Roman" w:eastAsia="宋体" w:hAnsi="Times New Roman" w:cs="Times New Roman"/>
+        </w:rPr>
+      </w:pPr>
+      <w:r>
+        <w:rPr>
+          <w:rFonts w:ascii="Times New Roman" w:eastAsia="宋体" w:hAnsi="Times New Roman" w:cs="Times New Roman" w:hint="eastAsia"/>
+        </w:rPr>
+        <w:t>路径点列表：位于地形浏览器的菜单栏中，支持快速定位路径点，显示引用该路径点的脚本、小队或触发</w:t>
+      </w:r>
+    </w:p>
+    <w:p>
+      <w:pPr>
+        <w:ind w:firstLineChars="200" w:firstLine="440"/>
+        <w:rPr>
+          <w:rFonts w:ascii="Times New Roman" w:eastAsia="宋体" w:hAnsi="Times New Roman" w:cs="Times New Roman"/>
+        </w:rPr>
+      </w:pPr>
+      <w:r>
+        <w:rPr>
+          <w:rFonts w:ascii="Times New Roman" w:eastAsia="宋体" w:hAnsi="Times New Roman" w:cs="Times New Roman" w:hint="eastAsia"/>
+        </w:rPr>
         <w:lastRenderedPageBreak/>
-        <w:t>基地节点顺序显示与调整：在基地节点上方会显示它的建造顺序，同时在物品浏览器中提供了上移节点与下移节点功能</w:t>
-      </w:r>
-    </w:p>
-    <w:p>
-      <w:pPr>
-        <w:ind w:firstLineChars="200" w:firstLine="440"/>
-        <w:rPr>
-          <w:rFonts w:ascii="Times New Roman" w:eastAsia="宋体" w:hAnsi="Times New Roman" w:cs="Times New Roman"/>
-        </w:rPr>
-      </w:pPr>
-      <w:r>
-        <w:rPr>
-          <w:rFonts w:ascii="Times New Roman" w:eastAsia="宋体" w:hAnsi="Times New Roman" w:cs="Times New Roman" w:hint="eastAsia"/>
-        </w:rPr>
-        <w:t>属性查看：位于物品浏览器中，可以实时显示鼠标所指对象的各类属性</w:t>
-      </w:r>
-      <w:r>
-        <w:rPr>
-          <w:rFonts w:ascii="Times New Roman" w:eastAsia="宋体" w:hAnsi="Times New Roman" w:cs="Times New Roman" w:hint="eastAsia"/>
-        </w:rPr>
-        <w:t>，如单位属性、路径点关联的触发或小队、武器射程、地表类型等</w:t>
-      </w:r>
-    </w:p>
-    <w:p>
-      <w:pPr>
-        <w:ind w:firstLineChars="200" w:firstLine="440"/>
-        <w:rPr>
-          <w:rFonts w:ascii="Times New Roman" w:eastAsia="宋体" w:hAnsi="Times New Roman" w:cs="Times New Roman"/>
-        </w:rPr>
-      </w:pPr>
-      <w:r>
-        <w:rPr>
-          <w:rFonts w:ascii="Times New Roman" w:eastAsia="宋体" w:hAnsi="Times New Roman" w:cs="Times New Roman" w:hint="eastAsia"/>
-        </w:rPr>
-        <w:t>绘制连接地形：位于物品浏览器中，可以以地形块为单位，根据鼠标相对位置，自动绘制如悬崖、海岸、小路等连接地形。相较于</w:t>
-      </w:r>
-      <w:r>
-        <w:rPr>
-          <w:rFonts w:ascii="Times New Roman" w:eastAsia="宋体" w:hAnsi="Times New Roman" w:cs="Times New Roman" w:hint="eastAsia"/>
-        </w:rPr>
-        <w:t>WAE</w:t>
-      </w:r>
-      <w:r>
-        <w:rPr>
-          <w:rFonts w:ascii="Times New Roman" w:eastAsia="宋体" w:hAnsi="Times New Roman" w:cs="Times New Roman" w:hint="eastAsia"/>
-        </w:rPr>
-        <w:t>的同类功能，提供了更加精细的控制权</w:t>
-      </w:r>
-    </w:p>
-    <w:p>
-      <w:pPr>
-        <w:ind w:firstLineChars="200" w:firstLine="440"/>
-        <w:rPr>
-          <w:rFonts w:ascii="Times New Roman" w:eastAsia="宋体" w:hAnsi="Times New Roman" w:cs="Times New Roman"/>
-        </w:rPr>
-      </w:pPr>
-      <w:r>
-        <w:rPr>
-          <w:rFonts w:ascii="Times New Roman" w:eastAsia="宋体" w:hAnsi="Times New Roman" w:cs="Times New Roman" w:hint="eastAsia"/>
-        </w:rPr>
-        <w:t>重载地图：支持快捷重新打开当前地图，快捷键为</w:t>
-      </w:r>
-      <w:r>
-        <w:rPr>
-          <w:rFonts w:ascii="Times New Roman" w:eastAsia="宋体" w:hAnsi="Times New Roman" w:cs="Times New Roman" w:hint="eastAsia"/>
-        </w:rPr>
-        <w:t>Ctrl+Shift+O</w:t>
-      </w:r>
-    </w:p>
-    <w:p>
-      <w:pPr>
-        <w:ind w:firstLineChars="200" w:firstLine="440"/>
-        <w:rPr>
-          <w:rFonts w:ascii="Times New Roman" w:eastAsia="宋体" w:hAnsi="Times New Roman" w:cs="Times New Roman"/>
-        </w:rPr>
-      </w:pPr>
-      <w:r>
-        <w:rPr>
-          <w:rFonts w:ascii="Times New Roman" w:eastAsia="宋体" w:hAnsi="Times New Roman" w:cs="Times New Roman" w:hint="eastAsia"/>
-        </w:rPr>
-        <w:t>重新加载游戏目录：当检测到打开的地图文件位于另一个尤复游戏文件夹下时，会提示是否重新加载对应目录的游戏资源</w:t>
-      </w:r>
-    </w:p>
-    <w:p>
-      <w:pPr>
-        <w:ind w:firstLineChars="200" w:firstLine="440"/>
-        <w:rPr>
-          <w:rFonts w:ascii="Times New Roman" w:eastAsia="宋体" w:hAnsi="Times New Roman" w:cs="Times New Roman"/>
-        </w:rPr>
-      </w:pPr>
-      <w:r>
-        <w:rPr>
-          <w:rFonts w:ascii="Times New Roman" w:eastAsia="宋体" w:hAnsi="Times New Roman" w:cs="Times New Roman" w:hint="eastAsia"/>
-        </w:rPr>
-        <w:t>CSF</w:t>
-      </w:r>
-      <w:r>
-        <w:rPr>
-          <w:rFonts w:ascii="Times New Roman" w:eastAsia="宋体" w:hAnsi="Times New Roman" w:cs="Times New Roman" w:hint="eastAsia"/>
-        </w:rPr>
-        <w:t>浏览器：可以浏览、搜索当前加载的全部</w:t>
-      </w:r>
-      <w:r>
-        <w:rPr>
-          <w:rFonts w:ascii="Times New Roman" w:eastAsia="宋体" w:hAnsi="Times New Roman" w:cs="Times New Roman" w:hint="eastAsia"/>
-        </w:rPr>
-        <w:t>CSF</w:t>
-      </w:r>
-      <w:r>
-        <w:rPr>
-          <w:rFonts w:ascii="Times New Roman" w:eastAsia="宋体" w:hAnsi="Times New Roman" w:cs="Times New Roman" w:hint="eastAsia"/>
-        </w:rPr>
-        <w:t>文本，也可以立即重新加载</w:t>
-      </w:r>
-      <w:r>
-        <w:rPr>
-          <w:rFonts w:ascii="Times New Roman" w:eastAsia="宋体" w:hAnsi="Times New Roman" w:cs="Times New Roman" w:hint="eastAsia"/>
-        </w:rPr>
-        <w:t>CSF</w:t>
-      </w:r>
-      <w:r>
-        <w:rPr>
-          <w:rFonts w:ascii="Times New Roman" w:eastAsia="宋体" w:hAnsi="Times New Roman" w:cs="Times New Roman" w:hint="eastAsia"/>
-        </w:rPr>
-        <w:t>文件，还可以快捷为触发事件的对应参数选择文本标签</w:t>
-      </w:r>
-    </w:p>
-    <w:p>
-      <w:pPr>
-        <w:ind w:firstLineChars="200" w:firstLine="440"/>
-        <w:rPr>
-          <w:rFonts w:ascii="Times New Roman" w:eastAsia="宋体" w:hAnsi="Times New Roman" w:cs="Times New Roman"/>
-        </w:rPr>
-      </w:pPr>
-      <w:r>
-        <w:rPr>
-          <w:rFonts w:ascii="Times New Roman" w:eastAsia="宋体" w:hAnsi="Times New Roman" w:cs="Times New Roman" w:hint="eastAsia"/>
-        </w:rPr>
-        <w:t>LLF</w:t>
-      </w:r>
-      <w:r>
-        <w:rPr>
-          <w:rFonts w:ascii="Times New Roman" w:eastAsia="宋体" w:hAnsi="Times New Roman" w:cs="Times New Roman" w:hint="eastAsia"/>
-        </w:rPr>
-        <w:t>与</w:t>
-      </w:r>
-      <w:r>
-        <w:rPr>
-          <w:rFonts w:ascii="Times New Roman" w:eastAsia="宋体" w:hAnsi="Times New Roman" w:cs="Times New Roman" w:hint="eastAsia"/>
-        </w:rPr>
-        <w:t>ECS</w:t>
-      </w:r>
-      <w:r>
-        <w:rPr>
-          <w:rFonts w:ascii="Times New Roman" w:eastAsia="宋体" w:hAnsi="Times New Roman" w:cs="Times New Roman" w:hint="eastAsia"/>
-        </w:rPr>
-        <w:t>格式：支持</w:t>
-      </w:r>
-      <w:r>
-        <w:rPr>
-          <w:rFonts w:ascii="Times New Roman" w:eastAsia="宋体" w:hAnsi="Times New Roman" w:cs="Times New Roman" w:hint="eastAsia"/>
-        </w:rPr>
-        <w:t>LLF</w:t>
-      </w:r>
-      <w:r>
-        <w:rPr>
-          <w:rFonts w:ascii="Times New Roman" w:eastAsia="宋体" w:hAnsi="Times New Roman" w:cs="Times New Roman" w:hint="eastAsia"/>
-        </w:rPr>
-        <w:t>与</w:t>
-      </w:r>
-      <w:r>
-        <w:rPr>
-          <w:rFonts w:ascii="Times New Roman" w:eastAsia="宋体" w:hAnsi="Times New Roman" w:cs="Times New Roman" w:hint="eastAsia"/>
-        </w:rPr>
-        <w:t>ECS</w:t>
-      </w:r>
-      <w:r>
-        <w:rPr>
-          <w:rFonts w:ascii="Times New Roman" w:eastAsia="宋体" w:hAnsi="Times New Roman" w:cs="Times New Roman" w:hint="eastAsia"/>
-        </w:rPr>
-        <w:t>格式的</w:t>
-      </w:r>
-      <w:r>
-        <w:rPr>
-          <w:rFonts w:ascii="Times New Roman" w:eastAsia="宋体" w:hAnsi="Times New Roman" w:cs="Times New Roman" w:hint="eastAsia"/>
-        </w:rPr>
-        <w:t>字符串表</w:t>
-      </w:r>
-      <w:r>
-        <w:rPr>
-          <w:rFonts w:ascii="Times New Roman" w:eastAsia="宋体" w:hAnsi="Times New Roman" w:cs="Times New Roman" w:hint="eastAsia"/>
-        </w:rPr>
-        <w:t>（</w:t>
-      </w:r>
-      <w:r>
-        <w:rPr>
-          <w:rFonts w:ascii="Times New Roman" w:eastAsia="宋体" w:hAnsi="Times New Roman" w:cs="Times New Roman" w:hint="eastAsia"/>
-        </w:rPr>
-        <w:t>Stringtable</w:t>
-      </w:r>
-      <w:r>
-        <w:rPr>
-          <w:rFonts w:ascii="Times New Roman" w:eastAsia="宋体" w:hAnsi="Times New Roman" w:cs="Times New Roman" w:hint="eastAsia"/>
-        </w:rPr>
-        <w:t>）文件读取</w:t>
-      </w:r>
-    </w:p>
-    <w:p>
-      <w:pPr>
-        <w:ind w:firstLineChars="200" w:firstLine="440"/>
-        <w:rPr>
-          <w:rFonts w:ascii="Times New Roman" w:eastAsia="宋体" w:hAnsi="Times New Roman" w:cs="Times New Roman"/>
-        </w:rPr>
-      </w:pPr>
-      <w:r>
-        <w:rPr>
-          <w:rFonts w:ascii="Times New Roman" w:eastAsia="宋体" w:hAnsi="Times New Roman" w:cs="Times New Roman" w:hint="eastAsia"/>
-        </w:rPr>
-        <w:t>下拉菜单内搜索：触发、作战小队、特遣部队、动作脚本、</w:t>
-      </w:r>
-      <w:r>
-        <w:rPr>
-          <w:rFonts w:ascii="Times New Roman" w:eastAsia="宋体" w:hAnsi="Times New Roman" w:cs="Times New Roman" w:hint="eastAsia"/>
-        </w:rPr>
-        <w:t>AI</w:t>
-      </w:r>
-      <w:r>
-        <w:rPr>
-          <w:rFonts w:ascii="Times New Roman" w:eastAsia="宋体" w:hAnsi="Times New Roman" w:cs="Times New Roman" w:hint="eastAsia"/>
-        </w:rPr>
-        <w:t>编辑器的下拉菜单均支持直接输入文本，搜索对应标签</w:t>
-      </w:r>
-      <w:r>
-        <w:rPr>
-          <w:rFonts w:ascii="Times New Roman" w:eastAsia="宋体" w:hAnsi="Times New Roman" w:cs="Times New Roman" w:hint="eastAsia"/>
-        </w:rPr>
-        <w:t>支持使用通配符</w:t>
-      </w:r>
-      <w:r>
-        <w:rPr>
-          <w:rFonts w:ascii="Times New Roman" w:eastAsia="宋体" w:hAnsi="Times New Roman" w:cs="Times New Roman" w:hint="eastAsia"/>
-        </w:rPr>
-        <w:t>*</w:t>
-      </w:r>
-      <w:r>
-        <w:rPr>
-          <w:rFonts w:ascii="Times New Roman" w:eastAsia="宋体" w:hAnsi="Times New Roman" w:cs="Times New Roman" w:hint="eastAsia"/>
-        </w:rPr>
-        <w:t>与</w:t>
-      </w:r>
-      <w:r>
-        <w:rPr>
-          <w:rFonts w:ascii="Times New Roman" w:eastAsia="宋体" w:hAnsi="Times New Roman" w:cs="Times New Roman" w:hint="eastAsia"/>
-        </w:rPr>
-        <w:t>|</w:t>
-      </w:r>
-    </w:p>
-    <w:p>
-      <w:pPr>
-        <w:ind w:firstLineChars="200" w:firstLine="440"/>
-        <w:rPr>
-          <w:rFonts w:ascii="Times New Roman" w:eastAsia="宋体" w:hAnsi="Times New Roman" w:cs="Times New Roman"/>
-        </w:rPr>
-      </w:pPr>
-      <w:r>
-        <w:rPr>
-          <w:rFonts w:ascii="Times New Roman" w:eastAsia="宋体" w:hAnsi="Times New Roman" w:cs="Times New Roman" w:hint="eastAsia"/>
-        </w:rPr>
-        <w:t>查找引用：触发、作战小队、特遣部队、动作脚本编辑器新增“查找引用”按键，可以查找引用了当前对象的对象</w:t>
-      </w:r>
-    </w:p>
-    <w:p>
-      <w:pPr>
-        <w:ind w:firstLineChars="200" w:firstLine="440"/>
-        <w:rPr>
-          <w:rFonts w:ascii="Times New Roman" w:eastAsia="宋体" w:hAnsi="Times New Roman" w:cs="Times New Roman"/>
-        </w:rPr>
-      </w:pPr>
-      <w:r>
-        <w:rPr>
-          <w:rFonts w:ascii="Times New Roman" w:eastAsia="宋体" w:hAnsi="Times New Roman" w:cs="Times New Roman" w:hint="eastAsia"/>
-        </w:rPr>
-        <w:t>自动计算</w:t>
-      </w:r>
-      <w:r>
-        <w:rPr>
-          <w:rFonts w:ascii="Times New Roman" w:eastAsia="宋体" w:hAnsi="Times New Roman" w:cs="Times New Roman" w:hint="eastAsia"/>
-        </w:rPr>
-        <w:t>LAT</w:t>
-      </w:r>
-      <w:r>
-        <w:rPr>
-          <w:rFonts w:ascii="Times New Roman" w:eastAsia="宋体" w:hAnsi="Times New Roman" w:cs="Times New Roman" w:hint="eastAsia"/>
-        </w:rPr>
-        <w:t>：位于</w:t>
-      </w:r>
-      <w:r>
-        <w:rPr>
-          <w:rFonts w:ascii="Times New Roman" w:eastAsia="宋体" w:hAnsi="Times New Roman" w:cs="Times New Roman" w:hint="eastAsia"/>
-        </w:rPr>
-        <w:t>菜单栏</w:t>
-      </w:r>
-      <w:r>
-        <w:rPr>
-          <w:rFonts w:ascii="Times New Roman" w:eastAsia="宋体" w:hAnsi="Times New Roman" w:cs="Times New Roman" w:hint="eastAsia"/>
-        </w:rPr>
-        <w:t>-</w:t>
-      </w:r>
-      <w:r>
-        <w:rPr>
-          <w:rFonts w:ascii="Times New Roman" w:eastAsia="宋体" w:hAnsi="Times New Roman" w:cs="Times New Roman" w:hint="eastAsia"/>
-        </w:rPr>
-        <w:t>地图工具中，会按照游戏引擎逻辑重绘全图的</w:t>
-      </w:r>
-      <w:r>
-        <w:rPr>
-          <w:rFonts w:ascii="Times New Roman" w:eastAsia="宋体" w:hAnsi="Times New Roman" w:cs="Times New Roman" w:hint="eastAsia"/>
-        </w:rPr>
-        <w:t>LAT</w:t>
-      </w:r>
-    </w:p>
-    <w:p>
-      <w:pPr>
-        <w:ind w:firstLineChars="200" w:firstLine="440"/>
-        <w:rPr>
-          <w:rFonts w:ascii="Times New Roman" w:eastAsia="宋体" w:hAnsi="Times New Roman" w:cs="Times New Roman"/>
-        </w:rPr>
-      </w:pPr>
-      <w:r>
-        <w:rPr>
-          <w:rFonts w:ascii="Times New Roman" w:eastAsia="宋体" w:hAnsi="Times New Roman" w:cs="Times New Roman" w:hint="eastAsia"/>
-        </w:rPr>
-        <w:t>重绘水面：位于</w:t>
-      </w:r>
-      <w:r>
-        <w:rPr>
-          <w:rFonts w:ascii="Times New Roman" w:eastAsia="宋体" w:hAnsi="Times New Roman" w:cs="Times New Roman" w:hint="eastAsia"/>
-        </w:rPr>
-        <w:t>菜单栏</w:t>
-      </w:r>
-      <w:r>
-        <w:rPr>
-          <w:rFonts w:ascii="Times New Roman" w:eastAsia="宋体" w:hAnsi="Times New Roman" w:cs="Times New Roman" w:hint="eastAsia"/>
-        </w:rPr>
-        <w:t>-</w:t>
-      </w:r>
-      <w:r>
-        <w:rPr>
-          <w:rFonts w:ascii="Times New Roman" w:eastAsia="宋体" w:hAnsi="Times New Roman" w:cs="Times New Roman" w:hint="eastAsia"/>
-        </w:rPr>
-        <w:t>地图工具中，会重新生成全图水面，消除不完整的水面</w:t>
-      </w:r>
-    </w:p>
-    <w:p>
-      <w:pPr>
-        <w:ind w:firstLineChars="200" w:firstLine="440"/>
-        <w:rPr>
-          <w:rFonts w:ascii="Times New Roman" w:eastAsia="宋体" w:hAnsi="Times New Roman" w:cs="Times New Roman"/>
-        </w:rPr>
-      </w:pPr>
-      <w:r>
-        <w:rPr>
-          <w:rFonts w:ascii="Times New Roman" w:eastAsia="宋体" w:hAnsi="Times New Roman" w:cs="Times New Roman" w:hint="eastAsia"/>
-        </w:rPr>
-        <w:t>军衔显示：可以显示地图上单位的经验等级</w:t>
-      </w:r>
-    </w:p>
-    <w:p>
-      <w:pPr>
-        <w:ind w:firstLineChars="200" w:firstLine="440"/>
-        <w:rPr>
-          <w:rFonts w:ascii="Times New Roman" w:eastAsia="宋体" w:hAnsi="Times New Roman" w:cs="Times New Roman"/>
-        </w:rPr>
-      </w:pPr>
-      <w:r>
-        <w:rPr>
-          <w:rFonts w:ascii="Times New Roman" w:eastAsia="宋体" w:hAnsi="Times New Roman" w:cs="Times New Roman" w:hint="eastAsia"/>
-        </w:rPr>
-        <w:t>不可通行单元显示：位于菜单栏</w:t>
-      </w:r>
-      <w:r>
-        <w:rPr>
-          <w:rFonts w:ascii="Times New Roman" w:eastAsia="宋体" w:hAnsi="Times New Roman" w:cs="Times New Roman" w:hint="eastAsia"/>
-        </w:rPr>
-        <w:t>-</w:t>
-      </w:r>
-      <w:r>
-        <w:rPr>
-          <w:rFonts w:ascii="Times New Roman" w:eastAsia="宋体" w:hAnsi="Times New Roman" w:cs="Times New Roman" w:hint="eastAsia"/>
-        </w:rPr>
-        <w:t>图层中，可以显示所有单位都无法到达的单元格</w:t>
-      </w:r>
-    </w:p>
-    <w:p>
-      <w:pPr>
-        <w:ind w:firstLineChars="200" w:firstLine="440"/>
-        <w:rPr>
-          <w:rFonts w:ascii="Times New Roman" w:eastAsia="宋体" w:hAnsi="Times New Roman" w:cs="Times New Roman"/>
-        </w:rPr>
-      </w:pPr>
-      <w:r>
-        <w:rPr>
-          <w:rFonts w:ascii="Times New Roman" w:eastAsia="宋体" w:hAnsi="Times New Roman" w:cs="Times New Roman" w:hint="eastAsia"/>
-        </w:rPr>
-        <w:t>建筑、步兵、车辆、飞行器、基地节点、单元标记筛选：位于菜单栏</w:t>
-      </w:r>
-      <w:r>
-        <w:rPr>
-          <w:rFonts w:ascii="Times New Roman" w:eastAsia="宋体" w:hAnsi="Times New Roman" w:cs="Times New Roman" w:hint="eastAsia"/>
-        </w:rPr>
-        <w:t>-</w:t>
-      </w:r>
-      <w:r>
-        <w:rPr>
-          <w:rFonts w:ascii="Times New Roman" w:eastAsia="宋体" w:hAnsi="Times New Roman" w:cs="Times New Roman" w:hint="eastAsia"/>
-        </w:rPr>
-        <w:t>图层中，可以设置多种条件，仅显示符合条件的对象</w:t>
-      </w:r>
-    </w:p>
-    <w:p>
-      <w:pPr>
-        <w:ind w:firstLineChars="200" w:firstLine="440"/>
-        <w:rPr>
-          <w:rFonts w:ascii="Times New Roman" w:eastAsia="宋体" w:hAnsi="Times New Roman" w:cs="Times New Roman"/>
-        </w:rPr>
-      </w:pPr>
-      <w:r>
-        <w:rPr>
-          <w:rFonts w:ascii="Times New Roman" w:eastAsia="宋体" w:hAnsi="Times New Roman" w:cs="Times New Roman" w:hint="eastAsia"/>
-        </w:rPr>
-        <w:t>标签列表：位于地形浏览器的菜单栏中，支持查阅触发与关联对象</w:t>
-      </w:r>
-    </w:p>
-    <w:p>
-      <w:pPr>
-        <w:ind w:firstLineChars="200" w:firstLine="440"/>
-        <w:rPr>
-          <w:rFonts w:ascii="Times New Roman" w:eastAsia="宋体" w:hAnsi="Times New Roman" w:cs="Times New Roman"/>
-        </w:rPr>
-      </w:pPr>
-      <w:r>
-        <w:rPr>
-          <w:rFonts w:ascii="Times New Roman" w:eastAsia="宋体" w:hAnsi="Times New Roman" w:cs="Times New Roman" w:hint="eastAsia"/>
-        </w:rPr>
-        <w:t>小队列表：位于地形浏览器的菜单栏中</w:t>
-      </w:r>
-    </w:p>
-    <w:p>
-      <w:pPr>
-        <w:ind w:firstLineChars="200" w:firstLine="440"/>
-        <w:rPr>
-          <w:rFonts w:ascii="Times New Roman" w:eastAsia="宋体" w:hAnsi="Times New Roman" w:cs="Times New Roman"/>
-        </w:rPr>
-      </w:pPr>
-      <w:r>
-        <w:rPr>
-          <w:rFonts w:ascii="Times New Roman" w:eastAsia="宋体" w:hAnsi="Times New Roman" w:cs="Times New Roman" w:hint="eastAsia"/>
-        </w:rPr>
-        <w:t>特遣列表：位于地形浏览器的菜单栏中</w:t>
-      </w:r>
-    </w:p>
-    <w:p>
-      <w:pPr>
-        <w:ind w:firstLineChars="200" w:firstLine="440"/>
-        <w:rPr>
-          <w:rFonts w:ascii="Times New Roman" w:eastAsia="宋体" w:hAnsi="Times New Roman" w:cs="Times New Roman"/>
-        </w:rPr>
-      </w:pPr>
-      <w:r>
-        <w:rPr>
-          <w:rFonts w:ascii="Times New Roman" w:eastAsia="宋体" w:hAnsi="Times New Roman" w:cs="Times New Roman" w:hint="eastAsia"/>
-        </w:rPr>
-        <w:t>脚本列表：位于地形浏览器的菜单栏中</w:t>
-      </w:r>
-    </w:p>
-    <w:p>
-      <w:pPr>
-        <w:ind w:firstLineChars="200" w:firstLine="440"/>
-        <w:rPr>
-          <w:rFonts w:ascii="Times New Roman" w:eastAsia="宋体" w:hAnsi="Times New Roman" w:cs="Times New Roman"/>
-        </w:rPr>
-      </w:pPr>
-      <w:r>
-        <w:rPr>
-          <w:rFonts w:ascii="Times New Roman" w:eastAsia="宋体" w:hAnsi="Times New Roman" w:cs="Times New Roman" w:hint="eastAsia"/>
-        </w:rPr>
-        <w:t>路径点列表：位于地形浏览器的菜单栏中，支持快速定位路径点，显示引用该路径点的脚本、小队或触发</w:t>
-      </w:r>
-    </w:p>
-    <w:p>
-      <w:pPr>
-        <w:ind w:firstLineChars="200" w:firstLine="440"/>
-        <w:rPr>
-          <w:rFonts w:ascii="Times New Roman" w:eastAsia="宋体" w:hAnsi="Times New Roman" w:cs="Times New Roman"/>
-        </w:rPr>
-      </w:pPr>
-      <w:r>
-        <w:rPr>
-          <w:rFonts w:ascii="Times New Roman" w:eastAsia="宋体" w:hAnsi="Times New Roman" w:cs="Times New Roman" w:hint="eastAsia"/>
-        </w:rPr>
         <w:t>全局搜索：位于地形浏览器的“地形</w:t>
       </w:r>
       <w:r>
@@ -6496,14 +6563,7 @@
         <w:rPr>
           <w:rFonts w:ascii="Times New Roman" w:eastAsia="宋体" w:hAnsi="Times New Roman" w:cs="Times New Roman" w:hint="eastAsia"/>
         </w:rPr>
-        <w:t>覆盖图”一栏中，支持搜索物品浏览器、地</w:t>
-      </w:r>
-      <w:r>
-        <w:rPr>
-          <w:rFonts w:ascii="Times New Roman" w:eastAsia="宋体" w:hAnsi="Times New Roman" w:cs="Times New Roman" w:hint="eastAsia"/>
-        </w:rPr>
-        <w:lastRenderedPageBreak/>
-        <w:t>图单位、地形浏览器、各种编辑器的列表框、路径点、坐标。搜索文本支持通配符</w:t>
+        <w:t>覆盖图”一栏中，支持搜索物品浏览器、地图单位、地形浏览器、各种编辑器的列表框、路径点、坐标。搜索文本支持通配符</w:t>
       </w:r>
       <w:r>
         <w:rPr>
@@ -7021,14 +7081,8 @@
         <w:rPr>
           <w:rFonts w:ascii="Times New Roman" w:eastAsia="宋体" w:hAnsi="Times New Roman" w:cs="Times New Roman" w:hint="eastAsia"/>
         </w:rPr>
-        <w:t>作战小队：完全重写的编辑器，可以通过滚轮直接切换所属方、特遣、脚本等内</w:t>
-      </w:r>
-      <w:r>
-        <w:rPr>
-          <w:rFonts w:ascii="Times New Roman" w:eastAsia="宋体" w:hAnsi="Times New Roman" w:cs="Times New Roman" w:hint="eastAsia"/>
-        </w:rPr>
         <w:lastRenderedPageBreak/>
-        <w:t>容，而无需重复获得焦点</w:t>
+        <w:t>作战小队：完全重写的编辑器，可以通过滚轮直接切换所属方、特遣、脚本等内容，而无需重复获得焦点</w:t>
       </w:r>
       <w:r>
         <w:rPr>
@@ -19491,7 +19545,7 @@
         <v:path o:extrusionok="f" gradientshapeok="t" o:connecttype="rect"/>
         <o:lock v:ext="edit" aspectratio="t"/>
       </v:shapetype>
-      <v:shape id="_x0000_i1031" type="#_x0000_t75" style="width:11.65pt;height:11.65pt" o:bullet="t">
+      <v:shape id="_x0000_i1030" type="#_x0000_t75" style="width:11.65pt;height:11.65pt" o:bullet="t">
         <v:imagedata r:id="rId1" o:title="mso9A9A"/>
       </v:shape>
     </w:pict>

</xml_diff>

<commit_message>
rewrite local variable & support search ref
</commit_message>
<xml_diff>
--- a/Supplementary/文档/FA2SP HDM Edition说明文档.docx
+++ b/Supplementary/文档/FA2SP HDM Edition说明文档.docx
@@ -280,6 +280,36 @@
         <w:pStyle w:val="a9"/>
         <w:numPr>
           <w:ilvl w:val="0"/>
+          <w:numId w:val="11"/>
+        </w:numPr>
+        <w:rPr>
+          <w:rFonts w:ascii="Times New Roman" w:eastAsia="宋体" w:hAnsi="Times New Roman" w:cs="Times New Roman"/>
+        </w:rPr>
+      </w:pPr>
+      <w:r>
+        <w:rPr>
+          <w:rFonts w:ascii="Times New Roman" w:eastAsia="宋体" w:hAnsi="Times New Roman" w:cs="Times New Roman" w:hint="eastAsia"/>
+        </w:rPr>
+        <w:t>重写局部变量编辑器，支持</w:t>
+      </w:r>
+      <w:r>
+        <w:rPr>
+          <w:rFonts w:ascii="Times New Roman" w:eastAsia="宋体" w:hAnsi="Times New Roman" w:cs="Times New Roman" w:hint="eastAsia"/>
+        </w:rPr>
+        <w:t>查找</w:t>
+      </w:r>
+      <w:r>
+        <w:rPr>
+          <w:rFonts w:ascii="Times New Roman" w:eastAsia="宋体" w:hAnsi="Times New Roman" w:cs="Times New Roman" w:hint="eastAsia"/>
+        </w:rPr>
+        <w:t>局部变量引用</w:t>
+      </w:r>
+    </w:p>
+    <w:p>
+      <w:pPr>
+        <w:pStyle w:val="a9"/>
+        <w:numPr>
+          <w:ilvl w:val="0"/>
           <w:numId w:val="10"/>
         </w:numPr>
         <w:rPr>
@@ -925,6 +955,7 @@
         <w:rPr>
           <w:rFonts w:ascii="Times New Roman" w:eastAsia="宋体" w:hAnsi="Times New Roman" w:cs="Times New Roman" w:hint="eastAsia"/>
         </w:rPr>
+        <w:lastRenderedPageBreak/>
         <w:t>物品浏览器支持查看预览图</w:t>
       </w:r>
       <w:r>
@@ -949,7 +980,6 @@
         <w:rPr>
           <w:rFonts w:ascii="Times New Roman" w:eastAsia="宋体" w:hAnsi="Times New Roman" w:cs="Times New Roman" w:hint="eastAsia"/>
         </w:rPr>
-        <w:lastRenderedPageBreak/>
         <w:t>thumbnails</w:t>
       </w:r>
       <w:r>
@@ -1935,6 +1965,7 @@
         <w:rPr>
           <w:rFonts w:ascii="Times New Roman" w:eastAsia="宋体" w:hAnsi="Times New Roman" w:cs="Times New Roman" w:hint="eastAsia"/>
         </w:rPr>
+        <w:lastRenderedPageBreak/>
         <w:t>修复下拉菜单部分情况下选择失效的</w:t>
       </w:r>
       <w:r>
@@ -1959,7 +1990,6 @@
         <w:rPr>
           <w:rFonts w:ascii="Times New Roman" w:eastAsia="宋体" w:hAnsi="Times New Roman" w:cs="Times New Roman" w:hint="eastAsia"/>
         </w:rPr>
-        <w:lastRenderedPageBreak/>
         <w:t>修复下拉菜单自动搜索部分情况下异常被禁用的</w:t>
       </w:r>
       <w:r>
@@ -2878,6 +2908,7 @@
         <w:rPr>
           <w:rFonts w:ascii="Times New Roman" w:eastAsia="宋体" w:hAnsi="Times New Roman" w:cs="Times New Roman" w:hint="eastAsia"/>
         </w:rPr>
+        <w:lastRenderedPageBreak/>
         <w:t>修复了光照沙盒开启时，内存占用异常增高的</w:t>
       </w:r>
       <w:r>
@@ -2902,7 +2933,6 @@
         <w:rPr>
           <w:rFonts w:ascii="Times New Roman" w:eastAsia="宋体" w:hAnsi="Times New Roman" w:cs="Times New Roman" w:hint="eastAsia"/>
         </w:rPr>
-        <w:lastRenderedPageBreak/>
         <w:t>修复了触发、小队等名称中数字部分超过</w:t>
       </w:r>
       <w:r>
@@ -3853,6 +3883,7 @@
           <w:sz w:val="28"/>
           <w:szCs w:val="32"/>
         </w:rPr>
+        <w:lastRenderedPageBreak/>
         <w:t>1.0.5 (2025.02.24)</w:t>
       </w:r>
     </w:p>
@@ -3871,7 +3902,6 @@
         <w:rPr>
           <w:rFonts w:ascii="Times New Roman" w:eastAsia="宋体" w:hAnsi="Times New Roman" w:cs="Times New Roman" w:hint="eastAsia"/>
         </w:rPr>
-        <w:lastRenderedPageBreak/>
         <w:t>优化了</w:t>
       </w:r>
       <w:r>
@@ -4848,6 +4878,7 @@
         <w:rPr>
           <w:rFonts w:ascii="Times New Roman" w:eastAsia="宋体" w:hAnsi="Times New Roman" w:cs="Times New Roman" w:hint="eastAsia"/>
         </w:rPr>
+        <w:lastRenderedPageBreak/>
         <w:t>LAT</w:t>
       </w:r>
       <w:r>
@@ -4908,14 +4939,7 @@
         <w:rPr>
           <w:rFonts w:ascii="Times New Roman" w:eastAsia="宋体" w:hAnsi="Times New Roman" w:cs="Times New Roman" w:hint="eastAsia"/>
         </w:rPr>
-        <w:t>禁用搜索</w:t>
-      </w:r>
-      <w:r>
-        <w:rPr>
-          <w:rFonts w:ascii="Times New Roman" w:eastAsia="宋体" w:hAnsi="Times New Roman" w:cs="Times New Roman" w:hint="eastAsia"/>
-        </w:rPr>
-        <w:lastRenderedPageBreak/>
-        <w:t>功能以提升性能</w:t>
+        <w:t>禁用搜索功能以提升性能</w:t>
       </w:r>
     </w:p>
     <w:p>
@@ -5997,7 +6021,14 @@
         <w:rPr>
           <w:rFonts w:ascii="Times New Roman" w:eastAsia="宋体" w:hAnsi="Times New Roman" w:cs="Times New Roman" w:hint="eastAsia"/>
         </w:rPr>
-        <w:t>，用于路径点与数字互转，详见</w:t>
+        <w:t>，用于路径点</w:t>
+      </w:r>
+      <w:r>
+        <w:rPr>
+          <w:rFonts w:ascii="Times New Roman" w:eastAsia="宋体" w:hAnsi="Times New Roman" w:cs="Times New Roman" w:hint="eastAsia"/>
+        </w:rPr>
+        <w:lastRenderedPageBreak/>
+        <w:t>与数字互转，详见</w:t>
       </w:r>
       <w:r>
         <w:rPr>
@@ -6041,7 +6072,6 @@
           <w:sz w:val="28"/>
           <w:szCs w:val="32"/>
         </w:rPr>
-        <w:lastRenderedPageBreak/>
         <w:t>FA2SP HDM Edition</w:t>
       </w:r>
       <w:r>
@@ -6562,6 +6592,7 @@
         <w:rPr>
           <w:rFonts w:ascii="Times New Roman" w:eastAsia="宋体" w:hAnsi="Times New Roman" w:cs="Times New Roman" w:hint="eastAsia"/>
         </w:rPr>
+        <w:lastRenderedPageBreak/>
         <w:t>小队列表：位于地形浏览器的菜单栏中</w:t>
       </w:r>
     </w:p>
@@ -6576,7 +6607,6 @@
         <w:rPr>
           <w:rFonts w:ascii="Times New Roman" w:eastAsia="宋体" w:hAnsi="Times New Roman" w:cs="Times New Roman" w:hint="eastAsia"/>
         </w:rPr>
-        <w:lastRenderedPageBreak/>
         <w:t>特遣列表：位于地形浏览器的菜单栏中</w:t>
       </w:r>
     </w:p>
@@ -7095,14 +7125,14 @@
         <w:rPr>
           <w:rFonts w:ascii="Times New Roman" w:eastAsia="宋体" w:hAnsi="Times New Roman" w:cs="Times New Roman" w:hint="eastAsia"/>
         </w:rPr>
-        <w:t>，将触发设置、事件设置、行为设置集中显示在同一页面下，同时以列表状态显示事件与行为，可以显示当前事件或行</w:t>
+        <w:t>，将触发设置、事件设置、行为设</w:t>
       </w:r>
       <w:r>
         <w:rPr>
           <w:rFonts w:ascii="Times New Roman" w:eastAsia="宋体" w:hAnsi="Times New Roman" w:cs="Times New Roman" w:hint="eastAsia"/>
         </w:rPr>
         <w:lastRenderedPageBreak/>
-        <w:t>为的全部参数列表</w:t>
+        <w:t>置集中显示在同一页面下，同时以列表状态显示事件与行为，可以显示当前事件或行为的全部参数列表</w:t>
       </w:r>
     </w:p>
     <w:p>
@@ -7628,6 +7658,7 @@
         <w:rPr>
           <w:rFonts w:ascii="Times New Roman" w:eastAsia="宋体" w:hAnsi="Times New Roman" w:cs="Times New Roman" w:hint="eastAsia"/>
         </w:rPr>
+        <w:lastRenderedPageBreak/>
         <w:t>步兵子单元格：可以正常显示</w:t>
       </w:r>
       <w:r>
@@ -7640,14 +7671,7 @@
         <w:rPr>
           <w:rFonts w:ascii="Times New Roman" w:eastAsia="宋体" w:hAnsi="Times New Roman" w:cs="Times New Roman" w:hint="eastAsia"/>
         </w:rPr>
-        <w:t>号位（游戏中单元格中下位置）的步兵，同时允</w:t>
-      </w:r>
-      <w:r>
-        <w:rPr>
-          <w:rFonts w:ascii="Times New Roman" w:eastAsia="宋体" w:hAnsi="Times New Roman" w:cs="Times New Roman" w:hint="eastAsia"/>
-        </w:rPr>
-        <w:lastRenderedPageBreak/>
-        <w:t>许对步兵进行子单元格编辑，如指定步兵放置的位置，或者拖拽步兵的位置</w:t>
+        <w:t>号位（游戏中单元格中下位置）的步兵，同时允许对步兵进行子单元格编辑，如指定步兵放置的位置，或者拖拽步兵的位置</w:t>
       </w:r>
       <w:r>
         <w:rPr>
@@ -19693,7 +19717,7 @@
         <v:path o:extrusionok="f" gradientshapeok="t" o:connecttype="rect"/>
         <o:lock v:ext="edit" aspectratio="t"/>
       </v:shapetype>
-      <v:shape id="_x0000_i1030" type="#_x0000_t75" style="width:11.65pt;height:11.65pt" o:bullet="t">
+      <v:shape id="_x0000_i1031" type="#_x0000_t75" style="width:11.7pt;height:11.7pt" o:bullet="t">
         <v:imagedata r:id="rId1" o:title="mso9A9A"/>
       </v:shape>
     </w:pict>

</xml_diff>

<commit_message>
search reference support jump to trigger event/action & sizing
</commit_message>
<xml_diff>
--- a/Supplementary/文档/FA2SP HDM Edition说明文档.docx
+++ b/Supplementary/文档/FA2SP HDM Edition说明文档.docx
@@ -310,6 +310,24 @@
         <w:pStyle w:val="a9"/>
         <w:numPr>
           <w:ilvl w:val="0"/>
+          <w:numId w:val="11"/>
+        </w:numPr>
+        <w:rPr>
+          <w:rFonts w:ascii="Times New Roman" w:eastAsia="宋体" w:hAnsi="Times New Roman" w:cs="Times New Roman"/>
+        </w:rPr>
+      </w:pPr>
+      <w:r>
+        <w:rPr>
+          <w:rFonts w:ascii="Times New Roman" w:eastAsia="宋体" w:hAnsi="Times New Roman" w:cs="Times New Roman" w:hint="eastAsia"/>
+        </w:rPr>
+        <w:t>查找引用可以直接跳转至触发的指定事件或行为位置</w:t>
+      </w:r>
+    </w:p>
+    <w:p>
+      <w:pPr>
+        <w:pStyle w:val="a9"/>
+        <w:numPr>
+          <w:ilvl w:val="0"/>
           <w:numId w:val="10"/>
         </w:numPr>
         <w:rPr>
@@ -937,6 +955,7 @@
         <w:rPr>
           <w:rFonts w:ascii="Times New Roman" w:eastAsia="宋体" w:hAnsi="Times New Roman" w:cs="Times New Roman" w:hint="eastAsia"/>
         </w:rPr>
+        <w:lastRenderedPageBreak/>
         <w:t>多选模式支持正矩形添加和删除</w:t>
       </w:r>
     </w:p>
@@ -955,7 +974,6 @@
         <w:rPr>
           <w:rFonts w:ascii="Times New Roman" w:eastAsia="宋体" w:hAnsi="Times New Roman" w:cs="Times New Roman" w:hint="eastAsia"/>
         </w:rPr>
-        <w:lastRenderedPageBreak/>
         <w:t>物品浏览器支持查看预览图</w:t>
       </w:r>
       <w:r>
@@ -1947,6 +1965,7 @@
         <w:rPr>
           <w:rFonts w:ascii="Times New Roman" w:eastAsia="宋体" w:hAnsi="Times New Roman" w:cs="Times New Roman" w:hint="eastAsia"/>
         </w:rPr>
+        <w:lastRenderedPageBreak/>
         <w:t>恢复在某些地形下被屏蔽的高架木桥桥墩废墟</w:t>
       </w:r>
     </w:p>
@@ -1965,7 +1984,6 @@
         <w:rPr>
           <w:rFonts w:ascii="Times New Roman" w:eastAsia="宋体" w:hAnsi="Times New Roman" w:cs="Times New Roman" w:hint="eastAsia"/>
         </w:rPr>
-        <w:lastRenderedPageBreak/>
         <w:t>修复下拉菜单部分情况下选择失效的</w:t>
       </w:r>
       <w:r>
@@ -2872,6 +2890,7 @@
         <w:rPr>
           <w:rFonts w:ascii="Times New Roman" w:eastAsia="宋体" w:hAnsi="Times New Roman" w:cs="Times New Roman" w:hint="eastAsia"/>
         </w:rPr>
+        <w:lastRenderedPageBreak/>
         <w:t>修复了使用</w:t>
       </w:r>
       <w:r>
@@ -2908,7 +2927,6 @@
         <w:rPr>
           <w:rFonts w:ascii="Times New Roman" w:eastAsia="宋体" w:hAnsi="Times New Roman" w:cs="Times New Roman" w:hint="eastAsia"/>
         </w:rPr>
-        <w:lastRenderedPageBreak/>
         <w:t>修复了光照沙盒开启时，内存占用异常增高的</w:t>
       </w:r>
       <w:r>
@@ -19717,7 +19735,7 @@
         <v:path o:extrusionok="f" gradientshapeok="t" o:connecttype="rect"/>
         <o:lock v:ext="edit" aspectratio="t"/>
       </v:shapetype>
-      <v:shape id="_x0000_i1031" type="#_x0000_t75" style="width:11.7pt;height:11.7pt" o:bullet="t">
+      <v:shape id="_x0000_i1030" type="#_x0000_t75" style="width:11.7pt;height:11.7pt" o:bullet="t">
         <v:imagedata r:id="rId1" o:title="mso9A9A"/>
       </v:shape>
     </w:pict>

</xml_diff>

<commit_message>
change image sever to x86, add terrain into server
</commit_message>
<xml_diff>
--- a/Supplementary/文档/FA2SP HDM Edition说明文档.docx
+++ b/Supplementary/文档/FA2SP HDM Edition说明文档.docx
@@ -420,7 +420,21 @@
         <w:rPr>
           <w:rFonts w:ascii="Times New Roman" w:eastAsia="宋体" w:hAnsi="Times New Roman" w:cs="Times New Roman" w:hint="eastAsia"/>
         </w:rPr>
-        <w:t>提升程序稳定性</w:t>
+        <w:t>重写</w:t>
+      </w:r>
+      <w:proofErr w:type="spellStart"/>
+      <w:r>
+        <w:rPr>
+          <w:rFonts w:ascii="Times New Roman" w:eastAsia="宋体" w:hAnsi="Times New Roman" w:cs="Times New Roman" w:hint="eastAsia"/>
+        </w:rPr>
+        <w:t>DrawMap</w:t>
+      </w:r>
+      <w:proofErr w:type="spellEnd"/>
+      <w:r>
+        <w:rPr>
+          <w:rFonts w:ascii="Times New Roman" w:eastAsia="宋体" w:hAnsi="Times New Roman" w:cs="Times New Roman" w:hint="eastAsia"/>
+        </w:rPr>
+        <w:t>函数，提升绘图效率</w:t>
       </w:r>
     </w:p>
     <w:p>
@@ -438,22 +452,16 @@
         <w:rPr>
           <w:rFonts w:ascii="Times New Roman" w:eastAsia="宋体" w:hAnsi="Times New Roman" w:cs="Times New Roman" w:hint="eastAsia"/>
         </w:rPr>
-        <w:t>重写</w:t>
-      </w:r>
-      <w:proofErr w:type="spellStart"/>
-      <w:r>
-        <w:rPr>
-          <w:rFonts w:ascii="Times New Roman" w:eastAsia="宋体" w:hAnsi="Times New Roman" w:cs="Times New Roman" w:hint="eastAsia"/>
-        </w:rPr>
-        <w:t>DrawMap</w:t>
-      </w:r>
-      <w:proofErr w:type="spellEnd"/>
-      <w:r>
-        <w:rPr>
-          <w:rFonts w:ascii="Times New Roman" w:eastAsia="宋体" w:hAnsi="Times New Roman" w:cs="Times New Roman" w:hint="eastAsia"/>
-        </w:rPr>
-        <w:t>函数，提升绘图效率</w:t>
-      </w:r>
+        <w:t>支持按照建筑大小进行分类，详见</w:t>
+      </w:r>
+      <w:proofErr w:type="spellStart"/>
+      <w:r>
+        <w:rPr>
+          <w:rFonts w:ascii="Times New Roman" w:eastAsia="宋体" w:hAnsi="Times New Roman" w:cs="Times New Roman" w:hint="eastAsia"/>
+        </w:rPr>
+        <w:t>ObjectBrowser.Foundation</w:t>
+      </w:r>
+      <w:proofErr w:type="spellEnd"/>
     </w:p>
     <w:p>
       <w:pPr>
@@ -470,16 +478,22 @@
         <w:rPr>
           <w:rFonts w:ascii="Times New Roman" w:eastAsia="宋体" w:hAnsi="Times New Roman" w:cs="Times New Roman" w:hint="eastAsia"/>
         </w:rPr>
-        <w:t>支持按照建筑大小进行分类，详见</w:t>
-      </w:r>
-      <w:proofErr w:type="spellStart"/>
-      <w:r>
-        <w:rPr>
-          <w:rFonts w:ascii="Times New Roman" w:eastAsia="宋体" w:hAnsi="Times New Roman" w:cs="Times New Roman" w:hint="eastAsia"/>
-        </w:rPr>
-        <w:t>ObjectBrowser.Foundation</w:t>
-      </w:r>
-      <w:proofErr w:type="spellEnd"/>
+        <w:t>优化复制粘贴性能，支持跨进</w:t>
+      </w:r>
+      <w:proofErr w:type="gramStart"/>
+      <w:r>
+        <w:rPr>
+          <w:rFonts w:ascii="Times New Roman" w:eastAsia="宋体" w:hAnsi="Times New Roman" w:cs="Times New Roman" w:hint="eastAsia"/>
+        </w:rPr>
+        <w:t>程显示</w:t>
+      </w:r>
+      <w:proofErr w:type="gramEnd"/>
+      <w:r>
+        <w:rPr>
+          <w:rFonts w:ascii="Times New Roman" w:eastAsia="宋体" w:hAnsi="Times New Roman" w:cs="Times New Roman" w:hint="eastAsia"/>
+        </w:rPr>
+        <w:t>区域描边</w:t>
+      </w:r>
     </w:p>
     <w:p>
       <w:pPr>
@@ -496,7 +510,27 @@
         <w:rPr>
           <w:rFonts w:ascii="Times New Roman" w:eastAsia="宋体" w:hAnsi="Times New Roman" w:cs="Times New Roman" w:hint="eastAsia"/>
         </w:rPr>
-        <w:t>优化复制粘贴性能，支持跨进程显示区域描边</w:t>
+        <w:t>修复地形浏览器显示</w:t>
+      </w:r>
+      <w:proofErr w:type="spellStart"/>
+      <w:r>
+        <w:rPr>
+          <w:rFonts w:ascii="Times New Roman" w:eastAsia="宋体" w:hAnsi="Times New Roman" w:cs="Times New Roman" w:hint="eastAsia"/>
+        </w:rPr>
+        <w:t>ExtraImage</w:t>
+      </w:r>
+      <w:proofErr w:type="spellEnd"/>
+      <w:r>
+        <w:rPr>
+          <w:rFonts w:ascii="Times New Roman" w:eastAsia="宋体" w:hAnsi="Times New Roman" w:cs="Times New Roman" w:hint="eastAsia"/>
+        </w:rPr>
+        <w:t>在横坐标超出本体范围时显示错误的</w:t>
+      </w:r>
+      <w:r>
+        <w:rPr>
+          <w:rFonts w:ascii="Times New Roman" w:eastAsia="宋体" w:hAnsi="Times New Roman" w:cs="Times New Roman" w:hint="eastAsia"/>
+        </w:rPr>
+        <w:t>bug</w:t>
       </w:r>
     </w:p>
     <w:p>
@@ -514,27 +548,7 @@
         <w:rPr>
           <w:rFonts w:ascii="Times New Roman" w:eastAsia="宋体" w:hAnsi="Times New Roman" w:cs="Times New Roman" w:hint="eastAsia"/>
         </w:rPr>
-        <w:t>修复地形浏览器显示</w:t>
-      </w:r>
-      <w:proofErr w:type="spellStart"/>
-      <w:r>
-        <w:rPr>
-          <w:rFonts w:ascii="Times New Roman" w:eastAsia="宋体" w:hAnsi="Times New Roman" w:cs="Times New Roman" w:hint="eastAsia"/>
-        </w:rPr>
-        <w:t>ExtraImage</w:t>
-      </w:r>
-      <w:proofErr w:type="spellEnd"/>
-      <w:r>
-        <w:rPr>
-          <w:rFonts w:ascii="Times New Roman" w:eastAsia="宋体" w:hAnsi="Times New Roman" w:cs="Times New Roman" w:hint="eastAsia"/>
-        </w:rPr>
-        <w:t>在横坐标超出本体范围时显示错误的</w:t>
-      </w:r>
-      <w:r>
-        <w:rPr>
-          <w:rFonts w:ascii="Times New Roman" w:eastAsia="宋体" w:hAnsi="Times New Roman" w:cs="Times New Roman" w:hint="eastAsia"/>
-        </w:rPr>
-        <w:t>bug</w:t>
+        <w:t>优化地形浏览器渲染，减少部分地形的黑边</w:t>
       </w:r>
     </w:p>
     <w:p>
@@ -552,7 +566,13 @@
         <w:rPr>
           <w:rFonts w:ascii="Times New Roman" w:eastAsia="宋体" w:hAnsi="Times New Roman" w:cs="Times New Roman" w:hint="eastAsia"/>
         </w:rPr>
-        <w:t>优化地形浏览器渲染，减少部分地形的黑边</w:t>
+        <w:t>修复部分情况下物品浏览器取消选择仍会错误选中界面顶端选项的</w:t>
+      </w:r>
+      <w:r>
+        <w:rPr>
+          <w:rFonts w:ascii="Times New Roman" w:eastAsia="宋体" w:hAnsi="Times New Roman" w:cs="Times New Roman" w:hint="eastAsia"/>
+        </w:rPr>
+        <w:t>bug</w:t>
       </w:r>
     </w:p>
     <w:p>
@@ -570,13 +590,7 @@
         <w:rPr>
           <w:rFonts w:ascii="Times New Roman" w:eastAsia="宋体" w:hAnsi="Times New Roman" w:cs="Times New Roman" w:hint="eastAsia"/>
         </w:rPr>
-        <w:t>修复部分情况下物品浏览器取消选择仍会错误选中界面顶端选项的</w:t>
-      </w:r>
-      <w:r>
-        <w:rPr>
-          <w:rFonts w:ascii="Times New Roman" w:eastAsia="宋体" w:hAnsi="Times New Roman" w:cs="Times New Roman" w:hint="eastAsia"/>
-        </w:rPr>
-        <w:t>bug</w:t>
+        <w:t>优化绘制连接地形的性能与内存占用</w:t>
       </w:r>
     </w:p>
     <w:p>
@@ -594,24 +608,6 @@
         <w:rPr>
           <w:rFonts w:ascii="Times New Roman" w:eastAsia="宋体" w:hAnsi="Times New Roman" w:cs="Times New Roman" w:hint="eastAsia"/>
         </w:rPr>
-        <w:t>优化绘制连接地形的性能与内存占用</w:t>
-      </w:r>
-    </w:p>
-    <w:p>
-      <w:pPr>
-        <w:pStyle w:val="a9"/>
-        <w:numPr>
-          <w:ilvl w:val="0"/>
-          <w:numId w:val="11"/>
-        </w:numPr>
-        <w:rPr>
-          <w:rFonts w:ascii="Times New Roman" w:eastAsia="宋体" w:hAnsi="Times New Roman" w:cs="Times New Roman"/>
-        </w:rPr>
-      </w:pPr>
-      <w:r>
-        <w:rPr>
-          <w:rFonts w:ascii="Times New Roman" w:eastAsia="宋体" w:hAnsi="Times New Roman" w:cs="Times New Roman" w:hint="eastAsia"/>
-        </w:rPr>
         <w:t>支持使用独立的进程存储游戏图像，以节约内存占用，详见</w:t>
       </w:r>
       <w:proofErr w:type="spellStart"/>
@@ -808,7 +804,35 @@
         <w:rPr>
           <w:rFonts w:ascii="Times New Roman" w:eastAsia="宋体" w:hAnsi="Times New Roman" w:cs="Times New Roman" w:hint="eastAsia"/>
         </w:rPr>
-        <w:t>粘贴区域描边使用与复制描边相同的颜色，即</w:t>
+        <w:t>粘贴</w:t>
+      </w:r>
+      <w:proofErr w:type="gramStart"/>
+      <w:r>
+        <w:rPr>
+          <w:rFonts w:ascii="Times New Roman" w:eastAsia="宋体" w:hAnsi="Times New Roman" w:cs="Times New Roman" w:hint="eastAsia"/>
+        </w:rPr>
+        <w:t>区域描边使用</w:t>
+      </w:r>
+      <w:proofErr w:type="gramEnd"/>
+      <w:r>
+        <w:rPr>
+          <w:rFonts w:ascii="Times New Roman" w:eastAsia="宋体" w:hAnsi="Times New Roman" w:cs="Times New Roman" w:hint="eastAsia"/>
+        </w:rPr>
+        <w:t>与</w:t>
+      </w:r>
+      <w:proofErr w:type="gramStart"/>
+      <w:r>
+        <w:rPr>
+          <w:rFonts w:ascii="Times New Roman" w:eastAsia="宋体" w:hAnsi="Times New Roman" w:cs="Times New Roman" w:hint="eastAsia"/>
+        </w:rPr>
+        <w:t>复制描边相同</w:t>
+      </w:r>
+      <w:proofErr w:type="gramEnd"/>
+      <w:r>
+        <w:rPr>
+          <w:rFonts w:ascii="Times New Roman" w:eastAsia="宋体" w:hAnsi="Times New Roman" w:cs="Times New Roman" w:hint="eastAsia"/>
+        </w:rPr>
+        <w:t>的颜色，即</w:t>
       </w:r>
       <w:proofErr w:type="spellStart"/>
       <w:r>
@@ -852,7 +876,21 @@
         <w:rPr>
           <w:rFonts w:ascii="Times New Roman" w:eastAsia="宋体" w:hAnsi="Times New Roman" w:cs="Times New Roman" w:hint="eastAsia"/>
         </w:rPr>
-        <w:t>多选模式新增自定义添加与删除，可以在多个选项中自选条件，删除同类与同类相连添加和删除</w:t>
+        <w:t>多选模式新增自定义添加与删除，可以在多个选项中自选条件，删除</w:t>
+      </w:r>
+      <w:proofErr w:type="gramStart"/>
+      <w:r>
+        <w:rPr>
+          <w:rFonts w:ascii="Times New Roman" w:eastAsia="宋体" w:hAnsi="Times New Roman" w:cs="Times New Roman" w:hint="eastAsia"/>
+        </w:rPr>
+        <w:t>同类与</w:t>
+      </w:r>
+      <w:proofErr w:type="gramEnd"/>
+      <w:r>
+        <w:rPr>
+          <w:rFonts w:ascii="Times New Roman" w:eastAsia="宋体" w:hAnsi="Times New Roman" w:cs="Times New Roman" w:hint="eastAsia"/>
+        </w:rPr>
+        <w:t>同类相连添加和删除</w:t>
       </w:r>
     </w:p>
     <w:p>
@@ -888,7 +926,21 @@
         <w:rPr>
           <w:rFonts w:ascii="Times New Roman" w:eastAsia="宋体" w:hAnsi="Times New Roman" w:cs="Times New Roman" w:hint="eastAsia"/>
         </w:rPr>
-        <w:t>物品浏览器预览图支持优先读取</w:t>
+        <w:t>物品浏览器预览</w:t>
+      </w:r>
+      <w:proofErr w:type="gramStart"/>
+      <w:r>
+        <w:rPr>
+          <w:rFonts w:ascii="Times New Roman" w:eastAsia="宋体" w:hAnsi="Times New Roman" w:cs="Times New Roman" w:hint="eastAsia"/>
+        </w:rPr>
+        <w:t>图支持</w:t>
+      </w:r>
+      <w:proofErr w:type="gramEnd"/>
+      <w:r>
+        <w:rPr>
+          <w:rFonts w:ascii="Times New Roman" w:eastAsia="宋体" w:hAnsi="Times New Roman" w:cs="Times New Roman" w:hint="eastAsia"/>
+        </w:rPr>
+        <w:t>优先读取</w:t>
       </w:r>
       <w:r>
         <w:rPr>
@@ -930,7 +982,6 @@
         <w:rPr>
           <w:rFonts w:ascii="Times New Roman" w:eastAsia="宋体" w:hAnsi="Times New Roman" w:cs="Times New Roman" w:hint="eastAsia"/>
         </w:rPr>
-        <w:lastRenderedPageBreak/>
         <w:t>使用了</w:t>
       </w:r>
       <w:r>
@@ -970,6 +1021,7 @@
         <w:rPr>
           <w:rFonts w:ascii="Times New Roman" w:eastAsia="宋体" w:hAnsi="Times New Roman" w:cs="Times New Roman" w:hint="eastAsia"/>
         </w:rPr>
+        <w:lastRenderedPageBreak/>
         <w:t>修复</w:t>
       </w:r>
       <w:r>
@@ -1302,7 +1354,21 @@
         <w:rPr>
           <w:rFonts w:ascii="Times New Roman" w:eastAsia="宋体" w:hAnsi="Times New Roman" w:cs="Times New Roman" w:hint="eastAsia"/>
         </w:rPr>
-        <w:t>第一次运行会生成缩略图保存至</w:t>
+        <w:t>第一次运行会生成</w:t>
+      </w:r>
+      <w:proofErr w:type="gramStart"/>
+      <w:r>
+        <w:rPr>
+          <w:rFonts w:ascii="Times New Roman" w:eastAsia="宋体" w:hAnsi="Times New Roman" w:cs="Times New Roman" w:hint="eastAsia"/>
+        </w:rPr>
+        <w:t>缩略图</w:t>
+      </w:r>
+      <w:proofErr w:type="gramEnd"/>
+      <w:r>
+        <w:rPr>
+          <w:rFonts w:ascii="Times New Roman" w:eastAsia="宋体" w:hAnsi="Times New Roman" w:cs="Times New Roman" w:hint="eastAsia"/>
+        </w:rPr>
+        <w:t>保存至</w:t>
       </w:r>
       <w:r>
         <w:rPr>
@@ -1350,7 +1416,21 @@
         <w:rPr>
           <w:rFonts w:ascii="Times New Roman" w:eastAsia="宋体" w:hAnsi="Times New Roman" w:cs="Times New Roman" w:hint="eastAsia"/>
         </w:rPr>
-        <w:t>”覆盖图文件损坏，启用后会导致程序崩溃，请将“</w:t>
+        <w:t>”覆盖</w:t>
+      </w:r>
+      <w:proofErr w:type="gramStart"/>
+      <w:r>
+        <w:rPr>
+          <w:rFonts w:ascii="Times New Roman" w:eastAsia="宋体" w:hAnsi="Times New Roman" w:cs="Times New Roman" w:hint="eastAsia"/>
+        </w:rPr>
+        <w:t>图文件</w:t>
+      </w:r>
+      <w:proofErr w:type="gramEnd"/>
+      <w:r>
+        <w:rPr>
+          <w:rFonts w:ascii="Times New Roman" w:eastAsia="宋体" w:hAnsi="Times New Roman" w:cs="Times New Roman" w:hint="eastAsia"/>
+        </w:rPr>
+        <w:t>损坏，启用后会导致程序崩溃，请将“</w:t>
       </w:r>
       <w:r>
         <w:rPr>
@@ -1693,7 +1773,21 @@
         <w:rPr>
           <w:rFonts w:ascii="Times New Roman" w:eastAsia="宋体" w:hAnsi="Times New Roman" w:cs="Times New Roman" w:hint="eastAsia"/>
         </w:rPr>
-        <w:t>修复部分情况下触发编辑器行为栏不能随参数数量正确缩放的</w:t>
+        <w:t>修复部分情况下触发编辑器行为</w:t>
+      </w:r>
+      <w:proofErr w:type="gramStart"/>
+      <w:r>
+        <w:rPr>
+          <w:rFonts w:ascii="Times New Roman" w:eastAsia="宋体" w:hAnsi="Times New Roman" w:cs="Times New Roman" w:hint="eastAsia"/>
+        </w:rPr>
+        <w:t>栏不能</w:t>
+      </w:r>
+      <w:proofErr w:type="gramEnd"/>
+      <w:r>
+        <w:rPr>
+          <w:rFonts w:ascii="Times New Roman" w:eastAsia="宋体" w:hAnsi="Times New Roman" w:cs="Times New Roman" w:hint="eastAsia"/>
+        </w:rPr>
+        <w:t>随参数数量正确缩放的</w:t>
       </w:r>
       <w:r>
         <w:rPr>
@@ -1807,8 +1901,16 @@
         <w:rPr>
           <w:rFonts w:ascii="Times New Roman" w:eastAsia="宋体" w:hAnsi="Times New Roman" w:cs="Times New Roman" w:hint="eastAsia"/>
         </w:rPr>
-        <w:t>拖动单位尊重图层状态</w:t>
-      </w:r>
+        <w:t>拖动单位</w:t>
+      </w:r>
+      <w:proofErr w:type="gramStart"/>
+      <w:r>
+        <w:rPr>
+          <w:rFonts w:ascii="Times New Roman" w:eastAsia="宋体" w:hAnsi="Times New Roman" w:cs="Times New Roman" w:hint="eastAsia"/>
+        </w:rPr>
+        <w:t>尊重图层状态</w:t>
+      </w:r>
+      <w:proofErr w:type="gramEnd"/>
       <w:r>
         <w:rPr>
           <w:rFonts w:ascii="Times New Roman" w:eastAsia="宋体" w:hAnsi="Times New Roman" w:cs="Times New Roman" w:hint="eastAsia"/>
@@ -1951,7 +2053,6 @@
         <w:rPr>
           <w:rFonts w:ascii="Times New Roman" w:eastAsia="宋体" w:hAnsi="Times New Roman" w:cs="Times New Roman" w:hint="eastAsia"/>
         </w:rPr>
-        <w:lastRenderedPageBreak/>
         <w:t>修复存在多选单元格时，无法填充未被多选单元格的</w:t>
       </w:r>
       <w:r>
@@ -1976,6 +2077,7 @@
         <w:rPr>
           <w:rFonts w:ascii="Times New Roman" w:eastAsia="宋体" w:hAnsi="Times New Roman" w:cs="Times New Roman" w:hint="eastAsia"/>
         </w:rPr>
+        <w:lastRenderedPageBreak/>
         <w:t>修复多人游戏下重复放置游戏者位置时，小地图图像异常的</w:t>
       </w:r>
       <w:r>
@@ -2242,7 +2344,21 @@
         <w:rPr>
           <w:rFonts w:ascii="Times New Roman" w:eastAsia="宋体" w:hAnsi="Times New Roman" w:cs="Times New Roman" w:hint="eastAsia"/>
         </w:rPr>
-        <w:t>，固定在栈上分配内存，可以在提升稳定性的同时避免过大的内存开销</w:t>
+        <w:t>，固定在</w:t>
+      </w:r>
+      <w:proofErr w:type="gramStart"/>
+      <w:r>
+        <w:rPr>
+          <w:rFonts w:ascii="Times New Roman" w:eastAsia="宋体" w:hAnsi="Times New Roman" w:cs="Times New Roman" w:hint="eastAsia"/>
+        </w:rPr>
+        <w:t>栈</w:t>
+      </w:r>
+      <w:proofErr w:type="gramEnd"/>
+      <w:r>
+        <w:rPr>
+          <w:rFonts w:ascii="Times New Roman" w:eastAsia="宋体" w:hAnsi="Times New Roman" w:cs="Times New Roman" w:hint="eastAsia"/>
+        </w:rPr>
+        <w:t>上分配内存，可以在提升稳定性的同时避免过大的内存开销</w:t>
       </w:r>
     </w:p>
     <w:p>
@@ -2326,7 +2442,21 @@
         <w:rPr>
           <w:rFonts w:ascii="Times New Roman" w:eastAsia="宋体" w:hAnsi="Times New Roman" w:cs="Times New Roman" w:hint="eastAsia"/>
         </w:rPr>
-        <w:t>修复下拉菜单自动搜索部分情况下异常被禁用的</w:t>
+        <w:t>修复下拉菜单自动搜索部分情况下</w:t>
+      </w:r>
+      <w:proofErr w:type="gramStart"/>
+      <w:r>
+        <w:rPr>
+          <w:rFonts w:ascii="Times New Roman" w:eastAsia="宋体" w:hAnsi="Times New Roman" w:cs="Times New Roman" w:hint="eastAsia"/>
+        </w:rPr>
+        <w:t>异常被</w:t>
+      </w:r>
+      <w:proofErr w:type="gramEnd"/>
+      <w:r>
+        <w:rPr>
+          <w:rFonts w:ascii="Times New Roman" w:eastAsia="宋体" w:hAnsi="Times New Roman" w:cs="Times New Roman" w:hint="eastAsia"/>
+        </w:rPr>
+        <w:t>禁用的</w:t>
       </w:r>
       <w:r>
         <w:rPr>
@@ -2787,7 +2917,21 @@
         <w:rPr>
           <w:rFonts w:ascii="Times New Roman" w:eastAsia="宋体" w:hAnsi="Times New Roman" w:cs="Times New Roman" w:hint="eastAsia"/>
         </w:rPr>
-        <w:t>修复隐藏建筑图层会同时隐藏建筑轮廓的</w:t>
+        <w:t>修复隐藏</w:t>
+      </w:r>
+      <w:proofErr w:type="gramStart"/>
+      <w:r>
+        <w:rPr>
+          <w:rFonts w:ascii="Times New Roman" w:eastAsia="宋体" w:hAnsi="Times New Roman" w:cs="Times New Roman" w:hint="eastAsia"/>
+        </w:rPr>
+        <w:t>建筑图层会同</w:t>
+      </w:r>
+      <w:proofErr w:type="gramEnd"/>
+      <w:r>
+        <w:rPr>
+          <w:rFonts w:ascii="Times New Roman" w:eastAsia="宋体" w:hAnsi="Times New Roman" w:cs="Times New Roman" w:hint="eastAsia"/>
+        </w:rPr>
+        <w:t>时隐藏建筑轮廓的</w:t>
       </w:r>
       <w:r>
         <w:rPr>
@@ -2896,7 +3040,21 @@
         <w:rPr>
           <w:rFonts w:ascii="Times New Roman" w:eastAsia="宋体" w:hAnsi="Times New Roman" w:cs="Times New Roman" w:hint="eastAsia"/>
         </w:rPr>
-        <w:t>优化了灯光建筑较多时，光照沙盒模式的性能</w:t>
+        <w:t>优化了灯光建筑较多时，光照</w:t>
+      </w:r>
+      <w:proofErr w:type="gramStart"/>
+      <w:r>
+        <w:rPr>
+          <w:rFonts w:ascii="Times New Roman" w:eastAsia="宋体" w:hAnsi="Times New Roman" w:cs="Times New Roman" w:hint="eastAsia"/>
+        </w:rPr>
+        <w:t>沙盒模式</w:t>
+      </w:r>
+      <w:proofErr w:type="gramEnd"/>
+      <w:r>
+        <w:rPr>
+          <w:rFonts w:ascii="Times New Roman" w:eastAsia="宋体" w:hAnsi="Times New Roman" w:cs="Times New Roman" w:hint="eastAsia"/>
+        </w:rPr>
+        <w:t>的性能</w:t>
       </w:r>
     </w:p>
     <w:p>
@@ -2956,7 +3114,6 @@
         <w:rPr>
           <w:rFonts w:ascii="Times New Roman" w:eastAsia="宋体" w:hAnsi="Times New Roman" w:cs="Times New Roman" w:hint="eastAsia"/>
         </w:rPr>
-        <w:lastRenderedPageBreak/>
         <w:t>优化打开地图的速度</w:t>
       </w:r>
     </w:p>
@@ -2975,7 +3132,22 @@
         <w:rPr>
           <w:rFonts w:ascii="Times New Roman" w:eastAsia="宋体" w:hAnsi="Times New Roman" w:cs="Times New Roman" w:hint="eastAsia"/>
         </w:rPr>
-        <w:t>修复在光照沙盒开启时，放置车辆、飞行器、路径点时小地图光照会错误的</w:t>
+        <w:lastRenderedPageBreak/>
+        <w:t>修复在</w:t>
+      </w:r>
+      <w:proofErr w:type="gramStart"/>
+      <w:r>
+        <w:rPr>
+          <w:rFonts w:ascii="Times New Roman" w:eastAsia="宋体" w:hAnsi="Times New Roman" w:cs="Times New Roman" w:hint="eastAsia"/>
+        </w:rPr>
+        <w:t>光照沙盒开启</w:t>
+      </w:r>
+      <w:proofErr w:type="gramEnd"/>
+      <w:r>
+        <w:rPr>
+          <w:rFonts w:ascii="Times New Roman" w:eastAsia="宋体" w:hAnsi="Times New Roman" w:cs="Times New Roman" w:hint="eastAsia"/>
+        </w:rPr>
+        <w:t>时，放置车辆、飞行器、路径点时小地图光照会错误的</w:t>
       </w:r>
       <w:r>
         <w:rPr>
@@ -3039,6 +3211,7 @@
           <w:rFonts w:ascii="Times New Roman" w:eastAsia="宋体" w:hAnsi="Times New Roman" w:cs="Times New Roman"/>
         </w:rPr>
       </w:pPr>
+      <w:proofErr w:type="gramStart"/>
       <w:r>
         <w:rPr>
           <w:rFonts w:ascii="Times New Roman" w:eastAsia="宋体" w:hAnsi="Times New Roman" w:cs="Times New Roman" w:hint="eastAsia"/>
@@ -3051,6 +3224,7 @@
         </w:rPr>
         <w:t>图层</w:t>
       </w:r>
+      <w:proofErr w:type="gramEnd"/>
       <w:r>
         <w:rPr>
           <w:rFonts w:ascii="Times New Roman" w:eastAsia="宋体" w:hAnsi="Times New Roman" w:cs="Times New Roman" w:hint="eastAsia"/>
@@ -3251,7 +3425,21 @@
         <w:rPr>
           <w:rFonts w:ascii="Times New Roman" w:eastAsia="宋体" w:hAnsi="Times New Roman" w:cs="Times New Roman" w:hint="eastAsia"/>
         </w:rPr>
-        <w:t>修复了光照沙盒开启时，内存占用异常增高的</w:t>
+        <w:t>修复了</w:t>
+      </w:r>
+      <w:proofErr w:type="gramStart"/>
+      <w:r>
+        <w:rPr>
+          <w:rFonts w:ascii="Times New Roman" w:eastAsia="宋体" w:hAnsi="Times New Roman" w:cs="Times New Roman" w:hint="eastAsia"/>
+        </w:rPr>
+        <w:t>光照沙盒开启</w:t>
+      </w:r>
+      <w:proofErr w:type="gramEnd"/>
+      <w:r>
+        <w:rPr>
+          <w:rFonts w:ascii="Times New Roman" w:eastAsia="宋体" w:hAnsi="Times New Roman" w:cs="Times New Roman" w:hint="eastAsia"/>
+        </w:rPr>
+        <w:t>时，内存占用异常增高的</w:t>
       </w:r>
       <w:r>
         <w:rPr>
@@ -3471,8 +3659,16 @@
         <w:rPr>
           <w:rFonts w:ascii="Times New Roman" w:eastAsia="宋体" w:hAnsi="Times New Roman" w:cs="Times New Roman" w:hint="eastAsia"/>
         </w:rPr>
-        <w:t>改进了光照沙盒</w:t>
-      </w:r>
+        <w:t>改进了</w:t>
+      </w:r>
+      <w:proofErr w:type="gramStart"/>
+      <w:r>
+        <w:rPr>
+          <w:rFonts w:ascii="Times New Roman" w:eastAsia="宋体" w:hAnsi="Times New Roman" w:cs="Times New Roman" w:hint="eastAsia"/>
+        </w:rPr>
+        <w:t>光照沙盒</w:t>
+      </w:r>
+      <w:proofErr w:type="gramEnd"/>
       <w:r>
         <w:rPr>
           <w:rFonts w:ascii="Times New Roman" w:eastAsia="宋体" w:hAnsi="Times New Roman" w:cs="Times New Roman" w:hint="eastAsia"/>
@@ -3954,7 +4150,21 @@
         <w:rPr>
           <w:rFonts w:ascii="Times New Roman" w:eastAsia="宋体" w:hAnsi="Times New Roman" w:cs="Times New Roman" w:hint="eastAsia"/>
         </w:rPr>
-        <w:t>编辑器中编辑框无法按下回车的</w:t>
+        <w:t>编辑器中编辑</w:t>
+      </w:r>
+      <w:proofErr w:type="gramStart"/>
+      <w:r>
+        <w:rPr>
+          <w:rFonts w:ascii="Times New Roman" w:eastAsia="宋体" w:hAnsi="Times New Roman" w:cs="Times New Roman" w:hint="eastAsia"/>
+        </w:rPr>
+        <w:t>框无法</w:t>
+      </w:r>
+      <w:proofErr w:type="gramEnd"/>
+      <w:r>
+        <w:rPr>
+          <w:rFonts w:ascii="Times New Roman" w:eastAsia="宋体" w:hAnsi="Times New Roman" w:cs="Times New Roman" w:hint="eastAsia"/>
+        </w:rPr>
+        <w:t>按下回车的</w:t>
       </w:r>
       <w:r>
         <w:rPr>
@@ -4022,11 +4232,19 @@
         </w:rPr>
         <w:t>SHP</w:t>
       </w:r>
-      <w:r>
-        <w:rPr>
-          <w:rFonts w:ascii="Times New Roman" w:eastAsia="宋体" w:hAnsi="Times New Roman" w:cs="Times New Roman" w:hint="eastAsia"/>
-        </w:rPr>
-        <w:t>载具的炮塔，支持</w:t>
+      <w:proofErr w:type="gramStart"/>
+      <w:r>
+        <w:rPr>
+          <w:rFonts w:ascii="Times New Roman" w:eastAsia="宋体" w:hAnsi="Times New Roman" w:cs="Times New Roman" w:hint="eastAsia"/>
+        </w:rPr>
+        <w:t>载具的</w:t>
+      </w:r>
+      <w:proofErr w:type="gramEnd"/>
+      <w:r>
+        <w:rPr>
+          <w:rFonts w:ascii="Times New Roman" w:eastAsia="宋体" w:hAnsi="Times New Roman" w:cs="Times New Roman" w:hint="eastAsia"/>
+        </w:rPr>
+        <w:t>炮塔，支持</w:t>
       </w:r>
       <w:r>
         <w:rPr>
@@ -4348,11 +4566,19 @@
         </w:rPr>
         <w:t>FA2SP</w:t>
       </w:r>
-      <w:r>
-        <w:rPr>
-          <w:rFonts w:ascii="Times New Roman" w:eastAsia="宋体" w:hAnsi="Times New Roman" w:cs="Times New Roman" w:hint="eastAsia"/>
-        </w:rPr>
-        <w:t>容易弹窗的数个场景均通过稳定性测试，故删除</w:t>
+      <w:proofErr w:type="gramStart"/>
+      <w:r>
+        <w:rPr>
+          <w:rFonts w:ascii="Times New Roman" w:eastAsia="宋体" w:hAnsi="Times New Roman" w:cs="Times New Roman" w:hint="eastAsia"/>
+        </w:rPr>
+        <w:t>容易弹窗的</w:t>
+      </w:r>
+      <w:proofErr w:type="gramEnd"/>
+      <w:r>
+        <w:rPr>
+          <w:rFonts w:ascii="Times New Roman" w:eastAsia="宋体" w:hAnsi="Times New Roman" w:cs="Times New Roman" w:hint="eastAsia"/>
+        </w:rPr>
+        <w:t>数个场景均通过稳定性测试，故删除</w:t>
       </w:r>
       <w:proofErr w:type="spellStart"/>
       <w:r>
@@ -4488,7 +4714,21 @@
         <w:rPr>
           <w:rFonts w:ascii="Times New Roman" w:eastAsia="宋体" w:hAnsi="Times New Roman" w:cs="Times New Roman" w:hint="eastAsia"/>
         </w:rPr>
-        <w:t>多选模式增加同类添加和同类删除按钮，可以批量添加同类地形</w:t>
+        <w:t>多选模</w:t>
+      </w:r>
+      <w:proofErr w:type="gramStart"/>
+      <w:r>
+        <w:rPr>
+          <w:rFonts w:ascii="Times New Roman" w:eastAsia="宋体" w:hAnsi="Times New Roman" w:cs="Times New Roman" w:hint="eastAsia"/>
+        </w:rPr>
+        <w:t>式增加</w:t>
+      </w:r>
+      <w:proofErr w:type="gramEnd"/>
+      <w:r>
+        <w:rPr>
+          <w:rFonts w:ascii="Times New Roman" w:eastAsia="宋体" w:hAnsi="Times New Roman" w:cs="Times New Roman" w:hint="eastAsia"/>
+        </w:rPr>
+        <w:t>同类添加和同类删除按钮，可以批量添加同类地形</w:t>
       </w:r>
     </w:p>
     <w:p>
@@ -4506,7 +4746,21 @@
         <w:rPr>
           <w:rFonts w:ascii="Times New Roman" w:eastAsia="宋体" w:hAnsi="Times New Roman" w:cs="Times New Roman" w:hint="eastAsia"/>
         </w:rPr>
-        <w:t>光照沙盒支持光照亮度随高度改变</w:t>
+        <w:t>光照</w:t>
+      </w:r>
+      <w:proofErr w:type="gramStart"/>
+      <w:r>
+        <w:rPr>
+          <w:rFonts w:ascii="Times New Roman" w:eastAsia="宋体" w:hAnsi="Times New Roman" w:cs="Times New Roman" w:hint="eastAsia"/>
+        </w:rPr>
+        <w:t>沙盒支持</w:t>
+      </w:r>
+      <w:proofErr w:type="gramEnd"/>
+      <w:r>
+        <w:rPr>
+          <w:rFonts w:ascii="Times New Roman" w:eastAsia="宋体" w:hAnsi="Times New Roman" w:cs="Times New Roman" w:hint="eastAsia"/>
+        </w:rPr>
+        <w:t>光照亮度随高度改变</w:t>
       </w:r>
       <w:r>
         <w:rPr>
@@ -4530,7 +4784,21 @@
         <w:rPr>
           <w:rFonts w:ascii="Times New Roman" w:eastAsia="宋体" w:hAnsi="Times New Roman" w:cs="Times New Roman" w:hint="eastAsia"/>
         </w:rPr>
-        <w:t>光照沙盒支持显示灯光建筑</w:t>
+        <w:t>光照</w:t>
+      </w:r>
+      <w:proofErr w:type="gramStart"/>
+      <w:r>
+        <w:rPr>
+          <w:rFonts w:ascii="Times New Roman" w:eastAsia="宋体" w:hAnsi="Times New Roman" w:cs="Times New Roman" w:hint="eastAsia"/>
+        </w:rPr>
+        <w:t>沙盒支持</w:t>
+      </w:r>
+      <w:proofErr w:type="gramEnd"/>
+      <w:r>
+        <w:rPr>
+          <w:rFonts w:ascii="Times New Roman" w:eastAsia="宋体" w:hAnsi="Times New Roman" w:cs="Times New Roman" w:hint="eastAsia"/>
+        </w:rPr>
+        <w:t>显示灯光建筑</w:t>
       </w:r>
     </w:p>
     <w:p>
@@ -4924,7 +5192,21 @@
         <w:rPr>
           <w:rFonts w:ascii="Times New Roman" w:eastAsia="宋体" w:hAnsi="Times New Roman" w:cs="Times New Roman" w:hint="eastAsia"/>
         </w:rPr>
-        <w:t>全部覆盖图列表的名称前增加了索引，便于查找</w:t>
+        <w:t>全部覆盖</w:t>
+      </w:r>
+      <w:proofErr w:type="gramStart"/>
+      <w:r>
+        <w:rPr>
+          <w:rFonts w:ascii="Times New Roman" w:eastAsia="宋体" w:hAnsi="Times New Roman" w:cs="Times New Roman" w:hint="eastAsia"/>
+        </w:rPr>
+        <w:t>图列</w:t>
+      </w:r>
+      <w:proofErr w:type="gramEnd"/>
+      <w:r>
+        <w:rPr>
+          <w:rFonts w:ascii="Times New Roman" w:eastAsia="宋体" w:hAnsi="Times New Roman" w:cs="Times New Roman" w:hint="eastAsia"/>
+        </w:rPr>
+        <w:t>表的名称前增加了索引，便于查找</w:t>
       </w:r>
     </w:p>
     <w:p>
@@ -4938,11 +5220,19 @@
           <w:rFonts w:ascii="Times New Roman" w:eastAsia="宋体" w:hAnsi="Times New Roman" w:cs="Times New Roman"/>
         </w:rPr>
       </w:pPr>
-      <w:r>
-        <w:rPr>
-          <w:rFonts w:ascii="Times New Roman" w:eastAsia="宋体" w:hAnsi="Times New Roman" w:cs="Times New Roman" w:hint="eastAsia"/>
-        </w:rPr>
-        <w:t>缩略图的覆盖图颜色会读取</w:t>
+      <w:proofErr w:type="gramStart"/>
+      <w:r>
+        <w:rPr>
+          <w:rFonts w:ascii="Times New Roman" w:eastAsia="宋体" w:hAnsi="Times New Roman" w:cs="Times New Roman" w:hint="eastAsia"/>
+        </w:rPr>
+        <w:t>缩略图</w:t>
+      </w:r>
+      <w:proofErr w:type="gramEnd"/>
+      <w:r>
+        <w:rPr>
+          <w:rFonts w:ascii="Times New Roman" w:eastAsia="宋体" w:hAnsi="Times New Roman" w:cs="Times New Roman" w:hint="eastAsia"/>
+        </w:rPr>
+        <w:t>的覆盖图颜色会读取</w:t>
       </w:r>
       <w:r>
         <w:rPr>
@@ -4987,7 +5277,21 @@
           <w:rFonts w:ascii="Times New Roman" w:eastAsia="宋体" w:hAnsi="Times New Roman" w:cs="Times New Roman" w:hint="eastAsia"/>
         </w:rPr>
         <w:lastRenderedPageBreak/>
-        <w:t>修复了开启光照沙盒后放置地形会弹框的</w:t>
+        <w:t>修复了开启</w:t>
+      </w:r>
+      <w:proofErr w:type="gramStart"/>
+      <w:r>
+        <w:rPr>
+          <w:rFonts w:ascii="Times New Roman" w:eastAsia="宋体" w:hAnsi="Times New Roman" w:cs="Times New Roman" w:hint="eastAsia"/>
+        </w:rPr>
+        <w:t>光照沙盒后</w:t>
+      </w:r>
+      <w:proofErr w:type="gramEnd"/>
+      <w:r>
+        <w:rPr>
+          <w:rFonts w:ascii="Times New Roman" w:eastAsia="宋体" w:hAnsi="Times New Roman" w:cs="Times New Roman" w:hint="eastAsia"/>
+        </w:rPr>
+        <w:t>放置地形会弹框的</w:t>
       </w:r>
       <w:r>
         <w:rPr>
@@ -5081,8 +5385,30 @@
         <w:rPr>
           <w:rFonts w:ascii="Times New Roman" w:eastAsia="宋体" w:hAnsi="Times New Roman" w:cs="Times New Roman" w:hint="eastAsia"/>
         </w:rPr>
-        <w:t>，现在保存缩略图的光照会跟随光照沙盒设置</w:t>
-      </w:r>
+        <w:t>，现在保存</w:t>
+      </w:r>
+      <w:proofErr w:type="gramStart"/>
+      <w:r>
+        <w:rPr>
+          <w:rFonts w:ascii="Times New Roman" w:eastAsia="宋体" w:hAnsi="Times New Roman" w:cs="Times New Roman" w:hint="eastAsia"/>
+        </w:rPr>
+        <w:t>缩略图</w:t>
+      </w:r>
+      <w:proofErr w:type="gramEnd"/>
+      <w:r>
+        <w:rPr>
+          <w:rFonts w:ascii="Times New Roman" w:eastAsia="宋体" w:hAnsi="Times New Roman" w:cs="Times New Roman" w:hint="eastAsia"/>
+        </w:rPr>
+        <w:t>的光照会跟随</w:t>
+      </w:r>
+      <w:proofErr w:type="gramStart"/>
+      <w:r>
+        <w:rPr>
+          <w:rFonts w:ascii="Times New Roman" w:eastAsia="宋体" w:hAnsi="Times New Roman" w:cs="Times New Roman" w:hint="eastAsia"/>
+        </w:rPr>
+        <w:t>光照沙盒设置</w:t>
+      </w:r>
+      <w:proofErr w:type="gramEnd"/>
     </w:p>
     <w:p>
       <w:pPr>
@@ -5257,7 +5583,21 @@
         <w:rPr>
           <w:rFonts w:ascii="Times New Roman" w:eastAsia="宋体" w:hAnsi="Times New Roman" w:cs="Times New Roman" w:hint="eastAsia"/>
         </w:rPr>
-        <w:t>修复了在开启自动海岸的情况下，放置地形会导致笔刷边缘区域进行不必要的</w:t>
+        <w:t>修复了在开启自动海岸的情况下，放置地形会</w:t>
+      </w:r>
+      <w:proofErr w:type="gramStart"/>
+      <w:r>
+        <w:rPr>
+          <w:rFonts w:ascii="Times New Roman" w:eastAsia="宋体" w:hAnsi="Times New Roman" w:cs="Times New Roman" w:hint="eastAsia"/>
+        </w:rPr>
+        <w:t>导致笔刷边缘</w:t>
+      </w:r>
+      <w:proofErr w:type="gramEnd"/>
+      <w:r>
+        <w:rPr>
+          <w:rFonts w:ascii="Times New Roman" w:eastAsia="宋体" w:hAnsi="Times New Roman" w:cs="Times New Roman" w:hint="eastAsia"/>
+        </w:rPr>
+        <w:t>区域进行不必要的</w:t>
       </w:r>
       <w:r>
         <w:rPr>
@@ -5435,7 +5775,21 @@
         <w:rPr>
           <w:rFonts w:ascii="Times New Roman" w:eastAsia="宋体" w:hAnsi="Times New Roman" w:cs="Times New Roman" w:hint="eastAsia"/>
         </w:rPr>
-        <w:t>修复当地形生成器没有勾选覆盖时，无法正常摆放默认地形的</w:t>
+        <w:t>修复当地形生成器</w:t>
+      </w:r>
+      <w:proofErr w:type="gramStart"/>
+      <w:r>
+        <w:rPr>
+          <w:rFonts w:ascii="Times New Roman" w:eastAsia="宋体" w:hAnsi="Times New Roman" w:cs="Times New Roman" w:hint="eastAsia"/>
+        </w:rPr>
+        <w:t>没有勾选覆盖</w:t>
+      </w:r>
+      <w:proofErr w:type="gramEnd"/>
+      <w:r>
+        <w:rPr>
+          <w:rFonts w:ascii="Times New Roman" w:eastAsia="宋体" w:hAnsi="Times New Roman" w:cs="Times New Roman" w:hint="eastAsia"/>
+        </w:rPr>
+        <w:t>时，无法正常摆放默认地形的</w:t>
       </w:r>
       <w:r>
         <w:rPr>
@@ -5520,9 +5874,6 @@
         <w:instrText>HYPERLINK "https://github.com/secsome/FA2sp/pull/45"</w:instrText>
       </w:r>
       <w:r>
-        <w:rPr>
-          <w:rFonts w:hint="eastAsia"/>
-        </w:rPr>
         <w:fldChar w:fldCharType="separate"/>
       </w:r>
       <w:r>
@@ -5570,7 +5921,21 @@
         <w:rPr>
           <w:rFonts w:ascii="Times New Roman" w:eastAsia="宋体" w:hAnsi="Times New Roman" w:cs="Times New Roman" w:hint="eastAsia"/>
         </w:rPr>
-        <w:t>，控制光照沙盒功能的开启</w:t>
+        <w:t>，控制光照</w:t>
+      </w:r>
+      <w:proofErr w:type="gramStart"/>
+      <w:r>
+        <w:rPr>
+          <w:rFonts w:ascii="Times New Roman" w:eastAsia="宋体" w:hAnsi="Times New Roman" w:cs="Times New Roman" w:hint="eastAsia"/>
+        </w:rPr>
+        <w:t>沙盒功能</w:t>
+      </w:r>
+      <w:proofErr w:type="gramEnd"/>
+      <w:r>
+        <w:rPr>
+          <w:rFonts w:ascii="Times New Roman" w:eastAsia="宋体" w:hAnsi="Times New Roman" w:cs="Times New Roman" w:hint="eastAsia"/>
+        </w:rPr>
+        <w:t>的开启</w:t>
       </w:r>
     </w:p>
     <w:p>
@@ -5986,8 +6351,16 @@
         <w:rPr>
           <w:rFonts w:ascii="Times New Roman" w:eastAsia="宋体" w:hAnsi="Times New Roman" w:cs="Times New Roman" w:hint="eastAsia"/>
         </w:rPr>
-        <w:t>当覆盖图超过</w:t>
-      </w:r>
+        <w:t>当覆盖</w:t>
+      </w:r>
+      <w:proofErr w:type="gramStart"/>
+      <w:r>
+        <w:rPr>
+          <w:rFonts w:ascii="Times New Roman" w:eastAsia="宋体" w:hAnsi="Times New Roman" w:cs="Times New Roman" w:hint="eastAsia"/>
+        </w:rPr>
+        <w:t>图超过</w:t>
+      </w:r>
+      <w:proofErr w:type="gramEnd"/>
       <w:r>
         <w:rPr>
           <w:rFonts w:ascii="Times New Roman" w:eastAsia="宋体" w:hAnsi="Times New Roman" w:cs="Times New Roman" w:hint="eastAsia"/>
@@ -6681,7 +7054,21 @@
         <w:rPr>
           <w:rFonts w:ascii="Times New Roman" w:eastAsia="宋体" w:hAnsi="Times New Roman" w:cs="Times New Roman" w:hint="eastAsia"/>
         </w:rPr>
-        <w:t>重新加载游戏目录：当检测到打开的地图文件位于另一个尤复游戏文件夹下时，会提示是否重新加载对应目录的游戏资源</w:t>
+        <w:t>重新加载游戏目录：当检测到打开的地图文件位于另</w:t>
+      </w:r>
+      <w:proofErr w:type="gramStart"/>
+      <w:r>
+        <w:rPr>
+          <w:rFonts w:ascii="Times New Roman" w:eastAsia="宋体" w:hAnsi="Times New Roman" w:cs="Times New Roman" w:hint="eastAsia"/>
+        </w:rPr>
+        <w:t>一个尤复游戏</w:t>
+      </w:r>
+      <w:proofErr w:type="gramEnd"/>
+      <w:r>
+        <w:rPr>
+          <w:rFonts w:ascii="Times New Roman" w:eastAsia="宋体" w:hAnsi="Times New Roman" w:cs="Times New Roman" w:hint="eastAsia"/>
+        </w:rPr>
+        <w:t>文件夹下时，会提示是否重新加载对应目录的游戏资源</w:t>
       </w:r>
     </w:p>
     <w:p>
@@ -6878,7 +7265,21 @@
           <w:rFonts w:ascii="Times New Roman" w:eastAsia="宋体" w:hAnsi="Times New Roman" w:cs="Times New Roman" w:hint="eastAsia"/>
         </w:rPr>
         <w:lastRenderedPageBreak/>
-        <w:t>键，可以查找引用了当前对象的对象</w:t>
+        <w:t>键，可以查找引用了当</w:t>
+      </w:r>
+      <w:proofErr w:type="gramStart"/>
+      <w:r>
+        <w:rPr>
+          <w:rFonts w:ascii="Times New Roman" w:eastAsia="宋体" w:hAnsi="Times New Roman" w:cs="Times New Roman" w:hint="eastAsia"/>
+        </w:rPr>
+        <w:t>前对象</w:t>
+      </w:r>
+      <w:proofErr w:type="gramEnd"/>
+      <w:r>
+        <w:rPr>
+          <w:rFonts w:ascii="Times New Roman" w:eastAsia="宋体" w:hAnsi="Times New Roman" w:cs="Times New Roman" w:hint="eastAsia"/>
+        </w:rPr>
+        <w:t>的对象</w:t>
       </w:r>
     </w:p>
     <w:p>
@@ -7166,7 +7567,21 @@
         <w:rPr>
           <w:rFonts w:ascii="Times New Roman" w:eastAsia="宋体" w:hAnsi="Times New Roman" w:cs="Times New Roman" w:hint="eastAsia"/>
         </w:rPr>
-        <w:t>可以在划定的矩形区域或多选模式下的区域中随机生成预设的地形、地形对象、覆盖图或污染。地形生成</w:t>
+        <w:t>可以在划定的矩形区域或多</w:t>
+      </w:r>
+      <w:proofErr w:type="gramStart"/>
+      <w:r>
+        <w:rPr>
+          <w:rFonts w:ascii="Times New Roman" w:eastAsia="宋体" w:hAnsi="Times New Roman" w:cs="Times New Roman" w:hint="eastAsia"/>
+        </w:rPr>
+        <w:t>选模式下的</w:t>
+      </w:r>
+      <w:proofErr w:type="gramEnd"/>
+      <w:r>
+        <w:rPr>
+          <w:rFonts w:ascii="Times New Roman" w:eastAsia="宋体" w:hAnsi="Times New Roman" w:cs="Times New Roman" w:hint="eastAsia"/>
+        </w:rPr>
+        <w:t>区域中随机生成预设的地形、地形对象、覆盖图或污染。地形生成</w:t>
       </w:r>
       <w:r>
         <w:rPr>
@@ -7533,7 +7948,21 @@
         <w:rPr>
           <w:rFonts w:ascii="Times New Roman" w:eastAsia="宋体" w:hAnsi="Times New Roman" w:cs="Times New Roman" w:hint="eastAsia"/>
         </w:rPr>
-        <w:t>多选模式：现在多选模式需要在物品浏览器中点击才能进行选择，同时提供了矩形添加和矩形删除功能。多选模式还能与复制粘贴、地形生成器</w:t>
+        <w:t>多选模式：现在多选模</w:t>
+      </w:r>
+      <w:proofErr w:type="gramStart"/>
+      <w:r>
+        <w:rPr>
+          <w:rFonts w:ascii="Times New Roman" w:eastAsia="宋体" w:hAnsi="Times New Roman" w:cs="Times New Roman" w:hint="eastAsia"/>
+        </w:rPr>
+        <w:t>式需要</w:t>
+      </w:r>
+      <w:proofErr w:type="gramEnd"/>
+      <w:r>
+        <w:rPr>
+          <w:rFonts w:ascii="Times New Roman" w:eastAsia="宋体" w:hAnsi="Times New Roman" w:cs="Times New Roman" w:hint="eastAsia"/>
+        </w:rPr>
+        <w:t>在物品浏览器中点击才能进行选择，同时提供了矩形添加和矩形删除功能。多选模式还能与复制粘贴、地形生成器</w:t>
       </w:r>
       <w:r>
         <w:rPr>
@@ -8054,11 +8483,19 @@
           <w:rFonts w:ascii="Times New Roman" w:eastAsia="宋体" w:hAnsi="Times New Roman" w:cs="Times New Roman"/>
         </w:rPr>
       </w:pPr>
-      <w:r>
-        <w:rPr>
-          <w:rFonts w:ascii="Times New Roman" w:eastAsia="宋体" w:hAnsi="Times New Roman" w:cs="Times New Roman" w:hint="eastAsia"/>
-        </w:rPr>
-        <w:t>笔刷大小：支持在</w:t>
+      <w:proofErr w:type="gramStart"/>
+      <w:r>
+        <w:rPr>
+          <w:rFonts w:ascii="Times New Roman" w:eastAsia="宋体" w:hAnsi="Times New Roman" w:cs="Times New Roman" w:hint="eastAsia"/>
+        </w:rPr>
+        <w:t>笔刷大小</w:t>
+      </w:r>
+      <w:proofErr w:type="gramEnd"/>
+      <w:r>
+        <w:rPr>
+          <w:rFonts w:ascii="Times New Roman" w:eastAsia="宋体" w:hAnsi="Times New Roman" w:cs="Times New Roman" w:hint="eastAsia"/>
+        </w:rPr>
+        <w:t>：支持在</w:t>
       </w:r>
       <w:proofErr w:type="spellStart"/>
       <w:r>
@@ -8072,8 +8509,16 @@
         <w:rPr>
           <w:rFonts w:ascii="Times New Roman" w:eastAsia="宋体" w:hAnsi="Times New Roman" w:cs="Times New Roman" w:hint="eastAsia"/>
         </w:rPr>
-        <w:t>中自定义笔刷大小</w:t>
-      </w:r>
+        <w:t>中</w:t>
+      </w:r>
+      <w:proofErr w:type="gramStart"/>
+      <w:r>
+        <w:rPr>
+          <w:rFonts w:ascii="Times New Roman" w:eastAsia="宋体" w:hAnsi="Times New Roman" w:cs="Times New Roman" w:hint="eastAsia"/>
+        </w:rPr>
+        <w:t>自定义笔刷大小</w:t>
+      </w:r>
+      <w:proofErr w:type="gramEnd"/>
     </w:p>
     <w:p>
       <w:pPr>
@@ -8180,7 +8625,35 @@
         <w:rPr>
           <w:rFonts w:ascii="Times New Roman" w:eastAsia="宋体" w:hAnsi="Times New Roman" w:cs="Times New Roman" w:hint="eastAsia"/>
         </w:rPr>
-        <w:t>。若建筑有加载物，会自动计算加载物数量</w:t>
+        <w:t>。</w:t>
+      </w:r>
+      <w:proofErr w:type="gramStart"/>
+      <w:r>
+        <w:rPr>
+          <w:rFonts w:ascii="Times New Roman" w:eastAsia="宋体" w:hAnsi="Times New Roman" w:cs="Times New Roman" w:hint="eastAsia"/>
+        </w:rPr>
+        <w:t>若建筑</w:t>
+      </w:r>
+      <w:proofErr w:type="gramEnd"/>
+      <w:r>
+        <w:rPr>
+          <w:rFonts w:ascii="Times New Roman" w:eastAsia="宋体" w:hAnsi="Times New Roman" w:cs="Times New Roman" w:hint="eastAsia"/>
+        </w:rPr>
+        <w:t>有加载物，会自动计算</w:t>
+      </w:r>
+      <w:proofErr w:type="gramStart"/>
+      <w:r>
+        <w:rPr>
+          <w:rFonts w:ascii="Times New Roman" w:eastAsia="宋体" w:hAnsi="Times New Roman" w:cs="Times New Roman" w:hint="eastAsia"/>
+        </w:rPr>
+        <w:t>加载物</w:t>
+      </w:r>
+      <w:proofErr w:type="gramEnd"/>
+      <w:r>
+        <w:rPr>
+          <w:rFonts w:ascii="Times New Roman" w:eastAsia="宋体" w:hAnsi="Times New Roman" w:cs="Times New Roman" w:hint="eastAsia"/>
+        </w:rPr>
+        <w:t>数量</w:t>
       </w:r>
     </w:p>
     <w:p>
@@ -8218,7 +8691,21 @@
         <w:rPr>
           <w:rFonts w:ascii="Times New Roman" w:eastAsia="宋体" w:hAnsi="Times New Roman" w:cs="Times New Roman" w:hint="eastAsia"/>
         </w:rPr>
-        <w:t>进行陡峭抬升，生成跨越两格高度的斜坡，支持按住</w:t>
+        <w:t>进行陡峭抬升，生成跨越两</w:t>
+      </w:r>
+      <w:proofErr w:type="gramStart"/>
+      <w:r>
+        <w:rPr>
+          <w:rFonts w:ascii="Times New Roman" w:eastAsia="宋体" w:hAnsi="Times New Roman" w:cs="Times New Roman" w:hint="eastAsia"/>
+        </w:rPr>
+        <w:t>格高度</w:t>
+      </w:r>
+      <w:proofErr w:type="gramEnd"/>
+      <w:r>
+        <w:rPr>
+          <w:rFonts w:ascii="Times New Roman" w:eastAsia="宋体" w:hAnsi="Times New Roman" w:cs="Times New Roman" w:hint="eastAsia"/>
+        </w:rPr>
+        <w:t>的斜坡，支持按住</w:t>
       </w:r>
       <w:proofErr w:type="spellStart"/>
       <w:r>
@@ -8246,7 +8733,21 @@
         <w:rPr>
           <w:rFonts w:ascii="Times New Roman" w:eastAsia="宋体" w:hAnsi="Times New Roman" w:cs="Times New Roman" w:hint="eastAsia"/>
         </w:rPr>
-        <w:t>连续放置地形、覆盖图：按住鼠标左键连续放置地形、覆盖图、擦除覆盖图后，此次连续更改仅占用一次历史记录，进行一次撤销即可全部撤销</w:t>
+        <w:t>连续放置地形、覆盖图：按住鼠标左键连续放置地形、覆盖图、擦除覆盖图后，此次连续</w:t>
+      </w:r>
+      <w:proofErr w:type="gramStart"/>
+      <w:r>
+        <w:rPr>
+          <w:rFonts w:ascii="Times New Roman" w:eastAsia="宋体" w:hAnsi="Times New Roman" w:cs="Times New Roman" w:hint="eastAsia"/>
+        </w:rPr>
+        <w:t>更改仅</w:t>
+      </w:r>
+      <w:proofErr w:type="gramEnd"/>
+      <w:r>
+        <w:rPr>
+          <w:rFonts w:ascii="Times New Roman" w:eastAsia="宋体" w:hAnsi="Times New Roman" w:cs="Times New Roman" w:hint="eastAsia"/>
+        </w:rPr>
+        <w:t>占用一次历史记录，进行一次撤销即可全部撤销</w:t>
       </w:r>
     </w:p>
     <w:p>
@@ -8364,7 +8865,35 @@
         <w:rPr>
           <w:rFonts w:ascii="Times New Roman" w:eastAsia="宋体" w:hAnsi="Times New Roman" w:cs="Times New Roman" w:hint="eastAsia"/>
         </w:rPr>
-        <w:t>遭遇战地图的新缩略图风格：提供了一种接近于原版地图缩略图的风格</w:t>
+        <w:t>遭遇战地图的新</w:t>
+      </w:r>
+      <w:proofErr w:type="gramStart"/>
+      <w:r>
+        <w:rPr>
+          <w:rFonts w:ascii="Times New Roman" w:eastAsia="宋体" w:hAnsi="Times New Roman" w:cs="Times New Roman" w:hint="eastAsia"/>
+        </w:rPr>
+        <w:t>缩略图</w:t>
+      </w:r>
+      <w:proofErr w:type="gramEnd"/>
+      <w:r>
+        <w:rPr>
+          <w:rFonts w:ascii="Times New Roman" w:eastAsia="宋体" w:hAnsi="Times New Roman" w:cs="Times New Roman" w:hint="eastAsia"/>
+        </w:rPr>
+        <w:t>风格：提供了一种接近于原版地图</w:t>
+      </w:r>
+      <w:proofErr w:type="gramStart"/>
+      <w:r>
+        <w:rPr>
+          <w:rFonts w:ascii="Times New Roman" w:eastAsia="宋体" w:hAnsi="Times New Roman" w:cs="Times New Roman" w:hint="eastAsia"/>
+        </w:rPr>
+        <w:t>缩略图</w:t>
+      </w:r>
+      <w:proofErr w:type="gramEnd"/>
+      <w:r>
+        <w:rPr>
+          <w:rFonts w:ascii="Times New Roman" w:eastAsia="宋体" w:hAnsi="Times New Roman" w:cs="Times New Roman" w:hint="eastAsia"/>
+        </w:rPr>
+        <w:t>的风格</w:t>
       </w:r>
     </w:p>
     <w:p>
@@ -8507,7 +9036,21 @@
         <w:rPr>
           <w:rFonts w:ascii="Times New Roman" w:eastAsia="宋体" w:hAnsi="Times New Roman" w:cs="Times New Roman" w:hint="eastAsia"/>
         </w:rPr>
-        <w:t>地图类型在文件对话框中选择默认的拓展名</w:t>
+        <w:t>地</w:t>
+      </w:r>
+      <w:proofErr w:type="gramStart"/>
+      <w:r>
+        <w:rPr>
+          <w:rFonts w:ascii="Times New Roman" w:eastAsia="宋体" w:hAnsi="Times New Roman" w:cs="Times New Roman" w:hint="eastAsia"/>
+        </w:rPr>
+        <w:t>图类型</w:t>
+      </w:r>
+      <w:proofErr w:type="gramEnd"/>
+      <w:r>
+        <w:rPr>
+          <w:rFonts w:ascii="Times New Roman" w:eastAsia="宋体" w:hAnsi="Times New Roman" w:cs="Times New Roman" w:hint="eastAsia"/>
+        </w:rPr>
+        <w:t>在文件对话框中选择默认的拓展名</w:t>
       </w:r>
     </w:p>
     <w:p>
@@ -8569,8 +9112,16 @@
         <w:rPr>
           <w:rFonts w:ascii="Times New Roman" w:eastAsia="宋体" w:hAnsi="Times New Roman" w:cs="Times New Roman" w:hint="eastAsia"/>
         </w:rPr>
-        <w:t>同款的依据当前高度改变鼠标描边颜色</w:t>
-      </w:r>
+        <w:t>同款的依据当前高度改变鼠标</w:t>
+      </w:r>
+      <w:proofErr w:type="gramStart"/>
+      <w:r>
+        <w:rPr>
+          <w:rFonts w:ascii="Times New Roman" w:eastAsia="宋体" w:hAnsi="Times New Roman" w:cs="Times New Roman" w:hint="eastAsia"/>
+        </w:rPr>
+        <w:t>描边颜色</w:t>
+      </w:r>
+      <w:proofErr w:type="gramEnd"/>
     </w:p>
     <w:p>
       <w:pPr>
@@ -8609,7 +9160,21 @@
         <w:rPr>
           <w:rFonts w:ascii="Times New Roman" w:eastAsia="宋体" w:hAnsi="Times New Roman" w:cs="Times New Roman" w:hint="eastAsia"/>
         </w:rPr>
-        <w:t>崩溃保存：崩溃时，将带当前时间后缀的地图文件保存在</w:t>
+        <w:t>崩溃保存：崩溃时，将</w:t>
+      </w:r>
+      <w:proofErr w:type="gramStart"/>
+      <w:r>
+        <w:rPr>
+          <w:rFonts w:ascii="Times New Roman" w:eastAsia="宋体" w:hAnsi="Times New Roman" w:cs="Times New Roman" w:hint="eastAsia"/>
+        </w:rPr>
+        <w:t>带当前</w:t>
+      </w:r>
+      <w:proofErr w:type="gramEnd"/>
+      <w:r>
+        <w:rPr>
+          <w:rFonts w:ascii="Times New Roman" w:eastAsia="宋体" w:hAnsi="Times New Roman" w:cs="Times New Roman" w:hint="eastAsia"/>
+        </w:rPr>
+        <w:t>时间后缀的地图文件保存在</w:t>
       </w:r>
       <w:proofErr w:type="spellStart"/>
       <w:r>
@@ -8855,7 +9420,21 @@
         <w:rPr>
           <w:rFonts w:ascii="Times New Roman" w:eastAsia="宋体" w:hAnsi="Times New Roman" w:cs="Times New Roman" w:hint="eastAsia"/>
         </w:rPr>
-        <w:t>地形后新城市的自动海岸完全不可用的</w:t>
+        <w:t>地形后新城市的自动海岸完全</w:t>
+      </w:r>
+      <w:proofErr w:type="gramStart"/>
+      <w:r>
+        <w:rPr>
+          <w:rFonts w:ascii="Times New Roman" w:eastAsia="宋体" w:hAnsi="Times New Roman" w:cs="Times New Roman" w:hint="eastAsia"/>
+        </w:rPr>
+        <w:t>不</w:t>
+      </w:r>
+      <w:proofErr w:type="gramEnd"/>
+      <w:r>
+        <w:rPr>
+          <w:rFonts w:ascii="Times New Roman" w:eastAsia="宋体" w:hAnsi="Times New Roman" w:cs="Times New Roman" w:hint="eastAsia"/>
+        </w:rPr>
+        <w:t>可用的</w:t>
       </w:r>
       <w:r>
         <w:rPr>
@@ -8895,7 +9474,21 @@
         <w:rPr>
           <w:rFonts w:ascii="Times New Roman" w:eastAsia="宋体" w:hAnsi="Times New Roman" w:cs="Times New Roman" w:hint="eastAsia"/>
         </w:rPr>
-        <w:t>抬升地形：修复了抬升、降低地形若在地图边缘且笔刷较大时，会导致崩溃的</w:t>
+        <w:t>抬升地形：修复了抬升、降低地形若在地图边缘</w:t>
+      </w:r>
+      <w:proofErr w:type="gramStart"/>
+      <w:r>
+        <w:rPr>
+          <w:rFonts w:ascii="Times New Roman" w:eastAsia="宋体" w:hAnsi="Times New Roman" w:cs="Times New Roman" w:hint="eastAsia"/>
+        </w:rPr>
+        <w:t>且笔刷较大</w:t>
+      </w:r>
+      <w:proofErr w:type="gramEnd"/>
+      <w:r>
+        <w:rPr>
+          <w:rFonts w:ascii="Times New Roman" w:eastAsia="宋体" w:hAnsi="Times New Roman" w:cs="Times New Roman" w:hint="eastAsia"/>
+        </w:rPr>
+        <w:t>时，会导致崩溃的</w:t>
       </w:r>
       <w:r>
         <w:rPr>
@@ -10004,8 +10597,16 @@
         <w:rPr>
           <w:rFonts w:ascii="Times New Roman" w:eastAsia="宋体" w:hAnsi="Times New Roman" w:cs="Times New Roman"/>
         </w:rPr>
-        <w:t>是否根据当前高度显示不同的描边颜色</w:t>
-      </w:r>
+        <w:t>是否根据当前高度显示不同的</w:t>
+      </w:r>
+      <w:proofErr w:type="gramStart"/>
+      <w:r>
+        <w:rPr>
+          <w:rFonts w:ascii="Times New Roman" w:eastAsia="宋体" w:hAnsi="Times New Roman" w:cs="Times New Roman"/>
+        </w:rPr>
+        <w:t>描边颜色</w:t>
+      </w:r>
+      <w:proofErr w:type="gramEnd"/>
       <w:r>
         <w:rPr>
           <w:rFonts w:ascii="Times New Roman" w:eastAsia="宋体" w:hAnsi="Times New Roman" w:cs="Times New Roman"/>
@@ -10190,7 +10791,21 @@
         <w:rPr>
           <w:rFonts w:ascii="Times New Roman" w:eastAsia="宋体" w:hAnsi="Times New Roman" w:cs="Times New Roman"/>
         </w:rPr>
-        <w:t>放置地形时的变动仅记录一次历史记录</w:t>
+        <w:t>放置地形时的</w:t>
+      </w:r>
+      <w:proofErr w:type="gramStart"/>
+      <w:r>
+        <w:rPr>
+          <w:rFonts w:ascii="Times New Roman" w:eastAsia="宋体" w:hAnsi="Times New Roman" w:cs="Times New Roman"/>
+        </w:rPr>
+        <w:t>变动仅</w:t>
+      </w:r>
+      <w:proofErr w:type="gramEnd"/>
+      <w:r>
+        <w:rPr>
+          <w:rFonts w:ascii="Times New Roman" w:eastAsia="宋体" w:hAnsi="Times New Roman" w:cs="Times New Roman"/>
+        </w:rPr>
+        <w:t>记录一次历史记录</w:t>
       </w:r>
       <w:r>
         <w:rPr>
@@ -10262,11 +10877,33 @@
         </w:rPr>
         <w:t xml:space="preserve"> true, </w:t>
       </w:r>
-      <w:r>
-        <w:rPr>
-          <w:rFonts w:ascii="Times New Roman" w:eastAsia="宋体" w:hAnsi="Times New Roman" w:cs="Times New Roman"/>
-        </w:rPr>
-        <w:t>则长按放置覆盖图时的变动仅记录一次历史记录</w:t>
+      <w:proofErr w:type="gramStart"/>
+      <w:r>
+        <w:rPr>
+          <w:rFonts w:ascii="Times New Roman" w:eastAsia="宋体" w:hAnsi="Times New Roman" w:cs="Times New Roman"/>
+        </w:rPr>
+        <w:t>则长按放置</w:t>
+      </w:r>
+      <w:proofErr w:type="gramEnd"/>
+      <w:r>
+        <w:rPr>
+          <w:rFonts w:ascii="Times New Roman" w:eastAsia="宋体" w:hAnsi="Times New Roman" w:cs="Times New Roman"/>
+        </w:rPr>
+        <w:t>覆盖图时的</w:t>
+      </w:r>
+      <w:proofErr w:type="gramStart"/>
+      <w:r>
+        <w:rPr>
+          <w:rFonts w:ascii="Times New Roman" w:eastAsia="宋体" w:hAnsi="Times New Roman" w:cs="Times New Roman"/>
+        </w:rPr>
+        <w:t>变动仅</w:t>
+      </w:r>
+      <w:proofErr w:type="gramEnd"/>
+      <w:r>
+        <w:rPr>
+          <w:rFonts w:ascii="Times New Roman" w:eastAsia="宋体" w:hAnsi="Times New Roman" w:cs="Times New Roman"/>
+        </w:rPr>
+        <w:t>记录一次历史记录</w:t>
       </w:r>
       <w:r>
         <w:rPr>
@@ -11015,12 +11652,14 @@
         </w:rPr>
         <w:t xml:space="preserve">, 0 = </w:t>
       </w:r>
+      <w:proofErr w:type="gramStart"/>
       <w:r>
         <w:rPr>
           <w:rFonts w:ascii="Times New Roman" w:eastAsia="宋体" w:hAnsi="Times New Roman" w:cs="Times New Roman" w:hint="eastAsia"/>
         </w:rPr>
         <w:t>尤复逻辑</w:t>
       </w:r>
+      <w:proofErr w:type="gramEnd"/>
       <w:r>
         <w:rPr>
           <w:rFonts w:ascii="Times New Roman" w:eastAsia="宋体" w:hAnsi="Times New Roman" w:cs="Times New Roman" w:hint="eastAsia"/>
@@ -11637,8 +12276,16 @@
         <w:rPr>
           <w:rFonts w:ascii="Times New Roman" w:eastAsia="宋体" w:hAnsi="Times New Roman" w:cs="Times New Roman" w:hint="eastAsia"/>
         </w:rPr>
-        <w:t>选择光照沙盒的</w:t>
-      </w:r>
+        <w:t>选择</w:t>
+      </w:r>
+      <w:proofErr w:type="gramStart"/>
+      <w:r>
+        <w:rPr>
+          <w:rFonts w:ascii="Times New Roman" w:eastAsia="宋体" w:hAnsi="Times New Roman" w:cs="Times New Roman" w:hint="eastAsia"/>
+        </w:rPr>
+        <w:t>光照沙盒的</w:t>
+      </w:r>
+      <w:proofErr w:type="gramEnd"/>
       <w:r>
         <w:rPr>
           <w:rFonts w:ascii="Times New Roman" w:eastAsia="宋体" w:hAnsi="Times New Roman" w:cs="Times New Roman" w:hint="eastAsia"/>
@@ -11693,12 +12340,14 @@
         </w:rPr>
         <w:t xml:space="preserve">, </w:t>
       </w:r>
+      <w:proofErr w:type="gramStart"/>
       <w:r>
         <w:rPr>
           <w:rFonts w:ascii="Times New Roman" w:eastAsia="宋体" w:hAnsi="Times New Roman" w:cs="Times New Roman" w:hint="eastAsia"/>
         </w:rPr>
         <w:t>载具</w:t>
       </w:r>
+      <w:proofErr w:type="gramEnd"/>
       <w:r>
         <w:rPr>
           <w:rFonts w:ascii="Times New Roman" w:eastAsia="宋体" w:hAnsi="Times New Roman" w:cs="Times New Roman" w:hint="eastAsia"/>
@@ -12494,8 +13143,16 @@
         <w:rPr>
           <w:rFonts w:ascii="Times New Roman" w:eastAsia="宋体" w:hAnsi="Times New Roman" w:cs="Times New Roman"/>
         </w:rPr>
-        <w:t>是否跳过改变笔刷大小</w:t>
-      </w:r>
+        <w:t>是否跳过改变</w:t>
+      </w:r>
+      <w:proofErr w:type="gramStart"/>
+      <w:r>
+        <w:rPr>
+          <w:rFonts w:ascii="Times New Roman" w:eastAsia="宋体" w:hAnsi="Times New Roman" w:cs="Times New Roman"/>
+        </w:rPr>
+        <w:t>笔刷大小</w:t>
+      </w:r>
+      <w:proofErr w:type="gramEnd"/>
       <w:r>
         <w:rPr>
           <w:rFonts w:ascii="Times New Roman" w:eastAsia="宋体" w:hAnsi="Times New Roman" w:cs="Times New Roman"/>
@@ -12985,7 +13642,21 @@
         <w:rPr>
           <w:rFonts w:ascii="Times New Roman" w:eastAsia="宋体" w:hAnsi="Times New Roman" w:cs="Times New Roman" w:hint="eastAsia"/>
         </w:rPr>
-        <w:t>是否对水中的步兵或载具显示水中图像</w:t>
+        <w:t>是否对水中的步兵或</w:t>
+      </w:r>
+      <w:proofErr w:type="gramStart"/>
+      <w:r>
+        <w:rPr>
+          <w:rFonts w:ascii="Times New Roman" w:eastAsia="宋体" w:hAnsi="Times New Roman" w:cs="Times New Roman" w:hint="eastAsia"/>
+        </w:rPr>
+        <w:t>载具显示</w:t>
+      </w:r>
+      <w:proofErr w:type="gramEnd"/>
+      <w:r>
+        <w:rPr>
+          <w:rFonts w:ascii="Times New Roman" w:eastAsia="宋体" w:hAnsi="Times New Roman" w:cs="Times New Roman" w:hint="eastAsia"/>
+        </w:rPr>
+        <w:t>水中图像</w:t>
       </w:r>
       <w:r>
         <w:rPr>
@@ -13723,11 +14394,19 @@
         </w:rPr>
         <w:t xml:space="preserve">COLORREF(R,G,B) ; </w:t>
       </w:r>
-      <w:r>
-        <w:rPr>
-          <w:rFonts w:ascii="Times New Roman" w:eastAsia="宋体" w:hAnsi="Times New Roman" w:cs="Times New Roman"/>
-        </w:rPr>
-        <w:t>附武器射程范围的颜色</w:t>
+      <w:proofErr w:type="gramStart"/>
+      <w:r>
+        <w:rPr>
+          <w:rFonts w:ascii="Times New Roman" w:eastAsia="宋体" w:hAnsi="Times New Roman" w:cs="Times New Roman"/>
+        </w:rPr>
+        <w:t>附武器</w:t>
+      </w:r>
+      <w:proofErr w:type="gramEnd"/>
+      <w:r>
+        <w:rPr>
+          <w:rFonts w:ascii="Times New Roman" w:eastAsia="宋体" w:hAnsi="Times New Roman" w:cs="Times New Roman"/>
+        </w:rPr>
+        <w:t>射程范围的颜色</w:t>
       </w:r>
       <w:r>
         <w:rPr>
@@ -13787,11 +14466,19 @@
         </w:rPr>
         <w:t xml:space="preserve">COLORREF(R,G,B) ; </w:t>
       </w:r>
-      <w:r>
-        <w:rPr>
-          <w:rFonts w:ascii="Times New Roman" w:eastAsia="宋体" w:hAnsi="Times New Roman" w:cs="Times New Roman"/>
-        </w:rPr>
-        <w:t>附武器最小射程范围的颜色</w:t>
+      <w:proofErr w:type="gramStart"/>
+      <w:r>
+        <w:rPr>
+          <w:rFonts w:ascii="Times New Roman" w:eastAsia="宋体" w:hAnsi="Times New Roman" w:cs="Times New Roman"/>
+        </w:rPr>
+        <w:t>附武器</w:t>
+      </w:r>
+      <w:proofErr w:type="gramEnd"/>
+      <w:r>
+        <w:rPr>
+          <w:rFonts w:ascii="Times New Roman" w:eastAsia="宋体" w:hAnsi="Times New Roman" w:cs="Times New Roman"/>
+        </w:rPr>
+        <w:t>最小射程范围的颜色</w:t>
       </w:r>
       <w:r>
         <w:rPr>
@@ -14328,8 +15015,16 @@
         <w:rPr>
           <w:rFonts w:ascii="Times New Roman" w:eastAsia="宋体" w:hAnsi="Times New Roman" w:cs="Times New Roman" w:hint="eastAsia"/>
         </w:rPr>
-        <w:t>是否默认显示描边</w:t>
-      </w:r>
+        <w:t>是否默认</w:t>
+      </w:r>
+      <w:proofErr w:type="gramStart"/>
+      <w:r>
+        <w:rPr>
+          <w:rFonts w:ascii="Times New Roman" w:eastAsia="宋体" w:hAnsi="Times New Roman" w:cs="Times New Roman" w:hint="eastAsia"/>
+        </w:rPr>
+        <w:t>显示描边</w:t>
+      </w:r>
+      <w:proofErr w:type="gramEnd"/>
       <w:r>
         <w:rPr>
           <w:rFonts w:ascii="Times New Roman" w:eastAsia="宋体" w:hAnsi="Times New Roman" w:cs="Times New Roman" w:hint="eastAsia"/>
@@ -15029,7 +15724,21 @@
         <w:rPr>
           <w:rFonts w:ascii="Times New Roman" w:eastAsia="宋体" w:hAnsi="Times New Roman" w:cs="Times New Roman" w:hint="eastAsia"/>
         </w:rPr>
-        <w:t>TileSet1,TileSet2,</w:t>
+        <w:t>TileSet</w:t>
+      </w:r>
+      <w:proofErr w:type="gramStart"/>
+      <w:r>
+        <w:rPr>
+          <w:rFonts w:ascii="Times New Roman" w:eastAsia="宋体" w:hAnsi="Times New Roman" w:cs="Times New Roman" w:hint="eastAsia"/>
+        </w:rPr>
+        <w:t>1,TileSet</w:t>
+      </w:r>
+      <w:proofErr w:type="gramEnd"/>
+      <w:r>
+        <w:rPr>
+          <w:rFonts w:ascii="Times New Roman" w:eastAsia="宋体" w:hAnsi="Times New Roman" w:cs="Times New Roman" w:hint="eastAsia"/>
+        </w:rPr>
+        <w:t>2,</w:t>
       </w:r>
       <w:r>
         <w:rPr>
@@ -15080,6 +15789,7 @@
         </w:rPr>
         <w:t xml:space="preserve">] ; </w:t>
       </w:r>
+      <w:proofErr w:type="gramStart"/>
       <w:r>
         <w:rPr>
           <w:rFonts w:ascii="Times New Roman" w:eastAsia="宋体" w:hAnsi="Times New Roman" w:cs="Times New Roman" w:hint="eastAsia"/>
@@ -15088,6 +15798,7 @@
         </w:rPr>
         <w:t>自定义笔刷大小</w:t>
       </w:r>
+      <w:proofErr w:type="gramEnd"/>
     </w:p>
     <w:p>
       <w:pPr>
@@ -15124,7 +15835,21 @@
         <w:rPr>
           <w:rFonts w:ascii="Times New Roman" w:eastAsia="宋体" w:hAnsi="Times New Roman" w:cs="Times New Roman" w:hint="eastAsia"/>
         </w:rPr>
-        <w:t>中部分操作会强制将笔刷设为第一个获第二个，因此不推荐更改前两项的值</w:t>
+        <w:t>中部分操作会强制</w:t>
+      </w:r>
+      <w:proofErr w:type="gramStart"/>
+      <w:r>
+        <w:rPr>
+          <w:rFonts w:ascii="Times New Roman" w:eastAsia="宋体" w:hAnsi="Times New Roman" w:cs="Times New Roman" w:hint="eastAsia"/>
+        </w:rPr>
+        <w:t>将笔刷设为</w:t>
+      </w:r>
+      <w:proofErr w:type="gramEnd"/>
+      <w:r>
+        <w:rPr>
+          <w:rFonts w:ascii="Times New Roman" w:eastAsia="宋体" w:hAnsi="Times New Roman" w:cs="Times New Roman" w:hint="eastAsia"/>
+        </w:rPr>
+        <w:t>第一个获第二个，因此不推荐更改前两项的值</w:t>
       </w:r>
     </w:p>
     <w:p>
@@ -15183,7 +15908,25 @@
           <w:b/>
           <w:bCs/>
         </w:rPr>
-        <w:t>[XXXInfo2] ; TemperateInfo2, SnowInfo2, UrbanInfo2, NewUrbanInfo2, DesertInfo2, LunarInfo2</w:t>
+        <w:t>[XXXInfo2</w:t>
+      </w:r>
+      <w:proofErr w:type="gramStart"/>
+      <w:r>
+        <w:rPr>
+          <w:rFonts w:ascii="Times New Roman" w:eastAsia="宋体" w:hAnsi="Times New Roman" w:cs="Times New Roman" w:hint="eastAsia"/>
+          <w:b/>
+          <w:bCs/>
+        </w:rPr>
+        <w:t>] ;</w:t>
+      </w:r>
+      <w:proofErr w:type="gramEnd"/>
+      <w:r>
+        <w:rPr>
+          <w:rFonts w:ascii="Times New Roman" w:eastAsia="宋体" w:hAnsi="Times New Roman" w:cs="Times New Roman" w:hint="eastAsia"/>
+          <w:b/>
+          <w:bCs/>
+        </w:rPr>
+        <w:t xml:space="preserve"> TemperateInfo2, SnowInfo2, UrbanInfo2, NewUrbanInfo2, DesertInfo2, LunarInfo2</w:t>
       </w:r>
     </w:p>
     <w:p>
@@ -15211,7 +15954,21 @@
         <w:rPr>
           <w:rFonts w:ascii="Times New Roman" w:eastAsia="宋体" w:hAnsi="Times New Roman" w:cs="Times New Roman" w:hint="eastAsia"/>
         </w:rPr>
-        <w:t>TileSet1,TileSet2,</w:t>
+        <w:t>TileSet</w:t>
+      </w:r>
+      <w:proofErr w:type="gramStart"/>
+      <w:r>
+        <w:rPr>
+          <w:rFonts w:ascii="Times New Roman" w:eastAsia="宋体" w:hAnsi="Times New Roman" w:cs="Times New Roman" w:hint="eastAsia"/>
+        </w:rPr>
+        <w:t>1,TileSet</w:t>
+      </w:r>
+      <w:proofErr w:type="gramEnd"/>
+      <w:r>
+        <w:rPr>
+          <w:rFonts w:ascii="Times New Roman" w:eastAsia="宋体" w:hAnsi="Times New Roman" w:cs="Times New Roman" w:hint="eastAsia"/>
+        </w:rPr>
+        <w:t>2,</w:t>
       </w:r>
       <w:r>
         <w:rPr>
@@ -16389,7 +17146,21 @@
         <w:rPr>
           <w:rFonts w:ascii="Times New Roman" w:eastAsia="宋体" w:hAnsi="Times New Roman" w:cs="Times New Roman" w:hint="eastAsia"/>
         </w:rPr>
-        <w:t>SideIndex1,SideIndex2,</w:t>
+        <w:t>SideIndex</w:t>
+      </w:r>
+      <w:proofErr w:type="gramStart"/>
+      <w:r>
+        <w:rPr>
+          <w:rFonts w:ascii="Times New Roman" w:eastAsia="宋体" w:hAnsi="Times New Roman" w:cs="Times New Roman" w:hint="eastAsia"/>
+        </w:rPr>
+        <w:t>1,SideIndex</w:t>
+      </w:r>
+      <w:proofErr w:type="gramEnd"/>
+      <w:r>
+        <w:rPr>
+          <w:rFonts w:ascii="Times New Roman" w:eastAsia="宋体" w:hAnsi="Times New Roman" w:cs="Times New Roman" w:hint="eastAsia"/>
+        </w:rPr>
+        <w:t>2,</w:t>
       </w:r>
       <w:r>
         <w:rPr>
@@ -16557,13 +17328,23 @@
         <w:t>XXX</w:t>
       </w:r>
       <w:proofErr w:type="spellEnd"/>
-      <w:r>
-        <w:rPr>
-          <w:rFonts w:ascii="Times New Roman" w:eastAsia="宋体" w:hAnsi="Times New Roman" w:cs="Times New Roman" w:hint="eastAsia"/>
-          <w:b/>
-          <w:bCs/>
-        </w:rPr>
-        <w:t xml:space="preserve">] ; </w:t>
+      <w:proofErr w:type="gramStart"/>
+      <w:r>
+        <w:rPr>
+          <w:rFonts w:ascii="Times New Roman" w:eastAsia="宋体" w:hAnsi="Times New Roman" w:cs="Times New Roman" w:hint="eastAsia"/>
+          <w:b/>
+          <w:bCs/>
+        </w:rPr>
+        <w:t>] ;</w:t>
+      </w:r>
+      <w:proofErr w:type="gramEnd"/>
+      <w:r>
+        <w:rPr>
+          <w:rFonts w:ascii="Times New Roman" w:eastAsia="宋体" w:hAnsi="Times New Roman" w:cs="Times New Roman" w:hint="eastAsia"/>
+          <w:b/>
+          <w:bCs/>
+        </w:rPr>
+        <w:t xml:space="preserve"> </w:t>
       </w:r>
       <w:proofErr w:type="spellStart"/>
       <w:r>
@@ -17484,6 +18265,7 @@
         </w:rPr>
         <w:t>=Theater</w:t>
       </w:r>
+      <w:proofErr w:type="gramStart"/>
       <w:r>
         <w:rPr>
           <w:rFonts w:ascii="Times New Roman" w:eastAsia="宋体" w:hAnsi="Times New Roman" w:cs="Times New Roman" w:hint="eastAsia"/>
@@ -17496,6 +18278,7 @@
         </w:rPr>
         <w:t>Theater</w:t>
       </w:r>
+      <w:proofErr w:type="gramEnd"/>
       <w:r>
         <w:rPr>
           <w:rFonts w:ascii="Times New Roman" w:eastAsia="宋体" w:hAnsi="Times New Roman" w:cs="Times New Roman" w:hint="eastAsia"/>
@@ -17860,13 +18643,27 @@
         <w:rPr>
           <w:rFonts w:ascii="Times New Roman" w:eastAsia="宋体" w:hAnsi="Times New Roman" w:cs="Times New Roman" w:hint="eastAsia"/>
         </w:rPr>
-        <w:t>Action/Event, Number, Source Param, Affected Param, Source Param Value 1, Affected Param Type 1, Source Param Value 2, Affected Param Type 2...</w:t>
-      </w:r>
-      <w:r>
-        <w:rPr>
-          <w:rFonts w:ascii="Times New Roman" w:eastAsia="宋体" w:hAnsi="Times New Roman" w:cs="Times New Roman" w:hint="eastAsia"/>
-        </w:rPr>
-        <w:t xml:space="preserve"> ; </w:t>
+        <w:t>Action/Event, Number, Source Param, Affected Param, Source Param Value 1, Affected Param Type 1, Source Param Value 2, Affected Param Type 2</w:t>
+      </w:r>
+      <w:proofErr w:type="gramStart"/>
+      <w:r>
+        <w:rPr>
+          <w:rFonts w:ascii="Times New Roman" w:eastAsia="宋体" w:hAnsi="Times New Roman" w:cs="Times New Roman" w:hint="eastAsia"/>
+        </w:rPr>
+        <w:t>...</w:t>
+      </w:r>
+      <w:r>
+        <w:rPr>
+          <w:rFonts w:ascii="Times New Roman" w:eastAsia="宋体" w:hAnsi="Times New Roman" w:cs="Times New Roman" w:hint="eastAsia"/>
+        </w:rPr>
+        <w:t xml:space="preserve"> ;</w:t>
+      </w:r>
+      <w:proofErr w:type="gramEnd"/>
+      <w:r>
+        <w:rPr>
+          <w:rFonts w:ascii="Times New Roman" w:eastAsia="宋体" w:hAnsi="Times New Roman" w:cs="Times New Roman" w:hint="eastAsia"/>
+        </w:rPr>
+        <w:t xml:space="preserve"> </w:t>
       </w:r>
       <w:proofErr w:type="spellStart"/>
       <w:r>
@@ -18824,11 +19621,19 @@
         </w:rPr>
         <w:t>1=</w:t>
       </w:r>
-      <w:r>
-        <w:rPr>
-          <w:rFonts w:ascii="Times New Roman" w:eastAsia="宋体" w:hAnsi="Times New Roman" w:cs="Times New Roman" w:hint="eastAsia"/>
-        </w:rPr>
-        <w:t>将键转化为从</w:t>
+      <w:proofErr w:type="gramStart"/>
+      <w:r>
+        <w:rPr>
+          <w:rFonts w:ascii="Times New Roman" w:eastAsia="宋体" w:hAnsi="Times New Roman" w:cs="Times New Roman" w:hint="eastAsia"/>
+        </w:rPr>
+        <w:t>将键转化</w:t>
+      </w:r>
+      <w:proofErr w:type="gramEnd"/>
+      <w:r>
+        <w:rPr>
+          <w:rFonts w:ascii="Times New Roman" w:eastAsia="宋体" w:hAnsi="Times New Roman" w:cs="Times New Roman" w:hint="eastAsia"/>
+        </w:rPr>
+        <w:t>为从</w:t>
       </w:r>
       <w:r>
         <w:rPr>
@@ -19559,13 +20364,23 @@
         <w:t>XXX</w:t>
       </w:r>
       <w:proofErr w:type="spellEnd"/>
-      <w:r>
-        <w:rPr>
-          <w:rFonts w:ascii="Times New Roman" w:eastAsia="宋体" w:hAnsi="Times New Roman" w:cs="Times New Roman" w:hint="eastAsia"/>
-          <w:b/>
-          <w:bCs/>
-        </w:rPr>
-        <w:t xml:space="preserve">] ; </w:t>
+      <w:proofErr w:type="gramStart"/>
+      <w:r>
+        <w:rPr>
+          <w:rFonts w:ascii="Times New Roman" w:eastAsia="宋体" w:hAnsi="Times New Roman" w:cs="Times New Roman" w:hint="eastAsia"/>
+          <w:b/>
+          <w:bCs/>
+        </w:rPr>
+        <w:t>] ;</w:t>
+      </w:r>
+      <w:proofErr w:type="gramEnd"/>
+      <w:r>
+        <w:rPr>
+          <w:rFonts w:ascii="Times New Roman" w:eastAsia="宋体" w:hAnsi="Times New Roman" w:cs="Times New Roman" w:hint="eastAsia"/>
+          <w:b/>
+          <w:bCs/>
+        </w:rPr>
+        <w:t xml:space="preserve"> </w:t>
       </w:r>
       <w:proofErr w:type="spellStart"/>
       <w:r>
@@ -20061,6 +20876,7 @@
         </w:rPr>
         <w:t>Theater</w:t>
       </w:r>
+      <w:proofErr w:type="gramStart"/>
       <w:r>
         <w:rPr>
           <w:rFonts w:ascii="Times New Roman" w:eastAsia="宋体" w:hAnsi="Times New Roman" w:cs="Times New Roman" w:hint="eastAsia"/>
@@ -20073,6 +20889,7 @@
         </w:rPr>
         <w:t>Theater</w:t>
       </w:r>
+      <w:proofErr w:type="gramEnd"/>
       <w:r>
         <w:rPr>
           <w:rFonts w:ascii="Times New Roman" w:eastAsia="宋体" w:hAnsi="Times New Roman" w:cs="Times New Roman" w:hint="eastAsia"/>
@@ -20564,7 +21381,21 @@
         <w:rPr>
           <w:rFonts w:ascii="Times New Roman" w:eastAsia="宋体" w:hAnsi="Times New Roman" w:cs="Times New Roman" w:hint="eastAsia"/>
         </w:rPr>
-        <w:t>TileIndex1,TileIndex2,</w:t>
+        <w:t>TileIndex</w:t>
+      </w:r>
+      <w:proofErr w:type="gramStart"/>
+      <w:r>
+        <w:rPr>
+          <w:rFonts w:ascii="Times New Roman" w:eastAsia="宋体" w:hAnsi="Times New Roman" w:cs="Times New Roman" w:hint="eastAsia"/>
+        </w:rPr>
+        <w:t>1,TileIndex</w:t>
+      </w:r>
+      <w:proofErr w:type="gramEnd"/>
+      <w:r>
+        <w:rPr>
+          <w:rFonts w:ascii="Times New Roman" w:eastAsia="宋体" w:hAnsi="Times New Roman" w:cs="Times New Roman" w:hint="eastAsia"/>
+        </w:rPr>
+        <w:t>2,</w:t>
       </w:r>
       <w:r>
         <w:rPr>
@@ -21042,8 +21873,16 @@
         <w:rPr>
           <w:rFonts w:ascii="Times New Roman" w:eastAsia="宋体" w:hAnsi="Times New Roman" w:cs="Times New Roman" w:hint="eastAsia"/>
         </w:rPr>
-        <w:t>生成地形的缩放系数，越小地形块越细碎</w:t>
-      </w:r>
+        <w:t>生成地形的缩放系数，越小</w:t>
+      </w:r>
+      <w:proofErr w:type="gramStart"/>
+      <w:r>
+        <w:rPr>
+          <w:rFonts w:ascii="Times New Roman" w:eastAsia="宋体" w:hAnsi="Times New Roman" w:cs="Times New Roman" w:hint="eastAsia"/>
+        </w:rPr>
+        <w:t>地形块越细碎</w:t>
+      </w:r>
+      <w:proofErr w:type="gramEnd"/>
     </w:p>
     <w:p>
       <w:pPr>
@@ -21064,6 +21903,7 @@
         </w:rPr>
         <w:t>Theater</w:t>
       </w:r>
+      <w:proofErr w:type="gramStart"/>
       <w:r>
         <w:rPr>
           <w:rFonts w:ascii="Times New Roman" w:eastAsia="宋体" w:hAnsi="Times New Roman" w:cs="Times New Roman" w:hint="eastAsia"/>
@@ -21076,6 +21916,7 @@
         </w:rPr>
         <w:t>Theater</w:t>
       </w:r>
+      <w:proofErr w:type="gramEnd"/>
       <w:r>
         <w:rPr>
           <w:rFonts w:ascii="Times New Roman" w:eastAsia="宋体" w:hAnsi="Times New Roman" w:cs="Times New Roman" w:hint="eastAsia"/>
@@ -21284,7 +22125,21 @@
         <w:rPr>
           <w:rFonts w:ascii="Times New Roman" w:eastAsia="宋体" w:hAnsi="Times New Roman" w:cs="Times New Roman" w:hint="eastAsia"/>
         </w:rPr>
-        <w:t>Index1,Index2,</w:t>
+        <w:t>Index</w:t>
+      </w:r>
+      <w:proofErr w:type="gramStart"/>
+      <w:r>
+        <w:rPr>
+          <w:rFonts w:ascii="Times New Roman" w:eastAsia="宋体" w:hAnsi="Times New Roman" w:cs="Times New Roman" w:hint="eastAsia"/>
+        </w:rPr>
+        <w:t>1,Index</w:t>
+      </w:r>
+      <w:proofErr w:type="gramEnd"/>
+      <w:r>
+        <w:rPr>
+          <w:rFonts w:ascii="Times New Roman" w:eastAsia="宋体" w:hAnsi="Times New Roman" w:cs="Times New Roman" w:hint="eastAsia"/>
+        </w:rPr>
+        <w:t>2,</w:t>
       </w:r>
       <w:r>
         <w:rPr>
@@ -21364,7 +22219,21 @@
         <w:rPr>
           <w:rFonts w:ascii="Times New Roman" w:eastAsia="宋体" w:hAnsi="Times New Roman" w:cs="Times New Roman" w:hint="eastAsia"/>
         </w:rPr>
-        <w:t>=Chance,Index1,</w:t>
+        <w:t>=</w:t>
+      </w:r>
+      <w:proofErr w:type="gramStart"/>
+      <w:r>
+        <w:rPr>
+          <w:rFonts w:ascii="Times New Roman" w:eastAsia="宋体" w:hAnsi="Times New Roman" w:cs="Times New Roman" w:hint="eastAsia"/>
+        </w:rPr>
+        <w:t>Chance,Index</w:t>
+      </w:r>
+      <w:proofErr w:type="gramEnd"/>
+      <w:r>
+        <w:rPr>
+          <w:rFonts w:ascii="Times New Roman" w:eastAsia="宋体" w:hAnsi="Times New Roman" w:cs="Times New Roman" w:hint="eastAsia"/>
+        </w:rPr>
+        <w:t>1,</w:t>
       </w:r>
       <w:r>
         <w:rPr>
@@ -21472,7 +22341,21 @@
         <w:rPr>
           <w:rFonts w:ascii="Times New Roman" w:eastAsia="宋体" w:hAnsi="Times New Roman" w:cs="Times New Roman" w:hint="eastAsia"/>
         </w:rPr>
-        <w:t>Index1,Index2,</w:t>
+        <w:t>Index</w:t>
+      </w:r>
+      <w:proofErr w:type="gramStart"/>
+      <w:r>
+        <w:rPr>
+          <w:rFonts w:ascii="Times New Roman" w:eastAsia="宋体" w:hAnsi="Times New Roman" w:cs="Times New Roman" w:hint="eastAsia"/>
+        </w:rPr>
+        <w:t>1,Index</w:t>
+      </w:r>
+      <w:proofErr w:type="gramEnd"/>
+      <w:r>
+        <w:rPr>
+          <w:rFonts w:ascii="Times New Roman" w:eastAsia="宋体" w:hAnsi="Times New Roman" w:cs="Times New Roman" w:hint="eastAsia"/>
+        </w:rPr>
+        <w:t>2,</w:t>
       </w:r>
       <w:r>
         <w:rPr>
@@ -21541,11 +22424,19 @@
         </w:rPr>
         <w:t>=</w:t>
       </w:r>
-      <w:r>
-        <w:rPr>
-          <w:rFonts w:ascii="Times New Roman" w:eastAsia="宋体" w:hAnsi="Times New Roman" w:cs="Times New Roman" w:hint="eastAsia"/>
-        </w:rPr>
-        <w:t>Chance,ID1,</w:t>
+      <w:proofErr w:type="gramStart"/>
+      <w:r>
+        <w:rPr>
+          <w:rFonts w:ascii="Times New Roman" w:eastAsia="宋体" w:hAnsi="Times New Roman" w:cs="Times New Roman" w:hint="eastAsia"/>
+        </w:rPr>
+        <w:t>Chance,ID</w:t>
+      </w:r>
+      <w:proofErr w:type="gramEnd"/>
+      <w:r>
+        <w:rPr>
+          <w:rFonts w:ascii="Times New Roman" w:eastAsia="宋体" w:hAnsi="Times New Roman" w:cs="Times New Roman" w:hint="eastAsia"/>
+        </w:rPr>
+        <w:t>1,</w:t>
       </w:r>
       <w:r>
         <w:rPr>
@@ -21636,11 +22527,19 @@
         </w:rPr>
         <w:t>=</w:t>
       </w:r>
-      <w:r>
-        <w:rPr>
-          <w:rFonts w:ascii="Times New Roman" w:eastAsia="宋体" w:hAnsi="Times New Roman" w:cs="Times New Roman" w:hint="eastAsia"/>
-        </w:rPr>
-        <w:t>Chance,ID1,</w:t>
+      <w:proofErr w:type="gramStart"/>
+      <w:r>
+        <w:rPr>
+          <w:rFonts w:ascii="Times New Roman" w:eastAsia="宋体" w:hAnsi="Times New Roman" w:cs="Times New Roman" w:hint="eastAsia"/>
+        </w:rPr>
+        <w:t>Chance,ID</w:t>
+      </w:r>
+      <w:proofErr w:type="gramEnd"/>
+      <w:r>
+        <w:rPr>
+          <w:rFonts w:ascii="Times New Roman" w:eastAsia="宋体" w:hAnsi="Times New Roman" w:cs="Times New Roman" w:hint="eastAsia"/>
+        </w:rPr>
+        <w:t>1,</w:t>
       </w:r>
       <w:r>
         <w:rPr>
@@ -22186,7 +23085,7 @@
         <v:path o:extrusionok="f" gradientshapeok="t" o:connecttype="rect"/>
         <o:lock v:ext="edit" aspectratio="t"/>
       </v:shapetype>
-      <v:shape id="_x0000_i1032" type="#_x0000_t75" style="width:11.25pt;height:11.25pt" o:bullet="t">
+      <v:shape id="_x0000_i1029" type="#_x0000_t75" style="width:11.25pt;height:11.25pt" o:bullet="t">
         <v:imagedata r:id="rId1" o:title="mso9A9A"/>
       </v:shape>
     </w:pict>

</xml_diff>

<commit_message>
try to load image from server
</commit_message>
<xml_diff>
--- a/Supplementary/文档/FA2SP HDM Edition说明文档.docx
+++ b/Supplementary/文档/FA2SP HDM Edition说明文档.docx
@@ -694,6 +694,72 @@
         <w:pStyle w:val="a9"/>
         <w:numPr>
           <w:ilvl w:val="0"/>
+          <w:numId w:val="11"/>
+        </w:numPr>
+        <w:rPr>
+          <w:rFonts w:ascii="Times New Roman" w:eastAsia="宋体" w:hAnsi="Times New Roman" w:cs="Times New Roman"/>
+        </w:rPr>
+      </w:pPr>
+      <w:r>
+        <w:rPr>
+          <w:rFonts w:ascii="Times New Roman" w:eastAsia="宋体" w:hAnsi="Times New Roman" w:cs="Times New Roman" w:hint="eastAsia"/>
+        </w:rPr>
+        <w:t>修复渲染超大</w:t>
+      </w:r>
+      <w:r>
+        <w:rPr>
+          <w:rFonts w:ascii="Times New Roman" w:eastAsia="宋体" w:hAnsi="Times New Roman" w:cs="Times New Roman" w:hint="eastAsia"/>
+        </w:rPr>
+        <w:t>VXL</w:t>
+      </w:r>
+      <w:r>
+        <w:rPr>
+          <w:rFonts w:ascii="Times New Roman" w:eastAsia="宋体" w:hAnsi="Times New Roman" w:cs="Times New Roman" w:hint="eastAsia"/>
+        </w:rPr>
+        <w:t>时会崩溃的</w:t>
+      </w:r>
+      <w:r>
+        <w:rPr>
+          <w:rFonts w:ascii="Times New Roman" w:eastAsia="宋体" w:hAnsi="Times New Roman" w:cs="Times New Roman" w:hint="eastAsia"/>
+        </w:rPr>
+        <w:t>bug</w:t>
+      </w:r>
+    </w:p>
+    <w:p>
+      <w:pPr>
+        <w:pStyle w:val="a9"/>
+        <w:numPr>
+          <w:ilvl w:val="0"/>
+          <w:numId w:val="11"/>
+        </w:numPr>
+        <w:rPr>
+          <w:rFonts w:ascii="Times New Roman" w:eastAsia="宋体" w:hAnsi="Times New Roman" w:cs="Times New Roman"/>
+        </w:rPr>
+      </w:pPr>
+      <w:r>
+        <w:rPr>
+          <w:rFonts w:ascii="Times New Roman" w:eastAsia="宋体" w:hAnsi="Times New Roman" w:cs="Times New Roman" w:hint="eastAsia"/>
+        </w:rPr>
+        <w:t>属性查看</w:t>
+      </w:r>
+      <w:r>
+        <w:rPr>
+          <w:rFonts w:ascii="Times New Roman" w:eastAsia="宋体" w:hAnsi="Times New Roman" w:cs="Times New Roman" w:hint="eastAsia"/>
+        </w:rPr>
+        <w:t>-</w:t>
+      </w:r>
+      <w:r>
+        <w:rPr>
+          <w:rFonts w:ascii="Times New Roman" w:eastAsia="宋体" w:hAnsi="Times New Roman" w:cs="Times New Roman" w:hint="eastAsia"/>
+        </w:rPr>
+        <w:t>范围属性支持查看精英武器射程</w:t>
+      </w:r>
+    </w:p>
+    <w:p>
+      <w:pPr>
+        <w:pStyle w:val="a9"/>
+        <w:numPr>
+          <w:ilvl w:val="0"/>
           <w:numId w:val="10"/>
         </w:numPr>
         <w:rPr>
@@ -912,6 +978,7 @@
         <w:rPr>
           <w:rFonts w:ascii="Times New Roman" w:eastAsia="宋体" w:hAnsi="Times New Roman" w:cs="Times New Roman" w:hint="eastAsia"/>
         </w:rPr>
+        <w:lastRenderedPageBreak/>
         <w:t>多选模式新增自定义添加与删除，可以在多个选项中自选条件，删除同类与同类相连添加和删除</w:t>
       </w:r>
     </w:p>
@@ -930,7 +997,6 @@
         <w:rPr>
           <w:rFonts w:ascii="Times New Roman" w:eastAsia="宋体" w:hAnsi="Times New Roman" w:cs="Times New Roman" w:hint="eastAsia"/>
         </w:rPr>
-        <w:lastRenderedPageBreak/>
         <w:t>物品浏览器预览图缓存文件名修改，减少不同地图类型的重复加载</w:t>
       </w:r>
     </w:p>
@@ -1931,6 +1997,7 @@
         <w:rPr>
           <w:rFonts w:ascii="Times New Roman" w:eastAsia="宋体" w:hAnsi="Times New Roman" w:cs="Times New Roman" w:hint="eastAsia"/>
         </w:rPr>
+        <w:lastRenderedPageBreak/>
         <w:t>修复了地形对象、污染重叠后再拖走不能正常显示的</w:t>
       </w:r>
       <w:r>
@@ -1955,14 +2022,7 @@
         <w:rPr>
           <w:rFonts w:ascii="Times New Roman" w:eastAsia="宋体" w:hAnsi="Times New Roman" w:cs="Times New Roman" w:hint="eastAsia"/>
         </w:rPr>
-        <w:t>多选模式添加同类相连多选功能，仅会选择相邻的同类地形；添加隐藏多选</w:t>
-      </w:r>
-      <w:r>
-        <w:rPr>
-          <w:rFonts w:ascii="Times New Roman" w:eastAsia="宋体" w:hAnsi="Times New Roman" w:cs="Times New Roman" w:hint="eastAsia"/>
-        </w:rPr>
-        <w:lastRenderedPageBreak/>
-        <w:t>单元格功能</w:t>
+        <w:t>多选模式添加同类相连多选功能，仅会选择相邻的同类地形；添加隐藏多选单元格功能</w:t>
       </w:r>
     </w:p>
     <w:p>
@@ -2912,6 +2972,7 @@
         <w:rPr>
           <w:rFonts w:ascii="Times New Roman" w:eastAsia="宋体" w:hAnsi="Times New Roman" w:cs="Times New Roman" w:hint="eastAsia"/>
         </w:rPr>
+        <w:lastRenderedPageBreak/>
         <w:t>修复了部分情况下路径点</w:t>
       </w:r>
       <w:r>
@@ -2966,7 +3027,6 @@
         <w:rPr>
           <w:rFonts w:ascii="Times New Roman" w:eastAsia="宋体" w:hAnsi="Times New Roman" w:cs="Times New Roman" w:hint="eastAsia"/>
         </w:rPr>
-        <w:lastRenderedPageBreak/>
         <w:t>修复了当其他单位位于建筑上时，可能被建筑遮挡的问题</w:t>
       </w:r>
     </w:p>
@@ -3857,6 +3917,7 @@
         <w:rPr>
           <w:rFonts w:ascii="Times New Roman" w:eastAsia="宋体" w:hAnsi="Times New Roman" w:cs="Times New Roman" w:hint="eastAsia"/>
         </w:rPr>
+        <w:lastRenderedPageBreak/>
         <w:t>支持直接读取</w:t>
       </w:r>
       <w:r>
@@ -3905,7 +3966,6 @@
         <w:rPr>
           <w:rFonts w:ascii="Times New Roman" w:eastAsia="宋体" w:hAnsi="Times New Roman" w:cs="Times New Roman" w:hint="eastAsia"/>
         </w:rPr>
-        <w:lastRenderedPageBreak/>
         <w:t>调整污染物绘制次序，使其能正常被游戏单位遮挡</w:t>
       </w:r>
     </w:p>
@@ -4912,6 +4972,7 @@
         <w:rPr>
           <w:rFonts w:ascii="Times New Roman" w:eastAsia="宋体" w:hAnsi="Times New Roman" w:cs="Times New Roman" w:hint="eastAsia"/>
         </w:rPr>
+        <w:lastRenderedPageBreak/>
         <w:t>优化了</w:t>
       </w:r>
       <w:r>
@@ -4942,7 +5003,6 @@
         <w:rPr>
           <w:rFonts w:ascii="Times New Roman" w:eastAsia="宋体" w:hAnsi="Times New Roman" w:cs="Times New Roman" w:hint="eastAsia"/>
         </w:rPr>
-        <w:lastRenderedPageBreak/>
         <w:t>全部覆盖图列表的名称前增加了索引，便于查找</w:t>
       </w:r>
     </w:p>
@@ -6015,6 +6075,7 @@
         <w:rPr>
           <w:rFonts w:ascii="Times New Roman" w:eastAsia="宋体" w:hAnsi="Times New Roman" w:cs="Times New Roman" w:hint="eastAsia"/>
         </w:rPr>
+        <w:lastRenderedPageBreak/>
         <w:t>修复了</w:t>
       </w:r>
       <w:r>
@@ -6051,7 +6112,6 @@
         <w:rPr>
           <w:rFonts w:ascii="Times New Roman" w:eastAsia="宋体" w:hAnsi="Times New Roman" w:cs="Times New Roman" w:hint="eastAsia"/>
         </w:rPr>
-        <w:lastRenderedPageBreak/>
         <w:t>修复了在拖动过游戏对象后，再使用地形生成器的“设置范围”会导致游戏对象被异常移动的</w:t>
       </w:r>
       <w:r>
@@ -6750,6 +6810,7 @@
         <w:rPr>
           <w:rFonts w:ascii="Times New Roman" w:eastAsia="宋体" w:hAnsi="Times New Roman" w:cs="Times New Roman" w:hint="eastAsia"/>
         </w:rPr>
+        <w:lastRenderedPageBreak/>
         <w:t>下拉菜单内搜索：触发、作战小队、特遣部队、动作脚本、</w:t>
       </w:r>
       <w:r>
@@ -6762,14 +6823,7 @@
         <w:rPr>
           <w:rFonts w:ascii="Times New Roman" w:eastAsia="宋体" w:hAnsi="Times New Roman" w:cs="Times New Roman" w:hint="eastAsia"/>
         </w:rPr>
-        <w:t>编辑器的下拉菜单</w:t>
-      </w:r>
-      <w:r>
-        <w:rPr>
-          <w:rFonts w:ascii="Times New Roman" w:eastAsia="宋体" w:hAnsi="Times New Roman" w:cs="Times New Roman" w:hint="eastAsia"/>
-        </w:rPr>
-        <w:lastRenderedPageBreak/>
-        <w:t>均支持直接输入文本，搜索对应标签</w:t>
+        <w:t>编辑器的下拉菜单均支持直接输入文本，搜索对应标签</w:t>
       </w:r>
       <w:r>
         <w:rPr>

</xml_diff>

<commit_message>
improve image server and fix several bugs
</commit_message>
<xml_diff>
--- a/Supplementary/文档/FA2SP HDM Edition说明文档.docx
+++ b/Supplementary/文档/FA2SP HDM Edition说明文档.docx
@@ -694,6 +694,72 @@
         <w:pStyle w:val="a9"/>
         <w:numPr>
           <w:ilvl w:val="0"/>
+          <w:numId w:val="11"/>
+        </w:numPr>
+        <w:rPr>
+          <w:rFonts w:ascii="Times New Roman" w:eastAsia="宋体" w:hAnsi="Times New Roman" w:cs="Times New Roman"/>
+        </w:rPr>
+      </w:pPr>
+      <w:r>
+        <w:rPr>
+          <w:rFonts w:ascii="Times New Roman" w:eastAsia="宋体" w:hAnsi="Times New Roman" w:cs="Times New Roman" w:hint="eastAsia"/>
+        </w:rPr>
+        <w:t>修复渲染超大</w:t>
+      </w:r>
+      <w:r>
+        <w:rPr>
+          <w:rFonts w:ascii="Times New Roman" w:eastAsia="宋体" w:hAnsi="Times New Roman" w:cs="Times New Roman" w:hint="eastAsia"/>
+        </w:rPr>
+        <w:t>VXL</w:t>
+      </w:r>
+      <w:r>
+        <w:rPr>
+          <w:rFonts w:ascii="Times New Roman" w:eastAsia="宋体" w:hAnsi="Times New Roman" w:cs="Times New Roman" w:hint="eastAsia"/>
+        </w:rPr>
+        <w:t>时会崩溃的</w:t>
+      </w:r>
+      <w:r>
+        <w:rPr>
+          <w:rFonts w:ascii="Times New Roman" w:eastAsia="宋体" w:hAnsi="Times New Roman" w:cs="Times New Roman" w:hint="eastAsia"/>
+        </w:rPr>
+        <w:t>bug</w:t>
+      </w:r>
+    </w:p>
+    <w:p>
+      <w:pPr>
+        <w:pStyle w:val="a9"/>
+        <w:numPr>
+          <w:ilvl w:val="0"/>
+          <w:numId w:val="11"/>
+        </w:numPr>
+        <w:rPr>
+          <w:rFonts w:ascii="Times New Roman" w:eastAsia="宋体" w:hAnsi="Times New Roman" w:cs="Times New Roman"/>
+        </w:rPr>
+      </w:pPr>
+      <w:r>
+        <w:rPr>
+          <w:rFonts w:ascii="Times New Roman" w:eastAsia="宋体" w:hAnsi="Times New Roman" w:cs="Times New Roman" w:hint="eastAsia"/>
+        </w:rPr>
+        <w:t>属性查看</w:t>
+      </w:r>
+      <w:r>
+        <w:rPr>
+          <w:rFonts w:ascii="Times New Roman" w:eastAsia="宋体" w:hAnsi="Times New Roman" w:cs="Times New Roman" w:hint="eastAsia"/>
+        </w:rPr>
+        <w:t>-</w:t>
+      </w:r>
+      <w:r>
+        <w:rPr>
+          <w:rFonts w:ascii="Times New Roman" w:eastAsia="宋体" w:hAnsi="Times New Roman" w:cs="Times New Roman" w:hint="eastAsia"/>
+        </w:rPr>
+        <w:t>范围属性支持查看精英武器射程</w:t>
+      </w:r>
+    </w:p>
+    <w:p>
+      <w:pPr>
+        <w:pStyle w:val="a9"/>
+        <w:numPr>
+          <w:ilvl w:val="0"/>
           <w:numId w:val="10"/>
         </w:numPr>
         <w:rPr>
@@ -912,6 +978,7 @@
         <w:rPr>
           <w:rFonts w:ascii="Times New Roman" w:eastAsia="宋体" w:hAnsi="Times New Roman" w:cs="Times New Roman" w:hint="eastAsia"/>
         </w:rPr>
+        <w:lastRenderedPageBreak/>
         <w:t>多选模式新增自定义添加与删除，可以在多个选项中自选条件，删除同类与同类相连添加和删除</w:t>
       </w:r>
     </w:p>
@@ -930,7 +997,6 @@
         <w:rPr>
           <w:rFonts w:ascii="Times New Roman" w:eastAsia="宋体" w:hAnsi="Times New Roman" w:cs="Times New Roman" w:hint="eastAsia"/>
         </w:rPr>
-        <w:lastRenderedPageBreak/>
         <w:t>物品浏览器预览图缓存文件名修改，减少不同地图类型的重复加载</w:t>
       </w:r>
     </w:p>
@@ -1931,6 +1997,7 @@
         <w:rPr>
           <w:rFonts w:ascii="Times New Roman" w:eastAsia="宋体" w:hAnsi="Times New Roman" w:cs="Times New Roman" w:hint="eastAsia"/>
         </w:rPr>
+        <w:lastRenderedPageBreak/>
         <w:t>修复了地形对象、污染重叠后再拖走不能正常显示的</w:t>
       </w:r>
       <w:r>
@@ -1955,14 +2022,7 @@
         <w:rPr>
           <w:rFonts w:ascii="Times New Roman" w:eastAsia="宋体" w:hAnsi="Times New Roman" w:cs="Times New Roman" w:hint="eastAsia"/>
         </w:rPr>
-        <w:t>多选模式添加同类相连多选功能，仅会选择相邻的同类地形；添加隐藏多选</w:t>
-      </w:r>
-      <w:r>
-        <w:rPr>
-          <w:rFonts w:ascii="Times New Roman" w:eastAsia="宋体" w:hAnsi="Times New Roman" w:cs="Times New Roman" w:hint="eastAsia"/>
-        </w:rPr>
-        <w:lastRenderedPageBreak/>
-        <w:t>单元格功能</w:t>
+        <w:t>多选模式添加同类相连多选功能，仅会选择相邻的同类地形；添加隐藏多选单元格功能</w:t>
       </w:r>
     </w:p>
     <w:p>
@@ -2912,6 +2972,7 @@
         <w:rPr>
           <w:rFonts w:ascii="Times New Roman" w:eastAsia="宋体" w:hAnsi="Times New Roman" w:cs="Times New Roman" w:hint="eastAsia"/>
         </w:rPr>
+        <w:lastRenderedPageBreak/>
         <w:t>修复了部分情况下路径点</w:t>
       </w:r>
       <w:r>
@@ -2966,7 +3027,6 @@
         <w:rPr>
           <w:rFonts w:ascii="Times New Roman" w:eastAsia="宋体" w:hAnsi="Times New Roman" w:cs="Times New Roman" w:hint="eastAsia"/>
         </w:rPr>
-        <w:lastRenderedPageBreak/>
         <w:t>修复了当其他单位位于建筑上时，可能被建筑遮挡的问题</w:t>
       </w:r>
     </w:p>
@@ -3857,6 +3917,7 @@
         <w:rPr>
           <w:rFonts w:ascii="Times New Roman" w:eastAsia="宋体" w:hAnsi="Times New Roman" w:cs="Times New Roman" w:hint="eastAsia"/>
         </w:rPr>
+        <w:lastRenderedPageBreak/>
         <w:t>支持直接读取</w:t>
       </w:r>
       <w:r>
@@ -3905,7 +3966,6 @@
         <w:rPr>
           <w:rFonts w:ascii="Times New Roman" w:eastAsia="宋体" w:hAnsi="Times New Roman" w:cs="Times New Roman" w:hint="eastAsia"/>
         </w:rPr>
-        <w:lastRenderedPageBreak/>
         <w:t>调整污染物绘制次序，使其能正常被游戏单位遮挡</w:t>
       </w:r>
     </w:p>
@@ -4912,6 +4972,7 @@
         <w:rPr>
           <w:rFonts w:ascii="Times New Roman" w:eastAsia="宋体" w:hAnsi="Times New Roman" w:cs="Times New Roman" w:hint="eastAsia"/>
         </w:rPr>
+        <w:lastRenderedPageBreak/>
         <w:t>优化了</w:t>
       </w:r>
       <w:r>
@@ -4942,7 +5003,6 @@
         <w:rPr>
           <w:rFonts w:ascii="Times New Roman" w:eastAsia="宋体" w:hAnsi="Times New Roman" w:cs="Times New Roman" w:hint="eastAsia"/>
         </w:rPr>
-        <w:lastRenderedPageBreak/>
         <w:t>全部覆盖图列表的名称前增加了索引，便于查找</w:t>
       </w:r>
     </w:p>
@@ -6015,6 +6075,7 @@
         <w:rPr>
           <w:rFonts w:ascii="Times New Roman" w:eastAsia="宋体" w:hAnsi="Times New Roman" w:cs="Times New Roman" w:hint="eastAsia"/>
         </w:rPr>
+        <w:lastRenderedPageBreak/>
         <w:t>修复了</w:t>
       </w:r>
       <w:r>
@@ -6051,7 +6112,6 @@
         <w:rPr>
           <w:rFonts w:ascii="Times New Roman" w:eastAsia="宋体" w:hAnsi="Times New Roman" w:cs="Times New Roman" w:hint="eastAsia"/>
         </w:rPr>
-        <w:lastRenderedPageBreak/>
         <w:t>修复了在拖动过游戏对象后，再使用地形生成器的“设置范围”会导致游戏对象被异常移动的</w:t>
       </w:r>
       <w:r>
@@ -6750,6 +6810,7 @@
         <w:rPr>
           <w:rFonts w:ascii="Times New Roman" w:eastAsia="宋体" w:hAnsi="Times New Roman" w:cs="Times New Roman" w:hint="eastAsia"/>
         </w:rPr>
+        <w:lastRenderedPageBreak/>
         <w:t>下拉菜单内搜索：触发、作战小队、特遣部队、动作脚本、</w:t>
       </w:r>
       <w:r>
@@ -6762,14 +6823,7 @@
         <w:rPr>
           <w:rFonts w:ascii="Times New Roman" w:eastAsia="宋体" w:hAnsi="Times New Roman" w:cs="Times New Roman" w:hint="eastAsia"/>
         </w:rPr>
-        <w:t>编辑器的下拉菜单</w:t>
-      </w:r>
-      <w:r>
-        <w:rPr>
-          <w:rFonts w:ascii="Times New Roman" w:eastAsia="宋体" w:hAnsi="Times New Roman" w:cs="Times New Roman" w:hint="eastAsia"/>
-        </w:rPr>
-        <w:lastRenderedPageBreak/>
-        <w:t>均支持直接输入文本，搜索对应标签</w:t>
+        <w:t>编辑器的下拉菜单均支持直接输入文本，搜索对应标签</w:t>
       </w:r>
       <w:r>
         <w:rPr>

</xml_diff>

<commit_message>
fix rules loading bug when AllowIncludes = no
</commit_message>
<xml_diff>
--- a/Supplementary/文档/FA2SP HDM Edition说明文档.docx
+++ b/Supplementary/文档/FA2SP HDM Edition说明文档.docx
@@ -331,6 +331,60 @@
         <w:pStyle w:val="a9"/>
         <w:numPr>
           <w:ilvl w:val="0"/>
+          <w:numId w:val="11"/>
+        </w:numPr>
+        <w:rPr>
+          <w:rFonts w:ascii="Times New Roman" w:eastAsia="宋体" w:hAnsi="Times New Roman" w:cs="Times New Roman"/>
+        </w:rPr>
+      </w:pPr>
+      <w:r>
+        <w:rPr>
+          <w:rFonts w:ascii="Times New Roman" w:eastAsia="宋体" w:hAnsi="Times New Roman" w:cs="Times New Roman" w:hint="eastAsia"/>
+        </w:rPr>
+        <w:t>修复了当</w:t>
+      </w:r>
+      <w:r>
+        <w:rPr>
+          <w:rFonts w:ascii="Times New Roman" w:eastAsia="宋体" w:hAnsi="Times New Roman" w:cs="Times New Roman" w:hint="eastAsia"/>
+        </w:rPr>
+        <w:t>AllowIncludes</w:t>
+      </w:r>
+      <w:r>
+        <w:rPr>
+          <w:rFonts w:ascii="Times New Roman" w:eastAsia="宋体" w:hAnsi="Times New Roman" w:cs="Times New Roman" w:hint="eastAsia"/>
+        </w:rPr>
+        <w:t>=no</w:t>
+      </w:r>
+      <w:r>
+        <w:rPr>
+          <w:rFonts w:ascii="Times New Roman" w:eastAsia="宋体" w:hAnsi="Times New Roman" w:cs="Times New Roman" w:hint="eastAsia"/>
+        </w:rPr>
+        <w:t>时</w:t>
+      </w:r>
+      <w:r>
+        <w:rPr>
+          <w:rFonts w:ascii="Times New Roman" w:eastAsia="宋体" w:hAnsi="Times New Roman" w:cs="Times New Roman" w:hint="eastAsia"/>
+        </w:rPr>
+        <w:t>rules</w:t>
+      </w:r>
+      <w:r>
+        <w:rPr>
+          <w:rFonts w:ascii="Times New Roman" w:eastAsia="宋体" w:hAnsi="Times New Roman" w:cs="Times New Roman" w:hint="eastAsia"/>
+        </w:rPr>
+        <w:t>加载出错的</w:t>
+      </w:r>
+      <w:r>
+        <w:rPr>
+          <w:rFonts w:ascii="Times New Roman" w:eastAsia="宋体" w:hAnsi="Times New Roman" w:cs="Times New Roman" w:hint="eastAsia"/>
+        </w:rPr>
+        <w:t>bug</w:t>
+      </w:r>
+    </w:p>
+    <w:p>
+      <w:pPr>
+        <w:pStyle w:val="a9"/>
+        <w:numPr>
+          <w:ilvl w:val="0"/>
           <w:numId w:val="10"/>
         </w:numPr>
         <w:rPr>
@@ -805,6 +859,7 @@
         <w:rPr>
           <w:rFonts w:ascii="Times New Roman" w:eastAsia="宋体" w:hAnsi="Times New Roman" w:cs="Times New Roman" w:hint="eastAsia"/>
         </w:rPr>
+        <w:lastRenderedPageBreak/>
         <w:t>修复地形生成器覆盖图填写</w:t>
       </w:r>
       <w:r>
@@ -841,7 +896,6 @@
         <w:rPr>
           <w:rFonts w:ascii="Times New Roman" w:eastAsia="宋体" w:hAnsi="Times New Roman" w:cs="Times New Roman" w:hint="eastAsia"/>
         </w:rPr>
-        <w:lastRenderedPageBreak/>
         <w:t>修复渲染超大</w:t>
       </w:r>
       <w:r>
@@ -1804,6 +1858,7 @@
         <w:rPr>
           <w:rFonts w:ascii="Times New Roman" w:eastAsia="宋体" w:hAnsi="Times New Roman" w:cs="Times New Roman" w:hint="eastAsia"/>
         </w:rPr>
+        <w:lastRenderedPageBreak/>
         <w:t>修复</w:t>
       </w:r>
       <w:r>
@@ -1846,7 +1901,6 @@
         <w:rPr>
           <w:rFonts w:ascii="Times New Roman" w:eastAsia="宋体" w:hAnsi="Times New Roman" w:cs="Times New Roman" w:hint="eastAsia"/>
         </w:rPr>
-        <w:lastRenderedPageBreak/>
         <w:t>修复</w:t>
       </w:r>
       <w:r>
@@ -2847,6 +2901,7 @@
         <w:rPr>
           <w:rFonts w:ascii="Times New Roman" w:eastAsia="宋体" w:hAnsi="Times New Roman" w:cs="Times New Roman" w:hint="eastAsia"/>
         </w:rPr>
+        <w:lastRenderedPageBreak/>
         <w:t>修复矿柱显示位置偏下的</w:t>
       </w:r>
       <w:r>
@@ -2871,7 +2926,6 @@
         <w:rPr>
           <w:rFonts w:ascii="Times New Roman" w:eastAsia="宋体" w:hAnsi="Times New Roman" w:cs="Times New Roman" w:hint="eastAsia"/>
         </w:rPr>
-        <w:lastRenderedPageBreak/>
         <w:t>修复修改地图大小时，若有基地节点位于地图外会导致</w:t>
       </w:r>
       <w:r>
@@ -3742,7 +3796,14 @@
         <w:rPr>
           <w:rFonts w:ascii="Times New Roman" w:eastAsia="宋体" w:hAnsi="Times New Roman" w:cs="Times New Roman" w:hint="eastAsia"/>
         </w:rPr>
-        <w:t>优化地形生成器性能，当多选模式启动时，不需要点击“设置范围”，可以直接在多选单元格上生成地形</w:t>
+        <w:t>优化地形生成器性能，当多选模式启动时，不需要点击“设置范围”，可以直</w:t>
+      </w:r>
+      <w:r>
+        <w:rPr>
+          <w:rFonts w:ascii="Times New Roman" w:eastAsia="宋体" w:hAnsi="Times New Roman" w:cs="Times New Roman" w:hint="eastAsia"/>
+        </w:rPr>
+        <w:lastRenderedPageBreak/>
+        <w:t>接在多选单元格上生成地形</w:t>
       </w:r>
     </w:p>
     <w:p>
@@ -3760,7 +3821,6 @@
         <w:rPr>
           <w:rFonts w:ascii="Times New Roman" w:eastAsia="宋体" w:hAnsi="Times New Roman" w:cs="Times New Roman" w:hint="eastAsia"/>
         </w:rPr>
-        <w:lastRenderedPageBreak/>
         <w:t>优化多选模式“矩形添加”</w:t>
       </w:r>
       <w:r>
@@ -4723,6 +4783,7 @@
         <w:rPr>
           <w:rFonts w:ascii="Times New Roman" w:eastAsia="宋体" w:hAnsi="Times New Roman" w:cs="Times New Roman" w:hint="eastAsia"/>
         </w:rPr>
+        <w:lastRenderedPageBreak/>
         <w:t>StringBufferFixedAllocation</w:t>
       </w:r>
     </w:p>
@@ -4741,7 +4802,6 @@
         <w:rPr>
           <w:rFonts w:ascii="Times New Roman" w:eastAsia="宋体" w:hAnsi="Times New Roman" w:cs="Times New Roman" w:hint="eastAsia"/>
         </w:rPr>
-        <w:lastRenderedPageBreak/>
         <w:t>FA2</w:t>
       </w:r>
       <w:r>
@@ -5748,7 +5808,14 @@
         <w:rPr>
           <w:rFonts w:ascii="Times New Roman" w:eastAsia="宋体" w:hAnsi="Times New Roman" w:cs="Times New Roman" w:hint="eastAsia"/>
         </w:rPr>
-        <w:t>的建筑动画的近似显示。原理是将动画色盘的颜色映射到建筑主色盘上，因此会有一定的失真。</w:t>
+        <w:t>的建筑动画的近似显示。原理是将动画色盘的</w:t>
+      </w:r>
+      <w:r>
+        <w:rPr>
+          <w:rFonts w:ascii="Times New Roman" w:eastAsia="宋体" w:hAnsi="Times New Roman" w:cs="Times New Roman" w:hint="eastAsia"/>
+        </w:rPr>
+        <w:lastRenderedPageBreak/>
+        <w:t>颜色映射到建筑主色盘上，因此会有一定的失真。</w:t>
       </w:r>
     </w:p>
     <w:p>
@@ -5766,7 +5833,6 @@
         <w:rPr>
           <w:rFonts w:ascii="Times New Roman" w:eastAsia="宋体" w:hAnsi="Times New Roman" w:cs="Times New Roman" w:hint="eastAsia"/>
         </w:rPr>
-        <w:lastRenderedPageBreak/>
         <w:t>修复当地形生成器没有勾选覆盖时，无法正常摆放默认地形的</w:t>
       </w:r>
       <w:r>
@@ -6841,7 +6907,14 @@
         <w:rPr>
           <w:rFonts w:ascii="Times New Roman" w:eastAsia="宋体" w:hAnsi="Times New Roman" w:cs="Times New Roman" w:hint="eastAsia"/>
         </w:rPr>
-        <w:t>随机摆放对象：支持步兵、车辆、飞行器、建筑、污染、覆盖图的随机摆放，预设存储在</w:t>
+        <w:t>随机摆放对象：支持步兵、车辆、飞行器、建筑、污染、覆盖图的随机摆放，预</w:t>
+      </w:r>
+      <w:r>
+        <w:rPr>
+          <w:rFonts w:ascii="Times New Roman" w:eastAsia="宋体" w:hAnsi="Times New Roman" w:cs="Times New Roman" w:hint="eastAsia"/>
+        </w:rPr>
+        <w:lastRenderedPageBreak/>
+        <w:t>设存储在</w:t>
       </w:r>
       <w:r>
         <w:rPr>
@@ -6867,507 +6940,507 @@
         <w:rPr>
           <w:rFonts w:ascii="Times New Roman" w:eastAsia="宋体" w:hAnsi="Times New Roman" w:cs="Times New Roman" w:hint="eastAsia"/>
         </w:rPr>
+        <w:t>基地节点顺序显示与调整：在基地节点上方会显示它的建造顺序，同时在物品浏览器中提供了上移节点与下移节点功能</w:t>
+      </w:r>
+    </w:p>
+    <w:p>
+      <w:pPr>
+        <w:ind w:firstLineChars="200" w:firstLine="440"/>
+        <w:rPr>
+          <w:rFonts w:ascii="Times New Roman" w:eastAsia="宋体" w:hAnsi="Times New Roman" w:cs="Times New Roman"/>
+        </w:rPr>
+      </w:pPr>
+      <w:r>
+        <w:rPr>
+          <w:rFonts w:ascii="Times New Roman" w:eastAsia="宋体" w:hAnsi="Times New Roman" w:cs="Times New Roman" w:hint="eastAsia"/>
+        </w:rPr>
+        <w:t>属性查看：位于物品浏览器中，可以实时显示鼠标所指对象的各类属性</w:t>
+      </w:r>
+      <w:r>
+        <w:rPr>
+          <w:rFonts w:ascii="Times New Roman" w:eastAsia="宋体" w:hAnsi="Times New Roman" w:cs="Times New Roman" w:hint="eastAsia"/>
+        </w:rPr>
+        <w:t>，如单位属性、路径点关联的触发或小队、武器射程、地表类型等</w:t>
+      </w:r>
+    </w:p>
+    <w:p>
+      <w:pPr>
+        <w:ind w:firstLineChars="200" w:firstLine="440"/>
+        <w:rPr>
+          <w:rFonts w:ascii="Times New Roman" w:eastAsia="宋体" w:hAnsi="Times New Roman" w:cs="Times New Roman"/>
+        </w:rPr>
+      </w:pPr>
+      <w:r>
+        <w:rPr>
+          <w:rFonts w:ascii="Times New Roman" w:eastAsia="宋体" w:hAnsi="Times New Roman" w:cs="Times New Roman" w:hint="eastAsia"/>
+        </w:rPr>
+        <w:t>绘制连接地形：位于物品浏览器中，可以以地形块为单位，根据鼠标相对位置，自动绘制如悬崖、海岸、小路等连接地形。相较于</w:t>
+      </w:r>
+      <w:r>
+        <w:rPr>
+          <w:rFonts w:ascii="Times New Roman" w:eastAsia="宋体" w:hAnsi="Times New Roman" w:cs="Times New Roman" w:hint="eastAsia"/>
+        </w:rPr>
+        <w:t>WAE</w:t>
+      </w:r>
+      <w:r>
+        <w:rPr>
+          <w:rFonts w:ascii="Times New Roman" w:eastAsia="宋体" w:hAnsi="Times New Roman" w:cs="Times New Roman" w:hint="eastAsia"/>
+        </w:rPr>
+        <w:t>的同类功能，提供了更加精细的控制权</w:t>
+      </w:r>
+    </w:p>
+    <w:p>
+      <w:pPr>
+        <w:ind w:firstLineChars="200" w:firstLine="440"/>
+        <w:rPr>
+          <w:rFonts w:ascii="Times New Roman" w:eastAsia="宋体" w:hAnsi="Times New Roman" w:cs="Times New Roman"/>
+        </w:rPr>
+      </w:pPr>
+      <w:r>
+        <w:rPr>
+          <w:rFonts w:ascii="Times New Roman" w:eastAsia="宋体" w:hAnsi="Times New Roman" w:cs="Times New Roman" w:hint="eastAsia"/>
+        </w:rPr>
+        <w:t>重载地图：支持快捷重新打开当前地图，快捷键为</w:t>
+      </w:r>
+      <w:r>
+        <w:rPr>
+          <w:rFonts w:ascii="Times New Roman" w:eastAsia="宋体" w:hAnsi="Times New Roman" w:cs="Times New Roman" w:hint="eastAsia"/>
+        </w:rPr>
+        <w:t>Ctrl+Shift+O</w:t>
+      </w:r>
+    </w:p>
+    <w:p>
+      <w:pPr>
+        <w:ind w:firstLineChars="200" w:firstLine="440"/>
+        <w:rPr>
+          <w:rFonts w:ascii="Times New Roman" w:eastAsia="宋体" w:hAnsi="Times New Roman" w:cs="Times New Roman"/>
+        </w:rPr>
+      </w:pPr>
+      <w:r>
+        <w:rPr>
+          <w:rFonts w:ascii="Times New Roman" w:eastAsia="宋体" w:hAnsi="Times New Roman" w:cs="Times New Roman" w:hint="eastAsia"/>
+        </w:rPr>
+        <w:t>重新加载游戏目录：当检测到打开的地图文件位于另一个尤复游戏文件夹下时，会提示是否重新加载对应目录的游戏资源</w:t>
+      </w:r>
+    </w:p>
+    <w:p>
+      <w:pPr>
+        <w:ind w:firstLineChars="200" w:firstLine="440"/>
+        <w:rPr>
+          <w:rFonts w:ascii="Times New Roman" w:eastAsia="宋体" w:hAnsi="Times New Roman" w:cs="Times New Roman"/>
+        </w:rPr>
+      </w:pPr>
+      <w:r>
+        <w:rPr>
+          <w:rFonts w:ascii="Times New Roman" w:eastAsia="宋体" w:hAnsi="Times New Roman" w:cs="Times New Roman" w:hint="eastAsia"/>
+        </w:rPr>
+        <w:t>CSF</w:t>
+      </w:r>
+      <w:r>
+        <w:rPr>
+          <w:rFonts w:ascii="Times New Roman" w:eastAsia="宋体" w:hAnsi="Times New Roman" w:cs="Times New Roman" w:hint="eastAsia"/>
+        </w:rPr>
+        <w:t>浏览器：可以浏览、搜索当前加载的全部</w:t>
+      </w:r>
+      <w:r>
+        <w:rPr>
+          <w:rFonts w:ascii="Times New Roman" w:eastAsia="宋体" w:hAnsi="Times New Roman" w:cs="Times New Roman" w:hint="eastAsia"/>
+        </w:rPr>
+        <w:t>CSF</w:t>
+      </w:r>
+      <w:r>
+        <w:rPr>
+          <w:rFonts w:ascii="Times New Roman" w:eastAsia="宋体" w:hAnsi="Times New Roman" w:cs="Times New Roman" w:hint="eastAsia"/>
+        </w:rPr>
+        <w:t>文本，也可以立即重新加载</w:t>
+      </w:r>
+      <w:r>
+        <w:rPr>
+          <w:rFonts w:ascii="Times New Roman" w:eastAsia="宋体" w:hAnsi="Times New Roman" w:cs="Times New Roman" w:hint="eastAsia"/>
+        </w:rPr>
+        <w:t>CSF</w:t>
+      </w:r>
+      <w:r>
+        <w:rPr>
+          <w:rFonts w:ascii="Times New Roman" w:eastAsia="宋体" w:hAnsi="Times New Roman" w:cs="Times New Roman" w:hint="eastAsia"/>
+        </w:rPr>
+        <w:t>文件，还可以快捷为触发事件的对应参数选择文本标签</w:t>
+      </w:r>
+    </w:p>
+    <w:p>
+      <w:pPr>
+        <w:ind w:firstLineChars="200" w:firstLine="440"/>
+        <w:rPr>
+          <w:rFonts w:ascii="Times New Roman" w:eastAsia="宋体" w:hAnsi="Times New Roman" w:cs="Times New Roman"/>
+        </w:rPr>
+      </w:pPr>
+      <w:r>
+        <w:rPr>
+          <w:rFonts w:ascii="Times New Roman" w:eastAsia="宋体" w:hAnsi="Times New Roman" w:cs="Times New Roman" w:hint="eastAsia"/>
+        </w:rPr>
+        <w:t>LLF</w:t>
+      </w:r>
+      <w:r>
+        <w:rPr>
+          <w:rFonts w:ascii="Times New Roman" w:eastAsia="宋体" w:hAnsi="Times New Roman" w:cs="Times New Roman" w:hint="eastAsia"/>
+        </w:rPr>
+        <w:t>与</w:t>
+      </w:r>
+      <w:r>
+        <w:rPr>
+          <w:rFonts w:ascii="Times New Roman" w:eastAsia="宋体" w:hAnsi="Times New Roman" w:cs="Times New Roman" w:hint="eastAsia"/>
+        </w:rPr>
+        <w:t>ECS</w:t>
+      </w:r>
+      <w:r>
+        <w:rPr>
+          <w:rFonts w:ascii="Times New Roman" w:eastAsia="宋体" w:hAnsi="Times New Roman" w:cs="Times New Roman" w:hint="eastAsia"/>
+        </w:rPr>
+        <w:t>格式：支持</w:t>
+      </w:r>
+      <w:r>
+        <w:rPr>
+          <w:rFonts w:ascii="Times New Roman" w:eastAsia="宋体" w:hAnsi="Times New Roman" w:cs="Times New Roman" w:hint="eastAsia"/>
+        </w:rPr>
+        <w:t>LLF</w:t>
+      </w:r>
+      <w:r>
+        <w:rPr>
+          <w:rFonts w:ascii="Times New Roman" w:eastAsia="宋体" w:hAnsi="Times New Roman" w:cs="Times New Roman" w:hint="eastAsia"/>
+        </w:rPr>
+        <w:t>与</w:t>
+      </w:r>
+      <w:r>
+        <w:rPr>
+          <w:rFonts w:ascii="Times New Roman" w:eastAsia="宋体" w:hAnsi="Times New Roman" w:cs="Times New Roman" w:hint="eastAsia"/>
+        </w:rPr>
+        <w:t>ECS</w:t>
+      </w:r>
+      <w:r>
+        <w:rPr>
+          <w:rFonts w:ascii="Times New Roman" w:eastAsia="宋体" w:hAnsi="Times New Roman" w:cs="Times New Roman" w:hint="eastAsia"/>
+        </w:rPr>
+        <w:t>格式的</w:t>
+      </w:r>
+      <w:r>
+        <w:rPr>
+          <w:rFonts w:ascii="Times New Roman" w:eastAsia="宋体" w:hAnsi="Times New Roman" w:cs="Times New Roman" w:hint="eastAsia"/>
+        </w:rPr>
+        <w:t>字符串表</w:t>
+      </w:r>
+      <w:r>
+        <w:rPr>
+          <w:rFonts w:ascii="Times New Roman" w:eastAsia="宋体" w:hAnsi="Times New Roman" w:cs="Times New Roman" w:hint="eastAsia"/>
+        </w:rPr>
+        <w:t>（</w:t>
+      </w:r>
+      <w:r>
+        <w:rPr>
+          <w:rFonts w:ascii="Times New Roman" w:eastAsia="宋体" w:hAnsi="Times New Roman" w:cs="Times New Roman" w:hint="eastAsia"/>
+        </w:rPr>
+        <w:t>Stringtable</w:t>
+      </w:r>
+      <w:r>
+        <w:rPr>
+          <w:rFonts w:ascii="Times New Roman" w:eastAsia="宋体" w:hAnsi="Times New Roman" w:cs="Times New Roman" w:hint="eastAsia"/>
+        </w:rPr>
+        <w:t>）文件读取</w:t>
+      </w:r>
+    </w:p>
+    <w:p>
+      <w:pPr>
+        <w:ind w:firstLineChars="200" w:firstLine="440"/>
+        <w:rPr>
+          <w:rFonts w:ascii="Times New Roman" w:eastAsia="宋体" w:hAnsi="Times New Roman" w:cs="Times New Roman"/>
+        </w:rPr>
+      </w:pPr>
+      <w:r>
+        <w:rPr>
+          <w:rFonts w:ascii="Times New Roman" w:eastAsia="宋体" w:hAnsi="Times New Roman" w:cs="Times New Roman" w:hint="eastAsia"/>
+        </w:rPr>
+        <w:t>下拉菜单内搜索：触发、作战小队、特遣部队、动作脚本、</w:t>
+      </w:r>
+      <w:r>
+        <w:rPr>
+          <w:rFonts w:ascii="Times New Roman" w:eastAsia="宋体" w:hAnsi="Times New Roman" w:cs="Times New Roman" w:hint="eastAsia"/>
+        </w:rPr>
+        <w:t>AI</w:t>
+      </w:r>
+      <w:r>
+        <w:rPr>
+          <w:rFonts w:ascii="Times New Roman" w:eastAsia="宋体" w:hAnsi="Times New Roman" w:cs="Times New Roman" w:hint="eastAsia"/>
+        </w:rPr>
+        <w:t>编辑器的下拉菜单均支持直接输入文本，搜索对应标签</w:t>
+      </w:r>
+      <w:r>
+        <w:rPr>
+          <w:rFonts w:ascii="Times New Roman" w:eastAsia="宋体" w:hAnsi="Times New Roman" w:cs="Times New Roman" w:hint="eastAsia"/>
+        </w:rPr>
+        <w:t>支持使用通配符</w:t>
+      </w:r>
+      <w:r>
+        <w:rPr>
+          <w:rFonts w:ascii="Times New Roman" w:eastAsia="宋体" w:hAnsi="Times New Roman" w:cs="Times New Roman" w:hint="eastAsia"/>
+        </w:rPr>
+        <w:t>*</w:t>
+      </w:r>
+      <w:r>
+        <w:rPr>
+          <w:rFonts w:ascii="Times New Roman" w:eastAsia="宋体" w:hAnsi="Times New Roman" w:cs="Times New Roman" w:hint="eastAsia"/>
+        </w:rPr>
+        <w:t>与</w:t>
+      </w:r>
+      <w:r>
+        <w:rPr>
+          <w:rFonts w:ascii="Times New Roman" w:eastAsia="宋体" w:hAnsi="Times New Roman" w:cs="Times New Roman" w:hint="eastAsia"/>
+        </w:rPr>
+        <w:t>|</w:t>
+      </w:r>
+    </w:p>
+    <w:p>
+      <w:pPr>
+        <w:ind w:firstLineChars="200" w:firstLine="440"/>
+        <w:rPr>
+          <w:rFonts w:ascii="Times New Roman" w:eastAsia="宋体" w:hAnsi="Times New Roman" w:cs="Times New Roman"/>
+        </w:rPr>
+      </w:pPr>
+      <w:r>
+        <w:rPr>
+          <w:rFonts w:ascii="Times New Roman" w:eastAsia="宋体" w:hAnsi="Times New Roman" w:cs="Times New Roman" w:hint="eastAsia"/>
+        </w:rPr>
+        <w:t>查找引用：触发、作战小队、特遣部队、动作脚本编辑器新增“查找引用”按键，可以查找引用了当前对象的对象</w:t>
+      </w:r>
+    </w:p>
+    <w:p>
+      <w:pPr>
+        <w:ind w:firstLineChars="200" w:firstLine="440"/>
+        <w:rPr>
+          <w:rFonts w:ascii="Times New Roman" w:eastAsia="宋体" w:hAnsi="Times New Roman" w:cs="Times New Roman"/>
+        </w:rPr>
+      </w:pPr>
+      <w:r>
+        <w:rPr>
+          <w:rFonts w:ascii="Times New Roman" w:eastAsia="宋体" w:hAnsi="Times New Roman" w:cs="Times New Roman" w:hint="eastAsia"/>
+        </w:rPr>
+        <w:t>自动计算</w:t>
+      </w:r>
+      <w:r>
+        <w:rPr>
+          <w:rFonts w:ascii="Times New Roman" w:eastAsia="宋体" w:hAnsi="Times New Roman" w:cs="Times New Roman" w:hint="eastAsia"/>
+        </w:rPr>
+        <w:t>LAT</w:t>
+      </w:r>
+      <w:r>
+        <w:rPr>
+          <w:rFonts w:ascii="Times New Roman" w:eastAsia="宋体" w:hAnsi="Times New Roman" w:cs="Times New Roman" w:hint="eastAsia"/>
+        </w:rPr>
+        <w:t>：位于</w:t>
+      </w:r>
+      <w:r>
+        <w:rPr>
+          <w:rFonts w:ascii="Times New Roman" w:eastAsia="宋体" w:hAnsi="Times New Roman" w:cs="Times New Roman" w:hint="eastAsia"/>
+        </w:rPr>
+        <w:t>菜单栏</w:t>
+      </w:r>
+      <w:r>
+        <w:rPr>
+          <w:rFonts w:ascii="Times New Roman" w:eastAsia="宋体" w:hAnsi="Times New Roman" w:cs="Times New Roman" w:hint="eastAsia"/>
+        </w:rPr>
+        <w:t>-</w:t>
+      </w:r>
+      <w:r>
+        <w:rPr>
+          <w:rFonts w:ascii="Times New Roman" w:eastAsia="宋体" w:hAnsi="Times New Roman" w:cs="Times New Roman" w:hint="eastAsia"/>
+        </w:rPr>
+        <w:t>地图工具中，会按照游戏引擎逻辑重绘全图的</w:t>
+      </w:r>
+      <w:r>
+        <w:rPr>
+          <w:rFonts w:ascii="Times New Roman" w:eastAsia="宋体" w:hAnsi="Times New Roman" w:cs="Times New Roman" w:hint="eastAsia"/>
+        </w:rPr>
+        <w:t>LAT</w:t>
+      </w:r>
+    </w:p>
+    <w:p>
+      <w:pPr>
+        <w:ind w:firstLineChars="200" w:firstLine="440"/>
+        <w:rPr>
+          <w:rFonts w:ascii="Times New Roman" w:eastAsia="宋体" w:hAnsi="Times New Roman" w:cs="Times New Roman"/>
+        </w:rPr>
+      </w:pPr>
+      <w:r>
+        <w:rPr>
+          <w:rFonts w:ascii="Times New Roman" w:eastAsia="宋体" w:hAnsi="Times New Roman" w:cs="Times New Roman" w:hint="eastAsia"/>
+        </w:rPr>
+        <w:t>重绘水面：位于</w:t>
+      </w:r>
+      <w:r>
+        <w:rPr>
+          <w:rFonts w:ascii="Times New Roman" w:eastAsia="宋体" w:hAnsi="Times New Roman" w:cs="Times New Roman" w:hint="eastAsia"/>
+        </w:rPr>
+        <w:t>菜单栏</w:t>
+      </w:r>
+      <w:r>
+        <w:rPr>
+          <w:rFonts w:ascii="Times New Roman" w:eastAsia="宋体" w:hAnsi="Times New Roman" w:cs="Times New Roman" w:hint="eastAsia"/>
+        </w:rPr>
+        <w:t>-</w:t>
+      </w:r>
+      <w:r>
+        <w:rPr>
+          <w:rFonts w:ascii="Times New Roman" w:eastAsia="宋体" w:hAnsi="Times New Roman" w:cs="Times New Roman" w:hint="eastAsia"/>
+        </w:rPr>
+        <w:t>地图工具中，会重新生成全图水面，消除不完整的水面</w:t>
+      </w:r>
+    </w:p>
+    <w:p>
+      <w:pPr>
+        <w:ind w:firstLineChars="200" w:firstLine="440"/>
+        <w:rPr>
+          <w:rFonts w:ascii="Times New Roman" w:eastAsia="宋体" w:hAnsi="Times New Roman" w:cs="Times New Roman"/>
+        </w:rPr>
+      </w:pPr>
+      <w:r>
+        <w:rPr>
+          <w:rFonts w:ascii="Times New Roman" w:eastAsia="宋体" w:hAnsi="Times New Roman" w:cs="Times New Roman" w:hint="eastAsia"/>
+        </w:rPr>
+        <w:t>军衔显示：可以显示地图上单位的经验等级</w:t>
+      </w:r>
+    </w:p>
+    <w:p>
+      <w:pPr>
+        <w:ind w:firstLineChars="200" w:firstLine="440"/>
+        <w:rPr>
+          <w:rFonts w:ascii="Times New Roman" w:eastAsia="宋体" w:hAnsi="Times New Roman" w:cs="Times New Roman"/>
+        </w:rPr>
+      </w:pPr>
+      <w:r>
+        <w:rPr>
+          <w:rFonts w:ascii="Times New Roman" w:eastAsia="宋体" w:hAnsi="Times New Roman" w:cs="Times New Roman" w:hint="eastAsia"/>
+        </w:rPr>
+        <w:t>不可通行单元显示：位于菜单栏</w:t>
+      </w:r>
+      <w:r>
+        <w:rPr>
+          <w:rFonts w:ascii="Times New Roman" w:eastAsia="宋体" w:hAnsi="Times New Roman" w:cs="Times New Roman" w:hint="eastAsia"/>
+        </w:rPr>
+        <w:t>-</w:t>
+      </w:r>
+      <w:r>
+        <w:rPr>
+          <w:rFonts w:ascii="Times New Roman" w:eastAsia="宋体" w:hAnsi="Times New Roman" w:cs="Times New Roman" w:hint="eastAsia"/>
+        </w:rPr>
+        <w:t>图层中，可以显示所有单位都无法到达的单元格</w:t>
+      </w:r>
+    </w:p>
+    <w:p>
+      <w:pPr>
+        <w:ind w:firstLineChars="200" w:firstLine="440"/>
+        <w:rPr>
+          <w:rFonts w:ascii="Times New Roman" w:eastAsia="宋体" w:hAnsi="Times New Roman" w:cs="Times New Roman"/>
+        </w:rPr>
+      </w:pPr>
+      <w:r>
+        <w:rPr>
+          <w:rFonts w:ascii="Times New Roman" w:eastAsia="宋体" w:hAnsi="Times New Roman" w:cs="Times New Roman" w:hint="eastAsia"/>
+        </w:rPr>
+        <w:t>建筑、步兵、车辆、飞行器、基地节点、单元标记筛选：位于菜单栏</w:t>
+      </w:r>
+      <w:r>
+        <w:rPr>
+          <w:rFonts w:ascii="Times New Roman" w:eastAsia="宋体" w:hAnsi="Times New Roman" w:cs="Times New Roman" w:hint="eastAsia"/>
+        </w:rPr>
+        <w:t>-</w:t>
+      </w:r>
+      <w:r>
+        <w:rPr>
+          <w:rFonts w:ascii="Times New Roman" w:eastAsia="宋体" w:hAnsi="Times New Roman" w:cs="Times New Roman" w:hint="eastAsia"/>
+        </w:rPr>
+        <w:t>图层中，可以设置多种条件，仅显示符合条件的对象</w:t>
+      </w:r>
+    </w:p>
+    <w:p>
+      <w:pPr>
+        <w:ind w:firstLineChars="200" w:firstLine="440"/>
+        <w:rPr>
+          <w:rFonts w:ascii="Times New Roman" w:eastAsia="宋体" w:hAnsi="Times New Roman" w:cs="Times New Roman"/>
+        </w:rPr>
+      </w:pPr>
+      <w:r>
+        <w:rPr>
+          <w:rFonts w:ascii="Times New Roman" w:eastAsia="宋体" w:hAnsi="Times New Roman" w:cs="Times New Roman" w:hint="eastAsia"/>
+        </w:rPr>
+        <w:t>标签列表：位于地形浏览器的菜单栏中，支持查阅触发与关联对象</w:t>
+      </w:r>
+    </w:p>
+    <w:p>
+      <w:pPr>
+        <w:ind w:firstLineChars="200" w:firstLine="440"/>
+        <w:rPr>
+          <w:rFonts w:ascii="Times New Roman" w:eastAsia="宋体" w:hAnsi="Times New Roman" w:cs="Times New Roman"/>
+        </w:rPr>
+      </w:pPr>
+      <w:r>
+        <w:rPr>
+          <w:rFonts w:ascii="Times New Roman" w:eastAsia="宋体" w:hAnsi="Times New Roman" w:cs="Times New Roman" w:hint="eastAsia"/>
+        </w:rPr>
+        <w:t>小队列表：位于地形浏览器的菜单栏中</w:t>
+      </w:r>
+    </w:p>
+    <w:p>
+      <w:pPr>
+        <w:ind w:firstLineChars="200" w:firstLine="440"/>
+        <w:rPr>
+          <w:rFonts w:ascii="Times New Roman" w:eastAsia="宋体" w:hAnsi="Times New Roman" w:cs="Times New Roman"/>
+        </w:rPr>
+      </w:pPr>
+      <w:r>
+        <w:rPr>
+          <w:rFonts w:ascii="Times New Roman" w:eastAsia="宋体" w:hAnsi="Times New Roman" w:cs="Times New Roman" w:hint="eastAsia"/>
+        </w:rPr>
+        <w:t>特遣列表：位于地形浏览器的菜单栏中</w:t>
+      </w:r>
+    </w:p>
+    <w:p>
+      <w:pPr>
+        <w:ind w:firstLineChars="200" w:firstLine="440"/>
+        <w:rPr>
+          <w:rFonts w:ascii="Times New Roman" w:eastAsia="宋体" w:hAnsi="Times New Roman" w:cs="Times New Roman"/>
+        </w:rPr>
+      </w:pPr>
+      <w:r>
+        <w:rPr>
+          <w:rFonts w:ascii="Times New Roman" w:eastAsia="宋体" w:hAnsi="Times New Roman" w:cs="Times New Roman" w:hint="eastAsia"/>
+        </w:rPr>
+        <w:t>脚本列表：位于地形浏览器的菜单栏中</w:t>
+      </w:r>
+    </w:p>
+    <w:p>
+      <w:pPr>
+        <w:ind w:firstLineChars="200" w:firstLine="440"/>
+        <w:rPr>
+          <w:rFonts w:ascii="Times New Roman" w:eastAsia="宋体" w:hAnsi="Times New Roman" w:cs="Times New Roman"/>
+        </w:rPr>
+      </w:pPr>
+      <w:r>
+        <w:rPr>
+          <w:rFonts w:ascii="Times New Roman" w:eastAsia="宋体" w:hAnsi="Times New Roman" w:cs="Times New Roman" w:hint="eastAsia"/>
+        </w:rPr>
+        <w:t>路径点列表：位于地形浏览器的菜单栏中，支持快速定位路径点，显示引用该路径点的脚本、小队或触发</w:t>
+      </w:r>
+    </w:p>
+    <w:p>
+      <w:pPr>
+        <w:ind w:firstLineChars="200" w:firstLine="440"/>
+        <w:rPr>
+          <w:rFonts w:ascii="Times New Roman" w:eastAsia="宋体" w:hAnsi="Times New Roman" w:cs="Times New Roman"/>
+        </w:rPr>
+      </w:pPr>
+      <w:r>
+        <w:rPr>
+          <w:rFonts w:ascii="Times New Roman" w:eastAsia="宋体" w:hAnsi="Times New Roman" w:cs="Times New Roman" w:hint="eastAsia"/>
+        </w:rPr>
         <w:lastRenderedPageBreak/>
-        <w:t>基地节点顺序显示与调整：在基地节点上方会显示它的建造顺序，同时在物品浏览器中提供了上移节点与下移节点功能</w:t>
-      </w:r>
-    </w:p>
-    <w:p>
-      <w:pPr>
-        <w:ind w:firstLineChars="200" w:firstLine="440"/>
-        <w:rPr>
-          <w:rFonts w:ascii="Times New Roman" w:eastAsia="宋体" w:hAnsi="Times New Roman" w:cs="Times New Roman"/>
-        </w:rPr>
-      </w:pPr>
-      <w:r>
-        <w:rPr>
-          <w:rFonts w:ascii="Times New Roman" w:eastAsia="宋体" w:hAnsi="Times New Roman" w:cs="Times New Roman" w:hint="eastAsia"/>
-        </w:rPr>
-        <w:t>属性查看：位于物品浏览器中，可以实时显示鼠标所指对象的各类属性</w:t>
-      </w:r>
-      <w:r>
-        <w:rPr>
-          <w:rFonts w:ascii="Times New Roman" w:eastAsia="宋体" w:hAnsi="Times New Roman" w:cs="Times New Roman" w:hint="eastAsia"/>
-        </w:rPr>
-        <w:t>，如单位属性、路径点关联的触发或小队、武器射程、地表类型等</w:t>
-      </w:r>
-    </w:p>
-    <w:p>
-      <w:pPr>
-        <w:ind w:firstLineChars="200" w:firstLine="440"/>
-        <w:rPr>
-          <w:rFonts w:ascii="Times New Roman" w:eastAsia="宋体" w:hAnsi="Times New Roman" w:cs="Times New Roman"/>
-        </w:rPr>
-      </w:pPr>
-      <w:r>
-        <w:rPr>
-          <w:rFonts w:ascii="Times New Roman" w:eastAsia="宋体" w:hAnsi="Times New Roman" w:cs="Times New Roman" w:hint="eastAsia"/>
-        </w:rPr>
-        <w:t>绘制连接地形：位于物品浏览器中，可以以地形块为单位，根据鼠标相对位置，自动绘制如悬崖、海岸、小路等连接地形。相较于</w:t>
-      </w:r>
-      <w:r>
-        <w:rPr>
-          <w:rFonts w:ascii="Times New Roman" w:eastAsia="宋体" w:hAnsi="Times New Roman" w:cs="Times New Roman" w:hint="eastAsia"/>
-        </w:rPr>
-        <w:t>WAE</w:t>
-      </w:r>
-      <w:r>
-        <w:rPr>
-          <w:rFonts w:ascii="Times New Roman" w:eastAsia="宋体" w:hAnsi="Times New Roman" w:cs="Times New Roman" w:hint="eastAsia"/>
-        </w:rPr>
-        <w:t>的同类功能，提供了更加精细的控制权</w:t>
-      </w:r>
-    </w:p>
-    <w:p>
-      <w:pPr>
-        <w:ind w:firstLineChars="200" w:firstLine="440"/>
-        <w:rPr>
-          <w:rFonts w:ascii="Times New Roman" w:eastAsia="宋体" w:hAnsi="Times New Roman" w:cs="Times New Roman"/>
-        </w:rPr>
-      </w:pPr>
-      <w:r>
-        <w:rPr>
-          <w:rFonts w:ascii="Times New Roman" w:eastAsia="宋体" w:hAnsi="Times New Roman" w:cs="Times New Roman" w:hint="eastAsia"/>
-        </w:rPr>
-        <w:t>重载地图：支持快捷重新打开当前地图，快捷键为</w:t>
-      </w:r>
-      <w:r>
-        <w:rPr>
-          <w:rFonts w:ascii="Times New Roman" w:eastAsia="宋体" w:hAnsi="Times New Roman" w:cs="Times New Roman" w:hint="eastAsia"/>
-        </w:rPr>
-        <w:t>Ctrl+Shift+O</w:t>
-      </w:r>
-    </w:p>
-    <w:p>
-      <w:pPr>
-        <w:ind w:firstLineChars="200" w:firstLine="440"/>
-        <w:rPr>
-          <w:rFonts w:ascii="Times New Roman" w:eastAsia="宋体" w:hAnsi="Times New Roman" w:cs="Times New Roman"/>
-        </w:rPr>
-      </w:pPr>
-      <w:r>
-        <w:rPr>
-          <w:rFonts w:ascii="Times New Roman" w:eastAsia="宋体" w:hAnsi="Times New Roman" w:cs="Times New Roman" w:hint="eastAsia"/>
-        </w:rPr>
-        <w:t>重新加载游戏目录：当检测到打开的地图文件位于另一个尤复游戏文件夹下时，会提示是否重新加载对应目录的游戏资源</w:t>
-      </w:r>
-    </w:p>
-    <w:p>
-      <w:pPr>
-        <w:ind w:firstLineChars="200" w:firstLine="440"/>
-        <w:rPr>
-          <w:rFonts w:ascii="Times New Roman" w:eastAsia="宋体" w:hAnsi="Times New Roman" w:cs="Times New Roman"/>
-        </w:rPr>
-      </w:pPr>
-      <w:r>
-        <w:rPr>
-          <w:rFonts w:ascii="Times New Roman" w:eastAsia="宋体" w:hAnsi="Times New Roman" w:cs="Times New Roman" w:hint="eastAsia"/>
-        </w:rPr>
-        <w:t>CSF</w:t>
-      </w:r>
-      <w:r>
-        <w:rPr>
-          <w:rFonts w:ascii="Times New Roman" w:eastAsia="宋体" w:hAnsi="Times New Roman" w:cs="Times New Roman" w:hint="eastAsia"/>
-        </w:rPr>
-        <w:t>浏览器：可以浏览、搜索当前加载的全部</w:t>
-      </w:r>
-      <w:r>
-        <w:rPr>
-          <w:rFonts w:ascii="Times New Roman" w:eastAsia="宋体" w:hAnsi="Times New Roman" w:cs="Times New Roman" w:hint="eastAsia"/>
-        </w:rPr>
-        <w:t>CSF</w:t>
-      </w:r>
-      <w:r>
-        <w:rPr>
-          <w:rFonts w:ascii="Times New Roman" w:eastAsia="宋体" w:hAnsi="Times New Roman" w:cs="Times New Roman" w:hint="eastAsia"/>
-        </w:rPr>
-        <w:t>文本，也可以立即重新加载</w:t>
-      </w:r>
-      <w:r>
-        <w:rPr>
-          <w:rFonts w:ascii="Times New Roman" w:eastAsia="宋体" w:hAnsi="Times New Roman" w:cs="Times New Roman" w:hint="eastAsia"/>
-        </w:rPr>
-        <w:t>CSF</w:t>
-      </w:r>
-      <w:r>
-        <w:rPr>
-          <w:rFonts w:ascii="Times New Roman" w:eastAsia="宋体" w:hAnsi="Times New Roman" w:cs="Times New Roman" w:hint="eastAsia"/>
-        </w:rPr>
-        <w:t>文件，还可以快捷为触发事件的对应参数选择文本标签</w:t>
-      </w:r>
-    </w:p>
-    <w:p>
-      <w:pPr>
-        <w:ind w:firstLineChars="200" w:firstLine="440"/>
-        <w:rPr>
-          <w:rFonts w:ascii="Times New Roman" w:eastAsia="宋体" w:hAnsi="Times New Roman" w:cs="Times New Roman"/>
-        </w:rPr>
-      </w:pPr>
-      <w:r>
-        <w:rPr>
-          <w:rFonts w:ascii="Times New Roman" w:eastAsia="宋体" w:hAnsi="Times New Roman" w:cs="Times New Roman" w:hint="eastAsia"/>
-        </w:rPr>
-        <w:t>LLF</w:t>
-      </w:r>
-      <w:r>
-        <w:rPr>
-          <w:rFonts w:ascii="Times New Roman" w:eastAsia="宋体" w:hAnsi="Times New Roman" w:cs="Times New Roman" w:hint="eastAsia"/>
-        </w:rPr>
-        <w:t>与</w:t>
-      </w:r>
-      <w:r>
-        <w:rPr>
-          <w:rFonts w:ascii="Times New Roman" w:eastAsia="宋体" w:hAnsi="Times New Roman" w:cs="Times New Roman" w:hint="eastAsia"/>
-        </w:rPr>
-        <w:t>ECS</w:t>
-      </w:r>
-      <w:r>
-        <w:rPr>
-          <w:rFonts w:ascii="Times New Roman" w:eastAsia="宋体" w:hAnsi="Times New Roman" w:cs="Times New Roman" w:hint="eastAsia"/>
-        </w:rPr>
-        <w:t>格式：支持</w:t>
-      </w:r>
-      <w:r>
-        <w:rPr>
-          <w:rFonts w:ascii="Times New Roman" w:eastAsia="宋体" w:hAnsi="Times New Roman" w:cs="Times New Roman" w:hint="eastAsia"/>
-        </w:rPr>
-        <w:t>LLF</w:t>
-      </w:r>
-      <w:r>
-        <w:rPr>
-          <w:rFonts w:ascii="Times New Roman" w:eastAsia="宋体" w:hAnsi="Times New Roman" w:cs="Times New Roman" w:hint="eastAsia"/>
-        </w:rPr>
-        <w:t>与</w:t>
-      </w:r>
-      <w:r>
-        <w:rPr>
-          <w:rFonts w:ascii="Times New Roman" w:eastAsia="宋体" w:hAnsi="Times New Roman" w:cs="Times New Roman" w:hint="eastAsia"/>
-        </w:rPr>
-        <w:t>ECS</w:t>
-      </w:r>
-      <w:r>
-        <w:rPr>
-          <w:rFonts w:ascii="Times New Roman" w:eastAsia="宋体" w:hAnsi="Times New Roman" w:cs="Times New Roman" w:hint="eastAsia"/>
-        </w:rPr>
-        <w:t>格式的</w:t>
-      </w:r>
-      <w:r>
-        <w:rPr>
-          <w:rFonts w:ascii="Times New Roman" w:eastAsia="宋体" w:hAnsi="Times New Roman" w:cs="Times New Roman" w:hint="eastAsia"/>
-        </w:rPr>
-        <w:t>字符串表</w:t>
-      </w:r>
-      <w:r>
-        <w:rPr>
-          <w:rFonts w:ascii="Times New Roman" w:eastAsia="宋体" w:hAnsi="Times New Roman" w:cs="Times New Roman" w:hint="eastAsia"/>
-        </w:rPr>
-        <w:t>（</w:t>
-      </w:r>
-      <w:r>
-        <w:rPr>
-          <w:rFonts w:ascii="Times New Roman" w:eastAsia="宋体" w:hAnsi="Times New Roman" w:cs="Times New Roman" w:hint="eastAsia"/>
-        </w:rPr>
-        <w:t>Stringtable</w:t>
-      </w:r>
-      <w:r>
-        <w:rPr>
-          <w:rFonts w:ascii="Times New Roman" w:eastAsia="宋体" w:hAnsi="Times New Roman" w:cs="Times New Roman" w:hint="eastAsia"/>
-        </w:rPr>
-        <w:t>）文件读取</w:t>
-      </w:r>
-    </w:p>
-    <w:p>
-      <w:pPr>
-        <w:ind w:firstLineChars="200" w:firstLine="440"/>
-        <w:rPr>
-          <w:rFonts w:ascii="Times New Roman" w:eastAsia="宋体" w:hAnsi="Times New Roman" w:cs="Times New Roman"/>
-        </w:rPr>
-      </w:pPr>
-      <w:r>
-        <w:rPr>
-          <w:rFonts w:ascii="Times New Roman" w:eastAsia="宋体" w:hAnsi="Times New Roman" w:cs="Times New Roman" w:hint="eastAsia"/>
-        </w:rPr>
-        <w:t>下拉菜单内搜索：触发、作战小队、特遣部队、动作脚本、</w:t>
-      </w:r>
-      <w:r>
-        <w:rPr>
-          <w:rFonts w:ascii="Times New Roman" w:eastAsia="宋体" w:hAnsi="Times New Roman" w:cs="Times New Roman" w:hint="eastAsia"/>
-        </w:rPr>
-        <w:t>AI</w:t>
-      </w:r>
-      <w:r>
-        <w:rPr>
-          <w:rFonts w:ascii="Times New Roman" w:eastAsia="宋体" w:hAnsi="Times New Roman" w:cs="Times New Roman" w:hint="eastAsia"/>
-        </w:rPr>
-        <w:t>编辑器的下拉菜单均支持直接输入文本，搜索对应标签</w:t>
-      </w:r>
-      <w:r>
-        <w:rPr>
-          <w:rFonts w:ascii="Times New Roman" w:eastAsia="宋体" w:hAnsi="Times New Roman" w:cs="Times New Roman" w:hint="eastAsia"/>
-        </w:rPr>
-        <w:t>支持使用通配符</w:t>
-      </w:r>
-      <w:r>
-        <w:rPr>
-          <w:rFonts w:ascii="Times New Roman" w:eastAsia="宋体" w:hAnsi="Times New Roman" w:cs="Times New Roman" w:hint="eastAsia"/>
-        </w:rPr>
-        <w:t>*</w:t>
-      </w:r>
-      <w:r>
-        <w:rPr>
-          <w:rFonts w:ascii="Times New Roman" w:eastAsia="宋体" w:hAnsi="Times New Roman" w:cs="Times New Roman" w:hint="eastAsia"/>
-        </w:rPr>
-        <w:t>与</w:t>
-      </w:r>
-      <w:r>
-        <w:rPr>
-          <w:rFonts w:ascii="Times New Roman" w:eastAsia="宋体" w:hAnsi="Times New Roman" w:cs="Times New Roman" w:hint="eastAsia"/>
-        </w:rPr>
-        <w:t>|</w:t>
-      </w:r>
-    </w:p>
-    <w:p>
-      <w:pPr>
-        <w:ind w:firstLineChars="200" w:firstLine="440"/>
-        <w:rPr>
-          <w:rFonts w:ascii="Times New Roman" w:eastAsia="宋体" w:hAnsi="Times New Roman" w:cs="Times New Roman"/>
-        </w:rPr>
-      </w:pPr>
-      <w:r>
-        <w:rPr>
-          <w:rFonts w:ascii="Times New Roman" w:eastAsia="宋体" w:hAnsi="Times New Roman" w:cs="Times New Roman" w:hint="eastAsia"/>
-        </w:rPr>
-        <w:t>查找引用：触发、作战小队、特遣部队、动作脚本编辑器新增“查找引用”按键，可以查找引用了当前对象的对象</w:t>
-      </w:r>
-    </w:p>
-    <w:p>
-      <w:pPr>
-        <w:ind w:firstLineChars="200" w:firstLine="440"/>
-        <w:rPr>
-          <w:rFonts w:ascii="Times New Roman" w:eastAsia="宋体" w:hAnsi="Times New Roman" w:cs="Times New Roman"/>
-        </w:rPr>
-      </w:pPr>
-      <w:r>
-        <w:rPr>
-          <w:rFonts w:ascii="Times New Roman" w:eastAsia="宋体" w:hAnsi="Times New Roman" w:cs="Times New Roman" w:hint="eastAsia"/>
-        </w:rPr>
-        <w:t>自动计算</w:t>
-      </w:r>
-      <w:r>
-        <w:rPr>
-          <w:rFonts w:ascii="Times New Roman" w:eastAsia="宋体" w:hAnsi="Times New Roman" w:cs="Times New Roman" w:hint="eastAsia"/>
-        </w:rPr>
-        <w:t>LAT</w:t>
-      </w:r>
-      <w:r>
-        <w:rPr>
-          <w:rFonts w:ascii="Times New Roman" w:eastAsia="宋体" w:hAnsi="Times New Roman" w:cs="Times New Roman" w:hint="eastAsia"/>
-        </w:rPr>
-        <w:t>：位于</w:t>
-      </w:r>
-      <w:r>
-        <w:rPr>
-          <w:rFonts w:ascii="Times New Roman" w:eastAsia="宋体" w:hAnsi="Times New Roman" w:cs="Times New Roman" w:hint="eastAsia"/>
-        </w:rPr>
-        <w:t>菜单栏</w:t>
-      </w:r>
-      <w:r>
-        <w:rPr>
-          <w:rFonts w:ascii="Times New Roman" w:eastAsia="宋体" w:hAnsi="Times New Roman" w:cs="Times New Roman" w:hint="eastAsia"/>
-        </w:rPr>
-        <w:t>-</w:t>
-      </w:r>
-      <w:r>
-        <w:rPr>
-          <w:rFonts w:ascii="Times New Roman" w:eastAsia="宋体" w:hAnsi="Times New Roman" w:cs="Times New Roman" w:hint="eastAsia"/>
-        </w:rPr>
-        <w:t>地图工具中，会按照游戏引擎逻辑重绘全图的</w:t>
-      </w:r>
-      <w:r>
-        <w:rPr>
-          <w:rFonts w:ascii="Times New Roman" w:eastAsia="宋体" w:hAnsi="Times New Roman" w:cs="Times New Roman" w:hint="eastAsia"/>
-        </w:rPr>
-        <w:t>LAT</w:t>
-      </w:r>
-    </w:p>
-    <w:p>
-      <w:pPr>
-        <w:ind w:firstLineChars="200" w:firstLine="440"/>
-        <w:rPr>
-          <w:rFonts w:ascii="Times New Roman" w:eastAsia="宋体" w:hAnsi="Times New Roman" w:cs="Times New Roman"/>
-        </w:rPr>
-      </w:pPr>
-      <w:r>
-        <w:rPr>
-          <w:rFonts w:ascii="Times New Roman" w:eastAsia="宋体" w:hAnsi="Times New Roman" w:cs="Times New Roman" w:hint="eastAsia"/>
-        </w:rPr>
-        <w:t>重绘水面：位于</w:t>
-      </w:r>
-      <w:r>
-        <w:rPr>
-          <w:rFonts w:ascii="Times New Roman" w:eastAsia="宋体" w:hAnsi="Times New Roman" w:cs="Times New Roman" w:hint="eastAsia"/>
-        </w:rPr>
-        <w:t>菜单栏</w:t>
-      </w:r>
-      <w:r>
-        <w:rPr>
-          <w:rFonts w:ascii="Times New Roman" w:eastAsia="宋体" w:hAnsi="Times New Roman" w:cs="Times New Roman" w:hint="eastAsia"/>
-        </w:rPr>
-        <w:t>-</w:t>
-      </w:r>
-      <w:r>
-        <w:rPr>
-          <w:rFonts w:ascii="Times New Roman" w:eastAsia="宋体" w:hAnsi="Times New Roman" w:cs="Times New Roman" w:hint="eastAsia"/>
-        </w:rPr>
-        <w:t>地图工具中，会重新生成全图水面，消除不完整的水面</w:t>
-      </w:r>
-    </w:p>
-    <w:p>
-      <w:pPr>
-        <w:ind w:firstLineChars="200" w:firstLine="440"/>
-        <w:rPr>
-          <w:rFonts w:ascii="Times New Roman" w:eastAsia="宋体" w:hAnsi="Times New Roman" w:cs="Times New Roman"/>
-        </w:rPr>
-      </w:pPr>
-      <w:r>
-        <w:rPr>
-          <w:rFonts w:ascii="Times New Roman" w:eastAsia="宋体" w:hAnsi="Times New Roman" w:cs="Times New Roman" w:hint="eastAsia"/>
-        </w:rPr>
-        <w:t>军衔显示：可以显示地图上单位的经验等级</w:t>
-      </w:r>
-    </w:p>
-    <w:p>
-      <w:pPr>
-        <w:ind w:firstLineChars="200" w:firstLine="440"/>
-        <w:rPr>
-          <w:rFonts w:ascii="Times New Roman" w:eastAsia="宋体" w:hAnsi="Times New Roman" w:cs="Times New Roman"/>
-        </w:rPr>
-      </w:pPr>
-      <w:r>
-        <w:rPr>
-          <w:rFonts w:ascii="Times New Roman" w:eastAsia="宋体" w:hAnsi="Times New Roman" w:cs="Times New Roman" w:hint="eastAsia"/>
-        </w:rPr>
-        <w:t>不可通行单元显示：位于菜单栏</w:t>
-      </w:r>
-      <w:r>
-        <w:rPr>
-          <w:rFonts w:ascii="Times New Roman" w:eastAsia="宋体" w:hAnsi="Times New Roman" w:cs="Times New Roman" w:hint="eastAsia"/>
-        </w:rPr>
-        <w:t>-</w:t>
-      </w:r>
-      <w:r>
-        <w:rPr>
-          <w:rFonts w:ascii="Times New Roman" w:eastAsia="宋体" w:hAnsi="Times New Roman" w:cs="Times New Roman" w:hint="eastAsia"/>
-        </w:rPr>
-        <w:t>图层中，可以显示所有单位都无法到达的单元格</w:t>
-      </w:r>
-    </w:p>
-    <w:p>
-      <w:pPr>
-        <w:ind w:firstLineChars="200" w:firstLine="440"/>
-        <w:rPr>
-          <w:rFonts w:ascii="Times New Roman" w:eastAsia="宋体" w:hAnsi="Times New Roman" w:cs="Times New Roman"/>
-        </w:rPr>
-      </w:pPr>
-      <w:r>
-        <w:rPr>
-          <w:rFonts w:ascii="Times New Roman" w:eastAsia="宋体" w:hAnsi="Times New Roman" w:cs="Times New Roman" w:hint="eastAsia"/>
-        </w:rPr>
-        <w:t>建筑、步兵、车辆、飞行器、基地节点、单元标记筛选：位于菜单栏</w:t>
-      </w:r>
-      <w:r>
-        <w:rPr>
-          <w:rFonts w:ascii="Times New Roman" w:eastAsia="宋体" w:hAnsi="Times New Roman" w:cs="Times New Roman" w:hint="eastAsia"/>
-        </w:rPr>
-        <w:t>-</w:t>
-      </w:r>
-      <w:r>
-        <w:rPr>
-          <w:rFonts w:ascii="Times New Roman" w:eastAsia="宋体" w:hAnsi="Times New Roman" w:cs="Times New Roman" w:hint="eastAsia"/>
-        </w:rPr>
-        <w:t>图层中，可以设置多种条件，仅显示符合条件的对象</w:t>
-      </w:r>
-    </w:p>
-    <w:p>
-      <w:pPr>
-        <w:ind w:firstLineChars="200" w:firstLine="440"/>
-        <w:rPr>
-          <w:rFonts w:ascii="Times New Roman" w:eastAsia="宋体" w:hAnsi="Times New Roman" w:cs="Times New Roman"/>
-        </w:rPr>
-      </w:pPr>
-      <w:r>
-        <w:rPr>
-          <w:rFonts w:ascii="Times New Roman" w:eastAsia="宋体" w:hAnsi="Times New Roman" w:cs="Times New Roman" w:hint="eastAsia"/>
-        </w:rPr>
-        <w:t>标签列表：位于地形浏览器的菜单栏中，支持查阅触发与关联对象</w:t>
-      </w:r>
-    </w:p>
-    <w:p>
-      <w:pPr>
-        <w:ind w:firstLineChars="200" w:firstLine="440"/>
-        <w:rPr>
-          <w:rFonts w:ascii="Times New Roman" w:eastAsia="宋体" w:hAnsi="Times New Roman" w:cs="Times New Roman"/>
-        </w:rPr>
-      </w:pPr>
-      <w:r>
-        <w:rPr>
-          <w:rFonts w:ascii="Times New Roman" w:eastAsia="宋体" w:hAnsi="Times New Roman" w:cs="Times New Roman" w:hint="eastAsia"/>
-        </w:rPr>
-        <w:t>小队列表：位于地形浏览器的菜单栏中</w:t>
-      </w:r>
-    </w:p>
-    <w:p>
-      <w:pPr>
-        <w:ind w:firstLineChars="200" w:firstLine="440"/>
-        <w:rPr>
-          <w:rFonts w:ascii="Times New Roman" w:eastAsia="宋体" w:hAnsi="Times New Roman" w:cs="Times New Roman"/>
-        </w:rPr>
-      </w:pPr>
-      <w:r>
-        <w:rPr>
-          <w:rFonts w:ascii="Times New Roman" w:eastAsia="宋体" w:hAnsi="Times New Roman" w:cs="Times New Roman" w:hint="eastAsia"/>
-        </w:rPr>
-        <w:t>特遣列表：位于地形浏览器的菜单栏中</w:t>
-      </w:r>
-    </w:p>
-    <w:p>
-      <w:pPr>
-        <w:ind w:firstLineChars="200" w:firstLine="440"/>
-        <w:rPr>
-          <w:rFonts w:ascii="Times New Roman" w:eastAsia="宋体" w:hAnsi="Times New Roman" w:cs="Times New Roman"/>
-        </w:rPr>
-      </w:pPr>
-      <w:r>
-        <w:rPr>
-          <w:rFonts w:ascii="Times New Roman" w:eastAsia="宋体" w:hAnsi="Times New Roman" w:cs="Times New Roman" w:hint="eastAsia"/>
-        </w:rPr>
-        <w:t>脚本列表：位于地形浏览器的菜单栏中</w:t>
-      </w:r>
-    </w:p>
-    <w:p>
-      <w:pPr>
-        <w:ind w:firstLineChars="200" w:firstLine="440"/>
-        <w:rPr>
-          <w:rFonts w:ascii="Times New Roman" w:eastAsia="宋体" w:hAnsi="Times New Roman" w:cs="Times New Roman"/>
-        </w:rPr>
-      </w:pPr>
-      <w:r>
-        <w:rPr>
-          <w:rFonts w:ascii="Times New Roman" w:eastAsia="宋体" w:hAnsi="Times New Roman" w:cs="Times New Roman" w:hint="eastAsia"/>
-        </w:rPr>
-        <w:t>路径点列表：位于地形浏览器的菜单栏中，支持快速定位路径点，显示引用该路径点的脚本、小队或触发</w:t>
-      </w:r>
-    </w:p>
-    <w:p>
-      <w:pPr>
-        <w:ind w:firstLineChars="200" w:firstLine="440"/>
-        <w:rPr>
-          <w:rFonts w:ascii="Times New Roman" w:eastAsia="宋体" w:hAnsi="Times New Roman" w:cs="Times New Roman"/>
-        </w:rPr>
-      </w:pPr>
-      <w:r>
-        <w:rPr>
-          <w:rFonts w:ascii="Times New Roman" w:eastAsia="宋体" w:hAnsi="Times New Roman" w:cs="Times New Roman" w:hint="eastAsia"/>
-        </w:rPr>
         <w:t>全局搜索：位于地形浏览器的“地形</w:t>
       </w:r>
       <w:r>
@@ -7380,14 +7453,7 @@
         <w:rPr>
           <w:rFonts w:ascii="Times New Roman" w:eastAsia="宋体" w:hAnsi="Times New Roman" w:cs="Times New Roman" w:hint="eastAsia"/>
         </w:rPr>
-        <w:t>覆盖图”一栏中，支持搜索物品浏览器、地</w:t>
-      </w:r>
-      <w:r>
-        <w:rPr>
-          <w:rFonts w:ascii="Times New Roman" w:eastAsia="宋体" w:hAnsi="Times New Roman" w:cs="Times New Roman" w:hint="eastAsia"/>
-        </w:rPr>
-        <w:lastRenderedPageBreak/>
-        <w:t>图单位、地形浏览器、各种编辑器的列表框、路径点、坐标。搜索文本支持通配符</w:t>
+        <w:t>覆盖图”一栏中，支持搜索物品浏览器、地图单位、地形浏览器、各种编辑器的列表框、路径点、坐标。搜索文本支持通配符</w:t>
       </w:r>
       <w:r>
         <w:rPr>
@@ -7905,14 +7971,8 @@
         <w:rPr>
           <w:rFonts w:ascii="Times New Roman" w:eastAsia="宋体" w:hAnsi="Times New Roman" w:cs="Times New Roman" w:hint="eastAsia"/>
         </w:rPr>
-        <w:t>作战小队：完全重写的编辑器，可以通过滚轮直接切换所属方、特遣、脚本等内</w:t>
-      </w:r>
-      <w:r>
-        <w:rPr>
-          <w:rFonts w:ascii="Times New Roman" w:eastAsia="宋体" w:hAnsi="Times New Roman" w:cs="Times New Roman" w:hint="eastAsia"/>
-        </w:rPr>
         <w:lastRenderedPageBreak/>
-        <w:t>容，而无需重复获得焦点</w:t>
+        <w:t>作战小队：完全重写的编辑器，可以通过滚轮直接切换所属方、特遣、脚本等内容，而无需重复获得焦点</w:t>
       </w:r>
       <w:r>
         <w:rPr>

</xml_diff>

<commit_message>
support track drawing & Z adjust
</commit_message>
<xml_diff>
--- a/Supplementary/文档/FA2SP HDM Edition说明文档.docx
+++ b/Supplementary/文档/FA2SP HDM Edition说明文档.docx
@@ -387,7 +387,13 @@
         <w:rPr>
           <w:rFonts w:ascii="Times New Roman" w:eastAsia="宋体" w:hAnsi="Times New Roman" w:cs="Times New Roman" w:hint="eastAsia"/>
         </w:rPr>
-        <w:t>等偏移参数，暂不支持</w:t>
+        <w:t>等偏移参数，</w:t>
+      </w:r>
+      <w:r>
+        <w:rPr>
+          <w:rFonts w:ascii="Times New Roman" w:eastAsia="宋体" w:hAnsi="Times New Roman" w:cs="Times New Roman" w:hint="eastAsia"/>
+        </w:rPr>
+        <w:t>支持简易的</w:t>
       </w:r>
       <w:r>
         <w:rPr>
@@ -400,6 +406,24 @@
           <w:rFonts w:ascii="Times New Roman" w:eastAsia="宋体" w:hAnsi="Times New Roman" w:cs="Times New Roman" w:hint="eastAsia"/>
         </w:rPr>
         <w:t>深度调整</w:t>
+      </w:r>
+    </w:p>
+    <w:p>
+      <w:pPr>
+        <w:pStyle w:val="a9"/>
+        <w:numPr>
+          <w:ilvl w:val="0"/>
+          <w:numId w:val="11"/>
+        </w:numPr>
+        <w:rPr>
+          <w:rFonts w:ascii="Times New Roman" w:eastAsia="宋体" w:hAnsi="Times New Roman" w:cs="Times New Roman"/>
+        </w:rPr>
+      </w:pPr>
+      <w:r>
+        <w:rPr>
+          <w:rFonts w:ascii="Times New Roman" w:eastAsia="宋体" w:hAnsi="Times New Roman" w:cs="Times New Roman" w:hint="eastAsia"/>
+        </w:rPr>
+        <w:t>绘制连接地形支持铁路</w:t>
       </w:r>
     </w:p>
     <w:p>
@@ -937,6 +961,7 @@
         <w:rPr>
           <w:rFonts w:ascii="Times New Roman" w:eastAsia="宋体" w:hAnsi="Times New Roman" w:cs="Times New Roman" w:hint="eastAsia"/>
         </w:rPr>
+        <w:lastRenderedPageBreak/>
         <w:t>查找引用可以直接跳转至触发的指定事件或行为位置</w:t>
       </w:r>
     </w:p>
@@ -955,7 +980,6 @@
         <w:rPr>
           <w:rFonts w:ascii="Times New Roman" w:eastAsia="宋体" w:hAnsi="Times New Roman" w:cs="Times New Roman" w:hint="eastAsia"/>
         </w:rPr>
-        <w:lastRenderedPageBreak/>
         <w:t>支持二次绘制地形的</w:t>
       </w:r>
       <w:r>
@@ -1899,6 +1923,7 @@
         <w:rPr>
           <w:rFonts w:ascii="Times New Roman" w:eastAsia="宋体" w:hAnsi="Times New Roman" w:cs="Times New Roman" w:hint="eastAsia"/>
         </w:rPr>
+        <w:lastRenderedPageBreak/>
         <w:t>修复了在开启光照时废墟图像会错误显示所属色的</w:t>
       </w:r>
       <w:r>
@@ -1923,7 +1948,6 @@
         <w:rPr>
           <w:rFonts w:ascii="Times New Roman" w:eastAsia="宋体" w:hAnsi="Times New Roman" w:cs="Times New Roman" w:hint="eastAsia"/>
         </w:rPr>
-        <w:lastRenderedPageBreak/>
         <w:t>Lua</w:t>
       </w:r>
       <w:r>
@@ -2869,6 +2893,7 @@
         <w:rPr>
           <w:rFonts w:ascii="Times New Roman" w:eastAsia="宋体" w:hAnsi="Times New Roman" w:cs="Times New Roman" w:hint="eastAsia"/>
         </w:rPr>
+        <w:lastRenderedPageBreak/>
         <w:t>修复部分情况下拖动步兵导致地编崩溃的</w:t>
       </w:r>
       <w:r>
@@ -2893,7 +2918,6 @@
         <w:rPr>
           <w:rFonts w:ascii="Times New Roman" w:eastAsia="宋体" w:hAnsi="Times New Roman" w:cs="Times New Roman" w:hint="eastAsia"/>
         </w:rPr>
-        <w:lastRenderedPageBreak/>
         <w:t>修复部分地形显示错位的</w:t>
       </w:r>
       <w:r>

</xml_diff>

<commit_message>
fix DefaultInfantryProperty invalid bug
</commit_message>
<xml_diff>
--- a/Supplementary/文档/FA2SP HDM Edition说明文档.docx
+++ b/Supplementary/文档/FA2SP HDM Edition说明文档.docx
@@ -14,16 +14,6 @@
           <w:szCs w:val="36"/>
         </w:rPr>
       </w:pPr>
-      <w:r>
-        <w:rPr>
-          <w:rFonts w:ascii="宋体" w:eastAsia="宋体" w:hAnsi="宋体" w:hint="eastAsia"/>
-          <w:b/>
-          <w:bCs/>
-          <w:sz w:val="36"/>
-          <w:szCs w:val="36"/>
-        </w:rPr>
-        <w:t>PlaceStructure.Resort</w:t>
-      </w:r>
       <w:r>
         <w:rPr>
           <w:rFonts w:ascii="宋体" w:eastAsia="宋体" w:hAnsi="宋体" w:hint="eastAsia"/>
@@ -172,7 +162,7 @@
           <w:rFonts w:ascii="宋体" w:eastAsia="宋体" w:hAnsi="宋体" w:hint="eastAsia"/>
           <w:sz w:val="24"/>
         </w:rPr>
-        <w:t>6</w:t>
+        <w:t>8</w:t>
       </w:r>
     </w:p>
     <w:p>
@@ -234,7 +224,7 @@
           <w:sz w:val="28"/>
           <w:szCs w:val="32"/>
         </w:rPr>
-        <w:t>6</w:t>
+        <w:t>8</w:t>
       </w:r>
       <w:r>
         <w:rPr>
@@ -306,6 +296,64 @@
         <w:pStyle w:val="a9"/>
         <w:numPr>
           <w:ilvl w:val="0"/>
+          <w:numId w:val="11"/>
+        </w:numPr>
+        <w:rPr>
+          <w:rFonts w:ascii="Times New Roman" w:eastAsia="宋体" w:hAnsi="Times New Roman" w:cs="Times New Roman"/>
+        </w:rPr>
+      </w:pPr>
+      <w:r>
+        <w:rPr>
+          <w:rFonts w:ascii="Times New Roman" w:eastAsia="宋体" w:hAnsi="Times New Roman" w:cs="Times New Roman" w:hint="eastAsia"/>
+        </w:rPr>
+        <w:t>修复当</w:t>
+      </w:r>
+      <w:proofErr w:type="spellStart"/>
+      <w:r>
+        <w:rPr>
+          <w:rFonts w:ascii="Times New Roman" w:eastAsia="宋体" w:hAnsi="Times New Roman" w:cs="Times New Roman" w:hint="eastAsia"/>
+        </w:rPr>
+        <w:t>InfantrySubCell.Edit.Place</w:t>
+      </w:r>
+      <w:proofErr w:type="spellEnd"/>
+      <w:r>
+        <w:rPr>
+          <w:rFonts w:ascii="Times New Roman" w:eastAsia="宋体" w:hAnsi="Times New Roman" w:cs="Times New Roman" w:hint="eastAsia"/>
+        </w:rPr>
+        <w:t>=true</w:t>
+      </w:r>
+      <w:r>
+        <w:rPr>
+          <w:rFonts w:ascii="Times New Roman" w:eastAsia="宋体" w:hAnsi="Times New Roman" w:cs="Times New Roman" w:hint="eastAsia"/>
+        </w:rPr>
+        <w:t>时，</w:t>
+      </w:r>
+      <w:proofErr w:type="spellStart"/>
+      <w:r>
+        <w:rPr>
+          <w:rFonts w:ascii="Times New Roman" w:eastAsia="宋体" w:hAnsi="Times New Roman" w:cs="Times New Roman" w:hint="eastAsia"/>
+        </w:rPr>
+        <w:t>DefaultInfantryProperty</w:t>
+      </w:r>
+      <w:proofErr w:type="spellEnd"/>
+      <w:r>
+        <w:rPr>
+          <w:rFonts w:ascii="Times New Roman" w:eastAsia="宋体" w:hAnsi="Times New Roman" w:cs="Times New Roman" w:hint="eastAsia"/>
+        </w:rPr>
+        <w:t>无法生效的</w:t>
+      </w:r>
+      <w:r>
+        <w:rPr>
+          <w:rFonts w:ascii="Times New Roman" w:eastAsia="宋体" w:hAnsi="Times New Roman" w:cs="Times New Roman" w:hint="eastAsia"/>
+        </w:rPr>
+        <w:t>bug</w:t>
+      </w:r>
+    </w:p>
+    <w:p>
+      <w:pPr>
+        <w:pStyle w:val="a9"/>
+        <w:numPr>
+          <w:ilvl w:val="0"/>
           <w:numId w:val="10"/>
         </w:numPr>
         <w:rPr>
@@ -406,7 +454,21 @@
         <w:rPr>
           <w:rFonts w:ascii="Times New Roman" w:eastAsia="宋体" w:hAnsi="Times New Roman" w:cs="Times New Roman" w:hint="eastAsia"/>
         </w:rPr>
-        <w:t>修复当地图边界超出地图范围时，细蓝线会偏移的</w:t>
+        <w:t>修复</w:t>
+      </w:r>
+      <w:proofErr w:type="gramStart"/>
+      <w:r>
+        <w:rPr>
+          <w:rFonts w:ascii="Times New Roman" w:eastAsia="宋体" w:hAnsi="Times New Roman" w:cs="Times New Roman" w:hint="eastAsia"/>
+        </w:rPr>
+        <w:t>当地图</w:t>
+      </w:r>
+      <w:proofErr w:type="gramEnd"/>
+      <w:r>
+        <w:rPr>
+          <w:rFonts w:ascii="Times New Roman" w:eastAsia="宋体" w:hAnsi="Times New Roman" w:cs="Times New Roman" w:hint="eastAsia"/>
+        </w:rPr>
+        <w:t>边界超出地图范围时，细蓝线会偏移的</w:t>
       </w:r>
       <w:r>
         <w:rPr>
@@ -642,7 +704,21 @@
         <w:rPr>
           <w:rFonts w:ascii="Times New Roman" w:eastAsia="宋体" w:hAnsi="Times New Roman" w:cs="Times New Roman" w:hint="eastAsia"/>
         </w:rPr>
-        <w:t>修复了沙漠地图修改大小</w:t>
+        <w:t>修复了沙漠地</w:t>
+      </w:r>
+      <w:proofErr w:type="gramStart"/>
+      <w:r>
+        <w:rPr>
+          <w:rFonts w:ascii="Times New Roman" w:eastAsia="宋体" w:hAnsi="Times New Roman" w:cs="Times New Roman" w:hint="eastAsia"/>
+        </w:rPr>
+        <w:t>图修改</w:t>
+      </w:r>
+      <w:proofErr w:type="gramEnd"/>
+      <w:r>
+        <w:rPr>
+          <w:rFonts w:ascii="Times New Roman" w:eastAsia="宋体" w:hAnsi="Times New Roman" w:cs="Times New Roman" w:hint="eastAsia"/>
+        </w:rPr>
+        <w:t>大小</w:t>
       </w:r>
       <w:r>
         <w:rPr>
@@ -1483,7 +1559,21 @@
         <w:rPr>
           <w:rFonts w:ascii="Times New Roman" w:eastAsia="宋体" w:hAnsi="Times New Roman" w:cs="Times New Roman" w:hint="eastAsia"/>
         </w:rPr>
-        <w:t>优化复制粘贴性能，支持跨进程显示区域描边</w:t>
+        <w:t>优化复制粘贴性能，支持跨进</w:t>
+      </w:r>
+      <w:proofErr w:type="gramStart"/>
+      <w:r>
+        <w:rPr>
+          <w:rFonts w:ascii="Times New Roman" w:eastAsia="宋体" w:hAnsi="Times New Roman" w:cs="Times New Roman" w:hint="eastAsia"/>
+        </w:rPr>
+        <w:t>程显示</w:t>
+      </w:r>
+      <w:proofErr w:type="gramEnd"/>
+      <w:r>
+        <w:rPr>
+          <w:rFonts w:ascii="Times New Roman" w:eastAsia="宋体" w:hAnsi="Times New Roman" w:cs="Times New Roman" w:hint="eastAsia"/>
+        </w:rPr>
+        <w:t>区域描边</w:t>
       </w:r>
     </w:p>
     <w:p>
@@ -1661,8 +1751,16 @@
         <w:rPr>
           <w:rFonts w:ascii="Times New Roman" w:eastAsia="宋体" w:hAnsi="Times New Roman" w:cs="Times New Roman" w:hint="eastAsia"/>
         </w:rPr>
-        <w:t>格式化、删除对象支持使用笔刷大小</w:t>
-      </w:r>
+        <w:t>格式化、删除对象支持</w:t>
+      </w:r>
+      <w:proofErr w:type="gramStart"/>
+      <w:r>
+        <w:rPr>
+          <w:rFonts w:ascii="Times New Roman" w:eastAsia="宋体" w:hAnsi="Times New Roman" w:cs="Times New Roman" w:hint="eastAsia"/>
+        </w:rPr>
+        <w:t>使用笔刷大小</w:t>
+      </w:r>
+      <w:proofErr w:type="gramEnd"/>
     </w:p>
     <w:p>
       <w:pPr>
@@ -2092,7 +2190,35 @@
         <w:rPr>
           <w:rFonts w:ascii="Times New Roman" w:eastAsia="宋体" w:hAnsi="Times New Roman" w:cs="Times New Roman" w:hint="eastAsia"/>
         </w:rPr>
-        <w:t>粘贴区域描边使用与复制描边相同的颜色，即</w:t>
+        <w:t>粘贴</w:t>
+      </w:r>
+      <w:proofErr w:type="gramStart"/>
+      <w:r>
+        <w:rPr>
+          <w:rFonts w:ascii="Times New Roman" w:eastAsia="宋体" w:hAnsi="Times New Roman" w:cs="Times New Roman" w:hint="eastAsia"/>
+        </w:rPr>
+        <w:t>区域描边使用</w:t>
+      </w:r>
+      <w:proofErr w:type="gramEnd"/>
+      <w:r>
+        <w:rPr>
+          <w:rFonts w:ascii="Times New Roman" w:eastAsia="宋体" w:hAnsi="Times New Roman" w:cs="Times New Roman" w:hint="eastAsia"/>
+        </w:rPr>
+        <w:t>与</w:t>
+      </w:r>
+      <w:proofErr w:type="gramStart"/>
+      <w:r>
+        <w:rPr>
+          <w:rFonts w:ascii="Times New Roman" w:eastAsia="宋体" w:hAnsi="Times New Roman" w:cs="Times New Roman" w:hint="eastAsia"/>
+        </w:rPr>
+        <w:t>复制描边相同</w:t>
+      </w:r>
+      <w:proofErr w:type="gramEnd"/>
+      <w:r>
+        <w:rPr>
+          <w:rFonts w:ascii="Times New Roman" w:eastAsia="宋体" w:hAnsi="Times New Roman" w:cs="Times New Roman" w:hint="eastAsia"/>
+        </w:rPr>
+        <w:t>的颜色，即</w:t>
       </w:r>
       <w:proofErr w:type="spellStart"/>
       <w:r>
@@ -2136,7 +2262,21 @@
         <w:rPr>
           <w:rFonts w:ascii="Times New Roman" w:eastAsia="宋体" w:hAnsi="Times New Roman" w:cs="Times New Roman" w:hint="eastAsia"/>
         </w:rPr>
-        <w:t>多选模式新增自定义添加与删除，可以在多个选项中自选条件，删除同类与同类相连添加和删除</w:t>
+        <w:t>多选模式新增自定义添加与删除，可以在多个选项中自选条件，删除</w:t>
+      </w:r>
+      <w:proofErr w:type="gramStart"/>
+      <w:r>
+        <w:rPr>
+          <w:rFonts w:ascii="Times New Roman" w:eastAsia="宋体" w:hAnsi="Times New Roman" w:cs="Times New Roman" w:hint="eastAsia"/>
+        </w:rPr>
+        <w:t>同类与</w:t>
+      </w:r>
+      <w:proofErr w:type="gramEnd"/>
+      <w:r>
+        <w:rPr>
+          <w:rFonts w:ascii="Times New Roman" w:eastAsia="宋体" w:hAnsi="Times New Roman" w:cs="Times New Roman" w:hint="eastAsia"/>
+        </w:rPr>
+        <w:t>同类相连添加和删除</w:t>
       </w:r>
     </w:p>
     <w:p>
@@ -2172,7 +2312,21 @@
         <w:rPr>
           <w:rFonts w:ascii="Times New Roman" w:eastAsia="宋体" w:hAnsi="Times New Roman" w:cs="Times New Roman" w:hint="eastAsia"/>
         </w:rPr>
-        <w:t>物品浏览器预览图支持优先读取</w:t>
+        <w:t>物品浏览器预览</w:t>
+      </w:r>
+      <w:proofErr w:type="gramStart"/>
+      <w:r>
+        <w:rPr>
+          <w:rFonts w:ascii="Times New Roman" w:eastAsia="宋体" w:hAnsi="Times New Roman" w:cs="Times New Roman" w:hint="eastAsia"/>
+        </w:rPr>
+        <w:t>图支持</w:t>
+      </w:r>
+      <w:proofErr w:type="gramEnd"/>
+      <w:r>
+        <w:rPr>
+          <w:rFonts w:ascii="Times New Roman" w:eastAsia="宋体" w:hAnsi="Times New Roman" w:cs="Times New Roman" w:hint="eastAsia"/>
+        </w:rPr>
+        <w:t>优先读取</w:t>
       </w:r>
       <w:r>
         <w:rPr>
@@ -2585,7 +2739,21 @@
         <w:rPr>
           <w:rFonts w:ascii="Times New Roman" w:eastAsia="宋体" w:hAnsi="Times New Roman" w:cs="Times New Roman" w:hint="eastAsia"/>
         </w:rPr>
-        <w:t>第一次运行会生成缩略图保存至</w:t>
+        <w:t>第一次运行会生成</w:t>
+      </w:r>
+      <w:proofErr w:type="gramStart"/>
+      <w:r>
+        <w:rPr>
+          <w:rFonts w:ascii="Times New Roman" w:eastAsia="宋体" w:hAnsi="Times New Roman" w:cs="Times New Roman" w:hint="eastAsia"/>
+        </w:rPr>
+        <w:t>缩略图</w:t>
+      </w:r>
+      <w:proofErr w:type="gramEnd"/>
+      <w:r>
+        <w:rPr>
+          <w:rFonts w:ascii="Times New Roman" w:eastAsia="宋体" w:hAnsi="Times New Roman" w:cs="Times New Roman" w:hint="eastAsia"/>
+        </w:rPr>
+        <w:t>保存至</w:t>
       </w:r>
       <w:r>
         <w:rPr>
@@ -2633,7 +2801,21 @@
         <w:rPr>
           <w:rFonts w:ascii="Times New Roman" w:eastAsia="宋体" w:hAnsi="Times New Roman" w:cs="Times New Roman" w:hint="eastAsia"/>
         </w:rPr>
-        <w:t>”覆盖图文件损坏，启用后会导致程序崩溃，请将“</w:t>
+        <w:t>”覆盖</w:t>
+      </w:r>
+      <w:proofErr w:type="gramStart"/>
+      <w:r>
+        <w:rPr>
+          <w:rFonts w:ascii="Times New Roman" w:eastAsia="宋体" w:hAnsi="Times New Roman" w:cs="Times New Roman" w:hint="eastAsia"/>
+        </w:rPr>
+        <w:t>图文件</w:t>
+      </w:r>
+      <w:proofErr w:type="gramEnd"/>
+      <w:r>
+        <w:rPr>
+          <w:rFonts w:ascii="Times New Roman" w:eastAsia="宋体" w:hAnsi="Times New Roman" w:cs="Times New Roman" w:hint="eastAsia"/>
+        </w:rPr>
+        <w:t>损坏，启用后会导致程序崩溃，请将“</w:t>
       </w:r>
       <w:r>
         <w:rPr>
@@ -2976,7 +3158,21 @@
         <w:rPr>
           <w:rFonts w:ascii="Times New Roman" w:eastAsia="宋体" w:hAnsi="Times New Roman" w:cs="Times New Roman" w:hint="eastAsia"/>
         </w:rPr>
-        <w:t>修复部分情况下触发编辑器行为栏不能随参数数量正确缩放的</w:t>
+        <w:t>修复部分情况下触发编辑器行为</w:t>
+      </w:r>
+      <w:proofErr w:type="gramStart"/>
+      <w:r>
+        <w:rPr>
+          <w:rFonts w:ascii="Times New Roman" w:eastAsia="宋体" w:hAnsi="Times New Roman" w:cs="Times New Roman" w:hint="eastAsia"/>
+        </w:rPr>
+        <w:t>栏不能</w:t>
+      </w:r>
+      <w:proofErr w:type="gramEnd"/>
+      <w:r>
+        <w:rPr>
+          <w:rFonts w:ascii="Times New Roman" w:eastAsia="宋体" w:hAnsi="Times New Roman" w:cs="Times New Roman" w:hint="eastAsia"/>
+        </w:rPr>
+        <w:t>随参数数量正确缩放的</w:t>
       </w:r>
       <w:r>
         <w:rPr>
@@ -3091,8 +3287,16 @@
         <w:rPr>
           <w:rFonts w:ascii="Times New Roman" w:eastAsia="宋体" w:hAnsi="Times New Roman" w:cs="Times New Roman" w:hint="eastAsia"/>
         </w:rPr>
-        <w:t>拖动单位尊重图层状态</w:t>
-      </w:r>
+        <w:t>拖动单位</w:t>
+      </w:r>
+      <w:proofErr w:type="gramStart"/>
+      <w:r>
+        <w:rPr>
+          <w:rFonts w:ascii="Times New Roman" w:eastAsia="宋体" w:hAnsi="Times New Roman" w:cs="Times New Roman" w:hint="eastAsia"/>
+        </w:rPr>
+        <w:t>尊重图层状态</w:t>
+      </w:r>
+      <w:proofErr w:type="gramEnd"/>
       <w:r>
         <w:rPr>
           <w:rFonts w:ascii="Times New Roman" w:eastAsia="宋体" w:hAnsi="Times New Roman" w:cs="Times New Roman" w:hint="eastAsia"/>
@@ -3525,7 +3729,21 @@
         <w:rPr>
           <w:rFonts w:ascii="Times New Roman" w:eastAsia="宋体" w:hAnsi="Times New Roman" w:cs="Times New Roman" w:hint="eastAsia"/>
         </w:rPr>
-        <w:t>，固定在栈上分配内存，可以在提升稳定性的同时避免过大的内存开销</w:t>
+        <w:t>，固定在</w:t>
+      </w:r>
+      <w:proofErr w:type="gramStart"/>
+      <w:r>
+        <w:rPr>
+          <w:rFonts w:ascii="Times New Roman" w:eastAsia="宋体" w:hAnsi="Times New Roman" w:cs="Times New Roman" w:hint="eastAsia"/>
+        </w:rPr>
+        <w:t>栈</w:t>
+      </w:r>
+      <w:proofErr w:type="gramEnd"/>
+      <w:r>
+        <w:rPr>
+          <w:rFonts w:ascii="Times New Roman" w:eastAsia="宋体" w:hAnsi="Times New Roman" w:cs="Times New Roman" w:hint="eastAsia"/>
+        </w:rPr>
+        <w:t>上分配内存，可以在提升稳定性的同时避免过大的内存开销</w:t>
       </w:r>
     </w:p>
     <w:p>
@@ -3609,7 +3827,21 @@
         <w:rPr>
           <w:rFonts w:ascii="Times New Roman" w:eastAsia="宋体" w:hAnsi="Times New Roman" w:cs="Times New Roman" w:hint="eastAsia"/>
         </w:rPr>
-        <w:t>修复下拉菜单自动搜索部分情况下异常被禁用的</w:t>
+        <w:t>修复下拉菜单自动搜索部分情况下</w:t>
+      </w:r>
+      <w:proofErr w:type="gramStart"/>
+      <w:r>
+        <w:rPr>
+          <w:rFonts w:ascii="Times New Roman" w:eastAsia="宋体" w:hAnsi="Times New Roman" w:cs="Times New Roman" w:hint="eastAsia"/>
+        </w:rPr>
+        <w:t>异常被</w:t>
+      </w:r>
+      <w:proofErr w:type="gramEnd"/>
+      <w:r>
+        <w:rPr>
+          <w:rFonts w:ascii="Times New Roman" w:eastAsia="宋体" w:hAnsi="Times New Roman" w:cs="Times New Roman" w:hint="eastAsia"/>
+        </w:rPr>
+        <w:t>禁用的</w:t>
       </w:r>
       <w:r>
         <w:rPr>
@@ -4071,7 +4303,21 @@
         <w:rPr>
           <w:rFonts w:ascii="Times New Roman" w:eastAsia="宋体" w:hAnsi="Times New Roman" w:cs="Times New Roman" w:hint="eastAsia"/>
         </w:rPr>
-        <w:t>修复隐藏建筑图层会同时隐藏建筑轮廓的</w:t>
+        <w:t>修复隐藏</w:t>
+      </w:r>
+      <w:proofErr w:type="gramStart"/>
+      <w:r>
+        <w:rPr>
+          <w:rFonts w:ascii="Times New Roman" w:eastAsia="宋体" w:hAnsi="Times New Roman" w:cs="Times New Roman" w:hint="eastAsia"/>
+        </w:rPr>
+        <w:t>建筑图层会同</w:t>
+      </w:r>
+      <w:proofErr w:type="gramEnd"/>
+      <w:r>
+        <w:rPr>
+          <w:rFonts w:ascii="Times New Roman" w:eastAsia="宋体" w:hAnsi="Times New Roman" w:cs="Times New Roman" w:hint="eastAsia"/>
+        </w:rPr>
+        <w:t>时隐藏建筑轮廓的</w:t>
       </w:r>
       <w:r>
         <w:rPr>
@@ -4180,7 +4426,21 @@
         <w:rPr>
           <w:rFonts w:ascii="Times New Roman" w:eastAsia="宋体" w:hAnsi="Times New Roman" w:cs="Times New Roman" w:hint="eastAsia"/>
         </w:rPr>
-        <w:t>优化了灯光建筑较多时，光照沙盒模式的性能</w:t>
+        <w:t>优化了灯光建筑较多时，光照</w:t>
+      </w:r>
+      <w:proofErr w:type="gramStart"/>
+      <w:r>
+        <w:rPr>
+          <w:rFonts w:ascii="Times New Roman" w:eastAsia="宋体" w:hAnsi="Times New Roman" w:cs="Times New Roman" w:hint="eastAsia"/>
+        </w:rPr>
+        <w:t>沙盒模式</w:t>
+      </w:r>
+      <w:proofErr w:type="gramEnd"/>
+      <w:r>
+        <w:rPr>
+          <w:rFonts w:ascii="Times New Roman" w:eastAsia="宋体" w:hAnsi="Times New Roman" w:cs="Times New Roman" w:hint="eastAsia"/>
+        </w:rPr>
+        <w:t>的性能</w:t>
       </w:r>
     </w:p>
     <w:p>
@@ -4258,7 +4518,21 @@
         <w:rPr>
           <w:rFonts w:ascii="Times New Roman" w:eastAsia="宋体" w:hAnsi="Times New Roman" w:cs="Times New Roman" w:hint="eastAsia"/>
         </w:rPr>
-        <w:t>修复在光照沙盒开启时，放置车辆、飞行器、路径点时小地图光照会错误的</w:t>
+        <w:t>修复在</w:t>
+      </w:r>
+      <w:proofErr w:type="gramStart"/>
+      <w:r>
+        <w:rPr>
+          <w:rFonts w:ascii="Times New Roman" w:eastAsia="宋体" w:hAnsi="Times New Roman" w:cs="Times New Roman" w:hint="eastAsia"/>
+        </w:rPr>
+        <w:t>光照沙盒开启</w:t>
+      </w:r>
+      <w:proofErr w:type="gramEnd"/>
+      <w:r>
+        <w:rPr>
+          <w:rFonts w:ascii="Times New Roman" w:eastAsia="宋体" w:hAnsi="Times New Roman" w:cs="Times New Roman" w:hint="eastAsia"/>
+        </w:rPr>
+        <w:t>时，放置车辆、飞行器、路径点时小地图光照会错误的</w:t>
       </w:r>
       <w:r>
         <w:rPr>
@@ -4322,6 +4596,7 @@
           <w:rFonts w:ascii="Times New Roman" w:eastAsia="宋体" w:hAnsi="Times New Roman" w:cs="Times New Roman"/>
         </w:rPr>
       </w:pPr>
+      <w:proofErr w:type="gramStart"/>
       <w:r>
         <w:rPr>
           <w:rFonts w:ascii="Times New Roman" w:eastAsia="宋体" w:hAnsi="Times New Roman" w:cs="Times New Roman" w:hint="eastAsia"/>
@@ -4334,6 +4609,7 @@
         </w:rPr>
         <w:t>图层</w:t>
       </w:r>
+      <w:proofErr w:type="gramEnd"/>
       <w:r>
         <w:rPr>
           <w:rFonts w:ascii="Times New Roman" w:eastAsia="宋体" w:hAnsi="Times New Roman" w:cs="Times New Roman" w:hint="eastAsia"/>
@@ -4534,7 +4810,21 @@
         <w:rPr>
           <w:rFonts w:ascii="Times New Roman" w:eastAsia="宋体" w:hAnsi="Times New Roman" w:cs="Times New Roman" w:hint="eastAsia"/>
         </w:rPr>
-        <w:t>修复了光照沙盒开启时，内存占用异常增高的</w:t>
+        <w:t>修复了</w:t>
+      </w:r>
+      <w:proofErr w:type="gramStart"/>
+      <w:r>
+        <w:rPr>
+          <w:rFonts w:ascii="Times New Roman" w:eastAsia="宋体" w:hAnsi="Times New Roman" w:cs="Times New Roman" w:hint="eastAsia"/>
+        </w:rPr>
+        <w:t>光照沙盒开启</w:t>
+      </w:r>
+      <w:proofErr w:type="gramEnd"/>
+      <w:r>
+        <w:rPr>
+          <w:rFonts w:ascii="Times New Roman" w:eastAsia="宋体" w:hAnsi="Times New Roman" w:cs="Times New Roman" w:hint="eastAsia"/>
+        </w:rPr>
+        <w:t>时，内存占用异常增高的</w:t>
       </w:r>
       <w:r>
         <w:rPr>
@@ -4754,8 +5044,16 @@
         <w:rPr>
           <w:rFonts w:ascii="Times New Roman" w:eastAsia="宋体" w:hAnsi="Times New Roman" w:cs="Times New Roman" w:hint="eastAsia"/>
         </w:rPr>
-        <w:t>改进了光照沙盒</w:t>
-      </w:r>
+        <w:t>改进了</w:t>
+      </w:r>
+      <w:proofErr w:type="gramStart"/>
+      <w:r>
+        <w:rPr>
+          <w:rFonts w:ascii="Times New Roman" w:eastAsia="宋体" w:hAnsi="Times New Roman" w:cs="Times New Roman" w:hint="eastAsia"/>
+        </w:rPr>
+        <w:t>光照沙盒</w:t>
+      </w:r>
+      <w:proofErr w:type="gramEnd"/>
       <w:r>
         <w:rPr>
           <w:rFonts w:ascii="Times New Roman" w:eastAsia="宋体" w:hAnsi="Times New Roman" w:cs="Times New Roman" w:hint="eastAsia"/>
@@ -5237,7 +5535,21 @@
         <w:rPr>
           <w:rFonts w:ascii="Times New Roman" w:eastAsia="宋体" w:hAnsi="Times New Roman" w:cs="Times New Roman" w:hint="eastAsia"/>
         </w:rPr>
-        <w:t>编辑器中编辑框无法按下回车的</w:t>
+        <w:t>编辑器中编辑</w:t>
+      </w:r>
+      <w:proofErr w:type="gramStart"/>
+      <w:r>
+        <w:rPr>
+          <w:rFonts w:ascii="Times New Roman" w:eastAsia="宋体" w:hAnsi="Times New Roman" w:cs="Times New Roman" w:hint="eastAsia"/>
+        </w:rPr>
+        <w:t>框无法</w:t>
+      </w:r>
+      <w:proofErr w:type="gramEnd"/>
+      <w:r>
+        <w:rPr>
+          <w:rFonts w:ascii="Times New Roman" w:eastAsia="宋体" w:hAnsi="Times New Roman" w:cs="Times New Roman" w:hint="eastAsia"/>
+        </w:rPr>
+        <w:t>按下回车的</w:t>
       </w:r>
       <w:r>
         <w:rPr>
@@ -5305,11 +5617,19 @@
         </w:rPr>
         <w:t>SHP</w:t>
       </w:r>
-      <w:r>
-        <w:rPr>
-          <w:rFonts w:ascii="Times New Roman" w:eastAsia="宋体" w:hAnsi="Times New Roman" w:cs="Times New Roman" w:hint="eastAsia"/>
-        </w:rPr>
-        <w:t>载具的炮塔，支持</w:t>
+      <w:proofErr w:type="gramStart"/>
+      <w:r>
+        <w:rPr>
+          <w:rFonts w:ascii="Times New Roman" w:eastAsia="宋体" w:hAnsi="Times New Roman" w:cs="Times New Roman" w:hint="eastAsia"/>
+        </w:rPr>
+        <w:t>载具的</w:t>
+      </w:r>
+      <w:proofErr w:type="gramEnd"/>
+      <w:r>
+        <w:rPr>
+          <w:rFonts w:ascii="Times New Roman" w:eastAsia="宋体" w:hAnsi="Times New Roman" w:cs="Times New Roman" w:hint="eastAsia"/>
+        </w:rPr>
+        <w:t>炮塔，支持</w:t>
       </w:r>
       <w:r>
         <w:rPr>
@@ -5631,11 +5951,19 @@
         </w:rPr>
         <w:t>FA2SP</w:t>
       </w:r>
-      <w:r>
-        <w:rPr>
-          <w:rFonts w:ascii="Times New Roman" w:eastAsia="宋体" w:hAnsi="Times New Roman" w:cs="Times New Roman" w:hint="eastAsia"/>
-        </w:rPr>
-        <w:t>容易弹窗的数个场景均通过稳定性测试，故删除</w:t>
+      <w:proofErr w:type="gramStart"/>
+      <w:r>
+        <w:rPr>
+          <w:rFonts w:ascii="Times New Roman" w:eastAsia="宋体" w:hAnsi="Times New Roman" w:cs="Times New Roman" w:hint="eastAsia"/>
+        </w:rPr>
+        <w:t>容易弹窗的</w:t>
+      </w:r>
+      <w:proofErr w:type="gramEnd"/>
+      <w:r>
+        <w:rPr>
+          <w:rFonts w:ascii="Times New Roman" w:eastAsia="宋体" w:hAnsi="Times New Roman" w:cs="Times New Roman" w:hint="eastAsia"/>
+        </w:rPr>
+        <w:t>数个场景均通过稳定性测试，故删除</w:t>
       </w:r>
       <w:proofErr w:type="spellStart"/>
       <w:r>
@@ -5771,7 +6099,21 @@
         <w:rPr>
           <w:rFonts w:ascii="Times New Roman" w:eastAsia="宋体" w:hAnsi="Times New Roman" w:cs="Times New Roman" w:hint="eastAsia"/>
         </w:rPr>
-        <w:t>多选模式增加同类添加和同类删除按钮，可以批量添加同类地形</w:t>
+        <w:t>多选模</w:t>
+      </w:r>
+      <w:proofErr w:type="gramStart"/>
+      <w:r>
+        <w:rPr>
+          <w:rFonts w:ascii="Times New Roman" w:eastAsia="宋体" w:hAnsi="Times New Roman" w:cs="Times New Roman" w:hint="eastAsia"/>
+        </w:rPr>
+        <w:t>式增加</w:t>
+      </w:r>
+      <w:proofErr w:type="gramEnd"/>
+      <w:r>
+        <w:rPr>
+          <w:rFonts w:ascii="Times New Roman" w:eastAsia="宋体" w:hAnsi="Times New Roman" w:cs="Times New Roman" w:hint="eastAsia"/>
+        </w:rPr>
+        <w:t>同类添加和同类删除按钮，可以批量添加同类地形</w:t>
       </w:r>
     </w:p>
     <w:p>
@@ -5789,7 +6131,21 @@
         <w:rPr>
           <w:rFonts w:ascii="Times New Roman" w:eastAsia="宋体" w:hAnsi="Times New Roman" w:cs="Times New Roman" w:hint="eastAsia"/>
         </w:rPr>
-        <w:t>光照沙盒支持光照亮度随高度改变</w:t>
+        <w:t>光照</w:t>
+      </w:r>
+      <w:proofErr w:type="gramStart"/>
+      <w:r>
+        <w:rPr>
+          <w:rFonts w:ascii="Times New Roman" w:eastAsia="宋体" w:hAnsi="Times New Roman" w:cs="Times New Roman" w:hint="eastAsia"/>
+        </w:rPr>
+        <w:t>沙盒支持</w:t>
+      </w:r>
+      <w:proofErr w:type="gramEnd"/>
+      <w:r>
+        <w:rPr>
+          <w:rFonts w:ascii="Times New Roman" w:eastAsia="宋体" w:hAnsi="Times New Roman" w:cs="Times New Roman" w:hint="eastAsia"/>
+        </w:rPr>
+        <w:t>光照亮度随高度改变</w:t>
       </w:r>
       <w:r>
         <w:rPr>
@@ -5813,7 +6169,21 @@
         <w:rPr>
           <w:rFonts w:ascii="Times New Roman" w:eastAsia="宋体" w:hAnsi="Times New Roman" w:cs="Times New Roman" w:hint="eastAsia"/>
         </w:rPr>
-        <w:t>光照沙盒支持显示灯光建筑</w:t>
+        <w:t>光照</w:t>
+      </w:r>
+      <w:proofErr w:type="gramStart"/>
+      <w:r>
+        <w:rPr>
+          <w:rFonts w:ascii="Times New Roman" w:eastAsia="宋体" w:hAnsi="Times New Roman" w:cs="Times New Roman" w:hint="eastAsia"/>
+        </w:rPr>
+        <w:t>沙盒支持</w:t>
+      </w:r>
+      <w:proofErr w:type="gramEnd"/>
+      <w:r>
+        <w:rPr>
+          <w:rFonts w:ascii="Times New Roman" w:eastAsia="宋体" w:hAnsi="Times New Roman" w:cs="Times New Roman" w:hint="eastAsia"/>
+        </w:rPr>
+        <w:t>显示灯光建筑</w:t>
       </w:r>
     </w:p>
     <w:p>
@@ -6208,7 +6578,21 @@
         <w:rPr>
           <w:rFonts w:ascii="Times New Roman" w:eastAsia="宋体" w:hAnsi="Times New Roman" w:cs="Times New Roman" w:hint="eastAsia"/>
         </w:rPr>
-        <w:t>全部覆盖图列表的名称前增加了索引，便于查找</w:t>
+        <w:t>全部覆盖</w:t>
+      </w:r>
+      <w:proofErr w:type="gramStart"/>
+      <w:r>
+        <w:rPr>
+          <w:rFonts w:ascii="Times New Roman" w:eastAsia="宋体" w:hAnsi="Times New Roman" w:cs="Times New Roman" w:hint="eastAsia"/>
+        </w:rPr>
+        <w:t>图列</w:t>
+      </w:r>
+      <w:proofErr w:type="gramEnd"/>
+      <w:r>
+        <w:rPr>
+          <w:rFonts w:ascii="Times New Roman" w:eastAsia="宋体" w:hAnsi="Times New Roman" w:cs="Times New Roman" w:hint="eastAsia"/>
+        </w:rPr>
+        <w:t>表的名称前增加了索引，便于查找</w:t>
       </w:r>
     </w:p>
     <w:p>
@@ -6222,11 +6606,19 @@
           <w:rFonts w:ascii="Times New Roman" w:eastAsia="宋体" w:hAnsi="Times New Roman" w:cs="Times New Roman"/>
         </w:rPr>
       </w:pPr>
-      <w:r>
-        <w:rPr>
-          <w:rFonts w:ascii="Times New Roman" w:eastAsia="宋体" w:hAnsi="Times New Roman" w:cs="Times New Roman" w:hint="eastAsia"/>
-        </w:rPr>
-        <w:t>缩略图的覆盖图颜色会读取</w:t>
+      <w:proofErr w:type="gramStart"/>
+      <w:r>
+        <w:rPr>
+          <w:rFonts w:ascii="Times New Roman" w:eastAsia="宋体" w:hAnsi="Times New Roman" w:cs="Times New Roman" w:hint="eastAsia"/>
+        </w:rPr>
+        <w:t>缩略图</w:t>
+      </w:r>
+      <w:proofErr w:type="gramEnd"/>
+      <w:r>
+        <w:rPr>
+          <w:rFonts w:ascii="Times New Roman" w:eastAsia="宋体" w:hAnsi="Times New Roman" w:cs="Times New Roman" w:hint="eastAsia"/>
+        </w:rPr>
+        <w:t>的覆盖图颜色会读取</w:t>
       </w:r>
       <w:r>
         <w:rPr>
@@ -6270,7 +6662,21 @@
         <w:rPr>
           <w:rFonts w:ascii="Times New Roman" w:eastAsia="宋体" w:hAnsi="Times New Roman" w:cs="Times New Roman" w:hint="eastAsia"/>
         </w:rPr>
-        <w:t>修复了开启光照沙盒后放置地形会弹框的</w:t>
+        <w:t>修复了开启</w:t>
+      </w:r>
+      <w:proofErr w:type="gramStart"/>
+      <w:r>
+        <w:rPr>
+          <w:rFonts w:ascii="Times New Roman" w:eastAsia="宋体" w:hAnsi="Times New Roman" w:cs="Times New Roman" w:hint="eastAsia"/>
+        </w:rPr>
+        <w:t>光照沙盒后</w:t>
+      </w:r>
+      <w:proofErr w:type="gramEnd"/>
+      <w:r>
+        <w:rPr>
+          <w:rFonts w:ascii="Times New Roman" w:eastAsia="宋体" w:hAnsi="Times New Roman" w:cs="Times New Roman" w:hint="eastAsia"/>
+        </w:rPr>
+        <w:t>放置地形会弹框的</w:t>
       </w:r>
       <w:r>
         <w:rPr>
@@ -6364,8 +6770,30 @@
         <w:rPr>
           <w:rFonts w:ascii="Times New Roman" w:eastAsia="宋体" w:hAnsi="Times New Roman" w:cs="Times New Roman" w:hint="eastAsia"/>
         </w:rPr>
-        <w:t>，现在保存缩略图的光照会跟随光照沙盒设置</w:t>
-      </w:r>
+        <w:t>，现在保存</w:t>
+      </w:r>
+      <w:proofErr w:type="gramStart"/>
+      <w:r>
+        <w:rPr>
+          <w:rFonts w:ascii="Times New Roman" w:eastAsia="宋体" w:hAnsi="Times New Roman" w:cs="Times New Roman" w:hint="eastAsia"/>
+        </w:rPr>
+        <w:t>缩略图</w:t>
+      </w:r>
+      <w:proofErr w:type="gramEnd"/>
+      <w:r>
+        <w:rPr>
+          <w:rFonts w:ascii="Times New Roman" w:eastAsia="宋体" w:hAnsi="Times New Roman" w:cs="Times New Roman" w:hint="eastAsia"/>
+        </w:rPr>
+        <w:t>的光照会跟随</w:t>
+      </w:r>
+      <w:proofErr w:type="gramStart"/>
+      <w:r>
+        <w:rPr>
+          <w:rFonts w:ascii="Times New Roman" w:eastAsia="宋体" w:hAnsi="Times New Roman" w:cs="Times New Roman" w:hint="eastAsia"/>
+        </w:rPr>
+        <w:t>光照沙盒设置</w:t>
+      </w:r>
+      <w:proofErr w:type="gramEnd"/>
     </w:p>
     <w:p>
       <w:pPr>
@@ -6540,7 +6968,21 @@
         <w:rPr>
           <w:rFonts w:ascii="Times New Roman" w:eastAsia="宋体" w:hAnsi="Times New Roman" w:cs="Times New Roman" w:hint="eastAsia"/>
         </w:rPr>
-        <w:t>修复了在开启自动海岸的情况下，放置地形会导致笔刷边缘区域进行不必要的</w:t>
+        <w:t>修复了在开启自动海岸的情况下，放置地形会</w:t>
+      </w:r>
+      <w:proofErr w:type="gramStart"/>
+      <w:r>
+        <w:rPr>
+          <w:rFonts w:ascii="Times New Roman" w:eastAsia="宋体" w:hAnsi="Times New Roman" w:cs="Times New Roman" w:hint="eastAsia"/>
+        </w:rPr>
+        <w:t>导致笔刷边缘</w:t>
+      </w:r>
+      <w:proofErr w:type="gramEnd"/>
+      <w:r>
+        <w:rPr>
+          <w:rFonts w:ascii="Times New Roman" w:eastAsia="宋体" w:hAnsi="Times New Roman" w:cs="Times New Roman" w:hint="eastAsia"/>
+        </w:rPr>
+        <w:t>区域进行不必要的</w:t>
       </w:r>
       <w:r>
         <w:rPr>
@@ -6718,7 +7160,21 @@
         <w:rPr>
           <w:rFonts w:ascii="Times New Roman" w:eastAsia="宋体" w:hAnsi="Times New Roman" w:cs="Times New Roman" w:hint="eastAsia"/>
         </w:rPr>
-        <w:t>修复当地形生成器没有勾选覆盖时，无法正常摆放默认地形的</w:t>
+        <w:t>修复当地形生成器</w:t>
+      </w:r>
+      <w:proofErr w:type="gramStart"/>
+      <w:r>
+        <w:rPr>
+          <w:rFonts w:ascii="Times New Roman" w:eastAsia="宋体" w:hAnsi="Times New Roman" w:cs="Times New Roman" w:hint="eastAsia"/>
+        </w:rPr>
+        <w:t>没有勾选覆盖</w:t>
+      </w:r>
+      <w:proofErr w:type="gramEnd"/>
+      <w:r>
+        <w:rPr>
+          <w:rFonts w:ascii="Times New Roman" w:eastAsia="宋体" w:hAnsi="Times New Roman" w:cs="Times New Roman" w:hint="eastAsia"/>
+        </w:rPr>
+        <w:t>时，无法正常摆放默认地形的</w:t>
       </w:r>
       <w:r>
         <w:rPr>
@@ -6803,9 +7259,6 @@
         <w:instrText>HYPERLINK "https://github.com/secsome/FA2sp/pull/45"</w:instrText>
       </w:r>
       <w:r>
-        <w:rPr>
-          <w:rFonts w:hint="eastAsia"/>
-        </w:rPr>
         <w:fldChar w:fldCharType="separate"/>
       </w:r>
       <w:r>
@@ -6853,7 +7306,21 @@
         <w:rPr>
           <w:rFonts w:ascii="Times New Roman" w:eastAsia="宋体" w:hAnsi="Times New Roman" w:cs="Times New Roman" w:hint="eastAsia"/>
         </w:rPr>
-        <w:t>，控制光照沙盒功能的开启</w:t>
+        <w:t>，控制光照</w:t>
+      </w:r>
+      <w:proofErr w:type="gramStart"/>
+      <w:r>
+        <w:rPr>
+          <w:rFonts w:ascii="Times New Roman" w:eastAsia="宋体" w:hAnsi="Times New Roman" w:cs="Times New Roman" w:hint="eastAsia"/>
+        </w:rPr>
+        <w:t>沙盒功能</w:t>
+      </w:r>
+      <w:proofErr w:type="gramEnd"/>
+      <w:r>
+        <w:rPr>
+          <w:rFonts w:ascii="Times New Roman" w:eastAsia="宋体" w:hAnsi="Times New Roman" w:cs="Times New Roman" w:hint="eastAsia"/>
+        </w:rPr>
+        <w:t>的开启</w:t>
       </w:r>
     </w:p>
     <w:p>
@@ -7270,8 +7737,16 @@
         <w:rPr>
           <w:rFonts w:ascii="Times New Roman" w:eastAsia="宋体" w:hAnsi="Times New Roman" w:cs="Times New Roman" w:hint="eastAsia"/>
         </w:rPr>
-        <w:t>当覆盖图超过</w:t>
-      </w:r>
+        <w:t>当覆盖</w:t>
+      </w:r>
+      <w:proofErr w:type="gramStart"/>
+      <w:r>
+        <w:rPr>
+          <w:rFonts w:ascii="Times New Roman" w:eastAsia="宋体" w:hAnsi="Times New Roman" w:cs="Times New Roman" w:hint="eastAsia"/>
+        </w:rPr>
+        <w:t>图超过</w:t>
+      </w:r>
+      <w:proofErr w:type="gramEnd"/>
       <w:r>
         <w:rPr>
           <w:rFonts w:ascii="Times New Roman" w:eastAsia="宋体" w:hAnsi="Times New Roman" w:cs="Times New Roman" w:hint="eastAsia"/>
@@ -7965,7 +8440,21 @@
         <w:rPr>
           <w:rFonts w:ascii="Times New Roman" w:eastAsia="宋体" w:hAnsi="Times New Roman" w:cs="Times New Roman" w:hint="eastAsia"/>
         </w:rPr>
-        <w:t>重新加载游戏目录：当检测到打开的地图文件位于另一个尤复游戏文件夹下时，会提示是否重新加载对应目录的游戏资源</w:t>
+        <w:t>重新加载游戏目录：当检测到打开的地图文件位于另</w:t>
+      </w:r>
+      <w:proofErr w:type="gramStart"/>
+      <w:r>
+        <w:rPr>
+          <w:rFonts w:ascii="Times New Roman" w:eastAsia="宋体" w:hAnsi="Times New Roman" w:cs="Times New Roman" w:hint="eastAsia"/>
+        </w:rPr>
+        <w:t>一个尤复游戏</w:t>
+      </w:r>
+      <w:proofErr w:type="gramEnd"/>
+      <w:r>
+        <w:rPr>
+          <w:rFonts w:ascii="Times New Roman" w:eastAsia="宋体" w:hAnsi="Times New Roman" w:cs="Times New Roman" w:hint="eastAsia"/>
+        </w:rPr>
+        <w:t>文件夹下时，会提示是否重新加载对应目录的游戏资源</w:t>
       </w:r>
     </w:p>
     <w:p>
@@ -8155,7 +8644,21 @@
         <w:rPr>
           <w:rFonts w:ascii="Times New Roman" w:eastAsia="宋体" w:hAnsi="Times New Roman" w:cs="Times New Roman" w:hint="eastAsia"/>
         </w:rPr>
-        <w:t>查找引用：触发、作战小队、特遣部队、动作脚本编辑器新增“查找引用”按键，可以查找引用了当前对象的对象</w:t>
+        <w:t>查找引用：触发、作战小队、特遣部队、动作脚本编辑器新增“查找引用”按键，可以查找引用了当</w:t>
+      </w:r>
+      <w:proofErr w:type="gramStart"/>
+      <w:r>
+        <w:rPr>
+          <w:rFonts w:ascii="Times New Roman" w:eastAsia="宋体" w:hAnsi="Times New Roman" w:cs="Times New Roman" w:hint="eastAsia"/>
+        </w:rPr>
+        <w:t>前对象</w:t>
+      </w:r>
+      <w:proofErr w:type="gramEnd"/>
+      <w:r>
+        <w:rPr>
+          <w:rFonts w:ascii="Times New Roman" w:eastAsia="宋体" w:hAnsi="Times New Roman" w:cs="Times New Roman" w:hint="eastAsia"/>
+        </w:rPr>
+        <w:t>的对象</w:t>
       </w:r>
     </w:p>
     <w:p>
@@ -8443,7 +8946,21 @@
         <w:rPr>
           <w:rFonts w:ascii="Times New Roman" w:eastAsia="宋体" w:hAnsi="Times New Roman" w:cs="Times New Roman" w:hint="eastAsia"/>
         </w:rPr>
-        <w:t>可以在划定的矩形区域或多选模式下的区域中随机生成预设的地形、地形对象、覆盖图或污染。地形生成</w:t>
+        <w:t>可以在划定的矩形区域或多</w:t>
+      </w:r>
+      <w:proofErr w:type="gramStart"/>
+      <w:r>
+        <w:rPr>
+          <w:rFonts w:ascii="Times New Roman" w:eastAsia="宋体" w:hAnsi="Times New Roman" w:cs="Times New Roman" w:hint="eastAsia"/>
+        </w:rPr>
+        <w:t>选模式下的</w:t>
+      </w:r>
+      <w:proofErr w:type="gramEnd"/>
+      <w:r>
+        <w:rPr>
+          <w:rFonts w:ascii="Times New Roman" w:eastAsia="宋体" w:hAnsi="Times New Roman" w:cs="Times New Roman" w:hint="eastAsia"/>
+        </w:rPr>
+        <w:t>区域中随机生成预设的地形、地形对象、覆盖图或污染。地形生成</w:t>
       </w:r>
       <w:r>
         <w:rPr>
@@ -8810,7 +9327,21 @@
         <w:rPr>
           <w:rFonts w:ascii="Times New Roman" w:eastAsia="宋体" w:hAnsi="Times New Roman" w:cs="Times New Roman" w:hint="eastAsia"/>
         </w:rPr>
-        <w:t>多选模式：现在多选模式需要在物品浏览器中点击才能进行选择，同时提供了矩形添加和矩形删除功能。多选模式还能与复制粘贴、地形生成器</w:t>
+        <w:t>多选模式：现在多选模</w:t>
+      </w:r>
+      <w:proofErr w:type="gramStart"/>
+      <w:r>
+        <w:rPr>
+          <w:rFonts w:ascii="Times New Roman" w:eastAsia="宋体" w:hAnsi="Times New Roman" w:cs="Times New Roman" w:hint="eastAsia"/>
+        </w:rPr>
+        <w:t>式需要</w:t>
+      </w:r>
+      <w:proofErr w:type="gramEnd"/>
+      <w:r>
+        <w:rPr>
+          <w:rFonts w:ascii="Times New Roman" w:eastAsia="宋体" w:hAnsi="Times New Roman" w:cs="Times New Roman" w:hint="eastAsia"/>
+        </w:rPr>
+        <w:t>在物品浏览器中点击才能进行选择，同时提供了矩形添加和矩形删除功能。多选模式还能与复制粘贴、地形生成器</w:t>
       </w:r>
       <w:r>
         <w:rPr>
@@ -9325,11 +9856,19 @@
           <w:rFonts w:ascii="Times New Roman" w:eastAsia="宋体" w:hAnsi="Times New Roman" w:cs="Times New Roman"/>
         </w:rPr>
       </w:pPr>
-      <w:r>
-        <w:rPr>
-          <w:rFonts w:ascii="Times New Roman" w:eastAsia="宋体" w:hAnsi="Times New Roman" w:cs="Times New Roman" w:hint="eastAsia"/>
-        </w:rPr>
-        <w:t>笔刷大小：支持在</w:t>
+      <w:proofErr w:type="gramStart"/>
+      <w:r>
+        <w:rPr>
+          <w:rFonts w:ascii="Times New Roman" w:eastAsia="宋体" w:hAnsi="Times New Roman" w:cs="Times New Roman" w:hint="eastAsia"/>
+        </w:rPr>
+        <w:t>笔刷大小</w:t>
+      </w:r>
+      <w:proofErr w:type="gramEnd"/>
+      <w:r>
+        <w:rPr>
+          <w:rFonts w:ascii="Times New Roman" w:eastAsia="宋体" w:hAnsi="Times New Roman" w:cs="Times New Roman" w:hint="eastAsia"/>
+        </w:rPr>
+        <w:t>：支持在</w:t>
       </w:r>
       <w:proofErr w:type="spellStart"/>
       <w:r>
@@ -9343,8 +9882,16 @@
         <w:rPr>
           <w:rFonts w:ascii="Times New Roman" w:eastAsia="宋体" w:hAnsi="Times New Roman" w:cs="Times New Roman" w:hint="eastAsia"/>
         </w:rPr>
-        <w:t>中自定义笔刷大小</w:t>
-      </w:r>
+        <w:t>中</w:t>
+      </w:r>
+      <w:proofErr w:type="gramStart"/>
+      <w:r>
+        <w:rPr>
+          <w:rFonts w:ascii="Times New Roman" w:eastAsia="宋体" w:hAnsi="Times New Roman" w:cs="Times New Roman" w:hint="eastAsia"/>
+        </w:rPr>
+        <w:t>自定义笔刷大小</w:t>
+      </w:r>
+      <w:proofErr w:type="gramEnd"/>
     </w:p>
     <w:p>
       <w:pPr>
@@ -9451,7 +9998,35 @@
         <w:rPr>
           <w:rFonts w:ascii="Times New Roman" w:eastAsia="宋体" w:hAnsi="Times New Roman" w:cs="Times New Roman" w:hint="eastAsia"/>
         </w:rPr>
-        <w:t>。若建筑有加载物，会自动计算加载物数量</w:t>
+        <w:t>。</w:t>
+      </w:r>
+      <w:proofErr w:type="gramStart"/>
+      <w:r>
+        <w:rPr>
+          <w:rFonts w:ascii="Times New Roman" w:eastAsia="宋体" w:hAnsi="Times New Roman" w:cs="Times New Roman" w:hint="eastAsia"/>
+        </w:rPr>
+        <w:t>若建筑</w:t>
+      </w:r>
+      <w:proofErr w:type="gramEnd"/>
+      <w:r>
+        <w:rPr>
+          <w:rFonts w:ascii="Times New Roman" w:eastAsia="宋体" w:hAnsi="Times New Roman" w:cs="Times New Roman" w:hint="eastAsia"/>
+        </w:rPr>
+        <w:t>有加载物，会自动计算</w:t>
+      </w:r>
+      <w:proofErr w:type="gramStart"/>
+      <w:r>
+        <w:rPr>
+          <w:rFonts w:ascii="Times New Roman" w:eastAsia="宋体" w:hAnsi="Times New Roman" w:cs="Times New Roman" w:hint="eastAsia"/>
+        </w:rPr>
+        <w:t>加载物</w:t>
+      </w:r>
+      <w:proofErr w:type="gramEnd"/>
+      <w:r>
+        <w:rPr>
+          <w:rFonts w:ascii="Times New Roman" w:eastAsia="宋体" w:hAnsi="Times New Roman" w:cs="Times New Roman" w:hint="eastAsia"/>
+        </w:rPr>
+        <w:t>数量</w:t>
       </w:r>
     </w:p>
     <w:p>
@@ -9489,7 +10064,21 @@
         <w:rPr>
           <w:rFonts w:ascii="Times New Roman" w:eastAsia="宋体" w:hAnsi="Times New Roman" w:cs="Times New Roman" w:hint="eastAsia"/>
         </w:rPr>
-        <w:t>进行陡峭抬升，生成跨越两格高度的斜坡，支持按住</w:t>
+        <w:t>进行陡峭抬升，生成跨越两</w:t>
+      </w:r>
+      <w:proofErr w:type="gramStart"/>
+      <w:r>
+        <w:rPr>
+          <w:rFonts w:ascii="Times New Roman" w:eastAsia="宋体" w:hAnsi="Times New Roman" w:cs="Times New Roman" w:hint="eastAsia"/>
+        </w:rPr>
+        <w:t>格高度</w:t>
+      </w:r>
+      <w:proofErr w:type="gramEnd"/>
+      <w:r>
+        <w:rPr>
+          <w:rFonts w:ascii="Times New Roman" w:eastAsia="宋体" w:hAnsi="Times New Roman" w:cs="Times New Roman" w:hint="eastAsia"/>
+        </w:rPr>
+        <w:t>的斜坡，支持按住</w:t>
       </w:r>
       <w:proofErr w:type="spellStart"/>
       <w:r>
@@ -9517,7 +10106,21 @@
         <w:rPr>
           <w:rFonts w:ascii="Times New Roman" w:eastAsia="宋体" w:hAnsi="Times New Roman" w:cs="Times New Roman" w:hint="eastAsia"/>
         </w:rPr>
-        <w:t>连续放置地形、覆盖图：按住鼠标左键连续放置地形、覆盖图、擦除覆盖图后，此次连续更改仅占用一次历史记录，进行一次撤销即可全部撤销</w:t>
+        <w:t>连续放置地形、覆盖图：按住鼠标左键连续放置地形、覆盖图、擦除覆盖图后，此次连续</w:t>
+      </w:r>
+      <w:proofErr w:type="gramStart"/>
+      <w:r>
+        <w:rPr>
+          <w:rFonts w:ascii="Times New Roman" w:eastAsia="宋体" w:hAnsi="Times New Roman" w:cs="Times New Roman" w:hint="eastAsia"/>
+        </w:rPr>
+        <w:t>更改仅</w:t>
+      </w:r>
+      <w:proofErr w:type="gramEnd"/>
+      <w:r>
+        <w:rPr>
+          <w:rFonts w:ascii="Times New Roman" w:eastAsia="宋体" w:hAnsi="Times New Roman" w:cs="Times New Roman" w:hint="eastAsia"/>
+        </w:rPr>
+        <w:t>占用一次历史记录，进行一次撤销即可全部撤销</w:t>
       </w:r>
     </w:p>
     <w:p>
@@ -9636,7 +10239,35 @@
         <w:rPr>
           <w:rFonts w:ascii="Times New Roman" w:eastAsia="宋体" w:hAnsi="Times New Roman" w:cs="Times New Roman" w:hint="eastAsia"/>
         </w:rPr>
-        <w:t>遭遇战地图的新缩略图风格：提供了一种接近于原版地图缩略图的风格</w:t>
+        <w:t>遭遇战地图的新</w:t>
+      </w:r>
+      <w:proofErr w:type="gramStart"/>
+      <w:r>
+        <w:rPr>
+          <w:rFonts w:ascii="Times New Roman" w:eastAsia="宋体" w:hAnsi="Times New Roman" w:cs="Times New Roman" w:hint="eastAsia"/>
+        </w:rPr>
+        <w:t>缩略图</w:t>
+      </w:r>
+      <w:proofErr w:type="gramEnd"/>
+      <w:r>
+        <w:rPr>
+          <w:rFonts w:ascii="Times New Roman" w:eastAsia="宋体" w:hAnsi="Times New Roman" w:cs="Times New Roman" w:hint="eastAsia"/>
+        </w:rPr>
+        <w:t>风格：提供了一种接近于原版地图</w:t>
+      </w:r>
+      <w:proofErr w:type="gramStart"/>
+      <w:r>
+        <w:rPr>
+          <w:rFonts w:ascii="Times New Roman" w:eastAsia="宋体" w:hAnsi="Times New Roman" w:cs="Times New Roman" w:hint="eastAsia"/>
+        </w:rPr>
+        <w:t>缩略图</w:t>
+      </w:r>
+      <w:proofErr w:type="gramEnd"/>
+      <w:r>
+        <w:rPr>
+          <w:rFonts w:ascii="Times New Roman" w:eastAsia="宋体" w:hAnsi="Times New Roman" w:cs="Times New Roman" w:hint="eastAsia"/>
+        </w:rPr>
+        <w:t>的风格</w:t>
       </w:r>
     </w:p>
     <w:p>
@@ -9772,7 +10403,21 @@
         <w:rPr>
           <w:rFonts w:ascii="Times New Roman" w:eastAsia="宋体" w:hAnsi="Times New Roman" w:cs="Times New Roman" w:hint="eastAsia"/>
         </w:rPr>
-        <w:t>地图类型在文件对话框中选择默认的拓展名</w:t>
+        <w:t>地</w:t>
+      </w:r>
+      <w:proofErr w:type="gramStart"/>
+      <w:r>
+        <w:rPr>
+          <w:rFonts w:ascii="Times New Roman" w:eastAsia="宋体" w:hAnsi="Times New Roman" w:cs="Times New Roman" w:hint="eastAsia"/>
+        </w:rPr>
+        <w:t>图类型</w:t>
+      </w:r>
+      <w:proofErr w:type="gramEnd"/>
+      <w:r>
+        <w:rPr>
+          <w:rFonts w:ascii="Times New Roman" w:eastAsia="宋体" w:hAnsi="Times New Roman" w:cs="Times New Roman" w:hint="eastAsia"/>
+        </w:rPr>
+        <w:t>在文件对话框中选择默认的拓展名</w:t>
       </w:r>
     </w:p>
     <w:p>
@@ -9834,8 +10479,16 @@
         <w:rPr>
           <w:rFonts w:ascii="Times New Roman" w:eastAsia="宋体" w:hAnsi="Times New Roman" w:cs="Times New Roman" w:hint="eastAsia"/>
         </w:rPr>
-        <w:t>同款的依据当前高度改变鼠标描边颜色</w:t>
-      </w:r>
+        <w:t>同款的依据当前高度改变鼠标</w:t>
+      </w:r>
+      <w:proofErr w:type="gramStart"/>
+      <w:r>
+        <w:rPr>
+          <w:rFonts w:ascii="Times New Roman" w:eastAsia="宋体" w:hAnsi="Times New Roman" w:cs="Times New Roman" w:hint="eastAsia"/>
+        </w:rPr>
+        <w:t>描边颜色</w:t>
+      </w:r>
+      <w:proofErr w:type="gramEnd"/>
     </w:p>
     <w:p>
       <w:pPr>
@@ -9874,7 +10527,21 @@
         <w:rPr>
           <w:rFonts w:ascii="Times New Roman" w:eastAsia="宋体" w:hAnsi="Times New Roman" w:cs="Times New Roman" w:hint="eastAsia"/>
         </w:rPr>
-        <w:t>崩溃保存：崩溃时，将带当前时间后缀的地图文件保存在</w:t>
+        <w:t>崩溃保存：崩溃时，将</w:t>
+      </w:r>
+      <w:proofErr w:type="gramStart"/>
+      <w:r>
+        <w:rPr>
+          <w:rFonts w:ascii="Times New Roman" w:eastAsia="宋体" w:hAnsi="Times New Roman" w:cs="Times New Roman" w:hint="eastAsia"/>
+        </w:rPr>
+        <w:t>带当前</w:t>
+      </w:r>
+      <w:proofErr w:type="gramEnd"/>
+      <w:r>
+        <w:rPr>
+          <w:rFonts w:ascii="Times New Roman" w:eastAsia="宋体" w:hAnsi="Times New Roman" w:cs="Times New Roman" w:hint="eastAsia"/>
+        </w:rPr>
+        <w:t>时间后缀的地图文件保存在</w:t>
       </w:r>
       <w:proofErr w:type="spellStart"/>
       <w:r>
@@ -10120,7 +10787,21 @@
         <w:rPr>
           <w:rFonts w:ascii="Times New Roman" w:eastAsia="宋体" w:hAnsi="Times New Roman" w:cs="Times New Roman" w:hint="eastAsia"/>
         </w:rPr>
-        <w:t>地形后新城市的自动海岸完全不可用的</w:t>
+        <w:t>地形后新城市的自动海岸完全</w:t>
+      </w:r>
+      <w:proofErr w:type="gramStart"/>
+      <w:r>
+        <w:rPr>
+          <w:rFonts w:ascii="Times New Roman" w:eastAsia="宋体" w:hAnsi="Times New Roman" w:cs="Times New Roman" w:hint="eastAsia"/>
+        </w:rPr>
+        <w:t>不</w:t>
+      </w:r>
+      <w:proofErr w:type="gramEnd"/>
+      <w:r>
+        <w:rPr>
+          <w:rFonts w:ascii="Times New Roman" w:eastAsia="宋体" w:hAnsi="Times New Roman" w:cs="Times New Roman" w:hint="eastAsia"/>
+        </w:rPr>
+        <w:t>可用的</w:t>
       </w:r>
       <w:r>
         <w:rPr>
@@ -10160,7 +10841,21 @@
         <w:rPr>
           <w:rFonts w:ascii="Times New Roman" w:eastAsia="宋体" w:hAnsi="Times New Roman" w:cs="Times New Roman" w:hint="eastAsia"/>
         </w:rPr>
-        <w:t>抬升地形：修复了抬升、降低地形若在地图边缘且笔刷较大时，会导致崩溃的</w:t>
+        <w:t>抬升地形：修复了抬升、降低地形若在地图边缘</w:t>
+      </w:r>
+      <w:proofErr w:type="gramStart"/>
+      <w:r>
+        <w:rPr>
+          <w:rFonts w:ascii="Times New Roman" w:eastAsia="宋体" w:hAnsi="Times New Roman" w:cs="Times New Roman" w:hint="eastAsia"/>
+        </w:rPr>
+        <w:t>且笔刷较大</w:t>
+      </w:r>
+      <w:proofErr w:type="gramEnd"/>
+      <w:r>
+        <w:rPr>
+          <w:rFonts w:ascii="Times New Roman" w:eastAsia="宋体" w:hAnsi="Times New Roman" w:cs="Times New Roman" w:hint="eastAsia"/>
+        </w:rPr>
+        <w:t>时，会导致崩溃的</w:t>
       </w:r>
       <w:r>
         <w:rPr>
@@ -11328,8 +12023,16 @@
         <w:rPr>
           <w:rFonts w:ascii="Times New Roman" w:eastAsia="宋体" w:hAnsi="Times New Roman" w:cs="Times New Roman"/>
         </w:rPr>
-        <w:t>是否根据当前高度显示不同的描边颜色</w:t>
-      </w:r>
+        <w:t>是否根据当前高度显示不同的</w:t>
+      </w:r>
+      <w:proofErr w:type="gramStart"/>
+      <w:r>
+        <w:rPr>
+          <w:rFonts w:ascii="Times New Roman" w:eastAsia="宋体" w:hAnsi="Times New Roman" w:cs="Times New Roman"/>
+        </w:rPr>
+        <w:t>描边颜色</w:t>
+      </w:r>
+      <w:proofErr w:type="gramEnd"/>
       <w:r>
         <w:rPr>
           <w:rFonts w:ascii="Times New Roman" w:eastAsia="宋体" w:hAnsi="Times New Roman" w:cs="Times New Roman"/>
@@ -11514,7 +12217,21 @@
         <w:rPr>
           <w:rFonts w:ascii="Times New Roman" w:eastAsia="宋体" w:hAnsi="Times New Roman" w:cs="Times New Roman"/>
         </w:rPr>
-        <w:t>放置地形时的变动仅记录一次历史记录</w:t>
+        <w:t>放置地形时的</w:t>
+      </w:r>
+      <w:proofErr w:type="gramStart"/>
+      <w:r>
+        <w:rPr>
+          <w:rFonts w:ascii="Times New Roman" w:eastAsia="宋体" w:hAnsi="Times New Roman" w:cs="Times New Roman"/>
+        </w:rPr>
+        <w:t>变动仅</w:t>
+      </w:r>
+      <w:proofErr w:type="gramEnd"/>
+      <w:r>
+        <w:rPr>
+          <w:rFonts w:ascii="Times New Roman" w:eastAsia="宋体" w:hAnsi="Times New Roman" w:cs="Times New Roman"/>
+        </w:rPr>
+        <w:t>记录一次历史记录</w:t>
       </w:r>
       <w:r>
         <w:rPr>
@@ -11586,11 +12303,33 @@
         </w:rPr>
         <w:t xml:space="preserve"> true, </w:t>
       </w:r>
-      <w:r>
-        <w:rPr>
-          <w:rFonts w:ascii="Times New Roman" w:eastAsia="宋体" w:hAnsi="Times New Roman" w:cs="Times New Roman"/>
-        </w:rPr>
-        <w:t>则长按放置覆盖图时的变动仅记录一次历史记录</w:t>
+      <w:proofErr w:type="gramStart"/>
+      <w:r>
+        <w:rPr>
+          <w:rFonts w:ascii="Times New Roman" w:eastAsia="宋体" w:hAnsi="Times New Roman" w:cs="Times New Roman"/>
+        </w:rPr>
+        <w:t>则长按放置</w:t>
+      </w:r>
+      <w:proofErr w:type="gramEnd"/>
+      <w:r>
+        <w:rPr>
+          <w:rFonts w:ascii="Times New Roman" w:eastAsia="宋体" w:hAnsi="Times New Roman" w:cs="Times New Roman"/>
+        </w:rPr>
+        <w:t>覆盖图时的</w:t>
+      </w:r>
+      <w:proofErr w:type="gramStart"/>
+      <w:r>
+        <w:rPr>
+          <w:rFonts w:ascii="Times New Roman" w:eastAsia="宋体" w:hAnsi="Times New Roman" w:cs="Times New Roman"/>
+        </w:rPr>
+        <w:t>变动仅</w:t>
+      </w:r>
+      <w:proofErr w:type="gramEnd"/>
+      <w:r>
+        <w:rPr>
+          <w:rFonts w:ascii="Times New Roman" w:eastAsia="宋体" w:hAnsi="Times New Roman" w:cs="Times New Roman"/>
+        </w:rPr>
+        <w:t>记录一次历史记录</w:t>
       </w:r>
       <w:r>
         <w:rPr>
@@ -12396,12 +13135,14 @@
         </w:rPr>
         <w:t xml:space="preserve">, 0 = </w:t>
       </w:r>
+      <w:proofErr w:type="gramStart"/>
       <w:r>
         <w:rPr>
           <w:rFonts w:ascii="Times New Roman" w:eastAsia="宋体" w:hAnsi="Times New Roman" w:cs="Times New Roman" w:hint="eastAsia"/>
         </w:rPr>
         <w:t>尤复逻辑</w:t>
       </w:r>
+      <w:proofErr w:type="gramEnd"/>
       <w:r>
         <w:rPr>
           <w:rFonts w:ascii="Times New Roman" w:eastAsia="宋体" w:hAnsi="Times New Roman" w:cs="Times New Roman" w:hint="eastAsia"/>
@@ -12931,8 +13672,16 @@
         <w:rPr>
           <w:rFonts w:ascii="Times New Roman" w:eastAsia="宋体" w:hAnsi="Times New Roman" w:cs="Times New Roman" w:hint="eastAsia"/>
         </w:rPr>
-        <w:t>选择光照沙盒的</w:t>
-      </w:r>
+        <w:t>选择</w:t>
+      </w:r>
+      <w:proofErr w:type="gramStart"/>
+      <w:r>
+        <w:rPr>
+          <w:rFonts w:ascii="Times New Roman" w:eastAsia="宋体" w:hAnsi="Times New Roman" w:cs="Times New Roman" w:hint="eastAsia"/>
+        </w:rPr>
+        <w:t>光照沙盒的</w:t>
+      </w:r>
+      <w:proofErr w:type="gramEnd"/>
       <w:r>
         <w:rPr>
           <w:rFonts w:ascii="Times New Roman" w:eastAsia="宋体" w:hAnsi="Times New Roman" w:cs="Times New Roman" w:hint="eastAsia"/>
@@ -12987,12 +13736,14 @@
         </w:rPr>
         <w:t xml:space="preserve">, </w:t>
       </w:r>
+      <w:proofErr w:type="gramStart"/>
       <w:r>
         <w:rPr>
           <w:rFonts w:ascii="Times New Roman" w:eastAsia="宋体" w:hAnsi="Times New Roman" w:cs="Times New Roman" w:hint="eastAsia"/>
         </w:rPr>
         <w:t>载具</w:t>
       </w:r>
+      <w:proofErr w:type="gramEnd"/>
       <w:r>
         <w:rPr>
           <w:rFonts w:ascii="Times New Roman" w:eastAsia="宋体" w:hAnsi="Times New Roman" w:cs="Times New Roman" w:hint="eastAsia"/>
@@ -14118,8 +14869,16 @@
         <w:rPr>
           <w:rFonts w:ascii="Times New Roman" w:eastAsia="宋体" w:hAnsi="Times New Roman" w:cs="Times New Roman"/>
         </w:rPr>
-        <w:t>是否跳过改变笔刷大小</w:t>
-      </w:r>
+        <w:t>是否跳过改变</w:t>
+      </w:r>
+      <w:proofErr w:type="gramStart"/>
+      <w:r>
+        <w:rPr>
+          <w:rFonts w:ascii="Times New Roman" w:eastAsia="宋体" w:hAnsi="Times New Roman" w:cs="Times New Roman"/>
+        </w:rPr>
+        <w:t>笔刷大小</w:t>
+      </w:r>
+      <w:proofErr w:type="gramEnd"/>
       <w:r>
         <w:rPr>
           <w:rFonts w:ascii="Times New Roman" w:eastAsia="宋体" w:hAnsi="Times New Roman" w:cs="Times New Roman"/>
@@ -14608,7 +15367,21 @@
         <w:rPr>
           <w:rFonts w:ascii="Times New Roman" w:eastAsia="宋体" w:hAnsi="Times New Roman" w:cs="Times New Roman" w:hint="eastAsia"/>
         </w:rPr>
-        <w:t>是否对水中的步兵或载具显示水中图像</w:t>
+        <w:t>是否对水中的步兵或</w:t>
+      </w:r>
+      <w:proofErr w:type="gramStart"/>
+      <w:r>
+        <w:rPr>
+          <w:rFonts w:ascii="Times New Roman" w:eastAsia="宋体" w:hAnsi="Times New Roman" w:cs="Times New Roman" w:hint="eastAsia"/>
+        </w:rPr>
+        <w:t>载具显示</w:t>
+      </w:r>
+      <w:proofErr w:type="gramEnd"/>
+      <w:r>
+        <w:rPr>
+          <w:rFonts w:ascii="Times New Roman" w:eastAsia="宋体" w:hAnsi="Times New Roman" w:cs="Times New Roman" w:hint="eastAsia"/>
+        </w:rPr>
+        <w:t>水中图像</w:t>
       </w:r>
       <w:r>
         <w:rPr>
@@ -15523,11 +16296,19 @@
         </w:rPr>
         <w:t xml:space="preserve">COLORREF(R,G,B) ; </w:t>
       </w:r>
-      <w:r>
-        <w:rPr>
-          <w:rFonts w:ascii="Times New Roman" w:eastAsia="宋体" w:hAnsi="Times New Roman" w:cs="Times New Roman"/>
-        </w:rPr>
-        <w:t>附武器射程范围的颜色</w:t>
+      <w:proofErr w:type="gramStart"/>
+      <w:r>
+        <w:rPr>
+          <w:rFonts w:ascii="Times New Roman" w:eastAsia="宋体" w:hAnsi="Times New Roman" w:cs="Times New Roman"/>
+        </w:rPr>
+        <w:t>附武器</w:t>
+      </w:r>
+      <w:proofErr w:type="gramEnd"/>
+      <w:r>
+        <w:rPr>
+          <w:rFonts w:ascii="Times New Roman" w:eastAsia="宋体" w:hAnsi="Times New Roman" w:cs="Times New Roman"/>
+        </w:rPr>
+        <w:t>射程范围的颜色</w:t>
       </w:r>
       <w:r>
         <w:rPr>
@@ -15587,11 +16368,19 @@
         </w:rPr>
         <w:t xml:space="preserve">COLORREF(R,G,B) ; </w:t>
       </w:r>
-      <w:r>
-        <w:rPr>
-          <w:rFonts w:ascii="Times New Roman" w:eastAsia="宋体" w:hAnsi="Times New Roman" w:cs="Times New Roman"/>
-        </w:rPr>
-        <w:t>附武器最小射程范围的颜色</w:t>
+      <w:proofErr w:type="gramStart"/>
+      <w:r>
+        <w:rPr>
+          <w:rFonts w:ascii="Times New Roman" w:eastAsia="宋体" w:hAnsi="Times New Roman" w:cs="Times New Roman"/>
+        </w:rPr>
+        <w:t>附武器</w:t>
+      </w:r>
+      <w:proofErr w:type="gramEnd"/>
+      <w:r>
+        <w:rPr>
+          <w:rFonts w:ascii="Times New Roman" w:eastAsia="宋体" w:hAnsi="Times New Roman" w:cs="Times New Roman"/>
+        </w:rPr>
+        <w:t>最小射程范围的颜色</w:t>
       </w:r>
       <w:r>
         <w:rPr>
@@ -16128,8 +16917,16 @@
         <w:rPr>
           <w:rFonts w:ascii="Times New Roman" w:eastAsia="宋体" w:hAnsi="Times New Roman" w:cs="Times New Roman" w:hint="eastAsia"/>
         </w:rPr>
-        <w:t>是否默认显示描边</w:t>
-      </w:r>
+        <w:t>是否默认</w:t>
+      </w:r>
+      <w:proofErr w:type="gramStart"/>
+      <w:r>
+        <w:rPr>
+          <w:rFonts w:ascii="Times New Roman" w:eastAsia="宋体" w:hAnsi="Times New Roman" w:cs="Times New Roman" w:hint="eastAsia"/>
+        </w:rPr>
+        <w:t>显示描边</w:t>
+      </w:r>
+      <w:proofErr w:type="gramEnd"/>
       <w:r>
         <w:rPr>
           <w:rFonts w:ascii="Times New Roman" w:eastAsia="宋体" w:hAnsi="Times New Roman" w:cs="Times New Roman" w:hint="eastAsia"/>
@@ -16829,7 +17626,21 @@
         <w:rPr>
           <w:rFonts w:ascii="Times New Roman" w:eastAsia="宋体" w:hAnsi="Times New Roman" w:cs="Times New Roman" w:hint="eastAsia"/>
         </w:rPr>
-        <w:t>TileSet1,TileSet2,</w:t>
+        <w:t>TileSet</w:t>
+      </w:r>
+      <w:proofErr w:type="gramStart"/>
+      <w:r>
+        <w:rPr>
+          <w:rFonts w:ascii="Times New Roman" w:eastAsia="宋体" w:hAnsi="Times New Roman" w:cs="Times New Roman" w:hint="eastAsia"/>
+        </w:rPr>
+        <w:t>1,TileSet</w:t>
+      </w:r>
+      <w:proofErr w:type="gramEnd"/>
+      <w:r>
+        <w:rPr>
+          <w:rFonts w:ascii="Times New Roman" w:eastAsia="宋体" w:hAnsi="Times New Roman" w:cs="Times New Roman" w:hint="eastAsia"/>
+        </w:rPr>
+        <w:t>2,</w:t>
       </w:r>
       <w:r>
         <w:rPr>
@@ -16880,6 +17691,7 @@
         </w:rPr>
         <w:t xml:space="preserve">] ; </w:t>
       </w:r>
+      <w:proofErr w:type="gramStart"/>
       <w:r>
         <w:rPr>
           <w:rFonts w:ascii="Times New Roman" w:eastAsia="宋体" w:hAnsi="Times New Roman" w:cs="Times New Roman" w:hint="eastAsia"/>
@@ -16888,6 +17700,7 @@
         </w:rPr>
         <w:t>自定义笔刷大小</w:t>
       </w:r>
+      <w:proofErr w:type="gramEnd"/>
     </w:p>
     <w:p>
       <w:pPr>
@@ -16924,7 +17737,21 @@
         <w:rPr>
           <w:rFonts w:ascii="Times New Roman" w:eastAsia="宋体" w:hAnsi="Times New Roman" w:cs="Times New Roman" w:hint="eastAsia"/>
         </w:rPr>
-        <w:t>中部分操作会强制将笔刷设为第一个获第二个，因此不推荐更改前两项的值</w:t>
+        <w:t>中部分操作会强制</w:t>
+      </w:r>
+      <w:proofErr w:type="gramStart"/>
+      <w:r>
+        <w:rPr>
+          <w:rFonts w:ascii="Times New Roman" w:eastAsia="宋体" w:hAnsi="Times New Roman" w:cs="Times New Roman" w:hint="eastAsia"/>
+        </w:rPr>
+        <w:t>将笔刷设为</w:t>
+      </w:r>
+      <w:proofErr w:type="gramEnd"/>
+      <w:r>
+        <w:rPr>
+          <w:rFonts w:ascii="Times New Roman" w:eastAsia="宋体" w:hAnsi="Times New Roman" w:cs="Times New Roman" w:hint="eastAsia"/>
+        </w:rPr>
+        <w:t>第一个获第二个，因此不推荐更改前两项的值</w:t>
       </w:r>
     </w:p>
     <w:p>
@@ -16983,7 +17810,25 @@
           <w:b/>
           <w:bCs/>
         </w:rPr>
-        <w:t>[XXXInfo2] ; TemperateInfo2, SnowInfo2, UrbanInfo2, NewUrbanInfo2, DesertInfo2, LunarInfo2</w:t>
+        <w:t>[XXXInfo2</w:t>
+      </w:r>
+      <w:proofErr w:type="gramStart"/>
+      <w:r>
+        <w:rPr>
+          <w:rFonts w:ascii="Times New Roman" w:eastAsia="宋体" w:hAnsi="Times New Roman" w:cs="Times New Roman" w:hint="eastAsia"/>
+          <w:b/>
+          <w:bCs/>
+        </w:rPr>
+        <w:t>] ;</w:t>
+      </w:r>
+      <w:proofErr w:type="gramEnd"/>
+      <w:r>
+        <w:rPr>
+          <w:rFonts w:ascii="Times New Roman" w:eastAsia="宋体" w:hAnsi="Times New Roman" w:cs="Times New Roman" w:hint="eastAsia"/>
+          <w:b/>
+          <w:bCs/>
+        </w:rPr>
+        <w:t xml:space="preserve"> TemperateInfo2, SnowInfo2, UrbanInfo2, NewUrbanInfo2, DesertInfo2, LunarInfo2</w:t>
       </w:r>
     </w:p>
     <w:p>
@@ -17011,7 +17856,21 @@
         <w:rPr>
           <w:rFonts w:ascii="Times New Roman" w:eastAsia="宋体" w:hAnsi="Times New Roman" w:cs="Times New Roman" w:hint="eastAsia"/>
         </w:rPr>
-        <w:t>TileSet1,TileSet2,</w:t>
+        <w:t>TileSet</w:t>
+      </w:r>
+      <w:proofErr w:type="gramStart"/>
+      <w:r>
+        <w:rPr>
+          <w:rFonts w:ascii="Times New Roman" w:eastAsia="宋体" w:hAnsi="Times New Roman" w:cs="Times New Roman" w:hint="eastAsia"/>
+        </w:rPr>
+        <w:t>1,TileSet</w:t>
+      </w:r>
+      <w:proofErr w:type="gramEnd"/>
+      <w:r>
+        <w:rPr>
+          <w:rFonts w:ascii="Times New Roman" w:eastAsia="宋体" w:hAnsi="Times New Roman" w:cs="Times New Roman" w:hint="eastAsia"/>
+        </w:rPr>
+        <w:t>2,</w:t>
       </w:r>
       <w:r>
         <w:rPr>
@@ -18189,7 +19048,21 @@
         <w:rPr>
           <w:rFonts w:ascii="Times New Roman" w:eastAsia="宋体" w:hAnsi="Times New Roman" w:cs="Times New Roman" w:hint="eastAsia"/>
         </w:rPr>
-        <w:t>SideIndex1,SideIndex2,</w:t>
+        <w:t>SideIndex</w:t>
+      </w:r>
+      <w:proofErr w:type="gramStart"/>
+      <w:r>
+        <w:rPr>
+          <w:rFonts w:ascii="Times New Roman" w:eastAsia="宋体" w:hAnsi="Times New Roman" w:cs="Times New Roman" w:hint="eastAsia"/>
+        </w:rPr>
+        <w:t>1,SideIndex</w:t>
+      </w:r>
+      <w:proofErr w:type="gramEnd"/>
+      <w:r>
+        <w:rPr>
+          <w:rFonts w:ascii="Times New Roman" w:eastAsia="宋体" w:hAnsi="Times New Roman" w:cs="Times New Roman" w:hint="eastAsia"/>
+        </w:rPr>
+        <w:t>2,</w:t>
       </w:r>
       <w:r>
         <w:rPr>
@@ -18357,13 +19230,23 @@
         <w:t>XXX</w:t>
       </w:r>
       <w:proofErr w:type="spellEnd"/>
-      <w:r>
-        <w:rPr>
-          <w:rFonts w:ascii="Times New Roman" w:eastAsia="宋体" w:hAnsi="Times New Roman" w:cs="Times New Roman" w:hint="eastAsia"/>
-          <w:b/>
-          <w:bCs/>
-        </w:rPr>
-        <w:t xml:space="preserve">] ; </w:t>
+      <w:proofErr w:type="gramStart"/>
+      <w:r>
+        <w:rPr>
+          <w:rFonts w:ascii="Times New Roman" w:eastAsia="宋体" w:hAnsi="Times New Roman" w:cs="Times New Roman" w:hint="eastAsia"/>
+          <w:b/>
+          <w:bCs/>
+        </w:rPr>
+        <w:t>] ;</w:t>
+      </w:r>
+      <w:proofErr w:type="gramEnd"/>
+      <w:r>
+        <w:rPr>
+          <w:rFonts w:ascii="Times New Roman" w:eastAsia="宋体" w:hAnsi="Times New Roman" w:cs="Times New Roman" w:hint="eastAsia"/>
+          <w:b/>
+          <w:bCs/>
+        </w:rPr>
+        <w:t xml:space="preserve"> </w:t>
       </w:r>
       <w:proofErr w:type="spellStart"/>
       <w:r>
@@ -19284,6 +20167,7 @@
         </w:rPr>
         <w:t>=Theater</w:t>
       </w:r>
+      <w:proofErr w:type="gramStart"/>
       <w:r>
         <w:rPr>
           <w:rFonts w:ascii="Times New Roman" w:eastAsia="宋体" w:hAnsi="Times New Roman" w:cs="Times New Roman" w:hint="eastAsia"/>
@@ -19296,6 +20180,7 @@
         </w:rPr>
         <w:t>Theater</w:t>
       </w:r>
+      <w:proofErr w:type="gramEnd"/>
       <w:r>
         <w:rPr>
           <w:rFonts w:ascii="Times New Roman" w:eastAsia="宋体" w:hAnsi="Times New Roman" w:cs="Times New Roman" w:hint="eastAsia"/>
@@ -19660,13 +20545,27 @@
         <w:rPr>
           <w:rFonts w:ascii="Times New Roman" w:eastAsia="宋体" w:hAnsi="Times New Roman" w:cs="Times New Roman" w:hint="eastAsia"/>
         </w:rPr>
-        <w:t>Action/Event, Number, Source Param, Affected Param, Source Param Value 1, Affected Param Type 1, Source Param Value 2, Affected Param Type 2...</w:t>
-      </w:r>
-      <w:r>
-        <w:rPr>
-          <w:rFonts w:ascii="Times New Roman" w:eastAsia="宋体" w:hAnsi="Times New Roman" w:cs="Times New Roman" w:hint="eastAsia"/>
-        </w:rPr>
-        <w:t xml:space="preserve"> ; </w:t>
+        <w:t>Action/Event, Number, Source Param, Affected Param, Source Param Value 1, Affected Param Type 1, Source Param Value 2, Affected Param Type 2</w:t>
+      </w:r>
+      <w:proofErr w:type="gramStart"/>
+      <w:r>
+        <w:rPr>
+          <w:rFonts w:ascii="Times New Roman" w:eastAsia="宋体" w:hAnsi="Times New Roman" w:cs="Times New Roman" w:hint="eastAsia"/>
+        </w:rPr>
+        <w:t>...</w:t>
+      </w:r>
+      <w:r>
+        <w:rPr>
+          <w:rFonts w:ascii="Times New Roman" w:eastAsia="宋体" w:hAnsi="Times New Roman" w:cs="Times New Roman" w:hint="eastAsia"/>
+        </w:rPr>
+        <w:t xml:space="preserve"> ;</w:t>
+      </w:r>
+      <w:proofErr w:type="gramEnd"/>
+      <w:r>
+        <w:rPr>
+          <w:rFonts w:ascii="Times New Roman" w:eastAsia="宋体" w:hAnsi="Times New Roman" w:cs="Times New Roman" w:hint="eastAsia"/>
+        </w:rPr>
+        <w:t xml:space="preserve"> </w:t>
       </w:r>
       <w:proofErr w:type="spellStart"/>
       <w:r>
@@ -20624,11 +21523,19 @@
         </w:rPr>
         <w:t>1=</w:t>
       </w:r>
-      <w:r>
-        <w:rPr>
-          <w:rFonts w:ascii="Times New Roman" w:eastAsia="宋体" w:hAnsi="Times New Roman" w:cs="Times New Roman" w:hint="eastAsia"/>
-        </w:rPr>
-        <w:t>将键转化为从</w:t>
+      <w:proofErr w:type="gramStart"/>
+      <w:r>
+        <w:rPr>
+          <w:rFonts w:ascii="Times New Roman" w:eastAsia="宋体" w:hAnsi="Times New Roman" w:cs="Times New Roman" w:hint="eastAsia"/>
+        </w:rPr>
+        <w:t>将键转化</w:t>
+      </w:r>
+      <w:proofErr w:type="gramEnd"/>
+      <w:r>
+        <w:rPr>
+          <w:rFonts w:ascii="Times New Roman" w:eastAsia="宋体" w:hAnsi="Times New Roman" w:cs="Times New Roman" w:hint="eastAsia"/>
+        </w:rPr>
+        <w:t>为从</w:t>
       </w:r>
       <w:r>
         <w:rPr>
@@ -21358,13 +22265,23 @@
         <w:t>XXX</w:t>
       </w:r>
       <w:proofErr w:type="spellEnd"/>
-      <w:r>
-        <w:rPr>
-          <w:rFonts w:ascii="Times New Roman" w:eastAsia="宋体" w:hAnsi="Times New Roman" w:cs="Times New Roman" w:hint="eastAsia"/>
-          <w:b/>
-          <w:bCs/>
-        </w:rPr>
-        <w:t xml:space="preserve">] ; </w:t>
+      <w:proofErr w:type="gramStart"/>
+      <w:r>
+        <w:rPr>
+          <w:rFonts w:ascii="Times New Roman" w:eastAsia="宋体" w:hAnsi="Times New Roman" w:cs="Times New Roman" w:hint="eastAsia"/>
+          <w:b/>
+          <w:bCs/>
+        </w:rPr>
+        <w:t>] ;</w:t>
+      </w:r>
+      <w:proofErr w:type="gramEnd"/>
+      <w:r>
+        <w:rPr>
+          <w:rFonts w:ascii="Times New Roman" w:eastAsia="宋体" w:hAnsi="Times New Roman" w:cs="Times New Roman" w:hint="eastAsia"/>
+          <w:b/>
+          <w:bCs/>
+        </w:rPr>
+        <w:t xml:space="preserve"> </w:t>
       </w:r>
       <w:proofErr w:type="spellStart"/>
       <w:r>
@@ -21861,6 +22778,7 @@
         </w:rPr>
         <w:t>Theater</w:t>
       </w:r>
+      <w:proofErr w:type="gramStart"/>
       <w:r>
         <w:rPr>
           <w:rFonts w:ascii="Times New Roman" w:eastAsia="宋体" w:hAnsi="Times New Roman" w:cs="Times New Roman" w:hint="eastAsia"/>
@@ -21873,6 +22791,7 @@
         </w:rPr>
         <w:t>Theater</w:t>
       </w:r>
+      <w:proofErr w:type="gramEnd"/>
       <w:r>
         <w:rPr>
           <w:rFonts w:ascii="Times New Roman" w:eastAsia="宋体" w:hAnsi="Times New Roman" w:cs="Times New Roman" w:hint="eastAsia"/>
@@ -22364,7 +23283,21 @@
         <w:rPr>
           <w:rFonts w:ascii="Times New Roman" w:eastAsia="宋体" w:hAnsi="Times New Roman" w:cs="Times New Roman" w:hint="eastAsia"/>
         </w:rPr>
-        <w:t>TileIndex1,TileIndex2,</w:t>
+        <w:t>TileIndex</w:t>
+      </w:r>
+      <w:proofErr w:type="gramStart"/>
+      <w:r>
+        <w:rPr>
+          <w:rFonts w:ascii="Times New Roman" w:eastAsia="宋体" w:hAnsi="Times New Roman" w:cs="Times New Roman" w:hint="eastAsia"/>
+        </w:rPr>
+        <w:t>1,TileIndex</w:t>
+      </w:r>
+      <w:proofErr w:type="gramEnd"/>
+      <w:r>
+        <w:rPr>
+          <w:rFonts w:ascii="Times New Roman" w:eastAsia="宋体" w:hAnsi="Times New Roman" w:cs="Times New Roman" w:hint="eastAsia"/>
+        </w:rPr>
+        <w:t>2,</w:t>
       </w:r>
       <w:r>
         <w:rPr>
@@ -22842,8 +23775,16 @@
         <w:rPr>
           <w:rFonts w:ascii="Times New Roman" w:eastAsia="宋体" w:hAnsi="Times New Roman" w:cs="Times New Roman" w:hint="eastAsia"/>
         </w:rPr>
-        <w:t>生成地形的缩放系数，越小地形块越细碎</w:t>
-      </w:r>
+        <w:t>生成地形的缩放系数，越小</w:t>
+      </w:r>
+      <w:proofErr w:type="gramStart"/>
+      <w:r>
+        <w:rPr>
+          <w:rFonts w:ascii="Times New Roman" w:eastAsia="宋体" w:hAnsi="Times New Roman" w:cs="Times New Roman" w:hint="eastAsia"/>
+        </w:rPr>
+        <w:t>地形块越细碎</w:t>
+      </w:r>
+      <w:proofErr w:type="gramEnd"/>
     </w:p>
     <w:p>
       <w:pPr>
@@ -22864,6 +23805,7 @@
         </w:rPr>
         <w:t>Theater</w:t>
       </w:r>
+      <w:proofErr w:type="gramStart"/>
       <w:r>
         <w:rPr>
           <w:rFonts w:ascii="Times New Roman" w:eastAsia="宋体" w:hAnsi="Times New Roman" w:cs="Times New Roman" w:hint="eastAsia"/>
@@ -22876,6 +23818,7 @@
         </w:rPr>
         <w:t>Theater</w:t>
       </w:r>
+      <w:proofErr w:type="gramEnd"/>
       <w:r>
         <w:rPr>
           <w:rFonts w:ascii="Times New Roman" w:eastAsia="宋体" w:hAnsi="Times New Roman" w:cs="Times New Roman" w:hint="eastAsia"/>
@@ -23084,7 +24027,21 @@
         <w:rPr>
           <w:rFonts w:ascii="Times New Roman" w:eastAsia="宋体" w:hAnsi="Times New Roman" w:cs="Times New Roman" w:hint="eastAsia"/>
         </w:rPr>
-        <w:t>Index1,Index2,</w:t>
+        <w:t>Index</w:t>
+      </w:r>
+      <w:proofErr w:type="gramStart"/>
+      <w:r>
+        <w:rPr>
+          <w:rFonts w:ascii="Times New Roman" w:eastAsia="宋体" w:hAnsi="Times New Roman" w:cs="Times New Roman" w:hint="eastAsia"/>
+        </w:rPr>
+        <w:t>1,Index</w:t>
+      </w:r>
+      <w:proofErr w:type="gramEnd"/>
+      <w:r>
+        <w:rPr>
+          <w:rFonts w:ascii="Times New Roman" w:eastAsia="宋体" w:hAnsi="Times New Roman" w:cs="Times New Roman" w:hint="eastAsia"/>
+        </w:rPr>
+        <w:t>2,</w:t>
       </w:r>
       <w:r>
         <w:rPr>
@@ -23164,7 +24121,21 @@
         <w:rPr>
           <w:rFonts w:ascii="Times New Roman" w:eastAsia="宋体" w:hAnsi="Times New Roman" w:cs="Times New Roman" w:hint="eastAsia"/>
         </w:rPr>
-        <w:t>=Chance,Index1,</w:t>
+        <w:t>=</w:t>
+      </w:r>
+      <w:proofErr w:type="gramStart"/>
+      <w:r>
+        <w:rPr>
+          <w:rFonts w:ascii="Times New Roman" w:eastAsia="宋体" w:hAnsi="Times New Roman" w:cs="Times New Roman" w:hint="eastAsia"/>
+        </w:rPr>
+        <w:t>Chance,Index</w:t>
+      </w:r>
+      <w:proofErr w:type="gramEnd"/>
+      <w:r>
+        <w:rPr>
+          <w:rFonts w:ascii="Times New Roman" w:eastAsia="宋体" w:hAnsi="Times New Roman" w:cs="Times New Roman" w:hint="eastAsia"/>
+        </w:rPr>
+        <w:t>1,</w:t>
       </w:r>
       <w:r>
         <w:rPr>
@@ -23272,7 +24243,21 @@
         <w:rPr>
           <w:rFonts w:ascii="Times New Roman" w:eastAsia="宋体" w:hAnsi="Times New Roman" w:cs="Times New Roman" w:hint="eastAsia"/>
         </w:rPr>
-        <w:t>Index1,Index2,</w:t>
+        <w:t>Index</w:t>
+      </w:r>
+      <w:proofErr w:type="gramStart"/>
+      <w:r>
+        <w:rPr>
+          <w:rFonts w:ascii="Times New Roman" w:eastAsia="宋体" w:hAnsi="Times New Roman" w:cs="Times New Roman" w:hint="eastAsia"/>
+        </w:rPr>
+        <w:t>1,Index</w:t>
+      </w:r>
+      <w:proofErr w:type="gramEnd"/>
+      <w:r>
+        <w:rPr>
+          <w:rFonts w:ascii="Times New Roman" w:eastAsia="宋体" w:hAnsi="Times New Roman" w:cs="Times New Roman" w:hint="eastAsia"/>
+        </w:rPr>
+        <w:t>2,</w:t>
       </w:r>
       <w:r>
         <w:rPr>
@@ -23341,11 +24326,19 @@
         </w:rPr>
         <w:t>=</w:t>
       </w:r>
-      <w:r>
-        <w:rPr>
-          <w:rFonts w:ascii="Times New Roman" w:eastAsia="宋体" w:hAnsi="Times New Roman" w:cs="Times New Roman" w:hint="eastAsia"/>
-        </w:rPr>
-        <w:t>Chance,ID1,</w:t>
+      <w:proofErr w:type="gramStart"/>
+      <w:r>
+        <w:rPr>
+          <w:rFonts w:ascii="Times New Roman" w:eastAsia="宋体" w:hAnsi="Times New Roman" w:cs="Times New Roman" w:hint="eastAsia"/>
+        </w:rPr>
+        <w:t>Chance,ID</w:t>
+      </w:r>
+      <w:proofErr w:type="gramEnd"/>
+      <w:r>
+        <w:rPr>
+          <w:rFonts w:ascii="Times New Roman" w:eastAsia="宋体" w:hAnsi="Times New Roman" w:cs="Times New Roman" w:hint="eastAsia"/>
+        </w:rPr>
+        <w:t>1,</w:t>
       </w:r>
       <w:r>
         <w:rPr>
@@ -23436,11 +24429,19 @@
         </w:rPr>
         <w:t>=</w:t>
       </w:r>
-      <w:r>
-        <w:rPr>
-          <w:rFonts w:ascii="Times New Roman" w:eastAsia="宋体" w:hAnsi="Times New Roman" w:cs="Times New Roman" w:hint="eastAsia"/>
-        </w:rPr>
-        <w:t>Chance,ID1,</w:t>
+      <w:proofErr w:type="gramStart"/>
+      <w:r>
+        <w:rPr>
+          <w:rFonts w:ascii="Times New Roman" w:eastAsia="宋体" w:hAnsi="Times New Roman" w:cs="Times New Roman" w:hint="eastAsia"/>
+        </w:rPr>
+        <w:t>Chance,ID</w:t>
+      </w:r>
+      <w:proofErr w:type="gramEnd"/>
+      <w:r>
+        <w:rPr>
+          <w:rFonts w:ascii="Times New Roman" w:eastAsia="宋体" w:hAnsi="Times New Roman" w:cs="Times New Roman" w:hint="eastAsia"/>
+        </w:rPr>
+        <w:t>1,</w:t>
       </w:r>
       <w:r>
         <w:rPr>
@@ -23985,7 +24986,7 @@
         <v:path o:extrusionok="f" gradientshapeok="t" o:connecttype="rect"/>
         <o:lock v:ext="edit" aspectratio="t"/>
       </v:shapetype>
-      <v:shape id="_x0000_i1030" type="#_x0000_t75" style="width:11.55pt;height:11.55pt" o:bullet="t">
+      <v:shape id="_x0000_i1033" type="#_x0000_t75" style="width:11.55pt;height:11.55pt" o:bullet="t">
         <v:imagedata r:id="rId1" o:title="mso9A9A"/>
       </v:shape>
     </w:pict>

</xml_diff>

<commit_message>
fix resize map tube bug & keyboard related bugs
</commit_message>
<xml_diff>
--- a/Supplementary/文档/FA2SP HDM Edition说明文档.docx
+++ b/Supplementary/文档/FA2SP HDM Edition说明文档.docx
@@ -160,7 +160,7 @@
           <w:rFonts w:ascii="宋体" w:eastAsia="宋体" w:hAnsi="宋体" w:hint="eastAsia"/>
           <w:sz w:val="24"/>
         </w:rPr>
-        <w:t>2</w:t>
+        <w:t>3</w:t>
       </w:r>
     </w:p>
     <w:p>
@@ -232,7 +232,7 @@
           <w:sz w:val="28"/>
           <w:szCs w:val="32"/>
         </w:rPr>
-        <w:t>2</w:t>
+        <w:t>3</w:t>
       </w:r>
       <w:r>
         <w:rPr>
@@ -688,6 +688,126 @@
         <w:pStyle w:val="a9"/>
         <w:numPr>
           <w:ilvl w:val="0"/>
+          <w:numId w:val="11"/>
+        </w:numPr>
+        <w:rPr>
+          <w:rFonts w:ascii="Times New Roman" w:eastAsia="宋体" w:hAnsi="Times New Roman" w:cs="Times New Roman"/>
+        </w:rPr>
+      </w:pPr>
+      <w:r>
+        <w:rPr>
+          <w:rFonts w:ascii="Times New Roman" w:eastAsia="宋体" w:hAnsi="Times New Roman" w:cs="Times New Roman" w:hint="eastAsia"/>
+        </w:rPr>
+        <w:t>修复调整地图大小后隧道位置错误的</w:t>
+      </w:r>
+      <w:r>
+        <w:rPr>
+          <w:rFonts w:ascii="Times New Roman" w:eastAsia="宋体" w:hAnsi="Times New Roman" w:cs="Times New Roman" w:hint="eastAsia"/>
+        </w:rPr>
+        <w:t>bug</w:t>
+      </w:r>
+    </w:p>
+    <w:p>
+      <w:pPr>
+        <w:pStyle w:val="a9"/>
+        <w:numPr>
+          <w:ilvl w:val="0"/>
+          <w:numId w:val="11"/>
+        </w:numPr>
+        <w:rPr>
+          <w:rFonts w:ascii="Times New Roman" w:eastAsia="宋体" w:hAnsi="Times New Roman" w:cs="Times New Roman"/>
+        </w:rPr>
+      </w:pPr>
+      <w:r>
+        <w:rPr>
+          <w:rFonts w:ascii="Times New Roman" w:eastAsia="宋体" w:hAnsi="Times New Roman" w:cs="Times New Roman" w:hint="eastAsia"/>
+        </w:rPr>
+        <w:t>修复了在开启输入法和部分情况下在地图界面按</w:t>
+      </w:r>
+      <w:r>
+        <w:rPr>
+          <w:rFonts w:ascii="Times New Roman" w:eastAsia="宋体" w:hAnsi="Times New Roman" w:cs="Times New Roman" w:hint="eastAsia"/>
+        </w:rPr>
+        <w:t>D</w:t>
+      </w:r>
+      <w:r>
+        <w:rPr>
+          <w:rFonts w:ascii="Times New Roman" w:eastAsia="宋体" w:hAnsi="Times New Roman" w:cs="Times New Roman" w:hint="eastAsia"/>
+        </w:rPr>
+        <w:t>、</w:t>
+      </w:r>
+      <w:r>
+        <w:rPr>
+          <w:rFonts w:ascii="Times New Roman" w:eastAsia="宋体" w:hAnsi="Times New Roman" w:cs="Times New Roman" w:hint="eastAsia"/>
+        </w:rPr>
+        <w:t>[</w:t>
+      </w:r>
+      <w:r>
+        <w:rPr>
+          <w:rFonts w:ascii="Times New Roman" w:eastAsia="宋体" w:hAnsi="Times New Roman" w:cs="Times New Roman" w:hint="eastAsia"/>
+        </w:rPr>
+        <w:t>、</w:t>
+      </w:r>
+      <w:r>
+        <w:rPr>
+          <w:rFonts w:ascii="Times New Roman" w:eastAsia="宋体" w:hAnsi="Times New Roman" w:cs="Times New Roman" w:hint="eastAsia"/>
+        </w:rPr>
+        <w:t>]</w:t>
+      </w:r>
+      <w:r>
+        <w:rPr>
+          <w:rFonts w:ascii="Times New Roman" w:eastAsia="宋体" w:hAnsi="Times New Roman" w:cs="Times New Roman" w:hint="eastAsia"/>
+        </w:rPr>
+        <w:t>键无效的</w:t>
+      </w:r>
+      <w:r>
+        <w:rPr>
+          <w:rFonts w:ascii="Times New Roman" w:eastAsia="宋体" w:hAnsi="Times New Roman" w:cs="Times New Roman" w:hint="eastAsia"/>
+        </w:rPr>
+        <w:t>bug</w:t>
+      </w:r>
+    </w:p>
+    <w:p>
+      <w:pPr>
+        <w:pStyle w:val="a9"/>
+        <w:numPr>
+          <w:ilvl w:val="0"/>
+          <w:numId w:val="11"/>
+        </w:numPr>
+        <w:rPr>
+          <w:rFonts w:ascii="Times New Roman" w:eastAsia="宋体" w:hAnsi="Times New Roman" w:cs="Times New Roman"/>
+        </w:rPr>
+      </w:pPr>
+      <w:r>
+        <w:rPr>
+          <w:rFonts w:ascii="Times New Roman" w:eastAsia="宋体" w:hAnsi="Times New Roman" w:cs="Times New Roman" w:hint="eastAsia"/>
+        </w:rPr>
+        <w:t>修复了新城市下使用绘制悬崖后部工具时，按</w:t>
+      </w:r>
+      <w:r>
+        <w:rPr>
+          <w:rFonts w:ascii="Times New Roman" w:eastAsia="宋体" w:hAnsi="Times New Roman" w:cs="Times New Roman" w:hint="eastAsia"/>
+        </w:rPr>
+        <w:t>A</w:t>
+      </w:r>
+      <w:r>
+        <w:rPr>
+          <w:rFonts w:ascii="Times New Roman" w:eastAsia="宋体" w:hAnsi="Times New Roman" w:cs="Times New Roman" w:hint="eastAsia"/>
+        </w:rPr>
+        <w:t>键无法切换悬崖类型的</w:t>
+      </w:r>
+      <w:r>
+        <w:rPr>
+          <w:rFonts w:ascii="Times New Roman" w:eastAsia="宋体" w:hAnsi="Times New Roman" w:cs="Times New Roman" w:hint="eastAsia"/>
+        </w:rPr>
+        <w:t>bug</w:t>
+      </w:r>
+    </w:p>
+    <w:p>
+      <w:pPr>
+        <w:pStyle w:val="a9"/>
+        <w:numPr>
+          <w:ilvl w:val="0"/>
           <w:numId w:val="10"/>
         </w:numPr>
         <w:rPr>
@@ -890,6 +1010,7 @@
         <w:rPr>
           <w:rFonts w:ascii="Times New Roman" w:eastAsia="宋体" w:hAnsi="Times New Roman" w:cs="Times New Roman" w:hint="eastAsia"/>
         </w:rPr>
+        <w:lastRenderedPageBreak/>
         <w:t>修复在摆放过建筑后改变地图大小时弹框的</w:t>
       </w:r>
       <w:r>
@@ -974,7 +1095,6 @@
         <w:rPr>
           <w:rFonts w:ascii="Times New Roman" w:eastAsia="宋体" w:hAnsi="Times New Roman" w:cs="Times New Roman" w:hint="eastAsia"/>
         </w:rPr>
-        <w:lastRenderedPageBreak/>
         <w:t>修复删除对象、格式刷使用大笔刷时，在地图边缘可能崩溃的</w:t>
       </w:r>
       <w:r>
@@ -2019,6 +2139,7 @@
         <w:rPr>
           <w:rFonts w:ascii="Times New Roman" w:eastAsia="宋体" w:hAnsi="Times New Roman" w:cs="Times New Roman" w:hint="eastAsia"/>
         </w:rPr>
+        <w:lastRenderedPageBreak/>
         <w:t>支持建筑动画的</w:t>
       </w:r>
       <w:r>
@@ -2103,7 +2224,6 @@
         <w:rPr>
           <w:rFonts w:ascii="Times New Roman" w:eastAsia="宋体" w:hAnsi="Times New Roman" w:cs="Times New Roman" w:hint="eastAsia"/>
         </w:rPr>
-        <w:lastRenderedPageBreak/>
         <w:t>支持</w:t>
       </w:r>
       <w:r>
@@ -3062,6 +3182,7 @@
         <w:rPr>
           <w:rFonts w:ascii="Times New Roman" w:eastAsia="宋体" w:hAnsi="Times New Roman" w:cs="Times New Roman" w:hint="eastAsia"/>
         </w:rPr>
+        <w:lastRenderedPageBreak/>
         <w:t>优化地形浏览器渲染，减少部分地形的黑边</w:t>
       </w:r>
     </w:p>
@@ -3122,7 +3243,6 @@
         <w:rPr>
           <w:rFonts w:ascii="Times New Roman" w:eastAsia="宋体" w:hAnsi="Times New Roman" w:cs="Times New Roman" w:hint="eastAsia"/>
         </w:rPr>
-        <w:lastRenderedPageBreak/>
         <w:t>支持使用独立的进程存储游戏图像，以节约内存占用，详见</w:t>
       </w:r>
       <w:r>
@@ -4040,6 +4160,7 @@
         <w:rPr>
           <w:rFonts w:ascii="Times New Roman" w:eastAsia="宋体" w:hAnsi="Times New Roman" w:cs="Times New Roman" w:hint="eastAsia"/>
         </w:rPr>
+        <w:lastRenderedPageBreak/>
         <w:t>粘贴选项新增“粘贴区域描边”，可以控制是否显示描边</w:t>
       </w:r>
     </w:p>
@@ -4100,7 +4221,6 @@
         <w:rPr>
           <w:rFonts w:ascii="Times New Roman" w:eastAsia="宋体" w:hAnsi="Times New Roman" w:cs="Times New Roman" w:hint="eastAsia"/>
         </w:rPr>
-        <w:lastRenderedPageBreak/>
         <w:t>thumbnails</w:t>
       </w:r>
       <w:r>
@@ -5044,6 +5164,7 @@
         <w:rPr>
           <w:rFonts w:ascii="Times New Roman" w:eastAsia="宋体" w:hAnsi="Times New Roman" w:cs="Times New Roman" w:hint="eastAsia"/>
         </w:rPr>
+        <w:lastRenderedPageBreak/>
         <w:t>CSF</w:t>
       </w:r>
       <w:r>
@@ -5110,7 +5231,6 @@
         <w:rPr>
           <w:rFonts w:ascii="Times New Roman" w:eastAsia="宋体" w:hAnsi="Times New Roman" w:cs="Times New Roman" w:hint="eastAsia"/>
         </w:rPr>
-        <w:lastRenderedPageBreak/>
         <w:t>修复下拉菜单自动搜索部分情况下异常被禁用的</w:t>
       </w:r>
       <w:r>
@@ -5969,6 +6089,7 @@
         <w:rPr>
           <w:rFonts w:ascii="Times New Roman" w:eastAsia="宋体" w:hAnsi="Times New Roman" w:cs="Times New Roman" w:hint="eastAsia"/>
         </w:rPr>
+        <w:lastRenderedPageBreak/>
         <w:t>修复了当建筑位置位于地图外时崩溃的</w:t>
       </w:r>
       <w:r>
@@ -6053,7 +6174,6 @@
         <w:rPr>
           <w:rFonts w:ascii="Times New Roman" w:eastAsia="宋体" w:hAnsi="Times New Roman" w:cs="Times New Roman" w:hint="eastAsia"/>
         </w:rPr>
-        <w:lastRenderedPageBreak/>
         <w:t>修复了触发、小队等名称中数字部分超过</w:t>
       </w:r>
       <w:r>
@@ -6972,6 +7092,7 @@
         <w:rPr>
           <w:rFonts w:ascii="Times New Roman" w:eastAsia="宋体" w:hAnsi="Times New Roman" w:cs="Times New Roman" w:hint="eastAsia"/>
         </w:rPr>
+        <w:lastRenderedPageBreak/>
         <w:t>修复由地形自定义色盘导致的部分地形显示</w:t>
       </w:r>
       <w:r>
@@ -7022,7 +7143,6 @@
         <w:rPr>
           <w:rFonts w:ascii="Times New Roman" w:eastAsia="宋体" w:hAnsi="Times New Roman" w:cs="Times New Roman" w:hint="eastAsia"/>
         </w:rPr>
-        <w:lastRenderedPageBreak/>
         <w:t>优化了</w:t>
       </w:r>
       <w:r>
@@ -7993,6 +8113,7 @@
         <w:rPr>
           <w:rFonts w:ascii="Times New Roman" w:eastAsia="宋体" w:hAnsi="Times New Roman" w:cs="Times New Roman" w:hint="eastAsia"/>
         </w:rPr>
+        <w:lastRenderedPageBreak/>
         <w:t>修复了在开启自动海岸的情况下，放置地形会导致笔刷边缘区域进行不必要的</w:t>
       </w:r>
       <w:r>
@@ -8059,14 +8180,7 @@
         <w:rPr>
           <w:rFonts w:ascii="Times New Roman" w:eastAsia="宋体" w:hAnsi="Times New Roman" w:cs="Times New Roman" w:hint="eastAsia"/>
         </w:rPr>
-        <w:t>禁用搜索</w:t>
-      </w:r>
-      <w:r>
-        <w:rPr>
-          <w:rFonts w:ascii="Times New Roman" w:eastAsia="宋体" w:hAnsi="Times New Roman" w:cs="Times New Roman" w:hint="eastAsia"/>
-        </w:rPr>
-        <w:lastRenderedPageBreak/>
-        <w:t>功能以提升性能</w:t>
+        <w:t>禁用搜索功能以提升性能</w:t>
       </w:r>
     </w:p>
     <w:p>
@@ -9124,6 +9238,7 @@
         <w:rPr>
           <w:rFonts w:ascii="Times New Roman" w:eastAsia="宋体" w:hAnsi="Times New Roman" w:cs="Times New Roman" w:hint="eastAsia"/>
         </w:rPr>
+        <w:lastRenderedPageBreak/>
         <w:t>新增两项工具脚本函数：</w:t>
       </w:r>
       <w:r>
@@ -9192,7 +9307,6 @@
           <w:sz w:val="28"/>
           <w:szCs w:val="32"/>
         </w:rPr>
-        <w:lastRenderedPageBreak/>
         <w:t>FA2SP HDM Edition</w:t>
       </w:r>
       <w:r>
@@ -9713,6 +9827,7 @@
         <w:rPr>
           <w:rFonts w:ascii="Times New Roman" w:eastAsia="宋体" w:hAnsi="Times New Roman" w:cs="Times New Roman" w:hint="eastAsia"/>
         </w:rPr>
+        <w:lastRenderedPageBreak/>
         <w:t>小队列表：位于地形浏览器的菜单栏中</w:t>
       </w:r>
     </w:p>
@@ -9727,7 +9842,6 @@
         <w:rPr>
           <w:rFonts w:ascii="Times New Roman" w:eastAsia="宋体" w:hAnsi="Times New Roman" w:cs="Times New Roman" w:hint="eastAsia"/>
         </w:rPr>
-        <w:lastRenderedPageBreak/>
         <w:t>特遣列表：位于地形浏览器的菜单栏中</w:t>
       </w:r>
     </w:p>
@@ -10246,14 +10360,14 @@
         <w:rPr>
           <w:rFonts w:ascii="Times New Roman" w:eastAsia="宋体" w:hAnsi="Times New Roman" w:cs="Times New Roman" w:hint="eastAsia"/>
         </w:rPr>
-        <w:t>，将触发设置、事件设置、行为设置集中显示在同一页面下，同时以列表状态显示事件与行为，可以显示当前事件或行</w:t>
+        <w:t>，将触发设置、事件设置、行为设</w:t>
       </w:r>
       <w:r>
         <w:rPr>
           <w:rFonts w:ascii="Times New Roman" w:eastAsia="宋体" w:hAnsi="Times New Roman" w:cs="Times New Roman" w:hint="eastAsia"/>
         </w:rPr>
         <w:lastRenderedPageBreak/>
-        <w:t>为的全部参数列表</w:t>
+        <w:t>置集中显示在同一页面下，同时以列表状态显示事件与行为，可以显示当前事件或行为的全部参数列表</w:t>
       </w:r>
     </w:p>
     <w:p>
@@ -10779,6 +10893,7 @@
         <w:rPr>
           <w:rFonts w:ascii="Times New Roman" w:eastAsia="宋体" w:hAnsi="Times New Roman" w:cs="Times New Roman" w:hint="eastAsia"/>
         </w:rPr>
+        <w:lastRenderedPageBreak/>
         <w:t>步兵子单元格：可以正常显示</w:t>
       </w:r>
       <w:r>
@@ -10791,14 +10906,7 @@
         <w:rPr>
           <w:rFonts w:ascii="Times New Roman" w:eastAsia="宋体" w:hAnsi="Times New Roman" w:cs="Times New Roman" w:hint="eastAsia"/>
         </w:rPr>
-        <w:t>号位（游戏中单元格中下位置）的步兵，同时允</w:t>
-      </w:r>
-      <w:r>
-        <w:rPr>
-          <w:rFonts w:ascii="Times New Roman" w:eastAsia="宋体" w:hAnsi="Times New Roman" w:cs="Times New Roman" w:hint="eastAsia"/>
-        </w:rPr>
-        <w:lastRenderedPageBreak/>
-        <w:t>许对步兵进行子单元格编辑，如指定步兵放置的位置，或者拖拽步兵的位置</w:t>
+        <w:t>号位（游戏中单元格中下位置）的步兵，同时允许对步兵进行子单元格编辑，如指定步兵放置的位置，或者拖拽步兵的位置</w:t>
       </w:r>
       <w:r>
         <w:rPr>
@@ -25958,7 +26066,7 @@
         <v:path o:extrusionok="f" gradientshapeok="t" o:connecttype="rect"/>
         <o:lock v:ext="edit" aspectratio="t"/>
       </v:shapetype>
-      <v:shape id="_x0000_i1030" type="#_x0000_t75" style="width:11.5pt;height:11.5pt" o:bullet="t">
+      <v:shape id="_x0000_i1034" type="#_x0000_t75" style="width:11.5pt;height:11.5pt" o:bullet="t">
         <v:imagedata r:id="rId1" o:title="mso9A9A"/>
       </v:shape>
     </w:pict>

</xml_diff>

<commit_message>
optimize flatten ground algorithm
</commit_message>
<xml_diff>
--- a/Supplementary/文档/FA2SP HDM Edition说明文档.docx
+++ b/Supplementary/文档/FA2SP HDM Edition说明文档.docx
@@ -952,6 +952,36 @@
         <w:pStyle w:val="a9"/>
         <w:numPr>
           <w:ilvl w:val="0"/>
+          <w:numId w:val="11"/>
+        </w:numPr>
+        <w:rPr>
+          <w:rFonts w:ascii="Times New Roman" w:eastAsia="宋体" w:hAnsi="Times New Roman" w:cs="Times New Roman"/>
+        </w:rPr>
+      </w:pPr>
+      <w:r>
+        <w:rPr>
+          <w:rFonts w:ascii="Times New Roman" w:eastAsia="宋体" w:hAnsi="Times New Roman" w:cs="Times New Roman" w:hint="eastAsia"/>
+        </w:rPr>
+        <w:t>优化抬升</w:t>
+      </w:r>
+      <w:r>
+        <w:rPr>
+          <w:rFonts w:ascii="Times New Roman" w:eastAsia="宋体" w:hAnsi="Times New Roman" w:cs="Times New Roman" w:hint="eastAsia"/>
+        </w:rPr>
+        <w:t>/</w:t>
+      </w:r>
+      <w:r>
+        <w:rPr>
+          <w:rFonts w:ascii="Times New Roman" w:eastAsia="宋体" w:hAnsi="Times New Roman" w:cs="Times New Roman" w:hint="eastAsia"/>
+        </w:rPr>
+        <w:t>降低地表算法，不会出现异常的大范围变动</w:t>
+      </w:r>
+    </w:p>
+    <w:p>
+      <w:pPr>
+        <w:pStyle w:val="a9"/>
+        <w:numPr>
+          <w:ilvl w:val="0"/>
           <w:numId w:val="10"/>
         </w:numPr>
         <w:rPr>
@@ -970,6 +1000,7 @@
           <w:sz w:val="28"/>
           <w:szCs w:val="32"/>
         </w:rPr>
+        <w:lastRenderedPageBreak/>
         <w:t>1.1.8 (2025.0</w:t>
       </w:r>
       <w:r>
@@ -1028,7 +1059,6 @@
         <w:rPr>
           <w:rFonts w:ascii="Times New Roman" w:eastAsia="宋体" w:hAnsi="Times New Roman" w:cs="Times New Roman" w:hint="eastAsia"/>
         </w:rPr>
-        <w:lastRenderedPageBreak/>
         <w:t>支持</w:t>
       </w:r>
       <w:r>
@@ -2073,7 +2103,14 @@
         <w:rPr>
           <w:rFonts w:ascii="Times New Roman" w:eastAsia="宋体" w:hAnsi="Times New Roman" w:cs="Times New Roman" w:hint="eastAsia"/>
         </w:rPr>
-        <w:t>会触发对应的地图内操作的</w:t>
+        <w:t>会触发对应的</w:t>
+      </w:r>
+      <w:r>
+        <w:rPr>
+          <w:rFonts w:ascii="Times New Roman" w:eastAsia="宋体" w:hAnsi="Times New Roman" w:cs="Times New Roman" w:hint="eastAsia"/>
+        </w:rPr>
+        <w:lastRenderedPageBreak/>
+        <w:t>地图内操作的</w:t>
       </w:r>
       <w:r>
         <w:rPr>
@@ -2097,7 +2134,6 @@
         <w:rPr>
           <w:rFonts w:ascii="Times New Roman" w:eastAsia="宋体" w:hAnsi="Times New Roman" w:cs="Times New Roman" w:hint="eastAsia"/>
         </w:rPr>
-        <w:lastRenderedPageBreak/>
         <w:t>修复</w:t>
       </w:r>
       <w:r>
@@ -3146,6 +3182,7 @@
         <w:rPr>
           <w:rFonts w:ascii="Times New Roman" w:eastAsia="宋体" w:hAnsi="Times New Roman" w:cs="Times New Roman" w:hint="eastAsia"/>
         </w:rPr>
+        <w:lastRenderedPageBreak/>
         <w:t>查找引用可以直接跳转至触发的指定事件或行为位置</w:t>
       </w:r>
     </w:p>
@@ -3164,7 +3201,6 @@
         <w:rPr>
           <w:rFonts w:ascii="Times New Roman" w:eastAsia="宋体" w:hAnsi="Times New Roman" w:cs="Times New Roman" w:hint="eastAsia"/>
         </w:rPr>
-        <w:lastRenderedPageBreak/>
         <w:t>支持二次绘制地形的</w:t>
       </w:r>
       <w:r>
@@ -4108,6 +4144,7 @@
         <w:rPr>
           <w:rFonts w:ascii="Times New Roman" w:eastAsia="宋体" w:hAnsi="Times New Roman" w:cs="Times New Roman" w:hint="eastAsia"/>
         </w:rPr>
+        <w:lastRenderedPageBreak/>
         <w:t>修复了在开启光照时废墟图像会错误显示所属色的</w:t>
       </w:r>
       <w:r>
@@ -4132,7 +4169,6 @@
         <w:rPr>
           <w:rFonts w:ascii="Times New Roman" w:eastAsia="宋体" w:hAnsi="Times New Roman" w:cs="Times New Roman" w:hint="eastAsia"/>
         </w:rPr>
-        <w:lastRenderedPageBreak/>
         <w:t>Lua</w:t>
       </w:r>
       <w:r>
@@ -5078,6 +5114,7 @@
         <w:rPr>
           <w:rFonts w:ascii="Times New Roman" w:eastAsia="宋体" w:hAnsi="Times New Roman" w:cs="Times New Roman" w:hint="eastAsia"/>
         </w:rPr>
+        <w:lastRenderedPageBreak/>
         <w:t>修复部分情况下拖动步兵导致地编崩溃的</w:t>
       </w:r>
       <w:r>
@@ -5102,7 +5139,6 @@
         <w:rPr>
           <w:rFonts w:ascii="Times New Roman" w:eastAsia="宋体" w:hAnsi="Times New Roman" w:cs="Times New Roman" w:hint="eastAsia"/>
         </w:rPr>
-        <w:lastRenderedPageBreak/>
         <w:t>修复部分地形显示错位的</w:t>
       </w:r>
       <w:r>

</xml_diff>

<commit_message>
rewrite mix loader, fix memory leak
</commit_message>
<xml_diff>
--- a/Supplementary/文档/FA2SP HDM Edition说明文档.docx
+++ b/Supplementary/文档/FA2SP HDM Edition说明文档.docx
@@ -160,7 +160,7 @@
           <w:rFonts w:ascii="宋体" w:eastAsia="宋体" w:hAnsi="宋体" w:hint="eastAsia"/>
           <w:sz w:val="24"/>
         </w:rPr>
-        <w:t>3</w:t>
+        <w:t>4</w:t>
       </w:r>
     </w:p>
     <w:p>
@@ -232,7 +232,7 @@
           <w:sz w:val="28"/>
           <w:szCs w:val="32"/>
         </w:rPr>
-        <w:t>3</w:t>
+        <w:t>4</w:t>
       </w:r>
       <w:r>
         <w:rPr>
@@ -1169,6 +1169,36 @@
         <w:pStyle w:val="a9"/>
         <w:numPr>
           <w:ilvl w:val="0"/>
+          <w:numId w:val="11"/>
+        </w:numPr>
+        <w:rPr>
+          <w:rFonts w:ascii="Times New Roman" w:eastAsia="宋体" w:hAnsi="Times New Roman" w:cs="Times New Roman"/>
+        </w:rPr>
+      </w:pPr>
+      <w:r>
+        <w:rPr>
+          <w:rFonts w:ascii="Times New Roman" w:eastAsia="宋体" w:hAnsi="Times New Roman" w:cs="Times New Roman" w:hint="eastAsia"/>
+        </w:rPr>
+        <w:t>重写</w:t>
+      </w:r>
+      <w:r>
+        <w:rPr>
+          <w:rFonts w:ascii="Times New Roman" w:eastAsia="宋体" w:hAnsi="Times New Roman" w:cs="Times New Roman" w:hint="eastAsia"/>
+        </w:rPr>
+        <w:t>mix</w:t>
+      </w:r>
+      <w:r>
+        <w:rPr>
+          <w:rFonts w:ascii="Times New Roman" w:eastAsia="宋体" w:hAnsi="Times New Roman" w:cs="Times New Roman" w:hint="eastAsia"/>
+        </w:rPr>
+        <w:t>加载逻辑，修复加载中的内存泄漏</w:t>
+      </w:r>
+    </w:p>
+    <w:p>
+      <w:pPr>
+        <w:pStyle w:val="a9"/>
+        <w:numPr>
+          <w:ilvl w:val="0"/>
           <w:numId w:val="10"/>
         </w:numPr>
         <w:rPr>
@@ -2001,7 +2031,14 @@
         <w:rPr>
           <w:rFonts w:ascii="Times New Roman" w:eastAsia="宋体" w:hAnsi="Times New Roman" w:cs="Times New Roman" w:hint="eastAsia"/>
         </w:rPr>
-        <w:t>键点击单元格时，会拾取单元格的地形块；若同时按住</w:t>
+        <w:t>键点击单元格时，会拾取单元格的地</w:t>
+      </w:r>
+      <w:r>
+        <w:rPr>
+          <w:rFonts w:ascii="Times New Roman" w:eastAsia="宋体" w:hAnsi="Times New Roman" w:cs="Times New Roman" w:hint="eastAsia"/>
+        </w:rPr>
+        <w:lastRenderedPageBreak/>
+        <w:t>形块；若同时按住</w:t>
       </w:r>
       <w:r>
         <w:rPr>
@@ -2031,7 +2068,6 @@
         <w:rPr>
           <w:rFonts w:ascii="Times New Roman" w:eastAsia="宋体" w:hAnsi="Times New Roman" w:cs="Times New Roman" w:hint="eastAsia"/>
         </w:rPr>
-        <w:lastRenderedPageBreak/>
         <w:t>全局搜索的“地图”选项支持搜索单位的关联标签</w:t>
       </w:r>
     </w:p>
@@ -3114,6 +3150,7 @@
         <w:rPr>
           <w:rFonts w:ascii="Times New Roman" w:eastAsia="宋体" w:hAnsi="Times New Roman" w:cs="Times New Roman" w:hint="eastAsia"/>
         </w:rPr>
+        <w:lastRenderedPageBreak/>
         <w:t>修复</w:t>
       </w:r>
       <w:r>
@@ -3150,7 +3187,6 @@
         <w:rPr>
           <w:rFonts w:ascii="Times New Roman" w:eastAsia="宋体" w:hAnsi="Times New Roman" w:cs="Times New Roman" w:hint="eastAsia"/>
         </w:rPr>
-        <w:lastRenderedPageBreak/>
         <w:t>支持在开启平面显示时隐藏</w:t>
       </w:r>
       <w:r>
@@ -4129,14 +4165,8 @@
         <w:rPr>
           <w:rFonts w:ascii="Times New Roman" w:eastAsia="宋体" w:hAnsi="Times New Roman" w:cs="Times New Roman" w:hint="eastAsia"/>
         </w:rPr>
-        <w:t>多选模式新增自定义添加与删除，可以在多个选项中自选条件，删除同类与同</w:t>
-      </w:r>
-      <w:r>
-        <w:rPr>
-          <w:rFonts w:ascii="Times New Roman" w:eastAsia="宋体" w:hAnsi="Times New Roman" w:cs="Times New Roman" w:hint="eastAsia"/>
-        </w:rPr>
         <w:lastRenderedPageBreak/>
-        <w:t>类相连添加和删除</w:t>
+        <w:t>多选模式新增自定义添加与删除，可以在多个选项中自选条件，删除同类与同类相连添加和删除</w:t>
       </w:r>
     </w:p>
     <w:p>
@@ -5154,6 +5184,7 @@
         <w:rPr>
           <w:rFonts w:ascii="Times New Roman" w:eastAsia="宋体" w:hAnsi="Times New Roman" w:cs="Times New Roman" w:hint="eastAsia"/>
         </w:rPr>
+        <w:lastRenderedPageBreak/>
         <w:t>修复了地形对象、污染重叠后再拖走不能正常显示的</w:t>
       </w:r>
       <w:r>
@@ -5178,7 +5209,6 @@
         <w:rPr>
           <w:rFonts w:ascii="Times New Roman" w:eastAsia="宋体" w:hAnsi="Times New Roman" w:cs="Times New Roman" w:hint="eastAsia"/>
         </w:rPr>
-        <w:lastRenderedPageBreak/>
         <w:t>多选模式添加同类相连多选功能，仅会选择相邻的同类地形；添加隐藏多选单元格功能</w:t>
       </w:r>
     </w:p>
@@ -6129,6 +6159,7 @@
         <w:rPr>
           <w:rFonts w:ascii="Times New Roman" w:eastAsia="宋体" w:hAnsi="Times New Roman" w:cs="Times New Roman" w:hint="eastAsia"/>
         </w:rPr>
+        <w:lastRenderedPageBreak/>
         <w:t>修复了部分情况下路径点</w:t>
       </w:r>
       <w:r>
@@ -6165,7 +6196,6 @@
         <w:rPr>
           <w:rFonts w:ascii="Times New Roman" w:eastAsia="宋体" w:hAnsi="Times New Roman" w:cs="Times New Roman" w:hint="eastAsia"/>
         </w:rPr>
-        <w:lastRenderedPageBreak/>
         <w:t>优化了灯光建筑较多时，光照沙盒模式的性能</w:t>
       </w:r>
     </w:p>
@@ -7074,6 +7104,7 @@
         <w:rPr>
           <w:rFonts w:ascii="Times New Roman" w:eastAsia="宋体" w:hAnsi="Times New Roman" w:cs="Times New Roman" w:hint="eastAsia"/>
         </w:rPr>
+        <w:lastRenderedPageBreak/>
         <w:t>支持直接读取</w:t>
       </w:r>
       <w:r>
@@ -7104,7 +7135,6 @@
         <w:rPr>
           <w:rFonts w:ascii="Times New Roman" w:eastAsia="宋体" w:hAnsi="Times New Roman" w:cs="Times New Roman" w:hint="eastAsia"/>
         </w:rPr>
-        <w:lastRenderedPageBreak/>
         <w:t>优化对象绘制次序，减少了建筑物不正常遮挡现象</w:t>
       </w:r>
     </w:p>

</xml_diff>